<commit_message>
uploading some updates to the V2 draft
</commit_message>
<xml_diff>
--- a/Metadata Action Plan/Borealis Draft V2.docx
+++ b/Metadata Action Plan/Borealis Draft V2.docx
@@ -179,31 +179,7 @@
           <w:color w:val="000000"/>
           <w:lang w:eastAsia="fr-CA"/>
         </w:rPr>
-        <w:t xml:space="preserve"> as its goal to facilitate the sharing, preservation, citation, exploration, and analysis of research data, all the while proliferating the web-based accessibility of virtual archives. Now a</w:t>
-      </w:r>
-      <w:r>
-        <w:rPr>
-          <w:rFonts w:ascii="Times New Roman" w:eastAsia="Times New Roman" w:hAnsi="Times New Roman" w:cs="Times New Roman"/>
-          <w:color w:val="000000"/>
-          <w:lang w:eastAsia="fr-CA"/>
-        </w:rPr>
-        <w:t xml:space="preserve">dopted across the globe in 128 </w:t>
-      </w:r>
-      <w:r>
-        <w:rPr>
-          <w:rFonts w:ascii="Times New Roman" w:eastAsia="Times New Roman" w:hAnsi="Times New Roman" w:cs="Times New Roman"/>
-          <w:color w:val="000000"/>
-          <w:lang w:eastAsia="fr-CA"/>
-        </w:rPr>
-        <w:t>independent</w:t>
-      </w:r>
-      <w:r>
-        <w:rPr>
-          <w:rFonts w:ascii="Times New Roman" w:eastAsia="Times New Roman" w:hAnsi="Times New Roman" w:cs="Times New Roman"/>
-          <w:color w:val="000000"/>
-          <w:lang w:eastAsia="fr-CA"/>
-        </w:rPr>
-        <w:t xml:space="preserve"> </w:t>
+        <w:t xml:space="preserve"> as its goal to facilitate the sharing, preservation, citation, exploration, and analysis of research data, all the while proliferating the web-based accessibility of virtual archives. Now adopted across the globe in 128 independent </w:t>
       </w:r>
       <w:r>
         <w:rPr>
@@ -374,7 +350,346 @@
             <w:rFonts w:ascii="Times New Roman" w:eastAsia="Times New Roman" w:hAnsi="Times New Roman" w:cs="Times New Roman"/>
             <w:lang w:eastAsia="fr-CA"/>
           </w:rPr>
-          <w:t>members a</w:t>
+          <w:t>members and partners</w:t>
+        </w:r>
+      </w:hyperlink>
+      <w:r>
+        <w:rPr>
+          <w:rFonts w:ascii="Times New Roman" w:eastAsia="Times New Roman" w:hAnsi="Times New Roman" w:cs="Times New Roman"/>
+          <w:color w:val="000000"/>
+          <w:lang w:eastAsia="fr-CA"/>
+        </w:rPr>
+        <w:t xml:space="preserve">. </w:t>
+      </w:r>
+    </w:p>
+    <w:p>
+      <w:pPr>
+        <w:rPr>
+          <w:rFonts w:ascii="Times New Roman" w:eastAsia="Times New Roman" w:hAnsi="Times New Roman" w:cs="Times New Roman"/>
+          <w:color w:val="000000"/>
+          <w:lang w:eastAsia="fr-CA"/>
+        </w:rPr>
+      </w:pPr>
+    </w:p>
+    <w:p>
+      <w:pPr>
+        <w:rPr>
+          <w:rFonts w:ascii="Times New Roman" w:eastAsia="Times New Roman" w:hAnsi="Times New Roman" w:cs="Times New Roman"/>
+          <w:color w:val="000000"/>
+          <w:lang w:eastAsia="fr-CA"/>
+        </w:rPr>
+      </w:pPr>
+      <w:r>
+        <w:rPr>
+          <w:rFonts w:ascii="Times New Roman" w:eastAsia="Times New Roman" w:hAnsi="Times New Roman" w:cs="Times New Roman"/>
+          <w:color w:val="000000"/>
+          <w:lang w:eastAsia="fr-CA"/>
+        </w:rPr>
+        <w:t>Borealis</w:t>
+      </w:r>
+      <w:r>
+        <w:rPr>
+          <w:rFonts w:ascii="Times New Roman" w:eastAsia="Times New Roman" w:hAnsi="Times New Roman" w:cs="Times New Roman"/>
+          <w:color w:val="000000"/>
+          <w:lang w:eastAsia="fr-CA"/>
+        </w:rPr>
+        <w:t xml:space="preserve"> holds data</w:t>
+      </w:r>
+      <w:r>
+        <w:rPr>
+          <w:rFonts w:ascii="Times New Roman" w:eastAsia="Times New Roman" w:hAnsi="Times New Roman" w:cs="Times New Roman"/>
+          <w:color w:val="000000"/>
+          <w:lang w:eastAsia="fr-CA"/>
+        </w:rPr>
+        <w:t>sets</w:t>
+      </w:r>
+      <w:r>
+        <w:rPr>
+          <w:rFonts w:ascii="Times New Roman" w:eastAsia="Times New Roman" w:hAnsi="Times New Roman" w:cs="Times New Roman"/>
+          <w:color w:val="000000"/>
+          <w:lang w:eastAsia="fr-CA"/>
+        </w:rPr>
+        <w:t xml:space="preserve"> </w:t>
+      </w:r>
+      <w:r>
+        <w:rPr>
+          <w:rFonts w:ascii="Times New Roman" w:eastAsia="Times New Roman" w:hAnsi="Times New Roman" w:cs="Times New Roman"/>
+          <w:color w:val="000000"/>
+          <w:lang w:eastAsia="fr-CA"/>
+        </w:rPr>
+        <w:t>for participating member institutions and research organisations</w:t>
+      </w:r>
+      <w:r>
+        <w:rPr>
+          <w:rFonts w:ascii="Times New Roman" w:eastAsia="Times New Roman" w:hAnsi="Times New Roman" w:cs="Times New Roman"/>
+          <w:color w:val="000000"/>
+          <w:lang w:eastAsia="fr-CA"/>
+        </w:rPr>
+        <w:t xml:space="preserve"> in their own</w:t>
+      </w:r>
+      <w:r>
+        <w:rPr>
+          <w:rFonts w:ascii="Times New Roman" w:eastAsia="Times New Roman" w:hAnsi="Times New Roman" w:cs="Times New Roman"/>
+          <w:color w:val="000000"/>
+          <w:lang w:eastAsia="fr-CA"/>
+        </w:rPr>
+        <w:t xml:space="preserve"> institutionally curated</w:t>
+      </w:r>
+      <w:r>
+        <w:rPr>
+          <w:rFonts w:ascii="Times New Roman" w:eastAsia="Times New Roman" w:hAnsi="Times New Roman" w:cs="Times New Roman"/>
+          <w:color w:val="000000"/>
+          <w:lang w:eastAsia="fr-CA"/>
+        </w:rPr>
+        <w:t xml:space="preserve"> repositories called “Dataverses”. In essence, Borealis is the repository of those institutional </w:t>
+      </w:r>
+      <w:r>
+        <w:rPr>
+          <w:rFonts w:ascii="Times New Roman" w:eastAsia="Times New Roman" w:hAnsi="Times New Roman" w:cs="Times New Roman"/>
+          <w:color w:val="000000"/>
+          <w:lang w:eastAsia="fr-CA"/>
+        </w:rPr>
+        <w:t>Dataverses</w:t>
+      </w:r>
+      <w:r>
+        <w:rPr>
+          <w:rFonts w:ascii="Times New Roman" w:eastAsia="Times New Roman" w:hAnsi="Times New Roman" w:cs="Times New Roman"/>
+          <w:color w:val="000000"/>
+          <w:lang w:eastAsia="fr-CA"/>
+        </w:rPr>
+        <w:t xml:space="preserve">. </w:t>
+      </w:r>
+      <w:r>
+        <w:rPr>
+          <w:rFonts w:ascii="Times New Roman" w:eastAsia="Times New Roman" w:hAnsi="Times New Roman" w:cs="Times New Roman"/>
+          <w:color w:val="000000"/>
+          <w:lang w:eastAsia="fr-CA"/>
+        </w:rPr>
+        <w:t>This set up</w:t>
+      </w:r>
+      <w:r>
+        <w:rPr>
+          <w:rFonts w:ascii="Times New Roman" w:eastAsia="Times New Roman" w:hAnsi="Times New Roman" w:cs="Times New Roman"/>
+          <w:color w:val="000000"/>
+          <w:lang w:eastAsia="fr-CA"/>
+        </w:rPr>
+        <w:t xml:space="preserve"> facilitates </w:t>
+      </w:r>
+      <w:r>
+        <w:rPr>
+          <w:rFonts w:ascii="Times New Roman" w:eastAsia="Times New Roman" w:hAnsi="Times New Roman" w:cs="Times New Roman"/>
+          <w:color w:val="000000"/>
+          <w:lang w:eastAsia="fr-CA"/>
+        </w:rPr>
+        <w:t xml:space="preserve">the findability and </w:t>
+      </w:r>
+      <w:r>
+        <w:rPr>
+          <w:rFonts w:ascii="Times New Roman" w:eastAsia="Times New Roman" w:hAnsi="Times New Roman" w:cs="Times New Roman"/>
+          <w:color w:val="000000"/>
+          <w:lang w:eastAsia="fr-CA"/>
+        </w:rPr>
+        <w:t xml:space="preserve">access to data - some of which </w:t>
+      </w:r>
+      <w:r>
+        <w:rPr>
+          <w:rFonts w:ascii="Times New Roman" w:eastAsia="Times New Roman" w:hAnsi="Times New Roman" w:cs="Times New Roman"/>
+          <w:color w:val="000000"/>
+          <w:lang w:eastAsia="fr-CA"/>
+        </w:rPr>
+        <w:t>may be</w:t>
+      </w:r>
+      <w:r>
+        <w:rPr>
+          <w:rFonts w:ascii="Times New Roman" w:eastAsia="Times New Roman" w:hAnsi="Times New Roman" w:cs="Times New Roman"/>
+          <w:color w:val="000000"/>
+          <w:lang w:eastAsia="fr-CA"/>
+        </w:rPr>
+        <w:t xml:space="preserve"> restricted and</w:t>
+      </w:r>
+      <w:r>
+        <w:rPr>
+          <w:rFonts w:ascii="Times New Roman" w:eastAsia="Times New Roman" w:hAnsi="Times New Roman" w:cs="Times New Roman"/>
+          <w:color w:val="000000"/>
+          <w:lang w:eastAsia="fr-CA"/>
+        </w:rPr>
+        <w:t xml:space="preserve"> may</w:t>
+      </w:r>
+      <w:r>
+        <w:rPr>
+          <w:rFonts w:ascii="Times New Roman" w:eastAsia="Times New Roman" w:hAnsi="Times New Roman" w:cs="Times New Roman"/>
+          <w:color w:val="000000"/>
+          <w:lang w:eastAsia="fr-CA"/>
+        </w:rPr>
+        <w:t xml:space="preserve"> require owner authori</w:t>
+      </w:r>
+      <w:r>
+        <w:rPr>
+          <w:rFonts w:ascii="Times New Roman" w:eastAsia="Times New Roman" w:hAnsi="Times New Roman" w:cs="Times New Roman"/>
+          <w:color w:val="000000"/>
+          <w:lang w:eastAsia="fr-CA"/>
+        </w:rPr>
+        <w:t>s</w:t>
+      </w:r>
+      <w:r>
+        <w:rPr>
+          <w:rFonts w:ascii="Times New Roman" w:eastAsia="Times New Roman" w:hAnsi="Times New Roman" w:cs="Times New Roman"/>
+          <w:color w:val="000000"/>
+          <w:lang w:eastAsia="fr-CA"/>
+        </w:rPr>
+        <w:t>ation</w:t>
+      </w:r>
+      <w:r>
+        <w:rPr>
+          <w:rFonts w:ascii="Times New Roman" w:eastAsia="Times New Roman" w:hAnsi="Times New Roman" w:cs="Times New Roman"/>
+          <w:color w:val="000000"/>
+          <w:lang w:eastAsia="fr-CA"/>
+        </w:rPr>
+        <w:t xml:space="preserve"> for access</w:t>
+      </w:r>
+      <w:r>
+        <w:rPr>
+          <w:rFonts w:ascii="Times New Roman" w:eastAsia="Times New Roman" w:hAnsi="Times New Roman" w:cs="Times New Roman"/>
+          <w:color w:val="000000"/>
+          <w:lang w:eastAsia="fr-CA"/>
+        </w:rPr>
+        <w:t xml:space="preserve">. That being said, </w:t>
+      </w:r>
+      <w:r>
+        <w:rPr>
+          <w:rFonts w:ascii="Times New Roman" w:eastAsia="Times New Roman" w:hAnsi="Times New Roman" w:cs="Times New Roman"/>
+          <w:color w:val="000000"/>
+          <w:lang w:eastAsia="fr-CA"/>
+        </w:rPr>
+        <w:t xml:space="preserve">such restricted data may be more difficult to find given their more discreet and sensitive nature. For reasons relating to the nature of certain datasets (such as potentially identifiable information within their confounds), some researchers may omit altogether any attempt at making their data findable. </w:t>
+      </w:r>
+    </w:p>
+    <w:p>
+      <w:pPr>
+        <w:rPr>
+          <w:rFonts w:ascii="Times New Roman" w:eastAsia="Times New Roman" w:hAnsi="Times New Roman" w:cs="Times New Roman"/>
+          <w:color w:val="000000"/>
+          <w:lang w:eastAsia="fr-CA"/>
+        </w:rPr>
+      </w:pPr>
+    </w:p>
+    <w:p>
+      <w:pPr>
+        <w:rPr>
+          <w:rFonts w:ascii="Times New Roman" w:eastAsia="Times New Roman" w:hAnsi="Times New Roman" w:cs="Times New Roman"/>
+          <w:color w:val="000000"/>
+          <w:lang w:eastAsia="fr-CA"/>
+        </w:rPr>
+      </w:pPr>
+      <w:r>
+        <w:rPr>
+          <w:rFonts w:ascii="Times New Roman" w:eastAsia="Times New Roman" w:hAnsi="Times New Roman" w:cs="Times New Roman"/>
+          <w:color w:val="000000"/>
+          <w:lang w:eastAsia="fr-CA"/>
+        </w:rPr>
+        <w:t xml:space="preserve">There </w:t>
+      </w:r>
+      <w:r>
+        <w:rPr>
+          <w:rFonts w:ascii="Times New Roman" w:eastAsia="Times New Roman" w:hAnsi="Times New Roman" w:cs="Times New Roman"/>
+          <w:color w:val="000000"/>
+          <w:lang w:eastAsia="fr-CA"/>
+        </w:rPr>
+        <w:t>are</w:t>
+      </w:r>
+      <w:r>
+        <w:rPr>
+          <w:rFonts w:ascii="Times New Roman" w:eastAsia="Times New Roman" w:hAnsi="Times New Roman" w:cs="Times New Roman"/>
+          <w:color w:val="000000"/>
+          <w:lang w:eastAsia="fr-CA"/>
+        </w:rPr>
+        <w:t>, however, approaches by which researchers could make their data findable</w:t>
+      </w:r>
+      <w:r>
+        <w:rPr>
+          <w:rFonts w:ascii="Times New Roman" w:eastAsia="Times New Roman" w:hAnsi="Times New Roman" w:cs="Times New Roman"/>
+          <w:color w:val="000000"/>
+          <w:lang w:eastAsia="fr-CA"/>
+        </w:rPr>
+        <w:t xml:space="preserve"> all the while preserving the ethical integrity of their restricted dat</w:t>
+      </w:r>
+      <w:r>
+        <w:rPr>
+          <w:rFonts w:ascii="Times New Roman" w:eastAsia="Times New Roman" w:hAnsi="Times New Roman" w:cs="Times New Roman"/>
+          <w:color w:val="000000"/>
+          <w:lang w:eastAsia="fr-CA"/>
+        </w:rPr>
+        <w:t>a</w:t>
+      </w:r>
+      <w:r>
+        <w:rPr>
+          <w:rFonts w:ascii="Times New Roman" w:eastAsia="Times New Roman" w:hAnsi="Times New Roman" w:cs="Times New Roman"/>
+          <w:color w:val="000000"/>
+          <w:lang w:eastAsia="fr-CA"/>
+        </w:rPr>
+        <w:t xml:space="preserve">; in other words, make their data findable, but not accessible – therefore opening a safe and responsible gateway towards ethical data reuse. </w:t>
+      </w:r>
+      <w:r>
+        <w:rPr>
+          <w:rFonts w:ascii="Times New Roman" w:eastAsia="Times New Roman" w:hAnsi="Times New Roman" w:cs="Times New Roman"/>
+          <w:color w:val="000000"/>
+          <w:lang w:eastAsia="fr-CA"/>
+        </w:rPr>
+        <w:t>The present document presents an introductory guide in ethical data findability, curatorship, and custodianship.</w:t>
+      </w:r>
+    </w:p>
+    <w:p>
+      <w:pPr>
+        <w:rPr>
+          <w:rFonts w:ascii="Times New Roman" w:eastAsia="Times New Roman" w:hAnsi="Times New Roman" w:cs="Times New Roman"/>
+          <w:color w:val="000000"/>
+          <w:lang w:eastAsia="fr-CA"/>
+        </w:rPr>
+      </w:pPr>
+    </w:p>
+    <w:p>
+      <w:pPr>
+        <w:rPr>
+          <w:rFonts w:ascii="Times New Roman" w:eastAsia="Times New Roman" w:hAnsi="Times New Roman" w:cs="Times New Roman"/>
+          <w:color w:val="000000"/>
+          <w:lang w:eastAsia="fr-CA"/>
+        </w:rPr>
+      </w:pPr>
+      <w:r>
+        <w:rPr>
+          <w:rFonts w:ascii="Times New Roman" w:eastAsia="Times New Roman" w:hAnsi="Times New Roman" w:cs="Times New Roman"/>
+          <w:color w:val="000000"/>
+          <w:sz w:val="32"/>
+          <w:szCs w:val="32"/>
+          <w:lang w:eastAsia="fr-CA"/>
+        </w:rPr>
+        <w:t>Findable Data Without Access</w:t>
+      </w:r>
+    </w:p>
+    <w:p>
+      <w:pPr>
+        <w:rPr>
+          <w:rFonts w:ascii="Times New Roman" w:eastAsia="Times New Roman" w:hAnsi="Times New Roman" w:cs="Times New Roman"/>
+          <w:color w:val="000000"/>
+          <w:lang w:eastAsia="fr-CA"/>
+        </w:rPr>
+      </w:pPr>
+      <w:r>
+        <w:rPr>
+          <w:rFonts w:ascii="Times New Roman" w:eastAsia="Times New Roman" w:hAnsi="Times New Roman" w:cs="Times New Roman"/>
+          <w:color w:val="000000"/>
+          <w:lang w:eastAsia="fr-CA"/>
+        </w:rPr>
+        <w:t xml:space="preserve">Some datasets cannot find their way to Borealis for reasons pertaining to their </w:t>
+      </w:r>
+      <w:hyperlink r:id="rId14" w:history="1">
+        <w:r>
+          <w:rPr>
+            <w:rStyle w:val="Hyperlien"/>
+            <w:rFonts w:ascii="Times New Roman" w:eastAsia="Times New Roman" w:hAnsi="Times New Roman" w:cs="Times New Roman"/>
+            <w:lang w:eastAsia="fr-CA"/>
+          </w:rPr>
+          <w:t>Term</w:t>
         </w:r>
         <w:r>
           <w:rPr>
@@ -382,7 +697,7 @@
             <w:rFonts w:ascii="Times New Roman" w:eastAsia="Times New Roman" w:hAnsi="Times New Roman" w:cs="Times New Roman"/>
             <w:lang w:eastAsia="fr-CA"/>
           </w:rPr>
-          <w:t>n</w:t>
+          <w:t>s</w:t>
         </w:r>
         <w:r>
           <w:rPr>
@@ -390,346 +705,7 @@
             <w:rFonts w:ascii="Times New Roman" w:eastAsia="Times New Roman" w:hAnsi="Times New Roman" w:cs="Times New Roman"/>
             <w:lang w:eastAsia="fr-CA"/>
           </w:rPr>
-          <w:t>d partners</w:t>
-        </w:r>
-      </w:hyperlink>
-      <w:r>
-        <w:rPr>
-          <w:rFonts w:ascii="Times New Roman" w:eastAsia="Times New Roman" w:hAnsi="Times New Roman" w:cs="Times New Roman"/>
-          <w:color w:val="000000"/>
-          <w:lang w:eastAsia="fr-CA"/>
-        </w:rPr>
-        <w:t xml:space="preserve">. </w:t>
-      </w:r>
-    </w:p>
-    <w:p>
-      <w:pPr>
-        <w:rPr>
-          <w:rFonts w:ascii="Times New Roman" w:eastAsia="Times New Roman" w:hAnsi="Times New Roman" w:cs="Times New Roman"/>
-          <w:color w:val="000000"/>
-          <w:lang w:eastAsia="fr-CA"/>
-        </w:rPr>
-      </w:pPr>
-    </w:p>
-    <w:p>
-      <w:pPr>
-        <w:rPr>
-          <w:rFonts w:ascii="Times New Roman" w:eastAsia="Times New Roman" w:hAnsi="Times New Roman" w:cs="Times New Roman"/>
-          <w:color w:val="000000"/>
-          <w:lang w:eastAsia="fr-CA"/>
-        </w:rPr>
-      </w:pPr>
-      <w:r>
-        <w:rPr>
-          <w:rFonts w:ascii="Times New Roman" w:eastAsia="Times New Roman" w:hAnsi="Times New Roman" w:cs="Times New Roman"/>
-          <w:color w:val="000000"/>
-          <w:lang w:eastAsia="fr-CA"/>
-        </w:rPr>
-        <w:t>Borealis</w:t>
-      </w:r>
-      <w:r>
-        <w:rPr>
-          <w:rFonts w:ascii="Times New Roman" w:eastAsia="Times New Roman" w:hAnsi="Times New Roman" w:cs="Times New Roman"/>
-          <w:color w:val="000000"/>
-          <w:lang w:eastAsia="fr-CA"/>
-        </w:rPr>
-        <w:t xml:space="preserve"> holds data</w:t>
-      </w:r>
-      <w:r>
-        <w:rPr>
-          <w:rFonts w:ascii="Times New Roman" w:eastAsia="Times New Roman" w:hAnsi="Times New Roman" w:cs="Times New Roman"/>
-          <w:color w:val="000000"/>
-          <w:lang w:eastAsia="fr-CA"/>
-        </w:rPr>
-        <w:t>sets</w:t>
-      </w:r>
-      <w:r>
-        <w:rPr>
-          <w:rFonts w:ascii="Times New Roman" w:eastAsia="Times New Roman" w:hAnsi="Times New Roman" w:cs="Times New Roman"/>
-          <w:color w:val="000000"/>
-          <w:lang w:eastAsia="fr-CA"/>
-        </w:rPr>
-        <w:t xml:space="preserve"> </w:t>
-      </w:r>
-      <w:r>
-        <w:rPr>
-          <w:rFonts w:ascii="Times New Roman" w:eastAsia="Times New Roman" w:hAnsi="Times New Roman" w:cs="Times New Roman"/>
-          <w:color w:val="000000"/>
-          <w:lang w:eastAsia="fr-CA"/>
-        </w:rPr>
-        <w:t>for participating member institutions and research organisations</w:t>
-      </w:r>
-      <w:r>
-        <w:rPr>
-          <w:rFonts w:ascii="Times New Roman" w:eastAsia="Times New Roman" w:hAnsi="Times New Roman" w:cs="Times New Roman"/>
-          <w:color w:val="000000"/>
-          <w:lang w:eastAsia="fr-CA"/>
-        </w:rPr>
-        <w:t xml:space="preserve"> in their own</w:t>
-      </w:r>
-      <w:r>
-        <w:rPr>
-          <w:rFonts w:ascii="Times New Roman" w:eastAsia="Times New Roman" w:hAnsi="Times New Roman" w:cs="Times New Roman"/>
-          <w:color w:val="000000"/>
-          <w:lang w:eastAsia="fr-CA"/>
-        </w:rPr>
-        <w:t xml:space="preserve"> institutionally curated</w:t>
-      </w:r>
-      <w:r>
-        <w:rPr>
-          <w:rFonts w:ascii="Times New Roman" w:eastAsia="Times New Roman" w:hAnsi="Times New Roman" w:cs="Times New Roman"/>
-          <w:color w:val="000000"/>
-          <w:lang w:eastAsia="fr-CA"/>
-        </w:rPr>
-        <w:t xml:space="preserve"> repositories called “Dataverses”. In essence, Borealis is the repository of those institutional </w:t>
-      </w:r>
-      <w:r>
-        <w:rPr>
-          <w:rFonts w:ascii="Times New Roman" w:eastAsia="Times New Roman" w:hAnsi="Times New Roman" w:cs="Times New Roman"/>
-          <w:color w:val="000000"/>
-          <w:lang w:eastAsia="fr-CA"/>
-        </w:rPr>
-        <w:t>Dataverses</w:t>
-      </w:r>
-      <w:r>
-        <w:rPr>
-          <w:rFonts w:ascii="Times New Roman" w:eastAsia="Times New Roman" w:hAnsi="Times New Roman" w:cs="Times New Roman"/>
-          <w:color w:val="000000"/>
-          <w:lang w:eastAsia="fr-CA"/>
-        </w:rPr>
-        <w:t xml:space="preserve">. </w:t>
-      </w:r>
-      <w:r>
-        <w:rPr>
-          <w:rFonts w:ascii="Times New Roman" w:eastAsia="Times New Roman" w:hAnsi="Times New Roman" w:cs="Times New Roman"/>
-          <w:color w:val="000000"/>
-          <w:lang w:eastAsia="fr-CA"/>
-        </w:rPr>
-        <w:t>This set up</w:t>
-      </w:r>
-      <w:r>
-        <w:rPr>
-          <w:rFonts w:ascii="Times New Roman" w:eastAsia="Times New Roman" w:hAnsi="Times New Roman" w:cs="Times New Roman"/>
-          <w:color w:val="000000"/>
-          <w:lang w:eastAsia="fr-CA"/>
-        </w:rPr>
-        <w:t xml:space="preserve"> facilitates </w:t>
-      </w:r>
-      <w:r>
-        <w:rPr>
-          <w:rFonts w:ascii="Times New Roman" w:eastAsia="Times New Roman" w:hAnsi="Times New Roman" w:cs="Times New Roman"/>
-          <w:color w:val="000000"/>
-          <w:lang w:eastAsia="fr-CA"/>
-        </w:rPr>
-        <w:t xml:space="preserve">the findability and </w:t>
-      </w:r>
-      <w:r>
-        <w:rPr>
-          <w:rFonts w:ascii="Times New Roman" w:eastAsia="Times New Roman" w:hAnsi="Times New Roman" w:cs="Times New Roman"/>
-          <w:color w:val="000000"/>
-          <w:lang w:eastAsia="fr-CA"/>
-        </w:rPr>
-        <w:t xml:space="preserve">access to data - some of which </w:t>
-      </w:r>
-      <w:r>
-        <w:rPr>
-          <w:rFonts w:ascii="Times New Roman" w:eastAsia="Times New Roman" w:hAnsi="Times New Roman" w:cs="Times New Roman"/>
-          <w:color w:val="000000"/>
-          <w:lang w:eastAsia="fr-CA"/>
-        </w:rPr>
-        <w:t>may be</w:t>
-      </w:r>
-      <w:r>
-        <w:rPr>
-          <w:rFonts w:ascii="Times New Roman" w:eastAsia="Times New Roman" w:hAnsi="Times New Roman" w:cs="Times New Roman"/>
-          <w:color w:val="000000"/>
-          <w:lang w:eastAsia="fr-CA"/>
-        </w:rPr>
-        <w:t xml:space="preserve"> restricted and</w:t>
-      </w:r>
-      <w:r>
-        <w:rPr>
-          <w:rFonts w:ascii="Times New Roman" w:eastAsia="Times New Roman" w:hAnsi="Times New Roman" w:cs="Times New Roman"/>
-          <w:color w:val="000000"/>
-          <w:lang w:eastAsia="fr-CA"/>
-        </w:rPr>
-        <w:t xml:space="preserve"> may</w:t>
-      </w:r>
-      <w:r>
-        <w:rPr>
-          <w:rFonts w:ascii="Times New Roman" w:eastAsia="Times New Roman" w:hAnsi="Times New Roman" w:cs="Times New Roman"/>
-          <w:color w:val="000000"/>
-          <w:lang w:eastAsia="fr-CA"/>
-        </w:rPr>
-        <w:t xml:space="preserve"> require owner authori</w:t>
-      </w:r>
-      <w:r>
-        <w:rPr>
-          <w:rFonts w:ascii="Times New Roman" w:eastAsia="Times New Roman" w:hAnsi="Times New Roman" w:cs="Times New Roman"/>
-          <w:color w:val="000000"/>
-          <w:lang w:eastAsia="fr-CA"/>
-        </w:rPr>
-        <w:t>s</w:t>
-      </w:r>
-      <w:r>
-        <w:rPr>
-          <w:rFonts w:ascii="Times New Roman" w:eastAsia="Times New Roman" w:hAnsi="Times New Roman" w:cs="Times New Roman"/>
-          <w:color w:val="000000"/>
-          <w:lang w:eastAsia="fr-CA"/>
-        </w:rPr>
-        <w:t>ation</w:t>
-      </w:r>
-      <w:r>
-        <w:rPr>
-          <w:rFonts w:ascii="Times New Roman" w:eastAsia="Times New Roman" w:hAnsi="Times New Roman" w:cs="Times New Roman"/>
-          <w:color w:val="000000"/>
-          <w:lang w:eastAsia="fr-CA"/>
-        </w:rPr>
-        <w:t xml:space="preserve"> for access</w:t>
-      </w:r>
-      <w:r>
-        <w:rPr>
-          <w:rFonts w:ascii="Times New Roman" w:eastAsia="Times New Roman" w:hAnsi="Times New Roman" w:cs="Times New Roman"/>
-          <w:color w:val="000000"/>
-          <w:lang w:eastAsia="fr-CA"/>
-        </w:rPr>
-        <w:t xml:space="preserve">. That being said, </w:t>
-      </w:r>
-      <w:r>
-        <w:rPr>
-          <w:rFonts w:ascii="Times New Roman" w:eastAsia="Times New Roman" w:hAnsi="Times New Roman" w:cs="Times New Roman"/>
-          <w:color w:val="000000"/>
-          <w:lang w:eastAsia="fr-CA"/>
-        </w:rPr>
-        <w:t xml:space="preserve">such restricted data may be more difficult to find given their more discreet and sensitive nature. For reasons relating to the nature of certain datasets (such as potentially identifiable information within their confounds), some researchers may omit altogether any attempt at making their data findable. </w:t>
-      </w:r>
-    </w:p>
-    <w:p>
-      <w:pPr>
-        <w:rPr>
-          <w:rFonts w:ascii="Times New Roman" w:eastAsia="Times New Roman" w:hAnsi="Times New Roman" w:cs="Times New Roman"/>
-          <w:color w:val="000000"/>
-          <w:lang w:eastAsia="fr-CA"/>
-        </w:rPr>
-      </w:pPr>
-    </w:p>
-    <w:p>
-      <w:pPr>
-        <w:rPr>
-          <w:rFonts w:ascii="Times New Roman" w:eastAsia="Times New Roman" w:hAnsi="Times New Roman" w:cs="Times New Roman"/>
-          <w:color w:val="000000"/>
-          <w:lang w:eastAsia="fr-CA"/>
-        </w:rPr>
-      </w:pPr>
-      <w:r>
-        <w:rPr>
-          <w:rFonts w:ascii="Times New Roman" w:eastAsia="Times New Roman" w:hAnsi="Times New Roman" w:cs="Times New Roman"/>
-          <w:color w:val="000000"/>
-          <w:lang w:eastAsia="fr-CA"/>
-        </w:rPr>
-        <w:t xml:space="preserve">There </w:t>
-      </w:r>
-      <w:r>
-        <w:rPr>
-          <w:rFonts w:ascii="Times New Roman" w:eastAsia="Times New Roman" w:hAnsi="Times New Roman" w:cs="Times New Roman"/>
-          <w:color w:val="000000"/>
-          <w:lang w:eastAsia="fr-CA"/>
-        </w:rPr>
-        <w:t>are</w:t>
-      </w:r>
-      <w:r>
-        <w:rPr>
-          <w:rFonts w:ascii="Times New Roman" w:eastAsia="Times New Roman" w:hAnsi="Times New Roman" w:cs="Times New Roman"/>
-          <w:color w:val="000000"/>
-          <w:lang w:eastAsia="fr-CA"/>
-        </w:rPr>
-        <w:t>, however, approaches by which researchers could make their data findable</w:t>
-      </w:r>
-      <w:r>
-        <w:rPr>
-          <w:rFonts w:ascii="Times New Roman" w:eastAsia="Times New Roman" w:hAnsi="Times New Roman" w:cs="Times New Roman"/>
-          <w:color w:val="000000"/>
-          <w:lang w:eastAsia="fr-CA"/>
-        </w:rPr>
-        <w:t xml:space="preserve"> all the while preserving the ethical integrity of their restricted dat</w:t>
-      </w:r>
-      <w:r>
-        <w:rPr>
-          <w:rFonts w:ascii="Times New Roman" w:eastAsia="Times New Roman" w:hAnsi="Times New Roman" w:cs="Times New Roman"/>
-          <w:color w:val="000000"/>
-          <w:lang w:eastAsia="fr-CA"/>
-        </w:rPr>
-        <w:t>a</w:t>
-      </w:r>
-      <w:r>
-        <w:rPr>
-          <w:rFonts w:ascii="Times New Roman" w:eastAsia="Times New Roman" w:hAnsi="Times New Roman" w:cs="Times New Roman"/>
-          <w:color w:val="000000"/>
-          <w:lang w:eastAsia="fr-CA"/>
-        </w:rPr>
-        <w:t xml:space="preserve">; in other words, make their data findable, but not accessible – therefore opening a safe and responsible gateway towards ethical data reuse. </w:t>
-      </w:r>
-      <w:r>
-        <w:rPr>
-          <w:rFonts w:ascii="Times New Roman" w:eastAsia="Times New Roman" w:hAnsi="Times New Roman" w:cs="Times New Roman"/>
-          <w:color w:val="000000"/>
-          <w:lang w:eastAsia="fr-CA"/>
-        </w:rPr>
-        <w:t>The present document presents an introductory guide in ethical data findability, curatorship, and custodianship.</w:t>
-      </w:r>
-    </w:p>
-    <w:p>
-      <w:pPr>
-        <w:rPr>
-          <w:rFonts w:ascii="Times New Roman" w:eastAsia="Times New Roman" w:hAnsi="Times New Roman" w:cs="Times New Roman"/>
-          <w:color w:val="000000"/>
-          <w:lang w:eastAsia="fr-CA"/>
-        </w:rPr>
-      </w:pPr>
-    </w:p>
-    <w:p>
-      <w:pPr>
-        <w:rPr>
-          <w:rFonts w:ascii="Times New Roman" w:eastAsia="Times New Roman" w:hAnsi="Times New Roman" w:cs="Times New Roman"/>
-          <w:color w:val="000000"/>
-          <w:lang w:eastAsia="fr-CA"/>
-        </w:rPr>
-      </w:pPr>
-      <w:r>
-        <w:rPr>
-          <w:rFonts w:ascii="Times New Roman" w:eastAsia="Times New Roman" w:hAnsi="Times New Roman" w:cs="Times New Roman"/>
-          <w:color w:val="000000"/>
-          <w:sz w:val="32"/>
-          <w:szCs w:val="32"/>
-          <w:lang w:eastAsia="fr-CA"/>
-        </w:rPr>
-        <w:t>Findable Data Without Access</w:t>
-      </w:r>
-    </w:p>
-    <w:p>
-      <w:pPr>
-        <w:rPr>
-          <w:rFonts w:ascii="Times New Roman" w:eastAsia="Times New Roman" w:hAnsi="Times New Roman" w:cs="Times New Roman"/>
-          <w:color w:val="000000"/>
-          <w:lang w:eastAsia="fr-CA"/>
-        </w:rPr>
-      </w:pPr>
-      <w:r>
-        <w:rPr>
-          <w:rFonts w:ascii="Times New Roman" w:eastAsia="Times New Roman" w:hAnsi="Times New Roman" w:cs="Times New Roman"/>
-          <w:color w:val="000000"/>
-          <w:lang w:eastAsia="fr-CA"/>
-        </w:rPr>
-        <w:t xml:space="preserve">Some datasets cannot find their way to Borealis for reasons pertaining to their </w:t>
-      </w:r>
-      <w:hyperlink r:id="rId14" w:history="1">
-        <w:r>
-          <w:rPr>
-            <w:rStyle w:val="Hyperlien"/>
-            <w:rFonts w:ascii="Times New Roman" w:eastAsia="Times New Roman" w:hAnsi="Times New Roman" w:cs="Times New Roman"/>
-            <w:lang w:eastAsia="fr-CA"/>
-          </w:rPr>
-          <w:t>Terms of Use</w:t>
+          <w:t xml:space="preserve"> of Use</w:t>
         </w:r>
       </w:hyperlink>
       <w:r>
@@ -1017,17 +993,7 @@
           <w:szCs w:val="32"/>
           <w:lang w:eastAsia="fr-CA"/>
         </w:rPr>
-        <w:t xml:space="preserve">Borealis </w:t>
-      </w:r>
-      <w:r>
-        <w:rPr>
-          <w:rFonts w:ascii="Times New Roman" w:eastAsia="Times New Roman" w:hAnsi="Times New Roman" w:cs="Times New Roman"/>
-          <w:color w:val="000000"/>
-          <w:sz w:val="32"/>
-          <w:szCs w:val="32"/>
-          <w:lang w:eastAsia="fr-CA"/>
-        </w:rPr>
-        <w:t>Open Science and Transparency: Pros and Cons</w:t>
+        <w:t>Borealis Open Science and Transparency: Pros and Cons</w:t>
       </w:r>
     </w:p>
     <w:p>
@@ -1561,6 +1527,7 @@
       <w:r>
         <w:rPr>
           <w:rFonts w:ascii="Times New Roman" w:eastAsia="Times New Roman" w:hAnsi="Times New Roman" w:cs="Times New Roman"/>
+          <w:noProof/>
           <w:color w:val="000000"/>
           <w:lang w:eastAsia="fr-CA"/>
         </w:rPr>
@@ -1651,6 +1618,16 @@
           <w:lang w:eastAsia="fr-CA"/>
         </w:rPr>
         <w:lastRenderedPageBreak/>
+        <w:t xml:space="preserve">Accessing </w:t>
+      </w:r>
+      <w:r>
+        <w:rPr>
+          <w:rFonts w:ascii="Times New Roman" w:eastAsia="Times New Roman" w:hAnsi="Times New Roman" w:cs="Times New Roman"/>
+          <w:color w:val="000000"/>
+          <w:sz w:val="32"/>
+          <w:szCs w:val="32"/>
+          <w:lang w:eastAsia="fr-CA"/>
+        </w:rPr>
         <w:t>Borealis</w:t>
       </w:r>
     </w:p>
@@ -1677,7 +1654,23 @@
             <w:rFonts w:ascii="Times New Roman" w:eastAsia="Times New Roman" w:hAnsi="Times New Roman" w:cs="Times New Roman"/>
             <w:lang w:eastAsia="fr-CA"/>
           </w:rPr>
-          <w:t>login page</w:t>
+          <w:t>l</w:t>
+        </w:r>
+        <w:r>
+          <w:rPr>
+            <w:rStyle w:val="Hyperlien"/>
+            <w:rFonts w:ascii="Times New Roman" w:eastAsia="Times New Roman" w:hAnsi="Times New Roman" w:cs="Times New Roman"/>
+            <w:lang w:eastAsia="fr-CA"/>
+          </w:rPr>
+          <w:t>o</w:t>
+        </w:r>
+        <w:r>
+          <w:rPr>
+            <w:rStyle w:val="Hyperlien"/>
+            <w:rFonts w:ascii="Times New Roman" w:eastAsia="Times New Roman" w:hAnsi="Times New Roman" w:cs="Times New Roman"/>
+            <w:lang w:eastAsia="fr-CA"/>
+          </w:rPr>
+          <w:t>gin page</w:t>
         </w:r>
       </w:hyperlink>
       <w:r>
@@ -1686,7 +1679,15 @@
           <w:color w:val="000000"/>
           <w:lang w:eastAsia="fr-CA"/>
         </w:rPr>
-        <w:t xml:space="preserve"> or by navigating to the </w:t>
+        <w:t xml:space="preserve">, and then using the scroll down menu to select their institution to login via their institution SSO, </w:t>
+      </w:r>
+      <w:r>
+        <w:rPr>
+          <w:rFonts w:ascii="Times New Roman" w:eastAsia="Times New Roman" w:hAnsi="Times New Roman" w:cs="Times New Roman"/>
+          <w:color w:val="000000"/>
+          <w:lang w:eastAsia="fr-CA"/>
+        </w:rPr>
+        <w:t xml:space="preserve">or by navigating to the </w:t>
       </w:r>
       <w:hyperlink r:id="rId18" w:anchor="partners" w:history="1">
         <w:r>
@@ -1704,732 +1705,68 @@
           <w:color w:val="000000"/>
           <w:lang w:eastAsia="fr-CA"/>
         </w:rPr>
-        <w:t xml:space="preserve"> web page, and selecting their respective institution. </w:t>
-      </w:r>
-    </w:p>
-    <w:p>
-      <w:pPr>
-        <w:rPr>
-          <w:rFonts w:ascii="Times New Roman" w:eastAsia="Times New Roman" w:hAnsi="Times New Roman" w:cs="Times New Roman"/>
-          <w:color w:val="000000"/>
-          <w:lang w:eastAsia="fr-CA"/>
-        </w:rPr>
-      </w:pPr>
-    </w:p>
-    <w:p>
-      <w:pPr>
-        <w:rPr>
-          <w:rFonts w:ascii="Times New Roman" w:eastAsia="Times New Roman" w:hAnsi="Times New Roman" w:cs="Times New Roman"/>
-          <w:color w:val="000000"/>
-          <w:lang w:eastAsia="fr-CA"/>
-        </w:rPr>
-      </w:pPr>
-    </w:p>
-    <w:p>
-      <w:pPr>
-        <w:rPr>
-          <w:rFonts w:ascii="Times New Roman" w:eastAsia="Times New Roman" w:hAnsi="Times New Roman" w:cs="Times New Roman"/>
-          <w:color w:val="000000"/>
-          <w:lang w:eastAsia="fr-CA"/>
-        </w:rPr>
-      </w:pPr>
-    </w:p>
-    <w:p>
-      <w:pPr>
-        <w:rPr>
-          <w:rFonts w:ascii="Times New Roman" w:eastAsia="Times New Roman" w:hAnsi="Times New Roman" w:cs="Times New Roman"/>
-          <w:color w:val="000000"/>
-          <w:lang w:eastAsia="fr-CA"/>
-        </w:rPr>
-      </w:pPr>
-    </w:p>
-    <w:p>
-      <w:pPr>
-        <w:rPr>
-          <w:rFonts w:ascii="Times New Roman" w:eastAsia="Times New Roman" w:hAnsi="Times New Roman" w:cs="Times New Roman"/>
-          <w:color w:val="000000"/>
-          <w:sz w:val="32"/>
-          <w:szCs w:val="32"/>
-          <w:lang w:eastAsia="fr-CA"/>
-        </w:rPr>
-      </w:pPr>
-      <w:commentRangeStart w:id="0"/>
-      <w:r>
-        <w:rPr>
-          <w:rFonts w:ascii="Times New Roman" w:eastAsia="Times New Roman" w:hAnsi="Times New Roman" w:cs="Times New Roman"/>
-          <w:color w:val="000000"/>
-          <w:lang w:eastAsia="fr-CA"/>
-        </w:rPr>
-        <w:t>file</w:t>
-      </w:r>
-      <w:commentRangeStart w:id="1"/>
-      <w:commentRangeEnd w:id="1"/>
-      <w:r>
-        <w:rPr>
-          <w:rStyle w:val="Marquedecommentaire"/>
-        </w:rPr>
-        <w:commentReference w:id="1"/>
-      </w:r>
-      <w:commentRangeEnd w:id="0"/>
-      <w:r>
-        <w:rPr>
-          <w:rStyle w:val="Marquedecommentaire"/>
-        </w:rPr>
-        <w:commentReference w:id="0"/>
-      </w:r>
-    </w:p>
-    <w:p>
-      <w:pPr>
-        <w:rPr>
-          <w:rFonts w:ascii="Times New Roman" w:eastAsia="Times New Roman" w:hAnsi="Times New Roman" w:cs="Times New Roman"/>
-          <w:color w:val="000000"/>
-          <w:lang w:eastAsia="fr-CA"/>
-        </w:rPr>
-      </w:pPr>
-    </w:p>
-    <w:p>
-      <w:pPr>
-        <w:rPr>
-          <w:rFonts w:ascii="Times New Roman" w:eastAsia="Times New Roman" w:hAnsi="Times New Roman" w:cs="Times New Roman"/>
-          <w:color w:val="000000"/>
-          <w:lang w:eastAsia="fr-CA"/>
-        </w:rPr>
-      </w:pPr>
-    </w:p>
-    <w:p>
-      <w:pPr>
-        <w:rPr>
-          <w:rFonts w:ascii="Times New Roman" w:eastAsia="Times New Roman" w:hAnsi="Times New Roman" w:cs="Times New Roman"/>
-          <w:color w:val="000000"/>
-          <w:lang w:eastAsia="fr-CA"/>
-        </w:rPr>
-      </w:pPr>
-    </w:p>
-    <w:p>
-      <w:pPr>
-        <w:rPr>
-          <w:rFonts w:ascii="Times New Roman" w:eastAsia="Times New Roman" w:hAnsi="Times New Roman" w:cs="Times New Roman"/>
-          <w:color w:val="000000"/>
-          <w:lang w:eastAsia="fr-CA"/>
-        </w:rPr>
-      </w:pPr>
-    </w:p>
-    <w:p>
-      <w:pPr>
-        <w:rPr>
-          <w:rFonts w:ascii="Times New Roman" w:eastAsia="Times New Roman" w:hAnsi="Times New Roman" w:cs="Times New Roman"/>
-          <w:color w:val="000000"/>
-          <w:lang w:eastAsia="fr-CA"/>
-        </w:rPr>
-      </w:pPr>
-    </w:p>
-    <w:p>
-      <w:pPr>
-        <w:rPr>
-          <w:rFonts w:ascii="Times New Roman" w:eastAsia="Times New Roman" w:hAnsi="Times New Roman" w:cs="Times New Roman"/>
-          <w:color w:val="000000"/>
-          <w:lang w:eastAsia="fr-CA"/>
-        </w:rPr>
-      </w:pPr>
-      <w:r>
-        <w:rPr>
-          <w:rFonts w:ascii="Times New Roman" w:eastAsia="Times New Roman" w:hAnsi="Times New Roman" w:cs="Times New Roman"/>
-          <w:color w:val="000000"/>
-          <w:sz w:val="32"/>
-          <w:szCs w:val="32"/>
-          <w:lang w:eastAsia="fr-CA"/>
-        </w:rPr>
-        <w:t>Dataverse for Restricted Access Datasets</w:t>
-      </w:r>
-      <w:commentRangeStart w:id="2"/>
-      <w:r>
-        <w:rPr>
-          <w:rFonts w:ascii="Times New Roman" w:eastAsia="Times New Roman" w:hAnsi="Times New Roman" w:cs="Times New Roman"/>
-          <w:color w:val="000000"/>
-          <w:sz w:val="32"/>
-          <w:szCs w:val="32"/>
-          <w:lang w:eastAsia="fr-CA"/>
-        </w:rPr>
-        <w:t> </w:t>
-      </w:r>
-      <w:commentRangeEnd w:id="2"/>
-      <w:r>
-        <w:rPr>
-          <w:rStyle w:val="Marquedecommentaire"/>
-        </w:rPr>
-        <w:commentReference w:id="2"/>
-      </w:r>
-    </w:p>
-    <w:p>
-      <w:pPr>
-        <w:rPr>
-          <w:rFonts w:ascii="Times New Roman" w:eastAsia="Times New Roman" w:hAnsi="Times New Roman" w:cs="Times New Roman"/>
-          <w:color w:val="000000"/>
-          <w:lang w:eastAsia="fr-CA"/>
-        </w:rPr>
-      </w:pPr>
-      <w:r>
-        <w:rPr>
-          <w:rFonts w:ascii="Times New Roman" w:eastAsia="Times New Roman" w:hAnsi="Times New Roman" w:cs="Times New Roman"/>
-          <w:color w:val="000000"/>
-          <w:lang w:eastAsia="fr-CA"/>
-        </w:rPr>
-        <w:t xml:space="preserve">Before even talking about how to safely upload metadata pertaining to sensitive datasets, it is important to have an idea of how this would be done in the first place. The first step would be for the CRDCN to set up a Dataverse of their own within Borealis. </w:t>
-      </w:r>
-      <w:r>
-        <w:rPr>
-          <w:rFonts w:ascii="Times New Roman" w:eastAsia="Times New Roman" w:hAnsi="Times New Roman" w:cs="Times New Roman"/>
-          <w:color w:val="000000"/>
-          <w:lang w:eastAsia="fr-CA"/>
-        </w:rPr>
-        <w:t xml:space="preserve">It </w:t>
-      </w:r>
-      <w:r>
-        <w:rPr>
-          <w:rFonts w:ascii="Times New Roman" w:eastAsia="Times New Roman" w:hAnsi="Times New Roman" w:cs="Times New Roman"/>
-          <w:color w:val="000000"/>
-          <w:lang w:eastAsia="fr-CA"/>
-        </w:rPr>
-        <w:t xml:space="preserve">would require discussions with the Borealis team as to where this Dataverse would be set up. For instance, not all </w:t>
-      </w:r>
-      <w:r>
-        <w:rPr>
-          <w:rFonts w:ascii="Times New Roman" w:eastAsia="Times New Roman" w:hAnsi="Times New Roman" w:cs="Times New Roman"/>
-          <w:color w:val="000000"/>
-          <w:lang w:eastAsia="fr-CA"/>
-        </w:rPr>
-        <w:t>Dataverses</w:t>
-      </w:r>
-      <w:r>
-        <w:rPr>
-          <w:rFonts w:ascii="Times New Roman" w:eastAsia="Times New Roman" w:hAnsi="Times New Roman" w:cs="Times New Roman"/>
-          <w:color w:val="000000"/>
-          <w:lang w:eastAsia="fr-CA"/>
-        </w:rPr>
-        <w:t xml:space="preserve"> are immediately visible on the main Borealis page; for the most part, only academic institutions are advertised on the main page. However, there are other repositories that are “hidden”</w:t>
-      </w:r>
-      <w:r>
-        <w:rPr>
-          <w:rFonts w:ascii="Times New Roman" w:eastAsia="Times New Roman" w:hAnsi="Times New Roman" w:cs="Times New Roman"/>
-          <w:color w:val="000000"/>
-          <w:lang w:eastAsia="fr-CA"/>
-        </w:rPr>
-        <w:t xml:space="preserve"> (such as the Dataverse for Odesi, the Social Science data repository operated by Scholars </w:t>
-      </w:r>
-      <w:commentRangeStart w:id="3"/>
-      <w:r>
-        <w:rPr>
-          <w:rFonts w:ascii="Times New Roman" w:eastAsia="Times New Roman" w:hAnsi="Times New Roman" w:cs="Times New Roman"/>
-          <w:color w:val="000000"/>
-          <w:lang w:eastAsia="fr-CA"/>
-        </w:rPr>
-        <w:t>Portal</w:t>
-      </w:r>
-      <w:commentRangeEnd w:id="3"/>
-      <w:r>
-        <w:rPr>
-          <w:rStyle w:val="Marquedecommentaire"/>
-        </w:rPr>
-        <w:commentReference w:id="3"/>
-      </w:r>
-      <w:r>
-        <w:rPr>
-          <w:rFonts w:ascii="Times New Roman" w:eastAsia="Times New Roman" w:hAnsi="Times New Roman" w:cs="Times New Roman"/>
-          <w:color w:val="000000"/>
-          <w:lang w:eastAsia="fr-CA"/>
-        </w:rPr>
-        <w:t>).</w:t>
-      </w:r>
-    </w:p>
-    <w:p>
-      <w:pPr>
-        <w:rPr>
-          <w:rFonts w:ascii="Times New Roman" w:eastAsia="Times New Roman" w:hAnsi="Times New Roman" w:cs="Times New Roman"/>
-          <w:color w:val="000000"/>
-          <w:lang w:eastAsia="fr-CA"/>
-        </w:rPr>
-      </w:pPr>
-    </w:p>
-    <w:p>
-      <w:pPr>
-        <w:rPr>
-          <w:rFonts w:ascii="Times New Roman" w:eastAsia="Times New Roman" w:hAnsi="Times New Roman" w:cs="Times New Roman"/>
-          <w:color w:val="000000"/>
-          <w:lang w:eastAsia="fr-CA"/>
-        </w:rPr>
-      </w:pPr>
-      <w:r>
-        <w:rPr>
-          <w:rFonts w:ascii="Times New Roman" w:eastAsia="Times New Roman" w:hAnsi="Times New Roman" w:cs="Times New Roman"/>
-          <w:color w:val="000000"/>
-          <w:lang w:eastAsia="fr-CA"/>
-        </w:rPr>
-        <w:t>The CRDCN has two main options:</w:t>
-      </w:r>
-    </w:p>
-    <w:p>
-      <w:pPr>
-        <w:pStyle w:val="Paragraphedeliste"/>
-        <w:numPr>
-          <w:ilvl w:val="0"/>
-          <w:numId w:val="1"/>
-        </w:numPr>
-        <w:rPr>
-          <w:rFonts w:ascii="Times New Roman" w:eastAsia="Times New Roman" w:hAnsi="Times New Roman" w:cs="Times New Roman"/>
-          <w:color w:val="000000"/>
-          <w:lang w:eastAsia="fr-CA"/>
-        </w:rPr>
-      </w:pPr>
-      <w:r>
-        <w:rPr>
-          <w:rFonts w:ascii="Times New Roman" w:eastAsia="Times New Roman" w:hAnsi="Times New Roman" w:cs="Times New Roman"/>
-          <w:color w:val="000000"/>
-          <w:lang w:eastAsia="fr-CA"/>
-        </w:rPr>
-        <w:t>Create their own Dataverse (not my go to)</w:t>
-      </w:r>
-    </w:p>
-    <w:p>
-      <w:pPr>
-        <w:pStyle w:val="Paragraphedeliste"/>
-        <w:numPr>
-          <w:ilvl w:val="0"/>
-          <w:numId w:val="1"/>
-        </w:numPr>
-        <w:rPr>
-          <w:rFonts w:ascii="Times New Roman" w:eastAsia="Times New Roman" w:hAnsi="Times New Roman" w:cs="Times New Roman"/>
-          <w:color w:val="000000"/>
-          <w:lang w:eastAsia="fr-CA"/>
-        </w:rPr>
-      </w:pPr>
-      <w:r>
-        <w:rPr>
-          <w:rFonts w:ascii="Times New Roman" w:eastAsia="Times New Roman" w:hAnsi="Times New Roman" w:cs="Times New Roman"/>
-          <w:color w:val="000000"/>
-          <w:lang w:eastAsia="fr-CA"/>
-        </w:rPr>
-        <w:t>Odesi</w:t>
-      </w:r>
-      <w:r>
-        <w:rPr>
-          <w:rFonts w:ascii="Times New Roman" w:eastAsia="Times New Roman" w:hAnsi="Times New Roman" w:cs="Times New Roman"/>
-          <w:color w:val="000000"/>
-          <w:lang w:eastAsia="fr-CA"/>
-        </w:rPr>
-        <w:t xml:space="preserve"> Dataverse</w:t>
-      </w:r>
-      <w:r>
-        <w:rPr>
-          <w:rFonts w:ascii="Times New Roman" w:eastAsia="Times New Roman" w:hAnsi="Times New Roman" w:cs="Times New Roman"/>
-          <w:color w:val="000000"/>
-          <w:lang w:eastAsia="fr-CA"/>
-        </w:rPr>
-        <w:t xml:space="preserve"> </w:t>
-      </w:r>
-      <w:r>
-        <w:rPr>
-          <w:rFonts w:ascii="Times New Roman" w:eastAsia="Times New Roman" w:hAnsi="Times New Roman" w:cs="Times New Roman"/>
-          <w:color w:val="000000"/>
-          <w:lang w:eastAsia="fr-CA"/>
-        </w:rPr>
-        <w:t>(</w:t>
-      </w:r>
-      <w:r>
-        <w:rPr>
-          <w:rFonts w:ascii="Times New Roman" w:eastAsia="Times New Roman" w:hAnsi="Times New Roman" w:cs="Times New Roman"/>
-          <w:color w:val="000000"/>
-          <w:lang w:eastAsia="fr-CA"/>
-        </w:rPr>
-        <w:t>wh</w:t>
-      </w:r>
-      <w:r>
-        <w:rPr>
-          <w:rFonts w:ascii="Times New Roman" w:eastAsia="Times New Roman" w:hAnsi="Times New Roman" w:cs="Times New Roman"/>
-          <w:color w:val="000000"/>
-          <w:lang w:eastAsia="fr-CA"/>
-        </w:rPr>
-        <w:t>ose explicit purpose is to house</w:t>
-      </w:r>
-      <w:r>
-        <w:rPr>
-          <w:rFonts w:ascii="Times New Roman" w:eastAsia="Times New Roman" w:hAnsi="Times New Roman" w:cs="Times New Roman"/>
-          <w:color w:val="000000"/>
-          <w:lang w:eastAsia="fr-CA"/>
-        </w:rPr>
-        <w:t xml:space="preserve"> public access Statistic</w:t>
-      </w:r>
-      <w:r>
-        <w:rPr>
-          <w:rFonts w:ascii="Times New Roman" w:eastAsia="Times New Roman" w:hAnsi="Times New Roman" w:cs="Times New Roman"/>
-          <w:color w:val="000000"/>
-          <w:lang w:eastAsia="fr-CA"/>
-        </w:rPr>
-        <w:t>s</w:t>
-      </w:r>
-      <w:r>
-        <w:rPr>
-          <w:rFonts w:ascii="Times New Roman" w:eastAsia="Times New Roman" w:hAnsi="Times New Roman" w:cs="Times New Roman"/>
-          <w:color w:val="000000"/>
-          <w:lang w:eastAsia="fr-CA"/>
-        </w:rPr>
-        <w:t xml:space="preserve"> Canada data</w:t>
-      </w:r>
-      <w:r>
-        <w:rPr>
-          <w:rFonts w:ascii="Times New Roman" w:eastAsia="Times New Roman" w:hAnsi="Times New Roman" w:cs="Times New Roman"/>
-          <w:color w:val="000000"/>
-          <w:lang w:eastAsia="fr-CA"/>
-        </w:rPr>
-        <w:t>)</w:t>
-      </w:r>
-    </w:p>
-    <w:p>
-      <w:pPr>
-        <w:rPr>
-          <w:rFonts w:ascii="Times New Roman" w:eastAsia="Times New Roman" w:hAnsi="Times New Roman" w:cs="Times New Roman"/>
-          <w:color w:val="000000"/>
-          <w:lang w:eastAsia="fr-CA"/>
-        </w:rPr>
-      </w:pPr>
-    </w:p>
-    <w:p>
-      <w:pPr>
-        <w:rPr>
-          <w:rFonts w:ascii="Times New Roman" w:eastAsia="Times New Roman" w:hAnsi="Times New Roman" w:cs="Times New Roman"/>
-          <w:color w:val="000000"/>
-          <w:lang w:eastAsia="fr-CA"/>
-        </w:rPr>
-      </w:pPr>
-      <w:r>
-        <w:rPr>
-          <w:rFonts w:ascii="Times New Roman" w:eastAsia="Times New Roman" w:hAnsi="Times New Roman" w:cs="Times New Roman"/>
-          <w:color w:val="000000"/>
-          <w:lang w:eastAsia="fr-CA"/>
-        </w:rPr>
-        <w:t xml:space="preserve">There, the Dataverse is bilingual, well fleshed out, and continually curated (in part by yours truly, me and other staff members). That being said, I don’t speak on behalf of the service – though it nonetheless seems to be me to be a viable approach. Of course discussions would need to be held in order to hash out the details. </w:t>
-      </w:r>
-    </w:p>
-    <w:p>
-      <w:pPr>
-        <w:rPr>
-          <w:rFonts w:ascii="Times New Roman" w:eastAsia="Times New Roman" w:hAnsi="Times New Roman" w:cs="Times New Roman"/>
-          <w:color w:val="000000"/>
-          <w:lang w:eastAsia="fr-CA"/>
-        </w:rPr>
-      </w:pPr>
-    </w:p>
-    <w:p>
-      <w:pPr>
-        <w:rPr>
-          <w:rFonts w:ascii="Times New Roman" w:eastAsia="Times New Roman" w:hAnsi="Times New Roman" w:cs="Times New Roman"/>
-          <w:color w:val="000000"/>
-          <w:lang w:eastAsia="fr-CA"/>
-        </w:rPr>
-      </w:pPr>
-      <w:r>
-        <w:rPr>
-          <w:rFonts w:ascii="Times New Roman" w:eastAsia="Times New Roman" w:hAnsi="Times New Roman" w:cs="Times New Roman"/>
-          <w:color w:val="000000"/>
-          <w:lang w:eastAsia="fr-CA"/>
-        </w:rPr>
-        <w:t xml:space="preserve">As it stands, Odesi has various Dataverses </w:t>
-      </w:r>
-      <w:r>
-        <w:rPr>
-          <w:rFonts w:ascii="Times New Roman" w:eastAsia="Times New Roman" w:hAnsi="Times New Roman" w:cs="Times New Roman"/>
-          <w:color w:val="000000"/>
-          <w:lang w:eastAsia="fr-CA"/>
-        </w:rPr>
-        <w:t>for a wide range of different data types.</w:t>
-      </w:r>
-      <w:r>
-        <w:rPr>
-          <w:rFonts w:ascii="Times New Roman" w:eastAsia="Times New Roman" w:hAnsi="Times New Roman" w:cs="Times New Roman"/>
-          <w:color w:val="000000"/>
-          <w:lang w:eastAsia="fr-CA"/>
-        </w:rPr>
-        <w:t xml:space="preserve"> Given the nature of the sensitive Metadata and of the present project, not all would be suitable – nevertheless here is the list of existing Odesi Dataverses:</w:t>
-      </w:r>
-    </w:p>
-    <w:p>
-      <w:pPr>
-        <w:pStyle w:val="Paragraphedeliste"/>
-        <w:numPr>
-          <w:ilvl w:val="0"/>
-          <w:numId w:val="2"/>
-        </w:numPr>
-        <w:rPr>
-          <w:rFonts w:ascii="Times New Roman" w:eastAsia="Times New Roman" w:hAnsi="Times New Roman" w:cs="Times New Roman"/>
-          <w:color w:val="000000"/>
-          <w:lang w:eastAsia="fr-CA"/>
-        </w:rPr>
-      </w:pPr>
-      <w:r>
-        <w:rPr>
-          <w:rFonts w:ascii="Times New Roman" w:eastAsia="Times New Roman" w:hAnsi="Times New Roman" w:cs="Times New Roman"/>
-          <w:color w:val="000000"/>
-          <w:lang w:eastAsia="fr-CA"/>
-        </w:rPr>
-        <w:t>Census of Population</w:t>
-      </w:r>
-    </w:p>
-    <w:p>
-      <w:pPr>
-        <w:pStyle w:val="Paragraphedeliste"/>
-        <w:numPr>
-          <w:ilvl w:val="0"/>
-          <w:numId w:val="2"/>
-        </w:numPr>
-        <w:rPr>
-          <w:rFonts w:ascii="Times New Roman" w:eastAsia="Times New Roman" w:hAnsi="Times New Roman" w:cs="Times New Roman"/>
-          <w:color w:val="000000"/>
-          <w:lang w:eastAsia="fr-CA"/>
-        </w:rPr>
-      </w:pPr>
-      <w:r>
-        <w:rPr>
-          <w:rFonts w:ascii="Times New Roman" w:eastAsia="Times New Roman" w:hAnsi="Times New Roman" w:cs="Times New Roman"/>
-          <w:color w:val="000000"/>
-          <w:lang w:eastAsia="fr-CA"/>
-        </w:rPr>
-        <w:t>Statistics Canada Aggregate Data</w:t>
-      </w:r>
-    </w:p>
-    <w:p>
-      <w:pPr>
-        <w:pStyle w:val="Paragraphedeliste"/>
-        <w:numPr>
-          <w:ilvl w:val="0"/>
-          <w:numId w:val="2"/>
-        </w:numPr>
-        <w:rPr>
-          <w:rFonts w:ascii="Times New Roman" w:eastAsia="Times New Roman" w:hAnsi="Times New Roman" w:cs="Times New Roman"/>
-          <w:color w:val="000000"/>
-          <w:lang w:eastAsia="fr-CA"/>
-        </w:rPr>
-      </w:pPr>
-      <w:r>
-        <w:rPr>
-          <w:rFonts w:ascii="Times New Roman" w:eastAsia="Times New Roman" w:hAnsi="Times New Roman" w:cs="Times New Roman"/>
-          <w:color w:val="000000"/>
-          <w:lang w:eastAsia="fr-CA"/>
-        </w:rPr>
-        <w:t>Statistics Canada Public Use Microdata Files (PUMFs)</w:t>
-      </w:r>
-    </w:p>
-    <w:p>
-      <w:pPr>
-        <w:pStyle w:val="Paragraphedeliste"/>
-        <w:numPr>
-          <w:ilvl w:val="0"/>
-          <w:numId w:val="2"/>
-        </w:numPr>
-        <w:rPr>
-          <w:rFonts w:ascii="Times New Roman" w:eastAsia="Times New Roman" w:hAnsi="Times New Roman" w:cs="Times New Roman"/>
-          <w:color w:val="000000"/>
-          <w:lang w:eastAsia="fr-CA"/>
-        </w:rPr>
-      </w:pPr>
-      <w:r>
-        <w:rPr>
-          <w:rFonts w:ascii="Times New Roman" w:eastAsia="Times New Roman" w:hAnsi="Times New Roman" w:cs="Times New Roman"/>
-          <w:color w:val="000000"/>
-          <w:lang w:eastAsia="fr-CA"/>
-        </w:rPr>
-        <w:t>Canadian Public Opinion Polls</w:t>
-      </w:r>
-    </w:p>
-    <w:p>
-      <w:pPr>
-        <w:pStyle w:val="Paragraphedeliste"/>
-        <w:numPr>
-          <w:ilvl w:val="0"/>
-          <w:numId w:val="2"/>
-        </w:numPr>
-        <w:rPr>
-          <w:rFonts w:ascii="Times New Roman" w:eastAsia="Times New Roman" w:hAnsi="Times New Roman" w:cs="Times New Roman"/>
-          <w:color w:val="000000"/>
-          <w:lang w:eastAsia="fr-CA"/>
-        </w:rPr>
-      </w:pPr>
-      <w:r>
-        <w:rPr>
-          <w:rFonts w:ascii="Times New Roman" w:eastAsia="Times New Roman" w:hAnsi="Times New Roman" w:cs="Times New Roman"/>
-          <w:color w:val="000000"/>
-          <w:lang w:eastAsia="fr-CA"/>
-        </w:rPr>
-        <w:t>Statistics Canada Data Liberation Initiative (DLI) Licensed Data</w:t>
-      </w:r>
-    </w:p>
-    <w:p>
-      <w:pPr>
-        <w:pStyle w:val="Paragraphedeliste"/>
-        <w:numPr>
-          <w:ilvl w:val="0"/>
-          <w:numId w:val="2"/>
-        </w:numPr>
-        <w:rPr>
-          <w:rFonts w:ascii="Times New Roman" w:eastAsia="Times New Roman" w:hAnsi="Times New Roman" w:cs="Times New Roman"/>
-          <w:b/>
-          <w:bCs/>
-          <w:color w:val="000000"/>
-          <w:lang w:eastAsia="fr-CA"/>
-        </w:rPr>
-      </w:pPr>
-      <w:r>
-        <w:rPr>
-          <w:rFonts w:ascii="Times New Roman" w:eastAsia="Times New Roman" w:hAnsi="Times New Roman" w:cs="Times New Roman"/>
-          <w:b/>
-          <w:bCs/>
-          <w:color w:val="000000"/>
-          <w:lang w:eastAsia="fr-CA"/>
-        </w:rPr>
-        <w:t>Other Canadian and Government Data</w:t>
-      </w:r>
-    </w:p>
-    <w:p>
-      <w:pPr>
-        <w:pStyle w:val="Paragraphedeliste"/>
-        <w:numPr>
-          <w:ilvl w:val="0"/>
-          <w:numId w:val="2"/>
-        </w:numPr>
-        <w:rPr>
-          <w:rFonts w:ascii="Times New Roman" w:eastAsia="Times New Roman" w:hAnsi="Times New Roman" w:cs="Times New Roman"/>
-          <w:color w:val="000000"/>
-          <w:lang w:eastAsia="fr-CA"/>
-        </w:rPr>
-      </w:pPr>
-      <w:r>
-        <w:rPr>
-          <w:rFonts w:ascii="Times New Roman" w:eastAsia="Times New Roman" w:hAnsi="Times New Roman" w:cs="Times New Roman"/>
-          <w:color w:val="000000"/>
-          <w:lang w:eastAsia="fr-CA"/>
-        </w:rPr>
-        <w:t>International Data</w:t>
-      </w:r>
-    </w:p>
-    <w:p>
-      <w:pPr>
-        <w:rPr>
-          <w:rFonts w:ascii="Times New Roman" w:eastAsia="Times New Roman" w:hAnsi="Times New Roman" w:cs="Times New Roman"/>
-          <w:color w:val="000000"/>
-          <w:lang w:eastAsia="fr-CA"/>
-        </w:rPr>
-      </w:pPr>
-    </w:p>
-    <w:p>
-      <w:pPr>
-        <w:rPr>
-          <w:rFonts w:ascii="Times New Roman" w:eastAsia="Times New Roman" w:hAnsi="Times New Roman" w:cs="Times New Roman"/>
-          <w:color w:val="000000"/>
-          <w:lang w:eastAsia="fr-CA"/>
-        </w:rPr>
-      </w:pPr>
-      <w:r>
-        <w:rPr>
-          <w:rFonts w:ascii="Times New Roman" w:eastAsia="Times New Roman" w:hAnsi="Times New Roman" w:cs="Times New Roman"/>
-          <w:color w:val="000000"/>
-          <w:lang w:eastAsia="fr-CA"/>
-        </w:rPr>
-        <w:t xml:space="preserve">As readers of the present document may have astutely noticed, (6) Other Canadian and Government Data was bolded to denote an emphasis. It is of my belief that this could be a viable </w:t>
-      </w:r>
-      <w:r>
-        <w:rPr>
-          <w:rFonts w:ascii="Times New Roman" w:eastAsia="Times New Roman" w:hAnsi="Times New Roman" w:cs="Times New Roman"/>
-          <w:color w:val="000000"/>
-          <w:lang w:eastAsia="fr-CA"/>
-        </w:rPr>
-        <w:lastRenderedPageBreak/>
-        <w:t xml:space="preserve">repository for the present endeavour. </w:t>
-      </w:r>
-      <w:r>
-        <w:rPr>
-          <w:rFonts w:ascii="Times New Roman" w:eastAsia="Times New Roman" w:hAnsi="Times New Roman" w:cs="Times New Roman"/>
-          <w:color w:val="000000"/>
-          <w:lang w:eastAsia="fr-CA"/>
-        </w:rPr>
-        <w:t>So let us keep this Dataverse in mind and proceed to other points of discussion.</w:t>
-      </w:r>
-    </w:p>
-    <w:p>
-      <w:pPr>
-        <w:rPr>
-          <w:rFonts w:ascii="Times New Roman" w:eastAsia="Times New Roman" w:hAnsi="Times New Roman" w:cs="Times New Roman"/>
-          <w:color w:val="000000"/>
-          <w:lang w:eastAsia="fr-CA"/>
-        </w:rPr>
-      </w:pPr>
-    </w:p>
-    <w:p>
-      <w:pPr>
-        <w:rPr>
-          <w:rFonts w:ascii="Times New Roman" w:eastAsia="Times New Roman" w:hAnsi="Times New Roman" w:cs="Times New Roman"/>
-          <w:color w:val="000000"/>
-          <w:sz w:val="32"/>
-          <w:szCs w:val="32"/>
-          <w:lang w:eastAsia="fr-CA"/>
-        </w:rPr>
-      </w:pPr>
-      <w:commentRangeStart w:id="4"/>
-      <w:r>
-        <w:rPr>
-          <w:rFonts w:ascii="Times New Roman" w:eastAsia="Times New Roman" w:hAnsi="Times New Roman" w:cs="Times New Roman"/>
-          <w:color w:val="000000"/>
-          <w:sz w:val="32"/>
-          <w:szCs w:val="32"/>
-          <w:lang w:eastAsia="fr-CA"/>
-        </w:rPr>
-        <w:t>What Can and “Cannot” Go in Borealis Dataverses (Including Odesi)</w:t>
-      </w:r>
-      <w:commentRangeEnd w:id="4"/>
-      <w:r>
-        <w:rPr>
-          <w:rStyle w:val="Marquedecommentaire"/>
-        </w:rPr>
-        <w:commentReference w:id="4"/>
-      </w:r>
-    </w:p>
-    <w:p>
-      <w:pPr>
-        <w:rPr>
-          <w:rFonts w:ascii="Times New Roman" w:eastAsia="Times New Roman" w:hAnsi="Times New Roman" w:cs="Times New Roman"/>
-          <w:color w:val="000000"/>
-          <w:lang w:eastAsia="fr-CA"/>
-        </w:rPr>
-      </w:pPr>
-      <w:r>
-        <w:rPr>
-          <w:rFonts w:ascii="Times New Roman" w:eastAsia="Times New Roman" w:hAnsi="Times New Roman" w:cs="Times New Roman"/>
-          <w:color w:val="000000"/>
-          <w:lang w:eastAsia="fr-CA"/>
-        </w:rPr>
-        <w:t>Borealis does have extensive documentation about what can and cannot go into their data repositories (this is for very obvious legal reasons)</w:t>
-      </w:r>
-      <w:r>
-        <w:rPr>
-          <w:rFonts w:ascii="Times New Roman" w:eastAsia="Times New Roman" w:hAnsi="Times New Roman" w:cs="Times New Roman"/>
-          <w:color w:val="000000"/>
-          <w:lang w:eastAsia="fr-CA"/>
-        </w:rPr>
-        <w:t xml:space="preserve">. I therefore recommend an in-depth read of </w:t>
-      </w:r>
-      <w:hyperlink r:id="rId23" w:history="1">
+        <w:t xml:space="preserve"> web page, and selecting their respective institution.</w:t>
+      </w:r>
+      <w:r>
+        <w:rPr>
+          <w:rFonts w:ascii="Times New Roman" w:eastAsia="Times New Roman" w:hAnsi="Times New Roman" w:cs="Times New Roman"/>
+          <w:color w:val="000000"/>
+          <w:lang w:eastAsia="fr-CA"/>
+        </w:rPr>
+        <w:t xml:space="preserve"> An in-depth guide on login and account creation procedures can be found on the </w:t>
+      </w:r>
+      <w:hyperlink r:id="rId19" w:history="1">
         <w:r>
           <w:rPr>
             <w:rStyle w:val="Hyperlien"/>
             <w:rFonts w:ascii="Times New Roman" w:eastAsia="Times New Roman" w:hAnsi="Times New Roman" w:cs="Times New Roman"/>
             <w:lang w:eastAsia="fr-CA"/>
           </w:rPr>
-          <w:t xml:space="preserve">Borealis’ </w:t>
+          <w:t>Scholars Portal learn Borealis</w:t>
         </w:r>
+      </w:hyperlink>
+      <w:r>
+        <w:rPr>
+          <w:rFonts w:ascii="Times New Roman" w:eastAsia="Times New Roman" w:hAnsi="Times New Roman" w:cs="Times New Roman"/>
+          <w:color w:val="000000"/>
+          <w:lang w:eastAsia="fr-CA"/>
+        </w:rPr>
+        <w:t xml:space="preserve"> website. </w:t>
+      </w:r>
+    </w:p>
+    <w:p>
+      <w:pPr>
+        <w:rPr>
+          <w:rFonts w:ascii="Times New Roman" w:eastAsia="Times New Roman" w:hAnsi="Times New Roman" w:cs="Times New Roman"/>
+          <w:color w:val="000000"/>
+          <w:lang w:eastAsia="fr-CA"/>
+        </w:rPr>
+      </w:pPr>
+    </w:p>
+    <w:p>
+      <w:pPr>
+        <w:rPr>
+          <w:rFonts w:ascii="Times New Roman" w:eastAsia="Times New Roman" w:hAnsi="Times New Roman" w:cs="Times New Roman"/>
+          <w:color w:val="000000"/>
+          <w:lang w:eastAsia="fr-CA"/>
+        </w:rPr>
+      </w:pPr>
+      <w:r>
+        <w:rPr>
+          <w:rFonts w:ascii="Times New Roman" w:eastAsia="Times New Roman" w:hAnsi="Times New Roman" w:cs="Times New Roman"/>
+          <w:color w:val="000000"/>
+          <w:lang w:eastAsia="fr-CA"/>
+        </w:rPr>
+        <w:t xml:space="preserve">Once logged-in, users should, by default, be on their institution Dataverse repository. There are various paths through which users can go about depositing their data and/or metadata. Depending on their institutional policies, they may be able to create their own Dataverse within their institution’s Dataverse repository. However not all user’s may have the required permissions to do so. In-depth instructions pertaining to the creation of proprietary Dataverses within institution’s Dataverse (and troubleshooting if the user does not have the required privileges) can be found in the </w:t>
+      </w:r>
+      <w:hyperlink r:id="rId20" w:history="1">
         <w:r>
           <w:rPr>
             <w:rStyle w:val="Hyperlien"/>
             <w:rFonts w:ascii="Times New Roman" w:eastAsia="Times New Roman" w:hAnsi="Times New Roman" w:cs="Times New Roman"/>
             <w:lang w:eastAsia="fr-CA"/>
           </w:rPr>
-          <w:t>terms of use</w:t>
+          <w:t>Collections</w:t>
         </w:r>
       </w:hyperlink>
       <w:r>
@@ -2438,33 +1775,249 @@
           <w:color w:val="000000"/>
           <w:lang w:eastAsia="fr-CA"/>
         </w:rPr>
-        <w:t xml:space="preserve"> page. For the sake of brevity, here are screenshots of the Terms of Use directly relevant to the subject at hand (though of course the entire Terms of Use should be carefully reviewed in order to build a convincing argument/case as to why our goals are justified, safe, and necessary for the preservation of metadata. </w:t>
-      </w:r>
-    </w:p>
-    <w:p>
-      <w:pPr>
-        <w:rPr>
-          <w:rFonts w:ascii="Times New Roman" w:eastAsia="Times New Roman" w:hAnsi="Times New Roman" w:cs="Times New Roman"/>
-          <w:color w:val="000000"/>
-          <w:lang w:eastAsia="fr-CA"/>
-        </w:rPr>
-      </w:pPr>
-    </w:p>
-    <w:p>
-      <w:pPr>
-        <w:rPr>
-          <w:rFonts w:ascii="Times New Roman" w:eastAsia="Times New Roman" w:hAnsi="Times New Roman" w:cs="Times New Roman"/>
-          <w:color w:val="000000"/>
-          <w:lang w:eastAsia="fr-CA"/>
-        </w:rPr>
-      </w:pPr>
-      <w:r>
-        <w:rPr>
-          <w:rFonts w:ascii="Times New Roman" w:eastAsia="Times New Roman" w:hAnsi="Times New Roman" w:cs="Times New Roman"/>
-          <w:color w:val="000000"/>
-          <w:lang w:eastAsia="fr-CA"/>
-        </w:rPr>
-        <w:t xml:space="preserve">Our case has to be air-tight with a clear goal. Data uploaded to Borealis </w:t>
+        <w:t xml:space="preserve"> Scholars Portal learn Borealis website. </w:t>
+      </w:r>
+    </w:p>
+    <w:p>
+      <w:pPr>
+        <w:rPr>
+          <w:rFonts w:ascii="Times New Roman" w:eastAsia="Times New Roman" w:hAnsi="Times New Roman" w:cs="Times New Roman"/>
+          <w:color w:val="000000"/>
+          <w:lang w:eastAsia="fr-CA"/>
+        </w:rPr>
+      </w:pPr>
+    </w:p>
+    <w:p>
+      <w:pPr>
+        <w:rPr>
+          <w:rFonts w:ascii="Times New Roman" w:eastAsia="Times New Roman" w:hAnsi="Times New Roman" w:cs="Times New Roman"/>
+          <w:color w:val="000000"/>
+          <w:lang w:eastAsia="fr-CA"/>
+        </w:rPr>
+      </w:pPr>
+      <w:r>
+        <w:rPr>
+          <w:rFonts w:ascii="Times New Roman" w:eastAsia="Times New Roman" w:hAnsi="Times New Roman" w:cs="Times New Roman"/>
+          <w:color w:val="000000"/>
+          <w:lang w:eastAsia="fr-CA"/>
+        </w:rPr>
+        <w:t xml:space="preserve">Potential depositors should however consider whether or not this </w:t>
+      </w:r>
+      <w:r>
+        <w:rPr>
+          <w:rFonts w:ascii="Times New Roman" w:eastAsia="Times New Roman" w:hAnsi="Times New Roman" w:cs="Times New Roman"/>
+          <w:color w:val="000000"/>
+          <w:lang w:eastAsia="fr-CA"/>
+        </w:rPr>
+        <w:t xml:space="preserve">“Sensitive Metadata” Dataverse could be used by various other scholars to deposit their own metadata pertaining to restricted access datasets. If so, depositors could contact their institution Dataverse administrator to discuss the creation of such a Dataverse. Dataverse administrators can be contacted via the institution’s Dataverse page with the “Contact” button found on the top right of the Dataverse description. </w:t>
+      </w:r>
+    </w:p>
+    <w:p>
+      <w:pPr>
+        <w:rPr>
+          <w:rFonts w:ascii="Times New Roman" w:eastAsia="Times New Roman" w:hAnsi="Times New Roman" w:cs="Times New Roman"/>
+          <w:color w:val="000000"/>
+          <w:lang w:eastAsia="fr-CA"/>
+        </w:rPr>
+      </w:pPr>
+    </w:p>
+    <w:p>
+      <w:pPr>
+        <w:rPr>
+          <w:rFonts w:ascii="Times New Roman" w:eastAsia="Times New Roman" w:hAnsi="Times New Roman" w:cs="Times New Roman"/>
+          <w:color w:val="000000"/>
+          <w:sz w:val="32"/>
+          <w:szCs w:val="32"/>
+          <w:lang w:eastAsia="fr-CA"/>
+        </w:rPr>
+      </w:pPr>
+      <w:r>
+        <w:rPr>
+          <w:rFonts w:ascii="Times New Roman" w:eastAsia="Times New Roman" w:hAnsi="Times New Roman" w:cs="Times New Roman"/>
+          <w:color w:val="000000"/>
+          <w:sz w:val="32"/>
+          <w:szCs w:val="32"/>
+          <w:lang w:eastAsia="fr-CA"/>
+        </w:rPr>
+        <w:t>What Can and “Cannot” Go in Borealis Dataverses</w:t>
+      </w:r>
+    </w:p>
+    <w:p>
+      <w:pPr>
+        <w:rPr>
+          <w:rFonts w:ascii="Times New Roman" w:eastAsia="Times New Roman" w:hAnsi="Times New Roman" w:cs="Times New Roman"/>
+          <w:color w:val="000000"/>
+          <w:lang w:eastAsia="fr-CA"/>
+        </w:rPr>
+      </w:pPr>
+      <w:r>
+        <w:rPr>
+          <w:rFonts w:ascii="Times New Roman" w:eastAsia="Times New Roman" w:hAnsi="Times New Roman" w:cs="Times New Roman"/>
+          <w:color w:val="000000"/>
+          <w:lang w:eastAsia="fr-CA"/>
+        </w:rPr>
+        <w:t xml:space="preserve">As previously mentioned, </w:t>
+      </w:r>
+      <w:r>
+        <w:rPr>
+          <w:rFonts w:ascii="Times New Roman" w:eastAsia="Times New Roman" w:hAnsi="Times New Roman" w:cs="Times New Roman"/>
+          <w:color w:val="000000"/>
+          <w:lang w:eastAsia="fr-CA"/>
+        </w:rPr>
+        <w:t xml:space="preserve">some datasets cannot be uploaded on any Borealis repositories (institutional or otherwise) if their violate their </w:t>
+      </w:r>
+      <w:hyperlink r:id="rId21" w:history="1">
+        <w:r>
+          <w:rPr>
+            <w:rStyle w:val="Hyperlien"/>
+            <w:rFonts w:ascii="Times New Roman" w:eastAsia="Times New Roman" w:hAnsi="Times New Roman" w:cs="Times New Roman"/>
+            <w:lang w:eastAsia="fr-CA"/>
+          </w:rPr>
+          <w:t>Terms of Use</w:t>
+        </w:r>
+      </w:hyperlink>
+      <w:r>
+        <w:rPr>
+          <w:rFonts w:ascii="Times New Roman" w:eastAsia="Times New Roman" w:hAnsi="Times New Roman" w:cs="Times New Roman"/>
+          <w:color w:val="000000"/>
+          <w:lang w:eastAsia="fr-CA"/>
+        </w:rPr>
+        <w:t xml:space="preserve">. This is an important step in deciding whether or not the metadata can be uploaded in the repository. While this has also been previously discussed in the present document, here are </w:t>
+      </w:r>
+      <w:r>
+        <w:rPr>
+          <w:rFonts w:ascii="Times New Roman" w:eastAsia="Times New Roman" w:hAnsi="Times New Roman" w:cs="Times New Roman"/>
+          <w:color w:val="000000"/>
+          <w:lang w:eastAsia="fr-CA"/>
+        </w:rPr>
+        <w:t xml:space="preserve">two </w:t>
+      </w:r>
+      <w:r>
+        <w:rPr>
+          <w:rFonts w:ascii="Times New Roman" w:eastAsia="Times New Roman" w:hAnsi="Times New Roman" w:cs="Times New Roman"/>
+          <w:color w:val="000000"/>
+          <w:lang w:eastAsia="fr-CA"/>
+        </w:rPr>
+        <w:t>key questions to consider:</w:t>
+      </w:r>
+    </w:p>
+    <w:p>
+      <w:pPr>
+        <w:rPr>
+          <w:rFonts w:ascii="Times New Roman" w:eastAsia="Times New Roman" w:hAnsi="Times New Roman" w:cs="Times New Roman"/>
+          <w:color w:val="000000"/>
+          <w:lang w:eastAsia="fr-CA"/>
+        </w:rPr>
+      </w:pPr>
+    </w:p>
+    <w:p>
+      <w:pPr>
+        <w:pStyle w:val="Paragraphedeliste"/>
+        <w:numPr>
+          <w:ilvl w:val="0"/>
+          <w:numId w:val="13"/>
+        </w:numPr>
+        <w:rPr>
+          <w:rFonts w:ascii="Times New Roman" w:eastAsia="Times New Roman" w:hAnsi="Times New Roman" w:cs="Times New Roman"/>
+          <w:color w:val="000000"/>
+          <w:lang w:eastAsia="fr-CA"/>
+        </w:rPr>
+      </w:pPr>
+      <w:r>
+        <w:rPr>
+          <w:rFonts w:ascii="Times New Roman" w:eastAsia="Times New Roman" w:hAnsi="Times New Roman" w:cs="Times New Roman"/>
+          <w:color w:val="000000"/>
+          <w:lang w:eastAsia="fr-CA"/>
+        </w:rPr>
+        <w:t>Do I have the authority to share this sensitive data or metadata (with or without restrictions? REB approval before or after study?)</w:t>
+      </w:r>
+    </w:p>
+    <w:p>
+      <w:pPr>
+        <w:pStyle w:val="Paragraphedeliste"/>
+        <w:numPr>
+          <w:ilvl w:val="0"/>
+          <w:numId w:val="13"/>
+        </w:numPr>
+        <w:rPr>
+          <w:rFonts w:ascii="Times New Roman" w:eastAsia="Times New Roman" w:hAnsi="Times New Roman" w:cs="Times New Roman"/>
+          <w:color w:val="000000"/>
+          <w:lang w:eastAsia="fr-CA"/>
+        </w:rPr>
+      </w:pPr>
+      <w:r>
+        <w:rPr>
+          <w:rFonts w:ascii="Times New Roman" w:eastAsia="Times New Roman" w:hAnsi="Times New Roman" w:cs="Times New Roman"/>
+          <w:color w:val="000000"/>
+          <w:lang w:eastAsia="fr-CA"/>
+        </w:rPr>
+        <w:t xml:space="preserve">Is my sensitive metadata free of any identifiable information? (all information that could be used to link it to someone are prohibited; to name a few, this includes variables such as height, weight, postal codes, diagnostics, etc.). </w:t>
+      </w:r>
+    </w:p>
+    <w:p>
+      <w:pPr>
+        <w:rPr>
+          <w:rFonts w:ascii="Times New Roman" w:eastAsia="Times New Roman" w:hAnsi="Times New Roman" w:cs="Times New Roman"/>
+          <w:color w:val="000000"/>
+          <w:lang w:eastAsia="fr-CA"/>
+        </w:rPr>
+      </w:pPr>
+    </w:p>
+    <w:p>
+      <w:pPr>
+        <w:rPr>
+          <w:rFonts w:ascii="Times New Roman" w:eastAsia="Times New Roman" w:hAnsi="Times New Roman" w:cs="Times New Roman"/>
+          <w:color w:val="000000"/>
+          <w:lang w:eastAsia="fr-CA"/>
+        </w:rPr>
+      </w:pPr>
+      <w:r>
+        <w:rPr>
+          <w:rFonts w:ascii="Times New Roman" w:eastAsia="Times New Roman" w:hAnsi="Times New Roman" w:cs="Times New Roman"/>
+          <w:color w:val="000000"/>
+          <w:lang w:eastAsia="fr-CA"/>
+        </w:rPr>
+        <w:t xml:space="preserve">While some of these individual variables may seem too ambiguous </w:t>
+      </w:r>
+      <w:r>
+        <w:rPr>
+          <w:rFonts w:ascii="Times New Roman" w:eastAsia="Times New Roman" w:hAnsi="Times New Roman" w:cs="Times New Roman"/>
+          <w:color w:val="000000"/>
+          <w:lang w:eastAsia="fr-CA"/>
+        </w:rPr>
+        <w:t>to identify someone, they can always be used in conjunction with other variable information to triangulate where abouts or characteristics of study participants.</w:t>
+      </w:r>
+      <w:r>
+        <w:rPr>
+          <w:rFonts w:ascii="Times New Roman" w:eastAsia="Times New Roman" w:hAnsi="Times New Roman" w:cs="Times New Roman"/>
+          <w:color w:val="000000"/>
+          <w:lang w:eastAsia="fr-CA"/>
+        </w:rPr>
+        <w:t xml:space="preserve"> It is important to note that d</w:t>
+      </w:r>
+      <w:r>
+        <w:rPr>
+          <w:rFonts w:ascii="Times New Roman" w:eastAsia="Times New Roman" w:hAnsi="Times New Roman" w:cs="Times New Roman"/>
+          <w:color w:val="000000"/>
+          <w:lang w:eastAsia="fr-CA"/>
+        </w:rPr>
+        <w:t>ata uploaded</w:t>
+      </w:r>
+      <w:r>
+        <w:rPr>
+          <w:rFonts w:ascii="Times New Roman" w:eastAsia="Times New Roman" w:hAnsi="Times New Roman" w:cs="Times New Roman"/>
+          <w:color w:val="000000"/>
+          <w:lang w:eastAsia="fr-CA"/>
+        </w:rPr>
+        <w:t xml:space="preserve"> and then published on</w:t>
+      </w:r>
+      <w:r>
+        <w:rPr>
+          <w:rFonts w:ascii="Times New Roman" w:eastAsia="Times New Roman" w:hAnsi="Times New Roman" w:cs="Times New Roman"/>
+          <w:color w:val="000000"/>
+          <w:lang w:eastAsia="fr-CA"/>
+        </w:rPr>
+        <w:t xml:space="preserve"> Borealis </w:t>
       </w:r>
       <w:r>
         <w:rPr>
@@ -2474,7 +2027,7 @@
         </w:rPr>
         <w:t xml:space="preserve">cannot be deleted – it can be </w:t>
       </w:r>
-      <w:hyperlink r:id="rId24" w:anchor="Deaccessioning-a-Published-Dataset" w:history="1">
+      <w:hyperlink r:id="rId22" w:anchor="Deaccessioning-a-Published-Dataset" w:history="1">
         <w:r>
           <w:rPr>
             <w:rStyle w:val="Hyperlien"/>
@@ -2485,6 +2038,9 @@
         </w:r>
       </w:hyperlink>
       <w:r>
+        <w:t xml:space="preserve"> by a super-administrator at Scholars Portal</w:t>
+      </w:r>
+      <w:r>
         <w:rPr>
           <w:rFonts w:ascii="Times New Roman" w:eastAsia="Times New Roman" w:hAnsi="Times New Roman" w:cs="Times New Roman"/>
           <w:color w:val="000000"/>
@@ -2498,7 +2054,23 @@
           <w:color w:val="000000"/>
           <w:lang w:eastAsia="fr-CA"/>
         </w:rPr>
-        <w:t xml:space="preserve">. Meaning that it cannot be removed without approval from the highest authority </w:t>
+        <w:t xml:space="preserve">. </w:t>
+      </w:r>
+      <w:r>
+        <w:rPr>
+          <w:rFonts w:ascii="Times New Roman" w:eastAsia="Times New Roman" w:hAnsi="Times New Roman" w:cs="Times New Roman"/>
+          <w:color w:val="000000"/>
+          <w:lang w:eastAsia="fr-CA"/>
+        </w:rPr>
+        <w:t xml:space="preserve">This means </w:t>
+      </w:r>
+      <w:r>
+        <w:rPr>
+          <w:rFonts w:ascii="Times New Roman" w:eastAsia="Times New Roman" w:hAnsi="Times New Roman" w:cs="Times New Roman"/>
+          <w:color w:val="000000"/>
+          <w:lang w:eastAsia="fr-CA"/>
+        </w:rPr>
+        <w:t xml:space="preserve">that it cannot be removed without approval from the highest authority </w:t>
       </w:r>
       <w:r>
         <w:rPr>
@@ -2522,63 +2094,178 @@
           <w:color w:val="000000"/>
           <w:lang w:eastAsia="fr-CA"/>
         </w:rPr>
-        <w:t xml:space="preserve">alis institutional hierarchy. </w:t>
-      </w:r>
-    </w:p>
-    <w:p>
-      <w:pPr>
-        <w:rPr>
-          <w:rFonts w:ascii="Times New Roman" w:eastAsia="Times New Roman" w:hAnsi="Times New Roman" w:cs="Times New Roman"/>
-          <w:color w:val="000000"/>
-          <w:lang w:eastAsia="fr-CA"/>
-        </w:rPr>
-      </w:pPr>
-    </w:p>
-    <w:p>
-      <w:pPr>
-        <w:rPr>
-          <w:rFonts w:ascii="Times New Roman" w:eastAsia="Times New Roman" w:hAnsi="Times New Roman" w:cs="Times New Roman"/>
-          <w:color w:val="000000"/>
-          <w:lang w:eastAsia="fr-CA"/>
-        </w:rPr>
-      </w:pPr>
-    </w:p>
-    <w:p>
-      <w:pPr>
-        <w:rPr>
-          <w:rFonts w:ascii="Times New Roman" w:eastAsia="Times New Roman" w:hAnsi="Times New Roman" w:cs="Times New Roman"/>
-          <w:color w:val="000000"/>
-          <w:lang w:eastAsia="fr-CA"/>
-        </w:rPr>
-      </w:pPr>
-      <w:r>
-        <w:rPr>
-          <w:rFonts w:ascii="Times New Roman" w:eastAsia="Times New Roman" w:hAnsi="Times New Roman" w:cs="Times New Roman"/>
-          <w:color w:val="000000"/>
-          <w:lang w:eastAsia="fr-CA"/>
-        </w:rPr>
-        <w:t xml:space="preserve">All this being taken into consideration, Borealis takes almost everything. As an example, a student (I hope not faculty) at Western has been uploading </w:t>
-      </w:r>
-      <w:commentRangeStart w:id="5"/>
-      <w:r>
-        <w:fldChar w:fldCharType="begin"/>
-      </w:r>
-      <w:r>
-        <w:instrText>HYPERLINK "https://borealisdata.ca/dataverse/esapuridis"</w:instrText>
-      </w:r>
-      <w:r>
-        <w:fldChar w:fldCharType="separate"/>
-      </w:r>
-      <w:r>
-        <w:rPr>
-          <w:rStyle w:val="Hyperlien"/>
-          <w:rFonts w:ascii="Times New Roman" w:eastAsia="Times New Roman" w:hAnsi="Times New Roman" w:cs="Times New Roman"/>
-          <w:lang w:eastAsia="fr-CA"/>
-        </w:rPr>
-        <w:t>Harry Potter self-insert fanvids</w:t>
-      </w:r>
-      <w:r>
-        <w:fldChar w:fldCharType="end"/>
+        <w:t>alis institutional hierarchy.</w:t>
+      </w:r>
+      <w:r>
+        <w:rPr>
+          <w:rFonts w:ascii="Times New Roman" w:eastAsia="Times New Roman" w:hAnsi="Times New Roman" w:cs="Times New Roman"/>
+          <w:color w:val="000000"/>
+          <w:lang w:eastAsia="fr-CA"/>
+        </w:rPr>
+        <w:t xml:space="preserve"> This is not to scare away potential depositors from making their data findable, but simply to remind researchers of their due diligence when it comes to ethical custodianship of sensitive research data. </w:t>
+      </w:r>
+    </w:p>
+    <w:p>
+      <w:pPr>
+        <w:rPr>
+          <w:rFonts w:ascii="Times New Roman" w:eastAsia="Times New Roman" w:hAnsi="Times New Roman" w:cs="Times New Roman"/>
+          <w:color w:val="000000"/>
+          <w:lang w:eastAsia="fr-CA"/>
+        </w:rPr>
+      </w:pPr>
+    </w:p>
+    <w:p>
+      <w:pPr>
+        <w:rPr>
+          <w:rFonts w:ascii="Times New Roman" w:eastAsia="Times New Roman" w:hAnsi="Times New Roman" w:cs="Times New Roman"/>
+          <w:color w:val="000000"/>
+          <w:lang w:eastAsia="fr-CA"/>
+        </w:rPr>
+      </w:pPr>
+      <w:r>
+        <w:rPr>
+          <w:rFonts w:ascii="Times New Roman" w:eastAsia="Times New Roman" w:hAnsi="Times New Roman" w:cs="Times New Roman"/>
+          <w:color w:val="000000"/>
+          <w:lang w:eastAsia="fr-CA"/>
+        </w:rPr>
+        <w:t xml:space="preserve">All this being taken into consideration, </w:t>
+      </w:r>
+      <w:r>
+        <w:rPr>
+          <w:rFonts w:ascii="Times New Roman" w:eastAsia="Times New Roman" w:hAnsi="Times New Roman" w:cs="Times New Roman"/>
+          <w:color w:val="000000"/>
+          <w:lang w:eastAsia="fr-CA"/>
+        </w:rPr>
+        <w:t xml:space="preserve">institutional Dataverses should be able to take in any file type. </w:t>
+      </w:r>
+      <w:r>
+        <w:rPr>
+          <w:rFonts w:ascii="Times New Roman" w:eastAsia="Times New Roman" w:hAnsi="Times New Roman" w:cs="Times New Roman"/>
+          <w:color w:val="000000"/>
+          <w:lang w:eastAsia="fr-CA"/>
+        </w:rPr>
+        <w:t xml:space="preserve">This includes video files, text curation files, audio files, statistical software files, and many more. Given the nature of the sensitive data and metadata being discussed, simple </w:t>
+      </w:r>
+      <w:r>
+        <w:rPr>
+          <w:rFonts w:ascii="Times New Roman" w:eastAsia="Times New Roman" w:hAnsi="Times New Roman" w:cs="Times New Roman"/>
+          <w:color w:val="000000"/>
+          <w:lang w:eastAsia="fr-CA"/>
+        </w:rPr>
+        <w:t>file formats</w:t>
+      </w:r>
+      <w:r>
+        <w:rPr>
+          <w:rFonts w:ascii="Times New Roman" w:eastAsia="Times New Roman" w:hAnsi="Times New Roman" w:cs="Times New Roman"/>
+          <w:color w:val="000000"/>
+          <w:lang w:eastAsia="fr-CA"/>
+        </w:rPr>
+        <w:t>, such as a .csv or .xlsx</w:t>
+      </w:r>
+      <w:r>
+        <w:rPr>
+          <w:rFonts w:ascii="Times New Roman" w:eastAsia="Times New Roman" w:hAnsi="Times New Roman" w:cs="Times New Roman"/>
+          <w:color w:val="000000"/>
+          <w:lang w:eastAsia="fr-CA"/>
+        </w:rPr>
+        <w:t xml:space="preserve"> are optimal</w:t>
+      </w:r>
+      <w:r>
+        <w:rPr>
+          <w:rFonts w:ascii="Times New Roman" w:eastAsia="Times New Roman" w:hAnsi="Times New Roman" w:cs="Times New Roman"/>
+          <w:color w:val="000000"/>
+          <w:lang w:eastAsia="fr-CA"/>
+        </w:rPr>
+        <w:t>; this</w:t>
+      </w:r>
+      <w:r>
+        <w:rPr>
+          <w:rFonts w:ascii="Times New Roman" w:eastAsia="Times New Roman" w:hAnsi="Times New Roman" w:cs="Times New Roman"/>
+          <w:color w:val="000000"/>
+          <w:lang w:eastAsia="fr-CA"/>
+        </w:rPr>
+        <w:t xml:space="preserve"> is discussed in greater details in the following section</w:t>
+      </w:r>
+      <w:r>
+        <w:rPr>
+          <w:rFonts w:ascii="Times New Roman" w:eastAsia="Times New Roman" w:hAnsi="Times New Roman" w:cs="Times New Roman"/>
+          <w:color w:val="000000"/>
+          <w:lang w:eastAsia="fr-CA"/>
+        </w:rPr>
+        <w:t xml:space="preserve">. </w:t>
+      </w:r>
+    </w:p>
+    <w:p>
+      <w:pPr>
+        <w:rPr>
+          <w:rFonts w:ascii="Times New Roman" w:eastAsia="Times New Roman" w:hAnsi="Times New Roman" w:cs="Times New Roman"/>
+          <w:color w:val="000000"/>
+          <w:sz w:val="32"/>
+          <w:szCs w:val="32"/>
+          <w:lang w:eastAsia="fr-CA"/>
+        </w:rPr>
+      </w:pPr>
+      <w:r>
+        <w:rPr>
+          <w:rFonts w:ascii="Times New Roman" w:eastAsia="Times New Roman" w:hAnsi="Times New Roman" w:cs="Times New Roman"/>
+          <w:color w:val="000000"/>
+          <w:sz w:val="32"/>
+          <w:szCs w:val="32"/>
+          <w:lang w:eastAsia="fr-CA"/>
+        </w:rPr>
+        <w:lastRenderedPageBreak/>
+        <w:t>Pragmatics of Metadata Findability in Borealis</w:t>
+      </w:r>
+    </w:p>
+    <w:p>
+      <w:pPr>
+        <w:rPr>
+          <w:rFonts w:ascii="Times New Roman" w:eastAsia="Times New Roman" w:hAnsi="Times New Roman" w:cs="Times New Roman"/>
+          <w:color w:val="000000"/>
+          <w:lang w:eastAsia="fr-CA"/>
+        </w:rPr>
+      </w:pPr>
+      <w:r>
+        <w:rPr>
+          <w:rFonts w:ascii="Times New Roman" w:eastAsia="Times New Roman" w:hAnsi="Times New Roman" w:cs="Times New Roman"/>
+          <w:color w:val="000000"/>
+          <w:lang w:eastAsia="fr-CA"/>
+        </w:rPr>
+        <w:t>Assuming that everything aligns with Terms of Use and copyright, the upload process is relatively simple. Metadata in Borealis is generated both manually and automatically (assuming the uploaded file is tabular in nature such as .xlsx, .csv, .sav files – but not .RData or .json). This is precisely where we want to make an important decision: what level of metadata quality do we want to create and make findable?</w:t>
+      </w:r>
+    </w:p>
+    <w:p>
+      <w:pPr>
+        <w:rPr>
+          <w:rFonts w:ascii="Times New Roman" w:eastAsia="Times New Roman" w:hAnsi="Times New Roman" w:cs="Times New Roman"/>
+          <w:color w:val="000000"/>
+          <w:lang w:eastAsia="fr-CA"/>
+        </w:rPr>
+      </w:pPr>
+    </w:p>
+    <w:p>
+      <w:pPr>
+        <w:rPr>
+          <w:rFonts w:ascii="Times New Roman" w:eastAsia="Times New Roman" w:hAnsi="Times New Roman" w:cs="Times New Roman"/>
+          <w:color w:val="000000"/>
+          <w:lang w:eastAsia="fr-CA"/>
+        </w:rPr>
+      </w:pPr>
+      <w:r>
+        <w:rPr>
+          <w:rFonts w:ascii="Times New Roman" w:eastAsia="Times New Roman" w:hAnsi="Times New Roman" w:cs="Times New Roman"/>
+          <w:color w:val="000000"/>
+          <w:lang w:eastAsia="fr-CA"/>
+        </w:rPr>
+        <w:t xml:space="preserve">Here we will discuss three hierarchal tiers, each building upon the prior, </w:t>
+      </w:r>
+      <w:r>
+        <w:rPr>
+          <w:rFonts w:ascii="Times New Roman" w:eastAsia="Times New Roman" w:hAnsi="Times New Roman" w:cs="Times New Roman"/>
+          <w:color w:val="000000"/>
+          <w:lang w:eastAsia="fr-CA"/>
+        </w:rPr>
+        <w:t>of metadata upload quality;</w:t>
       </w:r>
       <w:r>
         <w:rPr>
@@ -2588,30 +2275,287 @@
         </w:rPr>
         <w:t xml:space="preserve"> </w:t>
       </w:r>
-      <w:commentRangeEnd w:id="5"/>
-      <w:r>
-        <w:rPr>
-          <w:rStyle w:val="Marquedecommentaire"/>
-        </w:rPr>
-        <w:commentReference w:id="5"/>
-      </w:r>
-      <w:r>
-        <w:rPr>
-          <w:rFonts w:ascii="Times New Roman" w:eastAsia="Times New Roman" w:hAnsi="Times New Roman" w:cs="Times New Roman"/>
-          <w:color w:val="000000"/>
-          <w:lang w:eastAsia="fr-CA"/>
-        </w:rPr>
-        <w:t xml:space="preserve">in their own Western Dataverse (which </w:t>
-      </w:r>
-      <w:r>
-        <w:rPr>
-          <w:rFonts w:ascii="Times New Roman" w:eastAsia="Times New Roman" w:hAnsi="Times New Roman" w:cs="Times New Roman"/>
+      <w:r>
+        <w:rPr>
+          <w:rFonts w:ascii="Times New Roman" w:eastAsia="Times New Roman" w:hAnsi="Times New Roman" w:cs="Times New Roman"/>
+          <w:color w:val="000000"/>
+          <w:lang w:eastAsia="fr-CA"/>
+        </w:rPr>
+        <w:t>a good – better – best tier hier</w:t>
+      </w:r>
+      <w:r>
+        <w:rPr>
+          <w:rFonts w:ascii="Times New Roman" w:eastAsia="Times New Roman" w:hAnsi="Times New Roman" w:cs="Times New Roman"/>
+          <w:color w:val="000000"/>
+          <w:lang w:eastAsia="fr-CA"/>
+        </w:rPr>
+        <w:t>ar</w:t>
+      </w:r>
+      <w:r>
+        <w:rPr>
+          <w:rFonts w:ascii="Times New Roman" w:eastAsia="Times New Roman" w:hAnsi="Times New Roman" w:cs="Times New Roman"/>
+          <w:color w:val="000000"/>
+          <w:lang w:eastAsia="fr-CA"/>
+        </w:rPr>
+        <w:t>chy</w:t>
+      </w:r>
+      <w:r>
+        <w:rPr>
+          <w:rFonts w:ascii="Times New Roman" w:eastAsia="Times New Roman" w:hAnsi="Times New Roman" w:cs="Times New Roman"/>
+          <w:color w:val="000000"/>
+          <w:lang w:eastAsia="fr-CA"/>
+        </w:rPr>
+        <w:t xml:space="preserve">. With each increase in tier, the metadata becomes more findable. The tier at which potential depositors decide to stop may largely be as a function of the sensitivity level of their restricted metadata. </w:t>
+      </w:r>
+    </w:p>
+    <w:p>
+      <w:pPr>
+        <w:rPr>
+          <w:rFonts w:ascii="Times New Roman" w:eastAsia="Times New Roman" w:hAnsi="Times New Roman" w:cs="Times New Roman"/>
+          <w:color w:val="000000"/>
+          <w:lang w:eastAsia="fr-CA"/>
+        </w:rPr>
+      </w:pPr>
+    </w:p>
+    <w:p>
+      <w:pPr>
+        <w:spacing w:after="120"/>
+        <w:rPr>
+          <w:rFonts w:ascii="Times New Roman" w:eastAsia="Times New Roman" w:hAnsi="Times New Roman" w:cs="Times New Roman"/>
+          <w:color w:val="000000"/>
+          <w:sz w:val="32"/>
+          <w:szCs w:val="32"/>
+          <w:lang w:eastAsia="fr-CA"/>
+        </w:rPr>
+      </w:pPr>
+      <w:r>
+        <w:rPr>
+          <w:rFonts w:ascii="Times New Roman" w:eastAsia="Times New Roman" w:hAnsi="Times New Roman" w:cs="Times New Roman"/>
+          <w:color w:val="000000"/>
+          <w:sz w:val="32"/>
+          <w:szCs w:val="32"/>
+          <w:lang w:eastAsia="fr-CA"/>
+        </w:rPr>
+        <w:t xml:space="preserve">Tier 1: </w:t>
+      </w:r>
+      <w:r>
+        <w:rPr>
+          <w:rFonts w:ascii="Times New Roman" w:eastAsia="Times New Roman" w:hAnsi="Times New Roman" w:cs="Times New Roman"/>
+          <w:color w:val="000000"/>
+          <w:sz w:val="32"/>
+          <w:szCs w:val="32"/>
+          <w:lang w:eastAsia="fr-CA"/>
+        </w:rPr>
+        <w:t>Keywords and Descriptions</w:t>
+      </w:r>
+      <w:r>
+        <w:rPr>
+          <w:rFonts w:ascii="Times New Roman" w:eastAsia="Times New Roman" w:hAnsi="Times New Roman" w:cs="Times New Roman"/>
+          <w:color w:val="000000"/>
+          <w:sz w:val="32"/>
+          <w:szCs w:val="32"/>
+          <w:lang w:eastAsia="fr-CA"/>
+        </w:rPr>
+        <w:t xml:space="preserve"> – </w:t>
+      </w:r>
+      <w:r>
+        <w:rPr>
+          <w:rFonts w:ascii="Times New Roman" w:eastAsia="Times New Roman" w:hAnsi="Times New Roman" w:cs="Times New Roman"/>
+          <w:b/>
+          <w:bCs/>
           <w:i/>
           <w:iCs/>
-          <w:color w:val="000000"/>
-          <w:lang w:eastAsia="fr-CA"/>
-        </w:rPr>
-        <w:t>technically</w:t>
+          <w:color w:val="FF0000"/>
+          <w:sz w:val="32"/>
+          <w:szCs w:val="32"/>
+          <w:lang w:eastAsia="fr-CA"/>
+        </w:rPr>
+        <w:t>No File Upload</w:t>
+      </w:r>
+    </w:p>
+    <w:p>
+      <w:pPr>
+        <w:spacing w:after="120"/>
+        <w:rPr>
+          <w:rFonts w:ascii="Times New Roman" w:eastAsia="Times New Roman" w:hAnsi="Times New Roman" w:cs="Times New Roman"/>
+          <w:color w:val="000000"/>
+          <w:sz w:val="28"/>
+          <w:szCs w:val="28"/>
+          <w:lang w:eastAsia="fr-CA"/>
+        </w:rPr>
+      </w:pPr>
+      <w:r>
+        <w:rPr>
+          <w:rFonts w:ascii="Times New Roman" w:eastAsia="Times New Roman" w:hAnsi="Times New Roman" w:cs="Times New Roman"/>
+          <w:color w:val="000000"/>
+          <w:sz w:val="28"/>
+          <w:szCs w:val="28"/>
+          <w:lang w:eastAsia="fr-CA"/>
+        </w:rPr>
+        <w:t xml:space="preserve">Step 1: </w:t>
+      </w:r>
+      <w:r>
+        <w:rPr>
+          <w:rFonts w:ascii="Times New Roman" w:eastAsia="Times New Roman" w:hAnsi="Times New Roman" w:cs="Times New Roman"/>
+          <w:color w:val="000000"/>
+          <w:sz w:val="28"/>
+          <w:szCs w:val="28"/>
+          <w:lang w:eastAsia="fr-CA"/>
+        </w:rPr>
+        <w:t>C</w:t>
+      </w:r>
+      <w:r>
+        <w:rPr>
+          <w:rFonts w:ascii="Times New Roman" w:eastAsia="Times New Roman" w:hAnsi="Times New Roman" w:cs="Times New Roman"/>
+          <w:color w:val="000000"/>
+          <w:sz w:val="28"/>
+          <w:szCs w:val="28"/>
+          <w:lang w:eastAsia="fr-CA"/>
+        </w:rPr>
+        <w:t xml:space="preserve">reating a Dataset </w:t>
+      </w:r>
+    </w:p>
+    <w:p>
+      <w:pPr>
+        <w:rPr>
+          <w:rFonts w:ascii="Times New Roman" w:eastAsia="Times New Roman" w:hAnsi="Times New Roman" w:cs="Times New Roman"/>
+          <w:color w:val="000000"/>
+          <w:lang w:eastAsia="fr-CA"/>
+        </w:rPr>
+      </w:pPr>
+      <w:r>
+        <w:rPr>
+          <w:rFonts w:ascii="Times New Roman" w:eastAsia="Times New Roman" w:hAnsi="Times New Roman" w:cs="Times New Roman"/>
+          <w:color w:val="000000"/>
+          <w:lang w:eastAsia="fr-CA"/>
+        </w:rPr>
+        <w:t>Once in the appropriate Dataverse repository, users can easily create datasets (assuming they hold the appropriate privileges to do so –</w:t>
+      </w:r>
+      <w:r>
+        <w:rPr>
+          <w:rFonts w:ascii="Times New Roman" w:eastAsia="Times New Roman" w:hAnsi="Times New Roman" w:cs="Times New Roman"/>
+          <w:color w:val="000000"/>
+          <w:lang w:eastAsia="fr-CA"/>
+        </w:rPr>
+        <w:t xml:space="preserve"> otherwise</w:t>
+      </w:r>
+      <w:r>
+        <w:rPr>
+          <w:rFonts w:ascii="Times New Roman" w:eastAsia="Times New Roman" w:hAnsi="Times New Roman" w:cs="Times New Roman"/>
+          <w:color w:val="000000"/>
+          <w:lang w:eastAsia="fr-CA"/>
+        </w:rPr>
+        <w:t xml:space="preserve"> they should contact their institution Dataverse administrator if they require any help).</w:t>
+      </w:r>
+      <w:r>
+        <w:rPr>
+          <w:rFonts w:ascii="Times New Roman" w:eastAsia="Times New Roman" w:hAnsi="Times New Roman" w:cs="Times New Roman"/>
+          <w:color w:val="000000"/>
+          <w:lang w:eastAsia="fr-CA"/>
+        </w:rPr>
+        <w:t xml:space="preserve"> An in-depth guide on how to create a dataset as a user can be found on Scholars Portal’ Borealis </w:t>
+      </w:r>
+      <w:hyperlink r:id="rId23" w:history="1">
+        <w:r>
+          <w:rPr>
+            <w:rStyle w:val="Hyperlien"/>
+            <w:rFonts w:ascii="Times New Roman" w:eastAsia="Times New Roman" w:hAnsi="Times New Roman" w:cs="Times New Roman"/>
+            <w:lang w:eastAsia="fr-CA"/>
+          </w:rPr>
+          <w:t>Dataset creation</w:t>
+        </w:r>
+      </w:hyperlink>
+      <w:r>
+        <w:rPr>
+          <w:rFonts w:ascii="Times New Roman" w:eastAsia="Times New Roman" w:hAnsi="Times New Roman" w:cs="Times New Roman"/>
+          <w:color w:val="000000"/>
+          <w:lang w:eastAsia="fr-CA"/>
+        </w:rPr>
+        <w:t xml:space="preserve"> web page.  </w:t>
+      </w:r>
+    </w:p>
+    <w:p>
+      <w:pPr>
+        <w:rPr>
+          <w:rFonts w:ascii="Times New Roman" w:eastAsia="Times New Roman" w:hAnsi="Times New Roman" w:cs="Times New Roman"/>
+          <w:color w:val="000000"/>
+          <w:lang w:eastAsia="fr-CA"/>
+        </w:rPr>
+      </w:pPr>
+    </w:p>
+    <w:p>
+      <w:pPr>
+        <w:spacing w:after="120"/>
+        <w:rPr>
+          <w:rFonts w:ascii="Times New Roman" w:eastAsia="Times New Roman" w:hAnsi="Times New Roman" w:cs="Times New Roman"/>
+          <w:color w:val="000000"/>
+          <w:sz w:val="28"/>
+          <w:szCs w:val="28"/>
+          <w:lang w:eastAsia="fr-CA"/>
+        </w:rPr>
+      </w:pPr>
+      <w:r>
+        <w:rPr>
+          <w:rFonts w:ascii="Times New Roman" w:eastAsia="Times New Roman" w:hAnsi="Times New Roman" w:cs="Times New Roman"/>
+          <w:color w:val="000000"/>
+          <w:sz w:val="28"/>
+          <w:szCs w:val="28"/>
+          <w:lang w:eastAsia="fr-CA"/>
+        </w:rPr>
+        <w:t xml:space="preserve">Step 2: </w:t>
+      </w:r>
+      <w:r>
+        <w:rPr>
+          <w:rFonts w:ascii="Times New Roman" w:eastAsia="Times New Roman" w:hAnsi="Times New Roman" w:cs="Times New Roman"/>
+          <w:color w:val="000000"/>
+          <w:sz w:val="28"/>
+          <w:szCs w:val="28"/>
+          <w:lang w:eastAsia="fr-CA"/>
+        </w:rPr>
+        <w:t>Template Selection and</w:t>
+      </w:r>
+      <w:r>
+        <w:rPr>
+          <w:rFonts w:ascii="Times New Roman" w:eastAsia="Times New Roman" w:hAnsi="Times New Roman" w:cs="Times New Roman"/>
+          <w:color w:val="000000"/>
+          <w:sz w:val="28"/>
+          <w:szCs w:val="28"/>
+          <w:lang w:eastAsia="fr-CA"/>
+        </w:rPr>
+        <w:t xml:space="preserve"> Intellectual Property</w:t>
+      </w:r>
+    </w:p>
+    <w:p>
+      <w:pPr>
+        <w:rPr>
+          <w:rFonts w:ascii="Times New Roman" w:eastAsia="Times New Roman" w:hAnsi="Times New Roman" w:cs="Times New Roman"/>
+          <w:color w:val="000000"/>
+          <w:lang w:eastAsia="fr-CA"/>
+        </w:rPr>
+      </w:pPr>
+      <w:r>
+        <w:rPr>
+          <w:rFonts w:ascii="Times New Roman" w:eastAsia="Times New Roman" w:hAnsi="Times New Roman" w:cs="Times New Roman"/>
+          <w:color w:val="000000"/>
+          <w:lang w:eastAsia="fr-CA"/>
+        </w:rPr>
+        <w:t>Once the dataset creation process is initiated, users can select a dataset template (which vary between institutions and Dataverses). Selecting a template attributes c</w:t>
+      </w:r>
+      <w:r>
+        <w:rPr>
+          <w:rFonts w:ascii="Times New Roman" w:eastAsia="Times New Roman" w:hAnsi="Times New Roman" w:cs="Times New Roman"/>
+          <w:color w:val="000000"/>
+          <w:lang w:eastAsia="fr-CA"/>
+        </w:rPr>
+        <w:t xml:space="preserve">opyright terms of </w:t>
+      </w:r>
+      <w:r>
+        <w:rPr>
+          <w:rFonts w:ascii="Times New Roman" w:eastAsia="Times New Roman" w:hAnsi="Times New Roman" w:cs="Times New Roman"/>
+          <w:color w:val="000000"/>
+          <w:lang w:eastAsia="fr-CA"/>
+        </w:rPr>
+        <w:t>use conditions.</w:t>
       </w:r>
       <w:r>
         <w:rPr>
@@ -2621,53 +2565,97 @@
         </w:rPr>
         <w:t xml:space="preserve"> </w:t>
       </w:r>
-      <w:r>
-        <w:rPr>
-          <w:rFonts w:ascii="Times New Roman" w:eastAsia="Times New Roman" w:hAnsi="Times New Roman" w:cs="Times New Roman"/>
-          <w:color w:val="000000"/>
-          <w:lang w:eastAsia="fr-CA"/>
-        </w:rPr>
-        <w:t xml:space="preserve">could be </w:t>
-      </w:r>
-      <w:r>
-        <w:rPr>
-          <w:rFonts w:ascii="Times New Roman" w:eastAsia="Times New Roman" w:hAnsi="Times New Roman" w:cs="Times New Roman"/>
-          <w:color w:val="000000"/>
-          <w:lang w:eastAsia="fr-CA"/>
-        </w:rPr>
-        <w:t>infring</w:t>
-      </w:r>
-      <w:r>
-        <w:rPr>
-          <w:rFonts w:ascii="Times New Roman" w:eastAsia="Times New Roman" w:hAnsi="Times New Roman" w:cs="Times New Roman"/>
-          <w:color w:val="000000"/>
-          <w:lang w:eastAsia="fr-CA"/>
-        </w:rPr>
-        <w:t>ing</w:t>
-      </w:r>
-      <w:r>
-        <w:rPr>
-          <w:rFonts w:ascii="Times New Roman" w:eastAsia="Times New Roman" w:hAnsi="Times New Roman" w:cs="Times New Roman"/>
-          <w:color w:val="000000"/>
-          <w:lang w:eastAsia="fr-CA"/>
-        </w:rPr>
-        <w:t xml:space="preserve"> on the fanvids’ original owners’ copyright and intellectual property rights, but I digress). The University of Toronto also has a collection of </w:t>
-      </w:r>
-      <w:r>
-        <w:rPr>
-          <w:rFonts w:ascii="Times New Roman" w:eastAsia="Times New Roman" w:hAnsi="Times New Roman" w:cs="Times New Roman"/>
-          <w:color w:val="000000"/>
-          <w:lang w:eastAsia="fr-CA"/>
-        </w:rPr>
-        <w:t>240</w:t>
-      </w:r>
-      <w:r>
-        <w:rPr>
-          <w:rFonts w:ascii="Times New Roman" w:eastAsia="Times New Roman" w:hAnsi="Times New Roman" w:cs="Times New Roman"/>
-          <w:color w:val="000000"/>
-          <w:lang w:eastAsia="fr-CA"/>
-        </w:rPr>
-        <w:t xml:space="preserve">+ </w:t>
+    </w:p>
+    <w:p>
+      <w:pPr>
+        <w:rPr>
+          <w:rFonts w:ascii="Times New Roman" w:eastAsia="Times New Roman" w:hAnsi="Times New Roman" w:cs="Times New Roman"/>
+          <w:color w:val="000000"/>
+          <w:lang w:eastAsia="fr-CA"/>
+        </w:rPr>
+      </w:pPr>
+    </w:p>
+    <w:p>
+      <w:pPr>
+        <w:rPr>
+          <w:rFonts w:ascii="Times New Roman" w:eastAsia="Times New Roman" w:hAnsi="Times New Roman" w:cs="Times New Roman"/>
+          <w:color w:val="000000"/>
+          <w:lang w:eastAsia="fr-CA"/>
+        </w:rPr>
+      </w:pPr>
+      <w:r>
+        <w:rPr>
+          <w:rFonts w:ascii="Times New Roman" w:eastAsia="Times New Roman" w:hAnsi="Times New Roman" w:cs="Times New Roman"/>
+          <w:color w:val="000000"/>
+          <w:lang w:eastAsia="fr-CA"/>
+        </w:rPr>
+        <w:t>B</w:t>
+      </w:r>
+      <w:r>
+        <w:rPr>
+          <w:rFonts w:ascii="Times New Roman" w:eastAsia="Times New Roman" w:hAnsi="Times New Roman" w:cs="Times New Roman"/>
+          <w:color w:val="000000"/>
+          <w:lang w:eastAsia="fr-CA"/>
+        </w:rPr>
+        <w:t>y default</w:t>
+      </w:r>
+      <w:r>
+        <w:rPr>
+          <w:rFonts w:ascii="Times New Roman" w:eastAsia="Times New Roman" w:hAnsi="Times New Roman" w:cs="Times New Roman"/>
+          <w:color w:val="000000"/>
+          <w:lang w:eastAsia="fr-CA"/>
+        </w:rPr>
+        <w:t>,</w:t>
+      </w:r>
+      <w:r>
+        <w:rPr>
+          <w:rFonts w:ascii="Times New Roman" w:eastAsia="Times New Roman" w:hAnsi="Times New Roman" w:cs="Times New Roman"/>
+          <w:color w:val="000000"/>
+          <w:lang w:eastAsia="fr-CA"/>
+        </w:rPr>
+        <w:t xml:space="preserve"> </w:t>
+      </w:r>
+      <w:r>
+        <w:rPr>
+          <w:rFonts w:ascii="Times New Roman" w:eastAsia="Times New Roman" w:hAnsi="Times New Roman" w:cs="Times New Roman"/>
+          <w:color w:val="000000"/>
+          <w:lang w:eastAsia="fr-CA"/>
+        </w:rPr>
+        <w:t>d</w:t>
+      </w:r>
+      <w:r>
+        <w:rPr>
+          <w:rFonts w:ascii="Times New Roman" w:eastAsia="Times New Roman" w:hAnsi="Times New Roman" w:cs="Times New Roman"/>
+          <w:color w:val="000000"/>
+          <w:lang w:eastAsia="fr-CA"/>
+        </w:rPr>
+        <w:t xml:space="preserve">atasets in Dataverse are given </w:t>
+      </w:r>
+      <w:hyperlink r:id="rId24" w:history="1">
+        <w:r>
+          <w:rPr>
+            <w:rStyle w:val="Hyperlien"/>
+            <w:rFonts w:ascii="Times New Roman" w:eastAsia="Times New Roman" w:hAnsi="Times New Roman" w:cs="Times New Roman"/>
+            <w:lang w:eastAsia="fr-CA"/>
+          </w:rPr>
+          <w:t>CC0 1.0</w:t>
+        </w:r>
+      </w:hyperlink>
+      <w:r>
+        <w:rPr>
+          <w:rFonts w:ascii="Times New Roman" w:eastAsia="Times New Roman" w:hAnsi="Times New Roman" w:cs="Times New Roman"/>
+          <w:color w:val="000000"/>
+          <w:lang w:eastAsia="fr-CA"/>
+        </w:rPr>
+        <w:t xml:space="preserve"> unless specified otherwise.</w:t>
+      </w:r>
+      <w:r>
+        <w:rPr>
+          <w:rFonts w:ascii="Times New Roman" w:eastAsia="Times New Roman" w:hAnsi="Times New Roman" w:cs="Times New Roman"/>
+          <w:color w:val="000000"/>
+          <w:lang w:eastAsia="fr-CA"/>
+        </w:rPr>
+        <w:t xml:space="preserve"> This means that, by default, all uploaded data is considered Public Domaine. That being said, data depositors can input their own copyright guidelines to establish restrictions on how their uploaded data can be used. For instance, users can attribute </w:t>
       </w:r>
       <w:hyperlink r:id="rId25" w:history="1">
         <w:r>
@@ -2676,7 +2664,7 @@
             <w:rFonts w:ascii="Times New Roman" w:eastAsia="Times New Roman" w:hAnsi="Times New Roman" w:cs="Times New Roman"/>
             <w:lang w:eastAsia="fr-CA"/>
           </w:rPr>
-          <w:t>pictures of icicles</w:t>
+          <w:t>CC-BY 4.0</w:t>
         </w:r>
       </w:hyperlink>
       <w:r>
@@ -2685,138 +2673,23 @@
           <w:color w:val="000000"/>
           <w:lang w:eastAsia="fr-CA"/>
         </w:rPr>
-        <w:t xml:space="preserve">. My point is that anything goes in and is </w:t>
-      </w:r>
-      <w:r>
-        <w:rPr>
-          <w:rFonts w:ascii="Times New Roman" w:eastAsia="Times New Roman" w:hAnsi="Times New Roman" w:cs="Times New Roman"/>
-          <w:color w:val="000000"/>
-          <w:lang w:eastAsia="fr-CA"/>
-        </w:rPr>
-        <w:t>minted</w:t>
-      </w:r>
-      <w:r>
-        <w:rPr>
-          <w:rFonts w:ascii="Times New Roman" w:eastAsia="Times New Roman" w:hAnsi="Times New Roman" w:cs="Times New Roman"/>
-          <w:color w:val="000000"/>
-          <w:lang w:eastAsia="fr-CA"/>
-        </w:rPr>
-        <w:t xml:space="preserve"> a DOI. </w:t>
-      </w:r>
-    </w:p>
-    <w:p>
-      <w:pPr>
-        <w:rPr>
-          <w:rFonts w:ascii="Times New Roman" w:eastAsia="Times New Roman" w:hAnsi="Times New Roman" w:cs="Times New Roman"/>
-          <w:color w:val="000000"/>
-          <w:lang w:eastAsia="fr-CA"/>
-        </w:rPr>
-      </w:pPr>
-    </w:p>
-    <w:p>
-      <w:pPr>
-        <w:rPr>
-          <w:rFonts w:ascii="Times New Roman" w:eastAsia="Times New Roman" w:hAnsi="Times New Roman" w:cs="Times New Roman"/>
-          <w:color w:val="000000"/>
-          <w:lang w:eastAsia="fr-CA"/>
-        </w:rPr>
-      </w:pPr>
-    </w:p>
-    <w:p>
-      <w:pPr>
-        <w:rPr>
-          <w:rFonts w:ascii="Times New Roman" w:eastAsia="Times New Roman" w:hAnsi="Times New Roman" w:cs="Times New Roman"/>
-          <w:color w:val="000000"/>
-          <w:lang w:eastAsia="fr-CA"/>
-        </w:rPr>
-      </w:pPr>
-    </w:p>
-    <w:p>
-      <w:pPr>
-        <w:rPr>
-          <w:rFonts w:ascii="Times New Roman" w:eastAsia="Times New Roman" w:hAnsi="Times New Roman" w:cs="Times New Roman"/>
-          <w:color w:val="000000"/>
-          <w:lang w:eastAsia="fr-CA"/>
-        </w:rPr>
-      </w:pPr>
-    </w:p>
-    <w:p>
-      <w:pPr>
-        <w:rPr>
-          <w:rFonts w:ascii="Times New Roman" w:eastAsia="Times New Roman" w:hAnsi="Times New Roman" w:cs="Times New Roman"/>
-          <w:color w:val="000000"/>
-          <w:sz w:val="32"/>
-          <w:szCs w:val="32"/>
-          <w:lang w:eastAsia="fr-CA"/>
-        </w:rPr>
-      </w:pPr>
-      <w:commentRangeStart w:id="6"/>
-      <w:r>
-        <w:rPr>
-          <w:rFonts w:ascii="Times New Roman" w:eastAsia="Times New Roman" w:hAnsi="Times New Roman" w:cs="Times New Roman"/>
-          <w:color w:val="000000"/>
-          <w:sz w:val="32"/>
-          <w:szCs w:val="32"/>
-          <w:lang w:eastAsia="fr-CA"/>
-        </w:rPr>
-        <w:t>Copyright and Intellectual Property</w:t>
-      </w:r>
-    </w:p>
-    <w:p>
-      <w:pPr>
-        <w:rPr>
-          <w:rFonts w:ascii="Times New Roman" w:eastAsia="Times New Roman" w:hAnsi="Times New Roman" w:cs="Times New Roman"/>
-          <w:color w:val="000000"/>
-          <w:lang w:eastAsia="fr-CA"/>
-        </w:rPr>
-      </w:pPr>
-      <w:r>
-        <w:rPr>
-          <w:rFonts w:ascii="Times New Roman" w:eastAsia="Times New Roman" w:hAnsi="Times New Roman" w:cs="Times New Roman"/>
-          <w:color w:val="000000"/>
-          <w:lang w:eastAsia="fr-CA"/>
-        </w:rPr>
-        <w:t>C</w:t>
-      </w:r>
-      <w:r>
-        <w:rPr>
-          <w:rFonts w:ascii="Times New Roman" w:eastAsia="Times New Roman" w:hAnsi="Times New Roman" w:cs="Times New Roman"/>
-          <w:color w:val="000000"/>
-          <w:lang w:eastAsia="fr-CA"/>
-        </w:rPr>
-        <w:t xml:space="preserve">opyright terms of service are of paramount importance on Borealis (for serious data, at least). </w:t>
-      </w:r>
-      <w:r>
-        <w:rPr>
-          <w:rFonts w:ascii="Times New Roman" w:eastAsia="Times New Roman" w:hAnsi="Times New Roman" w:cs="Times New Roman"/>
-          <w:color w:val="000000"/>
-          <w:lang w:eastAsia="fr-CA"/>
-        </w:rPr>
-        <w:t>To briefly come back to the Harry Potter fanvids mentioned above</w:t>
-      </w:r>
-      <w:r>
-        <w:rPr>
-          <w:rFonts w:ascii="Times New Roman" w:eastAsia="Times New Roman" w:hAnsi="Times New Roman" w:cs="Times New Roman"/>
-          <w:color w:val="000000"/>
-          <w:lang w:eastAsia="fr-CA"/>
-        </w:rPr>
-        <w:t>, they used “CC0 1.0” meaning that it is public domain - which it may or may not be</w:t>
-      </w:r>
-      <w:r>
-        <w:rPr>
-          <w:rFonts w:ascii="Times New Roman" w:eastAsia="Times New Roman" w:hAnsi="Times New Roman" w:cs="Times New Roman"/>
-          <w:color w:val="000000"/>
-          <w:lang w:eastAsia="fr-CA"/>
-        </w:rPr>
-        <w:t xml:space="preserve"> (probably not)</w:t>
-      </w:r>
-      <w:r>
-        <w:rPr>
-          <w:rFonts w:ascii="Times New Roman" w:eastAsia="Times New Roman" w:hAnsi="Times New Roman" w:cs="Times New Roman"/>
-          <w:color w:val="000000"/>
-          <w:lang w:eastAsia="fr-CA"/>
-        </w:rPr>
-        <w:t xml:space="preserve">, but by default datasets in Dataverse are given CC0 1.0 unless specified otherwise. The icicle images, on the other hand, uses “CC-BY 4.0”, which has more constraints on how the data can be used (see </w:t>
+        <w:t>, which has more constraints on how the data can be used</w:t>
+      </w:r>
+      <w:r>
+        <w:rPr>
+          <w:rFonts w:ascii="Times New Roman" w:eastAsia="Times New Roman" w:hAnsi="Times New Roman" w:cs="Times New Roman"/>
+          <w:color w:val="000000"/>
+          <w:lang w:eastAsia="fr-CA"/>
+        </w:rPr>
+        <w:t>, how it must be cited, and whether or not it can be modified in subsequent iterations by different users</w:t>
+      </w:r>
+      <w:r>
+        <w:rPr>
+          <w:rFonts w:ascii="Times New Roman" w:eastAsia="Times New Roman" w:hAnsi="Times New Roman" w:cs="Times New Roman"/>
+          <w:color w:val="000000"/>
+          <w:lang w:eastAsia="fr-CA"/>
+        </w:rPr>
+        <w:t xml:space="preserve"> (see </w:t>
       </w:r>
       <w:hyperlink r:id="rId26" w:history="1">
         <w:r>
@@ -2825,10 +2698,45 @@
             <w:rFonts w:ascii="Times New Roman" w:eastAsia="Times New Roman" w:hAnsi="Times New Roman" w:cs="Times New Roman"/>
             <w:lang w:eastAsia="fr-CA"/>
           </w:rPr>
-          <w:t>Creative Commons attributions</w:t>
+          <w:t>Creative Com</w:t>
+        </w:r>
+        <w:r>
+          <w:rPr>
+            <w:rStyle w:val="Hyperlien"/>
+            <w:rFonts w:ascii="Times New Roman" w:eastAsia="Times New Roman" w:hAnsi="Times New Roman" w:cs="Times New Roman"/>
+            <w:lang w:eastAsia="fr-CA"/>
+          </w:rPr>
+          <w:t>m</w:t>
+        </w:r>
+        <w:r>
+          <w:rPr>
+            <w:rStyle w:val="Hyperlien"/>
+            <w:rFonts w:ascii="Times New Roman" w:eastAsia="Times New Roman" w:hAnsi="Times New Roman" w:cs="Times New Roman"/>
+            <w:lang w:eastAsia="fr-CA"/>
+          </w:rPr>
+          <w:t>ons at</w:t>
+        </w:r>
+        <w:r>
+          <w:rPr>
+            <w:rStyle w:val="Hyperlien"/>
+            <w:rFonts w:ascii="Times New Roman" w:eastAsia="Times New Roman" w:hAnsi="Times New Roman" w:cs="Times New Roman"/>
+            <w:lang w:eastAsia="fr-CA"/>
+          </w:rPr>
+          <w:t>t</w:t>
+        </w:r>
+        <w:r>
+          <w:rPr>
+            <w:rStyle w:val="Hyperlien"/>
+            <w:rFonts w:ascii="Times New Roman" w:eastAsia="Times New Roman" w:hAnsi="Times New Roman" w:cs="Times New Roman"/>
+            <w:lang w:eastAsia="fr-CA"/>
+          </w:rPr>
+          <w:t>ributions</w:t>
         </w:r>
       </w:hyperlink>
       <w:r>
+        <w:t xml:space="preserve"> for more examples</w:t>
+      </w:r>
+      <w:r>
         <w:rPr>
           <w:rFonts w:ascii="Times New Roman" w:eastAsia="Times New Roman" w:hAnsi="Times New Roman" w:cs="Times New Roman"/>
           <w:color w:val="000000"/>
@@ -2860,154 +2768,541 @@
           <w:color w:val="000000"/>
           <w:lang w:eastAsia="fr-CA"/>
         </w:rPr>
-        <w:t>Statistics Canada datasets uploaded to the Odesi Dataverse use a custom template that go beyond Creative Commons rights to address the specific copyrights of Statistics Canada data. I’ll attach it to the appendices</w:t>
-      </w:r>
-      <w:r>
-        <w:rPr>
-          <w:rFonts w:ascii="Times New Roman" w:eastAsia="Times New Roman" w:hAnsi="Times New Roman" w:cs="Times New Roman"/>
-          <w:color w:val="000000"/>
-          <w:lang w:eastAsia="fr-CA"/>
-        </w:rPr>
-        <w:t xml:space="preserve"> (Appendix A for English, Appendix B for French)</w:t>
-      </w:r>
-      <w:r>
-        <w:rPr>
-          <w:rFonts w:ascii="Times New Roman" w:eastAsia="Times New Roman" w:hAnsi="Times New Roman" w:cs="Times New Roman"/>
-          <w:color w:val="000000"/>
-          <w:lang w:eastAsia="fr-CA"/>
-        </w:rPr>
-        <w:t xml:space="preserve"> of the present document. Point is, were we to upload metadata concerning sensitive datasets, we would not only need to strongly uphold </w:t>
-      </w:r>
-      <w:r>
-        <w:rPr>
-          <w:rFonts w:ascii="Times New Roman" w:eastAsia="Times New Roman" w:hAnsi="Times New Roman" w:cs="Times New Roman"/>
-          <w:color w:val="000000"/>
-          <w:lang w:eastAsia="fr-CA"/>
-        </w:rPr>
-        <w:t xml:space="preserve">Borealis’ Terms of Use, but also ensure that we do not put ourselves in any line of fire for any litigations (or adjacent actions) as this latter would prove problematic for both Borealis and the CRDCN. </w:t>
-      </w:r>
-      <w:r>
-        <w:rPr>
-          <w:rFonts w:ascii="Times New Roman" w:eastAsia="Times New Roman" w:hAnsi="Times New Roman" w:cs="Times New Roman"/>
-          <w:color w:val="000000"/>
-          <w:lang w:eastAsia="fr-CA"/>
-        </w:rPr>
-        <w:t>Provided that these terms are appropriately met, there should be no problem in preserving metadata on Borealis.</w:t>
-      </w:r>
-      <w:commentRangeEnd w:id="6"/>
-      <w:r>
-        <w:rPr>
-          <w:rStyle w:val="Marquedecommentaire"/>
-        </w:rPr>
-        <w:commentReference w:id="6"/>
-      </w:r>
-    </w:p>
-    <w:p>
-      <w:pPr>
-        <w:rPr>
-          <w:rFonts w:ascii="Times New Roman" w:eastAsia="Times New Roman" w:hAnsi="Times New Roman" w:cs="Times New Roman"/>
-          <w:color w:val="000000"/>
-          <w:lang w:eastAsia="fr-CA"/>
-        </w:rPr>
-      </w:pPr>
-    </w:p>
-    <w:p>
-      <w:pPr>
-        <w:rPr>
-          <w:rFonts w:ascii="Times New Roman" w:eastAsia="Times New Roman" w:hAnsi="Times New Roman" w:cs="Times New Roman"/>
-          <w:color w:val="000000"/>
-          <w:sz w:val="32"/>
-          <w:szCs w:val="32"/>
-          <w:lang w:eastAsia="fr-CA"/>
-        </w:rPr>
-      </w:pPr>
-      <w:commentRangeStart w:id="7"/>
-      <w:r>
-        <w:rPr>
-          <w:rFonts w:ascii="Times New Roman" w:eastAsia="Times New Roman" w:hAnsi="Times New Roman" w:cs="Times New Roman"/>
-          <w:color w:val="000000"/>
-          <w:sz w:val="32"/>
-          <w:szCs w:val="32"/>
-          <w:lang w:eastAsia="fr-CA"/>
-        </w:rPr>
-        <w:t>Pragmatics of Metadata Findability in Borealis</w:t>
-      </w:r>
-    </w:p>
-    <w:p>
-      <w:pPr>
-        <w:rPr>
-          <w:rFonts w:ascii="Times New Roman" w:eastAsia="Times New Roman" w:hAnsi="Times New Roman" w:cs="Times New Roman"/>
-          <w:color w:val="000000"/>
-          <w:lang w:eastAsia="fr-CA"/>
-        </w:rPr>
-      </w:pPr>
-      <w:r>
-        <w:rPr>
-          <w:rFonts w:ascii="Times New Roman" w:eastAsia="Times New Roman" w:hAnsi="Times New Roman" w:cs="Times New Roman"/>
-          <w:color w:val="000000"/>
+        <w:t xml:space="preserve">Data depositors are not limited to Creative Commons attributions, and can create their own custom terms of use. Given the nature of the submitted data and metadata, it is advised the potential depositors ponder on how they would like to see their data be used, and establish a solid ground for restricted usage. </w:t>
+      </w:r>
+    </w:p>
+    <w:p>
+      <w:pPr>
+        <w:rPr>
+          <w:rFonts w:ascii="Times New Roman" w:eastAsia="Times New Roman" w:hAnsi="Times New Roman" w:cs="Times New Roman"/>
+          <w:color w:val="000000"/>
+          <w:lang w:eastAsia="fr-CA"/>
+        </w:rPr>
+      </w:pPr>
+    </w:p>
+    <w:p>
+      <w:pPr>
+        <w:spacing w:after="120"/>
+        <w:rPr>
+          <w:rFonts w:ascii="Times New Roman" w:eastAsia="Times New Roman" w:hAnsi="Times New Roman" w:cs="Times New Roman"/>
+          <w:color w:val="000000"/>
+          <w:sz w:val="28"/>
+          <w:szCs w:val="28"/>
+          <w:lang w:eastAsia="fr-CA"/>
+        </w:rPr>
+      </w:pPr>
+      <w:r>
+        <w:rPr>
+          <w:rFonts w:ascii="Times New Roman" w:eastAsia="Times New Roman" w:hAnsi="Times New Roman" w:cs="Times New Roman"/>
+          <w:color w:val="000000"/>
+          <w:sz w:val="28"/>
+          <w:szCs w:val="28"/>
+          <w:lang w:eastAsia="fr-CA"/>
+        </w:rPr>
+        <w:t xml:space="preserve">Step </w:t>
+      </w:r>
+      <w:r>
+        <w:rPr>
+          <w:rFonts w:ascii="Times New Roman" w:eastAsia="Times New Roman" w:hAnsi="Times New Roman" w:cs="Times New Roman"/>
+          <w:color w:val="000000"/>
+          <w:sz w:val="28"/>
+          <w:szCs w:val="28"/>
+          <w:lang w:eastAsia="fr-CA"/>
+        </w:rPr>
+        <w:t>3</w:t>
+      </w:r>
+      <w:r>
+        <w:rPr>
+          <w:rFonts w:ascii="Times New Roman" w:eastAsia="Times New Roman" w:hAnsi="Times New Roman" w:cs="Times New Roman"/>
+          <w:color w:val="000000"/>
+          <w:sz w:val="28"/>
+          <w:szCs w:val="28"/>
+          <w:lang w:eastAsia="fr-CA"/>
+        </w:rPr>
+        <w:t xml:space="preserve">: </w:t>
+      </w:r>
+      <w:r>
+        <w:rPr>
+          <w:rFonts w:ascii="Times New Roman" w:eastAsia="Times New Roman" w:hAnsi="Times New Roman" w:cs="Times New Roman"/>
+          <w:color w:val="000000"/>
+          <w:sz w:val="28"/>
+          <w:szCs w:val="28"/>
+          <w:lang w:eastAsia="fr-CA"/>
+        </w:rPr>
+        <w:t>Citation Metadata</w:t>
+      </w:r>
+    </w:p>
+    <w:p>
+      <w:pPr>
+        <w:rPr>
+          <w:rFonts w:ascii="Times New Roman" w:eastAsia="Times New Roman" w:hAnsi="Times New Roman" w:cs="Times New Roman"/>
+          <w:color w:val="000000"/>
+          <w:lang w:eastAsia="fr-CA"/>
+        </w:rPr>
+      </w:pPr>
+      <w:r>
+        <w:rPr>
+          <w:rFonts w:ascii="Times New Roman" w:eastAsia="Times New Roman" w:hAnsi="Times New Roman" w:cs="Times New Roman"/>
+          <w:color w:val="000000"/>
+          <w:lang w:eastAsia="fr-CA"/>
+        </w:rPr>
+        <w:t xml:space="preserve">Users must now create a title, description, select a subject category, and identify keywords for their dataset. This step is essential for base level dataset findability. </w:t>
+      </w:r>
+      <w:r>
+        <w:rPr>
+          <w:rFonts w:ascii="Times New Roman" w:eastAsia="Times New Roman" w:hAnsi="Times New Roman" w:cs="Times New Roman"/>
+          <w:color w:val="000000"/>
+          <w:lang w:eastAsia="fr-CA"/>
+        </w:rPr>
+        <w:t>All of this metadata will subsequently be auto-generated into a machine readable metadata file.</w:t>
+      </w:r>
+      <w:r>
+        <w:rPr>
+          <w:rFonts w:ascii="Times New Roman" w:eastAsia="Times New Roman" w:hAnsi="Times New Roman" w:cs="Times New Roman"/>
+          <w:color w:val="000000"/>
+          <w:lang w:eastAsia="fr-CA"/>
+        </w:rPr>
+        <w:t xml:space="preserve"> It is advised to fill out as many as the metadata fields as possible to maximise findability, though not all will apply to every dataset. Once this is completed users may Save the Dataset and proceed to the next step. </w:t>
+      </w:r>
+    </w:p>
+    <w:p>
+      <w:pPr>
+        <w:rPr>
+          <w:rFonts w:ascii="Times New Roman" w:eastAsia="Times New Roman" w:hAnsi="Times New Roman" w:cs="Times New Roman"/>
+          <w:color w:val="000000"/>
+          <w:lang w:eastAsia="fr-CA"/>
+        </w:rPr>
+      </w:pPr>
+    </w:p>
+    <w:p>
+      <w:pPr>
+        <w:rPr>
+          <w:rFonts w:ascii="Times New Roman" w:eastAsia="Times New Roman" w:hAnsi="Times New Roman" w:cs="Times New Roman"/>
+          <w:color w:val="000000"/>
+          <w:lang w:eastAsia="fr-CA"/>
+        </w:rPr>
+      </w:pPr>
+    </w:p>
+    <w:p>
+      <w:pPr>
+        <w:spacing w:after="120"/>
+        <w:rPr>
+          <w:rFonts w:ascii="Times New Roman" w:eastAsia="Times New Roman" w:hAnsi="Times New Roman" w:cs="Times New Roman"/>
+          <w:color w:val="000000"/>
+          <w:lang w:eastAsia="fr-CA"/>
+        </w:rPr>
+      </w:pPr>
+      <w:r>
+        <w:rPr>
+          <w:rFonts w:ascii="Times New Roman" w:eastAsia="Times New Roman" w:hAnsi="Times New Roman" w:cs="Times New Roman"/>
+          <w:color w:val="000000"/>
+          <w:sz w:val="28"/>
+          <w:szCs w:val="28"/>
           <w:lang w:eastAsia="fr-CA"/>
         </w:rPr>
         <w:lastRenderedPageBreak/>
-        <w:t xml:space="preserve">Assuming that everything aligns with Terms of Use and copyright laws, the upload process is relatively simple. Metadata in Borealis is generated both manually and automatically (assuming the uploaded file is tabular in nature such as </w:t>
-      </w:r>
-      <w:r>
-        <w:rPr>
-          <w:rFonts w:ascii="Times New Roman" w:eastAsia="Times New Roman" w:hAnsi="Times New Roman" w:cs="Times New Roman"/>
-          <w:color w:val="000000"/>
-          <w:lang w:eastAsia="fr-CA"/>
-        </w:rPr>
-        <w:t xml:space="preserve">.xlsx, .csv, .sav files – but not .RData or .json). This is precisely where we want to make an important decision: do we want a file that is ingested, </w:t>
-      </w:r>
-      <w:r>
-        <w:rPr>
-          <w:rFonts w:ascii="Times New Roman" w:eastAsia="Times New Roman" w:hAnsi="Times New Roman" w:cs="Times New Roman"/>
-          <w:color w:val="000000"/>
-          <w:lang w:eastAsia="fr-CA"/>
-        </w:rPr>
-        <w:t>thus including</w:t>
-      </w:r>
-      <w:r>
-        <w:rPr>
-          <w:rFonts w:ascii="Times New Roman" w:eastAsia="Times New Roman" w:hAnsi="Times New Roman" w:cs="Times New Roman"/>
-          <w:color w:val="000000"/>
-          <w:lang w:eastAsia="fr-CA"/>
-        </w:rPr>
-        <w:t xml:space="preserve"> variable level metadata in the DDI standard XML metadata file, or do we not want that?</w:t>
-      </w:r>
-    </w:p>
-    <w:p>
-      <w:pPr>
-        <w:rPr>
-          <w:rFonts w:ascii="Times New Roman" w:eastAsia="Times New Roman" w:hAnsi="Times New Roman" w:cs="Times New Roman"/>
-          <w:color w:val="000000"/>
-          <w:lang w:eastAsia="fr-CA"/>
-        </w:rPr>
-      </w:pPr>
-    </w:p>
-    <w:p>
-      <w:pPr>
-        <w:rPr>
-          <w:rFonts w:ascii="Times New Roman" w:eastAsia="Times New Roman" w:hAnsi="Times New Roman" w:cs="Times New Roman"/>
-          <w:color w:val="000000"/>
-          <w:lang w:eastAsia="fr-CA"/>
-        </w:rPr>
-      </w:pPr>
-      <w:r>
-        <w:rPr>
-          <w:rFonts w:ascii="Times New Roman" w:eastAsia="Times New Roman" w:hAnsi="Times New Roman" w:cs="Times New Roman"/>
-          <w:color w:val="000000"/>
-          <w:lang w:eastAsia="fr-CA"/>
-        </w:rPr>
-        <w:t xml:space="preserve">It is of my belief that an ingested tabular formatted file would provide the best “findability” and preservation outcomes. </w:t>
-      </w:r>
-      <w:r>
-        <w:rPr>
-          <w:rFonts w:ascii="Times New Roman" w:eastAsia="Times New Roman" w:hAnsi="Times New Roman" w:cs="Times New Roman"/>
-          <w:color w:val="000000"/>
-          <w:lang w:eastAsia="fr-CA"/>
-        </w:rPr>
-        <w:t>To demonstrate this I have conducted a small trial in demo.borealisdata.ca (data here is prone to being deleted and is to test Borealis updates before it ends up in production).</w:t>
-      </w:r>
+        <w:t xml:space="preserve">Step </w:t>
+      </w:r>
+      <w:r>
+        <w:rPr>
+          <w:rFonts w:ascii="Times New Roman" w:eastAsia="Times New Roman" w:hAnsi="Times New Roman" w:cs="Times New Roman"/>
+          <w:color w:val="000000"/>
+          <w:sz w:val="28"/>
+          <w:szCs w:val="28"/>
+          <w:lang w:eastAsia="fr-CA"/>
+        </w:rPr>
+        <w:t>4</w:t>
+      </w:r>
+      <w:r>
+        <w:rPr>
+          <w:rFonts w:ascii="Times New Roman" w:eastAsia="Times New Roman" w:hAnsi="Times New Roman" w:cs="Times New Roman"/>
+          <w:color w:val="000000"/>
+          <w:sz w:val="28"/>
+          <w:szCs w:val="28"/>
+          <w:lang w:eastAsia="fr-CA"/>
+        </w:rPr>
+        <w:t xml:space="preserve">: </w:t>
+      </w:r>
+      <w:r>
+        <w:rPr>
+          <w:rFonts w:ascii="Times New Roman" w:eastAsia="Times New Roman" w:hAnsi="Times New Roman" w:cs="Times New Roman"/>
+          <w:color w:val="000000"/>
+          <w:sz w:val="28"/>
+          <w:szCs w:val="28"/>
+          <w:lang w:eastAsia="fr-CA"/>
+        </w:rPr>
+        <w:t>Field Specific</w:t>
+      </w:r>
+      <w:r>
+        <w:rPr>
+          <w:rFonts w:ascii="Times New Roman" w:eastAsia="Times New Roman" w:hAnsi="Times New Roman" w:cs="Times New Roman"/>
+          <w:color w:val="000000"/>
+          <w:sz w:val="28"/>
+          <w:szCs w:val="28"/>
+          <w:lang w:eastAsia="fr-CA"/>
+        </w:rPr>
+        <w:t xml:space="preserve"> Metadata</w:t>
+      </w:r>
+    </w:p>
+    <w:p>
+      <w:pPr>
+        <w:rPr>
+          <w:rFonts w:ascii="Times New Roman" w:eastAsia="Times New Roman" w:hAnsi="Times New Roman" w:cs="Times New Roman"/>
+          <w:color w:val="000000"/>
+          <w:lang w:eastAsia="fr-CA"/>
+        </w:rPr>
+      </w:pPr>
+    </w:p>
+    <w:p>
+      <w:pPr>
+        <w:rPr>
+          <w:rFonts w:ascii="Times New Roman" w:eastAsia="Times New Roman" w:hAnsi="Times New Roman" w:cs="Times New Roman"/>
+          <w:color w:val="000000"/>
+          <w:lang w:eastAsia="fr-CA"/>
+        </w:rPr>
+      </w:pPr>
+    </w:p>
+    <w:p>
+      <w:pPr>
+        <w:rPr>
+          <w:rFonts w:ascii="Times New Roman" w:eastAsia="Times New Roman" w:hAnsi="Times New Roman" w:cs="Times New Roman"/>
+          <w:color w:val="000000"/>
+          <w:lang w:eastAsia="fr-CA"/>
+        </w:rPr>
+      </w:pPr>
+    </w:p>
+    <w:p>
+      <w:pPr>
+        <w:rPr>
+          <w:rFonts w:ascii="Times New Roman" w:eastAsia="Times New Roman" w:hAnsi="Times New Roman" w:cs="Times New Roman"/>
+          <w:color w:val="000000"/>
+          <w:lang w:eastAsia="fr-CA"/>
+        </w:rPr>
+      </w:pPr>
+    </w:p>
+    <w:p>
+      <w:pPr>
+        <w:rPr>
+          <w:rFonts w:ascii="Times New Roman" w:eastAsia="Times New Roman" w:hAnsi="Times New Roman" w:cs="Times New Roman"/>
+          <w:color w:val="000000"/>
+          <w:lang w:eastAsia="fr-CA"/>
+        </w:rPr>
+      </w:pPr>
+    </w:p>
+    <w:p>
+      <w:pPr>
+        <w:rPr>
+          <w:rFonts w:ascii="Times New Roman" w:eastAsia="Times New Roman" w:hAnsi="Times New Roman" w:cs="Times New Roman"/>
+          <w:color w:val="000000"/>
+          <w:lang w:eastAsia="fr-CA"/>
+        </w:rPr>
+      </w:pPr>
+    </w:p>
+    <w:p>
+      <w:pPr>
+        <w:rPr>
+          <w:rFonts w:ascii="Times New Roman" w:eastAsia="Times New Roman" w:hAnsi="Times New Roman" w:cs="Times New Roman"/>
+          <w:color w:val="000000"/>
+          <w:lang w:eastAsia="fr-CA"/>
+        </w:rPr>
+      </w:pPr>
+    </w:p>
+    <w:p>
+      <w:pPr>
+        <w:rPr>
+          <w:rFonts w:ascii="Times New Roman" w:eastAsia="Times New Roman" w:hAnsi="Times New Roman" w:cs="Times New Roman"/>
+          <w:color w:val="000000"/>
+          <w:lang w:eastAsia="fr-CA"/>
+        </w:rPr>
+      </w:pPr>
+    </w:p>
+    <w:p>
+      <w:pPr>
+        <w:rPr>
+          <w:rFonts w:ascii="Times New Roman" w:eastAsia="Times New Roman" w:hAnsi="Times New Roman" w:cs="Times New Roman"/>
+          <w:color w:val="000000"/>
+          <w:lang w:eastAsia="fr-CA"/>
+        </w:rPr>
+      </w:pPr>
+    </w:p>
+    <w:p>
+      <w:pPr>
+        <w:rPr>
+          <w:rFonts w:ascii="Times New Roman" w:eastAsia="Times New Roman" w:hAnsi="Times New Roman" w:cs="Times New Roman"/>
+          <w:color w:val="000000"/>
+          <w:lang w:eastAsia="fr-CA"/>
+        </w:rPr>
+      </w:pPr>
+    </w:p>
+    <w:p>
+      <w:pPr>
+        <w:rPr>
+          <w:rFonts w:ascii="Times New Roman" w:eastAsia="Times New Roman" w:hAnsi="Times New Roman" w:cs="Times New Roman"/>
+          <w:color w:val="000000"/>
+          <w:lang w:eastAsia="fr-CA"/>
+        </w:rPr>
+      </w:pPr>
+    </w:p>
+    <w:p>
+      <w:pPr>
+        <w:rPr>
+          <w:rFonts w:ascii="Times New Roman" w:eastAsia="Times New Roman" w:hAnsi="Times New Roman" w:cs="Times New Roman"/>
+          <w:color w:val="000000"/>
+          <w:lang w:eastAsia="fr-CA"/>
+        </w:rPr>
+      </w:pPr>
+    </w:p>
+    <w:p>
+      <w:pPr>
+        <w:rPr>
+          <w:rFonts w:ascii="Times New Roman" w:eastAsia="Times New Roman" w:hAnsi="Times New Roman" w:cs="Times New Roman"/>
+          <w:color w:val="000000"/>
+          <w:lang w:eastAsia="fr-CA"/>
+        </w:rPr>
+      </w:pPr>
+    </w:p>
+    <w:p>
+      <w:pPr>
+        <w:rPr>
+          <w:rFonts w:ascii="Times New Roman" w:eastAsia="Times New Roman" w:hAnsi="Times New Roman" w:cs="Times New Roman"/>
+          <w:color w:val="000000"/>
+          <w:lang w:eastAsia="fr-CA"/>
+        </w:rPr>
+      </w:pPr>
+    </w:p>
+    <w:p>
+      <w:pPr>
+        <w:rPr>
+          <w:rFonts w:ascii="Times New Roman" w:eastAsia="Times New Roman" w:hAnsi="Times New Roman" w:cs="Times New Roman"/>
+          <w:color w:val="000000"/>
+          <w:lang w:eastAsia="fr-CA"/>
+        </w:rPr>
+      </w:pPr>
+    </w:p>
+    <w:p>
+      <w:pPr>
+        <w:rPr>
+          <w:rFonts w:ascii="Times New Roman" w:eastAsia="Times New Roman" w:hAnsi="Times New Roman" w:cs="Times New Roman"/>
+          <w:color w:val="000000"/>
+          <w:lang w:eastAsia="fr-CA"/>
+        </w:rPr>
+      </w:pPr>
+    </w:p>
+    <w:p>
+      <w:pPr>
+        <w:rPr>
+          <w:rFonts w:ascii="Times New Roman" w:eastAsia="Times New Roman" w:hAnsi="Times New Roman" w:cs="Times New Roman"/>
+          <w:color w:val="000000"/>
+          <w:lang w:eastAsia="fr-CA"/>
+        </w:rPr>
+      </w:pPr>
+    </w:p>
+    <w:p>
+      <w:pPr>
+        <w:rPr>
+          <w:rFonts w:ascii="Times New Roman" w:eastAsia="Times New Roman" w:hAnsi="Times New Roman" w:cs="Times New Roman"/>
+          <w:color w:val="000000"/>
+          <w:lang w:eastAsia="fr-CA"/>
+        </w:rPr>
+      </w:pPr>
+    </w:p>
+    <w:p>
+      <w:pPr>
+        <w:rPr>
+          <w:rFonts w:ascii="Times New Roman" w:eastAsia="Times New Roman" w:hAnsi="Times New Roman" w:cs="Times New Roman"/>
+          <w:color w:val="000000"/>
+          <w:lang w:eastAsia="fr-CA"/>
+        </w:rPr>
+      </w:pPr>
+    </w:p>
+    <w:p>
+      <w:pPr>
+        <w:rPr>
+          <w:rFonts w:ascii="Times New Roman" w:eastAsia="Times New Roman" w:hAnsi="Times New Roman" w:cs="Times New Roman"/>
+          <w:color w:val="000000"/>
+          <w:lang w:eastAsia="fr-CA"/>
+        </w:rPr>
+      </w:pPr>
+    </w:p>
+    <w:p>
+      <w:pPr>
+        <w:rPr>
+          <w:rFonts w:ascii="Times New Roman" w:eastAsia="Times New Roman" w:hAnsi="Times New Roman" w:cs="Times New Roman"/>
+          <w:color w:val="000000"/>
+          <w:lang w:eastAsia="fr-CA"/>
+        </w:rPr>
+      </w:pPr>
+    </w:p>
+    <w:p>
+      <w:pPr>
+        <w:rPr>
+          <w:rFonts w:ascii="Times New Roman" w:eastAsia="Times New Roman" w:hAnsi="Times New Roman" w:cs="Times New Roman"/>
+          <w:color w:val="000000"/>
+          <w:lang w:eastAsia="fr-CA"/>
+        </w:rPr>
+      </w:pPr>
+    </w:p>
+    <w:p>
+      <w:pPr>
+        <w:rPr>
+          <w:rFonts w:ascii="Times New Roman" w:eastAsia="Times New Roman" w:hAnsi="Times New Roman" w:cs="Times New Roman"/>
+          <w:color w:val="000000"/>
+          <w:lang w:eastAsia="fr-CA"/>
+        </w:rPr>
+      </w:pPr>
+    </w:p>
+    <w:p>
+      <w:pPr>
+        <w:rPr>
+          <w:rFonts w:ascii="Times New Roman" w:eastAsia="Times New Roman" w:hAnsi="Times New Roman" w:cs="Times New Roman"/>
+          <w:color w:val="000000"/>
+          <w:lang w:eastAsia="fr-CA"/>
+        </w:rPr>
+      </w:pPr>
+    </w:p>
+    <w:p>
+      <w:pPr>
+        <w:rPr>
+          <w:rFonts w:ascii="Times New Roman" w:eastAsia="Times New Roman" w:hAnsi="Times New Roman" w:cs="Times New Roman"/>
+          <w:color w:val="000000"/>
+          <w:lang w:eastAsia="fr-CA"/>
+        </w:rPr>
+      </w:pPr>
+    </w:p>
+    <w:p>
+      <w:pPr>
+        <w:rPr>
+          <w:rFonts w:ascii="Times New Roman" w:eastAsia="Times New Roman" w:hAnsi="Times New Roman" w:cs="Times New Roman"/>
+          <w:color w:val="000000"/>
+          <w:lang w:eastAsia="fr-CA"/>
+        </w:rPr>
+      </w:pPr>
+    </w:p>
+    <w:p>
+      <w:pPr>
+        <w:rPr>
+          <w:rFonts w:ascii="Times New Roman" w:eastAsia="Times New Roman" w:hAnsi="Times New Roman" w:cs="Times New Roman"/>
+          <w:color w:val="000000"/>
+          <w:lang w:eastAsia="fr-CA"/>
+        </w:rPr>
+      </w:pPr>
+    </w:p>
+    <w:p>
+      <w:pPr>
+        <w:rPr>
+          <w:rFonts w:ascii="Times New Roman" w:eastAsia="Times New Roman" w:hAnsi="Times New Roman" w:cs="Times New Roman"/>
+          <w:color w:val="000000"/>
+          <w:lang w:eastAsia="fr-CA"/>
+        </w:rPr>
+      </w:pPr>
+    </w:p>
+    <w:p>
+      <w:pPr>
+        <w:rPr>
+          <w:rFonts w:ascii="Times New Roman" w:eastAsia="Times New Roman" w:hAnsi="Times New Roman" w:cs="Times New Roman"/>
+          <w:color w:val="000000"/>
+          <w:lang w:eastAsia="fr-CA"/>
+        </w:rPr>
+      </w:pPr>
+    </w:p>
+    <w:p>
+      <w:pPr>
+        <w:rPr>
+          <w:rFonts w:ascii="Times New Roman" w:eastAsia="Times New Roman" w:hAnsi="Times New Roman" w:cs="Times New Roman"/>
+          <w:color w:val="000000"/>
+          <w:lang w:eastAsia="fr-CA"/>
+        </w:rPr>
+      </w:pPr>
+    </w:p>
+    <w:p>
+      <w:pPr>
+        <w:rPr>
+          <w:rFonts w:ascii="Times New Roman" w:eastAsia="Times New Roman" w:hAnsi="Times New Roman" w:cs="Times New Roman"/>
+          <w:color w:val="000000"/>
+          <w:lang w:eastAsia="fr-CA"/>
+        </w:rPr>
+      </w:pPr>
+    </w:p>
+    <w:p>
+      <w:pPr>
+        <w:rPr>
+          <w:rFonts w:ascii="Times New Roman" w:eastAsia="Times New Roman" w:hAnsi="Times New Roman" w:cs="Times New Roman"/>
+          <w:color w:val="000000"/>
+          <w:lang w:eastAsia="fr-CA"/>
+        </w:rPr>
+      </w:pPr>
+    </w:p>
+    <w:p>
+      <w:pPr>
+        <w:rPr>
+          <w:rFonts w:ascii="Times New Roman" w:eastAsia="Times New Roman" w:hAnsi="Times New Roman" w:cs="Times New Roman"/>
+          <w:color w:val="000000"/>
+          <w:lang w:eastAsia="fr-CA"/>
+        </w:rPr>
+      </w:pPr>
+    </w:p>
+    <w:p>
+      <w:pPr>
+        <w:rPr>
+          <w:rFonts w:ascii="Times New Roman" w:eastAsia="Times New Roman" w:hAnsi="Times New Roman" w:cs="Times New Roman"/>
+          <w:color w:val="000000"/>
+          <w:lang w:eastAsia="fr-CA"/>
+        </w:rPr>
+      </w:pPr>
+    </w:p>
+    <w:p>
+      <w:pPr>
+        <w:rPr>
+          <w:rFonts w:ascii="Times New Roman" w:eastAsia="Times New Roman" w:hAnsi="Times New Roman" w:cs="Times New Roman"/>
+          <w:color w:val="000000"/>
+          <w:lang w:eastAsia="fr-CA"/>
+        </w:rPr>
+      </w:pPr>
+    </w:p>
+    <w:p>
+      <w:pPr>
+        <w:rPr>
+          <w:rFonts w:ascii="Times New Roman" w:eastAsia="Times New Roman" w:hAnsi="Times New Roman" w:cs="Times New Roman"/>
+          <w:color w:val="000000"/>
+          <w:lang w:eastAsia="fr-CA"/>
+        </w:rPr>
+      </w:pPr>
+    </w:p>
+    <w:p>
+      <w:pPr>
+        <w:rPr>
+          <w:rFonts w:ascii="Times New Roman" w:eastAsia="Times New Roman" w:hAnsi="Times New Roman" w:cs="Times New Roman"/>
+          <w:color w:val="000000"/>
+          <w:lang w:eastAsia="fr-CA"/>
+        </w:rPr>
+      </w:pPr>
+    </w:p>
+    <w:p>
+      <w:pPr>
+        <w:rPr>
+          <w:rFonts w:ascii="Times New Roman" w:eastAsia="Times New Roman" w:hAnsi="Times New Roman" w:cs="Times New Roman"/>
+          <w:color w:val="000000"/>
+          <w:lang w:eastAsia="fr-CA"/>
+        </w:rPr>
+      </w:pPr>
+    </w:p>
+    <w:p>
+      <w:pPr>
+        <w:rPr>
+          <w:rFonts w:ascii="Times New Roman" w:eastAsia="Times New Roman" w:hAnsi="Times New Roman" w:cs="Times New Roman"/>
+          <w:color w:val="000000"/>
+          <w:lang w:eastAsia="fr-CA"/>
+        </w:rPr>
+      </w:pPr>
+    </w:p>
+    <w:p>
+      <w:pPr>
+        <w:rPr>
+          <w:rFonts w:ascii="Times New Roman" w:eastAsia="Times New Roman" w:hAnsi="Times New Roman" w:cs="Times New Roman"/>
+          <w:color w:val="000000"/>
+          <w:lang w:eastAsia="fr-CA"/>
+        </w:rPr>
+      </w:pPr>
     </w:p>
     <w:p>
       <w:pPr>
@@ -3033,6 +3328,7 @@
           <w:color w:val="000000"/>
           <w:lang w:eastAsia="fr-CA"/>
         </w:rPr>
+        <w:lastRenderedPageBreak/>
         <w:drawing>
           <wp:anchor distT="0" distB="0" distL="114300" distR="114300" simplePos="0" relativeHeight="251662336" behindDoc="0" locked="0" layoutInCell="1" allowOverlap="1" wp14:anchorId="15042D4F" wp14:editId="77BEAE32">
             <wp:simplePos x="0" y="0"/>
@@ -3094,13 +3390,6 @@
         </w:rPr>
         <w:t xml:space="preserve">Here is the dataset itself: </w:t>
       </w:r>
-      <w:commentRangeEnd w:id="7"/>
-      <w:r>
-        <w:rPr>
-          <w:rStyle w:val="Marquedecommentaire"/>
-        </w:rPr>
-        <w:commentReference w:id="7"/>
-      </w:r>
     </w:p>
     <w:p>
       <w:pPr>
@@ -3184,6 +3473,15 @@
           <w:lang w:eastAsia="fr-CA"/>
         </w:rPr>
       </w:pPr>
+    </w:p>
+    <w:p>
+      <w:pPr>
+        <w:rPr>
+          <w:rFonts w:ascii="Times New Roman" w:eastAsia="Times New Roman" w:hAnsi="Times New Roman" w:cs="Times New Roman"/>
+          <w:color w:val="000000"/>
+          <w:lang w:eastAsia="fr-CA"/>
+        </w:rPr>
+      </w:pPr>
       <w:r>
         <w:rPr>
           <w:rFonts w:ascii="Times New Roman" w:eastAsia="Times New Roman" w:hAnsi="Times New Roman" w:cs="Times New Roman"/>
@@ -3218,7 +3516,7 @@
           <w:lang w:eastAsia="fr-CA"/>
         </w:rPr>
       </w:pPr>
-      <w:commentRangeStart w:id="8"/>
+      <w:commentRangeStart w:id="0"/>
       <w:r>
         <w:rPr>
           <w:rFonts w:ascii="Times New Roman" w:eastAsia="Times New Roman" w:hAnsi="Times New Roman" w:cs="Times New Roman"/>
@@ -3291,12 +3589,12 @@
         </w:rPr>
         <w:t>Non-ingested output:</w:t>
       </w:r>
-      <w:commentRangeEnd w:id="8"/>
+      <w:commentRangeEnd w:id="0"/>
       <w:r>
         <w:rPr>
           <w:rStyle w:val="Marquedecommentaire"/>
         </w:rPr>
-        <w:commentReference w:id="8"/>
+        <w:commentReference w:id="0"/>
       </w:r>
     </w:p>
     <w:p>
@@ -3338,7 +3636,7 @@
                     <pic:cNvPicPr/>
                   </pic:nvPicPr>
                   <pic:blipFill rotWithShape="1">
-                    <a:blip r:embed="rId29">
+                    <a:blip r:embed="rId33">
                       <a:extLst>
                         <a:ext uri="{28A0092B-C50C-407E-A947-70E740481C1C}">
                           <a14:useLocalDpi xmlns:a14="http://schemas.microsoft.com/office/drawing/2010/main" val="0"/>
@@ -3428,7 +3726,7 @@
         <w:lastRenderedPageBreak/>
         <w:t xml:space="preserve">This entire entry above is not included if the file is not ingested; this would mean that we would be missing out on a lot of machine readable data were we to not ingest the files. </w:t>
       </w:r>
-      <w:commentRangeStart w:id="9"/>
+      <w:commentRangeStart w:id="1"/>
       <w:r>
         <w:rPr>
           <w:rFonts w:ascii="Times New Roman" w:eastAsia="Times New Roman" w:hAnsi="Times New Roman" w:cs="Times New Roman"/>
@@ -3437,12 +3735,12 @@
         </w:rPr>
         <w:t xml:space="preserve">I have already written a python code to exclusively extract variable labels if ever this were needed. </w:t>
       </w:r>
-      <w:commentRangeEnd w:id="9"/>
+      <w:commentRangeEnd w:id="1"/>
       <w:r>
         <w:rPr>
           <w:rStyle w:val="Marquedecommentaire"/>
         </w:rPr>
-        <w:commentReference w:id="9"/>
+        <w:commentReference w:id="1"/>
       </w:r>
     </w:p>
     <w:p>
@@ -3640,87 +3938,53 @@
           <w:lang w:eastAsia="fr-CA"/>
         </w:rPr>
       </w:pPr>
-    </w:p>
-    <w:p>
-      <w:pPr>
-        <w:rPr>
-          <w:rFonts w:ascii="Times New Roman" w:eastAsia="Times New Roman" w:hAnsi="Times New Roman" w:cs="Times New Roman"/>
-          <w:color w:val="000000"/>
-          <w:lang w:eastAsia="fr-CA"/>
-        </w:rPr>
-      </w:pPr>
-    </w:p>
-    <w:p>
-      <w:pPr>
-        <w:rPr>
-          <w:rFonts w:ascii="Times New Roman" w:eastAsia="Times New Roman" w:hAnsi="Times New Roman" w:cs="Times New Roman"/>
-          <w:color w:val="000000"/>
-          <w:lang w:eastAsia="fr-CA"/>
-        </w:rPr>
-      </w:pPr>
-    </w:p>
-    <w:p>
-      <w:pPr>
-        <w:rPr>
-          <w:rFonts w:ascii="Times New Roman" w:eastAsia="Times New Roman" w:hAnsi="Times New Roman" w:cs="Times New Roman"/>
-          <w:color w:val="000000"/>
-          <w:lang w:eastAsia="fr-CA"/>
-        </w:rPr>
-      </w:pPr>
-    </w:p>
-    <w:p>
-      <w:pPr>
-        <w:rPr>
-          <w:rFonts w:ascii="Times New Roman" w:eastAsia="Times New Roman" w:hAnsi="Times New Roman" w:cs="Times New Roman"/>
-          <w:color w:val="000000"/>
-          <w:lang w:eastAsia="fr-CA"/>
-        </w:rPr>
-      </w:pPr>
-    </w:p>
-    <w:p>
-      <w:pPr>
-        <w:rPr>
-          <w:rFonts w:ascii="Times New Roman" w:eastAsia="Times New Roman" w:hAnsi="Times New Roman" w:cs="Times New Roman"/>
-          <w:color w:val="000000"/>
-          <w:lang w:eastAsia="fr-CA"/>
-        </w:rPr>
-      </w:pPr>
-    </w:p>
-    <w:p>
-      <w:pPr>
-        <w:rPr>
-          <w:rFonts w:ascii="Times New Roman" w:eastAsia="Times New Roman" w:hAnsi="Times New Roman" w:cs="Times New Roman"/>
-          <w:color w:val="000000"/>
-          <w:lang w:eastAsia="fr-CA"/>
-        </w:rPr>
-      </w:pPr>
-    </w:p>
-    <w:p>
-      <w:pPr>
-        <w:rPr>
-          <w:rFonts w:ascii="Times New Roman" w:eastAsia="Times New Roman" w:hAnsi="Times New Roman" w:cs="Times New Roman"/>
-          <w:color w:val="000000"/>
-          <w:lang w:eastAsia="fr-CA"/>
-        </w:rPr>
-      </w:pPr>
-    </w:p>
-    <w:p>
-      <w:pPr>
-        <w:rPr>
-          <w:rFonts w:ascii="Times New Roman" w:eastAsia="Times New Roman" w:hAnsi="Times New Roman" w:cs="Times New Roman"/>
-          <w:color w:val="000000"/>
-          <w:lang w:eastAsia="fr-CA"/>
-        </w:rPr>
-      </w:pPr>
-    </w:p>
-    <w:p>
-      <w:pPr>
-        <w:rPr>
-          <w:rFonts w:ascii="Times New Roman" w:eastAsia="Times New Roman" w:hAnsi="Times New Roman" w:cs="Times New Roman"/>
-          <w:color w:val="000000"/>
-          <w:lang w:eastAsia="fr-CA"/>
-        </w:rPr>
-      </w:pPr>
+      <w:r>
+        <w:rPr>
+          <w:rFonts w:ascii="Times New Roman" w:eastAsia="Times New Roman" w:hAnsi="Times New Roman" w:cs="Times New Roman"/>
+          <w:color w:val="000000"/>
+          <w:lang w:eastAsia="fr-CA"/>
+        </w:rPr>
+        <w:t xml:space="preserve">Comment: </w:t>
+      </w:r>
+      <w:r>
+        <w:rPr>
+          <w:rFonts w:ascii="Times New Roman" w:hAnsi="Times New Roman" w:cs="Times New Roman"/>
+          <w:color w:val="000000"/>
+        </w:rPr>
+        <w:t xml:space="preserve">So here’s where we might want the good-better-best. Good would </w:t>
+      </w:r>
+      <w:proofErr w:type="gramStart"/>
+      <w:r>
+        <w:rPr>
+          <w:rFonts w:ascii="Times New Roman" w:hAnsi="Times New Roman" w:cs="Times New Roman"/>
+          <w:color w:val="000000"/>
+        </w:rPr>
+        <w:t>be:</w:t>
+      </w:r>
+      <w:proofErr w:type="gramEnd"/>
+      <w:r>
+        <w:rPr>
+          <w:rFonts w:ascii="Times New Roman" w:hAnsi="Times New Roman" w:cs="Times New Roman"/>
+          <w:color w:val="000000"/>
+        </w:rPr>
+        <w:t xml:space="preserve"> you put some text content in borealis so that you get a PID and have something to point to (similar to what we’ve created for </w:t>
+      </w:r>
+      <w:proofErr w:type="spellStart"/>
+      <w:r>
+        <w:rPr>
+          <w:rFonts w:ascii="Times New Roman" w:hAnsi="Times New Roman" w:cs="Times New Roman"/>
+          <w:color w:val="000000"/>
+        </w:rPr>
+        <w:t>Lunaris</w:t>
+      </w:r>
+      <w:proofErr w:type="spellEnd"/>
+      <w:r>
+        <w:rPr>
+          <w:rFonts w:ascii="Times New Roman" w:hAnsi="Times New Roman" w:cs="Times New Roman"/>
+          <w:color w:val="000000"/>
+        </w:rPr>
+        <w:t>). Then, better would be - some content/documentation is deposited alongside core metadata that will sort of describe vaguely what’s going on, then best, this XML variable level metadata with averages or not depending on whether this will disclose information (flag a link to k-anonymity code from the sensitive data toolkit) I will provide this after next draft.</w:t>
+      </w:r>
     </w:p>
     <w:p>
       <w:pPr>
@@ -3845,17 +4109,10 @@
           <w:color w:val="000000"/>
           <w:lang w:eastAsia="fr-CA"/>
         </w:rPr>
-        <w:lastRenderedPageBreak/>
         <w:t>Appendices</w:t>
       </w:r>
     </w:p>
-    <w:p>
-      <w:pPr>
-        <w:rPr>
-          <w:lang w:val="fr-CA"/>
-        </w:rPr>
-      </w:pPr>
-    </w:p>
+    <w:p/>
     <w:sectPr>
       <w:pgSz w:w="12240" w:h="15840"/>
       <w:pgMar w:top="1440" w:right="1440" w:bottom="1440" w:left="1440" w:header="720" w:footer="720" w:gutter="0"/>
@@ -3875,7 +4132,7 @@
 
 <file path=word/comments.xml><?xml version="1.0" encoding="utf-8"?>
 <w:comments xmlns:wpc="http://schemas.microsoft.com/office/word/2010/wordprocessingCanvas" xmlns:cx="http://schemas.microsoft.com/office/drawing/2014/chartex" xmlns:cx1="http://schemas.microsoft.com/office/drawing/2015/9/8/chartex" xmlns:cx2="http://schemas.microsoft.com/office/drawing/2015/10/21/chartex" xmlns:cx3="http://schemas.microsoft.com/office/drawing/2016/5/9/chartex" xmlns:cx4="http://schemas.microsoft.com/office/drawing/2016/5/10/chartex" xmlns:cx5="http://schemas.microsoft.com/office/drawing/2016/5/11/chartex" xmlns:cx6="http://schemas.microsoft.com/office/drawing/2016/5/12/chartex" xmlns:cx7="http://schemas.microsoft.com/office/drawing/2016/5/13/chartex" xmlns:cx8="http://schemas.microsoft.com/office/drawing/2016/5/14/chartex" xmlns:mc="http://schemas.openxmlformats.org/markup-compatibility/2006" xmlns:aink="http://schemas.microsoft.com/office/drawing/2016/ink" xmlns:am3d="http://schemas.microsoft.com/office/drawing/2017/model3d" xmlns:o="urn:schemas-microsoft-com:office:office" xmlns:oel="http://schemas.microsoft.com/office/2019/extlst" xmlns:r="http://schemas.openxmlformats.org/officeDocument/2006/relationships" xmlns:m="http://schemas.openxmlformats.org/officeDocument/2006/math" xmlns:v="urn:schemas-microsoft-com:vml" xmlns:wp14="http://schemas.microsoft.com/office/word/2010/wordprocessingDrawing" xmlns:wp="http://schemas.openxmlformats.org/drawingml/2006/wordprocessingDrawing" xmlns:w10="urn:schemas-microsoft-com:office:word" xmlns:w="http://schemas.openxmlformats.org/wordprocessingml/2006/main" xmlns:w14="http://schemas.microsoft.com/office/word/2010/wordml" xmlns:w15="http://schemas.microsoft.com/office/word/2012/wordml" xmlns:w16cex="http://schemas.microsoft.com/office/word/2018/wordml/cex" xmlns:w16cid="http://schemas.microsoft.com/office/word/2016/wordml/cid" xmlns:w16="http://schemas.microsoft.com/office/word/2018/wordml" xmlns:w16du="http://schemas.microsoft.com/office/word/2023/wordml/word16du" xmlns:w16sdtdh="http://schemas.microsoft.com/office/word/2020/wordml/sdtdatahash" xmlns:w16sdtfl="http://schemas.microsoft.com/office/word/2024/wordml/sdtformatlock" xmlns:w16se="http://schemas.microsoft.com/office/word/2015/wordml/symex" xmlns:wpg="http://schemas.microsoft.com/office/word/2010/wordprocessingGroup" xmlns:wpi="http://schemas.microsoft.com/office/word/2010/wordprocessingInk" xmlns:wne="http://schemas.microsoft.com/office/word/2006/wordml" xmlns:wps="http://schemas.microsoft.com/office/word/2010/wordprocessingShape" mc:Ignorable="w14 w15 w16se w16cid w16 w16cex w16sdtdh w16sdtfl w16du wp14">
-  <w:comment w:id="1" w:author="Grant Gibson" w:date="2025-05-07T12:51:00Z" w:initials="GG">
+  <w:comment w:id="0" w:author="Grant Gibson" w:date="2025-05-07T13:26:00Z" w:initials="GG">
     <w:p>
       <w:pPr>
         <w:pStyle w:val="Commentaire"/>
@@ -3887,139 +4144,11 @@
         <w:annotationRef/>
       </w:r>
       <w:r>
-        <w:t>Explain the advantages of this to a lay-person in the pro-con sections</w:t>
+        <w:t>Could be too much detail, can you just specify what works and what doesn’t? Assuming the person needs to talk to a Borealis person before anything happens, there’s presumably a way to share better documentation with the right people at that point</w:t>
       </w:r>
     </w:p>
   </w:comment>
-  <w:comment w:id="0" w:author="Grant Gibson" w:date="2025-05-07T12:56:00Z" w:initials="GG">
-    <w:p>
-      <w:pPr>
-        <w:pStyle w:val="Commentaire"/>
-      </w:pPr>
-      <w:r>
-        <w:rPr>
-          <w:rStyle w:val="Marquedecommentaire"/>
-        </w:rPr>
-        <w:annotationRef/>
-      </w:r>
-      <w:r>
-        <w:t>Once this is done, explain to a data source or researcher as audience what this looks like, can they access the service?</w:t>
-      </w:r>
-    </w:p>
-  </w:comment>
-  <w:comment w:id="2" w:author="Grant Gibson" w:date="2025-05-07T13:00:00Z" w:initials="GG">
-    <w:p>
-      <w:pPr>
-        <w:pStyle w:val="Commentaire"/>
-      </w:pPr>
-      <w:r>
-        <w:rPr>
-          <w:rStyle w:val="Marquedecommentaire"/>
-        </w:rPr>
-        <w:annotationRef/>
-      </w:r>
-      <w:r>
-        <w:t>Dataverse for a restricted access dataset</w:t>
-      </w:r>
-    </w:p>
-  </w:comment>
-  <w:comment w:id="3" w:author="Grant Gibson" w:date="2025-05-07T13:03:00Z" w:initials="GG">
-    <w:p>
-      <w:pPr>
-        <w:pStyle w:val="Commentaire"/>
-      </w:pPr>
-      <w:r>
-        <w:rPr>
-          <w:rStyle w:val="Marquedecommentaire"/>
-        </w:rPr>
-        <w:annotationRef/>
-      </w:r>
-      <w:r>
-        <w:t>Would be good to have a list of steps that someone would take and decision points</w:t>
-      </w:r>
-    </w:p>
-  </w:comment>
-  <w:comment w:id="4" w:author="Grant Gibson" w:date="2025-05-07T13:07:00Z" w:initials="GG">
-    <w:p>
-      <w:pPr>
-        <w:pStyle w:val="Commentaire"/>
-      </w:pPr>
-      <w:r>
-        <w:rPr>
-          <w:rStyle w:val="Marquedecommentaire"/>
-        </w:rPr>
-        <w:annotationRef/>
-      </w:r>
-      <w:r>
-        <w:t xml:space="preserve">This is good, but should probably be even more brief. Rather than provide the screenshot, summarize in a sentence form with a gesture to the TOU page for full details. </w:t>
-      </w:r>
-    </w:p>
-  </w:comment>
-  <w:comment w:id="5" w:author="Grant Gibson" w:date="2025-05-07T12:54:00Z" w:initials="GG">
-    <w:p>
-      <w:pPr>
-        <w:pStyle w:val="Commentaire"/>
-      </w:pPr>
-      <w:r>
-        <w:rPr>
-          <w:rStyle w:val="Marquedecommentaire"/>
-        </w:rPr>
-        <w:annotationRef/>
-      </w:r>
-      <w:r>
-        <w:t>I actually think this person may someday wish they hadn’t done this and it’s probably an act of kindness not to link it and flag the university even though I like it as an example.</w:t>
-      </w:r>
-    </w:p>
-  </w:comment>
-  <w:comment w:id="6" w:author="Grant Gibson" w:date="2025-05-07T13:09:00Z" w:initials="GG">
-    <w:p>
-      <w:pPr>
-        <w:pStyle w:val="Commentaire"/>
-      </w:pPr>
-      <w:r>
-        <w:rPr>
-          <w:rStyle w:val="Marquedecommentaire"/>
-        </w:rPr>
-        <w:annotationRef/>
-      </w:r>
-      <w:r>
-        <w:t>Good to flag the default IP considerations, and I think it’s fine to wave generally at the need for the depositor to think about the terms of use they want to propose for what they are depositing</w:t>
-      </w:r>
-    </w:p>
-  </w:comment>
-  <w:comment w:id="7" w:author="Grant Gibson" w:date="2025-05-07T13:11:00Z" w:initials="GG">
-    <w:p>
-      <w:pPr>
-        <w:pStyle w:val="Commentaire"/>
-      </w:pPr>
-      <w:r>
-        <w:rPr>
-          <w:rStyle w:val="Marquedecommentaire"/>
-        </w:rPr>
-        <w:annotationRef/>
-      </w:r>
-      <w:r>
-        <w:t>So here’s where we might want the good-better-best. Good would be: you put some text content in borealis so that you get a PID and have something to point to (similar to what we’ve created for Lunaris). Then, better would be - some content/documentation is deposited alongside core metadata that will sort of describe vaguely what’s going on, then best, this XML variable level metadata with averages or not depending on whether this will disclose information (flag a link to k-anonymity code from the sensitive data toolkit) I will provide this after next draft.</w:t>
-      </w:r>
-    </w:p>
-  </w:comment>
-  <w:comment w:id="8" w:author="Grant Gibson" w:date="2025-05-07T13:26:00Z" w:initials="GG">
-    <w:p>
-      <w:pPr>
-        <w:pStyle w:val="Commentaire"/>
-      </w:pPr>
-      <w:r>
-        <w:rPr>
-          <w:rStyle w:val="Marquedecommentaire"/>
-        </w:rPr>
-        <w:annotationRef/>
-      </w:r>
-      <w:r>
-        <w:t>Could be too much detail, can you just specify what works and what doesn’t? Assuming the person needs to talk to a Borealis person before anything happens, there’s presumably a way to share better documentation with the right people at that point</w:t>
-      </w:r>
-    </w:p>
-  </w:comment>
-  <w:comment w:id="9" w:author="Grant Gibson" w:date="2025-05-07T13:18:00Z" w:initials="GG">
+  <w:comment w:id="1" w:author="Grant Gibson" w:date="2025-05-07T13:18:00Z" w:initials="GG">
     <w:p>
       <w:pPr>
         <w:pStyle w:val="Commentaire"/>
@@ -4040,14 +4169,6 @@
 
 <file path=word/commentsExtended.xml><?xml version="1.0" encoding="utf-8"?>
 <w15:commentsEx xmlns:wpc="http://schemas.microsoft.com/office/word/2010/wordprocessingCanvas" xmlns:cx="http://schemas.microsoft.com/office/drawing/2014/chartex" xmlns:cx1="http://schemas.microsoft.com/office/drawing/2015/9/8/chartex" xmlns:cx2="http://schemas.microsoft.com/office/drawing/2015/10/21/chartex" xmlns:cx3="http://schemas.microsoft.com/office/drawing/2016/5/9/chartex" xmlns:cx4="http://schemas.microsoft.com/office/drawing/2016/5/10/chartex" xmlns:cx5="http://schemas.microsoft.com/office/drawing/2016/5/11/chartex" xmlns:cx6="http://schemas.microsoft.com/office/drawing/2016/5/12/chartex" xmlns:cx7="http://schemas.microsoft.com/office/drawing/2016/5/13/chartex" xmlns:cx8="http://schemas.microsoft.com/office/drawing/2016/5/14/chartex" xmlns:mc="http://schemas.openxmlformats.org/markup-compatibility/2006" xmlns:aink="http://schemas.microsoft.com/office/drawing/2016/ink" xmlns:am3d="http://schemas.microsoft.com/office/drawing/2017/model3d" xmlns:o="urn:schemas-microsoft-com:office:office" xmlns:oel="http://schemas.microsoft.com/office/2019/extlst" xmlns:r="http://schemas.openxmlformats.org/officeDocument/2006/relationships" xmlns:m="http://schemas.openxmlformats.org/officeDocument/2006/math" xmlns:v="urn:schemas-microsoft-com:vml" xmlns:wp14="http://schemas.microsoft.com/office/word/2010/wordprocessingDrawing" xmlns:wp="http://schemas.openxmlformats.org/drawingml/2006/wordprocessingDrawing" xmlns:w10="urn:schemas-microsoft-com:office:word" xmlns:w="http://schemas.openxmlformats.org/wordprocessingml/2006/main" xmlns:w14="http://schemas.microsoft.com/office/word/2010/wordml" xmlns:w15="http://schemas.microsoft.com/office/word/2012/wordml" xmlns:w16cex="http://schemas.microsoft.com/office/word/2018/wordml/cex" xmlns:w16cid="http://schemas.microsoft.com/office/word/2016/wordml/cid" xmlns:w16="http://schemas.microsoft.com/office/word/2018/wordml" xmlns:w16du="http://schemas.microsoft.com/office/word/2023/wordml/word16du" xmlns:w16sdtdh="http://schemas.microsoft.com/office/word/2020/wordml/sdtdatahash" xmlns:w16sdtfl="http://schemas.microsoft.com/office/word/2024/wordml/sdtformatlock" xmlns:w16se="http://schemas.microsoft.com/office/word/2015/wordml/symex" xmlns:wpg="http://schemas.microsoft.com/office/word/2010/wordprocessingGroup" xmlns:wpi="http://schemas.microsoft.com/office/word/2010/wordprocessingInk" xmlns:wne="http://schemas.microsoft.com/office/word/2006/wordml" xmlns:wps="http://schemas.microsoft.com/office/word/2010/wordprocessingShape" mc:Ignorable="w14 w15 w16se w16cid w16 w16cex w16sdtdh w16sdtfl w16du wp14">
-  <w15:commentEx w15:paraId="2AF331B5" w15:done="1"/>
-  <w15:commentEx w15:paraId="4EC6AB9E" w15:done="0"/>
-  <w15:commentEx w15:paraId="6AFABB8D" w15:done="1"/>
-  <w15:commentEx w15:paraId="670E5701" w15:done="0"/>
-  <w15:commentEx w15:paraId="6EC0606E" w15:done="0"/>
-  <w15:commentEx w15:paraId="29E0B642" w15:done="0"/>
-  <w15:commentEx w15:paraId="1D62B74A" w15:done="0"/>
-  <w15:commentEx w15:paraId="2E07F9FF" w15:done="0"/>
   <w15:commentEx w15:paraId="2C334435" w15:done="0"/>
   <w15:commentEx w15:paraId="648C8A20" w15:done="0"/>
 </w15:commentsEx>
@@ -4055,14 +4176,6 @@
 
 <file path=word/commentsExtensible.xml><?xml version="1.0" encoding="utf-8"?>
 <w16cex:commentsExtensible xmlns:wpc="http://schemas.microsoft.com/office/word/2010/wordprocessingCanvas" xmlns:cx="http://schemas.microsoft.com/office/drawing/2014/chartex" xmlns:cx1="http://schemas.microsoft.com/office/drawing/2015/9/8/chartex" xmlns:cx2="http://schemas.microsoft.com/office/drawing/2015/10/21/chartex" xmlns:cx3="http://schemas.microsoft.com/office/drawing/2016/5/9/chartex" xmlns:cx4="http://schemas.microsoft.com/office/drawing/2016/5/10/chartex" xmlns:cx5="http://schemas.microsoft.com/office/drawing/2016/5/11/chartex" xmlns:cx6="http://schemas.microsoft.com/office/drawing/2016/5/12/chartex" xmlns:cx7="http://schemas.microsoft.com/office/drawing/2016/5/13/chartex" xmlns:cx8="http://schemas.microsoft.com/office/drawing/2016/5/14/chartex" xmlns:cr="http://schemas.microsoft.com/office/comments/2020/reactions" xmlns:mc="http://schemas.openxmlformats.org/markup-compatibility/2006" xmlns:aink="http://schemas.microsoft.com/office/drawing/2016/ink" xmlns:am3d="http://schemas.microsoft.com/office/drawing/2017/model3d" xmlns:o="urn:schemas-microsoft-com:office:office" xmlns:oel="http://schemas.microsoft.com/office/2019/extlst" xmlns:r="http://schemas.openxmlformats.org/officeDocument/2006/relationships" xmlns:m="http://schemas.openxmlformats.org/officeDocument/2006/math" xmlns:v="urn:schemas-microsoft-com:vml" xmlns:wp14="http://schemas.microsoft.com/office/word/2010/wordprocessingDrawing" xmlns:wp="http://schemas.openxmlformats.org/drawingml/2006/wordprocessingDrawing" xmlns:w10="urn:schemas-microsoft-com:office:word" xmlns:w="http://schemas.openxmlformats.org/wordprocessingml/2006/main" xmlns:w14="http://schemas.microsoft.com/office/word/2010/wordml" xmlns:w15="http://schemas.microsoft.com/office/word/2012/wordml" xmlns:w16cex="http://schemas.microsoft.com/office/word/2018/wordml/cex" xmlns:w16cid="http://schemas.microsoft.com/office/word/2016/wordml/cid" xmlns:w16="http://schemas.microsoft.com/office/word/2018/wordml" xmlns:w16du="http://schemas.microsoft.com/office/word/2023/wordml/word16du" xmlns:w16sdtdh="http://schemas.microsoft.com/office/word/2020/wordml/sdtdatahash" xmlns:w16sdtfl="http://schemas.microsoft.com/office/word/2024/wordml/sdtformatlock" xmlns:w16se="http://schemas.microsoft.com/office/word/2015/wordml/symex" xmlns:wpg="http://schemas.microsoft.com/office/word/2010/wordprocessingGroup" xmlns:wpi="http://schemas.microsoft.com/office/word/2010/wordprocessingInk" xmlns:wne="http://schemas.microsoft.com/office/word/2006/wordml" xmlns:wps="http://schemas.microsoft.com/office/word/2010/wordprocessingShape" mc:Ignorable="w14 w15 w16se w16cid w16 w16cex w16sdtdh w16sdtfl cr w16du wp14">
-  <w16cex:commentExtensible w16cex:durableId="32F745B8" w16cex:dateUtc="2025-05-07T16:51:00Z"/>
-  <w16cex:commentExtensible w16cex:durableId="7E9834A7" w16cex:dateUtc="2025-05-07T16:56:00Z"/>
-  <w16cex:commentExtensible w16cex:durableId="15AE2814" w16cex:dateUtc="2025-05-07T17:00:00Z"/>
-  <w16cex:commentExtensible w16cex:durableId="2534C586" w16cex:dateUtc="2025-05-07T17:03:00Z"/>
-  <w16cex:commentExtensible w16cex:durableId="4DCA2C0B" w16cex:dateUtc="2025-05-07T17:07:00Z"/>
-  <w16cex:commentExtensible w16cex:durableId="05313F38" w16cex:dateUtc="2025-05-07T16:54:00Z"/>
-  <w16cex:commentExtensible w16cex:durableId="77C16A52" w16cex:dateUtc="2025-05-07T17:09:00Z"/>
-  <w16cex:commentExtensible w16cex:durableId="2FAFBF83" w16cex:dateUtc="2025-05-07T17:11:00Z"/>
   <w16cex:commentExtensible w16cex:durableId="698DE630" w16cex:dateUtc="2025-05-07T17:26:00Z"/>
   <w16cex:commentExtensible w16cex:durableId="3E1DC840" w16cex:dateUtc="2025-05-07T17:18:00Z"/>
 </w16cex:commentsExtensible>
@@ -4070,14 +4183,6 @@
 
 <file path=word/commentsIds.xml><?xml version="1.0" encoding="utf-8"?>
 <w16cid:commentsIds xmlns:wpc="http://schemas.microsoft.com/office/word/2010/wordprocessingCanvas" xmlns:cx="http://schemas.microsoft.com/office/drawing/2014/chartex" xmlns:cx1="http://schemas.microsoft.com/office/drawing/2015/9/8/chartex" xmlns:cx2="http://schemas.microsoft.com/office/drawing/2015/10/21/chartex" xmlns:cx3="http://schemas.microsoft.com/office/drawing/2016/5/9/chartex" xmlns:cx4="http://schemas.microsoft.com/office/drawing/2016/5/10/chartex" xmlns:cx5="http://schemas.microsoft.com/office/drawing/2016/5/11/chartex" xmlns:cx6="http://schemas.microsoft.com/office/drawing/2016/5/12/chartex" xmlns:cx7="http://schemas.microsoft.com/office/drawing/2016/5/13/chartex" xmlns:cx8="http://schemas.microsoft.com/office/drawing/2016/5/14/chartex" xmlns:mc="http://schemas.openxmlformats.org/markup-compatibility/2006" xmlns:aink="http://schemas.microsoft.com/office/drawing/2016/ink" xmlns:am3d="http://schemas.microsoft.com/office/drawing/2017/model3d" xmlns:o="urn:schemas-microsoft-com:office:office" xmlns:oel="http://schemas.microsoft.com/office/2019/extlst" xmlns:r="http://schemas.openxmlformats.org/officeDocument/2006/relationships" xmlns:m="http://schemas.openxmlformats.org/officeDocument/2006/math" xmlns:v="urn:schemas-microsoft-com:vml" xmlns:wp14="http://schemas.microsoft.com/office/word/2010/wordprocessingDrawing" xmlns:wp="http://schemas.openxmlformats.org/drawingml/2006/wordprocessingDrawing" xmlns:w10="urn:schemas-microsoft-com:office:word" xmlns:w="http://schemas.openxmlformats.org/wordprocessingml/2006/main" xmlns:w14="http://schemas.microsoft.com/office/word/2010/wordml" xmlns:w15="http://schemas.microsoft.com/office/word/2012/wordml" xmlns:w16cex="http://schemas.microsoft.com/office/word/2018/wordml/cex" xmlns:w16cid="http://schemas.microsoft.com/office/word/2016/wordml/cid" xmlns:w16="http://schemas.microsoft.com/office/word/2018/wordml" xmlns:w16du="http://schemas.microsoft.com/office/word/2023/wordml/word16du" xmlns:w16sdtdh="http://schemas.microsoft.com/office/word/2020/wordml/sdtdatahash" xmlns:w16sdtfl="http://schemas.microsoft.com/office/word/2024/wordml/sdtformatlock" xmlns:w16se="http://schemas.microsoft.com/office/word/2015/wordml/symex" xmlns:wpg="http://schemas.microsoft.com/office/word/2010/wordprocessingGroup" xmlns:wpi="http://schemas.microsoft.com/office/word/2010/wordprocessingInk" xmlns:wne="http://schemas.microsoft.com/office/word/2006/wordml" xmlns:wps="http://schemas.microsoft.com/office/word/2010/wordprocessingShape" mc:Ignorable="w14 w15 w16se w16cid w16 w16cex w16sdtdh w16sdtfl w16du wp14">
-  <w16cid:commentId w16cid:paraId="2AF331B5" w16cid:durableId="32F745B8"/>
-  <w16cid:commentId w16cid:paraId="4EC6AB9E" w16cid:durableId="7E9834A7"/>
-  <w16cid:commentId w16cid:paraId="6AFABB8D" w16cid:durableId="15AE2814"/>
-  <w16cid:commentId w16cid:paraId="670E5701" w16cid:durableId="2534C586"/>
-  <w16cid:commentId w16cid:paraId="6EC0606E" w16cid:durableId="4DCA2C0B"/>
-  <w16cid:commentId w16cid:paraId="29E0B642" w16cid:durableId="05313F38"/>
-  <w16cid:commentId w16cid:paraId="1D62B74A" w16cid:durableId="77C16A52"/>
-  <w16cid:commentId w16cid:paraId="2E07F9FF" w16cid:durableId="2FAFBF83"/>
   <w16cid:commentId w16cid:paraId="2C334435" w16cid:durableId="698DE630"/>
   <w16cid:commentId w16cid:paraId="648C8A20" w16cid:durableId="3E1DC840"/>
 </w16cid:commentsIds>
@@ -4138,95 +4243,7 @@
           <w:color w:val="000000"/>
           <w:lang w:eastAsia="fr-CA"/>
         </w:rPr>
-        <w:t xml:space="preserve">Canadian Institute of Health Research </w:t>
-      </w:r>
-      <w:r>
-        <w:rPr>
-          <w:rFonts w:ascii="Times New Roman" w:eastAsia="Times New Roman" w:hAnsi="Times New Roman" w:cs="Times New Roman"/>
-          <w:color w:val="000000"/>
-          <w:lang w:eastAsia="fr-CA"/>
-        </w:rPr>
-        <w:t>(</w:t>
-      </w:r>
-      <w:r>
-        <w:rPr>
-          <w:rFonts w:ascii="Times New Roman" w:eastAsia="Times New Roman" w:hAnsi="Times New Roman" w:cs="Times New Roman"/>
-          <w:color w:val="000000"/>
-          <w:lang w:eastAsia="fr-CA"/>
-        </w:rPr>
-        <w:t>CIHR</w:t>
-      </w:r>
-      <w:r>
-        <w:rPr>
-          <w:rFonts w:ascii="Times New Roman" w:eastAsia="Times New Roman" w:hAnsi="Times New Roman" w:cs="Times New Roman"/>
-          <w:color w:val="000000"/>
-          <w:lang w:eastAsia="fr-CA"/>
-        </w:rPr>
-        <w:t>)</w:t>
-      </w:r>
-      <w:r>
-        <w:rPr>
-          <w:rFonts w:ascii="Times New Roman" w:eastAsia="Times New Roman" w:hAnsi="Times New Roman" w:cs="Times New Roman"/>
-          <w:color w:val="000000"/>
-          <w:lang w:eastAsia="fr-CA"/>
-        </w:rPr>
-        <w:t xml:space="preserve">, Natural Sciences and Engineering Research Council of Canada </w:t>
-      </w:r>
-      <w:r>
-        <w:rPr>
-          <w:rFonts w:ascii="Times New Roman" w:eastAsia="Times New Roman" w:hAnsi="Times New Roman" w:cs="Times New Roman"/>
-          <w:color w:val="000000"/>
-          <w:lang w:eastAsia="fr-CA"/>
-        </w:rPr>
-        <w:t>(</w:t>
-      </w:r>
-      <w:r>
-        <w:rPr>
-          <w:rFonts w:ascii="Times New Roman" w:eastAsia="Times New Roman" w:hAnsi="Times New Roman" w:cs="Times New Roman"/>
-          <w:color w:val="000000"/>
-          <w:lang w:eastAsia="fr-CA"/>
-        </w:rPr>
-        <w:t>NSERC</w:t>
-      </w:r>
-      <w:r>
-        <w:rPr>
-          <w:rFonts w:ascii="Times New Roman" w:eastAsia="Times New Roman" w:hAnsi="Times New Roman" w:cs="Times New Roman"/>
-          <w:color w:val="000000"/>
-          <w:lang w:eastAsia="fr-CA"/>
-        </w:rPr>
-        <w:t>)</w:t>
-      </w:r>
-      <w:r>
-        <w:rPr>
-          <w:rFonts w:ascii="Times New Roman" w:eastAsia="Times New Roman" w:hAnsi="Times New Roman" w:cs="Times New Roman"/>
-          <w:color w:val="000000"/>
-          <w:lang w:eastAsia="fr-CA"/>
-        </w:rPr>
-        <w:t xml:space="preserve">, and the Social Sciences and Humanities Research Council of Canada </w:t>
-      </w:r>
-      <w:r>
-        <w:rPr>
-          <w:rFonts w:ascii="Times New Roman" w:eastAsia="Times New Roman" w:hAnsi="Times New Roman" w:cs="Times New Roman"/>
-          <w:color w:val="000000"/>
-          <w:lang w:eastAsia="fr-CA"/>
-        </w:rPr>
-        <w:t>(</w:t>
-      </w:r>
-      <w:r>
-        <w:rPr>
-          <w:rFonts w:ascii="Times New Roman" w:eastAsia="Times New Roman" w:hAnsi="Times New Roman" w:cs="Times New Roman"/>
-          <w:color w:val="000000"/>
-          <w:lang w:eastAsia="fr-CA"/>
-        </w:rPr>
-        <w:t>SSHRC)</w:t>
-      </w:r>
-      <w:r>
-        <w:rPr>
-          <w:rFonts w:ascii="Times New Roman" w:eastAsia="Times New Roman" w:hAnsi="Times New Roman" w:cs="Times New Roman"/>
-          <w:color w:val="000000"/>
-          <w:lang w:eastAsia="fr-CA"/>
-        </w:rPr>
-        <w:t>.</w:t>
+        <w:t>Canadian Institute of Health Research (CIHR), Natural Sciences and Engineering Research Council of Canada (NSERC), and the Social Sciences and Humanities Research Council of Canada (SSHRC).</w:t>
       </w:r>
     </w:p>
   </w:footnote>
@@ -4376,6 +4393,95 @@
     </w:lvl>
   </w:abstractNum>
   <w:abstractNum w:abstractNumId="1" w15:restartNumberingAfterBreak="0">
+    <w:nsid w:val="1767756F"/>
+    <w:multiLevelType w:val="hybridMultilevel"/>
+    <w:tmpl w:val="58F8B220"/>
+    <w:lvl w:ilvl="0" w:tplc="0C0C0011">
+      <w:start w:val="1"/>
+      <w:numFmt w:val="decimal"/>
+      <w:lvlText w:val="%1)"/>
+      <w:lvlJc w:val="left"/>
+      <w:pPr>
+        <w:ind w:left="720" w:hanging="360"/>
+      </w:pPr>
+      <w:rPr>
+        <w:rFonts w:hint="default"/>
+      </w:rPr>
+    </w:lvl>
+    <w:lvl w:ilvl="1" w:tplc="0C0C0019" w:tentative="1">
+      <w:start w:val="1"/>
+      <w:numFmt w:val="lowerLetter"/>
+      <w:lvlText w:val="%2."/>
+      <w:lvlJc w:val="left"/>
+      <w:pPr>
+        <w:ind w:left="1440" w:hanging="360"/>
+      </w:pPr>
+    </w:lvl>
+    <w:lvl w:ilvl="2" w:tplc="0C0C001B" w:tentative="1">
+      <w:start w:val="1"/>
+      <w:numFmt w:val="lowerRoman"/>
+      <w:lvlText w:val="%3."/>
+      <w:lvlJc w:val="right"/>
+      <w:pPr>
+        <w:ind w:left="2160" w:hanging="180"/>
+      </w:pPr>
+    </w:lvl>
+    <w:lvl w:ilvl="3" w:tplc="0C0C000F" w:tentative="1">
+      <w:start w:val="1"/>
+      <w:numFmt w:val="decimal"/>
+      <w:lvlText w:val="%4."/>
+      <w:lvlJc w:val="left"/>
+      <w:pPr>
+        <w:ind w:left="2880" w:hanging="360"/>
+      </w:pPr>
+    </w:lvl>
+    <w:lvl w:ilvl="4" w:tplc="0C0C0019" w:tentative="1">
+      <w:start w:val="1"/>
+      <w:numFmt w:val="lowerLetter"/>
+      <w:lvlText w:val="%5."/>
+      <w:lvlJc w:val="left"/>
+      <w:pPr>
+        <w:ind w:left="3600" w:hanging="360"/>
+      </w:pPr>
+    </w:lvl>
+    <w:lvl w:ilvl="5" w:tplc="0C0C001B" w:tentative="1">
+      <w:start w:val="1"/>
+      <w:numFmt w:val="lowerRoman"/>
+      <w:lvlText w:val="%6."/>
+      <w:lvlJc w:val="right"/>
+      <w:pPr>
+        <w:ind w:left="4320" w:hanging="180"/>
+      </w:pPr>
+    </w:lvl>
+    <w:lvl w:ilvl="6" w:tplc="0C0C000F" w:tentative="1">
+      <w:start w:val="1"/>
+      <w:numFmt w:val="decimal"/>
+      <w:lvlText w:val="%7."/>
+      <w:lvlJc w:val="left"/>
+      <w:pPr>
+        <w:ind w:left="5040" w:hanging="360"/>
+      </w:pPr>
+    </w:lvl>
+    <w:lvl w:ilvl="7" w:tplc="0C0C0019" w:tentative="1">
+      <w:start w:val="1"/>
+      <w:numFmt w:val="lowerLetter"/>
+      <w:lvlText w:val="%8."/>
+      <w:lvlJc w:val="left"/>
+      <w:pPr>
+        <w:ind w:left="5760" w:hanging="360"/>
+      </w:pPr>
+    </w:lvl>
+    <w:lvl w:ilvl="8" w:tplc="0C0C001B" w:tentative="1">
+      <w:start w:val="1"/>
+      <w:numFmt w:val="lowerRoman"/>
+      <w:lvlText w:val="%9."/>
+      <w:lvlJc w:val="right"/>
+      <w:pPr>
+        <w:ind w:left="6480" w:hanging="180"/>
+      </w:pPr>
+    </w:lvl>
+  </w:abstractNum>
+  <w:abstractNum w:abstractNumId="2" w15:restartNumberingAfterBreak="0">
     <w:nsid w:val="1B041EAB"/>
     <w:multiLevelType w:val="hybridMultilevel"/>
     <w:tmpl w:val="FD9608F6"/>
@@ -4464,7 +4570,7 @@
       </w:pPr>
     </w:lvl>
   </w:abstractNum>
-  <w:abstractNum w:abstractNumId="2" w15:restartNumberingAfterBreak="0">
+  <w:abstractNum w:abstractNumId="3" w15:restartNumberingAfterBreak="0">
     <w:nsid w:val="200E660E"/>
     <w:multiLevelType w:val="multilevel"/>
     <w:tmpl w:val="EAA43894"/>
@@ -4577,7 +4683,7 @@
       </w:pPr>
     </w:lvl>
   </w:abstractNum>
-  <w:abstractNum w:abstractNumId="3" w15:restartNumberingAfterBreak="0">
+  <w:abstractNum w:abstractNumId="4" w15:restartNumberingAfterBreak="0">
     <w:nsid w:val="2B3436AA"/>
     <w:multiLevelType w:val="hybridMultilevel"/>
     <w:tmpl w:val="8B0027A0"/>
@@ -4666,7 +4772,7 @@
       </w:pPr>
     </w:lvl>
   </w:abstractNum>
-  <w:abstractNum w:abstractNumId="4" w15:restartNumberingAfterBreak="0">
+  <w:abstractNum w:abstractNumId="5" w15:restartNumberingAfterBreak="0">
     <w:nsid w:val="31831D77"/>
     <w:multiLevelType w:val="multilevel"/>
     <w:tmpl w:val="4FBA12C4"/>
@@ -4815,7 +4921,7 @@
       </w:rPr>
     </w:lvl>
   </w:abstractNum>
-  <w:abstractNum w:abstractNumId="5" w15:restartNumberingAfterBreak="0">
+  <w:abstractNum w:abstractNumId="6" w15:restartNumberingAfterBreak="0">
     <w:nsid w:val="35E42F31"/>
     <w:multiLevelType w:val="multilevel"/>
     <w:tmpl w:val="643A5F98"/>
@@ -4964,7 +5070,7 @@
       </w:rPr>
     </w:lvl>
   </w:abstractNum>
-  <w:abstractNum w:abstractNumId="6" w15:restartNumberingAfterBreak="0">
+  <w:abstractNum w:abstractNumId="7" w15:restartNumberingAfterBreak="0">
     <w:nsid w:val="56A54724"/>
     <w:multiLevelType w:val="multilevel"/>
     <w:tmpl w:val="D668FD82"/>
@@ -5077,7 +5183,7 @@
       </w:pPr>
     </w:lvl>
   </w:abstractNum>
-  <w:abstractNum w:abstractNumId="7" w15:restartNumberingAfterBreak="0">
+  <w:abstractNum w:abstractNumId="8" w15:restartNumberingAfterBreak="0">
     <w:nsid w:val="58823BBB"/>
     <w:multiLevelType w:val="multilevel"/>
     <w:tmpl w:val="80A483B8"/>
@@ -5226,7 +5332,7 @@
       </w:rPr>
     </w:lvl>
   </w:abstractNum>
-  <w:abstractNum w:abstractNumId="8" w15:restartNumberingAfterBreak="0">
+  <w:abstractNum w:abstractNumId="9" w15:restartNumberingAfterBreak="0">
     <w:nsid w:val="5896455B"/>
     <w:multiLevelType w:val="multilevel"/>
     <w:tmpl w:val="D0165C80"/>
@@ -5375,7 +5481,7 @@
       </w:rPr>
     </w:lvl>
   </w:abstractNum>
-  <w:abstractNum w:abstractNumId="9" w15:restartNumberingAfterBreak="0">
+  <w:abstractNum w:abstractNumId="10" w15:restartNumberingAfterBreak="0">
     <w:nsid w:val="6841601B"/>
     <w:multiLevelType w:val="hybridMultilevel"/>
     <w:tmpl w:val="7DBAB87C"/>
@@ -5464,7 +5570,7 @@
       </w:pPr>
     </w:lvl>
   </w:abstractNum>
-  <w:abstractNum w:abstractNumId="10" w15:restartNumberingAfterBreak="0">
+  <w:abstractNum w:abstractNumId="11" w15:restartNumberingAfterBreak="0">
     <w:nsid w:val="7C860153"/>
     <w:multiLevelType w:val="multilevel"/>
     <w:tmpl w:val="1638BBBC"/>
@@ -5613,7 +5719,7 @@
       </w:rPr>
     </w:lvl>
   </w:abstractNum>
-  <w:abstractNum w:abstractNumId="11" w15:restartNumberingAfterBreak="0">
+  <w:abstractNum w:abstractNumId="12" w15:restartNumberingAfterBreak="0">
     <w:nsid w:val="7CAF14FF"/>
     <w:multiLevelType w:val="multilevel"/>
     <w:tmpl w:val="453C870A"/>
@@ -5763,40 +5869,43 @@
     </w:lvl>
   </w:abstractNum>
   <w:num w:numId="1" w16cid:durableId="1622109069">
+    <w:abstractNumId w:val="4"/>
+  </w:num>
+  <w:num w:numId="2" w16cid:durableId="2111582417">
+    <w:abstractNumId w:val="2"/>
+  </w:num>
+  <w:num w:numId="3" w16cid:durableId="553396607">
+    <w:abstractNumId w:val="5"/>
+  </w:num>
+  <w:num w:numId="4" w16cid:durableId="1585146509">
+    <w:abstractNumId w:val="6"/>
+  </w:num>
+  <w:num w:numId="5" w16cid:durableId="1782799734">
     <w:abstractNumId w:val="3"/>
   </w:num>
-  <w:num w:numId="2" w16cid:durableId="2111582417">
-    <w:abstractNumId w:val="1"/>
+  <w:num w:numId="6" w16cid:durableId="269049601">
+    <w:abstractNumId w:val="9"/>
   </w:num>
-  <w:num w:numId="3" w16cid:durableId="553396607">
-    <w:abstractNumId w:val="4"/>
+  <w:num w:numId="7" w16cid:durableId="1696230096">
+    <w:abstractNumId w:val="11"/>
   </w:num>
-  <w:num w:numId="4" w16cid:durableId="1585146509">
-    <w:abstractNumId w:val="5"/>
+  <w:num w:numId="8" w16cid:durableId="25064157">
+    <w:abstractNumId w:val="7"/>
   </w:num>
-  <w:num w:numId="5" w16cid:durableId="1782799734">
-    <w:abstractNumId w:val="2"/>
-  </w:num>
-  <w:num w:numId="6" w16cid:durableId="269049601">
+  <w:num w:numId="9" w16cid:durableId="1748306567">
     <w:abstractNumId w:val="8"/>
   </w:num>
-  <w:num w:numId="7" w16cid:durableId="1696230096">
-    <w:abstractNumId w:val="10"/>
-  </w:num>
-  <w:num w:numId="8" w16cid:durableId="25064157">
-    <w:abstractNumId w:val="6"/>
-  </w:num>
-  <w:num w:numId="9" w16cid:durableId="1748306567">
-    <w:abstractNumId w:val="7"/>
-  </w:num>
   <w:num w:numId="10" w16cid:durableId="3747950">
-    <w:abstractNumId w:val="11"/>
+    <w:abstractNumId w:val="12"/>
   </w:num>
   <w:num w:numId="11" w16cid:durableId="2102754872">
     <w:abstractNumId w:val="0"/>
   </w:num>
   <w:num w:numId="12" w16cid:durableId="486823732">
-    <w:abstractNumId w:val="9"/>
+    <w:abstractNumId w:val="10"/>
+  </w:num>
+  <w:num w:numId="13" w16cid:durableId="296647255">
+    <w:abstractNumId w:val="1"/>
   </w:num>
 </w:numbering>
 </file>

</xml_diff>

<commit_message>
Finished for the day, updates to word document draft V2
</commit_message>
<xml_diff>
--- a/Metadata Action Plan/Borealis Draft V2.docx
+++ b/Metadata Action Plan/Borealis Draft V2.docx
@@ -1519,74 +1519,19 @@
         <w:rPr>
           <w:rFonts w:ascii="Times New Roman" w:eastAsia="Times New Roman" w:hAnsi="Times New Roman" w:cs="Times New Roman"/>
           <w:color w:val="000000"/>
+          <w:lang w:eastAsia="fr-CA"/>
+        </w:rPr>
+      </w:pPr>
+      <w:r>
+        <w:rPr>
+          <w:rFonts w:ascii="Times New Roman" w:eastAsia="Times New Roman" w:hAnsi="Times New Roman" w:cs="Times New Roman"/>
+          <w:color w:val="000000"/>
           <w:sz w:val="32"/>
           <w:szCs w:val="32"/>
           <w:lang w:eastAsia="fr-CA"/>
         </w:rPr>
-      </w:pPr>
-      <w:r>
-        <w:rPr>
-          <w:rFonts w:ascii="Times New Roman" w:eastAsia="Times New Roman" w:hAnsi="Times New Roman" w:cs="Times New Roman"/>
-          <w:noProof/>
-          <w:color w:val="000000"/>
-          <w:lang w:eastAsia="fr-CA"/>
-        </w:rPr>
         <w:lastRenderedPageBreak/>
-        <w:drawing>
-          <wp:anchor distT="0" distB="0" distL="114300" distR="114300" simplePos="0" relativeHeight="251664384" behindDoc="0" locked="0" layoutInCell="1" allowOverlap="1" wp14:anchorId="71C2D01F" wp14:editId="5419C42A">
-            <wp:simplePos x="0" y="0"/>
-            <wp:positionH relativeFrom="column">
-              <wp:posOffset>-417296</wp:posOffset>
-            </wp:positionH>
-            <wp:positionV relativeFrom="paragraph">
-              <wp:posOffset>302093</wp:posOffset>
-            </wp:positionV>
-            <wp:extent cx="6640830" cy="7920990"/>
-            <wp:effectExtent l="0" t="0" r="1270" b="3810"/>
-            <wp:wrapSquare wrapText="bothSides"/>
-            <wp:docPr id="1246234996" name="Image 1" descr="Decision tree depicting the steps for file preparation. The tree goes as follows:&#10;&#10;Does the study have REB approval for Data reuse? If no, then get REB approval before continuing. If yes, ask yourself: Can the data file be safely anonymized? (that is, can all potentially identifiable information be removed, such as locations, names, intersectionalities, etc.). &#10;&#10;The tree then splits in 2 major branches: No, and Yes.&#10;&#10;Here is the « Yes » Branch. Ask yourself: is the data already anonymised? If yes, then you are ready to begin the upload process (with restrictions). If no, then make sure that all identifiable information be removed from the file before proceeding. &#10;&#10;Here is the « No » branch. If the data file cannot be safely anonymised, then the data file and study results should not be uploaded - however the metadata file could still be uploaded. Now ask yourself: can the metadata file be safely anonymized? If it is not, then do not pursue metadata sharing. If it is, then you are ready to create a file (which is discussed in the next section). "/>
-            <wp:cNvGraphicFramePr>
-              <a:graphicFrameLocks xmlns:a="http://schemas.openxmlformats.org/drawingml/2006/main" noChangeAspect="1"/>
-            </wp:cNvGraphicFramePr>
-            <a:graphic xmlns:a="http://schemas.openxmlformats.org/drawingml/2006/main">
-              <a:graphicData uri="http://schemas.openxmlformats.org/drawingml/2006/picture">
-                <pic:pic xmlns:pic="http://schemas.openxmlformats.org/drawingml/2006/picture">
-                  <pic:nvPicPr>
-                    <pic:cNvPr id="1246234996" name="Image 1" descr="Decision tree depicting the steps for file preparation. The tree goes as follows:&#10;&#10;Does the study have REB approval for Data reuse? If no, then get REB approval before continuing. If yes, ask yourself: Can the data file be safely anonymized? (that is, can all potentially identifiable information be removed, such as locations, names, intersectionalities, etc.). &#10;&#10;The tree then splits in 2 major branches: No, and Yes.&#10;&#10;Here is the « Yes » Branch. Ask yourself: is the data already anonymised? If yes, then you are ready to begin the upload process (with restrictions). If no, then make sure that all identifiable information be removed from the file before proceeding. &#10;&#10;Here is the « No » branch. If the data file cannot be safely anonymised, then the data file and study results should not be uploaded - however the metadata file could still be uploaded. Now ask yourself: can the metadata file be safely anonymized? If it is not, then do not pursue metadata sharing. If it is, then you are ready to create a file (which is discussed in the next section). "/>
-                    <pic:cNvPicPr/>
-                  </pic:nvPicPr>
-                  <pic:blipFill>
-                    <a:blip r:embed="rId16">
-                      <a:extLst>
-                        <a:ext uri="{28A0092B-C50C-407E-A947-70E740481C1C}">
-                          <a14:useLocalDpi xmlns:a14="http://schemas.microsoft.com/office/drawing/2010/main" val="0"/>
-                        </a:ext>
-                      </a:extLst>
-                    </a:blip>
-                    <a:stretch>
-                      <a:fillRect/>
-                    </a:stretch>
-                  </pic:blipFill>
-                  <pic:spPr>
-                    <a:xfrm>
-                      <a:off x="0" y="0"/>
-                      <a:ext cx="6640830" cy="7920990"/>
-                    </a:xfrm>
-                    <a:prstGeom prst="rect">
-                      <a:avLst/>
-                    </a:prstGeom>
-                  </pic:spPr>
-                </pic:pic>
-              </a:graphicData>
-            </a:graphic>
-            <wp14:sizeRelH relativeFrom="margin">
-              <wp14:pctWidth>0</wp14:pctWidth>
-            </wp14:sizeRelH>
-            <wp14:sizeRelV relativeFrom="margin">
-              <wp14:pctHeight>0</wp14:pctHeight>
-            </wp14:sizeRelV>
-          </wp:anchor>
-        </w:drawing>
+        <w:t xml:space="preserve">Accessing </w:t>
       </w:r>
       <w:r>
         <w:rPr>
@@ -1596,38 +1541,6 @@
           <w:szCs w:val="32"/>
           <w:lang w:eastAsia="fr-CA"/>
         </w:rPr>
-        <w:t>File Preparation</w:t>
-      </w:r>
-    </w:p>
-    <w:p>
-      <w:pPr>
-        <w:rPr>
-          <w:rFonts w:ascii="Times New Roman" w:eastAsia="Times New Roman" w:hAnsi="Times New Roman" w:cs="Times New Roman"/>
-          <w:color w:val="000000"/>
-          <w:sz w:val="32"/>
-          <w:szCs w:val="32"/>
-          <w:lang w:eastAsia="fr-CA"/>
-        </w:rPr>
-      </w:pPr>
-      <w:r>
-        <w:rPr>
-          <w:rFonts w:ascii="Times New Roman" w:eastAsia="Times New Roman" w:hAnsi="Times New Roman" w:cs="Times New Roman"/>
-          <w:color w:val="000000"/>
-          <w:sz w:val="32"/>
-          <w:szCs w:val="32"/>
-          <w:lang w:eastAsia="fr-CA"/>
-        </w:rPr>
-        <w:lastRenderedPageBreak/>
-        <w:t xml:space="preserve">Accessing </w:t>
-      </w:r>
-      <w:r>
-        <w:rPr>
-          <w:rFonts w:ascii="Times New Roman" w:eastAsia="Times New Roman" w:hAnsi="Times New Roman" w:cs="Times New Roman"/>
-          <w:color w:val="000000"/>
-          <w:sz w:val="32"/>
-          <w:szCs w:val="32"/>
-          <w:lang w:eastAsia="fr-CA"/>
-        </w:rPr>
         <w:t>Borealis</w:t>
       </w:r>
     </w:p>
@@ -1647,7 +1560,7 @@
         </w:rPr>
         <w:t xml:space="preserve">The institutional Dataverse of the depositor can be found by navigating to the Borealis </w:t>
       </w:r>
-      <w:hyperlink r:id="rId17" w:history="1">
+      <w:hyperlink r:id="rId16" w:history="1">
         <w:r>
           <w:rPr>
             <w:rStyle w:val="Hyperlien"/>
@@ -1689,7 +1602,7 @@
         </w:rPr>
         <w:t xml:space="preserve">or by navigating to the </w:t>
       </w:r>
-      <w:hyperlink r:id="rId18" w:anchor="partners" w:history="1">
+      <w:hyperlink r:id="rId17" w:anchor="partners" w:history="1">
         <w:r>
           <w:rPr>
             <w:rStyle w:val="Hyperlien"/>
@@ -1715,7 +1628,7 @@
         </w:rPr>
         <w:t xml:space="preserve"> An in-depth guide on login and account creation procedures can be found on the </w:t>
       </w:r>
-      <w:hyperlink r:id="rId19" w:history="1">
+      <w:hyperlink r:id="rId18" w:history="1">
         <w:r>
           <w:rPr>
             <w:rStyle w:val="Hyperlien"/>
@@ -1759,7 +1672,7 @@
         </w:rPr>
         <w:t xml:space="preserve">Once logged-in, users should, by default, be on their institution Dataverse repository. There are various paths through which users can go about depositing their data and/or metadata. Depending on their institutional policies, they may be able to create their own Dataverse within their institution’s Dataverse repository. However not all user’s may have the required permissions to do so. In-depth instructions pertaining to the creation of proprietary Dataverses within institution’s Dataverse (and troubleshooting if the user does not have the required privileges) can be found in the </w:t>
       </w:r>
-      <w:hyperlink r:id="rId20" w:history="1">
+      <w:hyperlink r:id="rId19" w:history="1">
         <w:r>
           <w:rPr>
             <w:rStyle w:val="Hyperlien"/>
@@ -1866,7 +1779,7 @@
         </w:rPr>
         <w:t xml:space="preserve">some datasets cannot be uploaded on any Borealis repositories (institutional or otherwise) if their violate their </w:t>
       </w:r>
-      <w:hyperlink r:id="rId21" w:history="1">
+      <w:hyperlink r:id="rId20" w:history="1">
         <w:r>
           <w:rPr>
             <w:rStyle w:val="Hyperlien"/>
@@ -2027,7 +1940,7 @@
         </w:rPr>
         <w:t xml:space="preserve">cannot be deleted – it can be </w:t>
       </w:r>
-      <w:hyperlink r:id="rId22" w:anchor="Deaccessioning-a-Published-Dataset" w:history="1">
+      <w:hyperlink r:id="rId21" w:anchor="Deaccessioning-a-Published-Dataset" w:history="1">
         <w:r>
           <w:rPr>
             <w:rStyle w:val="Hyperlien"/>
@@ -2305,7 +2218,23 @@
           <w:color w:val="000000"/>
           <w:lang w:eastAsia="fr-CA"/>
         </w:rPr>
-        <w:t xml:space="preserve">. With each increase in tier, the metadata becomes more findable. The tier at which potential depositors decide to stop may largely be as a function of the sensitivity level of their restricted metadata. </w:t>
+        <w:t>. With each increase in tier, the metadata becomes more findable</w:t>
+      </w:r>
+      <w:r>
+        <w:rPr>
+          <w:rFonts w:ascii="Times New Roman" w:eastAsia="Times New Roman" w:hAnsi="Times New Roman" w:cs="Times New Roman"/>
+          <w:color w:val="000000"/>
+          <w:lang w:eastAsia="fr-CA"/>
+        </w:rPr>
+        <w:t xml:space="preserve"> and contextualised</w:t>
+      </w:r>
+      <w:r>
+        <w:rPr>
+          <w:rFonts w:ascii="Times New Roman" w:eastAsia="Times New Roman" w:hAnsi="Times New Roman" w:cs="Times New Roman"/>
+          <w:color w:val="000000"/>
+          <w:lang w:eastAsia="fr-CA"/>
+        </w:rPr>
+        <w:t xml:space="preserve">. The tier at which potential depositors decide to stop may largely be as a function of the sensitivity level of their restricted metadata. </w:t>
       </w:r>
     </w:p>
     <w:p>
@@ -2455,7 +2384,7 @@
         </w:rPr>
         <w:t xml:space="preserve"> An in-depth guide on how to create a dataset as a user can be found on Scholars Portal’ Borealis </w:t>
       </w:r>
-      <w:hyperlink r:id="rId23" w:history="1">
+      <w:hyperlink r:id="rId22" w:history="1">
         <w:r>
           <w:rPr>
             <w:rStyle w:val="Hyperlien"/>
@@ -2631,7 +2560,7 @@
         </w:rPr>
         <w:t xml:space="preserve">atasets in Dataverse are given </w:t>
       </w:r>
-      <w:hyperlink r:id="rId24" w:history="1">
+      <w:hyperlink r:id="rId23" w:history="1">
         <w:r>
           <w:rPr>
             <w:rStyle w:val="Hyperlien"/>
@@ -2657,7 +2586,7 @@
         </w:rPr>
         <w:t xml:space="preserve"> This means that, by default, all uploaded data is considered Public Domaine. That being said, data depositors can input their own copyright guidelines to establish restrictions on how their uploaded data can be used. For instance, users can attribute </w:t>
       </w:r>
-      <w:hyperlink r:id="rId25" w:history="1">
+      <w:hyperlink r:id="rId24" w:history="1">
         <w:r>
           <w:rPr>
             <w:rStyle w:val="Hyperlien"/>
@@ -2691,7 +2620,7 @@
         </w:rPr>
         <w:t xml:space="preserve"> (see </w:t>
       </w:r>
-      <w:hyperlink r:id="rId26" w:history="1">
+      <w:hyperlink r:id="rId25" w:history="1">
         <w:r>
           <w:rPr>
             <w:rStyle w:val="Hyperlien"/>
@@ -2864,24 +2793,26 @@
         </w:rPr>
         <w:t xml:space="preserve"> It is advised to fill out as many as the metadata fields as possible to maximise findability, though not all will apply to every dataset. Once this is completed users may Save the Dataset and proceed to the next step. </w:t>
       </w:r>
-    </w:p>
-    <w:p>
-      <w:pPr>
-        <w:rPr>
-          <w:rFonts w:ascii="Times New Roman" w:eastAsia="Times New Roman" w:hAnsi="Times New Roman" w:cs="Times New Roman"/>
-          <w:color w:val="000000"/>
-          <w:lang w:eastAsia="fr-CA"/>
-        </w:rPr>
-      </w:pPr>
-    </w:p>
-    <w:p>
-      <w:pPr>
-        <w:rPr>
-          <w:rFonts w:ascii="Times New Roman" w:eastAsia="Times New Roman" w:hAnsi="Times New Roman" w:cs="Times New Roman"/>
-          <w:color w:val="000000"/>
-          <w:lang w:eastAsia="fr-CA"/>
-        </w:rPr>
-      </w:pPr>
+      <w:r>
+        <w:rPr>
+          <w:rFonts w:ascii="Times New Roman" w:eastAsia="Times New Roman" w:hAnsi="Times New Roman" w:cs="Times New Roman"/>
+          <w:b/>
+          <w:bCs/>
+          <w:i/>
+          <w:iCs/>
+          <w:color w:val="C00000"/>
+          <w:lang w:eastAsia="fr-CA"/>
+        </w:rPr>
+        <w:t>Do not upload any files yet</w:t>
+      </w:r>
+      <w:r>
+        <w:rPr>
+          <w:rFonts w:ascii="Times New Roman" w:eastAsia="Times New Roman" w:hAnsi="Times New Roman" w:cs="Times New Roman"/>
+          <w:color w:val="000000"/>
+          <w:lang w:eastAsia="fr-CA"/>
+        </w:rPr>
+        <w:t>.</w:t>
+      </w:r>
     </w:p>
     <w:p>
       <w:pPr>
@@ -2952,15 +2883,853 @@
           <w:lang w:eastAsia="fr-CA"/>
         </w:rPr>
       </w:pPr>
-    </w:p>
-    <w:p>
-      <w:pPr>
-        <w:rPr>
-          <w:rFonts w:ascii="Times New Roman" w:eastAsia="Times New Roman" w:hAnsi="Times New Roman" w:cs="Times New Roman"/>
-          <w:color w:val="000000"/>
-          <w:lang w:eastAsia="fr-CA"/>
-        </w:rPr>
-      </w:pPr>
+      <w:r>
+        <w:rPr>
+          <w:rFonts w:ascii="Times New Roman" w:eastAsia="Times New Roman" w:hAnsi="Times New Roman" w:cs="Times New Roman"/>
+          <w:color w:val="000000"/>
+          <w:lang w:eastAsia="fr-CA"/>
+        </w:rPr>
+        <w:t>After saving the dataset, depositors can go back and edit their metadata in newly available metadata sections (“Add + Edit Metadata” button). These sections include:</w:t>
+      </w:r>
+    </w:p>
+    <w:p>
+      <w:pPr>
+        <w:rPr>
+          <w:rFonts w:ascii="Times New Roman" w:eastAsia="Times New Roman" w:hAnsi="Times New Roman" w:cs="Times New Roman"/>
+          <w:color w:val="000000"/>
+          <w:lang w:eastAsia="fr-CA"/>
+        </w:rPr>
+      </w:pPr>
+    </w:p>
+    <w:p>
+      <w:pPr>
+        <w:pStyle w:val="Paragraphedeliste"/>
+        <w:numPr>
+          <w:ilvl w:val="0"/>
+          <w:numId w:val="14"/>
+        </w:numPr>
+        <w:rPr>
+          <w:rFonts w:ascii="Times New Roman" w:eastAsia="Times New Roman" w:hAnsi="Times New Roman" w:cs="Times New Roman"/>
+          <w:color w:val="000000"/>
+          <w:lang w:eastAsia="fr-CA"/>
+        </w:rPr>
+      </w:pPr>
+      <w:r>
+        <w:rPr>
+          <w:rFonts w:ascii="Times New Roman" w:eastAsia="Times New Roman" w:hAnsi="Times New Roman" w:cs="Times New Roman"/>
+          <w:color w:val="000000"/>
+          <w:lang w:eastAsia="fr-CA"/>
+        </w:rPr>
+        <w:t>Geospatial Metadata</w:t>
+      </w:r>
+    </w:p>
+    <w:p>
+      <w:pPr>
+        <w:pStyle w:val="Paragraphedeliste"/>
+        <w:numPr>
+          <w:ilvl w:val="0"/>
+          <w:numId w:val="14"/>
+        </w:numPr>
+        <w:rPr>
+          <w:rFonts w:ascii="Times New Roman" w:eastAsia="Times New Roman" w:hAnsi="Times New Roman" w:cs="Times New Roman"/>
+          <w:color w:val="000000"/>
+          <w:lang w:eastAsia="fr-CA"/>
+        </w:rPr>
+      </w:pPr>
+      <w:r>
+        <w:rPr>
+          <w:rFonts w:ascii="Times New Roman" w:eastAsia="Times New Roman" w:hAnsi="Times New Roman" w:cs="Times New Roman"/>
+          <w:color w:val="000000"/>
+          <w:lang w:eastAsia="fr-CA"/>
+        </w:rPr>
+        <w:t>Social Sciences and Humanities Metadata</w:t>
+      </w:r>
+    </w:p>
+    <w:p>
+      <w:pPr>
+        <w:pStyle w:val="Paragraphedeliste"/>
+        <w:numPr>
+          <w:ilvl w:val="0"/>
+          <w:numId w:val="14"/>
+        </w:numPr>
+        <w:rPr>
+          <w:rFonts w:ascii="Times New Roman" w:eastAsia="Times New Roman" w:hAnsi="Times New Roman" w:cs="Times New Roman"/>
+          <w:color w:val="000000"/>
+          <w:lang w:eastAsia="fr-CA"/>
+        </w:rPr>
+      </w:pPr>
+      <w:r>
+        <w:rPr>
+          <w:rFonts w:ascii="Times New Roman" w:eastAsia="Times New Roman" w:hAnsi="Times New Roman" w:cs="Times New Roman"/>
+          <w:color w:val="000000"/>
+          <w:lang w:eastAsia="fr-CA"/>
+        </w:rPr>
+        <w:t>Astronomy and Astrophysics Metadata</w:t>
+      </w:r>
+    </w:p>
+    <w:p>
+      <w:pPr>
+        <w:pStyle w:val="Paragraphedeliste"/>
+        <w:numPr>
+          <w:ilvl w:val="0"/>
+          <w:numId w:val="14"/>
+        </w:numPr>
+        <w:rPr>
+          <w:rFonts w:ascii="Times New Roman" w:eastAsia="Times New Roman" w:hAnsi="Times New Roman" w:cs="Times New Roman"/>
+          <w:color w:val="000000"/>
+          <w:lang w:eastAsia="fr-CA"/>
+        </w:rPr>
+      </w:pPr>
+      <w:r>
+        <w:rPr>
+          <w:rFonts w:ascii="Times New Roman" w:eastAsia="Times New Roman" w:hAnsi="Times New Roman" w:cs="Times New Roman"/>
+          <w:color w:val="000000"/>
+          <w:lang w:eastAsia="fr-CA"/>
+        </w:rPr>
+        <w:t>Life Sciences Metadata</w:t>
+      </w:r>
+    </w:p>
+    <w:p>
+      <w:pPr>
+        <w:pStyle w:val="Paragraphedeliste"/>
+        <w:numPr>
+          <w:ilvl w:val="0"/>
+          <w:numId w:val="14"/>
+        </w:numPr>
+        <w:rPr>
+          <w:rFonts w:ascii="Times New Roman" w:eastAsia="Times New Roman" w:hAnsi="Times New Roman" w:cs="Times New Roman"/>
+          <w:color w:val="000000"/>
+          <w:lang w:eastAsia="fr-CA"/>
+        </w:rPr>
+      </w:pPr>
+      <w:r>
+        <w:rPr>
+          <w:rFonts w:ascii="Times New Roman" w:eastAsia="Times New Roman" w:hAnsi="Times New Roman" w:cs="Times New Roman"/>
+          <w:color w:val="000000"/>
+          <w:lang w:eastAsia="fr-CA"/>
+        </w:rPr>
+        <w:t>Journal Metadata</w:t>
+      </w:r>
+    </w:p>
+    <w:p>
+      <w:pPr>
+        <w:pStyle w:val="Paragraphedeliste"/>
+        <w:numPr>
+          <w:ilvl w:val="0"/>
+          <w:numId w:val="14"/>
+        </w:numPr>
+        <w:rPr>
+          <w:rFonts w:ascii="Times New Roman" w:eastAsia="Times New Roman" w:hAnsi="Times New Roman" w:cs="Times New Roman"/>
+          <w:color w:val="000000"/>
+          <w:lang w:eastAsia="fr-CA"/>
+        </w:rPr>
+      </w:pPr>
+      <w:r>
+        <w:rPr>
+          <w:rFonts w:ascii="Times New Roman" w:eastAsia="Times New Roman" w:hAnsi="Times New Roman" w:cs="Times New Roman"/>
+          <w:color w:val="000000"/>
+          <w:lang w:eastAsia="fr-CA"/>
+        </w:rPr>
+        <w:t>Computational Workflow Metadata</w:t>
+      </w:r>
+    </w:p>
+    <w:p>
+      <w:pPr>
+        <w:rPr>
+          <w:rFonts w:ascii="Times New Roman" w:eastAsia="Times New Roman" w:hAnsi="Times New Roman" w:cs="Times New Roman"/>
+          <w:color w:val="000000"/>
+          <w:lang w:eastAsia="fr-CA"/>
+        </w:rPr>
+      </w:pPr>
+    </w:p>
+    <w:p>
+      <w:pPr>
+        <w:rPr>
+          <w:rFonts w:ascii="Times New Roman" w:eastAsia="Times New Roman" w:hAnsi="Times New Roman" w:cs="Times New Roman"/>
+          <w:color w:val="000000"/>
+          <w:lang w:eastAsia="fr-CA"/>
+        </w:rPr>
+      </w:pPr>
+      <w:r>
+        <w:rPr>
+          <w:rFonts w:ascii="Times New Roman" w:eastAsia="Times New Roman" w:hAnsi="Times New Roman" w:cs="Times New Roman"/>
+          <w:color w:val="000000"/>
+          <w:lang w:eastAsia="fr-CA"/>
+        </w:rPr>
+        <w:t xml:space="preserve">These field specific metadata are not mandatory, though they can significantly help in making in the dataset findable. Some of the field entries can help provide an idea of the non-published dataset (such as sample size, sampling procedure, type of research instrument, units of analysis, etc.) Note that not all fields will be useful, as some may divulge too much information about the dataset, which may not be desirable in some cases. As always, it is advised that depositors carefully consider what information they want to include in their metadata – this is usually on a “case by case” basis and will vary between depositors. </w:t>
+      </w:r>
+    </w:p>
+    <w:p>
+      <w:pPr>
+        <w:rPr>
+          <w:rFonts w:ascii="Times New Roman" w:eastAsia="Times New Roman" w:hAnsi="Times New Roman" w:cs="Times New Roman"/>
+          <w:color w:val="000000"/>
+          <w:lang w:eastAsia="fr-CA"/>
+        </w:rPr>
+      </w:pPr>
+    </w:p>
+    <w:p>
+      <w:pPr>
+        <w:rPr>
+          <w:rFonts w:ascii="Times New Roman" w:eastAsia="Times New Roman" w:hAnsi="Times New Roman" w:cs="Times New Roman"/>
+          <w:b/>
+          <w:bCs/>
+          <w:color w:val="000000"/>
+          <w:lang w:eastAsia="fr-CA"/>
+        </w:rPr>
+      </w:pPr>
+      <w:r>
+        <w:rPr>
+          <w:rFonts w:ascii="Times New Roman" w:eastAsia="Times New Roman" w:hAnsi="Times New Roman" w:cs="Times New Roman"/>
+          <w:b/>
+          <w:bCs/>
+          <w:color w:val="000000"/>
+          <w:lang w:eastAsia="fr-CA"/>
+        </w:rPr>
+        <w:t>Accomplished so far:</w:t>
+      </w:r>
+    </w:p>
+    <w:p>
+      <w:pPr>
+        <w:pStyle w:val="Paragraphedeliste"/>
+        <w:numPr>
+          <w:ilvl w:val="0"/>
+          <w:numId w:val="15"/>
+        </w:numPr>
+        <w:rPr>
+          <w:rFonts w:ascii="Times New Roman" w:eastAsia="Times New Roman" w:hAnsi="Times New Roman" w:cs="Times New Roman"/>
+          <w:color w:val="000000"/>
+          <w:lang w:eastAsia="fr-CA"/>
+        </w:rPr>
+      </w:pPr>
+      <w:r>
+        <w:rPr>
+          <w:rFonts w:ascii="Times New Roman" w:eastAsia="Times New Roman" w:hAnsi="Times New Roman" w:cs="Times New Roman"/>
+          <w:color w:val="000000"/>
+          <w:lang w:eastAsia="fr-CA"/>
+        </w:rPr>
+        <w:t>Creation of an empty dataset with a minted persistent identifier (in this case a DOI)</w:t>
+      </w:r>
+      <w:r>
+        <w:rPr>
+          <w:rFonts w:ascii="Times New Roman" w:eastAsia="Times New Roman" w:hAnsi="Times New Roman" w:cs="Times New Roman"/>
+          <w:color w:val="000000"/>
+          <w:lang w:eastAsia="fr-CA"/>
+        </w:rPr>
+        <w:t>;</w:t>
+      </w:r>
+    </w:p>
+    <w:p>
+      <w:pPr>
+        <w:pStyle w:val="Paragraphedeliste"/>
+        <w:numPr>
+          <w:ilvl w:val="0"/>
+          <w:numId w:val="15"/>
+        </w:numPr>
+        <w:rPr>
+          <w:rFonts w:ascii="Times New Roman" w:eastAsia="Times New Roman" w:hAnsi="Times New Roman" w:cs="Times New Roman"/>
+          <w:color w:val="000000"/>
+          <w:lang w:eastAsia="fr-CA"/>
+        </w:rPr>
+      </w:pPr>
+      <w:r>
+        <w:rPr>
+          <w:rFonts w:ascii="Times New Roman" w:eastAsia="Times New Roman" w:hAnsi="Times New Roman" w:cs="Times New Roman"/>
+          <w:color w:val="000000"/>
+          <w:lang w:eastAsia="fr-CA"/>
+        </w:rPr>
+        <w:t>Selection of a template/terms of use;</w:t>
+      </w:r>
+    </w:p>
+    <w:p>
+      <w:pPr>
+        <w:pStyle w:val="Paragraphedeliste"/>
+        <w:numPr>
+          <w:ilvl w:val="0"/>
+          <w:numId w:val="15"/>
+        </w:numPr>
+        <w:rPr>
+          <w:rFonts w:ascii="Times New Roman" w:eastAsia="Times New Roman" w:hAnsi="Times New Roman" w:cs="Times New Roman"/>
+          <w:color w:val="000000"/>
+          <w:lang w:eastAsia="fr-CA"/>
+        </w:rPr>
+      </w:pPr>
+      <w:r>
+        <w:rPr>
+          <w:rFonts w:ascii="Times New Roman" w:eastAsia="Times New Roman" w:hAnsi="Times New Roman" w:cs="Times New Roman"/>
+          <w:color w:val="000000"/>
+          <w:lang w:eastAsia="fr-CA"/>
+        </w:rPr>
+        <w:t>I</w:t>
+      </w:r>
+      <w:r>
+        <w:rPr>
+          <w:rFonts w:ascii="Times New Roman" w:eastAsia="Times New Roman" w:hAnsi="Times New Roman" w:cs="Times New Roman"/>
+          <w:color w:val="000000"/>
+          <w:lang w:eastAsia="fr-CA"/>
+        </w:rPr>
+        <w:t xml:space="preserve">nput </w:t>
+      </w:r>
+      <w:r>
+        <w:rPr>
+          <w:rFonts w:ascii="Times New Roman" w:eastAsia="Times New Roman" w:hAnsi="Times New Roman" w:cs="Times New Roman"/>
+          <w:color w:val="000000"/>
+          <w:lang w:eastAsia="fr-CA"/>
+        </w:rPr>
+        <w:t>of</w:t>
+      </w:r>
+      <w:r>
+        <w:rPr>
+          <w:rFonts w:ascii="Times New Roman" w:eastAsia="Times New Roman" w:hAnsi="Times New Roman" w:cs="Times New Roman"/>
+          <w:color w:val="000000"/>
+          <w:lang w:eastAsia="fr-CA"/>
+        </w:rPr>
+        <w:t xml:space="preserve"> citation metadata</w:t>
+      </w:r>
+      <w:r>
+        <w:rPr>
+          <w:rFonts w:ascii="Times New Roman" w:eastAsia="Times New Roman" w:hAnsi="Times New Roman" w:cs="Times New Roman"/>
+          <w:color w:val="000000"/>
+          <w:lang w:eastAsia="fr-CA"/>
+        </w:rPr>
+        <w:t xml:space="preserve"> </w:t>
+      </w:r>
+      <w:r>
+        <w:rPr>
+          <w:rFonts w:ascii="Times New Roman" w:eastAsia="Times New Roman" w:hAnsi="Times New Roman" w:cs="Times New Roman"/>
+          <w:color w:val="000000"/>
+          <w:lang w:eastAsia="fr-CA"/>
+        </w:rPr>
+        <w:t>(title, keywords, subject category)</w:t>
+      </w:r>
+      <w:r>
+        <w:rPr>
+          <w:rFonts w:ascii="Times New Roman" w:eastAsia="Times New Roman" w:hAnsi="Times New Roman" w:cs="Times New Roman"/>
+          <w:color w:val="000000"/>
+          <w:lang w:eastAsia="fr-CA"/>
+        </w:rPr>
+        <w:t>;</w:t>
+      </w:r>
+    </w:p>
+    <w:p>
+      <w:pPr>
+        <w:pStyle w:val="Paragraphedeliste"/>
+        <w:numPr>
+          <w:ilvl w:val="0"/>
+          <w:numId w:val="15"/>
+        </w:numPr>
+        <w:rPr>
+          <w:rFonts w:ascii="Times New Roman" w:eastAsia="Times New Roman" w:hAnsi="Times New Roman" w:cs="Times New Roman"/>
+          <w:color w:val="000000"/>
+          <w:lang w:eastAsia="fr-CA"/>
+        </w:rPr>
+      </w:pPr>
+      <w:r>
+        <w:rPr>
+          <w:rFonts w:ascii="Times New Roman" w:eastAsia="Times New Roman" w:hAnsi="Times New Roman" w:cs="Times New Roman"/>
+          <w:color w:val="000000"/>
+          <w:lang w:eastAsia="fr-CA"/>
+        </w:rPr>
+        <w:t>I</w:t>
+      </w:r>
+      <w:r>
+        <w:rPr>
+          <w:rFonts w:ascii="Times New Roman" w:eastAsia="Times New Roman" w:hAnsi="Times New Roman" w:cs="Times New Roman"/>
+          <w:color w:val="000000"/>
+          <w:lang w:eastAsia="fr-CA"/>
+        </w:rPr>
+        <w:t>nput of additional</w:t>
+      </w:r>
+      <w:r>
+        <w:rPr>
+          <w:rFonts w:ascii="Times New Roman" w:eastAsia="Times New Roman" w:hAnsi="Times New Roman" w:cs="Times New Roman"/>
+          <w:color w:val="000000"/>
+          <w:lang w:eastAsia="fr-CA"/>
+        </w:rPr>
+        <w:t xml:space="preserve"> field specific</w:t>
+      </w:r>
+      <w:r>
+        <w:rPr>
+          <w:rFonts w:ascii="Times New Roman" w:eastAsia="Times New Roman" w:hAnsi="Times New Roman" w:cs="Times New Roman"/>
+          <w:color w:val="000000"/>
+          <w:lang w:eastAsia="fr-CA"/>
+        </w:rPr>
+        <w:t xml:space="preserve"> metadata to facilitate findability</w:t>
+      </w:r>
+      <w:r>
+        <w:rPr>
+          <w:rFonts w:ascii="Times New Roman" w:eastAsia="Times New Roman" w:hAnsi="Times New Roman" w:cs="Times New Roman"/>
+          <w:color w:val="000000"/>
+          <w:lang w:eastAsia="fr-CA"/>
+        </w:rPr>
+        <w:t>.</w:t>
+      </w:r>
+    </w:p>
+    <w:p>
+      <w:pPr>
+        <w:rPr>
+          <w:rFonts w:ascii="Times New Roman" w:eastAsia="Times New Roman" w:hAnsi="Times New Roman" w:cs="Times New Roman"/>
+          <w:color w:val="000000"/>
+          <w:lang w:eastAsia="fr-CA"/>
+        </w:rPr>
+      </w:pPr>
+    </w:p>
+    <w:p>
+      <w:pPr>
+        <w:rPr>
+          <w:rFonts w:ascii="Times New Roman" w:eastAsia="Times New Roman" w:hAnsi="Times New Roman" w:cs="Times New Roman"/>
+          <w:b/>
+          <w:bCs/>
+          <w:color w:val="000000"/>
+          <w:lang w:eastAsia="fr-CA"/>
+        </w:rPr>
+      </w:pPr>
+      <w:r>
+        <w:rPr>
+          <w:rFonts w:ascii="Times New Roman" w:eastAsia="Times New Roman" w:hAnsi="Times New Roman" w:cs="Times New Roman"/>
+          <w:b/>
+          <w:bCs/>
+          <w:color w:val="000000"/>
+          <w:lang w:eastAsia="fr-CA"/>
+        </w:rPr>
+        <w:t>Options to consider:</w:t>
+      </w:r>
+    </w:p>
+    <w:p>
+      <w:pPr>
+        <w:rPr>
+          <w:rFonts w:ascii="Times New Roman" w:eastAsia="Times New Roman" w:hAnsi="Times New Roman" w:cs="Times New Roman"/>
+          <w:color w:val="000000"/>
+          <w:lang w:eastAsia="fr-CA"/>
+        </w:rPr>
+      </w:pPr>
+      <w:r>
+        <w:rPr>
+          <w:rFonts w:ascii="Times New Roman" w:eastAsia="Times New Roman" w:hAnsi="Times New Roman" w:cs="Times New Roman"/>
+          <w:color w:val="000000"/>
+          <w:lang w:eastAsia="fr-CA"/>
+        </w:rPr>
+        <w:t xml:space="preserve">Depositors now have two options: they can publish the dataset if they do not want to/cannot add files to the dataset, or they can pass onto Tier 2 to contextualise the dataset with supportive documentation. Depositors can also come back later after publishing to expand the dataset. </w:t>
+      </w:r>
+    </w:p>
+    <w:p>
+      <w:pPr>
+        <w:rPr>
+          <w:rFonts w:ascii="Times New Roman" w:eastAsia="Times New Roman" w:hAnsi="Times New Roman" w:cs="Times New Roman"/>
+          <w:color w:val="000000"/>
+          <w:lang w:eastAsia="fr-CA"/>
+        </w:rPr>
+      </w:pPr>
+    </w:p>
+    <w:p>
+      <w:pPr>
+        <w:spacing w:after="120"/>
+        <w:rPr>
+          <w:rFonts w:ascii="Times New Roman" w:eastAsia="Times New Roman" w:hAnsi="Times New Roman" w:cs="Times New Roman"/>
+          <w:color w:val="000000"/>
+          <w:lang w:eastAsia="fr-CA"/>
+        </w:rPr>
+      </w:pPr>
+      <w:r>
+        <w:rPr>
+          <w:rFonts w:ascii="Times New Roman" w:eastAsia="Times New Roman" w:hAnsi="Times New Roman" w:cs="Times New Roman"/>
+          <w:color w:val="000000"/>
+          <w:sz w:val="32"/>
+          <w:szCs w:val="32"/>
+          <w:lang w:eastAsia="fr-CA"/>
+        </w:rPr>
+        <w:t xml:space="preserve">Tier </w:t>
+      </w:r>
+      <w:r>
+        <w:rPr>
+          <w:rFonts w:ascii="Times New Roman" w:eastAsia="Times New Roman" w:hAnsi="Times New Roman" w:cs="Times New Roman"/>
+          <w:color w:val="000000"/>
+          <w:sz w:val="32"/>
+          <w:szCs w:val="32"/>
+          <w:lang w:eastAsia="fr-CA"/>
+        </w:rPr>
+        <w:t>2</w:t>
+      </w:r>
+      <w:r>
+        <w:rPr>
+          <w:rFonts w:ascii="Times New Roman" w:eastAsia="Times New Roman" w:hAnsi="Times New Roman" w:cs="Times New Roman"/>
+          <w:color w:val="000000"/>
+          <w:sz w:val="32"/>
+          <w:szCs w:val="32"/>
+          <w:lang w:eastAsia="fr-CA"/>
+        </w:rPr>
+        <w:t xml:space="preserve">: </w:t>
+      </w:r>
+      <w:r>
+        <w:rPr>
+          <w:rFonts w:ascii="Times New Roman" w:eastAsia="Times New Roman" w:hAnsi="Times New Roman" w:cs="Times New Roman"/>
+          <w:color w:val="000000"/>
+          <w:sz w:val="32"/>
+          <w:szCs w:val="32"/>
+          <w:lang w:eastAsia="fr-CA"/>
+        </w:rPr>
+        <w:t>Non-Tabular File Upload</w:t>
+      </w:r>
+      <w:r>
+        <w:rPr>
+          <w:rFonts w:ascii="Times New Roman" w:eastAsia="Times New Roman" w:hAnsi="Times New Roman" w:cs="Times New Roman"/>
+          <w:color w:val="000000"/>
+          <w:sz w:val="32"/>
+          <w:szCs w:val="32"/>
+          <w:lang w:eastAsia="fr-CA"/>
+        </w:rPr>
+        <w:t xml:space="preserve"> (Metadata Contextualisation)</w:t>
+      </w:r>
+    </w:p>
+    <w:p>
+      <w:pPr>
+        <w:spacing w:after="120"/>
+        <w:rPr>
+          <w:rFonts w:ascii="Times New Roman" w:eastAsia="Times New Roman" w:hAnsi="Times New Roman" w:cs="Times New Roman"/>
+          <w:color w:val="000000"/>
+          <w:sz w:val="28"/>
+          <w:szCs w:val="28"/>
+          <w:lang w:eastAsia="fr-CA"/>
+        </w:rPr>
+      </w:pPr>
+      <w:r>
+        <w:rPr>
+          <w:rFonts w:ascii="Times New Roman" w:eastAsia="Times New Roman" w:hAnsi="Times New Roman" w:cs="Times New Roman"/>
+          <w:color w:val="000000"/>
+          <w:sz w:val="28"/>
+          <w:szCs w:val="28"/>
+          <w:lang w:eastAsia="fr-CA"/>
+        </w:rPr>
+        <w:t>Step 5:</w:t>
+      </w:r>
+      <w:r>
+        <w:rPr>
+          <w:rFonts w:ascii="Times New Roman" w:eastAsia="Times New Roman" w:hAnsi="Times New Roman" w:cs="Times New Roman"/>
+          <w:color w:val="000000"/>
+          <w:sz w:val="28"/>
+          <w:szCs w:val="28"/>
+          <w:lang w:eastAsia="fr-CA"/>
+        </w:rPr>
+        <w:t xml:space="preserve"> Supporting Documentation</w:t>
+      </w:r>
+      <w:r>
+        <w:rPr>
+          <w:rFonts w:ascii="Times New Roman" w:eastAsia="Times New Roman" w:hAnsi="Times New Roman" w:cs="Times New Roman"/>
+          <w:color w:val="000000"/>
+          <w:sz w:val="28"/>
+          <w:szCs w:val="28"/>
+          <w:lang w:eastAsia="fr-CA"/>
+        </w:rPr>
+        <w:t xml:space="preserve"> </w:t>
+      </w:r>
+    </w:p>
+    <w:p>
+      <w:pPr>
+        <w:rPr>
+          <w:rFonts w:ascii="Times New Roman" w:eastAsia="Times New Roman" w:hAnsi="Times New Roman" w:cs="Times New Roman"/>
+          <w:color w:val="000000"/>
+          <w:lang w:eastAsia="fr-CA"/>
+        </w:rPr>
+      </w:pPr>
+      <w:r>
+        <w:rPr>
+          <w:rFonts w:ascii="Times New Roman" w:eastAsia="Times New Roman" w:hAnsi="Times New Roman" w:cs="Times New Roman"/>
+          <w:color w:val="000000"/>
+          <w:lang w:eastAsia="fr-CA"/>
+        </w:rPr>
+        <w:t xml:space="preserve">This step does not necessarily make the dataset more findable by means of search engines; that is, it will not add any substantial machine readable metadata. It will however contextualise the present metadata. While the manually added metadata allows for findability, it can be rather limited in describing what the dataset is a stand-in for. </w:t>
+      </w:r>
+    </w:p>
+    <w:p>
+      <w:pPr>
+        <w:rPr>
+          <w:rFonts w:ascii="Times New Roman" w:eastAsia="Times New Roman" w:hAnsi="Times New Roman" w:cs="Times New Roman"/>
+          <w:color w:val="000000"/>
+          <w:lang w:eastAsia="fr-CA"/>
+        </w:rPr>
+      </w:pPr>
+    </w:p>
+    <w:p>
+      <w:pPr>
+        <w:rPr>
+          <w:rFonts w:ascii="Times New Roman" w:eastAsia="Times New Roman" w:hAnsi="Times New Roman" w:cs="Times New Roman"/>
+          <w:color w:val="000000"/>
+          <w:lang w:eastAsia="fr-CA"/>
+        </w:rPr>
+      </w:pPr>
+      <w:r>
+        <w:rPr>
+          <w:rFonts w:ascii="Times New Roman" w:eastAsia="Times New Roman" w:hAnsi="Times New Roman" w:cs="Times New Roman"/>
+          <w:color w:val="000000"/>
+          <w:lang w:eastAsia="fr-CA"/>
+        </w:rPr>
+        <w:t>In this case, a simple .txt, .docx, .pdf or other text format is sufficient to provide vague contextualisation for the dataset. This contextualising file can be used to explain the goal of the study at hand, rationale,</w:t>
+      </w:r>
+      <w:r>
+        <w:rPr>
+          <w:rFonts w:ascii="Times New Roman" w:eastAsia="Times New Roman" w:hAnsi="Times New Roman" w:cs="Times New Roman"/>
+          <w:color w:val="000000"/>
+          <w:lang w:eastAsia="fr-CA"/>
+        </w:rPr>
+        <w:t xml:space="preserve"> collected data,</w:t>
+      </w:r>
+      <w:r>
+        <w:rPr>
+          <w:rFonts w:ascii="Times New Roman" w:eastAsia="Times New Roman" w:hAnsi="Times New Roman" w:cs="Times New Roman"/>
+          <w:color w:val="000000"/>
+          <w:lang w:eastAsia="fr-CA"/>
+        </w:rPr>
+        <w:t xml:space="preserve"> etc. It is important to note that, despite not being machine readable, these files should in no way divulge any information about participants.</w:t>
+      </w:r>
+      <w:r>
+        <w:rPr>
+          <w:rFonts w:ascii="Times New Roman" w:eastAsia="Times New Roman" w:hAnsi="Times New Roman" w:cs="Times New Roman"/>
+          <w:color w:val="000000"/>
+          <w:lang w:eastAsia="fr-CA"/>
+        </w:rPr>
+        <w:t xml:space="preserve"> </w:t>
+      </w:r>
+    </w:p>
+    <w:p>
+      <w:pPr>
+        <w:rPr>
+          <w:rFonts w:ascii="Times New Roman" w:eastAsia="Times New Roman" w:hAnsi="Times New Roman" w:cs="Times New Roman"/>
+          <w:color w:val="000000"/>
+          <w:lang w:eastAsia="fr-CA"/>
+        </w:rPr>
+      </w:pPr>
+    </w:p>
+    <w:p>
+      <w:pPr>
+        <w:rPr>
+          <w:rFonts w:ascii="Times New Roman" w:eastAsia="Times New Roman" w:hAnsi="Times New Roman" w:cs="Times New Roman"/>
+          <w:color w:val="000000"/>
+          <w:lang w:eastAsia="fr-CA"/>
+        </w:rPr>
+      </w:pPr>
+      <w:r>
+        <w:rPr>
+          <w:rFonts w:ascii="Times New Roman" w:eastAsia="Times New Roman" w:hAnsi="Times New Roman" w:cs="Times New Roman"/>
+          <w:color w:val="000000"/>
+          <w:lang w:eastAsia="fr-CA"/>
+        </w:rPr>
+        <w:t>Although a relatively minor addition to the dataset, the addition of supporting documentation is an important step towards data reuse</w:t>
+      </w:r>
+      <w:r>
+        <w:rPr>
+          <w:rFonts w:ascii="Times New Roman" w:eastAsia="Times New Roman" w:hAnsi="Times New Roman" w:cs="Times New Roman"/>
+          <w:color w:val="000000"/>
+          <w:lang w:eastAsia="fr-CA"/>
+        </w:rPr>
+        <w:t>.</w:t>
+      </w:r>
+    </w:p>
+    <w:p>
+      <w:pPr>
+        <w:spacing w:after="120"/>
+        <w:rPr>
+          <w:rFonts w:ascii="Times New Roman" w:eastAsia="Times New Roman" w:hAnsi="Times New Roman" w:cs="Times New Roman"/>
+          <w:color w:val="000000"/>
+          <w:sz w:val="32"/>
+          <w:szCs w:val="32"/>
+          <w:lang w:eastAsia="fr-CA"/>
+        </w:rPr>
+      </w:pPr>
+      <w:r>
+        <w:rPr>
+          <w:rFonts w:ascii="Times New Roman" w:eastAsia="Times New Roman" w:hAnsi="Times New Roman" w:cs="Times New Roman"/>
+          <w:color w:val="000000"/>
+          <w:sz w:val="32"/>
+          <w:szCs w:val="32"/>
+          <w:lang w:eastAsia="fr-CA"/>
+        </w:rPr>
+        <w:lastRenderedPageBreak/>
+        <w:t xml:space="preserve">Tier </w:t>
+      </w:r>
+      <w:r>
+        <w:rPr>
+          <w:rFonts w:ascii="Times New Roman" w:eastAsia="Times New Roman" w:hAnsi="Times New Roman" w:cs="Times New Roman"/>
+          <w:color w:val="000000"/>
+          <w:sz w:val="32"/>
+          <w:szCs w:val="32"/>
+          <w:lang w:eastAsia="fr-CA"/>
+        </w:rPr>
+        <w:t>3</w:t>
+      </w:r>
+      <w:r>
+        <w:rPr>
+          <w:rFonts w:ascii="Times New Roman" w:eastAsia="Times New Roman" w:hAnsi="Times New Roman" w:cs="Times New Roman"/>
+          <w:color w:val="000000"/>
+          <w:sz w:val="32"/>
+          <w:szCs w:val="32"/>
+          <w:lang w:eastAsia="fr-CA"/>
+        </w:rPr>
+        <w:t xml:space="preserve">: </w:t>
+      </w:r>
+      <w:r>
+        <w:rPr>
+          <w:rFonts w:ascii="Times New Roman" w:eastAsia="Times New Roman" w:hAnsi="Times New Roman" w:cs="Times New Roman"/>
+          <w:color w:val="000000"/>
+          <w:sz w:val="32"/>
+          <w:szCs w:val="32"/>
+          <w:lang w:eastAsia="fr-CA"/>
+        </w:rPr>
+        <w:t>Tabular File Upload</w:t>
+      </w:r>
+    </w:p>
+    <w:p>
+      <w:pPr>
+        <w:rPr>
+          <w:rFonts w:ascii="Times New Roman" w:eastAsia="Times New Roman" w:hAnsi="Times New Roman" w:cs="Times New Roman"/>
+          <w:color w:val="000000"/>
+          <w:sz w:val="28"/>
+          <w:szCs w:val="28"/>
+          <w:lang w:eastAsia="fr-CA"/>
+        </w:rPr>
+      </w:pPr>
+      <w:r>
+        <w:rPr>
+          <w:rFonts w:ascii="Times New Roman" w:eastAsia="Times New Roman" w:hAnsi="Times New Roman" w:cs="Times New Roman"/>
+          <w:noProof/>
+          <w:color w:val="000000"/>
+          <w:lang w:eastAsia="fr-CA"/>
+        </w:rPr>
+        <w:drawing>
+          <wp:anchor distT="0" distB="0" distL="114300" distR="114300" simplePos="0" relativeHeight="251665408" behindDoc="0" locked="0" layoutInCell="1" allowOverlap="1" wp14:anchorId="1096028A" wp14:editId="17A842BC">
+            <wp:simplePos x="0" y="0"/>
+            <wp:positionH relativeFrom="column">
+              <wp:posOffset>-179705</wp:posOffset>
+            </wp:positionH>
+            <wp:positionV relativeFrom="paragraph">
+              <wp:posOffset>321945</wp:posOffset>
+            </wp:positionV>
+            <wp:extent cx="6365875" cy="7593330"/>
+            <wp:effectExtent l="0" t="0" r="0" b="1270"/>
+            <wp:wrapSquare wrapText="bothSides"/>
+            <wp:docPr id="1246234996" name="Image 1" descr="Decision tree depicting the steps for file preparation. The tree goes as follows:&#10;&#10;Does the study have REB approval for Data reuse? If no, then get REB approval before continuing. If yes, ask yourself: Can the data file be safely anonymized? (that is, can all potentially identifiable information be removed, such as locations, names, intersectionalities, etc.). &#10;&#10;The tree then splits in 2 major branches: No, and Yes.&#10;&#10;Here is the « Yes » Branch. Ask yourself: is the data already anonymised? If yes, then you are ready to begin the upload process (with restrictions). If no, then make sure that all identifiable information be removed from the file before proceeding. &#10;&#10;Here is the « No » branch. If the data file cannot be safely anonymised, then the data file and study results should not be uploaded - however the metadata file could still be uploaded. Now ask yourself: can the metadata file be safely anonymized? If it is not, then do not pursue metadata sharing. If it is, then you are ready to create a file (which is discussed in the next section). "/>
+            <wp:cNvGraphicFramePr>
+              <a:graphicFrameLocks xmlns:a="http://schemas.openxmlformats.org/drawingml/2006/main" noChangeAspect="1"/>
+            </wp:cNvGraphicFramePr>
+            <a:graphic xmlns:a="http://schemas.openxmlformats.org/drawingml/2006/main">
+              <a:graphicData uri="http://schemas.openxmlformats.org/drawingml/2006/picture">
+                <pic:pic xmlns:pic="http://schemas.openxmlformats.org/drawingml/2006/picture">
+                  <pic:nvPicPr>
+                    <pic:cNvPr id="1246234996" name="Image 1" descr="Decision tree depicting the steps for file preparation. The tree goes as follows:&#10;&#10;Does the study have REB approval for Data reuse? If no, then get REB approval before continuing. If yes, ask yourself: Can the data file be safely anonymized? (that is, can all potentially identifiable information be removed, such as locations, names, intersectionalities, etc.). &#10;&#10;The tree then splits in 2 major branches: No, and Yes.&#10;&#10;Here is the « Yes » Branch. Ask yourself: is the data already anonymised? If yes, then you are ready to begin the upload process (with restrictions). If no, then make sure that all identifiable information be removed from the file before proceeding. &#10;&#10;Here is the « No » branch. If the data file cannot be safely anonymised, then the data file and study results should not be uploaded - however the metadata file could still be uploaded. Now ask yourself: can the metadata file be safely anonymized? If it is not, then do not pursue metadata sharing. If it is, then you are ready to create a file (which is discussed in the next section). "/>
+                    <pic:cNvPicPr/>
+                  </pic:nvPicPr>
+                  <pic:blipFill>
+                    <a:blip r:embed="rId26">
+                      <a:extLst>
+                        <a:ext uri="{28A0092B-C50C-407E-A947-70E740481C1C}">
+                          <a14:useLocalDpi xmlns:a14="http://schemas.microsoft.com/office/drawing/2010/main" val="0"/>
+                        </a:ext>
+                      </a:extLst>
+                    </a:blip>
+                    <a:stretch>
+                      <a:fillRect/>
+                    </a:stretch>
+                  </pic:blipFill>
+                  <pic:spPr>
+                    <a:xfrm>
+                      <a:off x="0" y="0"/>
+                      <a:ext cx="6365875" cy="7593330"/>
+                    </a:xfrm>
+                    <a:prstGeom prst="rect">
+                      <a:avLst/>
+                    </a:prstGeom>
+                  </pic:spPr>
+                </pic:pic>
+              </a:graphicData>
+            </a:graphic>
+            <wp14:sizeRelH relativeFrom="margin">
+              <wp14:pctWidth>0</wp14:pctWidth>
+            </wp14:sizeRelH>
+            <wp14:sizeRelV relativeFrom="margin">
+              <wp14:pctHeight>0</wp14:pctHeight>
+            </wp14:sizeRelV>
+          </wp:anchor>
+        </w:drawing>
+      </w:r>
+      <w:r>
+        <w:rPr>
+          <w:rFonts w:ascii="Times New Roman" w:eastAsia="Times New Roman" w:hAnsi="Times New Roman" w:cs="Times New Roman"/>
+          <w:color w:val="000000"/>
+          <w:sz w:val="28"/>
+          <w:szCs w:val="28"/>
+          <w:lang w:eastAsia="fr-CA"/>
+        </w:rPr>
+        <w:t xml:space="preserve">Step 6: </w:t>
+      </w:r>
+      <w:r>
+        <w:rPr>
+          <w:rFonts w:ascii="Times New Roman" w:eastAsia="Times New Roman" w:hAnsi="Times New Roman" w:cs="Times New Roman"/>
+          <w:color w:val="000000"/>
+          <w:sz w:val="28"/>
+          <w:szCs w:val="28"/>
+          <w:lang w:eastAsia="fr-CA"/>
+        </w:rPr>
+        <w:t xml:space="preserve">Thinking About Tabular </w:t>
+      </w:r>
+      <w:r>
+        <w:rPr>
+          <w:rFonts w:ascii="Times New Roman" w:eastAsia="Times New Roman" w:hAnsi="Times New Roman" w:cs="Times New Roman"/>
+          <w:color w:val="000000"/>
+          <w:sz w:val="28"/>
+          <w:szCs w:val="28"/>
+          <w:lang w:eastAsia="fr-CA"/>
+        </w:rPr>
+        <w:t>File Preparation</w:t>
+      </w:r>
+    </w:p>
+    <w:p>
+      <w:pPr>
+        <w:rPr>
+          <w:rFonts w:ascii="Times New Roman" w:eastAsia="Times New Roman" w:hAnsi="Times New Roman" w:cs="Times New Roman"/>
+          <w:color w:val="000000"/>
+          <w:lang w:eastAsia="fr-CA"/>
+        </w:rPr>
+      </w:pPr>
+      <w:r>
+        <w:rPr>
+          <w:rFonts w:ascii="Times New Roman" w:eastAsia="Times New Roman" w:hAnsi="Times New Roman" w:cs="Times New Roman"/>
+          <w:color w:val="000000"/>
+          <w:sz w:val="28"/>
+          <w:szCs w:val="28"/>
+          <w:lang w:eastAsia="fr-CA"/>
+        </w:rPr>
+        <w:lastRenderedPageBreak/>
+        <w:t xml:space="preserve">Step </w:t>
+      </w:r>
+      <w:r>
+        <w:rPr>
+          <w:rFonts w:ascii="Times New Roman" w:eastAsia="Times New Roman" w:hAnsi="Times New Roman" w:cs="Times New Roman"/>
+          <w:color w:val="000000"/>
+          <w:sz w:val="28"/>
+          <w:szCs w:val="28"/>
+          <w:lang w:eastAsia="fr-CA"/>
+        </w:rPr>
+        <w:t>7</w:t>
+      </w:r>
+      <w:r>
+        <w:rPr>
+          <w:rFonts w:ascii="Times New Roman" w:eastAsia="Times New Roman" w:hAnsi="Times New Roman" w:cs="Times New Roman"/>
+          <w:color w:val="000000"/>
+          <w:sz w:val="28"/>
+          <w:szCs w:val="28"/>
+          <w:lang w:eastAsia="fr-CA"/>
+        </w:rPr>
+        <w:t xml:space="preserve">: </w:t>
+      </w:r>
+      <w:r>
+        <w:rPr>
+          <w:rFonts w:ascii="Times New Roman" w:eastAsia="Times New Roman" w:hAnsi="Times New Roman" w:cs="Times New Roman"/>
+          <w:color w:val="000000"/>
+          <w:sz w:val="28"/>
+          <w:szCs w:val="28"/>
+          <w:lang w:eastAsia="fr-CA"/>
+        </w:rPr>
+        <w:t>Creating Tabular File</w:t>
+      </w:r>
     </w:p>
     <w:p>
       <w:pPr>
@@ -4280,6 +5049,119 @@
 <file path=word/numbering.xml><?xml version="1.0" encoding="utf-8"?>
 <w:numbering xmlns:wpc="http://schemas.microsoft.com/office/word/2010/wordprocessingCanvas" xmlns:cx="http://schemas.microsoft.com/office/drawing/2014/chartex" xmlns:cx1="http://schemas.microsoft.com/office/drawing/2015/9/8/chartex" xmlns:cx2="http://schemas.microsoft.com/office/drawing/2015/10/21/chartex" xmlns:cx3="http://schemas.microsoft.com/office/drawing/2016/5/9/chartex" xmlns:cx4="http://schemas.microsoft.com/office/drawing/2016/5/10/chartex" xmlns:cx5="http://schemas.microsoft.com/office/drawing/2016/5/11/chartex" xmlns:cx6="http://schemas.microsoft.com/office/drawing/2016/5/12/chartex" xmlns:cx7="http://schemas.microsoft.com/office/drawing/2016/5/13/chartex" xmlns:cx8="http://schemas.microsoft.com/office/drawing/2016/5/14/chartex" xmlns:mc="http://schemas.openxmlformats.org/markup-compatibility/2006" xmlns:aink="http://schemas.microsoft.com/office/drawing/2016/ink" xmlns:am3d="http://schemas.microsoft.com/office/drawing/2017/model3d" xmlns:o="urn:schemas-microsoft-com:office:office" xmlns:oel="http://schemas.microsoft.com/office/2019/extlst" xmlns:r="http://schemas.openxmlformats.org/officeDocument/2006/relationships" xmlns:m="http://schemas.openxmlformats.org/officeDocument/2006/math" xmlns:v="urn:schemas-microsoft-com:vml" xmlns:wp14="http://schemas.microsoft.com/office/word/2010/wordprocessingDrawing" xmlns:wp="http://schemas.openxmlformats.org/drawingml/2006/wordprocessingDrawing" xmlns:w10="urn:schemas-microsoft-com:office:word" xmlns:w="http://schemas.openxmlformats.org/wordprocessingml/2006/main" xmlns:w14="http://schemas.microsoft.com/office/word/2010/wordml" xmlns:w15="http://schemas.microsoft.com/office/word/2012/wordml" xmlns:w16cex="http://schemas.microsoft.com/office/word/2018/wordml/cex" xmlns:w16cid="http://schemas.microsoft.com/office/word/2016/wordml/cid" xmlns:w16="http://schemas.microsoft.com/office/word/2018/wordml" xmlns:w16du="http://schemas.microsoft.com/office/word/2023/wordml/word16du" xmlns:w16sdtdh="http://schemas.microsoft.com/office/word/2020/wordml/sdtdatahash" xmlns:w16sdtfl="http://schemas.microsoft.com/office/word/2024/wordml/sdtformatlock" xmlns:w16se="http://schemas.microsoft.com/office/word/2015/wordml/symex" xmlns:wpg="http://schemas.microsoft.com/office/word/2010/wordprocessingGroup" xmlns:wpi="http://schemas.microsoft.com/office/word/2010/wordprocessingInk" xmlns:wne="http://schemas.microsoft.com/office/word/2006/wordml" xmlns:wps="http://schemas.microsoft.com/office/word/2010/wordprocessingShape" mc:Ignorable="w14 w15 w16se w16cid w16 w16cex w16sdtdh w16sdtfl w16du wp14">
   <w:abstractNum w:abstractNumId="0" w15:restartNumberingAfterBreak="0">
+    <w:nsid w:val="05925C1F"/>
+    <w:multiLevelType w:val="hybridMultilevel"/>
+    <w:tmpl w:val="26E0BB16"/>
+    <w:lvl w:ilvl="0" w:tplc="D7F428CA">
+      <w:start w:val="1"/>
+      <w:numFmt w:val="bullet"/>
+      <w:lvlText w:val="-"/>
+      <w:lvlJc w:val="left"/>
+      <w:pPr>
+        <w:ind w:left="720" w:hanging="360"/>
+      </w:pPr>
+      <w:rPr>
+        <w:rFonts w:ascii="Times New Roman" w:eastAsia="Times New Roman" w:hAnsi="Times New Roman" w:cs="Times New Roman" w:hint="default"/>
+      </w:rPr>
+    </w:lvl>
+    <w:lvl w:ilvl="1" w:tplc="0C0C0003" w:tentative="1">
+      <w:start w:val="1"/>
+      <w:numFmt w:val="bullet"/>
+      <w:lvlText w:val="o"/>
+      <w:lvlJc w:val="left"/>
+      <w:pPr>
+        <w:ind w:left="1440" w:hanging="360"/>
+      </w:pPr>
+      <w:rPr>
+        <w:rFonts w:ascii="Courier New" w:hAnsi="Courier New" w:cs="Courier New" w:hint="default"/>
+      </w:rPr>
+    </w:lvl>
+    <w:lvl w:ilvl="2" w:tplc="0C0C0005" w:tentative="1">
+      <w:start w:val="1"/>
+      <w:numFmt w:val="bullet"/>
+      <w:lvlText w:val=""/>
+      <w:lvlJc w:val="left"/>
+      <w:pPr>
+        <w:ind w:left="2160" w:hanging="360"/>
+      </w:pPr>
+      <w:rPr>
+        <w:rFonts w:ascii="Wingdings" w:hAnsi="Wingdings" w:hint="default"/>
+      </w:rPr>
+    </w:lvl>
+    <w:lvl w:ilvl="3" w:tplc="0C0C0001" w:tentative="1">
+      <w:start w:val="1"/>
+      <w:numFmt w:val="bullet"/>
+      <w:lvlText w:val=""/>
+      <w:lvlJc w:val="left"/>
+      <w:pPr>
+        <w:ind w:left="2880" w:hanging="360"/>
+      </w:pPr>
+      <w:rPr>
+        <w:rFonts w:ascii="Symbol" w:hAnsi="Symbol" w:hint="default"/>
+      </w:rPr>
+    </w:lvl>
+    <w:lvl w:ilvl="4" w:tplc="0C0C0003" w:tentative="1">
+      <w:start w:val="1"/>
+      <w:numFmt w:val="bullet"/>
+      <w:lvlText w:val="o"/>
+      <w:lvlJc w:val="left"/>
+      <w:pPr>
+        <w:ind w:left="3600" w:hanging="360"/>
+      </w:pPr>
+      <w:rPr>
+        <w:rFonts w:ascii="Courier New" w:hAnsi="Courier New" w:cs="Courier New" w:hint="default"/>
+      </w:rPr>
+    </w:lvl>
+    <w:lvl w:ilvl="5" w:tplc="0C0C0005" w:tentative="1">
+      <w:start w:val="1"/>
+      <w:numFmt w:val="bullet"/>
+      <w:lvlText w:val=""/>
+      <w:lvlJc w:val="left"/>
+      <w:pPr>
+        <w:ind w:left="4320" w:hanging="360"/>
+      </w:pPr>
+      <w:rPr>
+        <w:rFonts w:ascii="Wingdings" w:hAnsi="Wingdings" w:hint="default"/>
+      </w:rPr>
+    </w:lvl>
+    <w:lvl w:ilvl="6" w:tplc="0C0C0001" w:tentative="1">
+      <w:start w:val="1"/>
+      <w:numFmt w:val="bullet"/>
+      <w:lvlText w:val=""/>
+      <w:lvlJc w:val="left"/>
+      <w:pPr>
+        <w:ind w:left="5040" w:hanging="360"/>
+      </w:pPr>
+      <w:rPr>
+        <w:rFonts w:ascii="Symbol" w:hAnsi="Symbol" w:hint="default"/>
+      </w:rPr>
+    </w:lvl>
+    <w:lvl w:ilvl="7" w:tplc="0C0C0003" w:tentative="1">
+      <w:start w:val="1"/>
+      <w:numFmt w:val="bullet"/>
+      <w:lvlText w:val="o"/>
+      <w:lvlJc w:val="left"/>
+      <w:pPr>
+        <w:ind w:left="5760" w:hanging="360"/>
+      </w:pPr>
+      <w:rPr>
+        <w:rFonts w:ascii="Courier New" w:hAnsi="Courier New" w:cs="Courier New" w:hint="default"/>
+      </w:rPr>
+    </w:lvl>
+    <w:lvl w:ilvl="8" w:tplc="0C0C0005" w:tentative="1">
+      <w:start w:val="1"/>
+      <w:numFmt w:val="bullet"/>
+      <w:lvlText w:val=""/>
+      <w:lvlJc w:val="left"/>
+      <w:pPr>
+        <w:ind w:left="6480" w:hanging="360"/>
+      </w:pPr>
+      <w:rPr>
+        <w:rFonts w:ascii="Wingdings" w:hAnsi="Wingdings" w:hint="default"/>
+      </w:rPr>
+    </w:lvl>
+  </w:abstractNum>
+  <w:abstractNum w:abstractNumId="1" w15:restartNumberingAfterBreak="0">
     <w:nsid w:val="12713566"/>
     <w:multiLevelType w:val="multilevel"/>
     <w:tmpl w:val="85CA10A6"/>
@@ -4392,7 +5274,7 @@
       </w:pPr>
     </w:lvl>
   </w:abstractNum>
-  <w:abstractNum w:abstractNumId="1" w15:restartNumberingAfterBreak="0">
+  <w:abstractNum w:abstractNumId="2" w15:restartNumberingAfterBreak="0">
     <w:nsid w:val="1767756F"/>
     <w:multiLevelType w:val="hybridMultilevel"/>
     <w:tmpl w:val="58F8B220"/>
@@ -4481,7 +5363,7 @@
       </w:pPr>
     </w:lvl>
   </w:abstractNum>
-  <w:abstractNum w:abstractNumId="2" w15:restartNumberingAfterBreak="0">
+  <w:abstractNum w:abstractNumId="3" w15:restartNumberingAfterBreak="0">
     <w:nsid w:val="1B041EAB"/>
     <w:multiLevelType w:val="hybridMultilevel"/>
     <w:tmpl w:val="FD9608F6"/>
@@ -4570,7 +5452,7 @@
       </w:pPr>
     </w:lvl>
   </w:abstractNum>
-  <w:abstractNum w:abstractNumId="3" w15:restartNumberingAfterBreak="0">
+  <w:abstractNum w:abstractNumId="4" w15:restartNumberingAfterBreak="0">
     <w:nsid w:val="200E660E"/>
     <w:multiLevelType w:val="multilevel"/>
     <w:tmpl w:val="EAA43894"/>
@@ -4683,7 +5565,7 @@
       </w:pPr>
     </w:lvl>
   </w:abstractNum>
-  <w:abstractNum w:abstractNumId="4" w15:restartNumberingAfterBreak="0">
+  <w:abstractNum w:abstractNumId="5" w15:restartNumberingAfterBreak="0">
     <w:nsid w:val="2B3436AA"/>
     <w:multiLevelType w:val="hybridMultilevel"/>
     <w:tmpl w:val="8B0027A0"/>
@@ -4772,7 +5654,7 @@
       </w:pPr>
     </w:lvl>
   </w:abstractNum>
-  <w:abstractNum w:abstractNumId="5" w15:restartNumberingAfterBreak="0">
+  <w:abstractNum w:abstractNumId="6" w15:restartNumberingAfterBreak="0">
     <w:nsid w:val="31831D77"/>
     <w:multiLevelType w:val="multilevel"/>
     <w:tmpl w:val="4FBA12C4"/>
@@ -4921,7 +5803,7 @@
       </w:rPr>
     </w:lvl>
   </w:abstractNum>
-  <w:abstractNum w:abstractNumId="6" w15:restartNumberingAfterBreak="0">
+  <w:abstractNum w:abstractNumId="7" w15:restartNumberingAfterBreak="0">
     <w:nsid w:val="35E42F31"/>
     <w:multiLevelType w:val="multilevel"/>
     <w:tmpl w:val="643A5F98"/>
@@ -5070,7 +5952,7 @@
       </w:rPr>
     </w:lvl>
   </w:abstractNum>
-  <w:abstractNum w:abstractNumId="7" w15:restartNumberingAfterBreak="0">
+  <w:abstractNum w:abstractNumId="8" w15:restartNumberingAfterBreak="0">
     <w:nsid w:val="56A54724"/>
     <w:multiLevelType w:val="multilevel"/>
     <w:tmpl w:val="D668FD82"/>
@@ -5183,7 +6065,7 @@
       </w:pPr>
     </w:lvl>
   </w:abstractNum>
-  <w:abstractNum w:abstractNumId="8" w15:restartNumberingAfterBreak="0">
+  <w:abstractNum w:abstractNumId="9" w15:restartNumberingAfterBreak="0">
     <w:nsid w:val="58823BBB"/>
     <w:multiLevelType w:val="multilevel"/>
     <w:tmpl w:val="80A483B8"/>
@@ -5332,7 +6214,7 @@
       </w:rPr>
     </w:lvl>
   </w:abstractNum>
-  <w:abstractNum w:abstractNumId="9" w15:restartNumberingAfterBreak="0">
+  <w:abstractNum w:abstractNumId="10" w15:restartNumberingAfterBreak="0">
     <w:nsid w:val="5896455B"/>
     <w:multiLevelType w:val="multilevel"/>
     <w:tmpl w:val="D0165C80"/>
@@ -5481,7 +6363,96 @@
       </w:rPr>
     </w:lvl>
   </w:abstractNum>
-  <w:abstractNum w:abstractNumId="10" w15:restartNumberingAfterBreak="0">
+  <w:abstractNum w:abstractNumId="11" w15:restartNumberingAfterBreak="0">
+    <w:nsid w:val="5F8A7CFD"/>
+    <w:multiLevelType w:val="hybridMultilevel"/>
+    <w:tmpl w:val="9420F3E8"/>
+    <w:lvl w:ilvl="0" w:tplc="0C0C0011">
+      <w:start w:val="1"/>
+      <w:numFmt w:val="decimal"/>
+      <w:lvlText w:val="%1)"/>
+      <w:lvlJc w:val="left"/>
+      <w:pPr>
+        <w:ind w:left="720" w:hanging="360"/>
+      </w:pPr>
+      <w:rPr>
+        <w:rFonts w:hint="default"/>
+      </w:rPr>
+    </w:lvl>
+    <w:lvl w:ilvl="1" w:tplc="0C0C0019" w:tentative="1">
+      <w:start w:val="1"/>
+      <w:numFmt w:val="lowerLetter"/>
+      <w:lvlText w:val="%2."/>
+      <w:lvlJc w:val="left"/>
+      <w:pPr>
+        <w:ind w:left="1440" w:hanging="360"/>
+      </w:pPr>
+    </w:lvl>
+    <w:lvl w:ilvl="2" w:tplc="0C0C001B" w:tentative="1">
+      <w:start w:val="1"/>
+      <w:numFmt w:val="lowerRoman"/>
+      <w:lvlText w:val="%3."/>
+      <w:lvlJc w:val="right"/>
+      <w:pPr>
+        <w:ind w:left="2160" w:hanging="180"/>
+      </w:pPr>
+    </w:lvl>
+    <w:lvl w:ilvl="3" w:tplc="0C0C000F" w:tentative="1">
+      <w:start w:val="1"/>
+      <w:numFmt w:val="decimal"/>
+      <w:lvlText w:val="%4."/>
+      <w:lvlJc w:val="left"/>
+      <w:pPr>
+        <w:ind w:left="2880" w:hanging="360"/>
+      </w:pPr>
+    </w:lvl>
+    <w:lvl w:ilvl="4" w:tplc="0C0C0019" w:tentative="1">
+      <w:start w:val="1"/>
+      <w:numFmt w:val="lowerLetter"/>
+      <w:lvlText w:val="%5."/>
+      <w:lvlJc w:val="left"/>
+      <w:pPr>
+        <w:ind w:left="3600" w:hanging="360"/>
+      </w:pPr>
+    </w:lvl>
+    <w:lvl w:ilvl="5" w:tplc="0C0C001B" w:tentative="1">
+      <w:start w:val="1"/>
+      <w:numFmt w:val="lowerRoman"/>
+      <w:lvlText w:val="%6."/>
+      <w:lvlJc w:val="right"/>
+      <w:pPr>
+        <w:ind w:left="4320" w:hanging="180"/>
+      </w:pPr>
+    </w:lvl>
+    <w:lvl w:ilvl="6" w:tplc="0C0C000F" w:tentative="1">
+      <w:start w:val="1"/>
+      <w:numFmt w:val="decimal"/>
+      <w:lvlText w:val="%7."/>
+      <w:lvlJc w:val="left"/>
+      <w:pPr>
+        <w:ind w:left="5040" w:hanging="360"/>
+      </w:pPr>
+    </w:lvl>
+    <w:lvl w:ilvl="7" w:tplc="0C0C0019" w:tentative="1">
+      <w:start w:val="1"/>
+      <w:numFmt w:val="lowerLetter"/>
+      <w:lvlText w:val="%8."/>
+      <w:lvlJc w:val="left"/>
+      <w:pPr>
+        <w:ind w:left="5760" w:hanging="360"/>
+      </w:pPr>
+    </w:lvl>
+    <w:lvl w:ilvl="8" w:tplc="0C0C001B" w:tentative="1">
+      <w:start w:val="1"/>
+      <w:numFmt w:val="lowerRoman"/>
+      <w:lvlText w:val="%9."/>
+      <w:lvlJc w:val="right"/>
+      <w:pPr>
+        <w:ind w:left="6480" w:hanging="180"/>
+      </w:pPr>
+    </w:lvl>
+  </w:abstractNum>
+  <w:abstractNum w:abstractNumId="12" w15:restartNumberingAfterBreak="0">
     <w:nsid w:val="6841601B"/>
     <w:multiLevelType w:val="hybridMultilevel"/>
     <w:tmpl w:val="7DBAB87C"/>
@@ -5570,7 +6541,7 @@
       </w:pPr>
     </w:lvl>
   </w:abstractNum>
-  <w:abstractNum w:abstractNumId="11" w15:restartNumberingAfterBreak="0">
+  <w:abstractNum w:abstractNumId="13" w15:restartNumberingAfterBreak="0">
     <w:nsid w:val="7C860153"/>
     <w:multiLevelType w:val="multilevel"/>
     <w:tmpl w:val="1638BBBC"/>
@@ -5719,7 +6690,7 @@
       </w:rPr>
     </w:lvl>
   </w:abstractNum>
-  <w:abstractNum w:abstractNumId="12" w15:restartNumberingAfterBreak="0">
+  <w:abstractNum w:abstractNumId="14" w15:restartNumberingAfterBreak="0">
     <w:nsid w:val="7CAF14FF"/>
     <w:multiLevelType w:val="multilevel"/>
     <w:tmpl w:val="453C870A"/>
@@ -5869,43 +6840,49 @@
     </w:lvl>
   </w:abstractNum>
   <w:num w:numId="1" w16cid:durableId="1622109069">
+    <w:abstractNumId w:val="5"/>
+  </w:num>
+  <w:num w:numId="2" w16cid:durableId="2111582417">
+    <w:abstractNumId w:val="3"/>
+  </w:num>
+  <w:num w:numId="3" w16cid:durableId="553396607">
+    <w:abstractNumId w:val="6"/>
+  </w:num>
+  <w:num w:numId="4" w16cid:durableId="1585146509">
+    <w:abstractNumId w:val="7"/>
+  </w:num>
+  <w:num w:numId="5" w16cid:durableId="1782799734">
     <w:abstractNumId w:val="4"/>
   </w:num>
-  <w:num w:numId="2" w16cid:durableId="2111582417">
+  <w:num w:numId="6" w16cid:durableId="269049601">
+    <w:abstractNumId w:val="10"/>
+  </w:num>
+  <w:num w:numId="7" w16cid:durableId="1696230096">
+    <w:abstractNumId w:val="13"/>
+  </w:num>
+  <w:num w:numId="8" w16cid:durableId="25064157">
+    <w:abstractNumId w:val="8"/>
+  </w:num>
+  <w:num w:numId="9" w16cid:durableId="1748306567">
+    <w:abstractNumId w:val="9"/>
+  </w:num>
+  <w:num w:numId="10" w16cid:durableId="3747950">
+    <w:abstractNumId w:val="14"/>
+  </w:num>
+  <w:num w:numId="11" w16cid:durableId="2102754872">
+    <w:abstractNumId w:val="1"/>
+  </w:num>
+  <w:num w:numId="12" w16cid:durableId="486823732">
+    <w:abstractNumId w:val="12"/>
+  </w:num>
+  <w:num w:numId="13" w16cid:durableId="296647255">
     <w:abstractNumId w:val="2"/>
   </w:num>
-  <w:num w:numId="3" w16cid:durableId="553396607">
-    <w:abstractNumId w:val="5"/>
-  </w:num>
-  <w:num w:numId="4" w16cid:durableId="1585146509">
-    <w:abstractNumId w:val="6"/>
-  </w:num>
-  <w:num w:numId="5" w16cid:durableId="1782799734">
-    <w:abstractNumId w:val="3"/>
-  </w:num>
-  <w:num w:numId="6" w16cid:durableId="269049601">
-    <w:abstractNumId w:val="9"/>
-  </w:num>
-  <w:num w:numId="7" w16cid:durableId="1696230096">
+  <w:num w:numId="14" w16cid:durableId="6371887">
     <w:abstractNumId w:val="11"/>
   </w:num>
-  <w:num w:numId="8" w16cid:durableId="25064157">
-    <w:abstractNumId w:val="7"/>
-  </w:num>
-  <w:num w:numId="9" w16cid:durableId="1748306567">
-    <w:abstractNumId w:val="8"/>
-  </w:num>
-  <w:num w:numId="10" w16cid:durableId="3747950">
-    <w:abstractNumId w:val="12"/>
-  </w:num>
-  <w:num w:numId="11" w16cid:durableId="2102754872">
+  <w:num w:numId="15" w16cid:durableId="2141146823">
     <w:abstractNumId w:val="0"/>
-  </w:num>
-  <w:num w:numId="12" w16cid:durableId="486823732">
-    <w:abstractNumId w:val="10"/>
-  </w:num>
-  <w:num w:numId="13" w16cid:durableId="296647255">
-    <w:abstractNumId w:val="1"/>
   </w:num>
 </w:numbering>
 </file>

</xml_diff>

<commit_message>
Minor updates to the draft - still on going
</commit_message>
<xml_diff>
--- a/Metadata Action Plan/Borealis Draft V2.docx
+++ b/Metadata Action Plan/Borealis Draft V2.docx
@@ -171,7 +171,7 @@
           <w:color w:val="000000"/>
           <w:lang w:eastAsia="fr-CA"/>
         </w:rPr>
-        <w:t>d</w:t>
+        <w:t>s</w:t>
       </w:r>
       <w:r>
         <w:rPr>
@@ -561,7 +561,23 @@
           <w:color w:val="000000"/>
           <w:lang w:eastAsia="fr-CA"/>
         </w:rPr>
-        <w:t xml:space="preserve">such restricted data may be more difficult to find given their more discreet and sensitive nature. For reasons relating to the nature of certain datasets (such as potentially identifiable information within their confounds), some researchers may omit altogether any attempt at making their data findable. </w:t>
+        <w:t>such restricted data may be more difficult to find given their more discreet and sensitive nature. For reasons relating to the nature of certain datasets (such as potentially identifiable information within their confounds), some researchers may omit altogether any attempt at making their data findable</w:t>
+      </w:r>
+      <w:r>
+        <w:rPr>
+          <w:rFonts w:ascii="Times New Roman" w:eastAsia="Times New Roman" w:hAnsi="Times New Roman" w:cs="Times New Roman"/>
+          <w:color w:val="000000"/>
+          <w:lang w:eastAsia="fr-CA"/>
+        </w:rPr>
+        <w:t xml:space="preserve"> on digital repositories</w:t>
+      </w:r>
+      <w:r>
+        <w:rPr>
+          <w:rFonts w:ascii="Times New Roman" w:eastAsia="Times New Roman" w:hAnsi="Times New Roman" w:cs="Times New Roman"/>
+          <w:color w:val="000000"/>
+          <w:lang w:eastAsia="fr-CA"/>
+        </w:rPr>
+        <w:t xml:space="preserve">. </w:t>
       </w:r>
     </w:p>
     <w:p>
@@ -603,7 +619,23 @@
           <w:color w:val="000000"/>
           <w:lang w:eastAsia="fr-CA"/>
         </w:rPr>
-        <w:t>, however, approaches by which researchers could make their data findable</w:t>
+        <w:t xml:space="preserve">, however, approaches </w:t>
+      </w:r>
+      <w:r>
+        <w:rPr>
+          <w:rFonts w:ascii="Times New Roman" w:eastAsia="Times New Roman" w:hAnsi="Times New Roman" w:cs="Times New Roman"/>
+          <w:color w:val="000000"/>
+          <w:lang w:eastAsia="fr-CA"/>
+        </w:rPr>
+        <w:t>through</w:t>
+      </w:r>
+      <w:r>
+        <w:rPr>
+          <w:rFonts w:ascii="Times New Roman" w:eastAsia="Times New Roman" w:hAnsi="Times New Roman" w:cs="Times New Roman"/>
+          <w:color w:val="000000"/>
+          <w:lang w:eastAsia="fr-CA"/>
+        </w:rPr>
+        <w:t xml:space="preserve"> which researchers could make their data findable</w:t>
       </w:r>
       <w:r>
         <w:rPr>
@@ -627,15 +659,95 @@
           <w:color w:val="000000"/>
           <w:lang w:eastAsia="fr-CA"/>
         </w:rPr>
-        <w:t xml:space="preserve">; in other words, make their data findable, but not accessible – therefore opening a safe and responsible gateway towards ethical data reuse. </w:t>
-      </w:r>
-      <w:r>
-        <w:rPr>
-          <w:rFonts w:ascii="Times New Roman" w:eastAsia="Times New Roman" w:hAnsi="Times New Roman" w:cs="Times New Roman"/>
-          <w:color w:val="000000"/>
-          <w:lang w:eastAsia="fr-CA"/>
-        </w:rPr>
-        <w:t>The present document presents an introductory guide in ethical data findability, curatorship, and custodianship.</w:t>
+        <w:t xml:space="preserve">; in other words, make their </w:t>
+      </w:r>
+      <w:r>
+        <w:rPr>
+          <w:rFonts w:ascii="Times New Roman" w:eastAsia="Times New Roman" w:hAnsi="Times New Roman" w:cs="Times New Roman"/>
+          <w:color w:val="000000"/>
+          <w:lang w:eastAsia="fr-CA"/>
+        </w:rPr>
+        <w:t>research meta</w:t>
+      </w:r>
+      <w:r>
+        <w:rPr>
+          <w:rFonts w:ascii="Times New Roman" w:eastAsia="Times New Roman" w:hAnsi="Times New Roman" w:cs="Times New Roman"/>
+          <w:color w:val="000000"/>
+          <w:lang w:eastAsia="fr-CA"/>
+        </w:rPr>
+        <w:t xml:space="preserve">data findable, but </w:t>
+      </w:r>
+      <w:r>
+        <w:rPr>
+          <w:rFonts w:ascii="Times New Roman" w:eastAsia="Times New Roman" w:hAnsi="Times New Roman" w:cs="Times New Roman"/>
+          <w:color w:val="000000"/>
+          <w:lang w:eastAsia="fr-CA"/>
+        </w:rPr>
+        <w:t>make the actual research data in</w:t>
+      </w:r>
+      <w:r>
+        <w:rPr>
+          <w:rFonts w:ascii="Times New Roman" w:eastAsia="Times New Roman" w:hAnsi="Times New Roman" w:cs="Times New Roman"/>
+          <w:color w:val="000000"/>
+          <w:lang w:eastAsia="fr-CA"/>
+        </w:rPr>
+        <w:t>accessible</w:t>
+      </w:r>
+      <w:r>
+        <w:rPr>
+          <w:rFonts w:ascii="Times New Roman" w:eastAsia="Times New Roman" w:hAnsi="Times New Roman" w:cs="Times New Roman"/>
+          <w:color w:val="000000"/>
+          <w:lang w:eastAsia="fr-CA"/>
+        </w:rPr>
+        <w:t xml:space="preserve"> without explicit authorisation</w:t>
+      </w:r>
+      <w:r>
+        <w:rPr>
+          <w:rFonts w:ascii="Times New Roman" w:eastAsia="Times New Roman" w:hAnsi="Times New Roman" w:cs="Times New Roman"/>
+          <w:color w:val="000000"/>
+          <w:lang w:eastAsia="fr-CA"/>
+        </w:rPr>
+        <w:t xml:space="preserve"> – therefore opening a safe and responsible gateway towards ethical data reuse. </w:t>
+      </w:r>
+      <w:r>
+        <w:rPr>
+          <w:rFonts w:ascii="Times New Roman" w:eastAsia="Times New Roman" w:hAnsi="Times New Roman" w:cs="Times New Roman"/>
+          <w:color w:val="000000"/>
+          <w:lang w:eastAsia="fr-CA"/>
+        </w:rPr>
+        <w:t xml:space="preserve">The present document </w:t>
+      </w:r>
+      <w:r>
+        <w:rPr>
+          <w:rFonts w:ascii="Times New Roman" w:eastAsia="Times New Roman" w:hAnsi="Times New Roman" w:cs="Times New Roman"/>
+          <w:color w:val="000000"/>
+          <w:lang w:eastAsia="fr-CA"/>
+        </w:rPr>
+        <w:t>provide</w:t>
+      </w:r>
+      <w:r>
+        <w:rPr>
+          <w:rFonts w:ascii="Times New Roman" w:eastAsia="Times New Roman" w:hAnsi="Times New Roman" w:cs="Times New Roman"/>
+          <w:color w:val="000000"/>
+          <w:lang w:eastAsia="fr-CA"/>
+        </w:rPr>
+        <w:t xml:space="preserve">s an introductory guide in ethical </w:t>
+      </w:r>
+      <w:r>
+        <w:rPr>
+          <w:rFonts w:ascii="Times New Roman" w:eastAsia="Times New Roman" w:hAnsi="Times New Roman" w:cs="Times New Roman"/>
+          <w:color w:val="000000"/>
+          <w:lang w:eastAsia="fr-CA"/>
+        </w:rPr>
+        <w:t>meta</w:t>
+      </w:r>
+      <w:r>
+        <w:rPr>
+          <w:rFonts w:ascii="Times New Roman" w:eastAsia="Times New Roman" w:hAnsi="Times New Roman" w:cs="Times New Roman"/>
+          <w:color w:val="000000"/>
+          <w:lang w:eastAsia="fr-CA"/>
+        </w:rPr>
+        <w:t>data findability, curatorship, and custodianship.</w:t>
       </w:r>
     </w:p>
     <w:p>
@@ -836,7 +948,7 @@
           <w:color w:val="000000"/>
           <w:lang w:eastAsia="fr-CA"/>
         </w:rPr>
-        <w:t xml:space="preserve">For instance, a sensitive medical trial dataset containing identifiable information would be unacceptable for upload; however, metadata such as the questions posed to the participants, the type of instruments used </w:t>
+        <w:t xml:space="preserve">For instance, a sensitive medical trial dataset containing identifiable information would be unacceptable for upload; </w:t>
       </w:r>
       <w:r>
         <w:rPr>
@@ -845,7 +957,23 @@
           <w:lang w:eastAsia="fr-CA"/>
         </w:rPr>
         <w:lastRenderedPageBreak/>
-        <w:t>for assessment, variable labels and related metri</w:t>
+        <w:t xml:space="preserve">however, metadata such as the questions posed to the participants, the type of instruments used for assessment, variable labels and </w:t>
+      </w:r>
+      <w:r>
+        <w:rPr>
+          <w:rFonts w:ascii="Times New Roman" w:eastAsia="Times New Roman" w:hAnsi="Times New Roman" w:cs="Times New Roman"/>
+          <w:color w:val="000000"/>
+          <w:lang w:eastAsia="fr-CA"/>
+        </w:rPr>
+        <w:t xml:space="preserve">other </w:t>
+      </w:r>
+      <w:r>
+        <w:rPr>
+          <w:rFonts w:ascii="Times New Roman" w:eastAsia="Times New Roman" w:hAnsi="Times New Roman" w:cs="Times New Roman"/>
+          <w:color w:val="000000"/>
+          <w:lang w:eastAsia="fr-CA"/>
+        </w:rPr>
+        <w:t>related metri</w:t>
       </w:r>
       <w:r>
         <w:rPr>
@@ -949,7 +1077,39 @@
           <w:color w:val="000000"/>
           <w:lang w:eastAsia="fr-CA"/>
         </w:rPr>
-        <w:t>It logically follows from this that, given our goals of making restricted data findable with heavily anonymized metadata, borealis could be a central tool in our on-going endeavor.</w:t>
+        <w:t xml:space="preserve">It logically follows from this that, given our goals of making restricted data findable with heavily anonymized metadata, </w:t>
+      </w:r>
+      <w:r>
+        <w:rPr>
+          <w:rFonts w:ascii="Times New Roman" w:eastAsia="Times New Roman" w:hAnsi="Times New Roman" w:cs="Times New Roman"/>
+          <w:color w:val="000000"/>
+          <w:lang w:eastAsia="fr-CA"/>
+        </w:rPr>
+        <w:t>B</w:t>
+      </w:r>
+      <w:r>
+        <w:rPr>
+          <w:rFonts w:ascii="Times New Roman" w:eastAsia="Times New Roman" w:hAnsi="Times New Roman" w:cs="Times New Roman"/>
+          <w:color w:val="000000"/>
+          <w:lang w:eastAsia="fr-CA"/>
+        </w:rPr>
+        <w:t>orealis could be a central tool in our on-going endeavor</w:t>
+      </w:r>
+      <w:r>
+        <w:rPr>
+          <w:rFonts w:ascii="Times New Roman" w:eastAsia="Times New Roman" w:hAnsi="Times New Roman" w:cs="Times New Roman"/>
+          <w:color w:val="000000"/>
+          <w:lang w:eastAsia="fr-CA"/>
+        </w:rPr>
+        <w:t>s</w:t>
+      </w:r>
+      <w:r>
+        <w:rPr>
+          <w:rFonts w:ascii="Times New Roman" w:eastAsia="Times New Roman" w:hAnsi="Times New Roman" w:cs="Times New Roman"/>
+          <w:color w:val="000000"/>
+          <w:lang w:eastAsia="fr-CA"/>
+        </w:rPr>
+        <w:t>.</w:t>
       </w:r>
     </w:p>
     <w:p>
@@ -1353,41 +1513,73 @@
           <w:color w:val="000000"/>
           <w:lang w:eastAsia="fr-CA"/>
         </w:rPr>
-        <w:t>standard metadata files. DDI standards ensure a high degree of consistency in machine readability, meaning that variables within dataset files can be found with search engines (therefore considerably increasing findability and potential reuse).</w:t>
-      </w:r>
-    </w:p>
-    <w:p>
-      <w:pPr>
-        <w:rPr>
-          <w:rFonts w:ascii="Times New Roman" w:eastAsia="Times New Roman" w:hAnsi="Times New Roman" w:cs="Times New Roman"/>
-          <w:color w:val="000000"/>
-          <w:lang w:eastAsia="fr-CA"/>
-        </w:rPr>
-      </w:pPr>
-    </w:p>
-    <w:p>
-      <w:pPr>
-        <w:rPr>
-          <w:rFonts w:ascii="Times New Roman" w:eastAsia="Times New Roman" w:hAnsi="Times New Roman" w:cs="Times New Roman"/>
-          <w:color w:val="000000"/>
-          <w:lang w:eastAsia="fr-CA"/>
-        </w:rPr>
-      </w:pPr>
-      <w:r>
-        <w:rPr>
-          <w:rFonts w:ascii="Times New Roman" w:eastAsia="Times New Roman" w:hAnsi="Times New Roman" w:cs="Times New Roman"/>
-          <w:color w:val="000000"/>
-          <w:lang w:eastAsia="fr-CA"/>
-        </w:rPr>
-        <w:t>T</w:t>
-      </w:r>
-      <w:r>
-        <w:rPr>
-          <w:rFonts w:ascii="Times New Roman" w:eastAsia="Times New Roman" w:hAnsi="Times New Roman" w:cs="Times New Roman"/>
-          <w:color w:val="000000"/>
-          <w:lang w:eastAsia="fr-CA"/>
-        </w:rPr>
-        <w:t xml:space="preserve">here are certain qualms about using a national repository such as Borealis. Being a national service, Borealis data is often scraped by foreign academic colleagues in both peer and “near-peer” nations. Given the sensitivity of </w:t>
+        <w:t xml:space="preserve">standard metadata files. DDI standards ensure a high degree of consistency in machine readability, meaning that variables within dataset files can be found with </w:t>
+      </w:r>
+      <w:r>
+        <w:rPr>
+          <w:rFonts w:ascii="Times New Roman" w:eastAsia="Times New Roman" w:hAnsi="Times New Roman" w:cs="Times New Roman"/>
+          <w:color w:val="000000"/>
+          <w:lang w:eastAsia="fr-CA"/>
+        </w:rPr>
+        <w:t xml:space="preserve">the Borealis </w:t>
+      </w:r>
+      <w:r>
+        <w:rPr>
+          <w:rFonts w:ascii="Times New Roman" w:eastAsia="Times New Roman" w:hAnsi="Times New Roman" w:cs="Times New Roman"/>
+          <w:color w:val="000000"/>
+          <w:lang w:eastAsia="fr-CA"/>
+        </w:rPr>
+        <w:t>search engine (therefore considerably increasing findability and potential reuse).</w:t>
+      </w:r>
+    </w:p>
+    <w:p>
+      <w:pPr>
+        <w:rPr>
+          <w:rFonts w:ascii="Times New Roman" w:eastAsia="Times New Roman" w:hAnsi="Times New Roman" w:cs="Times New Roman"/>
+          <w:color w:val="000000"/>
+          <w:lang w:eastAsia="fr-CA"/>
+        </w:rPr>
+      </w:pPr>
+    </w:p>
+    <w:p>
+      <w:pPr>
+        <w:rPr>
+          <w:rFonts w:ascii="Times New Roman" w:eastAsia="Times New Roman" w:hAnsi="Times New Roman" w:cs="Times New Roman"/>
+          <w:color w:val="000000"/>
+          <w:lang w:eastAsia="fr-CA"/>
+        </w:rPr>
+      </w:pPr>
+      <w:r>
+        <w:rPr>
+          <w:rFonts w:ascii="Times New Roman" w:eastAsia="Times New Roman" w:hAnsi="Times New Roman" w:cs="Times New Roman"/>
+          <w:color w:val="000000"/>
+          <w:lang w:eastAsia="fr-CA"/>
+        </w:rPr>
+        <w:t>Of course, t</w:t>
+      </w:r>
+      <w:r>
+        <w:rPr>
+          <w:rFonts w:ascii="Times New Roman" w:eastAsia="Times New Roman" w:hAnsi="Times New Roman" w:cs="Times New Roman"/>
+          <w:color w:val="000000"/>
+          <w:lang w:eastAsia="fr-CA"/>
+        </w:rPr>
+        <w:t xml:space="preserve">here </w:t>
+      </w:r>
+      <w:r>
+        <w:rPr>
+          <w:rFonts w:ascii="Times New Roman" w:eastAsia="Times New Roman" w:hAnsi="Times New Roman" w:cs="Times New Roman"/>
+          <w:color w:val="000000"/>
+          <w:lang w:eastAsia="fr-CA"/>
+        </w:rPr>
+        <w:t>may be</w:t>
+      </w:r>
+      <w:r>
+        <w:rPr>
+          <w:rFonts w:ascii="Times New Roman" w:eastAsia="Times New Roman" w:hAnsi="Times New Roman" w:cs="Times New Roman"/>
+          <w:color w:val="000000"/>
+          <w:lang w:eastAsia="fr-CA"/>
+        </w:rPr>
+        <w:t xml:space="preserve"> certain qualms about using a national repository such as Borealis. Being a national service, Borealis data is often scraped by foreign academic colleagues in both peer and “near-peer” nations. Given the sensitivity of </w:t>
       </w:r>
       <w:r>
         <w:rPr>
@@ -1447,7 +1639,16 @@
           <w:color w:val="000000"/>
           <w:lang w:eastAsia="fr-CA"/>
         </w:rPr>
-        <w:t xml:space="preserve"> made available on Borealis – only its metadata. This mitigates possible worries associated with potential bad actors; the present document therefore</w:t>
+        <w:t xml:space="preserve"> made available on Borealis – only its metadata. This </w:t>
+      </w:r>
+      <w:r>
+        <w:rPr>
+          <w:rFonts w:ascii="Times New Roman" w:eastAsia="Times New Roman" w:hAnsi="Times New Roman" w:cs="Times New Roman"/>
+          <w:color w:val="000000"/>
+          <w:lang w:eastAsia="fr-CA"/>
+        </w:rPr>
+        <w:lastRenderedPageBreak/>
+        <w:t>mitigates possible worries associated with potential bad actors; the present document therefore</w:t>
       </w:r>
       <w:r>
         <w:rPr>
@@ -1471,7 +1672,23 @@
           <w:color w:val="000000"/>
           <w:lang w:eastAsia="fr-CA"/>
         </w:rPr>
-        <w:t>Borealis as a haven for sensitive data metadata</w:t>
+        <w:t xml:space="preserve">Borealis </w:t>
+      </w:r>
+      <w:r>
+        <w:rPr>
+          <w:rFonts w:ascii="Times New Roman" w:eastAsia="Times New Roman" w:hAnsi="Times New Roman" w:cs="Times New Roman"/>
+          <w:color w:val="000000"/>
+          <w:lang w:eastAsia="fr-CA"/>
+        </w:rPr>
+        <w:t>is a secure</w:t>
+      </w:r>
+      <w:r>
+        <w:rPr>
+          <w:rFonts w:ascii="Times New Roman" w:eastAsia="Times New Roman" w:hAnsi="Times New Roman" w:cs="Times New Roman"/>
+          <w:color w:val="000000"/>
+          <w:lang w:eastAsia="fr-CA"/>
+        </w:rPr>
+        <w:t xml:space="preserve"> haven for sensitive data metadata</w:t>
       </w:r>
       <w:r>
         <w:rPr>
@@ -1497,6 +1714,15 @@
         </w:rPr>
         <w:t>.</w:t>
       </w:r>
+    </w:p>
+    <w:p>
+      <w:pPr>
+        <w:rPr>
+          <w:rFonts w:ascii="Times New Roman" w:eastAsia="Times New Roman" w:hAnsi="Times New Roman" w:cs="Times New Roman"/>
+          <w:color w:val="000000"/>
+          <w:lang w:eastAsia="fr-CA"/>
+        </w:rPr>
+      </w:pPr>
     </w:p>
     <w:p>
       <w:pPr>
@@ -1514,7 +1740,6 @@
           <w:szCs w:val="32"/>
           <w:lang w:eastAsia="fr-CA"/>
         </w:rPr>
-        <w:lastRenderedPageBreak/>
         <w:t xml:space="preserve">Accessing </w:t>
       </w:r>
       <w:r>
@@ -1560,15 +1785,87 @@
           <w:color w:val="000000"/>
           <w:lang w:eastAsia="fr-CA"/>
         </w:rPr>
-        <w:t xml:space="preserve">, and then using the scroll down menu to select their institution to login via their institution SSO, </w:t>
-      </w:r>
-      <w:r>
-        <w:rPr>
-          <w:rFonts w:ascii="Times New Roman" w:eastAsia="Times New Roman" w:hAnsi="Times New Roman" w:cs="Times New Roman"/>
-          <w:color w:val="000000"/>
-          <w:lang w:eastAsia="fr-CA"/>
-        </w:rPr>
-        <w:t xml:space="preserve">or by navigating to the </w:t>
+        <w:t xml:space="preserve">, and </w:t>
+      </w:r>
+      <w:r>
+        <w:rPr>
+          <w:rFonts w:ascii="Times New Roman" w:eastAsia="Times New Roman" w:hAnsi="Times New Roman" w:cs="Times New Roman"/>
+          <w:color w:val="000000"/>
+          <w:lang w:eastAsia="fr-CA"/>
+        </w:rPr>
+        <w:t xml:space="preserve">by </w:t>
+      </w:r>
+      <w:r>
+        <w:rPr>
+          <w:rFonts w:ascii="Times New Roman" w:eastAsia="Times New Roman" w:hAnsi="Times New Roman" w:cs="Times New Roman"/>
+          <w:color w:val="000000"/>
+          <w:lang w:eastAsia="fr-CA"/>
+        </w:rPr>
+        <w:t>then using the scroll down menu to select the</w:t>
+      </w:r>
+      <w:r>
+        <w:rPr>
+          <w:rFonts w:ascii="Times New Roman" w:eastAsia="Times New Roman" w:hAnsi="Times New Roman" w:cs="Times New Roman"/>
+          <w:color w:val="000000"/>
+          <w:lang w:eastAsia="fr-CA"/>
+        </w:rPr>
+        <w:t xml:space="preserve"> desired</w:t>
+      </w:r>
+      <w:r>
+        <w:rPr>
+          <w:rFonts w:ascii="Times New Roman" w:eastAsia="Times New Roman" w:hAnsi="Times New Roman" w:cs="Times New Roman"/>
+          <w:color w:val="000000"/>
+          <w:lang w:eastAsia="fr-CA"/>
+        </w:rPr>
+        <w:t xml:space="preserve"> institution </w:t>
+      </w:r>
+      <w:r>
+        <w:rPr>
+          <w:rFonts w:ascii="Times New Roman" w:eastAsia="Times New Roman" w:hAnsi="Times New Roman" w:cs="Times New Roman"/>
+          <w:color w:val="000000"/>
+          <w:lang w:eastAsia="fr-CA"/>
+        </w:rPr>
+        <w:t xml:space="preserve">. From there, users can login with their </w:t>
+      </w:r>
+      <w:r>
+        <w:rPr>
+          <w:rFonts w:ascii="Times New Roman" w:eastAsia="Times New Roman" w:hAnsi="Times New Roman" w:cs="Times New Roman"/>
+          <w:color w:val="000000"/>
+          <w:lang w:eastAsia="fr-CA"/>
+        </w:rPr>
+        <w:t>institution SSO</w:t>
+      </w:r>
+      <w:r>
+        <w:rPr>
+          <w:rFonts w:ascii="Times New Roman" w:eastAsia="Times New Roman" w:hAnsi="Times New Roman" w:cs="Times New Roman"/>
+          <w:color w:val="000000"/>
+          <w:lang w:eastAsia="fr-CA"/>
+        </w:rPr>
+        <w:t>. Alternatively, users can</w:t>
+      </w:r>
+      <w:r>
+        <w:rPr>
+          <w:rFonts w:ascii="Times New Roman" w:eastAsia="Times New Roman" w:hAnsi="Times New Roman" w:cs="Times New Roman"/>
+          <w:color w:val="000000"/>
+          <w:lang w:eastAsia="fr-CA"/>
+        </w:rPr>
+        <w:t xml:space="preserve"> </w:t>
+      </w:r>
+      <w:r>
+        <w:rPr>
+          <w:rFonts w:ascii="Times New Roman" w:eastAsia="Times New Roman" w:hAnsi="Times New Roman" w:cs="Times New Roman"/>
+          <w:color w:val="000000"/>
+          <w:lang w:eastAsia="fr-CA"/>
+        </w:rPr>
+        <w:t>navigate</w:t>
+      </w:r>
+      <w:r>
+        <w:rPr>
+          <w:rFonts w:ascii="Times New Roman" w:eastAsia="Times New Roman" w:hAnsi="Times New Roman" w:cs="Times New Roman"/>
+          <w:color w:val="000000"/>
+          <w:lang w:eastAsia="fr-CA"/>
+        </w:rPr>
+        <w:t xml:space="preserve"> to the </w:t>
       </w:r>
       <w:hyperlink r:id="rId17" w:anchor="partners" w:history="1">
         <w:r>
@@ -1594,7 +1891,23 @@
           <w:color w:val="000000"/>
           <w:lang w:eastAsia="fr-CA"/>
         </w:rPr>
-        <w:t xml:space="preserve"> An in-depth guide on login and account creation procedures can be found on the </w:t>
+        <w:t xml:space="preserve"> An in-depth guide on </w:t>
+      </w:r>
+      <w:r>
+        <w:rPr>
+          <w:rFonts w:ascii="Times New Roman" w:eastAsia="Times New Roman" w:hAnsi="Times New Roman" w:cs="Times New Roman"/>
+          <w:color w:val="000000"/>
+          <w:lang w:eastAsia="fr-CA"/>
+        </w:rPr>
+        <w:t>logging in</w:t>
+      </w:r>
+      <w:r>
+        <w:rPr>
+          <w:rFonts w:ascii="Times New Roman" w:eastAsia="Times New Roman" w:hAnsi="Times New Roman" w:cs="Times New Roman"/>
+          <w:color w:val="000000"/>
+          <w:lang w:eastAsia="fr-CA"/>
+        </w:rPr>
+        <w:t xml:space="preserve"> and account creation procedures can be found on the </w:t>
       </w:r>
       <w:hyperlink r:id="rId18" w:history="1">
         <w:r>
@@ -1690,7 +2003,23 @@
           <w:color w:val="000000"/>
           <w:lang w:eastAsia="fr-CA"/>
         </w:rPr>
-        <w:t xml:space="preserve">“Sensitive Metadata” Dataverse could be used by various other scholars to deposit their own metadata pertaining to restricted access datasets. If so, depositors could contact their institution Dataverse administrator to discuss the creation of such a Dataverse. Dataverse administrators can be contacted via the institution’s Dataverse page with the “Contact” button found on the top right of the Dataverse description. </w:t>
+        <w:t>“Sensitive Metadata” Dataverse could be used by various other scholars</w:t>
+      </w:r>
+      <w:r>
+        <w:rPr>
+          <w:rFonts w:ascii="Times New Roman" w:eastAsia="Times New Roman" w:hAnsi="Times New Roman" w:cs="Times New Roman"/>
+          <w:color w:val="000000"/>
+          <w:lang w:eastAsia="fr-CA"/>
+        </w:rPr>
+        <w:t xml:space="preserve"> from the same institution</w:t>
+      </w:r>
+      <w:r>
+        <w:rPr>
+          <w:rFonts w:ascii="Times New Roman" w:eastAsia="Times New Roman" w:hAnsi="Times New Roman" w:cs="Times New Roman"/>
+          <w:color w:val="000000"/>
+          <w:lang w:eastAsia="fr-CA"/>
+        </w:rPr>
+        <w:t xml:space="preserve"> to deposit their own metadata pertaining to restricted access datasets. If so, depositors could contact their institution Dataverse administrator to discuss the creation of such a Dataverse. Dataverse administrators can be contacted via the institution’s Dataverse page with the “Contact” button found on the top right of the Dataverse description. </w:t>
       </w:r>
     </w:p>
     <w:p>
@@ -1745,7 +2074,23 @@
           <w:color w:val="000000"/>
           <w:lang w:eastAsia="fr-CA"/>
         </w:rPr>
-        <w:t xml:space="preserve">some datasets cannot be uploaded on any Borealis repositories (institutional or otherwise) if their violate their </w:t>
+        <w:t>some datasets cannot be uploaded on any Borealis repositories (institutional or otherwise) if the</w:t>
+      </w:r>
+      <w:r>
+        <w:rPr>
+          <w:rFonts w:ascii="Times New Roman" w:eastAsia="Times New Roman" w:hAnsi="Times New Roman" w:cs="Times New Roman"/>
+          <w:color w:val="000000"/>
+          <w:lang w:eastAsia="fr-CA"/>
+        </w:rPr>
+        <w:t>y</w:t>
+      </w:r>
+      <w:r>
+        <w:rPr>
+          <w:rFonts w:ascii="Times New Roman" w:eastAsia="Times New Roman" w:hAnsi="Times New Roman" w:cs="Times New Roman"/>
+          <w:color w:val="000000"/>
+          <w:lang w:eastAsia="fr-CA"/>
+        </w:rPr>
+        <w:t xml:space="preserve"> violate their </w:t>
       </w:r>
       <w:hyperlink r:id="rId20" w:history="1">
         <w:r>
@@ -1866,7 +2211,23 @@
           <w:color w:val="000000"/>
           <w:lang w:eastAsia="fr-CA"/>
         </w:rPr>
-        <w:t>to identify someone, they can always be used in conjunction with other variable information to triangulate where abouts or characteristics of study participants.</w:t>
+        <w:t>to identify someone, they can always be used in conjunction with other variable information to triangulate</w:t>
+      </w:r>
+      <w:r>
+        <w:rPr>
+          <w:rFonts w:ascii="Times New Roman" w:eastAsia="Times New Roman" w:hAnsi="Times New Roman" w:cs="Times New Roman"/>
+          <w:color w:val="000000"/>
+          <w:lang w:eastAsia="fr-CA"/>
+        </w:rPr>
+        <w:t xml:space="preserve"> the</w:t>
+      </w:r>
+      <w:r>
+        <w:rPr>
+          <w:rFonts w:ascii="Times New Roman" w:eastAsia="Times New Roman" w:hAnsi="Times New Roman" w:cs="Times New Roman"/>
+          <w:color w:val="000000"/>
+          <w:lang w:eastAsia="fr-CA"/>
+        </w:rPr>
+        <w:t xml:space="preserve"> whereabouts or characteristics of study participants.</w:t>
       </w:r>
       <w:r>
         <w:rPr>
@@ -1919,7 +2280,7 @@
         </w:r>
       </w:hyperlink>
       <w:r>
-        <w:t xml:space="preserve"> by a super-administrator at Scholars Portal</w:t>
+        <w:t xml:space="preserve"> by a super-administrator</w:t>
       </w:r>
       <w:r>
         <w:rPr>
@@ -2009,6 +2370,7 @@
           <w:color w:val="000000"/>
           <w:lang w:eastAsia="fr-CA"/>
         </w:rPr>
+        <w:lastRenderedPageBreak/>
         <w:t xml:space="preserve">All this being taken into consideration, </w:t>
       </w:r>
       <w:r>
@@ -2017,15 +2379,31 @@
           <w:color w:val="000000"/>
           <w:lang w:eastAsia="fr-CA"/>
         </w:rPr>
-        <w:t xml:space="preserve">institutional Dataverses should be able to take in any file type. </w:t>
-      </w:r>
-      <w:r>
-        <w:rPr>
-          <w:rFonts w:ascii="Times New Roman" w:eastAsia="Times New Roman" w:hAnsi="Times New Roman" w:cs="Times New Roman"/>
-          <w:color w:val="000000"/>
-          <w:lang w:eastAsia="fr-CA"/>
-        </w:rPr>
-        <w:t xml:space="preserve">This includes video files, text curation files, audio files, statistical software files, and many more. Given the nature of the sensitive data and metadata being discussed, simple </w:t>
+        <w:t xml:space="preserve">institutional Dataverses </w:t>
+      </w:r>
+      <w:r>
+        <w:rPr>
+          <w:rFonts w:ascii="Times New Roman" w:eastAsia="Times New Roman" w:hAnsi="Times New Roman" w:cs="Times New Roman"/>
+          <w:color w:val="000000"/>
+          <w:lang w:eastAsia="fr-CA"/>
+        </w:rPr>
+        <w:t>can</w:t>
+      </w:r>
+      <w:r>
+        <w:rPr>
+          <w:rFonts w:ascii="Times New Roman" w:eastAsia="Times New Roman" w:hAnsi="Times New Roman" w:cs="Times New Roman"/>
+          <w:color w:val="000000"/>
+          <w:lang w:eastAsia="fr-CA"/>
+        </w:rPr>
+        <w:t xml:space="preserve"> take in any file type. </w:t>
+      </w:r>
+      <w:r>
+        <w:rPr>
+          <w:rFonts w:ascii="Times New Roman" w:eastAsia="Times New Roman" w:hAnsi="Times New Roman" w:cs="Times New Roman"/>
+          <w:color w:val="000000"/>
+          <w:lang w:eastAsia="fr-CA"/>
+        </w:rPr>
+        <w:t xml:space="preserve">This includes video files, text curation files, audio files, statistical software files, and many more. Given the nature of the sensitive data and metadata being discussed, </w:t>
       </w:r>
       <w:r>
         <w:rPr>
@@ -2041,7 +2419,31 @@
           <w:color w:val="000000"/>
           <w:lang w:eastAsia="fr-CA"/>
         </w:rPr>
-        <w:t>, such as a .csv or .xlsx</w:t>
+        <w:t xml:space="preserve"> such as a .csv</w:t>
+      </w:r>
+      <w:r>
+        <w:rPr>
+          <w:rFonts w:ascii="Times New Roman" w:eastAsia="Times New Roman" w:hAnsi="Times New Roman" w:cs="Times New Roman"/>
+          <w:color w:val="000000"/>
+          <w:lang w:eastAsia="fr-CA"/>
+        </w:rPr>
+        <w:t>,</w:t>
+      </w:r>
+      <w:r>
+        <w:rPr>
+          <w:rFonts w:ascii="Times New Roman" w:eastAsia="Times New Roman" w:hAnsi="Times New Roman" w:cs="Times New Roman"/>
+          <w:color w:val="000000"/>
+          <w:lang w:eastAsia="fr-CA"/>
+        </w:rPr>
+        <w:t xml:space="preserve"> .xlsx</w:t>
+      </w:r>
+      <w:r>
+        <w:rPr>
+          <w:rFonts w:ascii="Times New Roman" w:eastAsia="Times New Roman" w:hAnsi="Times New Roman" w:cs="Times New Roman"/>
+          <w:color w:val="000000"/>
+          <w:lang w:eastAsia="fr-CA"/>
+        </w:rPr>
+        <w:t>, or .sav</w:t>
       </w:r>
       <w:r>
         <w:rPr>
@@ -2075,6 +2477,15 @@
         </w:rPr>
         <w:t xml:space="preserve">. </w:t>
       </w:r>
+    </w:p>
+    <w:p>
+      <w:pPr>
+        <w:rPr>
+          <w:rFonts w:ascii="Times New Roman" w:eastAsia="Times New Roman" w:hAnsi="Times New Roman" w:cs="Times New Roman"/>
+          <w:color w:val="000000"/>
+          <w:lang w:eastAsia="fr-CA"/>
+        </w:rPr>
+      </w:pPr>
     </w:p>
     <w:p>
       <w:pPr>
@@ -2094,7 +2505,6 @@
           <w:szCs w:val="32"/>
           <w:lang w:eastAsia="fr-CA"/>
         </w:rPr>
-        <w:lastRenderedPageBreak/>
         <w:t>Pragmatics of Metadata Findability in Borealis</w:t>
       </w:r>
     </w:p>
@@ -2112,7 +2522,7 @@
           <w:color w:val="000000"/>
           <w:lang w:eastAsia="fr-CA"/>
         </w:rPr>
-        <w:t>Assuming that everything aligns with Terms of Use and copyright, the upload process is relatively simple. Metadata in Borealis is generated both manually and automatically (assuming the uploaded file is tabular in nature such as .xlsx, .csv, .sav files – but not .RData or .json). This is precisely where we want to make an important decision: what level of metadata quality do we want to create and make findable?</w:t>
+        <w:t>Assuming that everything aligns with Terms of Use, the upload process is relatively simple. Metadata in Borealis is generated both manually and automatically (assuming the uploaded file is tabular in nature such as .xlsx, .csv, .sav files). This is precisely where we want to make an important decision: what level of metadata quality do we want to create and make findable?</w:t>
       </w:r>
     </w:p>
     <w:p>
@@ -2344,7 +2754,7 @@
           <w:color w:val="000000"/>
           <w:lang w:eastAsia="fr-CA"/>
         </w:rPr>
-        <w:t xml:space="preserve"> web page.  </w:t>
+        <w:t xml:space="preserve"> web page.</w:t>
       </w:r>
     </w:p>
     <w:p>
@@ -2647,15 +3057,40 @@
           <w:color w:val="000000"/>
           <w:lang w:eastAsia="fr-CA"/>
         </w:rPr>
-        <w:t>All of this metadata will subsequently be auto-generated into a machine readable metadata file.</w:t>
-      </w:r>
-      <w:r>
-        <w:rPr>
-          <w:rFonts w:ascii="Times New Roman" w:eastAsia="Times New Roman" w:hAnsi="Times New Roman" w:cs="Times New Roman"/>
-          <w:color w:val="000000"/>
-          <w:lang w:eastAsia="fr-CA"/>
-        </w:rPr>
-        <w:t xml:space="preserve"> It is advised to fill out as many as the metadata fields as possible to maximise findability, though not all will apply to every dataset. Once this is completed users may Save the Dataset and proceed to the next step. </w:t>
+        <w:t>All of this metadata will subsequently be auto</w:t>
+      </w:r>
+      <w:r>
+        <w:rPr>
+          <w:rFonts w:ascii="Times New Roman" w:eastAsia="Times New Roman" w:hAnsi="Times New Roman" w:cs="Times New Roman"/>
+          <w:color w:val="000000"/>
+          <w:lang w:eastAsia="fr-CA"/>
+        </w:rPr>
+        <w:t>matically formatted</w:t>
+      </w:r>
+      <w:r>
+        <w:rPr>
+          <w:rFonts w:ascii="Times New Roman" w:eastAsia="Times New Roman" w:hAnsi="Times New Roman" w:cs="Times New Roman"/>
+          <w:color w:val="000000"/>
+          <w:lang w:eastAsia="fr-CA"/>
+        </w:rPr>
+        <w:t xml:space="preserve"> into a machine readable metadata file.</w:t>
+      </w:r>
+      <w:r>
+        <w:rPr>
+          <w:rFonts w:ascii="Times New Roman" w:eastAsia="Times New Roman" w:hAnsi="Times New Roman" w:cs="Times New Roman"/>
+          <w:color w:val="000000"/>
+          <w:lang w:eastAsia="fr-CA"/>
+        </w:rPr>
+        <w:t xml:space="preserve"> It is advised to </w:t>
+      </w:r>
+      <w:r>
+        <w:rPr>
+          <w:rFonts w:ascii="Times New Roman" w:eastAsia="Times New Roman" w:hAnsi="Times New Roman" w:cs="Times New Roman"/>
+          <w:color w:val="000000"/>
+          <w:lang w:eastAsia="fr-CA"/>
+        </w:rPr>
+        <w:lastRenderedPageBreak/>
+        <w:t xml:space="preserve">fill out as many as the metadata fields as possible to maximise findability, though not all will apply to every dataset. Once this is completed users may Save the Dataset and proceed to the next step. </w:t>
       </w:r>
       <w:r>
         <w:rPr>
@@ -2680,6 +3115,15 @@
     </w:p>
     <w:p>
       <w:pPr>
+        <w:rPr>
+          <w:rFonts w:ascii="Times New Roman" w:eastAsia="Times New Roman" w:hAnsi="Times New Roman" w:cs="Times New Roman"/>
+          <w:color w:val="000000"/>
+          <w:lang w:eastAsia="fr-CA"/>
+        </w:rPr>
+      </w:pPr>
+    </w:p>
+    <w:p>
+      <w:pPr>
         <w:spacing w:after="120"/>
         <w:rPr>
           <w:rFonts w:ascii="Times New Roman" w:eastAsia="Times New Roman" w:hAnsi="Times New Roman" w:cs="Times New Roman"/>
@@ -2695,7 +3139,6 @@
           <w:szCs w:val="28"/>
           <w:lang w:eastAsia="fr-CA"/>
         </w:rPr>
-        <w:lastRenderedPageBreak/>
         <w:t xml:space="preserve">Step </w:t>
       </w:r>
       <w:r>
@@ -2743,7 +3186,23 @@
           <w:color w:val="000000"/>
           <w:lang w:eastAsia="fr-CA"/>
         </w:rPr>
-        <w:t>After saving the dataset, depositors can go back and edit their metadata in newly available metadata sections (“Add + Edit Metadata” button). These sections include:</w:t>
+        <w:t>After saving the dataset, depositors can go back and edit their metadata in newly available metadata sections (“Add + Edit Metadata” button</w:t>
+      </w:r>
+      <w:r>
+        <w:rPr>
+          <w:rFonts w:ascii="Times New Roman" w:eastAsia="Times New Roman" w:hAnsi="Times New Roman" w:cs="Times New Roman"/>
+          <w:color w:val="000000"/>
+          <w:lang w:eastAsia="fr-CA"/>
+        </w:rPr>
+        <w:t xml:space="preserve"> in the metadata tab</w:t>
+      </w:r>
+      <w:r>
+        <w:rPr>
+          <w:rFonts w:ascii="Times New Roman" w:eastAsia="Times New Roman" w:hAnsi="Times New Roman" w:cs="Times New Roman"/>
+          <w:color w:val="000000"/>
+          <w:lang w:eastAsia="fr-CA"/>
+        </w:rPr>
+        <w:t>). These sections include:</w:t>
       </w:r>
     </w:p>
     <w:p>
@@ -2910,7 +3369,23 @@
           <w:color w:val="000000"/>
           <w:lang w:eastAsia="fr-CA"/>
         </w:rPr>
-        <w:t xml:space="preserve">These field specific metadata are not mandatory, though they can significantly help in making in the dataset findable. Some of the field entries can help provide an idea of the non-published dataset (such as sample size, sampling procedure, type of research instrument, units of analysis, etc.) Note that not all fields will be useful, as some may divulge too much information about the dataset, which may not be desirable in some cases. As always, it is advised that depositors carefully consider what information they want to include in their metadata – this is usually on a “case by case” basis and will vary between depositors. </w:t>
+        <w:t>These field specific metadata are not mandatory, though they can significantly help in making the dataset</w:t>
+      </w:r>
+      <w:r>
+        <w:rPr>
+          <w:rFonts w:ascii="Times New Roman" w:eastAsia="Times New Roman" w:hAnsi="Times New Roman" w:cs="Times New Roman"/>
+          <w:color w:val="000000"/>
+          <w:lang w:eastAsia="fr-CA"/>
+        </w:rPr>
+        <w:t xml:space="preserve"> more</w:t>
+      </w:r>
+      <w:r>
+        <w:rPr>
+          <w:rFonts w:ascii="Times New Roman" w:eastAsia="Times New Roman" w:hAnsi="Times New Roman" w:cs="Times New Roman"/>
+          <w:color w:val="000000"/>
+          <w:lang w:eastAsia="fr-CA"/>
+        </w:rPr>
+        <w:t xml:space="preserve"> findable. Some of the field entries can help provide an idea of the non-published dataset (such as sample size, sampling procedure, type of research instrument, units of analysis, etc.) Note that not all fields will be useful, as some may divulge too much information about the dataset, which may not be desirable in some cases. As always, it is advised that depositors carefully consider what information they want to include in their metadata – this is usually on a “case by case” basis and will vary between depositors. </w:t>
       </w:r>
     </w:p>
     <w:p>
@@ -3283,19 +3758,29 @@
     </w:p>
     <w:p>
       <w:pPr>
-        <w:rPr>
-          <w:rFonts w:ascii="Times New Roman" w:eastAsia="Times New Roman" w:hAnsi="Times New Roman" w:cs="Times New Roman"/>
-          <w:color w:val="000000"/>
-          <w:lang w:eastAsia="fr-CA"/>
-        </w:rPr>
-      </w:pPr>
-      <w:r>
-        <w:rPr>
-          <w:rFonts w:ascii="Times New Roman" w:eastAsia="Times New Roman" w:hAnsi="Times New Roman" w:cs="Times New Roman"/>
-          <w:color w:val="000000"/>
-          <w:lang w:eastAsia="fr-CA"/>
-        </w:rPr>
-        <w:t>In this case, a simple .txt, .docx, .pdf or other text format is sufficient to provide vague contextualisation for the dataset. This contextualising file can be used to explain the goal of the study at hand, rationale,</w:t>
+        <w:widowControl w:val="0"/>
+        <w:rPr>
+          <w:rFonts w:ascii="Times New Roman" w:eastAsia="Times New Roman" w:hAnsi="Times New Roman" w:cs="Times New Roman"/>
+          <w:color w:val="000000"/>
+          <w:lang w:eastAsia="fr-CA"/>
+        </w:rPr>
+      </w:pPr>
+      <w:r>
+        <w:rPr>
+          <w:rFonts w:ascii="Times New Roman" w:eastAsia="Times New Roman" w:hAnsi="Times New Roman" w:cs="Times New Roman"/>
+          <w:color w:val="000000"/>
+          <w:lang w:eastAsia="fr-CA"/>
+        </w:rPr>
+        <w:t xml:space="preserve">In this case, a simple .txt, .docx, .pdf or other text format is sufficient to provide vague contextualisation for the dataset. This contextualising file can be used to explain the goal of the </w:t>
+      </w:r>
+      <w:r>
+        <w:rPr>
+          <w:rFonts w:ascii="Times New Roman" w:eastAsia="Times New Roman" w:hAnsi="Times New Roman" w:cs="Times New Roman"/>
+          <w:color w:val="000000"/>
+          <w:lang w:eastAsia="fr-CA"/>
+        </w:rPr>
+        <w:lastRenderedPageBreak/>
+        <w:t>study at hand, rationale,</w:t>
       </w:r>
       <w:r>
         <w:rPr>
@@ -3311,6 +3796,14 @@
           <w:color w:val="000000"/>
           <w:lang w:eastAsia="fr-CA"/>
         </w:rPr>
+        <w:t xml:space="preserve"> related publications,</w:t>
+      </w:r>
+      <w:r>
+        <w:rPr>
+          <w:rFonts w:ascii="Times New Roman" w:eastAsia="Times New Roman" w:hAnsi="Times New Roman" w:cs="Times New Roman"/>
+          <w:color w:val="000000"/>
+          <w:lang w:eastAsia="fr-CA"/>
+        </w:rPr>
         <w:t xml:space="preserve"> etc. It is important to note that, despite not being machine readable, these files should in no way divulge any information about participants.</w:t>
       </w:r>
       <w:r>
@@ -3321,24 +3814,6 @@
         </w:rPr>
         <w:t xml:space="preserve"> </w:t>
       </w:r>
-    </w:p>
-    <w:p>
-      <w:pPr>
-        <w:rPr>
-          <w:rFonts w:ascii="Times New Roman" w:eastAsia="Times New Roman" w:hAnsi="Times New Roman" w:cs="Times New Roman"/>
-          <w:color w:val="000000"/>
-          <w:lang w:eastAsia="fr-CA"/>
-        </w:rPr>
-      </w:pPr>
-    </w:p>
-    <w:p>
-      <w:pPr>
-        <w:rPr>
-          <w:rFonts w:ascii="Times New Roman" w:eastAsia="Times New Roman" w:hAnsi="Times New Roman" w:cs="Times New Roman"/>
-          <w:color w:val="000000"/>
-          <w:lang w:eastAsia="fr-CA"/>
-        </w:rPr>
-      </w:pPr>
       <w:r>
         <w:rPr>
           <w:rFonts w:ascii="Times New Roman" w:eastAsia="Times New Roman" w:hAnsi="Times New Roman" w:cs="Times New Roman"/>
@@ -3368,6 +3843,15 @@
     </w:p>
     <w:p>
       <w:pPr>
+        <w:rPr>
+          <w:rFonts w:ascii="Times New Roman" w:eastAsia="Times New Roman" w:hAnsi="Times New Roman" w:cs="Times New Roman"/>
+          <w:color w:val="000000"/>
+          <w:lang w:eastAsia="fr-CA"/>
+        </w:rPr>
+      </w:pPr>
+    </w:p>
+    <w:p>
+      <w:pPr>
         <w:spacing w:after="120"/>
         <w:rPr>
           <w:rFonts w:ascii="Times New Roman" w:eastAsia="Times New Roman" w:hAnsi="Times New Roman" w:cs="Times New Roman"/>
@@ -3385,7 +3869,6 @@
           <w:szCs w:val="32"/>
           <w:lang w:eastAsia="fr-CA"/>
         </w:rPr>
-        <w:lastRenderedPageBreak/>
         <w:t xml:space="preserve">Tier </w:t>
       </w:r>
       <w:r>
@@ -3437,15 +3920,15 @@
           <w:lang w:eastAsia="fr-CA"/>
         </w:rPr>
         <w:drawing>
-          <wp:anchor distT="0" distB="0" distL="114300" distR="114300" simplePos="0" relativeHeight="251665408" behindDoc="0" locked="0" layoutInCell="1" allowOverlap="1" wp14:anchorId="1096028A" wp14:editId="17A842BC">
+          <wp:anchor distT="0" distB="0" distL="114300" distR="114300" simplePos="0" relativeHeight="251665408" behindDoc="0" locked="0" layoutInCell="1" allowOverlap="1" wp14:anchorId="1096028A" wp14:editId="2F8B6216">
             <wp:simplePos x="0" y="0"/>
             <wp:positionH relativeFrom="column">
-              <wp:posOffset>-179705</wp:posOffset>
+              <wp:posOffset>218551</wp:posOffset>
             </wp:positionH>
             <wp:positionV relativeFrom="paragraph">
-              <wp:posOffset>321945</wp:posOffset>
+              <wp:posOffset>233653</wp:posOffset>
             </wp:positionV>
-            <wp:extent cx="6365875" cy="7593330"/>
+            <wp:extent cx="5704840" cy="6805930"/>
             <wp:effectExtent l="0" t="0" r="0" b="1270"/>
             <wp:wrapSquare wrapText="bothSides"/>
             <wp:docPr id="1246234996" name="Image 1" descr="Decision tree depicting the steps for file preparation. The tree goes as follows:&#10;&#10;Does the study have REB approval for Data reuse? If no, then get REB approval before continuing. If yes, ask yourself: Can the data file be safely anonymized? (that is, can all potentially identifiable information be removed, such as locations, names, intersectionalities, etc.). &#10;&#10;The tree then splits in 2 major branches: No, and Yes.&#10;&#10;Here is the « Yes » Branch. Ask yourself: is the data already anonymised? If yes, then you are ready to begin the upload process (with restrictions). If no, then make sure that all identifiable information be removed from the file before proceeding. &#10;&#10;Here is the « No » branch. If the data file cannot be safely anonymised, then the data file and study results should not be uploaded - however the metadata file could still be uploaded. Now ask yourself: can the metadata file be safely anonymized? If it is not, then do not pursue metadata sharing. If it is, then you are ready to create a file (which is discussed in the next section). "/>
@@ -3474,7 +3957,7 @@
                   <pic:spPr>
                     <a:xfrm>
                       <a:off x="0" y="0"/>
-                      <a:ext cx="6365875" cy="7593330"/>
+                      <a:ext cx="5704840" cy="6805930"/>
                     </a:xfrm>
                     <a:prstGeom prst="rect">
                       <a:avLst/>
@@ -3529,6 +4012,8 @@
         <w:rPr>
           <w:rFonts w:ascii="Times New Roman" w:eastAsia="Times New Roman" w:hAnsi="Times New Roman" w:cs="Times New Roman"/>
           <w:color w:val="000000"/>
+          <w:sz w:val="28"/>
+          <w:szCs w:val="28"/>
           <w:lang w:eastAsia="fr-CA"/>
         </w:rPr>
       </w:pPr>
@@ -3648,7 +4133,55 @@
           <w:color w:val="000000"/>
           <w:lang w:eastAsia="fr-CA"/>
         </w:rPr>
-        <w:t xml:space="preserve">This ingestion process has the distinct advantage of making file variables machine readable, and therefore findable by search engines. It follows from this that submitting anonymized metadata files under a tabular format (such as the ones listed above) can allow other users to find the sensitive data’s variables. While these variables will not contain any identifiable data, they can hold important data such as the data universe, interviewer question, literal question, </w:t>
+        <w:t>This ingestion process has the distinct advantage of making file variables machine readable, and therefore findable by search engines. It follows from this that submitting anonymized metadata files under a tabular format (such as the ones listed above) can allow other users to find the sensitive data’s</w:t>
+      </w:r>
+      <w:r>
+        <w:rPr>
+          <w:rFonts w:ascii="Times New Roman" w:eastAsia="Times New Roman" w:hAnsi="Times New Roman" w:cs="Times New Roman"/>
+          <w:color w:val="000000"/>
+          <w:lang w:eastAsia="fr-CA"/>
+        </w:rPr>
+        <w:t xml:space="preserve"> study</w:t>
+      </w:r>
+      <w:r>
+        <w:rPr>
+          <w:rFonts w:ascii="Times New Roman" w:eastAsia="Times New Roman" w:hAnsi="Times New Roman" w:cs="Times New Roman"/>
+          <w:color w:val="000000"/>
+          <w:lang w:eastAsia="fr-CA"/>
+        </w:rPr>
+        <w:t xml:space="preserve"> variables. While these variables will not contain any identifiable data, they can hold important </w:t>
+      </w:r>
+      <w:r>
+        <w:rPr>
+          <w:rFonts w:ascii="Times New Roman" w:eastAsia="Times New Roman" w:hAnsi="Times New Roman" w:cs="Times New Roman"/>
+          <w:color w:val="000000"/>
+          <w:lang w:eastAsia="fr-CA"/>
+        </w:rPr>
+        <w:t>information</w:t>
+      </w:r>
+      <w:r>
+        <w:rPr>
+          <w:rFonts w:ascii="Times New Roman" w:eastAsia="Times New Roman" w:hAnsi="Times New Roman" w:cs="Times New Roman"/>
+          <w:color w:val="000000"/>
+          <w:lang w:eastAsia="fr-CA"/>
+        </w:rPr>
+        <w:t xml:space="preserve"> such as the data universe</w:t>
+      </w:r>
+      <w:r>
+        <w:rPr>
+          <w:rFonts w:ascii="Times New Roman" w:eastAsia="Times New Roman" w:hAnsi="Times New Roman" w:cs="Times New Roman"/>
+          <w:color w:val="000000"/>
+          <w:lang w:eastAsia="fr-CA"/>
+        </w:rPr>
+        <w:t xml:space="preserve"> (study population)</w:t>
+      </w:r>
+      <w:r>
+        <w:rPr>
+          <w:rFonts w:ascii="Times New Roman" w:eastAsia="Times New Roman" w:hAnsi="Times New Roman" w:cs="Times New Roman"/>
+          <w:color w:val="000000"/>
+          <w:lang w:eastAsia="fr-CA"/>
+        </w:rPr>
+        <w:t xml:space="preserve">, interviewer question, literal question, </w:t>
       </w:r>
       <w:r>
         <w:rPr>
@@ -3938,51 +4471,50 @@
           <w:color w:val="000000" w:themeColor="text1"/>
           <w:shd w:val="clear" w:color="auto" w:fill="FFFFFF"/>
         </w:rPr>
-        <w:t xml:space="preserve"> ) in their variable names.</w:t>
-      </w:r>
-      <w:r>
-        <w:rPr>
-          <w:rFonts w:ascii="Times New Roman" w:hAnsi="Times New Roman" w:cs="Times New Roman"/>
-          <w:color w:val="000000" w:themeColor="text1"/>
-          <w:shd w:val="clear" w:color="auto" w:fill="FFFFFF"/>
-        </w:rPr>
-        <w:t xml:space="preserve"> During the ingestion process, all spaces and underscores ( _ ) are removed, merging multiword variable names into a singular string of letters, which prevents any benefits in findability from uploading a file. Dashes/hyphens are strongly recommended as it is more user friendly (and human readable) than the HTML code for spaces. </w:t>
-      </w:r>
-    </w:p>
-    <w:p>
-      <w:pPr>
-        <w:rPr>
-          <w:rFonts w:ascii="Times New Roman" w:eastAsia="Times New Roman" w:hAnsi="Times New Roman" w:cs="Times New Roman"/>
-          <w:color w:val="000000"/>
-          <w:lang w:eastAsia="fr-CA"/>
-        </w:rPr>
-      </w:pPr>
-    </w:p>
-    <w:p>
-      <w:pPr>
-        <w:rPr>
-          <w:rFonts w:ascii="Times New Roman" w:eastAsia="Times New Roman" w:hAnsi="Times New Roman" w:cs="Times New Roman"/>
-          <w:color w:val="000000"/>
-          <w:lang w:eastAsia="fr-CA"/>
-        </w:rPr>
-      </w:pPr>
-      <w:r>
-        <w:rPr>
-          <w:rFonts w:ascii="Times New Roman" w:eastAsia="Times New Roman" w:hAnsi="Times New Roman" w:cs="Times New Roman"/>
-          <w:color w:val="000000"/>
-          <w:lang w:eastAsia="fr-CA"/>
-        </w:rPr>
-        <w:t xml:space="preserve">As seen in the above example, the file creation process is relatively simple. The variable names are in the first row, and the available response options (assuming it is a survey) can be listed below. Notice that there are no dashes/hyphens in the categorical options – this is because these categories, as previously mentioned, are not ingested when uploading an excel sheet, as such they do not need to be machine readable. </w:t>
-      </w:r>
-    </w:p>
-    <w:p>
-      <w:pPr>
-        <w:rPr>
-          <w:rFonts w:ascii="Times New Roman" w:eastAsia="Times New Roman" w:hAnsi="Times New Roman" w:cs="Times New Roman"/>
-          <w:color w:val="000000"/>
-          <w:lang w:eastAsia="fr-CA"/>
-        </w:rPr>
-      </w:pPr>
+        <w:t xml:space="preserve"> ) in their variable names. During the ingestion process, all spaces and underscores ( _ ) are removed, merging multiword variable names into a singular string of letters, which prevents any benefits in findability from uploading a file. Dashes/hyphens are strongly recommended as it is more user friendly (and human readable) than the HTML code for spaces. </w:t>
+      </w:r>
+    </w:p>
+    <w:p>
+      <w:pPr>
+        <w:rPr>
+          <w:rFonts w:ascii="Times New Roman" w:eastAsia="Times New Roman" w:hAnsi="Times New Roman" w:cs="Times New Roman"/>
+          <w:color w:val="000000"/>
+          <w:lang w:eastAsia="fr-CA"/>
+        </w:rPr>
+      </w:pPr>
+    </w:p>
+    <w:p>
+      <w:pPr>
+        <w:rPr>
+          <w:rFonts w:ascii="Times New Roman" w:eastAsia="Times New Roman" w:hAnsi="Times New Roman" w:cs="Times New Roman"/>
+          <w:color w:val="000000"/>
+          <w:lang w:eastAsia="fr-CA"/>
+        </w:rPr>
+      </w:pPr>
+      <w:r>
+        <w:rPr>
+          <w:rFonts w:ascii="Times New Roman" w:eastAsia="Times New Roman" w:hAnsi="Times New Roman" w:cs="Times New Roman"/>
+          <w:color w:val="000000"/>
+          <w:lang w:eastAsia="fr-CA"/>
+        </w:rPr>
+        <w:t>As seen in the above example, the file creation process is relatively simple. The variable names are in the first row, and the available response options (assuming it is a survey) can be listed below. Notice that there are no dashes/hyphens in the categorical options – this is because these categories, as previously mentioned, are not ingested when uploading an excel sheet, as such they do not need to be machine readable</w:t>
+      </w:r>
+      <w:r>
+        <w:rPr>
+          <w:rFonts w:ascii="Times New Roman" w:eastAsia="Times New Roman" w:hAnsi="Times New Roman" w:cs="Times New Roman"/>
+          <w:color w:val="000000"/>
+          <w:lang w:eastAsia="fr-CA"/>
+        </w:rPr>
+        <w:t xml:space="preserve"> (though they can be in an .sav file)</w:t>
+      </w:r>
+      <w:r>
+        <w:rPr>
+          <w:rFonts w:ascii="Times New Roman" w:eastAsia="Times New Roman" w:hAnsi="Times New Roman" w:cs="Times New Roman"/>
+          <w:color w:val="000000"/>
+          <w:lang w:eastAsia="fr-CA"/>
+        </w:rPr>
+        <w:t xml:space="preserve">. </w:t>
+      </w:r>
     </w:p>
     <w:p>
       <w:pPr>
@@ -4052,32 +4584,87 @@
           <w:color w:val="000000"/>
           <w:lang w:eastAsia="fr-CA"/>
         </w:rPr>
+        <w:drawing>
+          <wp:anchor distT="0" distB="0" distL="114300" distR="114300" simplePos="0" relativeHeight="251667456" behindDoc="0" locked="0" layoutInCell="1" allowOverlap="1" wp14:anchorId="772BA196" wp14:editId="35F06CE8">
+            <wp:simplePos x="0" y="0"/>
+            <wp:positionH relativeFrom="column">
+              <wp:posOffset>629037</wp:posOffset>
+            </wp:positionH>
+            <wp:positionV relativeFrom="paragraph">
+              <wp:posOffset>1286316</wp:posOffset>
+            </wp:positionV>
+            <wp:extent cx="4361815" cy="4270375"/>
+            <wp:effectExtent l="0" t="0" r="0" b="0"/>
+            <wp:wrapTopAndBottom/>
+            <wp:docPr id="1056843609" name="Image 1"/>
+            <wp:cNvGraphicFramePr>
+              <a:graphicFrameLocks xmlns:a="http://schemas.openxmlformats.org/drawingml/2006/main" noChangeAspect="1"/>
+            </wp:cNvGraphicFramePr>
+            <a:graphic xmlns:a="http://schemas.openxmlformats.org/drawingml/2006/main">
+              <a:graphicData uri="http://schemas.openxmlformats.org/drawingml/2006/picture">
+                <pic:pic xmlns:pic="http://schemas.openxmlformats.org/drawingml/2006/picture">
+                  <pic:nvPicPr>
+                    <pic:cNvPr id="1056843609" name=""/>
+                    <pic:cNvPicPr/>
+                  </pic:nvPicPr>
+                  <pic:blipFill rotWithShape="1">
+                    <a:blip r:embed="rId30">
+                      <a:extLst>
+                        <a:ext uri="{28A0092B-C50C-407E-A947-70E740481C1C}">
+                          <a14:useLocalDpi xmlns:a14="http://schemas.microsoft.com/office/drawing/2010/main" val="0"/>
+                        </a:ext>
+                      </a:extLst>
+                    </a:blip>
+                    <a:srcRect r="4990"/>
+                    <a:stretch>
+                      <a:fillRect/>
+                    </a:stretch>
+                  </pic:blipFill>
+                  <pic:spPr bwMode="auto">
+                    <a:xfrm>
+                      <a:off x="0" y="0"/>
+                      <a:ext cx="4361815" cy="4270375"/>
+                    </a:xfrm>
+                    <a:prstGeom prst="rect">
+                      <a:avLst/>
+                    </a:prstGeom>
+                    <a:ln>
+                      <a:noFill/>
+                    </a:ln>
+                    <a:extLst>
+                      <a:ext uri="{53640926-AAD7-44D8-BBD7-CCE9431645EC}">
+                        <a14:shadowObscured xmlns:a14="http://schemas.microsoft.com/office/drawing/2010/main"/>
+                      </a:ext>
+                    </a:extLst>
+                  </pic:spPr>
+                </pic:pic>
+              </a:graphicData>
+            </a:graphic>
+            <wp14:sizeRelH relativeFrom="margin">
+              <wp14:pctWidth>0</wp14:pctWidth>
+            </wp14:sizeRelH>
+            <wp14:sizeRelV relativeFrom="margin">
+              <wp14:pctHeight>0</wp14:pctHeight>
+            </wp14:sizeRelV>
+          </wp:anchor>
+        </w:drawing>
+      </w:r>
+      <w:r>
+        <w:rPr>
+          <w:rFonts w:ascii="Times New Roman" w:eastAsia="Times New Roman" w:hAnsi="Times New Roman" w:cs="Times New Roman"/>
+          <w:color w:val="000000"/>
+          <w:lang w:eastAsia="fr-CA"/>
+        </w:rPr>
         <w:t>The upload process is quite similar to the one linked in Step 5. However, after uploading the file (and its ingestion), users can manually curate the metadata file using the “</w:t>
       </w:r>
-      <w:hyperlink r:id="rId30" w:history="1">
+      <w:hyperlink r:id="rId31" w:history="1">
         <w:r>
           <w:rPr>
             <w:rStyle w:val="Hyperlien"/>
             <w:rFonts w:ascii="Times New Roman" w:eastAsia="Times New Roman" w:hAnsi="Times New Roman" w:cs="Times New Roman"/>
             <w:lang w:eastAsia="fr-CA"/>
           </w:rPr>
-          <w:t>Data Ex</w:t>
-        </w:r>
-        <w:r>
-          <w:rPr>
-            <w:rStyle w:val="Hyperlien"/>
-            <w:rFonts w:ascii="Times New Roman" w:eastAsia="Times New Roman" w:hAnsi="Times New Roman" w:cs="Times New Roman"/>
-            <w:lang w:eastAsia="fr-CA"/>
-          </w:rPr>
-          <w:t>p</w:t>
-        </w:r>
-        <w:r>
-          <w:rPr>
-            <w:rStyle w:val="Hyperlien"/>
-            <w:rFonts w:ascii="Times New Roman" w:eastAsia="Times New Roman" w:hAnsi="Times New Roman" w:cs="Times New Roman"/>
-            <w:lang w:eastAsia="fr-CA"/>
-          </w:rPr>
-          <w:t>lorer</w:t>
+          <w:t>Data Explorer</w:t>
         </w:r>
       </w:hyperlink>
       <w:r>
@@ -4102,6 +4689,14 @@
           <w:color w:val="000000"/>
           <w:lang w:eastAsia="fr-CA"/>
         </w:rPr>
+        <w:t xml:space="preserve"> (see image below)</w:t>
+      </w:r>
+      <w:r>
+        <w:rPr>
+          <w:rFonts w:ascii="Times New Roman" w:eastAsia="Times New Roman" w:hAnsi="Times New Roman" w:cs="Times New Roman"/>
+          <w:color w:val="000000"/>
+          <w:lang w:eastAsia="fr-CA"/>
+        </w:rPr>
         <w:t>.</w:t>
       </w:r>
       <w:r>
@@ -4112,7 +4707,7 @@
         </w:rPr>
         <w:t xml:space="preserve"> The </w:t>
       </w:r>
-      <w:hyperlink r:id="rId31" w:history="1">
+      <w:hyperlink r:id="rId32" w:history="1">
         <w:r>
           <w:rPr>
             <w:rStyle w:val="Hyperlien"/>
@@ -4146,6 +4741,28 @@
         <w:rPr>
           <w:rFonts w:ascii="Times New Roman" w:eastAsia="Times New Roman" w:hAnsi="Times New Roman" w:cs="Times New Roman"/>
           <w:color w:val="000000"/>
+          <w:sz w:val="32"/>
+          <w:szCs w:val="32"/>
+          <w:lang w:eastAsia="fr-CA"/>
+        </w:rPr>
+      </w:pPr>
+      <w:r>
+        <w:rPr>
+          <w:rFonts w:ascii="Times New Roman" w:eastAsia="Times New Roman" w:hAnsi="Times New Roman" w:cs="Times New Roman"/>
+          <w:color w:val="000000"/>
+          <w:sz w:val="32"/>
+          <w:szCs w:val="32"/>
+          <w:lang w:eastAsia="fr-CA"/>
+        </w:rPr>
+        <w:t>Tier 4: Advanced Statistical Software Metadata Upload</w:t>
+      </w:r>
+    </w:p>
+    <w:p>
+      <w:pPr>
+        <w:spacing w:after="120"/>
+        <w:rPr>
+          <w:rFonts w:ascii="Times New Roman" w:eastAsia="Times New Roman" w:hAnsi="Times New Roman" w:cs="Times New Roman"/>
+          <w:color w:val="000000"/>
           <w:sz w:val="28"/>
           <w:szCs w:val="28"/>
           <w:lang w:eastAsia="fr-CA"/>
@@ -4192,7 +4809,39 @@
           <w:color w:val="000000"/>
           <w:lang w:eastAsia="fr-CA"/>
         </w:rPr>
-        <w:t xml:space="preserve"> SPSS (.sav) or R (.RData) can include additional metadata information that simpler file formats (.csv, .xlsx) cannot include. That is, Borealis DDI metadata outputs for .csv and .xlsx are limited to variable level metadata (such as the variable name), whereas more advanced .sav or .RData can include categorical information (such as the variable categories) in their DDI outputs. For example, if “Province” is a variable, then its categories would be “QC, ON, AB, BC, MB, NB, NL, SK, PE, and NS” – in this case .csv and .xlsx outputs will not include the individual provinces in their DDI outputs, but </w:t>
+        <w:t xml:space="preserve"> SPSS (.sav) or R (.RData) can include additional metadata information that simpler file formats (.csv, .xlsx) cannot include. That is, Borealis DDI metadata outputs for .csv and .xlsx are limited to variable level metadata (such as the variable name</w:t>
+      </w:r>
+      <w:r>
+        <w:rPr>
+          <w:rFonts w:ascii="Times New Roman" w:eastAsia="Times New Roman" w:hAnsi="Times New Roman" w:cs="Times New Roman"/>
+          <w:color w:val="000000"/>
+          <w:lang w:eastAsia="fr-CA"/>
+        </w:rPr>
+        <w:t>s in the first row</w:t>
+      </w:r>
+      <w:r>
+        <w:rPr>
+          <w:rFonts w:ascii="Times New Roman" w:eastAsia="Times New Roman" w:hAnsi="Times New Roman" w:cs="Times New Roman"/>
+          <w:color w:val="000000"/>
+          <w:lang w:eastAsia="fr-CA"/>
+        </w:rPr>
+        <w:t xml:space="preserve">), whereas more advanced .sav or .RData can include categorical information (such as the variable categories) in their DDI outputs. For example, if “Province” is a variable, then its categories would be “QC, ON, AB, BC, MB, NB, NL, SK, PE, and NS” – in this case .csv and .xlsx outputs will not include the individual provinces in their </w:t>
+      </w:r>
+      <w:r>
+        <w:rPr>
+          <w:rFonts w:ascii="Times New Roman" w:eastAsia="Times New Roman" w:hAnsi="Times New Roman" w:cs="Times New Roman"/>
+          <w:color w:val="000000"/>
+          <w:lang w:eastAsia="fr-CA"/>
+        </w:rPr>
+        <w:t xml:space="preserve">machine readable </w:t>
+      </w:r>
+      <w:r>
+        <w:rPr>
+          <w:rFonts w:ascii="Times New Roman" w:eastAsia="Times New Roman" w:hAnsi="Times New Roman" w:cs="Times New Roman"/>
+          <w:color w:val="000000"/>
+          <w:lang w:eastAsia="fr-CA"/>
+        </w:rPr>
+        <w:t xml:space="preserve">DDI outputs, but </w:t>
       </w:r>
       <w:r>
         <w:rPr>
@@ -4201,6 +4850,24 @@
           <w:lang w:eastAsia="fr-CA"/>
         </w:rPr>
         <w:t xml:space="preserve">more advanced formats can do so. </w:t>
+      </w:r>
+    </w:p>
+    <w:p>
+      <w:pPr>
+        <w:rPr>
+          <w:rFonts w:ascii="Times New Roman" w:eastAsia="Times New Roman" w:hAnsi="Times New Roman" w:cs="Times New Roman"/>
+          <w:color w:val="000000"/>
+          <w:lang w:eastAsia="fr-CA"/>
+        </w:rPr>
+      </w:pPr>
+      <w:r>
+        <w:rPr>
+          <w:rFonts w:ascii="Times New Roman" w:eastAsia="Times New Roman" w:hAnsi="Times New Roman" w:cs="Times New Roman"/>
+          <w:color w:val="000000"/>
+          <w:lang w:eastAsia="fr-CA"/>
+        </w:rPr>
+        <w:lastRenderedPageBreak/>
+        <w:t xml:space="preserve">It follows from this that there are very distinct advantages to using a statistical software such as SPSS to make the metadata even more findable than the approach discussed in Tier 3 above. </w:t>
       </w:r>
     </w:p>
     <w:p>

</xml_diff>

<commit_message>
Created new python folder for citation work - code and output have been added
</commit_message>
<xml_diff>
--- a/Metadata Action Plan/Borealis Draft V2.docx
+++ b/Metadata Action Plan/Borealis Draft V2.docx
@@ -3920,13 +3920,13 @@
           <w:lang w:eastAsia="fr-CA"/>
         </w:rPr>
         <w:drawing>
-          <wp:anchor distT="0" distB="0" distL="114300" distR="114300" simplePos="0" relativeHeight="251665408" behindDoc="0" locked="0" layoutInCell="1" allowOverlap="1" wp14:anchorId="1096028A" wp14:editId="2F8B6216">
+          <wp:anchor distT="0" distB="0" distL="114300" distR="114300" simplePos="0" relativeHeight="251665408" behindDoc="0" locked="0" layoutInCell="1" allowOverlap="1" wp14:anchorId="1096028A" wp14:editId="7C49AD21">
             <wp:simplePos x="0" y="0"/>
             <wp:positionH relativeFrom="column">
-              <wp:posOffset>218551</wp:posOffset>
+              <wp:posOffset>172058</wp:posOffset>
             </wp:positionH>
             <wp:positionV relativeFrom="paragraph">
-              <wp:posOffset>233653</wp:posOffset>
+              <wp:posOffset>233045</wp:posOffset>
             </wp:positionV>
             <wp:extent cx="5704840" cy="6805930"/>
             <wp:effectExtent l="0" t="0" r="0" b="1270"/>

</xml_diff>

<commit_message>
comments on boreal doc
</commit_message>
<xml_diff>
--- a/Metadata Action Plan/Borealis Draft V2.docx
+++ b/Metadata Action Plan/Borealis Draft V2.docx
@@ -103,6 +103,7 @@
           <w:lang w:eastAsia="fr-CA"/>
         </w:rPr>
       </w:pPr>
+      <w:commentRangeStart w:id="0"/>
       <w:r>
         <w:rPr>
           <w:rFonts w:ascii="Times New Roman" w:eastAsia="Times New Roman" w:hAnsi="Times New Roman" w:cs="Times New Roman"/>
@@ -114,7 +115,7 @@
       <w:hyperlink r:id="rId8" w:history="1">
         <w:r>
           <w:rPr>
-            <w:rStyle w:val="Hyperlien"/>
+            <w:rStyle w:val="Hyperlink"/>
             <w:rFonts w:ascii="Times New Roman" w:eastAsia="Times New Roman" w:hAnsi="Times New Roman" w:cs="Times New Roman"/>
             <w:lang w:eastAsia="fr-CA"/>
           </w:rPr>
@@ -132,7 +133,7 @@
       <w:hyperlink r:id="rId9" w:history="1">
         <w:r>
           <w:rPr>
-            <w:rStyle w:val="Hyperlien"/>
+            <w:rStyle w:val="Hyperlink"/>
             <w:rFonts w:ascii="Times New Roman" w:eastAsia="Times New Roman" w:hAnsi="Times New Roman" w:cs="Times New Roman"/>
             <w:i/>
             <w:iCs/>
@@ -142,7 +143,7 @@
         </w:r>
         <w:r>
           <w:rPr>
-            <w:rStyle w:val="Hyperlien"/>
+            <w:rStyle w:val="Hyperlink"/>
             <w:rFonts w:ascii="Times New Roman" w:eastAsia="Times New Roman" w:hAnsi="Times New Roman" w:cs="Times New Roman"/>
             <w:lang w:eastAsia="fr-CA"/>
           </w:rPr>
@@ -179,7 +180,22 @@
           <w:color w:val="000000"/>
           <w:lang w:eastAsia="fr-CA"/>
         </w:rPr>
-        <w:t xml:space="preserve"> as its goal to facilitate the sharing, preservation, citation, exploration, and analysis of research data, all the while proliferating the web-based accessibility of virtual archives. Now adopted across the globe in 128 independent </w:t>
+        <w:t xml:space="preserve"> as its goal to facilitate the sharing, preservation, citation, exploration, and analysis of research data, all the while proliferating the web-based accessibility of virtual archives. </w:t>
+      </w:r>
+      <w:commentRangeEnd w:id="0"/>
+      <w:r>
+        <w:rPr>
+          <w:rStyle w:val="CommentReference"/>
+        </w:rPr>
+        <w:commentReference w:id="0"/>
+      </w:r>
+      <w:r>
+        <w:rPr>
+          <w:rFonts w:ascii="Times New Roman" w:eastAsia="Times New Roman" w:hAnsi="Times New Roman" w:cs="Times New Roman"/>
+          <w:color w:val="000000"/>
+          <w:lang w:eastAsia="fr-CA"/>
+        </w:rPr>
+        <w:t xml:space="preserve">Now adopted across the globe in 128 independent </w:t>
       </w:r>
       <w:r>
         <w:rPr>
@@ -199,10 +215,10 @@
         </w:rPr>
         <w:t xml:space="preserve"> </w:t>
       </w:r>
-      <w:hyperlink r:id="rId10" w:history="1">
-        <w:r>
-          <w:rPr>
-            <w:rStyle w:val="Hyperlien"/>
+      <w:hyperlink r:id="rId14" w:history="1">
+        <w:r>
+          <w:rPr>
+            <w:rStyle w:val="Hyperlink"/>
             <w:rFonts w:ascii="Times New Roman" w:eastAsia="Times New Roman" w:hAnsi="Times New Roman" w:cs="Times New Roman"/>
             <w:lang w:eastAsia="fr-CA"/>
           </w:rPr>
@@ -267,10 +283,10 @@
         </w:rPr>
         <w:t xml:space="preserve">One such Dataverse installation is </w:t>
       </w:r>
-      <w:hyperlink r:id="rId11" w:history="1">
-        <w:r>
-          <w:rPr>
-            <w:rStyle w:val="Hyperlien"/>
+      <w:hyperlink r:id="rId15" w:history="1">
+        <w:r>
+          <w:rPr>
+            <w:rStyle w:val="Hyperlink"/>
             <w:rFonts w:ascii="Times New Roman" w:eastAsia="Times New Roman" w:hAnsi="Times New Roman" w:cs="Times New Roman"/>
             <w:lang w:eastAsia="fr-CA"/>
           </w:rPr>
@@ -293,10 +309,10 @@
         </w:rPr>
         <w:t xml:space="preserve">Hosted by </w:t>
       </w:r>
-      <w:hyperlink r:id="rId12" w:history="1">
-        <w:r>
-          <w:rPr>
-            <w:rStyle w:val="Hyperlien"/>
+      <w:hyperlink r:id="rId16" w:history="1">
+        <w:r>
+          <w:rPr>
+            <w:rStyle w:val="Hyperlink"/>
             <w:rFonts w:ascii="Times New Roman" w:eastAsia="Times New Roman" w:hAnsi="Times New Roman" w:cs="Times New Roman"/>
             <w:lang w:eastAsia="fr-CA"/>
           </w:rPr>
@@ -341,12 +357,21 @@
           <w:color w:val="000000"/>
           <w:lang w:eastAsia="fr-CA"/>
         </w:rPr>
-        <w:t xml:space="preserve">of the Dataverse Project, Borealis is dedicated to providing a multi-disciplinary and safe research repositories for its participating </w:t>
-      </w:r>
-      <w:hyperlink r:id="rId13" w:anchor="partners" w:history="1">
-        <w:r>
-          <w:rPr>
-            <w:rStyle w:val="Hyperlien"/>
+        <w:t xml:space="preserve">of the Dataverse Project, Borealis is dedicated to providing a multi-disciplinary and safe research repositories for its </w:t>
+      </w:r>
+      <w:commentRangeStart w:id="1"/>
+      <w:r>
+        <w:rPr>
+          <w:rFonts w:ascii="Times New Roman" w:eastAsia="Times New Roman" w:hAnsi="Times New Roman" w:cs="Times New Roman"/>
+          <w:color w:val="000000"/>
+          <w:lang w:eastAsia="fr-CA"/>
+        </w:rPr>
+        <w:t xml:space="preserve">participating </w:t>
+      </w:r>
+      <w:hyperlink r:id="rId17" w:anchor="partners" w:history="1">
+        <w:r>
+          <w:rPr>
+            <w:rStyle w:val="Hyperlink"/>
             <w:rFonts w:ascii="Times New Roman" w:eastAsia="Times New Roman" w:hAnsi="Times New Roman" w:cs="Times New Roman"/>
             <w:lang w:eastAsia="fr-CA"/>
           </w:rPr>
@@ -361,6 +386,13 @@
         </w:rPr>
         <w:t xml:space="preserve">. </w:t>
       </w:r>
+      <w:commentRangeEnd w:id="1"/>
+      <w:r>
+        <w:rPr>
+          <w:rStyle w:val="CommentReference"/>
+        </w:rPr>
+        <w:commentReference w:id="1"/>
+      </w:r>
     </w:p>
     <w:p>
       <w:pPr>
@@ -441,16 +473,170 @@
           <w:color w:val="000000"/>
           <w:lang w:eastAsia="fr-CA"/>
         </w:rPr>
-        <w:t xml:space="preserve"> repositories called “Dataverses”. In essence, Borealis is the repository of those institutional </w:t>
-      </w:r>
-      <w:r>
-        <w:rPr>
-          <w:rFonts w:ascii="Times New Roman" w:eastAsia="Times New Roman" w:hAnsi="Times New Roman" w:cs="Times New Roman"/>
-          <w:color w:val="000000"/>
-          <w:lang w:eastAsia="fr-CA"/>
-        </w:rPr>
-        <w:t>Dataverses</w:t>
-      </w:r>
+        <w:t xml:space="preserve"> repositories called “Dataverses”. </w:t>
+      </w:r>
+      <w:commentRangeStart w:id="2"/>
+      <w:r>
+        <w:rPr>
+          <w:rFonts w:ascii="Times New Roman" w:eastAsia="Times New Roman" w:hAnsi="Times New Roman" w:cs="Times New Roman"/>
+          <w:color w:val="000000"/>
+          <w:lang w:eastAsia="fr-CA"/>
+        </w:rPr>
+        <w:t xml:space="preserve">In essence, </w:t>
+      </w:r>
+      <w:del w:id="3" w:author="Grant Gibson" w:date="2025-05-22T09:13:00Z" w16du:dateUtc="2025-05-22T13:13:00Z">
+        <w:r>
+          <w:rPr>
+            <w:rFonts w:ascii="Times New Roman" w:eastAsia="Times New Roman" w:hAnsi="Times New Roman" w:cs="Times New Roman"/>
+            <w:color w:val="000000"/>
+            <w:lang w:eastAsia="fr-CA"/>
+          </w:rPr>
+          <w:delText xml:space="preserve">Borealis is the repository of those institutional </w:delText>
+        </w:r>
+        <w:r>
+          <w:rPr>
+            <w:rFonts w:ascii="Times New Roman" w:eastAsia="Times New Roman" w:hAnsi="Times New Roman" w:cs="Times New Roman"/>
+            <w:color w:val="000000"/>
+            <w:lang w:eastAsia="fr-CA"/>
+          </w:rPr>
+          <w:delText>Dataverses</w:delText>
+        </w:r>
+      </w:del>
+      <w:commentRangeEnd w:id="2"/>
+      <w:r>
+        <w:rPr>
+          <w:rStyle w:val="CommentReference"/>
+        </w:rPr>
+        <w:commentReference w:id="2"/>
+      </w:r>
+      <w:ins w:id="4" w:author="Grant Gibson" w:date="2025-05-22T09:13:00Z" w16du:dateUtc="2025-05-22T13:13:00Z">
+        <w:r>
+          <w:rPr>
+            <w:rFonts w:ascii="Times New Roman" w:eastAsia="Times New Roman" w:hAnsi="Times New Roman" w:cs="Times New Roman"/>
+            <w:color w:val="000000"/>
+            <w:lang w:eastAsia="fr-CA"/>
+          </w:rPr>
+          <w:t xml:space="preserve">Borealis is the service </w:t>
+        </w:r>
+      </w:ins>
+      <w:ins w:id="5" w:author="Grant Gibson" w:date="2025-05-22T09:15:00Z" w16du:dateUtc="2025-05-22T13:15:00Z">
+        <w:r>
+          <w:rPr>
+            <w:rFonts w:ascii="Times New Roman" w:eastAsia="Times New Roman" w:hAnsi="Times New Roman" w:cs="Times New Roman"/>
+            <w:color w:val="000000"/>
+            <w:lang w:eastAsia="fr-CA"/>
+          </w:rPr>
+          <w:t>that</w:t>
+        </w:r>
+      </w:ins>
+      <w:ins w:id="6" w:author="Grant Gibson" w:date="2025-05-22T09:13:00Z" w16du:dateUtc="2025-05-22T13:13:00Z">
+        <w:r>
+          <w:rPr>
+            <w:rFonts w:ascii="Times New Roman" w:eastAsia="Times New Roman" w:hAnsi="Times New Roman" w:cs="Times New Roman"/>
+            <w:color w:val="000000"/>
+            <w:lang w:eastAsia="fr-CA"/>
+          </w:rPr>
+          <w:t xml:space="preserve"> </w:t>
+        </w:r>
+      </w:ins>
+      <w:ins w:id="7" w:author="Grant Gibson" w:date="2025-05-22T09:14:00Z" w16du:dateUtc="2025-05-22T13:14:00Z">
+        <w:r>
+          <w:rPr>
+            <w:rFonts w:ascii="Times New Roman" w:eastAsia="Times New Roman" w:hAnsi="Times New Roman" w:cs="Times New Roman"/>
+            <w:color w:val="000000"/>
+            <w:lang w:eastAsia="fr-CA"/>
+          </w:rPr>
+          <w:t>collect</w:t>
+        </w:r>
+      </w:ins>
+      <w:ins w:id="8" w:author="Grant Gibson" w:date="2025-05-22T09:15:00Z" w16du:dateUtc="2025-05-22T13:15:00Z">
+        <w:r>
+          <w:rPr>
+            <w:rFonts w:ascii="Times New Roman" w:eastAsia="Times New Roman" w:hAnsi="Times New Roman" w:cs="Times New Roman"/>
+            <w:color w:val="000000"/>
+            <w:lang w:eastAsia="fr-CA"/>
+          </w:rPr>
+          <w:t>s</w:t>
+        </w:r>
+      </w:ins>
+      <w:ins w:id="9" w:author="Grant Gibson" w:date="2025-05-22T09:14:00Z" w16du:dateUtc="2025-05-22T13:14:00Z">
+        <w:r>
+          <w:rPr>
+            <w:rFonts w:ascii="Times New Roman" w:eastAsia="Times New Roman" w:hAnsi="Times New Roman" w:cs="Times New Roman"/>
+            <w:color w:val="000000"/>
+            <w:lang w:eastAsia="fr-CA"/>
+          </w:rPr>
+          <w:t>, organize</w:t>
+        </w:r>
+      </w:ins>
+      <w:ins w:id="10" w:author="Grant Gibson" w:date="2025-05-22T09:15:00Z" w16du:dateUtc="2025-05-22T13:15:00Z">
+        <w:r>
+          <w:rPr>
+            <w:rFonts w:ascii="Times New Roman" w:eastAsia="Times New Roman" w:hAnsi="Times New Roman" w:cs="Times New Roman"/>
+            <w:color w:val="000000"/>
+            <w:lang w:eastAsia="fr-CA"/>
+          </w:rPr>
+          <w:t>s</w:t>
+        </w:r>
+      </w:ins>
+      <w:ins w:id="11" w:author="Grant Gibson" w:date="2025-05-22T09:14:00Z" w16du:dateUtc="2025-05-22T13:14:00Z">
+        <w:r>
+          <w:rPr>
+            <w:rFonts w:ascii="Times New Roman" w:eastAsia="Times New Roman" w:hAnsi="Times New Roman" w:cs="Times New Roman"/>
+            <w:color w:val="000000"/>
+            <w:lang w:eastAsia="fr-CA"/>
+          </w:rPr>
+          <w:t>, and</w:t>
+        </w:r>
+      </w:ins>
+      <w:ins w:id="12" w:author="Grant Gibson" w:date="2025-05-22T09:15:00Z" w16du:dateUtc="2025-05-22T13:15:00Z">
+        <w:r>
+          <w:rPr>
+            <w:rFonts w:ascii="Times New Roman" w:eastAsia="Times New Roman" w:hAnsi="Times New Roman" w:cs="Times New Roman"/>
+            <w:color w:val="000000"/>
+            <w:lang w:eastAsia="fr-CA"/>
+          </w:rPr>
+          <w:t xml:space="preserve"> allows these </w:t>
+        </w:r>
+        <w:proofErr w:type="spellStart"/>
+        <w:r>
+          <w:rPr>
+            <w:rFonts w:ascii="Times New Roman" w:eastAsia="Times New Roman" w:hAnsi="Times New Roman" w:cs="Times New Roman"/>
+            <w:color w:val="000000"/>
+            <w:lang w:eastAsia="fr-CA"/>
+          </w:rPr>
+          <w:t>Dataverses</w:t>
+        </w:r>
+        <w:proofErr w:type="spellEnd"/>
+        <w:r>
+          <w:rPr>
+            <w:rFonts w:ascii="Times New Roman" w:eastAsia="Times New Roman" w:hAnsi="Times New Roman" w:cs="Times New Roman"/>
+            <w:color w:val="000000"/>
+            <w:lang w:eastAsia="fr-CA"/>
+          </w:rPr>
+          <w:t xml:space="preserve"> to be</w:t>
+        </w:r>
+      </w:ins>
+      <w:ins w:id="13" w:author="Grant Gibson" w:date="2025-05-22T09:14:00Z" w16du:dateUtc="2025-05-22T13:14:00Z">
+        <w:r>
+          <w:rPr>
+            <w:rFonts w:ascii="Times New Roman" w:eastAsia="Times New Roman" w:hAnsi="Times New Roman" w:cs="Times New Roman"/>
+            <w:color w:val="000000"/>
+            <w:lang w:eastAsia="fr-CA"/>
+          </w:rPr>
+          <w:t xml:space="preserve"> search</w:t>
+        </w:r>
+      </w:ins>
+      <w:ins w:id="14" w:author="Grant Gibson" w:date="2025-05-22T09:15:00Z" w16du:dateUtc="2025-05-22T13:15:00Z">
+        <w:r>
+          <w:rPr>
+            <w:rFonts w:ascii="Times New Roman" w:eastAsia="Times New Roman" w:hAnsi="Times New Roman" w:cs="Times New Roman"/>
+            <w:color w:val="000000"/>
+            <w:lang w:eastAsia="fr-CA"/>
+          </w:rPr>
+          <w:t>ed</w:t>
+        </w:r>
+      </w:ins>
       <w:r>
         <w:rPr>
           <w:rFonts w:ascii="Times New Roman" w:eastAsia="Times New Roman" w:hAnsi="Times New Roman" w:cs="Times New Roman"/>
@@ -553,32 +739,114 @@
           <w:color w:val="000000"/>
           <w:lang w:eastAsia="fr-CA"/>
         </w:rPr>
-        <w:t xml:space="preserve">. That being said, </w:t>
-      </w:r>
-      <w:r>
-        <w:rPr>
-          <w:rFonts w:ascii="Times New Roman" w:eastAsia="Times New Roman" w:hAnsi="Times New Roman" w:cs="Times New Roman"/>
-          <w:color w:val="000000"/>
-          <w:lang w:eastAsia="fr-CA"/>
-        </w:rPr>
-        <w:t>such restricted data may be more difficult to find given their more discreet and sensitive nature. For reasons relating to the nature of certain datasets (such as potentially identifiable information within their confounds), some researchers may omit altogether any attempt at making their data findable</w:t>
-      </w:r>
-      <w:r>
-        <w:rPr>
-          <w:rFonts w:ascii="Times New Roman" w:eastAsia="Times New Roman" w:hAnsi="Times New Roman" w:cs="Times New Roman"/>
-          <w:color w:val="000000"/>
-          <w:lang w:eastAsia="fr-CA"/>
-        </w:rPr>
-        <w:t xml:space="preserve"> on digital repositories</w:t>
-      </w:r>
-      <w:r>
-        <w:rPr>
-          <w:rFonts w:ascii="Times New Roman" w:eastAsia="Times New Roman" w:hAnsi="Times New Roman" w:cs="Times New Roman"/>
-          <w:color w:val="000000"/>
-          <w:lang w:eastAsia="fr-CA"/>
-        </w:rPr>
         <w:t xml:space="preserve">. </w:t>
       </w:r>
+      <w:proofErr w:type="gramStart"/>
+      <w:r>
+        <w:rPr>
+          <w:rFonts w:ascii="Times New Roman" w:eastAsia="Times New Roman" w:hAnsi="Times New Roman" w:cs="Times New Roman"/>
+          <w:color w:val="000000"/>
+          <w:lang w:eastAsia="fr-CA"/>
+        </w:rPr>
+        <w:t xml:space="preserve">That being said, </w:t>
+      </w:r>
+      <w:r>
+        <w:rPr>
+          <w:rFonts w:ascii="Times New Roman" w:eastAsia="Times New Roman" w:hAnsi="Times New Roman" w:cs="Times New Roman"/>
+          <w:color w:val="000000"/>
+          <w:lang w:eastAsia="fr-CA"/>
+        </w:rPr>
+        <w:t>such</w:t>
+      </w:r>
+      <w:proofErr w:type="gramEnd"/>
+      <w:r>
+        <w:rPr>
+          <w:rFonts w:ascii="Times New Roman" w:eastAsia="Times New Roman" w:hAnsi="Times New Roman" w:cs="Times New Roman"/>
+          <w:color w:val="000000"/>
+          <w:lang w:eastAsia="fr-CA"/>
+        </w:rPr>
+        <w:t xml:space="preserve"> restricted data may be more difficult to find given their </w:t>
+      </w:r>
+      <w:del w:id="15" w:author="Grant Gibson" w:date="2025-05-22T09:16:00Z" w16du:dateUtc="2025-05-22T13:16:00Z">
+        <w:r>
+          <w:rPr>
+            <w:rFonts w:ascii="Times New Roman" w:eastAsia="Times New Roman" w:hAnsi="Times New Roman" w:cs="Times New Roman"/>
+            <w:color w:val="000000"/>
+            <w:lang w:eastAsia="fr-CA"/>
+          </w:rPr>
+          <w:delText xml:space="preserve">more discreet and </w:delText>
+        </w:r>
+      </w:del>
+      <w:r>
+        <w:rPr>
+          <w:rFonts w:ascii="Times New Roman" w:eastAsia="Times New Roman" w:hAnsi="Times New Roman" w:cs="Times New Roman"/>
+          <w:color w:val="000000"/>
+          <w:lang w:eastAsia="fr-CA"/>
+        </w:rPr>
+        <w:t>sensitive nature. For reasons relating to the nature of certain datasets (such as potentially identifiable information</w:t>
+      </w:r>
+      <w:del w:id="16" w:author="Grant Gibson" w:date="2025-05-22T09:16:00Z" w16du:dateUtc="2025-05-22T13:16:00Z">
+        <w:r>
+          <w:rPr>
+            <w:rFonts w:ascii="Times New Roman" w:eastAsia="Times New Roman" w:hAnsi="Times New Roman" w:cs="Times New Roman"/>
+            <w:color w:val="000000"/>
+            <w:lang w:eastAsia="fr-CA"/>
+          </w:rPr>
+          <w:delText xml:space="preserve"> within their confounds</w:delText>
+        </w:r>
+      </w:del>
+      <w:r>
+        <w:rPr>
+          <w:rFonts w:ascii="Times New Roman" w:eastAsia="Times New Roman" w:hAnsi="Times New Roman" w:cs="Times New Roman"/>
+          <w:color w:val="000000"/>
+          <w:lang w:eastAsia="fr-CA"/>
+        </w:rPr>
+        <w:t>), some researchers may omit altogether any attempt at making their data findable</w:t>
+      </w:r>
+      <w:r>
+        <w:rPr>
+          <w:rFonts w:ascii="Times New Roman" w:eastAsia="Times New Roman" w:hAnsi="Times New Roman" w:cs="Times New Roman"/>
+          <w:color w:val="000000"/>
+          <w:lang w:eastAsia="fr-CA"/>
+        </w:rPr>
+        <w:t xml:space="preserve"> </w:t>
+      </w:r>
+      <w:ins w:id="17" w:author="Grant Gibson" w:date="2025-05-22T09:16:00Z" w16du:dateUtc="2025-05-22T13:16:00Z">
+        <w:r>
+          <w:rPr>
+            <w:rFonts w:ascii="Times New Roman" w:eastAsia="Times New Roman" w:hAnsi="Times New Roman" w:cs="Times New Roman"/>
+            <w:color w:val="000000"/>
+            <w:lang w:eastAsia="fr-CA"/>
+          </w:rPr>
+          <w:t>i</w:t>
+        </w:r>
+      </w:ins>
+      <w:del w:id="18" w:author="Grant Gibson" w:date="2025-05-22T09:16:00Z" w16du:dateUtc="2025-05-22T13:16:00Z">
+        <w:r>
+          <w:rPr>
+            <w:rFonts w:ascii="Times New Roman" w:eastAsia="Times New Roman" w:hAnsi="Times New Roman" w:cs="Times New Roman"/>
+            <w:color w:val="000000"/>
+            <w:lang w:eastAsia="fr-CA"/>
+          </w:rPr>
+          <w:delText>o</w:delText>
+        </w:r>
+      </w:del>
+      <w:r>
+        <w:rPr>
+          <w:rFonts w:ascii="Times New Roman" w:eastAsia="Times New Roman" w:hAnsi="Times New Roman" w:cs="Times New Roman"/>
+          <w:color w:val="000000"/>
+          <w:lang w:eastAsia="fr-CA"/>
+        </w:rPr>
+        <w:t>n digital repositories</w:t>
+      </w:r>
+      <w:r>
+        <w:rPr>
+          <w:rFonts w:ascii="Times New Roman" w:eastAsia="Times New Roman" w:hAnsi="Times New Roman" w:cs="Times New Roman"/>
+          <w:color w:val="000000"/>
+          <w:lang w:eastAsia="fr-CA"/>
+        </w:rPr>
+        <w:t xml:space="preserve">. </w:t>
+      </w:r>
     </w:p>
     <w:p>
       <w:pPr>
@@ -621,14 +889,26 @@
         </w:rPr>
         <w:t xml:space="preserve">, however, approaches </w:t>
       </w:r>
-      <w:r>
-        <w:rPr>
-          <w:rFonts w:ascii="Times New Roman" w:eastAsia="Times New Roman" w:hAnsi="Times New Roman" w:cs="Times New Roman"/>
-          <w:color w:val="000000"/>
-          <w:lang w:eastAsia="fr-CA"/>
-        </w:rPr>
-        <w:t>through</w:t>
-      </w:r>
+      <w:del w:id="19" w:author="Grant Gibson" w:date="2025-05-22T09:16:00Z" w16du:dateUtc="2025-05-22T13:16:00Z">
+        <w:r>
+          <w:rPr>
+            <w:rFonts w:ascii="Times New Roman" w:eastAsia="Times New Roman" w:hAnsi="Times New Roman" w:cs="Times New Roman"/>
+            <w:color w:val="000000"/>
+            <w:lang w:eastAsia="fr-CA"/>
+          </w:rPr>
+          <w:delText>through</w:delText>
+        </w:r>
+      </w:del>
+      <w:ins w:id="20" w:author="Grant Gibson" w:date="2025-05-22T09:16:00Z" w16du:dateUtc="2025-05-22T13:16:00Z">
+        <w:r>
+          <w:rPr>
+            <w:rFonts w:ascii="Times New Roman" w:eastAsia="Times New Roman" w:hAnsi="Times New Roman" w:cs="Times New Roman"/>
+            <w:color w:val="000000"/>
+            <w:lang w:eastAsia="fr-CA"/>
+          </w:rPr>
+          <w:t>by</w:t>
+        </w:r>
+      </w:ins>
       <w:r>
         <w:rPr>
           <w:rFonts w:ascii="Times New Roman" w:eastAsia="Times New Roman" w:hAnsi="Times New Roman" w:cs="Times New Roman"/>
@@ -643,7 +923,53 @@
           <w:color w:val="000000"/>
           <w:lang w:eastAsia="fr-CA"/>
         </w:rPr>
-        <w:t xml:space="preserve"> all the while preserving the ethical integrity of their restricted dat</w:t>
+        <w:t xml:space="preserve"> </w:t>
+      </w:r>
+      <w:del w:id="21" w:author="Grant Gibson" w:date="2025-05-22T09:16:00Z" w16du:dateUtc="2025-05-22T13:16:00Z">
+        <w:r>
+          <w:rPr>
+            <w:rFonts w:ascii="Times New Roman" w:eastAsia="Times New Roman" w:hAnsi="Times New Roman" w:cs="Times New Roman"/>
+            <w:color w:val="000000"/>
+            <w:lang w:eastAsia="fr-CA"/>
+          </w:rPr>
+          <w:delText xml:space="preserve">all the </w:delText>
+        </w:r>
+      </w:del>
+      <w:r>
+        <w:rPr>
+          <w:rFonts w:ascii="Times New Roman" w:eastAsia="Times New Roman" w:hAnsi="Times New Roman" w:cs="Times New Roman"/>
+          <w:color w:val="000000"/>
+          <w:lang w:eastAsia="fr-CA"/>
+        </w:rPr>
+        <w:t xml:space="preserve">while preserving the </w:t>
+      </w:r>
+      <w:del w:id="22" w:author="Grant Gibson" w:date="2025-05-22T09:17:00Z" w16du:dateUtc="2025-05-22T13:17:00Z">
+        <w:r>
+          <w:rPr>
+            <w:rFonts w:ascii="Times New Roman" w:eastAsia="Times New Roman" w:hAnsi="Times New Roman" w:cs="Times New Roman"/>
+            <w:color w:val="000000"/>
+            <w:lang w:eastAsia="fr-CA"/>
+          </w:rPr>
+          <w:delText>ethical integrity</w:delText>
+        </w:r>
+      </w:del>
+      <w:ins w:id="23" w:author="Grant Gibson" w:date="2025-05-22T09:17:00Z" w16du:dateUtc="2025-05-22T13:17:00Z">
+        <w:r>
+          <w:rPr>
+            <w:rFonts w:ascii="Times New Roman" w:eastAsia="Times New Roman" w:hAnsi="Times New Roman" w:cs="Times New Roman"/>
+            <w:color w:val="000000"/>
+            <w:lang w:eastAsia="fr-CA"/>
+          </w:rPr>
+          <w:t>confidentiality</w:t>
+        </w:r>
+      </w:ins>
+      <w:r>
+        <w:rPr>
+          <w:rFonts w:ascii="Times New Roman" w:eastAsia="Times New Roman" w:hAnsi="Times New Roman" w:cs="Times New Roman"/>
+          <w:color w:val="000000"/>
+          <w:lang w:eastAsia="fr-CA"/>
+        </w:rPr>
+        <w:t xml:space="preserve"> of their restricted dat</w:t>
       </w:r>
       <w:r>
         <w:rPr>
@@ -792,12 +1118,40 @@
           <w:color w:val="000000"/>
           <w:lang w:eastAsia="fr-CA"/>
         </w:rPr>
-        <w:t xml:space="preserve">Some datasets cannot find their way to Borealis for reasons pertaining to their </w:t>
-      </w:r>
-      <w:hyperlink r:id="rId14" w:history="1">
-        <w:r>
-          <w:rPr>
-            <w:rStyle w:val="Hyperlien"/>
+        <w:t xml:space="preserve">Some datasets cannot </w:t>
+      </w:r>
+      <w:del w:id="24" w:author="Grant Gibson" w:date="2025-05-22T09:17:00Z" w16du:dateUtc="2025-05-22T13:17:00Z">
+        <w:r>
+          <w:rPr>
+            <w:rFonts w:ascii="Times New Roman" w:eastAsia="Times New Roman" w:hAnsi="Times New Roman" w:cs="Times New Roman"/>
+            <w:color w:val="000000"/>
+            <w:lang w:eastAsia="fr-CA"/>
+          </w:rPr>
+          <w:delText>find their way to</w:delText>
+        </w:r>
+      </w:del>
+      <w:ins w:id="25" w:author="Grant Gibson" w:date="2025-05-22T09:17:00Z" w16du:dateUtc="2025-05-22T13:17:00Z">
+        <w:r>
+          <w:rPr>
+            <w:rFonts w:ascii="Times New Roman" w:eastAsia="Times New Roman" w:hAnsi="Times New Roman" w:cs="Times New Roman"/>
+            <w:color w:val="000000"/>
+            <w:lang w:eastAsia="fr-CA"/>
+          </w:rPr>
+          <w:t>be fully deposited into</w:t>
+        </w:r>
+      </w:ins>
+      <w:r>
+        <w:rPr>
+          <w:rFonts w:ascii="Times New Roman" w:eastAsia="Times New Roman" w:hAnsi="Times New Roman" w:cs="Times New Roman"/>
+          <w:color w:val="000000"/>
+          <w:lang w:eastAsia="fr-CA"/>
+        </w:rPr>
+        <w:t xml:space="preserve"> Borealis for reasons pertaining to their </w:t>
+      </w:r>
+      <w:hyperlink r:id="rId18" w:history="1">
+        <w:r>
+          <w:rPr>
+            <w:rStyle w:val="Hyperlink"/>
             <w:rFonts w:ascii="Times New Roman" w:eastAsia="Times New Roman" w:hAnsi="Times New Roman" w:cs="Times New Roman"/>
             <w:lang w:eastAsia="fr-CA"/>
           </w:rPr>
@@ -874,33 +1228,112 @@
           <w:color w:val="000000"/>
           <w:lang w:eastAsia="fr-CA"/>
         </w:rPr>
-        <w:t xml:space="preserve">The upload of any such datasets would not only violate the Borealis Terms of Use, but would also likely violate Research Ethic Board (REB) guidelines concerning the dataset or the study at hand. </w:t>
-      </w:r>
-    </w:p>
-    <w:p>
-      <w:pPr>
-        <w:rPr>
-          <w:rFonts w:ascii="Times New Roman" w:eastAsia="Times New Roman" w:hAnsi="Times New Roman" w:cs="Times New Roman"/>
-          <w:color w:val="000000"/>
-          <w:lang w:eastAsia="fr-CA"/>
-        </w:rPr>
-      </w:pPr>
-    </w:p>
-    <w:p>
-      <w:pPr>
-        <w:rPr>
-          <w:rFonts w:ascii="Times New Roman" w:eastAsia="Times New Roman" w:hAnsi="Times New Roman" w:cs="Times New Roman"/>
-          <w:color w:val="000000"/>
-          <w:lang w:eastAsia="fr-CA"/>
-        </w:rPr>
-      </w:pPr>
-      <w:r>
-        <w:rPr>
-          <w:rFonts w:ascii="Times New Roman" w:eastAsia="Times New Roman" w:hAnsi="Times New Roman" w:cs="Times New Roman"/>
-          <w:color w:val="000000"/>
-          <w:lang w:eastAsia="fr-CA"/>
-        </w:rPr>
-        <w:t xml:space="preserve">Although Borealis does not permit the upload any identifiable datasets, it does not bar users from uploading </w:t>
+        <w:t xml:space="preserve">The upload of any such datasets would not only violate the Borealis Terms of Use, but would also likely violate </w:t>
+      </w:r>
+      <w:del w:id="26" w:author="Grant Gibson" w:date="2025-05-22T09:18:00Z" w16du:dateUtc="2025-05-22T13:18:00Z">
+        <w:r>
+          <w:rPr>
+            <w:rFonts w:ascii="Times New Roman" w:eastAsia="Times New Roman" w:hAnsi="Times New Roman" w:cs="Times New Roman"/>
+            <w:color w:val="000000"/>
+            <w:lang w:eastAsia="fr-CA"/>
+          </w:rPr>
+          <w:delText>Research Ethic Board (REB) guidelines concerning</w:delText>
+        </w:r>
+      </w:del>
+      <w:r>
+        <w:rPr>
+          <w:rFonts w:ascii="Times New Roman" w:eastAsia="Times New Roman" w:hAnsi="Times New Roman" w:cs="Times New Roman"/>
+          <w:color w:val="000000"/>
+          <w:lang w:eastAsia="fr-CA"/>
+        </w:rPr>
+        <w:t xml:space="preserve"> </w:t>
+      </w:r>
+      <w:ins w:id="27" w:author="Grant Gibson" w:date="2025-05-22T09:18:00Z" w16du:dateUtc="2025-05-22T13:18:00Z">
+        <w:r>
+          <w:rPr>
+            <w:rFonts w:ascii="Times New Roman" w:eastAsia="Times New Roman" w:hAnsi="Times New Roman" w:cs="Times New Roman"/>
+            <w:color w:val="000000"/>
+            <w:lang w:eastAsia="fr-CA"/>
+          </w:rPr>
+          <w:t xml:space="preserve">promises made during the consent process used to collect </w:t>
+        </w:r>
+      </w:ins>
+      <w:r>
+        <w:rPr>
+          <w:rFonts w:ascii="Times New Roman" w:eastAsia="Times New Roman" w:hAnsi="Times New Roman" w:cs="Times New Roman"/>
+          <w:color w:val="000000"/>
+          <w:lang w:eastAsia="fr-CA"/>
+        </w:rPr>
+        <w:t xml:space="preserve">the dataset </w:t>
+      </w:r>
+      <w:del w:id="28" w:author="Grant Gibson" w:date="2025-05-22T09:18:00Z" w16du:dateUtc="2025-05-22T13:18:00Z">
+        <w:r>
+          <w:rPr>
+            <w:rFonts w:ascii="Times New Roman" w:eastAsia="Times New Roman" w:hAnsi="Times New Roman" w:cs="Times New Roman"/>
+            <w:color w:val="000000"/>
+            <w:lang w:eastAsia="fr-CA"/>
+          </w:rPr>
+          <w:delText xml:space="preserve">or the study </w:delText>
+        </w:r>
+      </w:del>
+      <w:r>
+        <w:rPr>
+          <w:rFonts w:ascii="Times New Roman" w:eastAsia="Times New Roman" w:hAnsi="Times New Roman" w:cs="Times New Roman"/>
+          <w:color w:val="000000"/>
+          <w:lang w:eastAsia="fr-CA"/>
+        </w:rPr>
+        <w:t xml:space="preserve">at hand. </w:t>
+      </w:r>
+    </w:p>
+    <w:p>
+      <w:pPr>
+        <w:rPr>
+          <w:rFonts w:ascii="Times New Roman" w:eastAsia="Times New Roman" w:hAnsi="Times New Roman" w:cs="Times New Roman"/>
+          <w:color w:val="000000"/>
+          <w:lang w:eastAsia="fr-CA"/>
+        </w:rPr>
+      </w:pPr>
+    </w:p>
+    <w:p>
+      <w:pPr>
+        <w:rPr>
+          <w:rFonts w:ascii="Times New Roman" w:eastAsia="Times New Roman" w:hAnsi="Times New Roman" w:cs="Times New Roman"/>
+          <w:color w:val="000000"/>
+          <w:lang w:eastAsia="fr-CA"/>
+        </w:rPr>
+      </w:pPr>
+      <w:r>
+        <w:rPr>
+          <w:rFonts w:ascii="Times New Roman" w:eastAsia="Times New Roman" w:hAnsi="Times New Roman" w:cs="Times New Roman"/>
+          <w:color w:val="000000"/>
+          <w:lang w:eastAsia="fr-CA"/>
+        </w:rPr>
+        <w:lastRenderedPageBreak/>
+        <w:t xml:space="preserve">Although Borealis does not permit the upload any </w:t>
+      </w:r>
+      <w:commentRangeStart w:id="29"/>
+      <w:r>
+        <w:rPr>
+          <w:rFonts w:ascii="Times New Roman" w:eastAsia="Times New Roman" w:hAnsi="Times New Roman" w:cs="Times New Roman"/>
+          <w:color w:val="000000"/>
+          <w:lang w:eastAsia="fr-CA"/>
+        </w:rPr>
+        <w:t>identifiable datasets</w:t>
+      </w:r>
+      <w:commentRangeEnd w:id="29"/>
+      <w:r>
+        <w:rPr>
+          <w:rStyle w:val="CommentReference"/>
+        </w:rPr>
+        <w:commentReference w:id="29"/>
+      </w:r>
+      <w:r>
+        <w:rPr>
+          <w:rFonts w:ascii="Times New Roman" w:eastAsia="Times New Roman" w:hAnsi="Times New Roman" w:cs="Times New Roman"/>
+          <w:color w:val="000000"/>
+          <w:lang w:eastAsia="fr-CA"/>
+        </w:rPr>
+        <w:t xml:space="preserve">, it does not bar users from uploading </w:t>
       </w:r>
       <w:r>
         <w:rPr>
@@ -948,16 +1381,7 @@
           <w:color w:val="000000"/>
           <w:lang w:eastAsia="fr-CA"/>
         </w:rPr>
-        <w:t xml:space="preserve">For instance, a sensitive medical trial dataset containing identifiable information would be unacceptable for upload; </w:t>
-      </w:r>
-      <w:r>
-        <w:rPr>
-          <w:rFonts w:ascii="Times New Roman" w:eastAsia="Times New Roman" w:hAnsi="Times New Roman" w:cs="Times New Roman"/>
-          <w:color w:val="000000"/>
-          <w:lang w:eastAsia="fr-CA"/>
-        </w:rPr>
-        <w:lastRenderedPageBreak/>
-        <w:t xml:space="preserve">however, metadata such as the questions posed to the participants, the type of instruments used for assessment, variable labels and </w:t>
+        <w:t xml:space="preserve">For instance, a sensitive medical trial dataset containing identifiable information would be unacceptable for upload; however, metadata such as the questions posed to the participants, the type of instruments used for assessment, variable labels and </w:t>
       </w:r>
       <w:r>
         <w:rPr>
@@ -983,6 +1407,7 @@
         </w:rPr>
         <w:t xml:space="preserve">cs would be permissible. That is, information </w:t>
       </w:r>
+      <w:commentRangeStart w:id="30"/>
       <w:r>
         <w:rPr>
           <w:rFonts w:ascii="Times New Roman" w:eastAsia="Times New Roman" w:hAnsi="Times New Roman" w:cs="Times New Roman"/>
@@ -995,45 +1420,12 @@
         </w:rPr>
         <w:t>about</w:t>
       </w:r>
-      <w:r>
-        <w:rPr>
-          <w:rFonts w:ascii="Times New Roman" w:eastAsia="Times New Roman" w:hAnsi="Times New Roman" w:cs="Times New Roman"/>
-          <w:color w:val="000000"/>
-          <w:lang w:eastAsia="fr-CA"/>
-        </w:rPr>
-        <w:t xml:space="preserve"> the study</w:t>
-      </w:r>
-      <w:r>
-        <w:rPr>
-          <w:rFonts w:ascii="Times New Roman" w:eastAsia="Times New Roman" w:hAnsi="Times New Roman" w:cs="Times New Roman"/>
-          <w:color w:val="000000"/>
-          <w:lang w:eastAsia="fr-CA"/>
-        </w:rPr>
-        <w:t xml:space="preserve"> dataset</w:t>
-      </w:r>
-      <w:r>
-        <w:rPr>
-          <w:rFonts w:ascii="Times New Roman" w:eastAsia="Times New Roman" w:hAnsi="Times New Roman" w:cs="Times New Roman"/>
-          <w:color w:val="000000"/>
-          <w:lang w:eastAsia="fr-CA"/>
-        </w:rPr>
-        <w:t xml:space="preserve"> could be deemed well within the boundaries of permissibility, but</w:t>
-      </w:r>
-      <w:r>
-        <w:rPr>
-          <w:rFonts w:ascii="Times New Roman" w:eastAsia="Times New Roman" w:hAnsi="Times New Roman" w:cs="Times New Roman"/>
-          <w:color w:val="000000"/>
-          <w:lang w:eastAsia="fr-CA"/>
-        </w:rPr>
-        <w:t xml:space="preserve"> </w:t>
-      </w:r>
-      <w:r>
-        <w:rPr>
-          <w:rFonts w:ascii="Times New Roman" w:eastAsia="Times New Roman" w:hAnsi="Times New Roman" w:cs="Times New Roman"/>
-          <w:color w:val="000000"/>
-          <w:lang w:eastAsia="fr-CA"/>
-        </w:rPr>
-        <w:t xml:space="preserve">information </w:t>
+      <w:commentRangeEnd w:id="30"/>
+      <w:r>
+        <w:rPr>
+          <w:rStyle w:val="CommentReference"/>
+        </w:rPr>
+        <w:commentReference w:id="30"/>
       </w:r>
       <w:r>
         <w:rPr>
@@ -1044,6 +1436,75 @@
           <w:iCs/>
           <w:color w:val="000000"/>
           <w:lang w:eastAsia="fr-CA"/>
+          <w:rPrChange w:id="31" w:author="Grant Gibson" w:date="2025-05-22T09:20:00Z" w16du:dateUtc="2025-05-22T13:20:00Z">
+            <w:rPr>
+              <w:rFonts w:ascii="Times New Roman" w:eastAsia="Times New Roman" w:hAnsi="Times New Roman" w:cs="Times New Roman"/>
+              <w:color w:val="000000"/>
+              <w:lang w:eastAsia="fr-CA"/>
+            </w:rPr>
+          </w:rPrChange>
+        </w:rPr>
+        <w:t xml:space="preserve"> the study</w:t>
+      </w:r>
+      <w:r>
+        <w:rPr>
+          <w:rFonts w:ascii="Times New Roman" w:eastAsia="Times New Roman" w:hAnsi="Times New Roman" w:cs="Times New Roman"/>
+          <w:color w:val="000000"/>
+          <w:lang w:eastAsia="fr-CA"/>
+        </w:rPr>
+        <w:t xml:space="preserve"> </w:t>
+      </w:r>
+      <w:del w:id="32" w:author="Grant Gibson" w:date="2025-05-22T09:20:00Z" w16du:dateUtc="2025-05-22T13:20:00Z">
+        <w:r>
+          <w:rPr>
+            <w:rFonts w:ascii="Times New Roman" w:eastAsia="Times New Roman" w:hAnsi="Times New Roman" w:cs="Times New Roman"/>
+            <w:color w:val="000000"/>
+            <w:lang w:eastAsia="fr-CA"/>
+          </w:rPr>
+          <w:delText>dataset</w:delText>
+        </w:r>
+        <w:r>
+          <w:rPr>
+            <w:rFonts w:ascii="Times New Roman" w:eastAsia="Times New Roman" w:hAnsi="Times New Roman" w:cs="Times New Roman"/>
+            <w:color w:val="000000"/>
+            <w:lang w:eastAsia="fr-CA"/>
+          </w:rPr>
+          <w:delText xml:space="preserve"> </w:delText>
+        </w:r>
+      </w:del>
+      <w:r>
+        <w:rPr>
+          <w:rFonts w:ascii="Times New Roman" w:eastAsia="Times New Roman" w:hAnsi="Times New Roman" w:cs="Times New Roman"/>
+          <w:color w:val="000000"/>
+          <w:lang w:eastAsia="fr-CA"/>
+        </w:rPr>
+        <w:t>could be deemed well within the boundaries of permissibility, but</w:t>
+      </w:r>
+      <w:r>
+        <w:rPr>
+          <w:rFonts w:ascii="Times New Roman" w:eastAsia="Times New Roman" w:hAnsi="Times New Roman" w:cs="Times New Roman"/>
+          <w:color w:val="000000"/>
+          <w:lang w:eastAsia="fr-CA"/>
+        </w:rPr>
+        <w:t xml:space="preserve"> </w:t>
+      </w:r>
+      <w:r>
+        <w:rPr>
+          <w:rFonts w:ascii="Times New Roman" w:eastAsia="Times New Roman" w:hAnsi="Times New Roman" w:cs="Times New Roman"/>
+          <w:color w:val="000000"/>
+          <w:lang w:eastAsia="fr-CA"/>
+        </w:rPr>
+        <w:t xml:space="preserve">information </w:t>
+      </w:r>
+      <w:r>
+        <w:rPr>
+          <w:rFonts w:ascii="Times New Roman" w:eastAsia="Times New Roman" w:hAnsi="Times New Roman" w:cs="Times New Roman"/>
+          <w:b/>
+          <w:bCs/>
+          <w:i/>
+          <w:iCs/>
+          <w:color w:val="000000"/>
+          <w:lang w:eastAsia="fr-CA"/>
         </w:rPr>
         <w:t>about</w:t>
       </w:r>
@@ -1053,8 +1514,63 @@
           <w:color w:val="000000"/>
           <w:lang w:eastAsia="fr-CA"/>
         </w:rPr>
-        <w:t xml:space="preserve"> participants or testing locations</w:t>
-      </w:r>
+        <w:t xml:space="preserve"> </w:t>
+      </w:r>
+      <w:r>
+        <w:rPr>
+          <w:rFonts w:ascii="Times New Roman" w:eastAsia="Times New Roman" w:hAnsi="Times New Roman" w:cs="Times New Roman"/>
+          <w:b/>
+          <w:bCs/>
+          <w:i/>
+          <w:iCs/>
+          <w:color w:val="000000"/>
+          <w:lang w:eastAsia="fr-CA"/>
+          <w:rPrChange w:id="33" w:author="Grant Gibson" w:date="2025-05-22T09:20:00Z" w16du:dateUtc="2025-05-22T13:20:00Z">
+            <w:rPr>
+              <w:rFonts w:ascii="Times New Roman" w:eastAsia="Times New Roman" w:hAnsi="Times New Roman" w:cs="Times New Roman"/>
+              <w:color w:val="000000"/>
+              <w:lang w:eastAsia="fr-CA"/>
+            </w:rPr>
+          </w:rPrChange>
+        </w:rPr>
+        <w:t>participants</w:t>
+      </w:r>
+      <w:r>
+        <w:rPr>
+          <w:rFonts w:ascii="Times New Roman" w:eastAsia="Times New Roman" w:hAnsi="Times New Roman" w:cs="Times New Roman"/>
+          <w:color w:val="000000"/>
+          <w:lang w:eastAsia="fr-CA"/>
+        </w:rPr>
+        <w:t xml:space="preserve"> </w:t>
+      </w:r>
+      <w:ins w:id="34" w:author="Grant Gibson" w:date="2025-05-22T09:20:00Z" w16du:dateUtc="2025-05-22T13:20:00Z">
+        <w:r>
+          <w:rPr>
+            <w:rFonts w:ascii="Times New Roman" w:eastAsia="Times New Roman" w:hAnsi="Times New Roman" w:cs="Times New Roman"/>
+            <w:color w:val="000000"/>
+            <w:lang w:eastAsia="fr-CA"/>
+          </w:rPr>
+          <w:t>(</w:t>
+        </w:r>
+      </w:ins>
+      <w:r>
+        <w:rPr>
+          <w:rFonts w:ascii="Times New Roman" w:eastAsia="Times New Roman" w:hAnsi="Times New Roman" w:cs="Times New Roman"/>
+          <w:color w:val="000000"/>
+          <w:lang w:eastAsia="fr-CA"/>
+        </w:rPr>
+        <w:t>or testing locations</w:t>
+      </w:r>
+      <w:ins w:id="35" w:author="Grant Gibson" w:date="2025-05-22T09:20:00Z" w16du:dateUtc="2025-05-22T13:20:00Z">
+        <w:r>
+          <w:rPr>
+            <w:rFonts w:ascii="Times New Roman" w:eastAsia="Times New Roman" w:hAnsi="Times New Roman" w:cs="Times New Roman"/>
+            <w:color w:val="000000"/>
+            <w:lang w:eastAsia="fr-CA"/>
+          </w:rPr>
+          <w:t>)</w:t>
+        </w:r>
+      </w:ins>
       <w:r>
         <w:rPr>
           <w:rFonts w:ascii="Times New Roman" w:eastAsia="Times New Roman" w:hAnsi="Times New Roman" w:cs="Times New Roman"/>
@@ -1077,7 +1593,71 @@
           <w:color w:val="000000"/>
           <w:lang w:eastAsia="fr-CA"/>
         </w:rPr>
-        <w:t xml:space="preserve">It logically follows from this that, given our goals of making restricted data findable with heavily anonymized metadata, </w:t>
+        <w:t xml:space="preserve">It logically follows from this that, given </w:t>
+      </w:r>
+      <w:del w:id="36" w:author="Grant Gibson" w:date="2025-05-22T09:21:00Z" w16du:dateUtc="2025-05-22T13:21:00Z">
+        <w:r>
+          <w:rPr>
+            <w:rFonts w:ascii="Times New Roman" w:eastAsia="Times New Roman" w:hAnsi="Times New Roman" w:cs="Times New Roman"/>
+            <w:color w:val="000000"/>
+            <w:lang w:eastAsia="fr-CA"/>
+          </w:rPr>
+          <w:delText>our</w:delText>
+        </w:r>
+      </w:del>
+      <w:ins w:id="37" w:author="Grant Gibson" w:date="2025-05-22T09:21:00Z" w16du:dateUtc="2025-05-22T13:21:00Z">
+        <w:r>
+          <w:rPr>
+            <w:rFonts w:ascii="Times New Roman" w:eastAsia="Times New Roman" w:hAnsi="Times New Roman" w:cs="Times New Roman"/>
+            <w:color w:val="000000"/>
+            <w:lang w:eastAsia="fr-CA"/>
+          </w:rPr>
+          <w:t>the</w:t>
+        </w:r>
+      </w:ins>
+      <w:r>
+        <w:rPr>
+          <w:rFonts w:ascii="Times New Roman" w:eastAsia="Times New Roman" w:hAnsi="Times New Roman" w:cs="Times New Roman"/>
+          <w:color w:val="000000"/>
+          <w:lang w:eastAsia="fr-CA"/>
+        </w:rPr>
+        <w:t xml:space="preserve"> goal</w:t>
+      </w:r>
+      <w:del w:id="38" w:author="Grant Gibson" w:date="2025-05-22T09:21:00Z" w16du:dateUtc="2025-05-22T13:21:00Z">
+        <w:r>
+          <w:rPr>
+            <w:rFonts w:ascii="Times New Roman" w:eastAsia="Times New Roman" w:hAnsi="Times New Roman" w:cs="Times New Roman"/>
+            <w:color w:val="000000"/>
+            <w:lang w:eastAsia="fr-CA"/>
+          </w:rPr>
+          <w:delText>s</w:delText>
+        </w:r>
+      </w:del>
+      <w:r>
+        <w:rPr>
+          <w:rFonts w:ascii="Times New Roman" w:eastAsia="Times New Roman" w:hAnsi="Times New Roman" w:cs="Times New Roman"/>
+          <w:color w:val="000000"/>
+          <w:lang w:eastAsia="fr-CA"/>
+        </w:rPr>
+        <w:t xml:space="preserve"> of making restricted data findable with </w:t>
+      </w:r>
+      <w:del w:id="39" w:author="Grant Gibson" w:date="2025-05-22T09:20:00Z" w16du:dateUtc="2025-05-22T13:20:00Z">
+        <w:r>
+          <w:rPr>
+            <w:rFonts w:ascii="Times New Roman" w:eastAsia="Times New Roman" w:hAnsi="Times New Roman" w:cs="Times New Roman"/>
+            <w:color w:val="000000"/>
+            <w:lang w:eastAsia="fr-CA"/>
+          </w:rPr>
+          <w:delText xml:space="preserve">heavily </w:delText>
+        </w:r>
+      </w:del>
+      <w:r>
+        <w:rPr>
+          <w:rFonts w:ascii="Times New Roman" w:eastAsia="Times New Roman" w:hAnsi="Times New Roman" w:cs="Times New Roman"/>
+          <w:color w:val="000000"/>
+          <w:lang w:eastAsia="fr-CA"/>
+        </w:rPr>
+        <w:t xml:space="preserve">anonymized metadata, </w:t>
       </w:r>
       <w:r>
         <w:rPr>
@@ -1093,16 +1673,26 @@
           <w:color w:val="000000"/>
           <w:lang w:eastAsia="fr-CA"/>
         </w:rPr>
-        <w:t>orealis could be a central tool in our on-going endeavor</w:t>
-      </w:r>
-      <w:r>
-        <w:rPr>
-          <w:rFonts w:ascii="Times New Roman" w:eastAsia="Times New Roman" w:hAnsi="Times New Roman" w:cs="Times New Roman"/>
-          <w:color w:val="000000"/>
-          <w:lang w:eastAsia="fr-CA"/>
-        </w:rPr>
-        <w:t>s</w:t>
-      </w:r>
+        <w:t>orealis could be a central tool</w:t>
+      </w:r>
+      <w:del w:id="40" w:author="Grant Gibson" w:date="2025-05-22T09:21:00Z" w16du:dateUtc="2025-05-22T13:21:00Z">
+        <w:r>
+          <w:rPr>
+            <w:rFonts w:ascii="Times New Roman" w:eastAsia="Times New Roman" w:hAnsi="Times New Roman" w:cs="Times New Roman"/>
+            <w:color w:val="000000"/>
+            <w:lang w:eastAsia="fr-CA"/>
+          </w:rPr>
+          <w:delText xml:space="preserve"> in our on-going endeavor</w:delText>
+        </w:r>
+        <w:r>
+          <w:rPr>
+            <w:rFonts w:ascii="Times New Roman" w:eastAsia="Times New Roman" w:hAnsi="Times New Roman" w:cs="Times New Roman"/>
+            <w:color w:val="000000"/>
+            <w:lang w:eastAsia="fr-CA"/>
+          </w:rPr>
+          <w:delText>s</w:delText>
+        </w:r>
+      </w:del>
       <w:r>
         <w:rPr>
           <w:rFonts w:ascii="Times New Roman" w:eastAsia="Times New Roman" w:hAnsi="Times New Roman" w:cs="Times New Roman"/>
@@ -1154,11 +1744,31 @@
           <w:color w:val="000000"/>
           <w:lang w:eastAsia="fr-CA"/>
         </w:rPr>
-        <w:t>Over the years, there has been a push by the Canadian Tri-Council Agencies</w:t>
-      </w:r>
-      <w:r>
-        <w:rPr>
-          <w:rStyle w:val="Appelnotedebasdep"/>
+        <w:t xml:space="preserve">Over the years, there has been a push by the </w:t>
+      </w:r>
+      <w:del w:id="41" w:author="Grant Gibson" w:date="2025-05-22T09:21:00Z" w16du:dateUtc="2025-05-22T13:21:00Z">
+        <w:r>
+          <w:rPr>
+            <w:rFonts w:ascii="Times New Roman" w:eastAsia="Times New Roman" w:hAnsi="Times New Roman" w:cs="Times New Roman"/>
+            <w:color w:val="000000"/>
+            <w:lang w:eastAsia="fr-CA"/>
+          </w:rPr>
+          <w:delText>Canadian Tri-Council Agencies</w:delText>
+        </w:r>
+      </w:del>
+      <w:ins w:id="42" w:author="Grant Gibson" w:date="2025-05-22T09:21:00Z" w16du:dateUtc="2025-05-22T13:21:00Z">
+        <w:r>
+          <w:rPr>
+            <w:rFonts w:ascii="Times New Roman" w:eastAsia="Times New Roman" w:hAnsi="Times New Roman" w:cs="Times New Roman"/>
+            <w:color w:val="000000"/>
+            <w:lang w:eastAsia="fr-CA"/>
+          </w:rPr>
+          <w:t>Tri-Agencies</w:t>
+        </w:r>
+      </w:ins>
+      <w:r>
+        <w:rPr>
+          <w:rStyle w:val="FootnoteReference"/>
           <w:rFonts w:ascii="Times New Roman" w:eastAsia="Times New Roman" w:hAnsi="Times New Roman" w:cs="Times New Roman"/>
           <w:color w:val="000000"/>
           <w:lang w:eastAsia="fr-CA"/>
@@ -1239,7 +1849,7 @@
       </w:r>
       <w:r>
         <w:rPr>
-          <w:rStyle w:val="Appelnotedebasdep"/>
+          <w:rStyle w:val="FootnoteReference"/>
           <w:rFonts w:ascii="Times New Roman" w:hAnsi="Times New Roman" w:cs="Times New Roman"/>
           <w:color w:val="333333"/>
           <w:shd w:val="clear" w:color="auto" w:fill="FFFFFF"/>
@@ -1260,15 +1870,16 @@
           <w:color w:val="333333"/>
           <w:shd w:val="clear" w:color="auto" w:fill="FFFFFF"/>
         </w:rPr>
-        <w:t xml:space="preserve"> Of course, not all data can be made readily available given their sensitive nature</w:t>
-      </w:r>
+        <w:t xml:space="preserve"> </w:t>
+      </w:r>
+      <w:commentRangeStart w:id="43"/>
       <w:r>
         <w:rPr>
           <w:rFonts w:ascii="Times New Roman" w:hAnsi="Times New Roman" w:cs="Times New Roman"/>
           <w:color w:val="333333"/>
           <w:shd w:val="clear" w:color="auto" w:fill="FFFFFF"/>
         </w:rPr>
-        <w:t>, but an effort should be made to make them as findable as possible all the while maintaining the privacy of the participants</w:t>
+        <w:t>Of course, not all data can be made readily available given their sensitive nature</w:t>
       </w:r>
       <w:r>
         <w:rPr>
@@ -1276,7 +1887,7 @@
           <w:color w:val="333333"/>
           <w:shd w:val="clear" w:color="auto" w:fill="FFFFFF"/>
         </w:rPr>
-        <w:t xml:space="preserve"> (which should be the foremost priority)</w:t>
+        <w:t>, but an effort should be made to make them as findable as possible all the while maintaining the privacy of the participants</w:t>
       </w:r>
       <w:r>
         <w:rPr>
@@ -1284,8 +1895,23 @@
           <w:color w:val="333333"/>
           <w:shd w:val="clear" w:color="auto" w:fill="FFFFFF"/>
         </w:rPr>
+        <w:t xml:space="preserve"> (which should be the foremost priority)</w:t>
+      </w:r>
+      <w:r>
+        <w:rPr>
+          <w:rFonts w:ascii="Times New Roman" w:hAnsi="Times New Roman" w:cs="Times New Roman"/>
+          <w:color w:val="333333"/>
+          <w:shd w:val="clear" w:color="auto" w:fill="FFFFFF"/>
+        </w:rPr>
         <w:t xml:space="preserve">. </w:t>
       </w:r>
+      <w:commentRangeEnd w:id="43"/>
+      <w:r>
+        <w:rPr>
+          <w:rStyle w:val="CommentReference"/>
+        </w:rPr>
+        <w:commentReference w:id="43"/>
+      </w:r>
     </w:p>
     <w:p>
       <w:pPr>
@@ -1318,21 +1944,49 @@
           <w:color w:val="000000"/>
           <w:lang w:eastAsia="fr-CA"/>
         </w:rPr>
-        <w:t>benefits to using one’s respective institutional Dataverse via Borealis as a repository for sensitive data metadata.</w:t>
-      </w:r>
-    </w:p>
-    <w:p>
-      <w:pPr>
-        <w:rPr>
-          <w:rFonts w:ascii="Times New Roman" w:eastAsia="Times New Roman" w:hAnsi="Times New Roman" w:cs="Times New Roman"/>
-          <w:color w:val="000000"/>
-          <w:lang w:eastAsia="fr-CA"/>
-        </w:rPr>
-      </w:pPr>
-    </w:p>
-    <w:p>
-      <w:pPr>
-        <w:pStyle w:val="Paragraphedeliste"/>
+        <w:t xml:space="preserve">benefits to using </w:t>
+      </w:r>
+      <w:del w:id="44" w:author="Grant Gibson" w:date="2025-05-22T09:23:00Z" w16du:dateUtc="2025-05-22T13:23:00Z">
+        <w:r>
+          <w:rPr>
+            <w:rFonts w:ascii="Times New Roman" w:eastAsia="Times New Roman" w:hAnsi="Times New Roman" w:cs="Times New Roman"/>
+            <w:color w:val="000000"/>
+            <w:lang w:eastAsia="fr-CA"/>
+          </w:rPr>
+          <w:delText>one’s respective</w:delText>
+        </w:r>
+      </w:del>
+      <w:ins w:id="45" w:author="Grant Gibson" w:date="2025-05-22T09:23:00Z" w16du:dateUtc="2025-05-22T13:23:00Z">
+        <w:r>
+          <w:rPr>
+            <w:rFonts w:ascii="Times New Roman" w:eastAsia="Times New Roman" w:hAnsi="Times New Roman" w:cs="Times New Roman"/>
+            <w:color w:val="000000"/>
+            <w:lang w:eastAsia="fr-CA"/>
+          </w:rPr>
+          <w:t>an</w:t>
+        </w:r>
+      </w:ins>
+      <w:r>
+        <w:rPr>
+          <w:rFonts w:ascii="Times New Roman" w:eastAsia="Times New Roman" w:hAnsi="Times New Roman" w:cs="Times New Roman"/>
+          <w:color w:val="000000"/>
+          <w:lang w:eastAsia="fr-CA"/>
+        </w:rPr>
+        <w:t xml:space="preserve"> institutional Dataverse via Borealis as a repository for sensitive data metadata.</w:t>
+      </w:r>
+    </w:p>
+    <w:p>
+      <w:pPr>
+        <w:rPr>
+          <w:rFonts w:ascii="Times New Roman" w:eastAsia="Times New Roman" w:hAnsi="Times New Roman" w:cs="Times New Roman"/>
+          <w:color w:val="000000"/>
+          <w:lang w:eastAsia="fr-CA"/>
+        </w:rPr>
+      </w:pPr>
+    </w:p>
+    <w:p>
+      <w:pPr>
+        <w:pStyle w:val="ListParagraph"/>
         <w:numPr>
           <w:ilvl w:val="0"/>
           <w:numId w:val="12"/>
@@ -1343,18 +1997,44 @@
           <w:lang w:eastAsia="fr-CA"/>
         </w:rPr>
       </w:pPr>
-      <w:r>
-        <w:rPr>
-          <w:rFonts w:ascii="Times New Roman" w:eastAsia="Times New Roman" w:hAnsi="Times New Roman" w:cs="Times New Roman"/>
-          <w:color w:val="000000"/>
-          <w:lang w:eastAsia="fr-CA"/>
-        </w:rPr>
-        <w:t>Borealis is a safe and secure repository that houses continually institutionally curated Dataverses.</w:t>
-      </w:r>
-    </w:p>
-    <w:p>
-      <w:pPr>
-        <w:pStyle w:val="Paragraphedeliste"/>
+      <w:commentRangeStart w:id="46"/>
+      <w:r>
+        <w:rPr>
+          <w:rFonts w:ascii="Times New Roman" w:eastAsia="Times New Roman" w:hAnsi="Times New Roman" w:cs="Times New Roman"/>
+          <w:color w:val="000000"/>
+          <w:lang w:eastAsia="fr-CA"/>
+        </w:rPr>
+        <w:t xml:space="preserve">Borealis is a safe and secure repository that houses continually institutionally curated </w:t>
+      </w:r>
+      <w:proofErr w:type="spellStart"/>
+      <w:r>
+        <w:rPr>
+          <w:rFonts w:ascii="Times New Roman" w:eastAsia="Times New Roman" w:hAnsi="Times New Roman" w:cs="Times New Roman"/>
+          <w:color w:val="000000"/>
+          <w:lang w:eastAsia="fr-CA"/>
+        </w:rPr>
+        <w:t>Dataverses</w:t>
+      </w:r>
+      <w:proofErr w:type="spellEnd"/>
+      <w:r>
+        <w:rPr>
+          <w:rFonts w:ascii="Times New Roman" w:eastAsia="Times New Roman" w:hAnsi="Times New Roman" w:cs="Times New Roman"/>
+          <w:color w:val="000000"/>
+          <w:lang w:eastAsia="fr-CA"/>
+        </w:rPr>
+        <w:t>.</w:t>
+      </w:r>
+      <w:commentRangeEnd w:id="46"/>
+      <w:r>
+        <w:rPr>
+          <w:rStyle w:val="CommentReference"/>
+        </w:rPr>
+        <w:commentReference w:id="46"/>
+      </w:r>
+    </w:p>
+    <w:p>
+      <w:pPr>
+        <w:pStyle w:val="ListParagraph"/>
         <w:numPr>
           <w:ilvl w:val="0"/>
           <w:numId w:val="12"/>
@@ -1371,12 +2051,30 @@
           <w:color w:val="000000"/>
           <w:lang w:eastAsia="fr-CA"/>
         </w:rPr>
-        <w:t xml:space="preserve">Making information about the study dataset available can initiate conversations between researchers for the reuse of data (provided interinstitutional REB approval) and for potential joint ventures. </w:t>
-      </w:r>
-    </w:p>
-    <w:p>
-      <w:pPr>
-        <w:pStyle w:val="Paragraphedeliste"/>
+        <w:t>Making information about the study dataset available can initiate conversations between researchers for the reuse of data (provided inter</w:t>
+      </w:r>
+      <w:ins w:id="47" w:author="Grant Gibson" w:date="2025-05-22T09:23:00Z" w16du:dateUtc="2025-05-22T13:23:00Z">
+        <w:r>
+          <w:rPr>
+            <w:rFonts w:ascii="Times New Roman" w:eastAsia="Times New Roman" w:hAnsi="Times New Roman" w:cs="Times New Roman"/>
+            <w:color w:val="000000"/>
+            <w:lang w:eastAsia="fr-CA"/>
+          </w:rPr>
+          <w:t>-</w:t>
+        </w:r>
+      </w:ins>
+      <w:r>
+        <w:rPr>
+          <w:rFonts w:ascii="Times New Roman" w:eastAsia="Times New Roman" w:hAnsi="Times New Roman" w:cs="Times New Roman"/>
+          <w:color w:val="000000"/>
+          <w:lang w:eastAsia="fr-CA"/>
+        </w:rPr>
+        <w:t xml:space="preserve">institutional REB approval) and for potential joint ventures. </w:t>
+      </w:r>
+    </w:p>
+    <w:p>
+      <w:pPr>
+        <w:pStyle w:val="ListParagraph"/>
         <w:numPr>
           <w:ilvl w:val="0"/>
           <w:numId w:val="12"/>
@@ -1419,21 +2117,31 @@
         </w:rPr>
         <w:t xml:space="preserve">research data </w:t>
       </w:r>
-      <w:r>
-        <w:rPr>
-          <w:rFonts w:ascii="Times New Roman" w:eastAsia="Times New Roman" w:hAnsi="Times New Roman" w:cs="Times New Roman"/>
-          <w:color w:val="000000"/>
-          <w:lang w:eastAsia="fr-CA"/>
-        </w:rPr>
-        <w:t>dataset</w:t>
-      </w:r>
-      <w:r>
-        <w:rPr>
-          <w:rFonts w:ascii="Times New Roman" w:eastAsia="Times New Roman" w:hAnsi="Times New Roman" w:cs="Times New Roman"/>
-          <w:color w:val="000000"/>
-          <w:lang w:eastAsia="fr-CA"/>
-        </w:rPr>
-        <w:t xml:space="preserve"> metadata. The attribution of a</w:t>
+      <w:del w:id="48" w:author="Grant Gibson" w:date="2025-05-22T09:24:00Z" w16du:dateUtc="2025-05-22T13:24:00Z">
+        <w:r>
+          <w:rPr>
+            <w:rFonts w:ascii="Times New Roman" w:eastAsia="Times New Roman" w:hAnsi="Times New Roman" w:cs="Times New Roman"/>
+            <w:color w:val="000000"/>
+            <w:lang w:eastAsia="fr-CA"/>
+          </w:rPr>
+          <w:delText>dataset</w:delText>
+        </w:r>
+        <w:r>
+          <w:rPr>
+            <w:rFonts w:ascii="Times New Roman" w:eastAsia="Times New Roman" w:hAnsi="Times New Roman" w:cs="Times New Roman"/>
+            <w:color w:val="000000"/>
+            <w:lang w:eastAsia="fr-CA"/>
+          </w:rPr>
+          <w:delText xml:space="preserve"> </w:delText>
+        </w:r>
+      </w:del>
+      <w:r>
+        <w:rPr>
+          <w:rFonts w:ascii="Times New Roman" w:eastAsia="Times New Roman" w:hAnsi="Times New Roman" w:cs="Times New Roman"/>
+          <w:color w:val="000000"/>
+          <w:lang w:eastAsia="fr-CA"/>
+        </w:rPr>
+        <w:t>metadata. The attribution of a</w:t>
       </w:r>
       <w:r>
         <w:rPr>
@@ -1470,7 +2178,7 @@
     </w:p>
     <w:p>
       <w:pPr>
-        <w:pStyle w:val="Paragraphedeliste"/>
+        <w:pStyle w:val="ListParagraph"/>
         <w:numPr>
           <w:ilvl w:val="0"/>
           <w:numId w:val="12"/>
@@ -1487,12 +2195,64 @@
           <w:color w:val="000000"/>
           <w:lang w:eastAsia="fr-CA"/>
         </w:rPr>
-        <w:t>Upon publishing in Borealis, dataset files are automatically formatted in Data Documentation Initiative (</w:t>
-      </w:r>
-      <w:hyperlink r:id="rId15" w:history="1">
-        <w:r>
-          <w:rPr>
-            <w:rStyle w:val="Hyperlien"/>
+        <w:t>Upon publi</w:t>
+      </w:r>
+      <w:del w:id="49" w:author="Grant Gibson" w:date="2025-05-22T09:24:00Z" w16du:dateUtc="2025-05-22T13:24:00Z">
+        <w:r>
+          <w:rPr>
+            <w:rFonts w:ascii="Times New Roman" w:eastAsia="Times New Roman" w:hAnsi="Times New Roman" w:cs="Times New Roman"/>
+            <w:color w:val="000000"/>
+            <w:lang w:eastAsia="fr-CA"/>
+          </w:rPr>
+          <w:delText>shing</w:delText>
+        </w:r>
+      </w:del>
+      <w:ins w:id="50" w:author="Grant Gibson" w:date="2025-05-22T09:24:00Z" w16du:dateUtc="2025-05-22T13:24:00Z">
+        <w:r>
+          <w:rPr>
+            <w:rFonts w:ascii="Times New Roman" w:eastAsia="Times New Roman" w:hAnsi="Times New Roman" w:cs="Times New Roman"/>
+            <w:color w:val="000000"/>
+            <w:lang w:eastAsia="fr-CA"/>
+          </w:rPr>
+          <w:t>cation</w:t>
+        </w:r>
+      </w:ins>
+      <w:r>
+        <w:rPr>
+          <w:rFonts w:ascii="Times New Roman" w:eastAsia="Times New Roman" w:hAnsi="Times New Roman" w:cs="Times New Roman"/>
+          <w:color w:val="000000"/>
+          <w:lang w:eastAsia="fr-CA"/>
+        </w:rPr>
+        <w:t xml:space="preserve"> in Borealis, </w:t>
+      </w:r>
+      <w:commentRangeStart w:id="51"/>
+      <w:r>
+        <w:rPr>
+          <w:rFonts w:ascii="Times New Roman" w:eastAsia="Times New Roman" w:hAnsi="Times New Roman" w:cs="Times New Roman"/>
+          <w:color w:val="000000"/>
+          <w:lang w:eastAsia="fr-CA"/>
+        </w:rPr>
+        <w:t>dataset files</w:t>
+      </w:r>
+      <w:commentRangeEnd w:id="51"/>
+      <w:r>
+        <w:rPr>
+          <w:rStyle w:val="CommentReference"/>
+        </w:rPr>
+        <w:commentReference w:id="51"/>
+      </w:r>
+      <w:r>
+        <w:rPr>
+          <w:rFonts w:ascii="Times New Roman" w:eastAsia="Times New Roman" w:hAnsi="Times New Roman" w:cs="Times New Roman"/>
+          <w:color w:val="000000"/>
+          <w:lang w:eastAsia="fr-CA"/>
+        </w:rPr>
+        <w:t xml:space="preserve"> are automatically formatted in Data Documentation Initiative (</w:t>
+      </w:r>
+      <w:hyperlink r:id="rId19" w:history="1">
+        <w:r>
+          <w:rPr>
+            <w:rStyle w:val="Hyperlink"/>
             <w:rFonts w:ascii="Times New Roman" w:eastAsia="Times New Roman" w:hAnsi="Times New Roman" w:cs="Times New Roman"/>
             <w:lang w:eastAsia="fr-CA"/>
           </w:rPr>
@@ -1549,6 +2309,7 @@
           <w:lang w:eastAsia="fr-CA"/>
         </w:rPr>
       </w:pPr>
+      <w:commentRangeStart w:id="52"/>
       <w:r>
         <w:rPr>
           <w:rFonts w:ascii="Times New Roman" w:eastAsia="Times New Roman" w:hAnsi="Times New Roman" w:cs="Times New Roman"/>
@@ -1579,7 +2340,31 @@
           <w:color w:val="000000"/>
           <w:lang w:eastAsia="fr-CA"/>
         </w:rPr>
-        <w:t xml:space="preserve"> certain qualms about using a national repository such as Borealis. Being a national service, Borealis data is often scraped by foreign academic colleagues in both peer and “near-peer” nations. Given the sensitivity of </w:t>
+        <w:t xml:space="preserve"> certain qualms about using a national repository such as Borealis. Being a national service, Borealis data is often scraped by foreign academic colleagues in both peer and </w:t>
+      </w:r>
+      <w:commentRangeStart w:id="53"/>
+      <w:r>
+        <w:rPr>
+          <w:rFonts w:ascii="Times New Roman" w:eastAsia="Times New Roman" w:hAnsi="Times New Roman" w:cs="Times New Roman"/>
+          <w:color w:val="000000"/>
+          <w:lang w:eastAsia="fr-CA"/>
+        </w:rPr>
+        <w:t xml:space="preserve">“near-peer” </w:t>
+      </w:r>
+      <w:commentRangeEnd w:id="53"/>
+      <w:r>
+        <w:rPr>
+          <w:rStyle w:val="CommentReference"/>
+        </w:rPr>
+        <w:commentReference w:id="53"/>
+      </w:r>
+      <w:r>
+        <w:rPr>
+          <w:rFonts w:ascii="Times New Roman" w:eastAsia="Times New Roman" w:hAnsi="Times New Roman" w:cs="Times New Roman"/>
+          <w:color w:val="000000"/>
+          <w:lang w:eastAsia="fr-CA"/>
+        </w:rPr>
+        <w:t xml:space="preserve">nations. Given the sensitivity of </w:t>
       </w:r>
       <w:r>
         <w:rPr>
@@ -1595,15 +2380,108 @@
           <w:color w:val="000000"/>
           <w:lang w:eastAsia="fr-CA"/>
         </w:rPr>
-        <w:t xml:space="preserve"> data, how “findable” we want this data to be beyond the confounds of Canada remains a point of contention</w:t>
-      </w:r>
-      <w:r>
-        <w:rPr>
-          <w:rFonts w:ascii="Times New Roman" w:eastAsia="Times New Roman" w:hAnsi="Times New Roman" w:cs="Times New Roman"/>
-          <w:color w:val="000000"/>
-          <w:lang w:eastAsia="fr-CA"/>
-        </w:rPr>
-        <w:t xml:space="preserve"> and will require a case by case assessment by the depositors’ institutions</w:t>
+        <w:t xml:space="preserve"> data, how “findable” we want this data to be beyond the </w:t>
+      </w:r>
+      <w:del w:id="54" w:author="Grant Gibson" w:date="2025-05-22T09:24:00Z" w16du:dateUtc="2025-05-22T13:24:00Z">
+        <w:r>
+          <w:rPr>
+            <w:rFonts w:ascii="Times New Roman" w:eastAsia="Times New Roman" w:hAnsi="Times New Roman" w:cs="Times New Roman"/>
+            <w:color w:val="000000"/>
+            <w:lang w:eastAsia="fr-CA"/>
+          </w:rPr>
+          <w:delText xml:space="preserve">confounds </w:delText>
+        </w:r>
+      </w:del>
+      <w:ins w:id="55" w:author="Grant Gibson" w:date="2025-05-22T09:24:00Z" w16du:dateUtc="2025-05-22T13:24:00Z">
+        <w:r>
+          <w:rPr>
+            <w:rFonts w:ascii="Times New Roman" w:eastAsia="Times New Roman" w:hAnsi="Times New Roman" w:cs="Times New Roman"/>
+            <w:color w:val="000000"/>
+            <w:lang w:eastAsia="fr-CA"/>
+          </w:rPr>
+          <w:t>bo</w:t>
+        </w:r>
+      </w:ins>
+      <w:ins w:id="56" w:author="Grant Gibson" w:date="2025-05-22T09:25:00Z" w16du:dateUtc="2025-05-22T13:25:00Z">
+        <w:r>
+          <w:rPr>
+            <w:rFonts w:ascii="Times New Roman" w:eastAsia="Times New Roman" w:hAnsi="Times New Roman" w:cs="Times New Roman"/>
+            <w:color w:val="000000"/>
+            <w:lang w:eastAsia="fr-CA"/>
+          </w:rPr>
+          <w:t>rders</w:t>
+        </w:r>
+      </w:ins>
+      <w:ins w:id="57" w:author="Grant Gibson" w:date="2025-05-22T09:24:00Z" w16du:dateUtc="2025-05-22T13:24:00Z">
+        <w:r>
+          <w:rPr>
+            <w:rFonts w:ascii="Times New Roman" w:eastAsia="Times New Roman" w:hAnsi="Times New Roman" w:cs="Times New Roman"/>
+            <w:color w:val="000000"/>
+            <w:lang w:eastAsia="fr-CA"/>
+          </w:rPr>
+          <w:t xml:space="preserve"> </w:t>
+        </w:r>
+      </w:ins>
+      <w:r>
+        <w:rPr>
+          <w:rFonts w:ascii="Times New Roman" w:eastAsia="Times New Roman" w:hAnsi="Times New Roman" w:cs="Times New Roman"/>
+          <w:color w:val="000000"/>
+          <w:lang w:eastAsia="fr-CA"/>
+        </w:rPr>
+        <w:t xml:space="preserve">of Canada </w:t>
+      </w:r>
+      <w:proofErr w:type="gramStart"/>
+      <w:r>
+        <w:rPr>
+          <w:rFonts w:ascii="Times New Roman" w:eastAsia="Times New Roman" w:hAnsi="Times New Roman" w:cs="Times New Roman"/>
+          <w:color w:val="000000"/>
+          <w:lang w:eastAsia="fr-CA"/>
+        </w:rPr>
+        <w:t>remains</w:t>
+      </w:r>
+      <w:proofErr w:type="gramEnd"/>
+      <w:r>
+        <w:rPr>
+          <w:rFonts w:ascii="Times New Roman" w:eastAsia="Times New Roman" w:hAnsi="Times New Roman" w:cs="Times New Roman"/>
+          <w:color w:val="000000"/>
+          <w:lang w:eastAsia="fr-CA"/>
+        </w:rPr>
+        <w:t xml:space="preserve"> a point of contention</w:t>
+      </w:r>
+      <w:r>
+        <w:rPr>
+          <w:rFonts w:ascii="Times New Roman" w:eastAsia="Times New Roman" w:hAnsi="Times New Roman" w:cs="Times New Roman"/>
+          <w:color w:val="000000"/>
+          <w:lang w:eastAsia="fr-CA"/>
+        </w:rPr>
+        <w:t xml:space="preserve"> and will require a </w:t>
+      </w:r>
+      <w:proofErr w:type="gramStart"/>
+      <w:r>
+        <w:rPr>
+          <w:rFonts w:ascii="Times New Roman" w:eastAsia="Times New Roman" w:hAnsi="Times New Roman" w:cs="Times New Roman"/>
+          <w:color w:val="000000"/>
+          <w:lang w:eastAsia="fr-CA"/>
+        </w:rPr>
+        <w:t xml:space="preserve">case by </w:t>
+      </w:r>
+      <w:r>
+        <w:rPr>
+          <w:rFonts w:ascii="Times New Roman" w:eastAsia="Times New Roman" w:hAnsi="Times New Roman" w:cs="Times New Roman"/>
+          <w:color w:val="000000"/>
+          <w:lang w:eastAsia="fr-CA"/>
+        </w:rPr>
+        <w:lastRenderedPageBreak/>
+        <w:t>case</w:t>
+      </w:r>
+      <w:proofErr w:type="gramEnd"/>
+      <w:r>
+        <w:rPr>
+          <w:rFonts w:ascii="Times New Roman" w:eastAsia="Times New Roman" w:hAnsi="Times New Roman" w:cs="Times New Roman"/>
+          <w:color w:val="000000"/>
+          <w:lang w:eastAsia="fr-CA"/>
+        </w:rPr>
+        <w:t xml:space="preserve"> assessment by the depositors’ institutions</w:t>
       </w:r>
       <w:r>
         <w:rPr>
@@ -1613,13 +2491,43 @@
         </w:rPr>
         <w:t>. </w:t>
       </w:r>
-      <w:r>
-        <w:rPr>
-          <w:rFonts w:ascii="Times New Roman" w:eastAsia="Times New Roman" w:hAnsi="Times New Roman" w:cs="Times New Roman"/>
-          <w:color w:val="000000"/>
-          <w:lang w:eastAsia="fr-CA"/>
-        </w:rPr>
-        <w:t xml:space="preserve">However, as it will be outlined in the present document, the sensitive data itself is </w:t>
+      <w:proofErr w:type="spellStart"/>
+      <w:proofErr w:type="gramStart"/>
+      <w:r>
+        <w:rPr>
+          <w:rFonts w:ascii="Times New Roman" w:eastAsia="Times New Roman" w:hAnsi="Times New Roman" w:cs="Times New Roman"/>
+          <w:color w:val="000000"/>
+          <w:lang w:eastAsia="fr-CA"/>
+        </w:rPr>
+        <w:t>However</w:t>
+      </w:r>
+      <w:proofErr w:type="gramEnd"/>
+      <w:del w:id="58" w:author="Grant Gibson" w:date="2025-05-22T09:28:00Z" w16du:dateUtc="2025-05-22T13:28:00Z">
+        <w:r>
+          <w:rPr>
+            <w:rFonts w:ascii="Times New Roman" w:eastAsia="Times New Roman" w:hAnsi="Times New Roman" w:cs="Times New Roman"/>
+            <w:color w:val="000000"/>
+            <w:lang w:eastAsia="fr-CA"/>
+          </w:rPr>
+          <w:delText xml:space="preserve">, as it will be outlined in the present document, </w:delText>
+        </w:r>
+      </w:del>
+      <w:r>
+        <w:rPr>
+          <w:rFonts w:ascii="Times New Roman" w:eastAsia="Times New Roman" w:hAnsi="Times New Roman" w:cs="Times New Roman"/>
+          <w:color w:val="000000"/>
+          <w:lang w:eastAsia="fr-CA"/>
+        </w:rPr>
+        <w:t>the</w:t>
+      </w:r>
+      <w:proofErr w:type="spellEnd"/>
+      <w:r>
+        <w:rPr>
+          <w:rFonts w:ascii="Times New Roman" w:eastAsia="Times New Roman" w:hAnsi="Times New Roman" w:cs="Times New Roman"/>
+          <w:color w:val="000000"/>
+          <w:lang w:eastAsia="fr-CA"/>
+        </w:rPr>
+        <w:t xml:space="preserve"> sensitive data itself is </w:t>
       </w:r>
       <w:r>
         <w:rPr>
@@ -1639,16 +2547,7 @@
           <w:color w:val="000000"/>
           <w:lang w:eastAsia="fr-CA"/>
         </w:rPr>
-        <w:t xml:space="preserve"> made available on Borealis – only its metadata. This </w:t>
-      </w:r>
-      <w:r>
-        <w:rPr>
-          <w:rFonts w:ascii="Times New Roman" w:eastAsia="Times New Roman" w:hAnsi="Times New Roman" w:cs="Times New Roman"/>
-          <w:color w:val="000000"/>
-          <w:lang w:eastAsia="fr-CA"/>
-        </w:rPr>
-        <w:lastRenderedPageBreak/>
-        <w:t>mitigates possible worries associated with potential bad actors; the present document therefore</w:t>
+        <w:t xml:space="preserve"> made available on Borealis – only its metadata. This mitigates possible worries associated with potential bad actors; the present document therefore</w:t>
       </w:r>
       <w:r>
         <w:rPr>
@@ -1713,6 +2612,13 @@
           <w:lang w:eastAsia="fr-CA"/>
         </w:rPr>
         <w:t>.</w:t>
+      </w:r>
+      <w:commentRangeEnd w:id="52"/>
+      <w:r>
+        <w:rPr>
+          <w:rStyle w:val="CommentReference"/>
+        </w:rPr>
+        <w:commentReference w:id="52"/>
       </w:r>
     </w:p>
     <w:p>
@@ -1769,10 +2675,10 @@
         </w:rPr>
         <w:t xml:space="preserve">The institutional Dataverse of the depositor can be found by navigating to the Borealis </w:t>
       </w:r>
-      <w:hyperlink r:id="rId16" w:history="1">
-        <w:r>
-          <w:rPr>
-            <w:rStyle w:val="Hyperlien"/>
+      <w:hyperlink r:id="rId20" w:history="1">
+        <w:r>
+          <w:rPr>
+            <w:rStyle w:val="Hyperlink"/>
             <w:rFonts w:ascii="Times New Roman" w:eastAsia="Times New Roman" w:hAnsi="Times New Roman" w:cs="Times New Roman"/>
             <w:lang w:eastAsia="fr-CA"/>
           </w:rPr>
@@ -1833,8 +2739,28 @@
           <w:color w:val="000000"/>
           <w:lang w:eastAsia="fr-CA"/>
         </w:rPr>
-        <w:t>institution SSO</w:t>
-      </w:r>
+        <w:t xml:space="preserve">institution </w:t>
+      </w:r>
+      <w:del w:id="59" w:author="Grant Gibson" w:date="2025-05-22T09:29:00Z" w16du:dateUtc="2025-05-22T13:29:00Z">
+        <w:r>
+          <w:rPr>
+            <w:rFonts w:ascii="Times New Roman" w:eastAsia="Times New Roman" w:hAnsi="Times New Roman" w:cs="Times New Roman"/>
+            <w:color w:val="000000"/>
+            <w:lang w:eastAsia="fr-CA"/>
+          </w:rPr>
+          <w:delText>SSO</w:delText>
+        </w:r>
+      </w:del>
+      <w:ins w:id="60" w:author="Grant Gibson" w:date="2025-05-22T09:29:00Z" w16du:dateUtc="2025-05-22T13:29:00Z">
+        <w:r>
+          <w:rPr>
+            <w:rFonts w:ascii="Times New Roman" w:eastAsia="Times New Roman" w:hAnsi="Times New Roman" w:cs="Times New Roman"/>
+            <w:color w:val="000000"/>
+            <w:lang w:eastAsia="fr-CA"/>
+          </w:rPr>
+          <w:t>credentials</w:t>
+        </w:r>
+      </w:ins>
       <w:r>
         <w:rPr>
           <w:rFonts w:ascii="Times New Roman" w:eastAsia="Times New Roman" w:hAnsi="Times New Roman" w:cs="Times New Roman"/>
@@ -1867,10 +2793,10 @@
         </w:rPr>
         <w:t xml:space="preserve"> to the </w:t>
       </w:r>
-      <w:hyperlink r:id="rId17" w:anchor="partners" w:history="1">
-        <w:r>
-          <w:rPr>
-            <w:rStyle w:val="Hyperlien"/>
+      <w:hyperlink r:id="rId21" w:anchor="partners" w:history="1">
+        <w:r>
+          <w:rPr>
+            <w:rStyle w:val="Hyperlink"/>
             <w:rFonts w:ascii="Times New Roman" w:eastAsia="Times New Roman" w:hAnsi="Times New Roman" w:cs="Times New Roman"/>
             <w:lang w:eastAsia="fr-CA"/>
           </w:rPr>
@@ -1883,7 +2809,43 @@
           <w:color w:val="000000"/>
           <w:lang w:eastAsia="fr-CA"/>
         </w:rPr>
-        <w:t xml:space="preserve"> web page, and selecting their respective institution.</w:t>
+        <w:t xml:space="preserve"> web </w:t>
+      </w:r>
+      <w:proofErr w:type="gramStart"/>
+      <w:r>
+        <w:rPr>
+          <w:rFonts w:ascii="Times New Roman" w:eastAsia="Times New Roman" w:hAnsi="Times New Roman" w:cs="Times New Roman"/>
+          <w:color w:val="000000"/>
+          <w:lang w:eastAsia="fr-CA"/>
+        </w:rPr>
+        <w:t>page, and</w:t>
+      </w:r>
+      <w:proofErr w:type="gramEnd"/>
+      <w:r>
+        <w:rPr>
+          <w:rFonts w:ascii="Times New Roman" w:eastAsia="Times New Roman" w:hAnsi="Times New Roman" w:cs="Times New Roman"/>
+          <w:color w:val="000000"/>
+          <w:lang w:eastAsia="fr-CA"/>
+        </w:rPr>
+        <w:t xml:space="preserve"> selecting their </w:t>
+      </w:r>
+      <w:del w:id="61" w:author="Grant Gibson" w:date="2025-05-22T09:30:00Z" w16du:dateUtc="2025-05-22T13:30:00Z">
+        <w:r>
+          <w:rPr>
+            <w:rFonts w:ascii="Times New Roman" w:eastAsia="Times New Roman" w:hAnsi="Times New Roman" w:cs="Times New Roman"/>
+            <w:color w:val="000000"/>
+            <w:lang w:eastAsia="fr-CA"/>
+          </w:rPr>
+          <w:delText xml:space="preserve">respective </w:delText>
+        </w:r>
+      </w:del>
+      <w:r>
+        <w:rPr>
+          <w:rFonts w:ascii="Times New Roman" w:eastAsia="Times New Roman" w:hAnsi="Times New Roman" w:cs="Times New Roman"/>
+          <w:color w:val="000000"/>
+          <w:lang w:eastAsia="fr-CA"/>
+        </w:rPr>
+        <w:t>institution.</w:t>
       </w:r>
       <w:r>
         <w:rPr>
@@ -1909,10 +2871,10 @@
         </w:rPr>
         <w:t xml:space="preserve"> and account creation procedures can be found on the </w:t>
       </w:r>
-      <w:hyperlink r:id="rId18" w:history="1">
-        <w:r>
-          <w:rPr>
-            <w:rStyle w:val="Hyperlien"/>
+      <w:hyperlink r:id="rId22" w:history="1">
+        <w:r>
+          <w:rPr>
+            <w:rStyle w:val="Hyperlink"/>
             <w:rFonts w:ascii="Times New Roman" w:eastAsia="Times New Roman" w:hAnsi="Times New Roman" w:cs="Times New Roman"/>
             <w:lang w:eastAsia="fr-CA"/>
           </w:rPr>
@@ -1945,18 +2907,65 @@
           <w:lang w:eastAsia="fr-CA"/>
         </w:rPr>
       </w:pPr>
-      <w:r>
-        <w:rPr>
-          <w:rFonts w:ascii="Times New Roman" w:eastAsia="Times New Roman" w:hAnsi="Times New Roman" w:cs="Times New Roman"/>
-          <w:color w:val="000000"/>
-          <w:lang w:eastAsia="fr-CA"/>
-        </w:rPr>
-        <w:t xml:space="preserve">Once logged-in, users should, by default, be on their institution Dataverse repository. There are various paths through which users can go about depositing their data and/or metadata. Depending on their institutional policies, they may be able to create their own Dataverse within their institution’s Dataverse repository. However not all user’s may have the required permissions to do so. In-depth instructions pertaining to the creation of proprietary Dataverses within institution’s Dataverse (and troubleshooting if the user does not have the required privileges) can be found in the </w:t>
-      </w:r>
-      <w:hyperlink r:id="rId19" w:history="1">
-        <w:r>
-          <w:rPr>
-            <w:rStyle w:val="Hyperlien"/>
+      <w:commentRangeStart w:id="62"/>
+      <w:r>
+        <w:rPr>
+          <w:rFonts w:ascii="Times New Roman" w:eastAsia="Times New Roman" w:hAnsi="Times New Roman" w:cs="Times New Roman"/>
+          <w:color w:val="000000"/>
+          <w:lang w:eastAsia="fr-CA"/>
+        </w:rPr>
+        <w:t xml:space="preserve">Once logged-in, users should, by default, </w:t>
+      </w:r>
+      <w:del w:id="63" w:author="Grant Gibson" w:date="2025-05-22T09:30:00Z" w16du:dateUtc="2025-05-22T13:30:00Z">
+        <w:r>
+          <w:rPr>
+            <w:rFonts w:ascii="Times New Roman" w:eastAsia="Times New Roman" w:hAnsi="Times New Roman" w:cs="Times New Roman"/>
+            <w:color w:val="000000"/>
+            <w:lang w:eastAsia="fr-CA"/>
+          </w:rPr>
+          <w:delText>be on</w:delText>
+        </w:r>
+      </w:del>
+      <w:ins w:id="64" w:author="Grant Gibson" w:date="2025-05-22T09:30:00Z" w16du:dateUtc="2025-05-22T13:30:00Z">
+        <w:r>
+          <w:rPr>
+            <w:rFonts w:ascii="Times New Roman" w:eastAsia="Times New Roman" w:hAnsi="Times New Roman" w:cs="Times New Roman"/>
+            <w:color w:val="000000"/>
+            <w:lang w:eastAsia="fr-CA"/>
+          </w:rPr>
+          <w:t>see</w:t>
+        </w:r>
+      </w:ins>
+      <w:r>
+        <w:rPr>
+          <w:rFonts w:ascii="Times New Roman" w:eastAsia="Times New Roman" w:hAnsi="Times New Roman" w:cs="Times New Roman"/>
+          <w:color w:val="000000"/>
+          <w:lang w:eastAsia="fr-CA"/>
+        </w:rPr>
+        <w:t xml:space="preserve"> their institution</w:t>
+      </w:r>
+      <w:ins w:id="65" w:author="Grant Gibson" w:date="2025-05-22T09:30:00Z" w16du:dateUtc="2025-05-22T13:30:00Z">
+        <w:r>
+          <w:rPr>
+            <w:rFonts w:ascii="Times New Roman" w:eastAsia="Times New Roman" w:hAnsi="Times New Roman" w:cs="Times New Roman"/>
+            <w:color w:val="000000"/>
+            <w:lang w:eastAsia="fr-CA"/>
+          </w:rPr>
+          <w:t>al</w:t>
+        </w:r>
+      </w:ins>
+      <w:r>
+        <w:rPr>
+          <w:rFonts w:ascii="Times New Roman" w:eastAsia="Times New Roman" w:hAnsi="Times New Roman" w:cs="Times New Roman"/>
+          <w:color w:val="000000"/>
+          <w:lang w:eastAsia="fr-CA"/>
+        </w:rPr>
+        <w:t xml:space="preserve"> Dataverse repository. There are various paths through which users can go about depositing their data and/or metadata. Depending on their institutional policies, they may be able to create their own Dataverse within their institution’s Dataverse repository. However not all user’s may have the required permissions to do so. In-depth instructions pertaining to the creation of proprietary Dataverses within institution’s Dataverse (and troubleshooting if the user does not have the required privileges) can be found in the </w:t>
+      </w:r>
+      <w:hyperlink r:id="rId23" w:history="1">
+        <w:r>
+          <w:rPr>
+            <w:rStyle w:val="Hyperlink"/>
             <w:rFonts w:ascii="Times New Roman" w:eastAsia="Times New Roman" w:hAnsi="Times New Roman" w:cs="Times New Roman"/>
             <w:lang w:eastAsia="fr-CA"/>
           </w:rPr>
@@ -1971,24 +2980,32 @@
         </w:rPr>
         <w:t xml:space="preserve"> Scholars Portal learn Borealis website. </w:t>
       </w:r>
-    </w:p>
-    <w:p>
-      <w:pPr>
-        <w:rPr>
-          <w:rFonts w:ascii="Times New Roman" w:eastAsia="Times New Roman" w:hAnsi="Times New Roman" w:cs="Times New Roman"/>
-          <w:color w:val="000000"/>
-          <w:lang w:eastAsia="fr-CA"/>
-        </w:rPr>
-      </w:pPr>
-    </w:p>
-    <w:p>
-      <w:pPr>
-        <w:rPr>
-          <w:rFonts w:ascii="Times New Roman" w:eastAsia="Times New Roman" w:hAnsi="Times New Roman" w:cs="Times New Roman"/>
-          <w:color w:val="000000"/>
-          <w:lang w:eastAsia="fr-CA"/>
-        </w:rPr>
-      </w:pPr>
+      <w:commentRangeEnd w:id="62"/>
+      <w:r>
+        <w:rPr>
+          <w:rStyle w:val="CommentReference"/>
+        </w:rPr>
+        <w:commentReference w:id="62"/>
+      </w:r>
+    </w:p>
+    <w:p>
+      <w:pPr>
+        <w:rPr>
+          <w:rFonts w:ascii="Times New Roman" w:eastAsia="Times New Roman" w:hAnsi="Times New Roman" w:cs="Times New Roman"/>
+          <w:color w:val="000000"/>
+          <w:lang w:eastAsia="fr-CA"/>
+        </w:rPr>
+      </w:pPr>
+    </w:p>
+    <w:p>
+      <w:pPr>
+        <w:rPr>
+          <w:rFonts w:ascii="Times New Roman" w:eastAsia="Times New Roman" w:hAnsi="Times New Roman" w:cs="Times New Roman"/>
+          <w:color w:val="000000"/>
+          <w:lang w:eastAsia="fr-CA"/>
+        </w:rPr>
+      </w:pPr>
+      <w:commentRangeStart w:id="66"/>
       <w:r>
         <w:rPr>
           <w:rFonts w:ascii="Times New Roman" w:eastAsia="Times New Roman" w:hAnsi="Times New Roman" w:cs="Times New Roman"/>
@@ -2020,6 +3037,13 @@
           <w:lang w:eastAsia="fr-CA"/>
         </w:rPr>
         <w:t xml:space="preserve"> to deposit their own metadata pertaining to restricted access datasets. If so, depositors could contact their institution Dataverse administrator to discuss the creation of such a Dataverse. Dataverse administrators can be contacted via the institution’s Dataverse page with the “Contact” button found on the top right of the Dataverse description. </w:t>
+      </w:r>
+      <w:commentRangeEnd w:id="66"/>
+      <w:r>
+        <w:rPr>
+          <w:rStyle w:val="CommentReference"/>
+        </w:rPr>
+        <w:commentReference w:id="66"/>
       </w:r>
     </w:p>
     <w:p>
@@ -2090,12 +3114,30 @@
           <w:color w:val="000000"/>
           <w:lang w:eastAsia="fr-CA"/>
         </w:rPr>
-        <w:t xml:space="preserve"> violate their </w:t>
-      </w:r>
-      <w:hyperlink r:id="rId20" w:history="1">
-        <w:r>
-          <w:rPr>
-            <w:rStyle w:val="Hyperlien"/>
+        <w:t xml:space="preserve"> violate the</w:t>
+      </w:r>
+      <w:del w:id="67" w:author="Grant Gibson" w:date="2025-05-22T09:41:00Z" w16du:dateUtc="2025-05-22T13:41:00Z">
+        <w:r>
+          <w:rPr>
+            <w:rFonts w:ascii="Times New Roman" w:eastAsia="Times New Roman" w:hAnsi="Times New Roman" w:cs="Times New Roman"/>
+            <w:color w:val="000000"/>
+            <w:lang w:eastAsia="fr-CA"/>
+          </w:rPr>
+          <w:delText>ir</w:delText>
+        </w:r>
+      </w:del>
+      <w:r>
+        <w:rPr>
+          <w:rFonts w:ascii="Times New Roman" w:eastAsia="Times New Roman" w:hAnsi="Times New Roman" w:cs="Times New Roman"/>
+          <w:color w:val="000000"/>
+          <w:lang w:eastAsia="fr-CA"/>
+        </w:rPr>
+        <w:t xml:space="preserve"> </w:t>
+      </w:r>
+      <w:hyperlink r:id="rId24" w:history="1">
+        <w:r>
+          <w:rPr>
+            <w:rStyle w:val="Hyperlink"/>
             <w:rFonts w:ascii="Times New Roman" w:eastAsia="Times New Roman" w:hAnsi="Times New Roman" w:cs="Times New Roman"/>
             <w:lang w:eastAsia="fr-CA"/>
           </w:rPr>
@@ -2108,7 +3150,35 @@
           <w:color w:val="000000"/>
           <w:lang w:eastAsia="fr-CA"/>
         </w:rPr>
-        <w:t xml:space="preserve">. This is an important step in deciding whether or not the metadata can be uploaded in the repository. While this has also been previously discussed in the present document, here are </w:t>
+        <w:t xml:space="preserve">. This is an important step in deciding whether or not the metadata can be uploaded in the repository. </w:t>
+      </w:r>
+      <w:del w:id="68" w:author="Grant Gibson" w:date="2025-05-22T09:41:00Z" w16du:dateUtc="2025-05-22T13:41:00Z">
+        <w:r>
+          <w:rPr>
+            <w:rFonts w:ascii="Times New Roman" w:eastAsia="Times New Roman" w:hAnsi="Times New Roman" w:cs="Times New Roman"/>
+            <w:color w:val="000000"/>
+            <w:lang w:eastAsia="fr-CA"/>
+          </w:rPr>
+          <w:delText>While this has also been previously discussed in the present document, h</w:delText>
+        </w:r>
+      </w:del>
+      <w:ins w:id="69" w:author="Grant Gibson" w:date="2025-05-22T09:41:00Z" w16du:dateUtc="2025-05-22T13:41:00Z">
+        <w:r>
+          <w:rPr>
+            <w:rFonts w:ascii="Times New Roman" w:eastAsia="Times New Roman" w:hAnsi="Times New Roman" w:cs="Times New Roman"/>
+            <w:color w:val="000000"/>
+            <w:lang w:eastAsia="fr-CA"/>
+          </w:rPr>
+          <w:t>H</w:t>
+        </w:r>
+      </w:ins>
+      <w:r>
+        <w:rPr>
+          <w:rFonts w:ascii="Times New Roman" w:eastAsia="Times New Roman" w:hAnsi="Times New Roman" w:cs="Times New Roman"/>
+          <w:color w:val="000000"/>
+          <w:lang w:eastAsia="fr-CA"/>
+        </w:rPr>
+        <w:t xml:space="preserve">ere are </w:t>
       </w:r>
       <w:r>
         <w:rPr>
@@ -2138,7 +3208,7 @@
     </w:p>
     <w:p>
       <w:pPr>
-        <w:pStyle w:val="Paragraphedeliste"/>
+        <w:pStyle w:val="ListParagraph"/>
         <w:numPr>
           <w:ilvl w:val="0"/>
           <w:numId w:val="13"/>
@@ -2160,74 +3230,243 @@
     </w:p>
     <w:p>
       <w:pPr>
-        <w:pStyle w:val="Paragraphedeliste"/>
+        <w:pStyle w:val="ListParagraph"/>
         <w:numPr>
           <w:ilvl w:val="0"/>
           <w:numId w:val="13"/>
         </w:numPr>
         <w:rPr>
-          <w:rFonts w:ascii="Times New Roman" w:eastAsia="Times New Roman" w:hAnsi="Times New Roman" w:cs="Times New Roman"/>
-          <w:color w:val="000000"/>
-          <w:lang w:eastAsia="fr-CA"/>
-        </w:rPr>
-      </w:pPr>
-      <w:r>
-        <w:rPr>
-          <w:rFonts w:ascii="Times New Roman" w:eastAsia="Times New Roman" w:hAnsi="Times New Roman" w:cs="Times New Roman"/>
-          <w:color w:val="000000"/>
-          <w:lang w:eastAsia="fr-CA"/>
-        </w:rPr>
-        <w:t xml:space="preserve">Is my sensitive metadata free of any identifiable information? (all information that could be used to link it to someone are prohibited; to name a few, this includes variables such as height, weight, postal codes, diagnostics, etc.). </w:t>
-      </w:r>
-    </w:p>
-    <w:p>
-      <w:pPr>
-        <w:rPr>
-          <w:rFonts w:ascii="Times New Roman" w:eastAsia="Times New Roman" w:hAnsi="Times New Roman" w:cs="Times New Roman"/>
-          <w:color w:val="000000"/>
-          <w:lang w:eastAsia="fr-CA"/>
-        </w:rPr>
-      </w:pPr>
-    </w:p>
-    <w:p>
-      <w:pPr>
-        <w:rPr>
-          <w:rFonts w:ascii="Times New Roman" w:eastAsia="Times New Roman" w:hAnsi="Times New Roman" w:cs="Times New Roman"/>
-          <w:color w:val="000000"/>
-          <w:lang w:eastAsia="fr-CA"/>
-        </w:rPr>
-      </w:pPr>
-      <w:r>
-        <w:rPr>
-          <w:rFonts w:ascii="Times New Roman" w:eastAsia="Times New Roman" w:hAnsi="Times New Roman" w:cs="Times New Roman"/>
-          <w:color w:val="000000"/>
-          <w:lang w:eastAsia="fr-CA"/>
-        </w:rPr>
-        <w:t xml:space="preserve">While some of these individual variables may seem too ambiguous </w:t>
-      </w:r>
-      <w:r>
-        <w:rPr>
-          <w:rFonts w:ascii="Times New Roman" w:eastAsia="Times New Roman" w:hAnsi="Times New Roman" w:cs="Times New Roman"/>
-          <w:color w:val="000000"/>
-          <w:lang w:eastAsia="fr-CA"/>
-        </w:rPr>
-        <w:t>to identify someone, they can always be used in conjunction with other variable information to triangulate</w:t>
-      </w:r>
-      <w:r>
-        <w:rPr>
-          <w:rFonts w:ascii="Times New Roman" w:eastAsia="Times New Roman" w:hAnsi="Times New Roman" w:cs="Times New Roman"/>
-          <w:color w:val="000000"/>
-          <w:lang w:eastAsia="fr-CA"/>
-        </w:rPr>
-        <w:t xml:space="preserve"> the</w:t>
-      </w:r>
-      <w:r>
-        <w:rPr>
-          <w:rFonts w:ascii="Times New Roman" w:eastAsia="Times New Roman" w:hAnsi="Times New Roman" w:cs="Times New Roman"/>
-          <w:color w:val="000000"/>
-          <w:lang w:eastAsia="fr-CA"/>
-        </w:rPr>
-        <w:t xml:space="preserve"> whereabouts or characteristics of study participants.</w:t>
+          <w:ins w:id="70" w:author="Grant Gibson" w:date="2025-05-22T09:42:00Z" w16du:dateUtc="2025-05-22T13:42:00Z"/>
+          <w:rFonts w:ascii="Times New Roman" w:eastAsia="Times New Roman" w:hAnsi="Times New Roman" w:cs="Times New Roman"/>
+          <w:color w:val="000000"/>
+          <w:lang w:eastAsia="fr-CA"/>
+        </w:rPr>
+      </w:pPr>
+      <w:r>
+        <w:rPr>
+          <w:rFonts w:ascii="Times New Roman" w:eastAsia="Times New Roman" w:hAnsi="Times New Roman" w:cs="Times New Roman"/>
+          <w:color w:val="000000"/>
+          <w:lang w:eastAsia="fr-CA"/>
+        </w:rPr>
+        <w:t>Is my sensitive metadata free of any identifiable information? (all information that could be used to link it to someone are prohibited; to name a few, this includes variables such as height, weight, postal codes, diagnostics, etc.).</w:t>
+      </w:r>
+    </w:p>
+    <w:p>
+      <w:pPr>
+        <w:pStyle w:val="ListParagraph"/>
+        <w:numPr>
+          <w:ilvl w:val="0"/>
+          <w:numId w:val="13"/>
+        </w:numPr>
+        <w:rPr>
+          <w:rFonts w:ascii="Times New Roman" w:eastAsia="Times New Roman" w:hAnsi="Times New Roman" w:cs="Times New Roman"/>
+          <w:color w:val="000000"/>
+          <w:lang w:eastAsia="fr-CA"/>
+        </w:rPr>
+      </w:pPr>
+      <w:ins w:id="71" w:author="Grant Gibson" w:date="2025-05-22T09:42:00Z" w16du:dateUtc="2025-05-22T13:42:00Z">
+        <w:r>
+          <w:rPr>
+            <w:rFonts w:ascii="Times New Roman" w:eastAsia="Times New Roman" w:hAnsi="Times New Roman" w:cs="Times New Roman"/>
+            <w:color w:val="000000"/>
+            <w:lang w:eastAsia="fr-CA"/>
+          </w:rPr>
+          <w:t>Something about copyright</w:t>
+        </w:r>
+      </w:ins>
+      <w:r>
+        <w:rPr>
+          <w:rFonts w:ascii="Times New Roman" w:eastAsia="Times New Roman" w:hAnsi="Times New Roman" w:cs="Times New Roman"/>
+          <w:color w:val="000000"/>
+          <w:lang w:eastAsia="fr-CA"/>
+        </w:rPr>
+        <w:t xml:space="preserve"> </w:t>
+      </w:r>
+    </w:p>
+    <w:p>
+      <w:pPr>
+        <w:rPr>
+          <w:rFonts w:ascii="Times New Roman" w:eastAsia="Times New Roman" w:hAnsi="Times New Roman" w:cs="Times New Roman"/>
+          <w:color w:val="000000"/>
+          <w:lang w:eastAsia="fr-CA"/>
+        </w:rPr>
+      </w:pPr>
+    </w:p>
+    <w:p>
+      <w:pPr>
+        <w:rPr>
+          <w:rFonts w:ascii="Times New Roman" w:eastAsia="Times New Roman" w:hAnsi="Times New Roman" w:cs="Times New Roman"/>
+          <w:color w:val="000000"/>
+          <w:lang w:eastAsia="fr-CA"/>
+        </w:rPr>
+      </w:pPr>
+      <w:r>
+        <w:rPr>
+          <w:rFonts w:ascii="Times New Roman" w:eastAsia="Times New Roman" w:hAnsi="Times New Roman" w:cs="Times New Roman"/>
+          <w:color w:val="000000"/>
+          <w:lang w:eastAsia="fr-CA"/>
+        </w:rPr>
+        <w:t xml:space="preserve">While </w:t>
+      </w:r>
+      <w:del w:id="72" w:author="Grant Gibson" w:date="2025-05-22T09:43:00Z" w16du:dateUtc="2025-05-22T13:43:00Z">
+        <w:r>
+          <w:rPr>
+            <w:rFonts w:ascii="Times New Roman" w:eastAsia="Times New Roman" w:hAnsi="Times New Roman" w:cs="Times New Roman"/>
+            <w:color w:val="000000"/>
+            <w:lang w:eastAsia="fr-CA"/>
+          </w:rPr>
+          <w:delText xml:space="preserve">some of these </w:delText>
+        </w:r>
+      </w:del>
+      <w:r>
+        <w:rPr>
+          <w:rFonts w:ascii="Times New Roman" w:eastAsia="Times New Roman" w:hAnsi="Times New Roman" w:cs="Times New Roman"/>
+          <w:color w:val="000000"/>
+          <w:lang w:eastAsia="fr-CA"/>
+        </w:rPr>
+        <w:t xml:space="preserve">individual variables may seem too ambiguous </w:t>
+      </w:r>
+      <w:r>
+        <w:rPr>
+          <w:rFonts w:ascii="Times New Roman" w:eastAsia="Times New Roman" w:hAnsi="Times New Roman" w:cs="Times New Roman"/>
+          <w:color w:val="000000"/>
+          <w:lang w:eastAsia="fr-CA"/>
+        </w:rPr>
+        <w:t xml:space="preserve">to identify someone, they can always be used in </w:t>
+      </w:r>
+      <w:del w:id="73" w:author="Grant Gibson" w:date="2025-05-22T09:42:00Z" w16du:dateUtc="2025-05-22T13:42:00Z">
+        <w:r>
+          <w:rPr>
+            <w:rFonts w:ascii="Times New Roman" w:eastAsia="Times New Roman" w:hAnsi="Times New Roman" w:cs="Times New Roman"/>
+            <w:color w:val="000000"/>
+            <w:lang w:eastAsia="fr-CA"/>
+          </w:rPr>
+          <w:delText xml:space="preserve">conjunction </w:delText>
+        </w:r>
+      </w:del>
+      <w:ins w:id="74" w:author="Grant Gibson" w:date="2025-05-22T09:42:00Z" w16du:dateUtc="2025-05-22T13:42:00Z">
+        <w:r>
+          <w:rPr>
+            <w:rFonts w:ascii="Times New Roman" w:eastAsia="Times New Roman" w:hAnsi="Times New Roman" w:cs="Times New Roman"/>
+            <w:color w:val="000000"/>
+            <w:lang w:eastAsia="fr-CA"/>
+          </w:rPr>
+          <w:t>con</w:t>
+        </w:r>
+        <w:r>
+          <w:rPr>
+            <w:rFonts w:ascii="Times New Roman" w:eastAsia="Times New Roman" w:hAnsi="Times New Roman" w:cs="Times New Roman"/>
+            <w:color w:val="000000"/>
+            <w:lang w:eastAsia="fr-CA"/>
+          </w:rPr>
+          <w:t>cert</w:t>
+        </w:r>
+        <w:r>
+          <w:rPr>
+            <w:rFonts w:ascii="Times New Roman" w:eastAsia="Times New Roman" w:hAnsi="Times New Roman" w:cs="Times New Roman"/>
+            <w:color w:val="000000"/>
+            <w:lang w:eastAsia="fr-CA"/>
+          </w:rPr>
+          <w:t xml:space="preserve"> </w:t>
+        </w:r>
+      </w:ins>
+      <w:r>
+        <w:rPr>
+          <w:rFonts w:ascii="Times New Roman" w:eastAsia="Times New Roman" w:hAnsi="Times New Roman" w:cs="Times New Roman"/>
+          <w:color w:val="000000"/>
+          <w:lang w:eastAsia="fr-CA"/>
+        </w:rPr>
+        <w:t>with other variable</w:t>
+      </w:r>
+      <w:ins w:id="75" w:author="Grant Gibson" w:date="2025-05-22T09:43:00Z" w16du:dateUtc="2025-05-22T13:43:00Z">
+        <w:r>
+          <w:rPr>
+            <w:rFonts w:ascii="Times New Roman" w:eastAsia="Times New Roman" w:hAnsi="Times New Roman" w:cs="Times New Roman"/>
+            <w:color w:val="000000"/>
+            <w:lang w:eastAsia="fr-CA"/>
+          </w:rPr>
+          <w:t>s or</w:t>
+        </w:r>
+      </w:ins>
+      <w:r>
+        <w:rPr>
+          <w:rFonts w:ascii="Times New Roman" w:eastAsia="Times New Roman" w:hAnsi="Times New Roman" w:cs="Times New Roman"/>
+          <w:color w:val="000000"/>
+          <w:lang w:eastAsia="fr-CA"/>
+        </w:rPr>
+        <w:t xml:space="preserve"> information to </w:t>
+      </w:r>
+      <w:del w:id="76" w:author="Grant Gibson" w:date="2025-05-22T09:42:00Z" w16du:dateUtc="2025-05-22T13:42:00Z">
+        <w:r>
+          <w:rPr>
+            <w:rFonts w:ascii="Times New Roman" w:eastAsia="Times New Roman" w:hAnsi="Times New Roman" w:cs="Times New Roman"/>
+            <w:color w:val="000000"/>
+            <w:lang w:eastAsia="fr-CA"/>
+          </w:rPr>
+          <w:delText>triangulate</w:delText>
+        </w:r>
+        <w:r>
+          <w:rPr>
+            <w:rFonts w:ascii="Times New Roman" w:eastAsia="Times New Roman" w:hAnsi="Times New Roman" w:cs="Times New Roman"/>
+            <w:color w:val="000000"/>
+            <w:lang w:eastAsia="fr-CA"/>
+          </w:rPr>
+          <w:delText xml:space="preserve"> the</w:delText>
+        </w:r>
+        <w:r>
+          <w:rPr>
+            <w:rFonts w:ascii="Times New Roman" w:eastAsia="Times New Roman" w:hAnsi="Times New Roman" w:cs="Times New Roman"/>
+            <w:color w:val="000000"/>
+            <w:lang w:eastAsia="fr-CA"/>
+          </w:rPr>
+          <w:delText xml:space="preserve"> whereabouts or characteristics of</w:delText>
+        </w:r>
+      </w:del>
+      <w:ins w:id="77" w:author="Grant Gibson" w:date="2025-05-22T09:42:00Z" w16du:dateUtc="2025-05-22T13:42:00Z">
+        <w:r>
+          <w:rPr>
+            <w:rFonts w:ascii="Times New Roman" w:eastAsia="Times New Roman" w:hAnsi="Times New Roman" w:cs="Times New Roman"/>
+            <w:color w:val="000000"/>
+            <w:lang w:eastAsia="fr-CA"/>
+          </w:rPr>
+          <w:t>potentially identify</w:t>
+        </w:r>
+      </w:ins>
+      <w:r>
+        <w:rPr>
+          <w:rFonts w:ascii="Times New Roman" w:eastAsia="Times New Roman" w:hAnsi="Times New Roman" w:cs="Times New Roman"/>
+          <w:color w:val="000000"/>
+          <w:lang w:eastAsia="fr-CA"/>
+        </w:rPr>
+        <w:t xml:space="preserve"> study participants</w:t>
+      </w:r>
+      <w:ins w:id="78" w:author="Grant Gibson" w:date="2025-05-22T09:43:00Z" w16du:dateUtc="2025-05-22T13:43:00Z">
+        <w:r>
+          <w:rPr>
+            <w:rFonts w:ascii="Times New Roman" w:eastAsia="Times New Roman" w:hAnsi="Times New Roman" w:cs="Times New Roman"/>
+            <w:color w:val="000000"/>
+            <w:lang w:eastAsia="fr-CA"/>
+          </w:rPr>
+          <w:t xml:space="preserve"> [flag to add the SD toolkit data de-identification ma</w:t>
+        </w:r>
+      </w:ins>
+      <w:ins w:id="79" w:author="Grant Gibson" w:date="2025-05-22T09:44:00Z" w16du:dateUtc="2025-05-22T13:44:00Z">
+        <w:r>
+          <w:rPr>
+            <w:rFonts w:ascii="Times New Roman" w:eastAsia="Times New Roman" w:hAnsi="Times New Roman" w:cs="Times New Roman"/>
+            <w:color w:val="000000"/>
+            <w:lang w:eastAsia="fr-CA"/>
+          </w:rPr>
+          <w:t>terial]</w:t>
+        </w:r>
+      </w:ins>
+      <w:r>
+        <w:rPr>
+          <w:rFonts w:ascii="Times New Roman" w:eastAsia="Times New Roman" w:hAnsi="Times New Roman" w:cs="Times New Roman"/>
+          <w:color w:val="000000"/>
+          <w:lang w:eastAsia="fr-CA"/>
+        </w:rPr>
+        <w:t>.</w:t>
       </w:r>
       <w:r>
         <w:rPr>
@@ -2269,10 +3508,10 @@
         </w:rPr>
         <w:t xml:space="preserve">cannot be deleted – it can be </w:t>
       </w:r>
-      <w:hyperlink r:id="rId21" w:anchor="Deaccessioning-a-Published-Dataset" w:history="1">
-        <w:r>
-          <w:rPr>
-            <w:rStyle w:val="Hyperlien"/>
+      <w:hyperlink r:id="rId25" w:anchor="Deaccessioning-a-Published-Dataset" w:history="1">
+        <w:r>
+          <w:rPr>
+            <w:rStyle w:val="Hyperlink"/>
             <w:rFonts w:ascii="Times New Roman" w:eastAsia="Times New Roman" w:hAnsi="Times New Roman" w:cs="Times New Roman"/>
             <w:lang w:eastAsia="fr-CA"/>
           </w:rPr>
@@ -2320,7 +3559,16 @@
           <w:color w:val="000000"/>
           <w:lang w:eastAsia="fr-CA"/>
         </w:rPr>
-        <w:t>in the Bor</w:t>
+        <w:t xml:space="preserve">in the </w:t>
+      </w:r>
+      <w:r>
+        <w:rPr>
+          <w:rFonts w:ascii="Times New Roman" w:eastAsia="Times New Roman" w:hAnsi="Times New Roman" w:cs="Times New Roman"/>
+          <w:color w:val="000000"/>
+          <w:lang w:eastAsia="fr-CA"/>
+        </w:rPr>
+        <w:lastRenderedPageBreak/>
+        <w:t>Bor</w:t>
       </w:r>
       <w:r>
         <w:rPr>
@@ -2344,33 +3592,56 @@
           <w:color w:val="000000"/>
           <w:lang w:eastAsia="fr-CA"/>
         </w:rPr>
-        <w:t xml:space="preserve"> This is not to scare away potential depositors from making their data findable, but simply to remind researchers of their due diligence when it comes to ethical custodianship of sensitive research data. </w:t>
-      </w:r>
-    </w:p>
-    <w:p>
-      <w:pPr>
-        <w:rPr>
-          <w:rFonts w:ascii="Times New Roman" w:eastAsia="Times New Roman" w:hAnsi="Times New Roman" w:cs="Times New Roman"/>
-          <w:color w:val="000000"/>
-          <w:lang w:eastAsia="fr-CA"/>
-        </w:rPr>
-      </w:pPr>
-    </w:p>
-    <w:p>
-      <w:pPr>
-        <w:rPr>
-          <w:rFonts w:ascii="Times New Roman" w:eastAsia="Times New Roman" w:hAnsi="Times New Roman" w:cs="Times New Roman"/>
-          <w:color w:val="000000"/>
-          <w:lang w:eastAsia="fr-CA"/>
-        </w:rPr>
-      </w:pPr>
-      <w:r>
-        <w:rPr>
-          <w:rFonts w:ascii="Times New Roman" w:eastAsia="Times New Roman" w:hAnsi="Times New Roman" w:cs="Times New Roman"/>
-          <w:color w:val="000000"/>
-          <w:lang w:eastAsia="fr-CA"/>
-        </w:rPr>
-        <w:lastRenderedPageBreak/>
+        <w:t xml:space="preserve"> </w:t>
+      </w:r>
+      <w:commentRangeStart w:id="80"/>
+      <w:r>
+        <w:rPr>
+          <w:rFonts w:ascii="Times New Roman" w:eastAsia="Times New Roman" w:hAnsi="Times New Roman" w:cs="Times New Roman"/>
+          <w:color w:val="000000"/>
+          <w:lang w:eastAsia="fr-CA"/>
+        </w:rPr>
+        <w:t>This is not to scare away potential depositors from making their data findable, but simply to remind researchers of their due diligence when it comes to ethical custodianship of sensitive research data.</w:t>
+      </w:r>
+      <w:commentRangeEnd w:id="80"/>
+      <w:r>
+        <w:rPr>
+          <w:rStyle w:val="CommentReference"/>
+        </w:rPr>
+        <w:commentReference w:id="80"/>
+      </w:r>
+      <w:r>
+        <w:rPr>
+          <w:rFonts w:ascii="Times New Roman" w:eastAsia="Times New Roman" w:hAnsi="Times New Roman" w:cs="Times New Roman"/>
+          <w:color w:val="000000"/>
+          <w:lang w:eastAsia="fr-CA"/>
+        </w:rPr>
+        <w:t xml:space="preserve"> </w:t>
+      </w:r>
+    </w:p>
+    <w:p>
+      <w:pPr>
+        <w:rPr>
+          <w:rFonts w:ascii="Times New Roman" w:eastAsia="Times New Roman" w:hAnsi="Times New Roman" w:cs="Times New Roman"/>
+          <w:color w:val="000000"/>
+          <w:lang w:eastAsia="fr-CA"/>
+        </w:rPr>
+      </w:pPr>
+    </w:p>
+    <w:p>
+      <w:pPr>
+        <w:rPr>
+          <w:rFonts w:ascii="Times New Roman" w:eastAsia="Times New Roman" w:hAnsi="Times New Roman" w:cs="Times New Roman"/>
+          <w:color w:val="000000"/>
+          <w:lang w:eastAsia="fr-CA"/>
+        </w:rPr>
+      </w:pPr>
+      <w:r>
+        <w:rPr>
+          <w:rFonts w:ascii="Times New Roman" w:eastAsia="Times New Roman" w:hAnsi="Times New Roman" w:cs="Times New Roman"/>
+          <w:color w:val="000000"/>
+          <w:lang w:eastAsia="fr-CA"/>
+        </w:rPr>
         <w:t xml:space="preserve">All this being taken into consideration, </w:t>
       </w:r>
       <w:r>
@@ -2403,7 +3674,49 @@
           <w:color w:val="000000"/>
           <w:lang w:eastAsia="fr-CA"/>
         </w:rPr>
-        <w:t xml:space="preserve">This includes video files, text curation files, audio files, statistical software files, and many more. Given the nature of the sensitive data and metadata being discussed, </w:t>
+        <w:t xml:space="preserve">This includes video files, text </w:t>
+      </w:r>
+      <w:del w:id="81" w:author="Grant Gibson" w:date="2025-05-22T09:44:00Z" w16du:dateUtc="2025-05-22T13:44:00Z">
+        <w:r>
+          <w:rPr>
+            <w:rFonts w:ascii="Times New Roman" w:eastAsia="Times New Roman" w:hAnsi="Times New Roman" w:cs="Times New Roman"/>
+            <w:color w:val="000000"/>
+            <w:lang w:eastAsia="fr-CA"/>
+          </w:rPr>
+          <w:delText xml:space="preserve">curation </w:delText>
+        </w:r>
+      </w:del>
+      <w:r>
+        <w:rPr>
+          <w:rFonts w:ascii="Times New Roman" w:eastAsia="Times New Roman" w:hAnsi="Times New Roman" w:cs="Times New Roman"/>
+          <w:color w:val="000000"/>
+          <w:lang w:eastAsia="fr-CA"/>
+        </w:rPr>
+        <w:t xml:space="preserve">files, audio files, statistical software files, </w:t>
+      </w:r>
+      <w:commentRangeStart w:id="82"/>
+      <w:r>
+        <w:rPr>
+          <w:rFonts w:ascii="Times New Roman" w:eastAsia="Times New Roman" w:hAnsi="Times New Roman" w:cs="Times New Roman"/>
+          <w:color w:val="000000"/>
+          <w:lang w:eastAsia="fr-CA"/>
+        </w:rPr>
+        <w:t>and many more</w:t>
+      </w:r>
+      <w:commentRangeEnd w:id="82"/>
+      <w:r>
+        <w:rPr>
+          <w:rStyle w:val="CommentReference"/>
+        </w:rPr>
+        <w:commentReference w:id="82"/>
+      </w:r>
+      <w:r>
+        <w:rPr>
+          <w:rFonts w:ascii="Times New Roman" w:eastAsia="Times New Roman" w:hAnsi="Times New Roman" w:cs="Times New Roman"/>
+          <w:color w:val="000000"/>
+          <w:lang w:eastAsia="fr-CA"/>
+        </w:rPr>
+        <w:t xml:space="preserve">. Given the nature of the sensitive data and metadata being discussed, </w:t>
       </w:r>
       <w:r>
         <w:rPr>
@@ -2467,7 +3780,23 @@
           <w:color w:val="000000"/>
           <w:lang w:eastAsia="fr-CA"/>
         </w:rPr>
-        <w:t xml:space="preserve"> is discussed in greater details in the following section</w:t>
+        <w:t xml:space="preserve"> is discussed in greater details in the following </w:t>
+      </w:r>
+      <w:commentRangeStart w:id="83"/>
+      <w:r>
+        <w:rPr>
+          <w:rFonts w:ascii="Times New Roman" w:eastAsia="Times New Roman" w:hAnsi="Times New Roman" w:cs="Times New Roman"/>
+          <w:color w:val="000000"/>
+          <w:lang w:eastAsia="fr-CA"/>
+        </w:rPr>
+        <w:t>section</w:t>
+      </w:r>
+      <w:commentRangeEnd w:id="83"/>
+      <w:r>
+        <w:rPr>
+          <w:rStyle w:val="CommentReference"/>
+        </w:rPr>
+        <w:commentReference w:id="83"/>
       </w:r>
       <w:r>
         <w:rPr>
@@ -2516,48 +3845,16 @@
           <w:lang w:eastAsia="fr-CA"/>
         </w:rPr>
       </w:pPr>
-      <w:r>
-        <w:rPr>
-          <w:rFonts w:ascii="Times New Roman" w:eastAsia="Times New Roman" w:hAnsi="Times New Roman" w:cs="Times New Roman"/>
-          <w:color w:val="000000"/>
-          <w:lang w:eastAsia="fr-CA"/>
-        </w:rPr>
-        <w:t>Assuming that everything aligns with Terms of Use, the upload process is relatively simple. Metadata in Borealis is generated both manually and automatically (assuming the uploaded file is tabular in nature such as .xlsx, .csv, .sav files). This is precisely where we want to make an important decision: what level of metadata quality do we want to create and make findable?</w:t>
-      </w:r>
-    </w:p>
-    <w:p>
-      <w:pPr>
-        <w:rPr>
-          <w:rFonts w:ascii="Times New Roman" w:eastAsia="Times New Roman" w:hAnsi="Times New Roman" w:cs="Times New Roman"/>
-          <w:color w:val="000000"/>
-          <w:lang w:eastAsia="fr-CA"/>
-        </w:rPr>
-      </w:pPr>
-    </w:p>
-    <w:p>
-      <w:pPr>
-        <w:rPr>
-          <w:rFonts w:ascii="Times New Roman" w:eastAsia="Times New Roman" w:hAnsi="Times New Roman" w:cs="Times New Roman"/>
-          <w:color w:val="000000"/>
-          <w:lang w:eastAsia="fr-CA"/>
-        </w:rPr>
-      </w:pPr>
-      <w:r>
-        <w:rPr>
-          <w:rFonts w:ascii="Times New Roman" w:eastAsia="Times New Roman" w:hAnsi="Times New Roman" w:cs="Times New Roman"/>
-          <w:color w:val="000000"/>
-          <w:lang w:eastAsia="fr-CA"/>
-        </w:rPr>
-        <w:t xml:space="preserve">Here we will discuss three hierarchal tiers, each building upon the prior, </w:t>
-      </w:r>
-      <w:r>
-        <w:rPr>
-          <w:rFonts w:ascii="Times New Roman" w:eastAsia="Times New Roman" w:hAnsi="Times New Roman" w:cs="Times New Roman"/>
-          <w:color w:val="000000"/>
-          <w:lang w:eastAsia="fr-CA"/>
-        </w:rPr>
-        <w:t>of metadata upload quality;</w:t>
-      </w:r>
+      <w:proofErr w:type="gramStart"/>
+      <w:r>
+        <w:rPr>
+          <w:rFonts w:ascii="Times New Roman" w:eastAsia="Times New Roman" w:hAnsi="Times New Roman" w:cs="Times New Roman"/>
+          <w:color w:val="000000"/>
+          <w:lang w:eastAsia="fr-CA"/>
+        </w:rPr>
+        <w:t>Assuming that</w:t>
+      </w:r>
+      <w:proofErr w:type="gramEnd"/>
       <w:r>
         <w:rPr>
           <w:rFonts w:ascii="Times New Roman" w:eastAsia="Times New Roman" w:hAnsi="Times New Roman" w:cs="Times New Roman"/>
@@ -2566,29 +3863,333 @@
         </w:rPr>
         <w:t xml:space="preserve"> </w:t>
       </w:r>
-      <w:r>
-        <w:rPr>
-          <w:rFonts w:ascii="Times New Roman" w:eastAsia="Times New Roman" w:hAnsi="Times New Roman" w:cs="Times New Roman"/>
-          <w:color w:val="000000"/>
-          <w:lang w:eastAsia="fr-CA"/>
-        </w:rPr>
-        <w:t>a good – better – best tier hierarchy. With each increase in tier, the metadata becomes more findable</w:t>
-      </w:r>
-      <w:r>
-        <w:rPr>
-          <w:rFonts w:ascii="Times New Roman" w:eastAsia="Times New Roman" w:hAnsi="Times New Roman" w:cs="Times New Roman"/>
-          <w:color w:val="000000"/>
-          <w:lang w:eastAsia="fr-CA"/>
-        </w:rPr>
-        <w:t xml:space="preserve"> and contextualised</w:t>
-      </w:r>
-      <w:r>
-        <w:rPr>
-          <w:rFonts w:ascii="Times New Roman" w:eastAsia="Times New Roman" w:hAnsi="Times New Roman" w:cs="Times New Roman"/>
-          <w:color w:val="000000"/>
-          <w:lang w:eastAsia="fr-CA"/>
-        </w:rPr>
-        <w:t xml:space="preserve">. The tier at which potential depositors decide to stop may largely be as a function of the sensitivity level of their restricted metadata. </w:t>
+      <w:del w:id="84" w:author="Grant Gibson" w:date="2025-05-22T09:46:00Z" w16du:dateUtc="2025-05-22T13:46:00Z">
+        <w:r>
+          <w:rPr>
+            <w:rFonts w:ascii="Times New Roman" w:eastAsia="Times New Roman" w:hAnsi="Times New Roman" w:cs="Times New Roman"/>
+            <w:color w:val="000000"/>
+            <w:lang w:eastAsia="fr-CA"/>
+          </w:rPr>
+          <w:delText xml:space="preserve">everything </w:delText>
+        </w:r>
+      </w:del>
+      <w:ins w:id="85" w:author="Grant Gibson" w:date="2025-05-22T09:46:00Z" w16du:dateUtc="2025-05-22T13:46:00Z">
+        <w:r>
+          <w:rPr>
+            <w:rFonts w:ascii="Times New Roman" w:eastAsia="Times New Roman" w:hAnsi="Times New Roman" w:cs="Times New Roman"/>
+            <w:color w:val="000000"/>
+            <w:lang w:eastAsia="fr-CA"/>
+          </w:rPr>
+          <w:t>the proposed deposit</w:t>
+        </w:r>
+        <w:r>
+          <w:rPr>
+            <w:rFonts w:ascii="Times New Roman" w:eastAsia="Times New Roman" w:hAnsi="Times New Roman" w:cs="Times New Roman"/>
+            <w:color w:val="000000"/>
+            <w:lang w:eastAsia="fr-CA"/>
+          </w:rPr>
+          <w:t xml:space="preserve"> </w:t>
+        </w:r>
+      </w:ins>
+      <w:del w:id="86" w:author="Grant Gibson" w:date="2025-05-22T09:46:00Z" w16du:dateUtc="2025-05-22T13:46:00Z">
+        <w:r>
+          <w:rPr>
+            <w:rFonts w:ascii="Times New Roman" w:eastAsia="Times New Roman" w:hAnsi="Times New Roman" w:cs="Times New Roman"/>
+            <w:color w:val="000000"/>
+            <w:lang w:eastAsia="fr-CA"/>
+          </w:rPr>
+          <w:delText xml:space="preserve">aligns </w:delText>
+        </w:r>
+      </w:del>
+      <w:ins w:id="87" w:author="Grant Gibson" w:date="2025-05-22T09:46:00Z" w16du:dateUtc="2025-05-22T13:46:00Z">
+        <w:r>
+          <w:rPr>
+            <w:rFonts w:ascii="Times New Roman" w:eastAsia="Times New Roman" w:hAnsi="Times New Roman" w:cs="Times New Roman"/>
+            <w:color w:val="000000"/>
+            <w:lang w:eastAsia="fr-CA"/>
+          </w:rPr>
+          <w:t>is within</w:t>
+        </w:r>
+        <w:r>
+          <w:rPr>
+            <w:rFonts w:ascii="Times New Roman" w:eastAsia="Times New Roman" w:hAnsi="Times New Roman" w:cs="Times New Roman"/>
+            <w:color w:val="000000"/>
+            <w:lang w:eastAsia="fr-CA"/>
+          </w:rPr>
+          <w:t xml:space="preserve"> </w:t>
+        </w:r>
+      </w:ins>
+      <w:del w:id="88" w:author="Grant Gibson" w:date="2025-05-22T09:46:00Z" w16du:dateUtc="2025-05-22T13:46:00Z">
+        <w:r>
+          <w:rPr>
+            <w:rFonts w:ascii="Times New Roman" w:eastAsia="Times New Roman" w:hAnsi="Times New Roman" w:cs="Times New Roman"/>
+            <w:color w:val="000000"/>
+            <w:lang w:eastAsia="fr-CA"/>
+          </w:rPr>
+          <w:delText xml:space="preserve">with </w:delText>
+        </w:r>
+      </w:del>
+      <w:ins w:id="89" w:author="Grant Gibson" w:date="2025-05-22T09:46:00Z" w16du:dateUtc="2025-05-22T13:46:00Z">
+        <w:r>
+          <w:rPr>
+            <w:rFonts w:ascii="Times New Roman" w:eastAsia="Times New Roman" w:hAnsi="Times New Roman" w:cs="Times New Roman"/>
+            <w:color w:val="000000"/>
+            <w:lang w:eastAsia="fr-CA"/>
+          </w:rPr>
+          <w:t>the</w:t>
+        </w:r>
+        <w:r>
+          <w:rPr>
+            <w:rFonts w:ascii="Times New Roman" w:eastAsia="Times New Roman" w:hAnsi="Times New Roman" w:cs="Times New Roman"/>
+            <w:color w:val="000000"/>
+            <w:lang w:eastAsia="fr-CA"/>
+          </w:rPr>
+          <w:t xml:space="preserve"> </w:t>
+        </w:r>
+      </w:ins>
+      <w:r>
+        <w:rPr>
+          <w:rFonts w:ascii="Times New Roman" w:eastAsia="Times New Roman" w:hAnsi="Times New Roman" w:cs="Times New Roman"/>
+          <w:color w:val="000000"/>
+          <w:lang w:eastAsia="fr-CA"/>
+        </w:rPr>
+        <w:t>Terms of Use, the upload process is relatively simple. Metadata in Borealis is generated both manually and automatically (assuming the uploaded file is tabular in nature such as .xlsx, .csv, .sav files). This is precisely where we want to make an important decision: what level of metadata quality do we want to create and make findable?</w:t>
+      </w:r>
+    </w:p>
+    <w:p>
+      <w:pPr>
+        <w:rPr>
+          <w:rFonts w:ascii="Times New Roman" w:eastAsia="Times New Roman" w:hAnsi="Times New Roman" w:cs="Times New Roman"/>
+          <w:color w:val="000000"/>
+          <w:lang w:eastAsia="fr-CA"/>
+        </w:rPr>
+      </w:pPr>
+    </w:p>
+    <w:p>
+      <w:pPr>
+        <w:rPr>
+          <w:rFonts w:ascii="Times New Roman" w:eastAsia="Times New Roman" w:hAnsi="Times New Roman" w:cs="Times New Roman"/>
+          <w:color w:val="000000"/>
+          <w:lang w:eastAsia="fr-CA"/>
+        </w:rPr>
+      </w:pPr>
+      <w:r>
+        <w:rPr>
+          <w:rFonts w:ascii="Times New Roman" w:eastAsia="Times New Roman" w:hAnsi="Times New Roman" w:cs="Times New Roman"/>
+          <w:color w:val="000000"/>
+          <w:lang w:eastAsia="fr-CA"/>
+        </w:rPr>
+        <w:t xml:space="preserve">Here we will discuss three </w:t>
+      </w:r>
+      <w:del w:id="90" w:author="Grant Gibson" w:date="2025-05-22T09:47:00Z" w16du:dateUtc="2025-05-22T13:47:00Z">
+        <w:r>
+          <w:rPr>
+            <w:rFonts w:ascii="Times New Roman" w:eastAsia="Times New Roman" w:hAnsi="Times New Roman" w:cs="Times New Roman"/>
+            <w:color w:val="000000"/>
+            <w:lang w:eastAsia="fr-CA"/>
+          </w:rPr>
+          <w:delText xml:space="preserve">hierarchal </w:delText>
+        </w:r>
+      </w:del>
+      <w:r>
+        <w:rPr>
+          <w:rFonts w:ascii="Times New Roman" w:eastAsia="Times New Roman" w:hAnsi="Times New Roman" w:cs="Times New Roman"/>
+          <w:color w:val="000000"/>
+          <w:lang w:eastAsia="fr-CA"/>
+        </w:rPr>
+        <w:t xml:space="preserve">tiers, each building upon the </w:t>
+      </w:r>
+      <w:del w:id="91" w:author="Grant Gibson" w:date="2025-05-22T09:47:00Z" w16du:dateUtc="2025-05-22T13:47:00Z">
+        <w:r>
+          <w:rPr>
+            <w:rFonts w:ascii="Times New Roman" w:eastAsia="Times New Roman" w:hAnsi="Times New Roman" w:cs="Times New Roman"/>
+            <w:color w:val="000000"/>
+            <w:lang w:eastAsia="fr-CA"/>
+          </w:rPr>
+          <w:delText>prior</w:delText>
+        </w:r>
+      </w:del>
+      <w:ins w:id="92" w:author="Grant Gibson" w:date="2025-05-22T09:47:00Z" w16du:dateUtc="2025-05-22T13:47:00Z">
+        <w:r>
+          <w:rPr>
+            <w:rFonts w:ascii="Times New Roman" w:eastAsia="Times New Roman" w:hAnsi="Times New Roman" w:cs="Times New Roman"/>
+            <w:color w:val="000000"/>
+            <w:lang w:eastAsia="fr-CA"/>
+          </w:rPr>
+          <w:t>previous</w:t>
+        </w:r>
+      </w:ins>
+      <w:r>
+        <w:rPr>
+          <w:rFonts w:ascii="Times New Roman" w:eastAsia="Times New Roman" w:hAnsi="Times New Roman" w:cs="Times New Roman"/>
+          <w:color w:val="000000"/>
+          <w:lang w:eastAsia="fr-CA"/>
+        </w:rPr>
+        <w:t xml:space="preserve">, </w:t>
+      </w:r>
+      <w:r>
+        <w:rPr>
+          <w:rFonts w:ascii="Times New Roman" w:eastAsia="Times New Roman" w:hAnsi="Times New Roman" w:cs="Times New Roman"/>
+          <w:color w:val="000000"/>
+          <w:lang w:eastAsia="fr-CA"/>
+        </w:rPr>
+        <w:t>of metadata upload quality</w:t>
+      </w:r>
+      <w:del w:id="93" w:author="Grant Gibson" w:date="2025-05-22T09:47:00Z" w16du:dateUtc="2025-05-22T13:47:00Z">
+        <w:r>
+          <w:rPr>
+            <w:rFonts w:ascii="Times New Roman" w:eastAsia="Times New Roman" w:hAnsi="Times New Roman" w:cs="Times New Roman"/>
+            <w:color w:val="000000"/>
+            <w:lang w:eastAsia="fr-CA"/>
+          </w:rPr>
+          <w:delText>;</w:delText>
+        </w:r>
+      </w:del>
+      <w:ins w:id="94" w:author="Grant Gibson" w:date="2025-05-22T09:47:00Z" w16du:dateUtc="2025-05-22T13:47:00Z">
+        <w:r>
+          <w:rPr>
+            <w:rFonts w:ascii="Times New Roman" w:eastAsia="Times New Roman" w:hAnsi="Times New Roman" w:cs="Times New Roman"/>
+            <w:color w:val="000000"/>
+            <w:lang w:eastAsia="fr-CA"/>
+          </w:rPr>
+          <w:t>:</w:t>
+        </w:r>
+      </w:ins>
+      <w:r>
+        <w:rPr>
+          <w:rFonts w:ascii="Times New Roman" w:eastAsia="Times New Roman" w:hAnsi="Times New Roman" w:cs="Times New Roman"/>
+          <w:color w:val="000000"/>
+          <w:lang w:eastAsia="fr-CA"/>
+        </w:rPr>
+        <w:t xml:space="preserve"> </w:t>
+      </w:r>
+      <w:del w:id="95" w:author="Grant Gibson" w:date="2025-05-22T09:47:00Z" w16du:dateUtc="2025-05-22T13:47:00Z">
+        <w:r>
+          <w:rPr>
+            <w:rFonts w:ascii="Times New Roman" w:eastAsia="Times New Roman" w:hAnsi="Times New Roman" w:cs="Times New Roman"/>
+            <w:color w:val="000000"/>
+            <w:lang w:eastAsia="fr-CA"/>
+          </w:rPr>
+          <w:delText>a</w:delText>
+        </w:r>
+      </w:del>
+      <w:r>
+        <w:rPr>
+          <w:rFonts w:ascii="Times New Roman" w:eastAsia="Times New Roman" w:hAnsi="Times New Roman" w:cs="Times New Roman"/>
+          <w:color w:val="000000"/>
+          <w:lang w:eastAsia="fr-CA"/>
+        </w:rPr>
+        <w:t xml:space="preserve"> good – better – best</w:t>
+      </w:r>
+      <w:del w:id="96" w:author="Grant Gibson" w:date="2025-05-22T09:47:00Z" w16du:dateUtc="2025-05-22T13:47:00Z">
+        <w:r>
+          <w:rPr>
+            <w:rFonts w:ascii="Times New Roman" w:eastAsia="Times New Roman" w:hAnsi="Times New Roman" w:cs="Times New Roman"/>
+            <w:color w:val="000000"/>
+            <w:lang w:eastAsia="fr-CA"/>
+          </w:rPr>
+          <w:delText xml:space="preserve"> tier hierarchy</w:delText>
+        </w:r>
+      </w:del>
+      <w:r>
+        <w:rPr>
+          <w:rFonts w:ascii="Times New Roman" w:eastAsia="Times New Roman" w:hAnsi="Times New Roman" w:cs="Times New Roman"/>
+          <w:color w:val="000000"/>
+          <w:lang w:eastAsia="fr-CA"/>
+        </w:rPr>
+        <w:t xml:space="preserve">. With each </w:t>
+      </w:r>
+      <w:del w:id="97" w:author="Grant Gibson" w:date="2025-05-22T09:47:00Z" w16du:dateUtc="2025-05-22T13:47:00Z">
+        <w:r>
+          <w:rPr>
+            <w:rFonts w:ascii="Times New Roman" w:eastAsia="Times New Roman" w:hAnsi="Times New Roman" w:cs="Times New Roman"/>
+            <w:color w:val="000000"/>
+            <w:lang w:eastAsia="fr-CA"/>
+          </w:rPr>
+          <w:delText>increase in</w:delText>
+        </w:r>
+      </w:del>
+      <w:ins w:id="98" w:author="Grant Gibson" w:date="2025-05-22T09:47:00Z" w16du:dateUtc="2025-05-22T13:47:00Z">
+        <w:r>
+          <w:rPr>
+            <w:rFonts w:ascii="Times New Roman" w:eastAsia="Times New Roman" w:hAnsi="Times New Roman" w:cs="Times New Roman"/>
+            <w:color w:val="000000"/>
+            <w:lang w:eastAsia="fr-CA"/>
+          </w:rPr>
+          <w:t>new</w:t>
+        </w:r>
+      </w:ins>
+      <w:r>
+        <w:rPr>
+          <w:rFonts w:ascii="Times New Roman" w:eastAsia="Times New Roman" w:hAnsi="Times New Roman" w:cs="Times New Roman"/>
+          <w:color w:val="000000"/>
+          <w:lang w:eastAsia="fr-CA"/>
+        </w:rPr>
+        <w:t xml:space="preserve"> tier, the metadata becomes </w:t>
+      </w:r>
+      <w:del w:id="99" w:author="Grant Gibson" w:date="2025-05-22T09:47:00Z" w16du:dateUtc="2025-05-22T13:47:00Z">
+        <w:r>
+          <w:rPr>
+            <w:rFonts w:ascii="Times New Roman" w:eastAsia="Times New Roman" w:hAnsi="Times New Roman" w:cs="Times New Roman"/>
+            <w:color w:val="000000"/>
+            <w:lang w:eastAsia="fr-CA"/>
+          </w:rPr>
+          <w:delText>more</w:delText>
+        </w:r>
+      </w:del>
+      <w:ins w:id="100" w:author="Grant Gibson" w:date="2025-05-22T09:47:00Z" w16du:dateUtc="2025-05-22T13:47:00Z">
+        <w:r>
+          <w:rPr>
+            <w:rFonts w:ascii="Times New Roman" w:eastAsia="Times New Roman" w:hAnsi="Times New Roman" w:cs="Times New Roman"/>
+            <w:color w:val="000000"/>
+            <w:lang w:eastAsia="fr-CA"/>
+          </w:rPr>
+          <w:t>better contextualized, and more</w:t>
+        </w:r>
+      </w:ins>
+      <w:r>
+        <w:rPr>
+          <w:rFonts w:ascii="Times New Roman" w:eastAsia="Times New Roman" w:hAnsi="Times New Roman" w:cs="Times New Roman"/>
+          <w:color w:val="000000"/>
+          <w:lang w:eastAsia="fr-CA"/>
+        </w:rPr>
+        <w:t xml:space="preserve"> findable</w:t>
+      </w:r>
+      <w:del w:id="101" w:author="Grant Gibson" w:date="2025-05-22T09:47:00Z" w16du:dateUtc="2025-05-22T13:47:00Z">
+        <w:r>
+          <w:rPr>
+            <w:rFonts w:ascii="Times New Roman" w:eastAsia="Times New Roman" w:hAnsi="Times New Roman" w:cs="Times New Roman"/>
+            <w:color w:val="000000"/>
+            <w:lang w:eastAsia="fr-CA"/>
+          </w:rPr>
+          <w:delText xml:space="preserve"> and contextualised</w:delText>
+        </w:r>
+      </w:del>
+      <w:r>
+        <w:rPr>
+          <w:rFonts w:ascii="Times New Roman" w:eastAsia="Times New Roman" w:hAnsi="Times New Roman" w:cs="Times New Roman"/>
+          <w:color w:val="000000"/>
+          <w:lang w:eastAsia="fr-CA"/>
+        </w:rPr>
+        <w:t xml:space="preserve">. The tier at which potential depositors decide to stop may largely be </w:t>
+      </w:r>
+      <w:del w:id="102" w:author="Grant Gibson" w:date="2025-05-22T09:47:00Z" w16du:dateUtc="2025-05-22T13:47:00Z">
+        <w:r>
+          <w:rPr>
+            <w:rFonts w:ascii="Times New Roman" w:eastAsia="Times New Roman" w:hAnsi="Times New Roman" w:cs="Times New Roman"/>
+            <w:color w:val="000000"/>
+            <w:lang w:eastAsia="fr-CA"/>
+          </w:rPr>
+          <w:delText xml:space="preserve">as </w:delText>
+        </w:r>
+      </w:del>
+      <w:r>
+        <w:rPr>
+          <w:rFonts w:ascii="Times New Roman" w:eastAsia="Times New Roman" w:hAnsi="Times New Roman" w:cs="Times New Roman"/>
+          <w:color w:val="000000"/>
+          <w:lang w:eastAsia="fr-CA"/>
+        </w:rPr>
+        <w:t xml:space="preserve">a function of the sensitivity level of their restricted metadata. </w:t>
       </w:r>
     </w:p>
     <w:p>
@@ -2667,6 +4268,7 @@
           <w:lang w:eastAsia="fr-CA"/>
         </w:rPr>
       </w:pPr>
+      <w:commentRangeStart w:id="103"/>
       <w:r>
         <w:rPr>
           <w:rFonts w:ascii="Times New Roman" w:eastAsia="Times New Roman" w:hAnsi="Times New Roman" w:cs="Times New Roman"/>
@@ -2697,6 +4299,13 @@
         </w:rPr>
         <w:t xml:space="preserve">reating a Dataset </w:t>
       </w:r>
+      <w:commentRangeEnd w:id="103"/>
+      <w:r>
+        <w:rPr>
+          <w:rStyle w:val="CommentReference"/>
+        </w:rPr>
+        <w:commentReference w:id="103"/>
+      </w:r>
     </w:p>
     <w:p>
       <w:pPr>
@@ -2738,10 +4347,10 @@
         </w:rPr>
         <w:t xml:space="preserve"> An in-depth guide on how to create a dataset as a user can be found on Scholars Portal’ Borealis </w:t>
       </w:r>
-      <w:hyperlink r:id="rId22" w:history="1">
-        <w:r>
-          <w:rPr>
-            <w:rStyle w:val="Hyperlien"/>
+      <w:hyperlink r:id="rId26" w:history="1">
+        <w:r>
+          <w:rPr>
+            <w:rStyle w:val="Hyperlink"/>
             <w:rFonts w:ascii="Times New Roman" w:eastAsia="Times New Roman" w:hAnsi="Times New Roman" w:cs="Times New Roman"/>
             <w:lang w:eastAsia="fr-CA"/>
           </w:rPr>
@@ -2874,10 +4483,10 @@
         </w:rPr>
         <w:t xml:space="preserve">By default, datasets in Dataverse are given </w:t>
       </w:r>
-      <w:hyperlink r:id="rId23" w:history="1">
-        <w:r>
-          <w:rPr>
-            <w:rStyle w:val="Hyperlien"/>
+      <w:hyperlink r:id="rId27" w:history="1">
+        <w:r>
+          <w:rPr>
+            <w:rStyle w:val="Hyperlink"/>
             <w:rFonts w:ascii="Times New Roman" w:eastAsia="Times New Roman" w:hAnsi="Times New Roman" w:cs="Times New Roman"/>
             <w:lang w:eastAsia="fr-CA"/>
           </w:rPr>
@@ -2890,12 +4499,30 @@
           <w:color w:val="000000"/>
           <w:lang w:eastAsia="fr-CA"/>
         </w:rPr>
-        <w:t xml:space="preserve"> unless specified otherwise. This means that, by default, all uploaded data is considered Public Domaine. That being said, data depositors can input their own copyright guidelines to establish restrictions on how their uploaded data can be used. For instance, users can attribute </w:t>
-      </w:r>
-      <w:hyperlink r:id="rId24" w:history="1">
-        <w:r>
-          <w:rPr>
-            <w:rStyle w:val="Hyperlien"/>
+        <w:t xml:space="preserve"> unless specified otherwise. This means that, by default, all uploaded data is considered Public Domain</w:t>
+      </w:r>
+      <w:del w:id="104" w:author="Grant Gibson" w:date="2025-05-22T09:49:00Z" w16du:dateUtc="2025-05-22T13:49:00Z">
+        <w:r>
+          <w:rPr>
+            <w:rFonts w:ascii="Times New Roman" w:eastAsia="Times New Roman" w:hAnsi="Times New Roman" w:cs="Times New Roman"/>
+            <w:color w:val="000000"/>
+            <w:lang w:eastAsia="fr-CA"/>
+          </w:rPr>
+          <w:delText>e</w:delText>
+        </w:r>
+      </w:del>
+      <w:r>
+        <w:rPr>
+          <w:rFonts w:ascii="Times New Roman" w:eastAsia="Times New Roman" w:hAnsi="Times New Roman" w:cs="Times New Roman"/>
+          <w:color w:val="000000"/>
+          <w:lang w:eastAsia="fr-CA"/>
+        </w:rPr>
+        <w:t xml:space="preserve">. That being said, data depositors can input their own copyright guidelines to establish restrictions on how their uploaded data can be used. For instance, users can attribute </w:t>
+      </w:r>
+      <w:hyperlink r:id="rId28" w:history="1">
+        <w:r>
+          <w:rPr>
+            <w:rStyle w:val="Hyperlink"/>
             <w:rFonts w:ascii="Times New Roman" w:eastAsia="Times New Roman" w:hAnsi="Times New Roman" w:cs="Times New Roman"/>
             <w:lang w:eastAsia="fr-CA"/>
           </w:rPr>
@@ -2926,10 +4553,10 @@
         </w:rPr>
         <w:t xml:space="preserve"> (see </w:t>
       </w:r>
-      <w:hyperlink r:id="rId25" w:history="1">
-        <w:r>
-          <w:rPr>
-            <w:rStyle w:val="Hyperlien"/>
+      <w:hyperlink r:id="rId29" w:history="1">
+        <w:r>
+          <w:rPr>
+            <w:rStyle w:val="Hyperlink"/>
             <w:rFonts w:ascii="Times New Roman" w:eastAsia="Times New Roman" w:hAnsi="Times New Roman" w:cs="Times New Roman"/>
             <w:lang w:eastAsia="fr-CA"/>
           </w:rPr>
@@ -2971,7 +4598,144 @@
           <w:color w:val="000000"/>
           <w:lang w:eastAsia="fr-CA"/>
         </w:rPr>
-        <w:t xml:space="preserve">Data depositors are not limited to Creative Commons attributions, and can create their own custom terms of use. Given the nature of the submitted data and metadata, it is advised the potential depositors ponder on how they would like to see their data be used, and establish a solid ground for restricted usage. </w:t>
+        <w:t xml:space="preserve">Data depositors are not limited to Creative Commons attributions, and can create their own custom terms of use. Given the nature of the submitted data and metadata, it is advised </w:t>
+      </w:r>
+      <w:del w:id="105" w:author="Grant Gibson" w:date="2025-05-22T09:49:00Z" w16du:dateUtc="2025-05-22T13:49:00Z">
+        <w:r>
+          <w:rPr>
+            <w:rFonts w:ascii="Times New Roman" w:eastAsia="Times New Roman" w:hAnsi="Times New Roman" w:cs="Times New Roman"/>
+            <w:color w:val="000000"/>
+            <w:lang w:eastAsia="fr-CA"/>
+          </w:rPr>
+          <w:delText>the</w:delText>
+        </w:r>
+      </w:del>
+      <w:ins w:id="106" w:author="Grant Gibson" w:date="2025-05-22T09:49:00Z" w16du:dateUtc="2025-05-22T13:49:00Z">
+        <w:r>
+          <w:rPr>
+            <w:rFonts w:ascii="Times New Roman" w:eastAsia="Times New Roman" w:hAnsi="Times New Roman" w:cs="Times New Roman"/>
+            <w:color w:val="000000"/>
+            <w:lang w:eastAsia="fr-CA"/>
+          </w:rPr>
+          <w:t>that</w:t>
+        </w:r>
+      </w:ins>
+      <w:r>
+        <w:rPr>
+          <w:rFonts w:ascii="Times New Roman" w:eastAsia="Times New Roman" w:hAnsi="Times New Roman" w:cs="Times New Roman"/>
+          <w:color w:val="000000"/>
+          <w:lang w:eastAsia="fr-CA"/>
+        </w:rPr>
+        <w:t xml:space="preserve"> </w:t>
+      </w:r>
+      <w:r>
+        <w:rPr>
+          <w:rFonts w:ascii="Times New Roman" w:eastAsia="Times New Roman" w:hAnsi="Times New Roman" w:cs="Times New Roman"/>
+          <w:color w:val="000000"/>
+          <w:lang w:eastAsia="fr-CA"/>
+        </w:rPr>
+        <w:lastRenderedPageBreak/>
+        <w:t xml:space="preserve">potential depositors </w:t>
+      </w:r>
+      <w:del w:id="107" w:author="Grant Gibson" w:date="2025-05-22T09:49:00Z" w16du:dateUtc="2025-05-22T13:49:00Z">
+        <w:r>
+          <w:rPr>
+            <w:rFonts w:ascii="Times New Roman" w:eastAsia="Times New Roman" w:hAnsi="Times New Roman" w:cs="Times New Roman"/>
+            <w:color w:val="000000"/>
+            <w:lang w:eastAsia="fr-CA"/>
+          </w:rPr>
+          <w:delText>po</w:delText>
+        </w:r>
+      </w:del>
+      <w:ins w:id="108" w:author="Grant Gibson" w:date="2025-05-22T09:49:00Z" w16du:dateUtc="2025-05-22T13:49:00Z">
+        <w:r>
+          <w:rPr>
+            <w:rFonts w:ascii="Times New Roman" w:eastAsia="Times New Roman" w:hAnsi="Times New Roman" w:cs="Times New Roman"/>
+            <w:color w:val="000000"/>
+            <w:lang w:eastAsia="fr-CA"/>
+          </w:rPr>
+          <w:t>co</w:t>
+        </w:r>
+      </w:ins>
+      <w:r>
+        <w:rPr>
+          <w:rFonts w:ascii="Times New Roman" w:eastAsia="Times New Roman" w:hAnsi="Times New Roman" w:cs="Times New Roman"/>
+          <w:color w:val="000000"/>
+          <w:lang w:eastAsia="fr-CA"/>
+        </w:rPr>
+        <w:t>n</w:t>
+      </w:r>
+      <w:ins w:id="109" w:author="Grant Gibson" w:date="2025-05-22T09:49:00Z" w16du:dateUtc="2025-05-22T13:49:00Z">
+        <w:r>
+          <w:rPr>
+            <w:rFonts w:ascii="Times New Roman" w:eastAsia="Times New Roman" w:hAnsi="Times New Roman" w:cs="Times New Roman"/>
+            <w:color w:val="000000"/>
+            <w:lang w:eastAsia="fr-CA"/>
+          </w:rPr>
+          <w:t>si</w:t>
+        </w:r>
+      </w:ins>
+      <w:r>
+        <w:rPr>
+          <w:rFonts w:ascii="Times New Roman" w:eastAsia="Times New Roman" w:hAnsi="Times New Roman" w:cs="Times New Roman"/>
+          <w:color w:val="000000"/>
+          <w:lang w:eastAsia="fr-CA"/>
+        </w:rPr>
+        <w:t xml:space="preserve">der </w:t>
+      </w:r>
+      <w:del w:id="110" w:author="Grant Gibson" w:date="2025-05-22T09:49:00Z" w16du:dateUtc="2025-05-22T13:49:00Z">
+        <w:r>
+          <w:rPr>
+            <w:rFonts w:ascii="Times New Roman" w:eastAsia="Times New Roman" w:hAnsi="Times New Roman" w:cs="Times New Roman"/>
+            <w:color w:val="000000"/>
+            <w:lang w:eastAsia="fr-CA"/>
+          </w:rPr>
+          <w:delText xml:space="preserve">on </w:delText>
+        </w:r>
+      </w:del>
+      <w:r>
+        <w:rPr>
+          <w:rFonts w:ascii="Times New Roman" w:eastAsia="Times New Roman" w:hAnsi="Times New Roman" w:cs="Times New Roman"/>
+          <w:color w:val="000000"/>
+          <w:lang w:eastAsia="fr-CA"/>
+        </w:rPr>
+        <w:t>how they would like to see the</w:t>
+      </w:r>
+      <w:del w:id="111" w:author="Grant Gibson" w:date="2025-05-22T09:49:00Z" w16du:dateUtc="2025-05-22T13:49:00Z">
+        <w:r>
+          <w:rPr>
+            <w:rFonts w:ascii="Times New Roman" w:eastAsia="Times New Roman" w:hAnsi="Times New Roman" w:cs="Times New Roman"/>
+            <w:color w:val="000000"/>
+            <w:lang w:eastAsia="fr-CA"/>
+          </w:rPr>
+          <w:delText>ir</w:delText>
+        </w:r>
+      </w:del>
+      <w:r>
+        <w:rPr>
+          <w:rFonts w:ascii="Times New Roman" w:eastAsia="Times New Roman" w:hAnsi="Times New Roman" w:cs="Times New Roman"/>
+          <w:color w:val="000000"/>
+          <w:lang w:eastAsia="fr-CA"/>
+        </w:rPr>
+        <w:t xml:space="preserve"> data be </w:t>
+      </w:r>
+      <w:proofErr w:type="gramStart"/>
+      <w:r>
+        <w:rPr>
+          <w:rFonts w:ascii="Times New Roman" w:eastAsia="Times New Roman" w:hAnsi="Times New Roman" w:cs="Times New Roman"/>
+          <w:color w:val="000000"/>
+          <w:lang w:eastAsia="fr-CA"/>
+        </w:rPr>
+        <w:t>used, and</w:t>
+      </w:r>
+      <w:proofErr w:type="gramEnd"/>
+      <w:r>
+        <w:rPr>
+          <w:rFonts w:ascii="Times New Roman" w:eastAsia="Times New Roman" w:hAnsi="Times New Roman" w:cs="Times New Roman"/>
+          <w:color w:val="000000"/>
+          <w:lang w:eastAsia="fr-CA"/>
+        </w:rPr>
+        <w:t xml:space="preserve"> establish a solid ground for restricted usage. </w:t>
       </w:r>
     </w:p>
     <w:p>
@@ -3081,17 +4845,9 @@
           <w:color w:val="000000"/>
           <w:lang w:eastAsia="fr-CA"/>
         </w:rPr>
-        <w:t xml:space="preserve"> It is advised to </w:t>
-      </w:r>
-      <w:r>
-        <w:rPr>
-          <w:rFonts w:ascii="Times New Roman" w:eastAsia="Times New Roman" w:hAnsi="Times New Roman" w:cs="Times New Roman"/>
-          <w:color w:val="000000"/>
-          <w:lang w:eastAsia="fr-CA"/>
-        </w:rPr>
-        <w:lastRenderedPageBreak/>
-        <w:t xml:space="preserve">fill out as many as the metadata fields as possible to maximise findability, though not all will apply to every dataset. Once this is completed users may Save the Dataset and proceed to the next step. </w:t>
-      </w:r>
+        <w:t xml:space="preserve"> It is advised to fill out as many as the metadata fields as possible to maximise findability, though not all will apply to every dataset. Once this is completed users may Save the Dataset and proceed to the next step. </w:t>
+      </w:r>
+      <w:commentRangeStart w:id="112"/>
       <w:r>
         <w:rPr>
           <w:rFonts w:ascii="Times New Roman" w:eastAsia="Times New Roman" w:hAnsi="Times New Roman" w:cs="Times New Roman"/>
@@ -3112,6 +4868,13 @@
         </w:rPr>
         <w:t>.</w:t>
       </w:r>
+      <w:commentRangeEnd w:id="112"/>
+      <w:r>
+        <w:rPr>
+          <w:rStyle w:val="CommentReference"/>
+        </w:rPr>
+        <w:commentReference w:id="112"/>
+      </w:r>
     </w:p>
     <w:p>
       <w:pPr>
@@ -3216,7 +4979,7 @@
     </w:p>
     <w:p>
       <w:pPr>
-        <w:pStyle w:val="Paragraphedeliste"/>
+        <w:pStyle w:val="ListParagraph"/>
         <w:numPr>
           <w:ilvl w:val="0"/>
           <w:numId w:val="14"/>
@@ -3227,6 +4990,7 @@
           <w:lang w:eastAsia="fr-CA"/>
         </w:rPr>
       </w:pPr>
+      <w:commentRangeStart w:id="113"/>
       <w:r>
         <w:rPr>
           <w:rFonts w:ascii="Times New Roman" w:eastAsia="Times New Roman" w:hAnsi="Times New Roman" w:cs="Times New Roman"/>
@@ -3238,7 +5002,7 @@
     </w:p>
     <w:p>
       <w:pPr>
-        <w:pStyle w:val="Paragraphedeliste"/>
+        <w:pStyle w:val="ListParagraph"/>
         <w:numPr>
           <w:ilvl w:val="0"/>
           <w:numId w:val="14"/>
@@ -3260,7 +5024,7 @@
     </w:p>
     <w:p>
       <w:pPr>
-        <w:pStyle w:val="Paragraphedeliste"/>
+        <w:pStyle w:val="ListParagraph"/>
         <w:numPr>
           <w:ilvl w:val="0"/>
           <w:numId w:val="14"/>
@@ -3282,7 +5046,7 @@
     </w:p>
     <w:p>
       <w:pPr>
-        <w:pStyle w:val="Paragraphedeliste"/>
+        <w:pStyle w:val="ListParagraph"/>
         <w:numPr>
           <w:ilvl w:val="0"/>
           <w:numId w:val="14"/>
@@ -3304,7 +5068,7 @@
     </w:p>
     <w:p>
       <w:pPr>
-        <w:pStyle w:val="Paragraphedeliste"/>
+        <w:pStyle w:val="ListParagraph"/>
         <w:numPr>
           <w:ilvl w:val="0"/>
           <w:numId w:val="14"/>
@@ -3326,7 +5090,7 @@
     </w:p>
     <w:p>
       <w:pPr>
-        <w:pStyle w:val="Paragraphedeliste"/>
+        <w:pStyle w:val="ListParagraph"/>
         <w:numPr>
           <w:ilvl w:val="0"/>
           <w:numId w:val="14"/>
@@ -3345,6 +5109,13 @@
         </w:rPr>
         <w:t>Computational Workflow Metadata</w:t>
       </w:r>
+      <w:commentRangeEnd w:id="113"/>
+      <w:r>
+        <w:rPr>
+          <w:rStyle w:val="CommentReference"/>
+        </w:rPr>
+        <w:commentReference w:id="113"/>
+      </w:r>
     </w:p>
     <w:p>
       <w:pPr>
@@ -3385,7 +5156,25 @@
           <w:color w:val="000000"/>
           <w:lang w:eastAsia="fr-CA"/>
         </w:rPr>
-        <w:t xml:space="preserve"> findable. Some of the field entries can help provide an idea of the non-published dataset (such as sample size, sampling procedure, type of research instrument, units of analysis, etc.) Note that not all fields will be useful, as some may divulge too much information about the dataset, which may not be desirable in some cases. As always, it is advised that depositors carefully consider what information they want to include in their metadata – this is usually on a “case by case” basis and will vary between depositors. </w:t>
+        <w:t xml:space="preserve"> findable. Some of the field entries can help provide an idea of the non-published dataset (such as sample size, sampling procedure, type of research instrument, units of analysis, etc.) Note that not all fields will be useful, as some may divulge too much information about the dataset, which may not be desirable</w:t>
+      </w:r>
+      <w:del w:id="114" w:author="Grant Gibson" w:date="2025-05-22T09:51:00Z" w16du:dateUtc="2025-05-22T13:51:00Z">
+        <w:r>
+          <w:rPr>
+            <w:rFonts w:ascii="Times New Roman" w:eastAsia="Times New Roman" w:hAnsi="Times New Roman" w:cs="Times New Roman"/>
+            <w:color w:val="000000"/>
+            <w:lang w:eastAsia="fr-CA"/>
+          </w:rPr>
+          <w:delText xml:space="preserve"> in some cases</w:delText>
+        </w:r>
+      </w:del>
+      <w:r>
+        <w:rPr>
+          <w:rFonts w:ascii="Times New Roman" w:eastAsia="Times New Roman" w:hAnsi="Times New Roman" w:cs="Times New Roman"/>
+          <w:color w:val="000000"/>
+          <w:lang w:eastAsia="fr-CA"/>
+        </w:rPr>
+        <w:t xml:space="preserve">. As always, it is advised that depositors carefully consider what information they want to include in their metadata – this is usually on a “case by case” basis and will vary between depositors. </w:t>
       </w:r>
     </w:p>
     <w:p>
@@ -3407,6 +5196,7 @@
           <w:lang w:eastAsia="fr-CA"/>
         </w:rPr>
       </w:pPr>
+      <w:commentRangeStart w:id="115"/>
       <w:r>
         <w:rPr>
           <w:rFonts w:ascii="Times New Roman" w:eastAsia="Times New Roman" w:hAnsi="Times New Roman" w:cs="Times New Roman"/>
@@ -3415,12 +5205,29 @@
           <w:color w:val="000000"/>
           <w:lang w:eastAsia="fr-CA"/>
         </w:rPr>
-        <w:t>Accomplished so far:</w:t>
-      </w:r>
-    </w:p>
-    <w:p>
-      <w:pPr>
-        <w:pStyle w:val="Paragraphedeliste"/>
+        <w:t>Accomplished so far</w:t>
+      </w:r>
+      <w:commentRangeEnd w:id="115"/>
+      <w:r>
+        <w:rPr>
+          <w:rStyle w:val="CommentReference"/>
+        </w:rPr>
+        <w:commentReference w:id="115"/>
+      </w:r>
+      <w:r>
+        <w:rPr>
+          <w:rFonts w:ascii="Times New Roman" w:eastAsia="Times New Roman" w:hAnsi="Times New Roman" w:cs="Times New Roman"/>
+          <w:b/>
+          <w:bCs/>
+          <w:color w:val="000000"/>
+          <w:lang w:eastAsia="fr-CA"/>
+        </w:rPr>
+        <w:t>:</w:t>
+      </w:r>
+    </w:p>
+    <w:p>
+      <w:pPr>
+        <w:pStyle w:val="ListParagraph"/>
         <w:numPr>
           <w:ilvl w:val="0"/>
           <w:numId w:val="15"/>
@@ -3450,7 +5257,7 @@
     </w:p>
     <w:p>
       <w:pPr>
-        <w:pStyle w:val="Paragraphedeliste"/>
+        <w:pStyle w:val="ListParagraph"/>
         <w:numPr>
           <w:ilvl w:val="0"/>
           <w:numId w:val="15"/>
@@ -3472,7 +5279,7 @@
     </w:p>
     <w:p>
       <w:pPr>
-        <w:pStyle w:val="Paragraphedeliste"/>
+        <w:pStyle w:val="ListParagraph"/>
         <w:numPr>
           <w:ilvl w:val="0"/>
           <w:numId w:val="15"/>
@@ -3542,7 +5349,7 @@
     </w:p>
     <w:p>
       <w:pPr>
-        <w:pStyle w:val="Paragraphedeliste"/>
+        <w:pStyle w:val="ListParagraph"/>
         <w:numPr>
           <w:ilvl w:val="0"/>
           <w:numId w:val="15"/>
@@ -3613,6 +5420,7 @@
           <w:lang w:eastAsia="fr-CA"/>
         </w:rPr>
       </w:pPr>
+      <w:commentRangeStart w:id="116"/>
       <w:r>
         <w:rPr>
           <w:rFonts w:ascii="Times New Roman" w:eastAsia="Times New Roman" w:hAnsi="Times New Roman" w:cs="Times New Roman"/>
@@ -3623,6 +5431,13 @@
         </w:rPr>
         <w:t>Options to consider:</w:t>
       </w:r>
+      <w:commentRangeEnd w:id="116"/>
+      <w:r>
+        <w:rPr>
+          <w:rStyle w:val="CommentReference"/>
+        </w:rPr>
+        <w:commentReference w:id="116"/>
+      </w:r>
     </w:p>
     <w:p>
       <w:pPr>
@@ -3730,12 +5545,14 @@
           <w:lang w:eastAsia="fr-CA"/>
         </w:rPr>
       </w:pPr>
-      <w:r>
-        <w:rPr>
-          <w:rFonts w:ascii="Times New Roman" w:eastAsia="Times New Roman" w:hAnsi="Times New Roman" w:cs="Times New Roman"/>
-          <w:color w:val="000000"/>
-          <w:lang w:eastAsia="fr-CA"/>
-        </w:rPr>
+      <w:commentRangeStart w:id="117"/>
+      <w:r>
+        <w:rPr>
+          <w:rFonts w:ascii="Times New Roman" w:eastAsia="Times New Roman" w:hAnsi="Times New Roman" w:cs="Times New Roman"/>
+          <w:color w:val="000000"/>
+          <w:lang w:eastAsia="fr-CA"/>
+        </w:rPr>
+        <w:lastRenderedPageBreak/>
         <w:t xml:space="preserve">This step does not necessarily make the dataset more findable by means of search engines; that is, it will not add any substantial machine readable metadata. It will however contextualise the present metadata. While the manually added metadata allows for findability, it can be rather limited in describing what the dataset is a stand-in for. </w:t>
       </w:r>
       <w:r>
@@ -3771,16 +5588,7 @@
           <w:color w:val="000000"/>
           <w:lang w:eastAsia="fr-CA"/>
         </w:rPr>
-        <w:t xml:space="preserve">In this case, a simple .txt, .docx, .pdf or other text format is sufficient to provide vague contextualisation for the dataset. This contextualising file can be used to explain the goal of the </w:t>
-      </w:r>
-      <w:r>
-        <w:rPr>
-          <w:rFonts w:ascii="Times New Roman" w:eastAsia="Times New Roman" w:hAnsi="Times New Roman" w:cs="Times New Roman"/>
-          <w:color w:val="000000"/>
-          <w:lang w:eastAsia="fr-CA"/>
-        </w:rPr>
-        <w:lastRenderedPageBreak/>
-        <w:t>study at hand, rationale,</w:t>
+        <w:t>In this case, a simple .txt, .docx, .pdf or other text format is sufficient to provide vague contextualisation for the dataset. This contextualising file can be used to explain the goal of the study at hand, rationale,</w:t>
       </w:r>
       <w:r>
         <w:rPr>
@@ -3822,10 +5630,10 @@
         </w:rPr>
         <w:t xml:space="preserve">An in-depth upload guide can be found on the learn Scholars Portal Borealis </w:t>
       </w:r>
-      <w:hyperlink r:id="rId26" w:anchor="Uploading-Files-to-a-Dataset" w:history="1">
-        <w:r>
-          <w:rPr>
-            <w:rStyle w:val="Hyperlien"/>
+      <w:hyperlink r:id="rId30" w:anchor="Uploading-Files-to-a-Dataset" w:history="1">
+        <w:r>
+          <w:rPr>
+            <w:rStyle w:val="Hyperlink"/>
             <w:rFonts w:ascii="Times New Roman" w:eastAsia="Times New Roman" w:hAnsi="Times New Roman" w:cs="Times New Roman"/>
             <w:lang w:eastAsia="fr-CA"/>
           </w:rPr>
@@ -3839,6 +5647,13 @@
           <w:lang w:eastAsia="fr-CA"/>
         </w:rPr>
         <w:t xml:space="preserve"> guide.</w:t>
+      </w:r>
+      <w:commentRangeEnd w:id="117"/>
+      <w:r>
+        <w:rPr>
+          <w:rStyle w:val="CommentReference"/>
+        </w:rPr>
+        <w:commentReference w:id="117"/>
       </w:r>
     </w:p>
     <w:p>
@@ -3919,6 +5734,7 @@
           <w:color w:val="000000"/>
           <w:lang w:eastAsia="fr-CA"/>
         </w:rPr>
+        <w:lastRenderedPageBreak/>
         <w:drawing>
           <wp:anchor distT="0" distB="0" distL="114300" distR="114300" simplePos="0" relativeHeight="251665408" behindDoc="0" locked="0" layoutInCell="1" allowOverlap="1" wp14:anchorId="1096028A" wp14:editId="7C49AD21">
             <wp:simplePos x="0" y="0"/>
@@ -3943,7 +5759,7 @@
                     <pic:cNvPicPr/>
                   </pic:nvPicPr>
                   <pic:blipFill>
-                    <a:blip r:embed="rId27">
+                    <a:blip r:embed="rId31">
                       <a:extLst>
                         <a:ext uri="{28A0092B-C50C-407E-A947-70E740481C1C}">
                           <a14:useLocalDpi xmlns:a14="http://schemas.microsoft.com/office/drawing/2010/main" val="0"/>
@@ -4025,7 +5841,6 @@
           <w:szCs w:val="28"/>
           <w:lang w:eastAsia="fr-CA"/>
         </w:rPr>
-        <w:lastRenderedPageBreak/>
         <w:t xml:space="preserve">Step </w:t>
       </w:r>
       <w:r>
@@ -4075,10 +5890,10 @@
         </w:rPr>
         <w:t>Borealis has what we call a “</w:t>
       </w:r>
-      <w:hyperlink r:id="rId28" w:anchor="Tabular-Ingest" w:history="1">
-        <w:r>
-          <w:rPr>
-            <w:rStyle w:val="Hyperlien"/>
+      <w:hyperlink r:id="rId32" w:anchor="Tabular-Ingest" w:history="1">
+        <w:r>
+          <w:rPr>
+            <w:rStyle w:val="Hyperlink"/>
             <w:rFonts w:ascii="Times New Roman" w:eastAsia="Times New Roman" w:hAnsi="Times New Roman" w:cs="Times New Roman"/>
             <w:lang w:eastAsia="fr-CA"/>
           </w:rPr>
@@ -4149,7 +5964,16 @@
           <w:color w:val="000000"/>
           <w:lang w:eastAsia="fr-CA"/>
         </w:rPr>
-        <w:t xml:space="preserve"> variables. While these variables will not contain any identifiable data, they can hold important </w:t>
+        <w:t xml:space="preserve"> variables. </w:t>
+      </w:r>
+      <w:r>
+        <w:rPr>
+          <w:rFonts w:ascii="Times New Roman" w:eastAsia="Times New Roman" w:hAnsi="Times New Roman" w:cs="Times New Roman"/>
+          <w:color w:val="000000"/>
+          <w:lang w:eastAsia="fr-CA"/>
+        </w:rPr>
+        <w:lastRenderedPageBreak/>
+        <w:t xml:space="preserve">While these variables will not contain any identifiable data, they can hold important </w:t>
       </w:r>
       <w:r>
         <w:rPr>
@@ -4285,7 +6109,7 @@
     </w:p>
     <w:p>
       <w:pPr>
-        <w:pStyle w:val="Paragraphedeliste"/>
+        <w:pStyle w:val="ListParagraph"/>
         <w:numPr>
           <w:ilvl w:val="0"/>
           <w:numId w:val="16"/>
@@ -4307,7 +6131,7 @@
     </w:p>
     <w:p>
       <w:pPr>
-        <w:pStyle w:val="Paragraphedeliste"/>
+        <w:pStyle w:val="ListParagraph"/>
         <w:numPr>
           <w:ilvl w:val="0"/>
           <w:numId w:val="16"/>
@@ -4329,7 +6153,7 @@
     </w:p>
     <w:p>
       <w:pPr>
-        <w:pStyle w:val="Paragraphedeliste"/>
+        <w:pStyle w:val="ListParagraph"/>
         <w:numPr>
           <w:ilvl w:val="0"/>
           <w:numId w:val="16"/>
@@ -4371,7 +6195,7 @@
                     <pic:cNvPicPr/>
                   </pic:nvPicPr>
                   <pic:blipFill>
-                    <a:blip r:embed="rId29">
+                    <a:blip r:embed="rId33">
                       <a:extLst>
                         <a:ext uri="{28A0092B-C50C-407E-A947-70E740481C1C}">
                           <a14:useLocalDpi xmlns:a14="http://schemas.microsoft.com/office/drawing/2010/main" val="0"/>
@@ -4535,7 +6359,6 @@
           <w:szCs w:val="28"/>
           <w:lang w:eastAsia="fr-CA"/>
         </w:rPr>
-        <w:lastRenderedPageBreak/>
         <w:t xml:space="preserve">Step </w:t>
       </w:r>
       <w:r>
@@ -4581,9 +6404,11 @@
       <w:r>
         <w:rPr>
           <w:rFonts w:ascii="Times New Roman" w:eastAsia="Times New Roman" w:hAnsi="Times New Roman" w:cs="Times New Roman"/>
-          <w:color w:val="000000"/>
-          <w:lang w:eastAsia="fr-CA"/>
-        </w:rPr>
+          <w:noProof/>
+          <w:color w:val="000000"/>
+          <w:lang w:eastAsia="fr-CA"/>
+        </w:rPr>
+        <w:lastRenderedPageBreak/>
         <w:drawing>
           <wp:anchor distT="0" distB="0" distL="114300" distR="114300" simplePos="0" relativeHeight="251667456" behindDoc="0" locked="0" layoutInCell="1" allowOverlap="1" wp14:anchorId="772BA196" wp14:editId="35F06CE8">
             <wp:simplePos x="0" y="0"/>
@@ -4608,7 +6433,7 @@
                     <pic:cNvPicPr/>
                   </pic:nvPicPr>
                   <pic:blipFill rotWithShape="1">
-                    <a:blip r:embed="rId30">
+                    <a:blip r:embed="rId34">
                       <a:extLst>
                         <a:ext uri="{28A0092B-C50C-407E-A947-70E740481C1C}">
                           <a14:useLocalDpi xmlns:a14="http://schemas.microsoft.com/office/drawing/2010/main" val="0"/>
@@ -4657,10 +6482,10 @@
         </w:rPr>
         <w:t>The upload process is quite similar to the one linked in Step 5. However, after uploading the file (and its ingestion), users can manually curate the metadata file using the “</w:t>
       </w:r>
-      <w:hyperlink r:id="rId31" w:history="1">
-        <w:r>
-          <w:rPr>
-            <w:rStyle w:val="Hyperlien"/>
+      <w:hyperlink r:id="rId35" w:history="1">
+        <w:r>
+          <w:rPr>
+            <w:rStyle w:val="Hyperlink"/>
             <w:rFonts w:ascii="Times New Roman" w:eastAsia="Times New Roman" w:hAnsi="Times New Roman" w:cs="Times New Roman"/>
             <w:lang w:eastAsia="fr-CA"/>
           </w:rPr>
@@ -4707,10 +6532,10 @@
         </w:rPr>
         <w:t xml:space="preserve"> The </w:t>
       </w:r>
-      <w:hyperlink r:id="rId32" w:history="1">
-        <w:r>
-          <w:rPr>
-            <w:rStyle w:val="Hyperlien"/>
+      <w:hyperlink r:id="rId36" w:history="1">
+        <w:r>
+          <w:rPr>
+            <w:rStyle w:val="Hyperlink"/>
             <w:rFonts w:ascii="Times New Roman" w:eastAsia="Times New Roman" w:hAnsi="Times New Roman" w:cs="Times New Roman"/>
             <w:lang w:eastAsia="fr-CA"/>
           </w:rPr>
@@ -4867,7 +6692,31 @@
           <w:lang w:eastAsia="fr-CA"/>
         </w:rPr>
         <w:lastRenderedPageBreak/>
-        <w:t xml:space="preserve">It follows from this that there are very distinct advantages to using a statistical software such as SPSS to make the metadata even more findable than the approach discussed in Tier 3 above. </w:t>
+        <w:t xml:space="preserve">It follows from this that there are very distinct advantages to using a statistical software such as SPSS to make the metadata even more findable than the approach discussed in Tier 3 </w:t>
+      </w:r>
+      <w:commentRangeStart w:id="118"/>
+      <w:r>
+        <w:rPr>
+          <w:rFonts w:ascii="Times New Roman" w:eastAsia="Times New Roman" w:hAnsi="Times New Roman" w:cs="Times New Roman"/>
+          <w:color w:val="000000"/>
+          <w:lang w:eastAsia="fr-CA"/>
+        </w:rPr>
+        <w:t>above</w:t>
+      </w:r>
+      <w:commentRangeEnd w:id="118"/>
+      <w:r>
+        <w:rPr>
+          <w:rStyle w:val="CommentReference"/>
+        </w:rPr>
+        <w:commentReference w:id="118"/>
+      </w:r>
+      <w:r>
+        <w:rPr>
+          <w:rFonts w:ascii="Times New Roman" w:eastAsia="Times New Roman" w:hAnsi="Times New Roman" w:cs="Times New Roman"/>
+          <w:color w:val="000000"/>
+          <w:lang w:eastAsia="fr-CA"/>
+        </w:rPr>
+        <w:t xml:space="preserve">. </w:t>
       </w:r>
     </w:p>
     <w:p>
@@ -5050,6 +6899,444 @@
 </w:document>
 </file>
 
+<file path=word/comments.xml><?xml version="1.0" encoding="utf-8"?>
+<w:comments xmlns:wpc="http://schemas.microsoft.com/office/word/2010/wordprocessingCanvas" xmlns:cx="http://schemas.microsoft.com/office/drawing/2014/chartex" xmlns:cx1="http://schemas.microsoft.com/office/drawing/2015/9/8/chartex" xmlns:cx2="http://schemas.microsoft.com/office/drawing/2015/10/21/chartex" xmlns:cx3="http://schemas.microsoft.com/office/drawing/2016/5/9/chartex" xmlns:cx4="http://schemas.microsoft.com/office/drawing/2016/5/10/chartex" xmlns:cx5="http://schemas.microsoft.com/office/drawing/2016/5/11/chartex" xmlns:cx6="http://schemas.microsoft.com/office/drawing/2016/5/12/chartex" xmlns:cx7="http://schemas.microsoft.com/office/drawing/2016/5/13/chartex" xmlns:cx8="http://schemas.microsoft.com/office/drawing/2016/5/14/chartex" xmlns:mc="http://schemas.openxmlformats.org/markup-compatibility/2006" xmlns:aink="http://schemas.microsoft.com/office/drawing/2016/ink" xmlns:am3d="http://schemas.microsoft.com/office/drawing/2017/model3d" xmlns:o="urn:schemas-microsoft-com:office:office" xmlns:oel="http://schemas.microsoft.com/office/2019/extlst" xmlns:r="http://schemas.openxmlformats.org/officeDocument/2006/relationships" xmlns:m="http://schemas.openxmlformats.org/officeDocument/2006/math" xmlns:v="urn:schemas-microsoft-com:vml" xmlns:wp14="http://schemas.microsoft.com/office/word/2010/wordprocessingDrawing" xmlns:wp="http://schemas.openxmlformats.org/drawingml/2006/wordprocessingDrawing" xmlns:w10="urn:schemas-microsoft-com:office:word" xmlns:w="http://schemas.openxmlformats.org/wordprocessingml/2006/main" xmlns:w14="http://schemas.microsoft.com/office/word/2010/wordml" xmlns:w15="http://schemas.microsoft.com/office/word/2012/wordml" xmlns:w16cex="http://schemas.microsoft.com/office/word/2018/wordml/cex" xmlns:w16cid="http://schemas.microsoft.com/office/word/2016/wordml/cid" xmlns:w16="http://schemas.microsoft.com/office/word/2018/wordml" xmlns:w16du="http://schemas.microsoft.com/office/word/2023/wordml/word16du" xmlns:w16sdtdh="http://schemas.microsoft.com/office/word/2020/wordml/sdtdatahash" xmlns:w16sdtfl="http://schemas.microsoft.com/office/word/2024/wordml/sdtformatlock" xmlns:w16se="http://schemas.microsoft.com/office/word/2015/wordml/symex" xmlns:wpg="http://schemas.microsoft.com/office/word/2010/wordprocessingGroup" xmlns:wpi="http://schemas.microsoft.com/office/word/2010/wordprocessingInk" xmlns:wne="http://schemas.microsoft.com/office/word/2006/wordml" xmlns:wps="http://schemas.microsoft.com/office/word/2010/wordprocessingShape" mc:Ignorable="w14 w15 w16se w16cid w16 w16cex w16sdtdh w16sdtfl w16du wp14">
+  <w:comment w:id="0" w:author="Grant Gibson" w:date="2025-05-22T09:12:00Z" w:initials="GG">
+    <w:p>
+      <w:pPr>
+        <w:pStyle w:val="CommentText"/>
+      </w:pPr>
+      <w:r>
+        <w:rPr>
+          <w:rStyle w:val="CommentReference"/>
+        </w:rPr>
+        <w:annotationRef/>
+      </w:r>
+      <w:r>
+        <w:t>This isn’t technically a run-on, but it’s a very long and dense sentence to open a document with. Can we split it in two?</w:t>
+      </w:r>
+    </w:p>
+  </w:comment>
+  <w:comment w:id="1" w:author="Grant Gibson" w:date="2025-05-22T09:12:00Z" w:initials="GG">
+    <w:p>
+      <w:pPr>
+        <w:pStyle w:val="CommentText"/>
+      </w:pPr>
+      <w:r>
+        <w:rPr>
+          <w:rStyle w:val="CommentReference"/>
+        </w:rPr>
+        <w:annotationRef/>
+      </w:r>
+      <w:r>
+        <w:t>Flag for later, what would a researcher at a non-member university do?</w:t>
+      </w:r>
+    </w:p>
+  </w:comment>
+  <w:comment w:id="2" w:author="Grant Gibson" w:date="2025-05-22T09:15:00Z" w:initials="GG">
+    <w:p>
+      <w:pPr>
+        <w:pStyle w:val="CommentText"/>
+      </w:pPr>
+      <w:r>
+        <w:rPr>
+          <w:rStyle w:val="CommentReference"/>
+        </w:rPr>
+        <w:annotationRef/>
+      </w:r>
+      <w:r>
+        <w:t>There are too many thick concepts here for a semi-lay audience. If my expanded edit isn’t correct, please reword</w:t>
+      </w:r>
+    </w:p>
+  </w:comment>
+  <w:comment w:id="29" w:author="Grant Gibson" w:date="2025-05-22T09:19:00Z" w:initials="GG">
+    <w:p>
+      <w:pPr>
+        <w:pStyle w:val="CommentText"/>
+      </w:pPr>
+      <w:r>
+        <w:rPr>
+          <w:rStyle w:val="CommentReference"/>
+        </w:rPr>
+        <w:annotationRef/>
+      </w:r>
+      <w:r>
+        <w:t>We never really define identifiable, it’s similarly a thick concept. What do you think?</w:t>
+      </w:r>
+    </w:p>
+  </w:comment>
+  <w:comment w:id="30" w:author="Grant Gibson" w:date="2025-05-22T09:22:00Z" w:initials="GG">
+    <w:p>
+      <w:pPr>
+        <w:pStyle w:val="CommentText"/>
+      </w:pPr>
+      <w:r>
+        <w:rPr>
+          <w:rStyle w:val="CommentReference"/>
+        </w:rPr>
+        <w:annotationRef/>
+      </w:r>
+      <w:r>
+        <w:t>I think the italicized text is helpful, but it’s not wide enough.</w:t>
+      </w:r>
+    </w:p>
+  </w:comment>
+  <w:comment w:id="43" w:author="Grant Gibson" w:date="2025-05-22T09:22:00Z" w:initials="GG">
+    <w:p>
+      <w:pPr>
+        <w:pStyle w:val="CommentText"/>
+      </w:pPr>
+      <w:r>
+        <w:rPr>
+          <w:rStyle w:val="CommentReference"/>
+        </w:rPr>
+        <w:annotationRef/>
+      </w:r>
+      <w:r>
+        <w:t>Make it more clear that you’re back to stating your position and that while this may follow from what the Tri-agencies have said, they’ve not really come out and said this specifically</w:t>
+      </w:r>
+    </w:p>
+  </w:comment>
+  <w:comment w:id="46" w:author="Grant Gibson" w:date="2025-05-22T09:23:00Z" w:initials="GG">
+    <w:p>
+      <w:pPr>
+        <w:pStyle w:val="CommentText"/>
+      </w:pPr>
+      <w:r>
+        <w:rPr>
+          <w:rStyle w:val="CommentReference"/>
+        </w:rPr>
+        <w:annotationRef/>
+      </w:r>
+      <w:r>
+        <w:t>See note above, this is too dense</w:t>
+      </w:r>
+    </w:p>
+  </w:comment>
+  <w:comment w:id="51" w:author="Grant Gibson" w:date="2025-05-22T09:26:00Z" w:initials="GG">
+    <w:p>
+      <w:pPr>
+        <w:pStyle w:val="CommentText"/>
+      </w:pPr>
+      <w:r>
+        <w:rPr>
+          <w:rStyle w:val="CommentReference"/>
+        </w:rPr>
+        <w:annotationRef/>
+      </w:r>
+      <w:r>
+        <w:t>Not quite correct, I wouldn’t want the researcher to think that their data would be modified. A DDI-formatted machine-readable metadata record is created.</w:t>
+      </w:r>
+    </w:p>
+  </w:comment>
+  <w:comment w:id="53" w:author="Grant Gibson" w:date="2025-05-22T09:27:00Z" w:initials="GG">
+    <w:p>
+      <w:pPr>
+        <w:pStyle w:val="CommentText"/>
+      </w:pPr>
+      <w:r>
+        <w:rPr>
+          <w:rStyle w:val="CommentReference"/>
+        </w:rPr>
+        <w:annotationRef/>
+      </w:r>
+      <w:r>
+        <w:t>No need to specify peer &amp; near peer. Simply “other” nations is fine</w:t>
+      </w:r>
+    </w:p>
+  </w:comment>
+  <w:comment w:id="52" w:author="Grant Gibson" w:date="2025-05-22T09:29:00Z" w:initials="GG">
+    <w:p>
+      <w:pPr>
+        <w:pStyle w:val="CommentText"/>
+      </w:pPr>
+      <w:r>
+        <w:rPr>
+          <w:rStyle w:val="CommentReference"/>
+        </w:rPr>
+        <w:annotationRef/>
+      </w:r>
+      <w:r>
+        <w:t>This whole paragraph could be greatly simplified. There are other cons, can we create a similar list of “cons”?</w:t>
+      </w:r>
+    </w:p>
+  </w:comment>
+  <w:comment w:id="62" w:author="Grant Gibson" w:date="2025-05-22T09:40:00Z" w:initials="GG">
+    <w:p>
+      <w:pPr>
+        <w:pStyle w:val="CommentText"/>
+      </w:pPr>
+      <w:r>
+        <w:rPr>
+          <w:rStyle w:val="CommentReference"/>
+        </w:rPr>
+        <w:annotationRef/>
+      </w:r>
+      <w:r>
+        <w:t>Simplify. I assume what you mean here is simply that people should be guided through the process of depositing their data by the portal and given the opportunity to review their institution-specific guidance for deposits/curation.</w:t>
+      </w:r>
+    </w:p>
+  </w:comment>
+  <w:comment w:id="66" w:author="Grant Gibson" w:date="2025-05-22T09:41:00Z" w:initials="GG">
+    <w:p>
+      <w:pPr>
+        <w:pStyle w:val="CommentText"/>
+      </w:pPr>
+      <w:r>
+        <w:rPr>
+          <w:rStyle w:val="CommentReference"/>
+        </w:rPr>
+        <w:annotationRef/>
+      </w:r>
+      <w:r>
+        <w:t>I don’t even know what you mean by this.</w:t>
+      </w:r>
+    </w:p>
+  </w:comment>
+  <w:comment w:id="80" w:author="Grant Gibson" w:date="2025-05-22T09:44:00Z" w:initials="GG">
+    <w:p>
+      <w:pPr>
+        <w:pStyle w:val="CommentText"/>
+      </w:pPr>
+      <w:r>
+        <w:rPr>
+          <w:rStyle w:val="CommentReference"/>
+        </w:rPr>
+        <w:annotationRef/>
+      </w:r>
+      <w:r>
+        <w:t>Cut or re-word, not a stylistic match to the paragraph</w:t>
+      </w:r>
+    </w:p>
+  </w:comment>
+  <w:comment w:id="82" w:author="Grant Gibson" w:date="2025-05-22T09:45:00Z" w:initials="GG">
+    <w:p>
+      <w:pPr>
+        <w:pStyle w:val="CommentText"/>
+      </w:pPr>
+      <w:r>
+        <w:rPr>
+          <w:rStyle w:val="CommentReference"/>
+        </w:rPr>
+        <w:annotationRef/>
+      </w:r>
+      <w:r>
+        <w:t>It’s either any file type with no examples, or most any file type with all the generic bases covered</w:t>
+      </w:r>
+    </w:p>
+  </w:comment>
+  <w:comment w:id="83" w:author="Grant Gibson" w:date="2025-05-22T09:46:00Z" w:initials="GG">
+    <w:p>
+      <w:pPr>
+        <w:pStyle w:val="CommentText"/>
+      </w:pPr>
+      <w:r>
+        <w:rPr>
+          <w:rStyle w:val="CommentReference"/>
+        </w:rPr>
+        <w:annotationRef/>
+      </w:r>
+      <w:r>
+        <w:t>Would be good to pitch using non-proprietary file-types when these A) exist, and B) don’t affect the quality/content of the material being deposited</w:t>
+      </w:r>
+    </w:p>
+  </w:comment>
+  <w:comment w:id="103" w:author="Grant Gibson" w:date="2025-05-22T09:49:00Z" w:initials="GG">
+    <w:p>
+      <w:pPr>
+        <w:pStyle w:val="CommentText"/>
+      </w:pPr>
+      <w:r>
+        <w:rPr>
+          <w:rStyle w:val="CommentReference"/>
+        </w:rPr>
+        <w:annotationRef/>
+      </w:r>
+      <w:r>
+        <w:t>Go more basic, what do you mean by dataset? (I think you mean entry or record) What we’re doing in tier 1 is creating a metadata entry to represent a dataset that we are never going to deposit</w:t>
+      </w:r>
+    </w:p>
+  </w:comment>
+  <w:comment w:id="112" w:author="Grant Gibson" w:date="2025-05-22T09:50:00Z" w:initials="GG">
+    <w:p>
+      <w:pPr>
+        <w:pStyle w:val="CommentText"/>
+      </w:pPr>
+      <w:r>
+        <w:rPr>
+          <w:rStyle w:val="CommentReference"/>
+        </w:rPr>
+        <w:annotationRef/>
+      </w:r>
+      <w:r>
+        <w:t>We’re not uploading any files in tier 1 right?</w:t>
+      </w:r>
+    </w:p>
+  </w:comment>
+  <w:comment w:id="113" w:author="Grant Gibson" w:date="2025-05-22T09:50:00Z" w:initials="GG">
+    <w:p>
+      <w:pPr>
+        <w:pStyle w:val="CommentText"/>
+      </w:pPr>
+      <w:r>
+        <w:rPr>
+          <w:rStyle w:val="CommentReference"/>
+        </w:rPr>
+        <w:annotationRef/>
+      </w:r>
+      <w:r>
+        <w:t>Add a one-sentence definition to each of these</w:t>
+      </w:r>
+    </w:p>
+  </w:comment>
+  <w:comment w:id="115" w:author="Grant Gibson" w:date="2025-05-22T09:52:00Z" w:initials="GG">
+    <w:p>
+      <w:pPr>
+        <w:pStyle w:val="CommentText"/>
+      </w:pPr>
+      <w:r>
+        <w:rPr>
+          <w:rStyle w:val="CommentReference"/>
+        </w:rPr>
+        <w:annotationRef/>
+      </w:r>
+      <w:r>
+        <w:t>Reframe this to something like At this point, the Tier 1 deposit contains: (An empty dataset - see note above about how I don’t love this terminology), Terms of use, Citation metadata, field-specific metadata</w:t>
+      </w:r>
+    </w:p>
+  </w:comment>
+  <w:comment w:id="116" w:author="Grant Gibson" w:date="2025-05-22T09:53:00Z" w:initials="GG">
+    <w:p>
+      <w:pPr>
+        <w:pStyle w:val="CommentText"/>
+      </w:pPr>
+      <w:r>
+        <w:rPr>
+          <w:rStyle w:val="CommentReference"/>
+        </w:rPr>
+        <w:annotationRef/>
+      </w:r>
+      <w:r>
+        <w:t>Moving to tier 2: Frame this in an “and then” kind of way to ensure that the depositor is asking the right questions to decide whether going to T2 is the right call for their data</w:t>
+      </w:r>
+    </w:p>
+  </w:comment>
+  <w:comment w:id="117" w:author="Grant Gibson" w:date="2025-05-22T09:55:00Z" w:initials="GG">
+    <w:p>
+      <w:pPr>
+        <w:pStyle w:val="CommentText"/>
+      </w:pPr>
+      <w:r>
+        <w:rPr>
+          <w:rStyle w:val="CommentReference"/>
+        </w:rPr>
+        <w:annotationRef/>
+      </w:r>
+      <w:r>
+        <w:t>This is too flat. Focus on the human element of this. What T2 allows is that when someone has found the record created in T1, the metadata can help them understand more in depth what the data contain, how it was collected etc….</w:t>
+      </w:r>
+    </w:p>
+  </w:comment>
+  <w:comment w:id="118" w:author="Grant Gibson" w:date="2025-05-22T09:57:00Z" w:initials="GG">
+    <w:p>
+      <w:pPr>
+        <w:pStyle w:val="CommentText"/>
+      </w:pPr>
+      <w:r>
+        <w:rPr>
+          <w:rStyle w:val="CommentReference"/>
+        </w:rPr>
+        <w:annotationRef/>
+      </w:r>
+      <w:r>
+        <w:t>Assume that you will go more in depth here when you’ve done some of your own testing</w:t>
+      </w:r>
+    </w:p>
+  </w:comment>
+</w:comments>
+</file>
+
+<file path=word/commentsExtended.xml><?xml version="1.0" encoding="utf-8"?>
+<w15:commentsEx xmlns:wpc="http://schemas.microsoft.com/office/word/2010/wordprocessingCanvas" xmlns:cx="http://schemas.microsoft.com/office/drawing/2014/chartex" xmlns:cx1="http://schemas.microsoft.com/office/drawing/2015/9/8/chartex" xmlns:cx2="http://schemas.microsoft.com/office/drawing/2015/10/21/chartex" xmlns:cx3="http://schemas.microsoft.com/office/drawing/2016/5/9/chartex" xmlns:cx4="http://schemas.microsoft.com/office/drawing/2016/5/10/chartex" xmlns:cx5="http://schemas.microsoft.com/office/drawing/2016/5/11/chartex" xmlns:cx6="http://schemas.microsoft.com/office/drawing/2016/5/12/chartex" xmlns:cx7="http://schemas.microsoft.com/office/drawing/2016/5/13/chartex" xmlns:cx8="http://schemas.microsoft.com/office/drawing/2016/5/14/chartex" xmlns:mc="http://schemas.openxmlformats.org/markup-compatibility/2006" xmlns:aink="http://schemas.microsoft.com/office/drawing/2016/ink" xmlns:am3d="http://schemas.microsoft.com/office/drawing/2017/model3d" xmlns:o="urn:schemas-microsoft-com:office:office" xmlns:oel="http://schemas.microsoft.com/office/2019/extlst" xmlns:r="http://schemas.openxmlformats.org/officeDocument/2006/relationships" xmlns:m="http://schemas.openxmlformats.org/officeDocument/2006/math" xmlns:v="urn:schemas-microsoft-com:vml" xmlns:wp14="http://schemas.microsoft.com/office/word/2010/wordprocessingDrawing" xmlns:wp="http://schemas.openxmlformats.org/drawingml/2006/wordprocessingDrawing" xmlns:w10="urn:schemas-microsoft-com:office:word" xmlns:w="http://schemas.openxmlformats.org/wordprocessingml/2006/main" xmlns:w14="http://schemas.microsoft.com/office/word/2010/wordml" xmlns:w15="http://schemas.microsoft.com/office/word/2012/wordml" xmlns:w16cex="http://schemas.microsoft.com/office/word/2018/wordml/cex" xmlns:w16cid="http://schemas.microsoft.com/office/word/2016/wordml/cid" xmlns:w16="http://schemas.microsoft.com/office/word/2018/wordml" xmlns:w16du="http://schemas.microsoft.com/office/word/2023/wordml/word16du" xmlns:w16sdtdh="http://schemas.microsoft.com/office/word/2020/wordml/sdtdatahash" xmlns:w16sdtfl="http://schemas.microsoft.com/office/word/2024/wordml/sdtformatlock" xmlns:w16se="http://schemas.microsoft.com/office/word/2015/wordml/symex" xmlns:wpg="http://schemas.microsoft.com/office/word/2010/wordprocessingGroup" xmlns:wpi="http://schemas.microsoft.com/office/word/2010/wordprocessingInk" xmlns:wne="http://schemas.microsoft.com/office/word/2006/wordml" xmlns:wps="http://schemas.microsoft.com/office/word/2010/wordprocessingShape" mc:Ignorable="w14 w15 w16se w16cid w16 w16cex w16sdtdh w16sdtfl w16du wp14">
+  <w15:commentEx w15:paraId="3173A977" w15:done="0"/>
+  <w15:commentEx w15:paraId="6AC02B31" w15:done="0"/>
+  <w15:commentEx w15:paraId="5F6A9CAC" w15:done="0"/>
+  <w15:commentEx w15:paraId="13864BC3" w15:done="0"/>
+  <w15:commentEx w15:paraId="33E6DA76" w15:done="0"/>
+  <w15:commentEx w15:paraId="33684AEE" w15:done="0"/>
+  <w15:commentEx w15:paraId="322E05F0" w15:done="0"/>
+  <w15:commentEx w15:paraId="0F27F258" w15:done="0"/>
+  <w15:commentEx w15:paraId="1000307B" w15:done="0"/>
+  <w15:commentEx w15:paraId="616849CC" w15:done="0"/>
+  <w15:commentEx w15:paraId="0AFE700E" w15:done="0"/>
+  <w15:commentEx w15:paraId="36C2B663" w15:done="0"/>
+  <w15:commentEx w15:paraId="42328243" w15:done="0"/>
+  <w15:commentEx w15:paraId="536FC5BD" w15:done="0"/>
+  <w15:commentEx w15:paraId="69E832FD" w15:done="0"/>
+  <w15:commentEx w15:paraId="10C4B841" w15:done="0"/>
+  <w15:commentEx w15:paraId="446F7A0F" w15:done="0"/>
+  <w15:commentEx w15:paraId="6F128AAE" w15:done="0"/>
+  <w15:commentEx w15:paraId="25CA384D" w15:done="0"/>
+  <w15:commentEx w15:paraId="45004222" w15:done="0"/>
+  <w15:commentEx w15:paraId="462C9291" w15:done="0"/>
+  <w15:commentEx w15:paraId="07302CBF" w15:done="0"/>
+</w15:commentsEx>
+</file>
+
+<file path=word/commentsExtensible.xml><?xml version="1.0" encoding="utf-8"?>
+<w16cex:commentsExtensible xmlns:wpc="http://schemas.microsoft.com/office/word/2010/wordprocessingCanvas" xmlns:cx="http://schemas.microsoft.com/office/drawing/2014/chartex" xmlns:cx1="http://schemas.microsoft.com/office/drawing/2015/9/8/chartex" xmlns:cx2="http://schemas.microsoft.com/office/drawing/2015/10/21/chartex" xmlns:cx3="http://schemas.microsoft.com/office/drawing/2016/5/9/chartex" xmlns:cx4="http://schemas.microsoft.com/office/drawing/2016/5/10/chartex" xmlns:cx5="http://schemas.microsoft.com/office/drawing/2016/5/11/chartex" xmlns:cx6="http://schemas.microsoft.com/office/drawing/2016/5/12/chartex" xmlns:cx7="http://schemas.microsoft.com/office/drawing/2016/5/13/chartex" xmlns:cx8="http://schemas.microsoft.com/office/drawing/2016/5/14/chartex" xmlns:cr="http://schemas.microsoft.com/office/comments/2020/reactions" xmlns:mc="http://schemas.openxmlformats.org/markup-compatibility/2006" xmlns:aink="http://schemas.microsoft.com/office/drawing/2016/ink" xmlns:am3d="http://schemas.microsoft.com/office/drawing/2017/model3d" xmlns:o="urn:schemas-microsoft-com:office:office" xmlns:oel="http://schemas.microsoft.com/office/2019/extlst" xmlns:r="http://schemas.openxmlformats.org/officeDocument/2006/relationships" xmlns:m="http://schemas.openxmlformats.org/officeDocument/2006/math" xmlns:v="urn:schemas-microsoft-com:vml" xmlns:wp14="http://schemas.microsoft.com/office/word/2010/wordprocessingDrawing" xmlns:wp="http://schemas.openxmlformats.org/drawingml/2006/wordprocessingDrawing" xmlns:w10="urn:schemas-microsoft-com:office:word" xmlns:w="http://schemas.openxmlformats.org/wordprocessingml/2006/main" xmlns:w14="http://schemas.microsoft.com/office/word/2010/wordml" xmlns:w15="http://schemas.microsoft.com/office/word/2012/wordml" xmlns:w16cex="http://schemas.microsoft.com/office/word/2018/wordml/cex" xmlns:w16cid="http://schemas.microsoft.com/office/word/2016/wordml/cid" xmlns:w16="http://schemas.microsoft.com/office/word/2018/wordml" xmlns:w16du="http://schemas.microsoft.com/office/word/2023/wordml/word16du" xmlns:w16sdtdh="http://schemas.microsoft.com/office/word/2020/wordml/sdtdatahash" xmlns:w16sdtfl="http://schemas.microsoft.com/office/word/2024/wordml/sdtformatlock" xmlns:w16se="http://schemas.microsoft.com/office/word/2015/wordml/symex" xmlns:wpg="http://schemas.microsoft.com/office/word/2010/wordprocessingGroup" xmlns:wpi="http://schemas.microsoft.com/office/word/2010/wordprocessingInk" xmlns:wne="http://schemas.microsoft.com/office/word/2006/wordml" xmlns:wps="http://schemas.microsoft.com/office/word/2010/wordprocessingShape" mc:Ignorable="w14 w15 w16se w16cid w16 w16cex w16sdtdh w16sdtfl cr w16du wp14">
+  <w16cex:commentExtensible w16cex:durableId="29229F6D" w16cex:dateUtc="2025-05-22T13:12:00Z"/>
+  <w16cex:commentExtensible w16cex:durableId="61A8D373" w16cex:dateUtc="2025-05-22T13:12:00Z"/>
+  <w16cex:commentExtensible w16cex:durableId="462827DC" w16cex:dateUtc="2025-05-22T13:15:00Z"/>
+  <w16cex:commentExtensible w16cex:durableId="4FB9D6F1" w16cex:dateUtc="2025-05-22T13:19:00Z"/>
+  <w16cex:commentExtensible w16cex:durableId="0151A425" w16cex:dateUtc="2025-05-22T13:22:00Z"/>
+  <w16cex:commentExtensible w16cex:durableId="4B11B380" w16cex:dateUtc="2025-05-22T13:22:00Z"/>
+  <w16cex:commentExtensible w16cex:durableId="23A07EEC" w16cex:dateUtc="2025-05-22T13:23:00Z"/>
+  <w16cex:commentExtensible w16cex:durableId="0B672CE3" w16cex:dateUtc="2025-05-22T13:26:00Z"/>
+  <w16cex:commentExtensible w16cex:durableId="04B63574" w16cex:dateUtc="2025-05-22T13:27:00Z"/>
+  <w16cex:commentExtensible w16cex:durableId="5EEAA032" w16cex:dateUtc="2025-05-22T13:29:00Z"/>
+  <w16cex:commentExtensible w16cex:durableId="143F2763" w16cex:dateUtc="2025-05-22T13:40:00Z"/>
+  <w16cex:commentExtensible w16cex:durableId="47DF0FEB" w16cex:dateUtc="2025-05-22T13:41:00Z"/>
+  <w16cex:commentExtensible w16cex:durableId="3260265C" w16cex:dateUtc="2025-05-22T13:44:00Z"/>
+  <w16cex:commentExtensible w16cex:durableId="01D8B97C" w16cex:dateUtc="2025-05-22T13:45:00Z"/>
+  <w16cex:commentExtensible w16cex:durableId="730DFF1A" w16cex:dateUtc="2025-05-22T13:46:00Z"/>
+  <w16cex:commentExtensible w16cex:durableId="58DDD18D" w16cex:dateUtc="2025-05-22T13:49:00Z"/>
+  <w16cex:commentExtensible w16cex:durableId="05C46D66" w16cex:dateUtc="2025-05-22T13:50:00Z"/>
+  <w16cex:commentExtensible w16cex:durableId="0CF5BE90" w16cex:dateUtc="2025-05-22T13:50:00Z"/>
+  <w16cex:commentExtensible w16cex:durableId="3EF9F13D" w16cex:dateUtc="2025-05-22T13:52:00Z"/>
+  <w16cex:commentExtensible w16cex:durableId="69DDF7B7" w16cex:dateUtc="2025-05-22T13:53:00Z"/>
+  <w16cex:commentExtensible w16cex:durableId="09807422" w16cex:dateUtc="2025-05-22T13:55:00Z"/>
+  <w16cex:commentExtensible w16cex:durableId="5D34AC0F" w16cex:dateUtc="2025-05-22T13:57:00Z"/>
+</w16cex:commentsExtensible>
+</file>
+
+<file path=word/commentsIds.xml><?xml version="1.0" encoding="utf-8"?>
+<w16cid:commentsIds xmlns:wpc="http://schemas.microsoft.com/office/word/2010/wordprocessingCanvas" xmlns:cx="http://schemas.microsoft.com/office/drawing/2014/chartex" xmlns:cx1="http://schemas.microsoft.com/office/drawing/2015/9/8/chartex" xmlns:cx2="http://schemas.microsoft.com/office/drawing/2015/10/21/chartex" xmlns:cx3="http://schemas.microsoft.com/office/drawing/2016/5/9/chartex" xmlns:cx4="http://schemas.microsoft.com/office/drawing/2016/5/10/chartex" xmlns:cx5="http://schemas.microsoft.com/office/drawing/2016/5/11/chartex" xmlns:cx6="http://schemas.microsoft.com/office/drawing/2016/5/12/chartex" xmlns:cx7="http://schemas.microsoft.com/office/drawing/2016/5/13/chartex" xmlns:cx8="http://schemas.microsoft.com/office/drawing/2016/5/14/chartex" xmlns:mc="http://schemas.openxmlformats.org/markup-compatibility/2006" xmlns:aink="http://schemas.microsoft.com/office/drawing/2016/ink" xmlns:am3d="http://schemas.microsoft.com/office/drawing/2017/model3d" xmlns:o="urn:schemas-microsoft-com:office:office" xmlns:oel="http://schemas.microsoft.com/office/2019/extlst" xmlns:r="http://schemas.openxmlformats.org/officeDocument/2006/relationships" xmlns:m="http://schemas.openxmlformats.org/officeDocument/2006/math" xmlns:v="urn:schemas-microsoft-com:vml" xmlns:wp14="http://schemas.microsoft.com/office/word/2010/wordprocessingDrawing" xmlns:wp="http://schemas.openxmlformats.org/drawingml/2006/wordprocessingDrawing" xmlns:w10="urn:schemas-microsoft-com:office:word" xmlns:w="http://schemas.openxmlformats.org/wordprocessingml/2006/main" xmlns:w14="http://schemas.microsoft.com/office/word/2010/wordml" xmlns:w15="http://schemas.microsoft.com/office/word/2012/wordml" xmlns:w16cex="http://schemas.microsoft.com/office/word/2018/wordml/cex" xmlns:w16cid="http://schemas.microsoft.com/office/word/2016/wordml/cid" xmlns:w16="http://schemas.microsoft.com/office/word/2018/wordml" xmlns:w16du="http://schemas.microsoft.com/office/word/2023/wordml/word16du" xmlns:w16sdtdh="http://schemas.microsoft.com/office/word/2020/wordml/sdtdatahash" xmlns:w16sdtfl="http://schemas.microsoft.com/office/word/2024/wordml/sdtformatlock" xmlns:w16se="http://schemas.microsoft.com/office/word/2015/wordml/symex" xmlns:wpg="http://schemas.microsoft.com/office/word/2010/wordprocessingGroup" xmlns:wpi="http://schemas.microsoft.com/office/word/2010/wordprocessingInk" xmlns:wne="http://schemas.microsoft.com/office/word/2006/wordml" xmlns:wps="http://schemas.microsoft.com/office/word/2010/wordprocessingShape" mc:Ignorable="w14 w15 w16se w16cid w16 w16cex w16sdtdh w16sdtfl w16du wp14">
+  <w16cid:commentId w16cid:paraId="3173A977" w16cid:durableId="29229F6D"/>
+  <w16cid:commentId w16cid:paraId="6AC02B31" w16cid:durableId="61A8D373"/>
+  <w16cid:commentId w16cid:paraId="5F6A9CAC" w16cid:durableId="462827DC"/>
+  <w16cid:commentId w16cid:paraId="13864BC3" w16cid:durableId="4FB9D6F1"/>
+  <w16cid:commentId w16cid:paraId="33E6DA76" w16cid:durableId="0151A425"/>
+  <w16cid:commentId w16cid:paraId="33684AEE" w16cid:durableId="4B11B380"/>
+  <w16cid:commentId w16cid:paraId="322E05F0" w16cid:durableId="23A07EEC"/>
+  <w16cid:commentId w16cid:paraId="0F27F258" w16cid:durableId="0B672CE3"/>
+  <w16cid:commentId w16cid:paraId="1000307B" w16cid:durableId="04B63574"/>
+  <w16cid:commentId w16cid:paraId="616849CC" w16cid:durableId="5EEAA032"/>
+  <w16cid:commentId w16cid:paraId="0AFE700E" w16cid:durableId="143F2763"/>
+  <w16cid:commentId w16cid:paraId="36C2B663" w16cid:durableId="47DF0FEB"/>
+  <w16cid:commentId w16cid:paraId="42328243" w16cid:durableId="3260265C"/>
+  <w16cid:commentId w16cid:paraId="536FC5BD" w16cid:durableId="01D8B97C"/>
+  <w16cid:commentId w16cid:paraId="69E832FD" w16cid:durableId="730DFF1A"/>
+  <w16cid:commentId w16cid:paraId="10C4B841" w16cid:durableId="58DDD18D"/>
+  <w16cid:commentId w16cid:paraId="446F7A0F" w16cid:durableId="05C46D66"/>
+  <w16cid:commentId w16cid:paraId="6F128AAE" w16cid:durableId="0CF5BE90"/>
+  <w16cid:commentId w16cid:paraId="25CA384D" w16cid:durableId="3EF9F13D"/>
+  <w16cid:commentId w16cid:paraId="45004222" w16cid:durableId="69DDF7B7"/>
+  <w16cid:commentId w16cid:paraId="462C9291" w16cid:durableId="09807422"/>
+  <w16cid:commentId w16cid:paraId="07302CBF" w16cid:durableId="5D34AC0F"/>
+</w16cid:commentsIds>
+</file>
+
 <file path=word/endnotes.xml><?xml version="1.0" encoding="utf-8"?>
 <w:endnotes xmlns:wpc="http://schemas.microsoft.com/office/word/2010/wordprocessingCanvas" xmlns:cx="http://schemas.microsoft.com/office/drawing/2014/chartex" xmlns:cx1="http://schemas.microsoft.com/office/drawing/2015/9/8/chartex" xmlns:cx2="http://schemas.microsoft.com/office/drawing/2015/10/21/chartex" xmlns:cx3="http://schemas.microsoft.com/office/drawing/2016/5/9/chartex" xmlns:cx4="http://schemas.microsoft.com/office/drawing/2016/5/10/chartex" xmlns:cx5="http://schemas.microsoft.com/office/drawing/2016/5/11/chartex" xmlns:cx6="http://schemas.microsoft.com/office/drawing/2016/5/12/chartex" xmlns:cx7="http://schemas.microsoft.com/office/drawing/2016/5/13/chartex" xmlns:cx8="http://schemas.microsoft.com/office/drawing/2016/5/14/chartex" xmlns:mc="http://schemas.openxmlformats.org/markup-compatibility/2006" xmlns:aink="http://schemas.microsoft.com/office/drawing/2016/ink" xmlns:am3d="http://schemas.microsoft.com/office/drawing/2017/model3d" xmlns:o="urn:schemas-microsoft-com:office:office" xmlns:oel="http://schemas.microsoft.com/office/2019/extlst" xmlns:r="http://schemas.openxmlformats.org/officeDocument/2006/relationships" xmlns:m="http://schemas.openxmlformats.org/officeDocument/2006/math" xmlns:v="urn:schemas-microsoft-com:vml" xmlns:wp14="http://schemas.microsoft.com/office/word/2010/wordprocessingDrawing" xmlns:wp="http://schemas.openxmlformats.org/drawingml/2006/wordprocessingDrawing" xmlns:w10="urn:schemas-microsoft-com:office:word" xmlns:w="http://schemas.openxmlformats.org/wordprocessingml/2006/main" xmlns:w14="http://schemas.microsoft.com/office/word/2010/wordml" xmlns:w15="http://schemas.microsoft.com/office/word/2012/wordml" xmlns:w16cex="http://schemas.microsoft.com/office/word/2018/wordml/cex" xmlns:w16cid="http://schemas.microsoft.com/office/word/2016/wordml/cid" xmlns:w16="http://schemas.microsoft.com/office/word/2018/wordml" xmlns:w16du="http://schemas.microsoft.com/office/word/2023/wordml/word16du" xmlns:w16sdtdh="http://schemas.microsoft.com/office/word/2020/wordml/sdtdatahash" xmlns:w16sdtfl="http://schemas.microsoft.com/office/word/2024/wordml/sdtformatlock" xmlns:w16se="http://schemas.microsoft.com/office/word/2015/wordml/symex" xmlns:wpg="http://schemas.microsoft.com/office/word/2010/wordprocessingGroup" xmlns:wpi="http://schemas.microsoft.com/office/word/2010/wordprocessingInk" xmlns:wne="http://schemas.microsoft.com/office/word/2006/wordml" xmlns:wps="http://schemas.microsoft.com/office/word/2010/wordprocessingShape" mc:Ignorable="w14 w15 w16se w16cid w16 w16cex w16sdtdh w16sdtfl w16du wp14">
   <w:endnote w:type="separator" w:id="-1">
@@ -5088,11 +7375,11 @@
   <w:footnote w:id="1">
     <w:p>
       <w:pPr>
-        <w:pStyle w:val="Notedebasdepage"/>
-      </w:pPr>
-      <w:r>
-        <w:rPr>
-          <w:rStyle w:val="Appelnotedebasdep"/>
+        <w:pStyle w:val="FootnoteText"/>
+      </w:pPr>
+      <w:r>
+        <w:rPr>
+          <w:rStyle w:val="FootnoteReference"/>
         </w:rPr>
         <w:footnoteRef/>
       </w:r>
@@ -5112,11 +7399,11 @@
   <w:footnote w:id="2">
     <w:p>
       <w:pPr>
-        <w:pStyle w:val="Notedebasdepage"/>
-      </w:pPr>
-      <w:r>
-        <w:rPr>
-          <w:rStyle w:val="Appelnotedebasdep"/>
+        <w:pStyle w:val="FootnoteText"/>
+      </w:pPr>
+      <w:r>
+        <w:rPr>
+          <w:rStyle w:val="FootnoteReference"/>
         </w:rPr>
         <w:footnoteRef/>
       </w:r>
@@ -5129,7 +7416,7 @@
       <w:hyperlink r:id="rId1" w:history="1">
         <w:r>
           <w:rPr>
-            <w:rStyle w:val="Hyperlien"/>
+            <w:rStyle w:val="Hyperlink"/>
           </w:rPr>
           <w:t>https://science.ised-isde.canada.ca/site/science/en/interagency-research-funding/policies-and-guidelines/research-data-management/tri-agency-statement-principles-digital-data-management</w:t>
         </w:r>
@@ -7070,6 +9357,14 @@
     <w:abstractNumId w:val="8"/>
   </w:num>
 </w:numbering>
+</file>
+
+<file path=word/people.xml><?xml version="1.0" encoding="utf-8"?>
+<w15:people xmlns:wpc="http://schemas.microsoft.com/office/word/2010/wordprocessingCanvas" xmlns:cx="http://schemas.microsoft.com/office/drawing/2014/chartex" xmlns:cx1="http://schemas.microsoft.com/office/drawing/2015/9/8/chartex" xmlns:cx2="http://schemas.microsoft.com/office/drawing/2015/10/21/chartex" xmlns:cx3="http://schemas.microsoft.com/office/drawing/2016/5/9/chartex" xmlns:cx4="http://schemas.microsoft.com/office/drawing/2016/5/10/chartex" xmlns:cx5="http://schemas.microsoft.com/office/drawing/2016/5/11/chartex" xmlns:cx6="http://schemas.microsoft.com/office/drawing/2016/5/12/chartex" xmlns:cx7="http://schemas.microsoft.com/office/drawing/2016/5/13/chartex" xmlns:cx8="http://schemas.microsoft.com/office/drawing/2016/5/14/chartex" xmlns:mc="http://schemas.openxmlformats.org/markup-compatibility/2006" xmlns:aink="http://schemas.microsoft.com/office/drawing/2016/ink" xmlns:am3d="http://schemas.microsoft.com/office/drawing/2017/model3d" xmlns:o="urn:schemas-microsoft-com:office:office" xmlns:oel="http://schemas.microsoft.com/office/2019/extlst" xmlns:r="http://schemas.openxmlformats.org/officeDocument/2006/relationships" xmlns:m="http://schemas.openxmlformats.org/officeDocument/2006/math" xmlns:v="urn:schemas-microsoft-com:vml" xmlns:wp14="http://schemas.microsoft.com/office/word/2010/wordprocessingDrawing" xmlns:wp="http://schemas.openxmlformats.org/drawingml/2006/wordprocessingDrawing" xmlns:w10="urn:schemas-microsoft-com:office:word" xmlns:w="http://schemas.openxmlformats.org/wordprocessingml/2006/main" xmlns:w14="http://schemas.microsoft.com/office/word/2010/wordml" xmlns:w15="http://schemas.microsoft.com/office/word/2012/wordml" xmlns:w16cex="http://schemas.microsoft.com/office/word/2018/wordml/cex" xmlns:w16cid="http://schemas.microsoft.com/office/word/2016/wordml/cid" xmlns:w16="http://schemas.microsoft.com/office/word/2018/wordml" xmlns:w16du="http://schemas.microsoft.com/office/word/2023/wordml/word16du" xmlns:w16sdtdh="http://schemas.microsoft.com/office/word/2020/wordml/sdtdatahash" xmlns:w16sdtfl="http://schemas.microsoft.com/office/word/2024/wordml/sdtformatlock" xmlns:w16se="http://schemas.microsoft.com/office/word/2015/wordml/symex" xmlns:wpg="http://schemas.microsoft.com/office/word/2010/wordprocessingGroup" xmlns:wpi="http://schemas.microsoft.com/office/word/2010/wordprocessingInk" xmlns:wne="http://schemas.microsoft.com/office/word/2006/wordml" xmlns:wps="http://schemas.microsoft.com/office/word/2010/wordprocessingShape" mc:Ignorable="w14 w15 w16se w16cid w16 w16cex w16sdtdh w16sdtfl w16du wp14">
+  <w15:person w15:author="Grant Gibson">
+    <w15:presenceInfo w15:providerId="AD" w15:userId="S::grant.gibson@crdcn.ca::986fbb49-9b20-40cb-b792-7e1154e60928"/>
+  </w15:person>
+</w15:people>
 </file>
 
 <file path=word/styles.xml><?xml version="1.0" encoding="utf-8"?>
@@ -7468,11 +9763,11 @@
       <w:lang w:val="en-CA"/>
     </w:rPr>
   </w:style>
-  <w:style w:type="paragraph" w:styleId="Titre1">
+  <w:style w:type="paragraph" w:styleId="Heading1">
     <w:name w:val="heading 1"/>
     <w:basedOn w:val="Normal"/>
     <w:next w:val="Normal"/>
-    <w:link w:val="Titre1Car"/>
+    <w:link w:val="Heading1Char"/>
     <w:uiPriority w:val="9"/>
     <w:qFormat/>
     <w:rsid w:val="00AE791F"/>
@@ -7489,11 +9784,11 @@
       <w:szCs w:val="40"/>
     </w:rPr>
   </w:style>
-  <w:style w:type="paragraph" w:styleId="Titre2">
+  <w:style w:type="paragraph" w:styleId="Heading2">
     <w:name w:val="heading 2"/>
     <w:basedOn w:val="Normal"/>
     <w:next w:val="Normal"/>
-    <w:link w:val="Titre2Car"/>
+    <w:link w:val="Heading2Char"/>
     <w:uiPriority w:val="9"/>
     <w:unhideWhenUsed/>
     <w:qFormat/>
@@ -7511,11 +9806,11 @@
       <w:szCs w:val="32"/>
     </w:rPr>
   </w:style>
-  <w:style w:type="paragraph" w:styleId="Titre3">
+  <w:style w:type="paragraph" w:styleId="Heading3">
     <w:name w:val="heading 3"/>
     <w:basedOn w:val="Normal"/>
     <w:next w:val="Normal"/>
-    <w:link w:val="Titre3Car"/>
+    <w:link w:val="Heading3Char"/>
     <w:uiPriority w:val="9"/>
     <w:unhideWhenUsed/>
     <w:qFormat/>
@@ -7533,11 +9828,11 @@
       <w:szCs w:val="28"/>
     </w:rPr>
   </w:style>
-  <w:style w:type="paragraph" w:styleId="Titre4">
+  <w:style w:type="paragraph" w:styleId="Heading4">
     <w:name w:val="heading 4"/>
     <w:basedOn w:val="Normal"/>
     <w:next w:val="Normal"/>
-    <w:link w:val="Titre4Car"/>
+    <w:link w:val="Heading4Char"/>
     <w:uiPriority w:val="9"/>
     <w:semiHidden/>
     <w:unhideWhenUsed/>
@@ -7556,11 +9851,11 @@
       <w:color w:val="2F5496" w:themeColor="accent1" w:themeShade="BF"/>
     </w:rPr>
   </w:style>
-  <w:style w:type="paragraph" w:styleId="Titre5">
+  <w:style w:type="paragraph" w:styleId="Heading5">
     <w:name w:val="heading 5"/>
     <w:basedOn w:val="Normal"/>
     <w:next w:val="Normal"/>
-    <w:link w:val="Titre5Car"/>
+    <w:link w:val="Heading5Char"/>
     <w:uiPriority w:val="9"/>
     <w:semiHidden/>
     <w:unhideWhenUsed/>
@@ -7577,11 +9872,11 @@
       <w:color w:val="2F5496" w:themeColor="accent1" w:themeShade="BF"/>
     </w:rPr>
   </w:style>
-  <w:style w:type="paragraph" w:styleId="Titre6">
+  <w:style w:type="paragraph" w:styleId="Heading6">
     <w:name w:val="heading 6"/>
     <w:basedOn w:val="Normal"/>
     <w:next w:val="Normal"/>
-    <w:link w:val="Titre6Car"/>
+    <w:link w:val="Heading6Char"/>
     <w:uiPriority w:val="9"/>
     <w:semiHidden/>
     <w:unhideWhenUsed/>
@@ -7600,11 +9895,11 @@
       <w:color w:val="595959" w:themeColor="text1" w:themeTint="A6"/>
     </w:rPr>
   </w:style>
-  <w:style w:type="paragraph" w:styleId="Titre7">
+  <w:style w:type="paragraph" w:styleId="Heading7">
     <w:name w:val="heading 7"/>
     <w:basedOn w:val="Normal"/>
     <w:next w:val="Normal"/>
-    <w:link w:val="Titre7Car"/>
+    <w:link w:val="Heading7Char"/>
     <w:uiPriority w:val="9"/>
     <w:semiHidden/>
     <w:unhideWhenUsed/>
@@ -7621,11 +9916,11 @@
       <w:color w:val="595959" w:themeColor="text1" w:themeTint="A6"/>
     </w:rPr>
   </w:style>
-  <w:style w:type="paragraph" w:styleId="Titre8">
+  <w:style w:type="paragraph" w:styleId="Heading8">
     <w:name w:val="heading 8"/>
     <w:basedOn w:val="Normal"/>
     <w:next w:val="Normal"/>
-    <w:link w:val="Titre8Car"/>
+    <w:link w:val="Heading8Char"/>
     <w:uiPriority w:val="9"/>
     <w:semiHidden/>
     <w:unhideWhenUsed/>
@@ -7643,11 +9938,11 @@
       <w:color w:val="272727" w:themeColor="text1" w:themeTint="D8"/>
     </w:rPr>
   </w:style>
-  <w:style w:type="paragraph" w:styleId="Titre9">
+  <w:style w:type="paragraph" w:styleId="Heading9">
     <w:name w:val="heading 9"/>
     <w:basedOn w:val="Normal"/>
     <w:next w:val="Normal"/>
-    <w:link w:val="Titre9Car"/>
+    <w:link w:val="Heading9Char"/>
     <w:uiPriority w:val="9"/>
     <w:semiHidden/>
     <w:unhideWhenUsed/>
@@ -7663,13 +9958,13 @@
       <w:color w:val="272727" w:themeColor="text1" w:themeTint="D8"/>
     </w:rPr>
   </w:style>
-  <w:style w:type="character" w:default="1" w:styleId="Policepardfaut">
+  <w:style w:type="character" w:default="1" w:styleId="DefaultParagraphFont">
     <w:name w:val="Default Paragraph Font"/>
     <w:uiPriority w:val="1"/>
     <w:semiHidden/>
     <w:unhideWhenUsed/>
   </w:style>
-  <w:style w:type="table" w:default="1" w:styleId="TableauNormal">
+  <w:style w:type="table" w:default="1" w:styleId="TableNormal">
     <w:name w:val="Normal Table"/>
     <w:uiPriority w:val="99"/>
     <w:semiHidden/>
@@ -7684,16 +9979,16 @@
       </w:tblCellMar>
     </w:tblPr>
   </w:style>
-  <w:style w:type="numbering" w:default="1" w:styleId="Aucuneliste">
+  <w:style w:type="numbering" w:default="1" w:styleId="NoList">
     <w:name w:val="No List"/>
     <w:uiPriority w:val="99"/>
     <w:semiHidden/>
     <w:unhideWhenUsed/>
   </w:style>
-  <w:style w:type="character" w:customStyle="1" w:styleId="Titre1Car">
-    <w:name w:val="Titre 1 Car"/>
-    <w:basedOn w:val="Policepardfaut"/>
-    <w:link w:val="Titre1"/>
+  <w:style w:type="character" w:customStyle="1" w:styleId="Heading1Char">
+    <w:name w:val="Heading 1 Char"/>
+    <w:basedOn w:val="DefaultParagraphFont"/>
+    <w:link w:val="Heading1"/>
     <w:uiPriority w:val="9"/>
     <w:rsid w:val="00AE791F"/>
     <w:rPr>
@@ -7704,10 +9999,10 @@
       <w:lang w:val="en-CA"/>
     </w:rPr>
   </w:style>
-  <w:style w:type="character" w:customStyle="1" w:styleId="Titre2Car">
-    <w:name w:val="Titre 2 Car"/>
-    <w:basedOn w:val="Policepardfaut"/>
-    <w:link w:val="Titre2"/>
+  <w:style w:type="character" w:customStyle="1" w:styleId="Heading2Char">
+    <w:name w:val="Heading 2 Char"/>
+    <w:basedOn w:val="DefaultParagraphFont"/>
+    <w:link w:val="Heading2"/>
     <w:uiPriority w:val="9"/>
     <w:rsid w:val="00AE791F"/>
     <w:rPr>
@@ -7718,10 +10013,10 @@
       <w:lang w:val="en-CA"/>
     </w:rPr>
   </w:style>
-  <w:style w:type="character" w:customStyle="1" w:styleId="Titre3Car">
-    <w:name w:val="Titre 3 Car"/>
-    <w:basedOn w:val="Policepardfaut"/>
-    <w:link w:val="Titre3"/>
+  <w:style w:type="character" w:customStyle="1" w:styleId="Heading3Char">
+    <w:name w:val="Heading 3 Char"/>
+    <w:basedOn w:val="DefaultParagraphFont"/>
+    <w:link w:val="Heading3"/>
     <w:uiPriority w:val="9"/>
     <w:rsid w:val="00AE791F"/>
     <w:rPr>
@@ -7732,10 +10027,10 @@
       <w:lang w:val="en-CA"/>
     </w:rPr>
   </w:style>
-  <w:style w:type="character" w:customStyle="1" w:styleId="Titre4Car">
-    <w:name w:val="Titre 4 Car"/>
-    <w:basedOn w:val="Policepardfaut"/>
-    <w:link w:val="Titre4"/>
+  <w:style w:type="character" w:customStyle="1" w:styleId="Heading4Char">
+    <w:name w:val="Heading 4 Char"/>
+    <w:basedOn w:val="DefaultParagraphFont"/>
+    <w:link w:val="Heading4"/>
     <w:uiPriority w:val="9"/>
     <w:semiHidden/>
     <w:rsid w:val="00AE791F"/>
@@ -7747,10 +10042,10 @@
       <w:lang w:val="en-CA"/>
     </w:rPr>
   </w:style>
-  <w:style w:type="character" w:customStyle="1" w:styleId="Titre5Car">
-    <w:name w:val="Titre 5 Car"/>
-    <w:basedOn w:val="Policepardfaut"/>
-    <w:link w:val="Titre5"/>
+  <w:style w:type="character" w:customStyle="1" w:styleId="Heading5Char">
+    <w:name w:val="Heading 5 Char"/>
+    <w:basedOn w:val="DefaultParagraphFont"/>
+    <w:link w:val="Heading5"/>
     <w:uiPriority w:val="9"/>
     <w:semiHidden/>
     <w:rsid w:val="00AE791F"/>
@@ -7760,10 +10055,10 @@
       <w:lang w:val="en-CA"/>
     </w:rPr>
   </w:style>
-  <w:style w:type="character" w:customStyle="1" w:styleId="Titre6Car">
-    <w:name w:val="Titre 6 Car"/>
-    <w:basedOn w:val="Policepardfaut"/>
-    <w:link w:val="Titre6"/>
+  <w:style w:type="character" w:customStyle="1" w:styleId="Heading6Char">
+    <w:name w:val="Heading 6 Char"/>
+    <w:basedOn w:val="DefaultParagraphFont"/>
+    <w:link w:val="Heading6"/>
     <w:uiPriority w:val="9"/>
     <w:semiHidden/>
     <w:rsid w:val="00AE791F"/>
@@ -7775,10 +10070,10 @@
       <w:lang w:val="en-CA"/>
     </w:rPr>
   </w:style>
-  <w:style w:type="character" w:customStyle="1" w:styleId="Titre7Car">
-    <w:name w:val="Titre 7 Car"/>
-    <w:basedOn w:val="Policepardfaut"/>
-    <w:link w:val="Titre7"/>
+  <w:style w:type="character" w:customStyle="1" w:styleId="Heading7Char">
+    <w:name w:val="Heading 7 Char"/>
+    <w:basedOn w:val="DefaultParagraphFont"/>
+    <w:link w:val="Heading7"/>
     <w:uiPriority w:val="9"/>
     <w:semiHidden/>
     <w:rsid w:val="00AE791F"/>
@@ -7788,10 +10083,10 @@
       <w:lang w:val="en-CA"/>
     </w:rPr>
   </w:style>
-  <w:style w:type="character" w:customStyle="1" w:styleId="Titre8Car">
-    <w:name w:val="Titre 8 Car"/>
-    <w:basedOn w:val="Policepardfaut"/>
-    <w:link w:val="Titre8"/>
+  <w:style w:type="character" w:customStyle="1" w:styleId="Heading8Char">
+    <w:name w:val="Heading 8 Char"/>
+    <w:basedOn w:val="DefaultParagraphFont"/>
+    <w:link w:val="Heading8"/>
     <w:uiPriority w:val="9"/>
     <w:semiHidden/>
     <w:rsid w:val="00AE791F"/>
@@ -7803,10 +10098,10 @@
       <w:lang w:val="en-CA"/>
     </w:rPr>
   </w:style>
-  <w:style w:type="character" w:customStyle="1" w:styleId="Titre9Car">
-    <w:name w:val="Titre 9 Car"/>
-    <w:basedOn w:val="Policepardfaut"/>
-    <w:link w:val="Titre9"/>
+  <w:style w:type="character" w:customStyle="1" w:styleId="Heading9Char">
+    <w:name w:val="Heading 9 Char"/>
+    <w:basedOn w:val="DefaultParagraphFont"/>
+    <w:link w:val="Heading9"/>
     <w:uiPriority w:val="9"/>
     <w:semiHidden/>
     <w:rsid w:val="00AE791F"/>
@@ -7816,11 +10111,11 @@
       <w:lang w:val="en-CA"/>
     </w:rPr>
   </w:style>
-  <w:style w:type="paragraph" w:styleId="Titre">
+  <w:style w:type="paragraph" w:styleId="Title">
     <w:name w:val="Title"/>
     <w:basedOn w:val="Normal"/>
     <w:next w:val="Normal"/>
-    <w:link w:val="TitreCar"/>
+    <w:link w:val="TitleChar"/>
     <w:uiPriority w:val="10"/>
     <w:qFormat/>
     <w:rsid w:val="00AE791F"/>
@@ -7836,10 +10131,10 @@
       <w:szCs w:val="56"/>
     </w:rPr>
   </w:style>
-  <w:style w:type="character" w:customStyle="1" w:styleId="TitreCar">
-    <w:name w:val="Titre Car"/>
-    <w:basedOn w:val="Policepardfaut"/>
-    <w:link w:val="Titre"/>
+  <w:style w:type="character" w:customStyle="1" w:styleId="TitleChar">
+    <w:name w:val="Title Char"/>
+    <w:basedOn w:val="DefaultParagraphFont"/>
+    <w:link w:val="Title"/>
     <w:uiPriority w:val="10"/>
     <w:rsid w:val="00AE791F"/>
     <w:rPr>
@@ -7851,11 +10146,11 @@
       <w:lang w:val="en-CA"/>
     </w:rPr>
   </w:style>
-  <w:style w:type="paragraph" w:styleId="Sous-titre">
+  <w:style w:type="paragraph" w:styleId="Subtitle">
     <w:name w:val="Subtitle"/>
     <w:basedOn w:val="Normal"/>
     <w:next w:val="Normal"/>
-    <w:link w:val="Sous-titreCar"/>
+    <w:link w:val="SubtitleChar"/>
     <w:uiPriority w:val="11"/>
     <w:qFormat/>
     <w:rsid w:val="00AE791F"/>
@@ -7873,10 +10168,10 @@
       <w:szCs w:val="28"/>
     </w:rPr>
   </w:style>
-  <w:style w:type="character" w:customStyle="1" w:styleId="Sous-titreCar">
-    <w:name w:val="Sous-titre Car"/>
-    <w:basedOn w:val="Policepardfaut"/>
-    <w:link w:val="Sous-titre"/>
+  <w:style w:type="character" w:customStyle="1" w:styleId="SubtitleChar">
+    <w:name w:val="Subtitle Char"/>
+    <w:basedOn w:val="DefaultParagraphFont"/>
+    <w:link w:val="Subtitle"/>
     <w:uiPriority w:val="11"/>
     <w:rsid w:val="00AE791F"/>
     <w:rPr>
@@ -7888,11 +10183,11 @@
       <w:lang w:val="en-CA"/>
     </w:rPr>
   </w:style>
-  <w:style w:type="paragraph" w:styleId="Citation">
+  <w:style w:type="paragraph" w:styleId="Quote">
     <w:name w:val="Quote"/>
     <w:basedOn w:val="Normal"/>
     <w:next w:val="Normal"/>
-    <w:link w:val="CitationCar"/>
+    <w:link w:val="QuoteChar"/>
     <w:uiPriority w:val="29"/>
     <w:qFormat/>
     <w:rsid w:val="00AE791F"/>
@@ -7906,10 +10201,10 @@
       <w:color w:val="404040" w:themeColor="text1" w:themeTint="BF"/>
     </w:rPr>
   </w:style>
-  <w:style w:type="character" w:customStyle="1" w:styleId="CitationCar">
-    <w:name w:val="Citation Car"/>
-    <w:basedOn w:val="Policepardfaut"/>
-    <w:link w:val="Citation"/>
+  <w:style w:type="character" w:customStyle="1" w:styleId="QuoteChar">
+    <w:name w:val="Quote Char"/>
+    <w:basedOn w:val="DefaultParagraphFont"/>
+    <w:link w:val="Quote"/>
     <w:uiPriority w:val="29"/>
     <w:rsid w:val="00AE791F"/>
     <w:rPr>
@@ -7919,7 +10214,7 @@
       <w:lang w:val="en-CA"/>
     </w:rPr>
   </w:style>
-  <w:style w:type="paragraph" w:styleId="Paragraphedeliste">
+  <w:style w:type="paragraph" w:styleId="ListParagraph">
     <w:name w:val="List Paragraph"/>
     <w:basedOn w:val="Normal"/>
     <w:uiPriority w:val="34"/>
@@ -7930,9 +10225,9 @@
       <w:contextualSpacing/>
     </w:pPr>
   </w:style>
-  <w:style w:type="character" w:styleId="Accentuationintense">
+  <w:style w:type="character" w:styleId="IntenseEmphasis">
     <w:name w:val="Intense Emphasis"/>
-    <w:basedOn w:val="Policepardfaut"/>
+    <w:basedOn w:val="DefaultParagraphFont"/>
     <w:uiPriority w:val="21"/>
     <w:qFormat/>
     <w:rsid w:val="00AE791F"/>
@@ -7942,11 +10237,11 @@
       <w:color w:val="2F5496" w:themeColor="accent1" w:themeShade="BF"/>
     </w:rPr>
   </w:style>
-  <w:style w:type="paragraph" w:styleId="Citationintense">
+  <w:style w:type="paragraph" w:styleId="IntenseQuote">
     <w:name w:val="Intense Quote"/>
     <w:basedOn w:val="Normal"/>
     <w:next w:val="Normal"/>
-    <w:link w:val="CitationintenseCar"/>
+    <w:link w:val="IntenseQuoteChar"/>
     <w:uiPriority w:val="30"/>
     <w:qFormat/>
     <w:rsid w:val="00AE791F"/>
@@ -7965,10 +10260,10 @@
       <w:color w:val="2F5496" w:themeColor="accent1" w:themeShade="BF"/>
     </w:rPr>
   </w:style>
-  <w:style w:type="character" w:customStyle="1" w:styleId="CitationintenseCar">
-    <w:name w:val="Citation intense Car"/>
-    <w:basedOn w:val="Policepardfaut"/>
-    <w:link w:val="Citationintense"/>
+  <w:style w:type="character" w:customStyle="1" w:styleId="IntenseQuoteChar">
+    <w:name w:val="Intense Quote Char"/>
+    <w:basedOn w:val="DefaultParagraphFont"/>
+    <w:link w:val="IntenseQuote"/>
     <w:uiPriority w:val="30"/>
     <w:rsid w:val="00AE791F"/>
     <w:rPr>
@@ -7978,9 +10273,9 @@
       <w:lang w:val="en-CA"/>
     </w:rPr>
   </w:style>
-  <w:style w:type="character" w:styleId="Rfrenceintense">
+  <w:style w:type="character" w:styleId="IntenseReference">
     <w:name w:val="Intense Reference"/>
-    <w:basedOn w:val="Policepardfaut"/>
+    <w:basedOn w:val="DefaultParagraphFont"/>
     <w:uiPriority w:val="32"/>
     <w:qFormat/>
     <w:rsid w:val="00AE791F"/>
@@ -8007,10 +10302,10 @@
       <w:lang w:val="fr-CA" w:eastAsia="fr-CA"/>
     </w:rPr>
   </w:style>
-  <w:style w:type="paragraph" w:styleId="En-tte">
+  <w:style w:type="paragraph" w:styleId="Header">
     <w:name w:val="header"/>
     <w:basedOn w:val="Normal"/>
-    <w:link w:val="En-tteCar"/>
+    <w:link w:val="HeaderChar"/>
     <w:uiPriority w:val="99"/>
     <w:unhideWhenUsed/>
     <w:rsid w:val="00CF62BA"/>
@@ -8021,20 +10316,20 @@
       </w:tabs>
     </w:pPr>
   </w:style>
-  <w:style w:type="character" w:customStyle="1" w:styleId="En-tteCar">
-    <w:name w:val="En-tête Car"/>
-    <w:basedOn w:val="Policepardfaut"/>
-    <w:link w:val="En-tte"/>
+  <w:style w:type="character" w:customStyle="1" w:styleId="HeaderChar">
+    <w:name w:val="Header Char"/>
+    <w:basedOn w:val="DefaultParagraphFont"/>
+    <w:link w:val="Header"/>
     <w:uiPriority w:val="99"/>
     <w:rsid w:val="00CF62BA"/>
     <w:rPr>
       <w:lang w:val="en-CA"/>
     </w:rPr>
   </w:style>
-  <w:style w:type="paragraph" w:styleId="Pieddepage">
+  <w:style w:type="paragraph" w:styleId="Footer">
     <w:name w:val="footer"/>
     <w:basedOn w:val="Normal"/>
-    <w:link w:val="PieddepageCar"/>
+    <w:link w:val="FooterChar"/>
     <w:uiPriority w:val="99"/>
     <w:unhideWhenUsed/>
     <w:rsid w:val="00CF62BA"/>
@@ -8045,19 +10340,19 @@
       </w:tabs>
     </w:pPr>
   </w:style>
-  <w:style w:type="character" w:customStyle="1" w:styleId="PieddepageCar">
-    <w:name w:val="Pied de page Car"/>
-    <w:basedOn w:val="Policepardfaut"/>
-    <w:link w:val="Pieddepage"/>
+  <w:style w:type="character" w:customStyle="1" w:styleId="FooterChar">
+    <w:name w:val="Footer Char"/>
+    <w:basedOn w:val="DefaultParagraphFont"/>
+    <w:link w:val="Footer"/>
     <w:uiPriority w:val="99"/>
     <w:rsid w:val="00CF62BA"/>
     <w:rPr>
       <w:lang w:val="en-CA"/>
     </w:rPr>
   </w:style>
-  <w:style w:type="character" w:styleId="Hyperlien">
+  <w:style w:type="character" w:styleId="Hyperlink">
     <w:name w:val="Hyperlink"/>
-    <w:basedOn w:val="Policepardfaut"/>
+    <w:basedOn w:val="DefaultParagraphFont"/>
     <w:uiPriority w:val="99"/>
     <w:unhideWhenUsed/>
     <w:rsid w:val="00EB6BAD"/>
@@ -8066,9 +10361,9 @@
       <w:u w:val="single"/>
     </w:rPr>
   </w:style>
-  <w:style w:type="character" w:styleId="Mentionnonrsolue">
+  <w:style w:type="character" w:styleId="UnresolvedMention">
     <w:name w:val="Unresolved Mention"/>
-    <w:basedOn w:val="Policepardfaut"/>
+    <w:basedOn w:val="DefaultParagraphFont"/>
     <w:uiPriority w:val="99"/>
     <w:rsid w:val="00EB6BAD"/>
     <w:rPr>
@@ -8076,9 +10371,9 @@
       <w:shd w:val="clear" w:color="auto" w:fill="E1DFDD"/>
     </w:rPr>
   </w:style>
-  <w:style w:type="character" w:styleId="Lienvisit">
+  <w:style w:type="character" w:styleId="FollowedHyperlink">
     <w:name w:val="FollowedHyperlink"/>
-    <w:basedOn w:val="Policepardfaut"/>
+    <w:basedOn w:val="DefaultParagraphFont"/>
     <w:uiPriority w:val="99"/>
     <w:semiHidden/>
     <w:unhideWhenUsed/>
@@ -8088,9 +10383,9 @@
       <w:u w:val="single"/>
     </w:rPr>
   </w:style>
-  <w:style w:type="character" w:styleId="Accentuation">
+  <w:style w:type="character" w:styleId="Emphasis">
     <w:name w:val="Emphasis"/>
-    <w:basedOn w:val="Policepardfaut"/>
+    <w:basedOn w:val="DefaultParagraphFont"/>
     <w:uiPriority w:val="20"/>
     <w:qFormat/>
     <w:rsid w:val="005728B2"/>
@@ -8101,12 +10396,12 @@
   </w:style>
   <w:style w:type="character" w:customStyle="1" w:styleId="apple-converted-space">
     <w:name w:val="apple-converted-space"/>
-    <w:basedOn w:val="Policepardfaut"/>
+    <w:basedOn w:val="DefaultParagraphFont"/>
     <w:rsid w:val="005728B2"/>
   </w:style>
-  <w:style w:type="character" w:styleId="Marquedecommentaire">
+  <w:style w:type="character" w:styleId="CommentReference">
     <w:name w:val="annotation reference"/>
-    <w:basedOn w:val="Policepardfaut"/>
+    <w:basedOn w:val="DefaultParagraphFont"/>
     <w:uiPriority w:val="99"/>
     <w:semiHidden/>
     <w:unhideWhenUsed/>
@@ -8116,10 +10411,10 @@
       <w:szCs w:val="16"/>
     </w:rPr>
   </w:style>
-  <w:style w:type="paragraph" w:styleId="Commentaire">
+  <w:style w:type="paragraph" w:styleId="CommentText">
     <w:name w:val="annotation text"/>
     <w:basedOn w:val="Normal"/>
-    <w:link w:val="CommentaireCar"/>
+    <w:link w:val="CommentTextChar"/>
     <w:uiPriority w:val="99"/>
     <w:unhideWhenUsed/>
     <w:rsid w:val="00735711"/>
@@ -8128,10 +10423,10 @@
       <w:szCs w:val="20"/>
     </w:rPr>
   </w:style>
-  <w:style w:type="character" w:customStyle="1" w:styleId="CommentaireCar">
-    <w:name w:val="Commentaire Car"/>
-    <w:basedOn w:val="Policepardfaut"/>
-    <w:link w:val="Commentaire"/>
+  <w:style w:type="character" w:customStyle="1" w:styleId="CommentTextChar">
+    <w:name w:val="Comment Text Char"/>
+    <w:basedOn w:val="DefaultParagraphFont"/>
+    <w:link w:val="CommentText"/>
     <w:uiPriority w:val="99"/>
     <w:rsid w:val="00735711"/>
     <w:rPr>
@@ -8140,11 +10435,11 @@
       <w:lang w:val="en-CA"/>
     </w:rPr>
   </w:style>
-  <w:style w:type="paragraph" w:styleId="Objetducommentaire">
+  <w:style w:type="paragraph" w:styleId="CommentSubject">
     <w:name w:val="annotation subject"/>
-    <w:basedOn w:val="Commentaire"/>
-    <w:next w:val="Commentaire"/>
-    <w:link w:val="ObjetducommentaireCar"/>
+    <w:basedOn w:val="CommentText"/>
+    <w:next w:val="CommentText"/>
+    <w:link w:val="CommentSubjectChar"/>
     <w:uiPriority w:val="99"/>
     <w:semiHidden/>
     <w:unhideWhenUsed/>
@@ -8154,10 +10449,10 @@
       <w:bCs/>
     </w:rPr>
   </w:style>
-  <w:style w:type="character" w:customStyle="1" w:styleId="ObjetducommentaireCar">
-    <w:name w:val="Objet du commentaire Car"/>
-    <w:basedOn w:val="CommentaireCar"/>
-    <w:link w:val="Objetducommentaire"/>
+  <w:style w:type="character" w:customStyle="1" w:styleId="CommentSubjectChar">
+    <w:name w:val="Comment Subject Char"/>
+    <w:basedOn w:val="CommentTextChar"/>
+    <w:link w:val="CommentSubject"/>
     <w:uiPriority w:val="99"/>
     <w:semiHidden/>
     <w:rsid w:val="00735711"/>
@@ -8169,7 +10464,7 @@
       <w:lang w:val="en-CA"/>
     </w:rPr>
   </w:style>
-  <w:style w:type="paragraph" w:styleId="Rvision">
+  <w:style w:type="paragraph" w:styleId="Revision">
     <w:name w:val="Revision"/>
     <w:hidden/>
     <w:uiPriority w:val="99"/>
@@ -8179,10 +10474,10 @@
       <w:lang w:val="en-CA"/>
     </w:rPr>
   </w:style>
-  <w:style w:type="paragraph" w:styleId="Notedebasdepage">
+  <w:style w:type="paragraph" w:styleId="FootnoteText">
     <w:name w:val="footnote text"/>
     <w:basedOn w:val="Normal"/>
-    <w:link w:val="NotedebasdepageCar"/>
+    <w:link w:val="FootnoteTextChar"/>
     <w:uiPriority w:val="99"/>
     <w:semiHidden/>
     <w:unhideWhenUsed/>
@@ -8192,10 +10487,10 @@
       <w:szCs w:val="20"/>
     </w:rPr>
   </w:style>
-  <w:style w:type="character" w:customStyle="1" w:styleId="NotedebasdepageCar">
-    <w:name w:val="Note de bas de page Car"/>
-    <w:basedOn w:val="Policepardfaut"/>
-    <w:link w:val="Notedebasdepage"/>
+  <w:style w:type="character" w:customStyle="1" w:styleId="FootnoteTextChar">
+    <w:name w:val="Footnote Text Char"/>
+    <w:basedOn w:val="DefaultParagraphFont"/>
+    <w:link w:val="FootnoteText"/>
     <w:uiPriority w:val="99"/>
     <w:semiHidden/>
     <w:rsid w:val="00271790"/>
@@ -8205,9 +10500,9 @@
       <w:lang w:val="en-CA"/>
     </w:rPr>
   </w:style>
-  <w:style w:type="character" w:styleId="Appelnotedebasdep">
+  <w:style w:type="character" w:styleId="FootnoteReference">
     <w:name w:val="footnote reference"/>
-    <w:basedOn w:val="Policepardfaut"/>
+    <w:basedOn w:val="DefaultParagraphFont"/>
     <w:uiPriority w:val="99"/>
     <w:semiHidden/>
     <w:unhideWhenUsed/>

</xml_diff>

<commit_message>
slide changes in reTLcomments uncompiled. Comments on borealis resource
</commit_message>
<xml_diff>
--- a/Metadata Action Plan/Borealis Draft V2.docx
+++ b/Metadata Action Plan/Borealis Draft V2.docx
@@ -54,7 +54,23 @@
           <w:color w:val="000000"/>
           <w:lang w:eastAsia="fr-CA"/>
         </w:rPr>
-        <w:t>Draft V2</w:t>
+        <w:t xml:space="preserve">Draft </w:t>
+      </w:r>
+      <w:commentRangeStart w:id="0"/>
+      <w:r>
+        <w:rPr>
+          <w:rFonts w:ascii="Times New Roman" w:eastAsia="Times New Roman" w:hAnsi="Times New Roman" w:cs="Times New Roman"/>
+          <w:color w:val="000000"/>
+          <w:lang w:eastAsia="fr-CA"/>
+        </w:rPr>
+        <w:t>V2</w:t>
+      </w:r>
+      <w:commentRangeEnd w:id="0"/>
+      <w:r>
+        <w:rPr>
+          <w:rStyle w:val="CommentReference"/>
+        </w:rPr>
+        <w:commentReference w:id="0"/>
       </w:r>
       <w:r>
         <w:rPr>
@@ -103,7 +119,7 @@
           <w:lang w:eastAsia="fr-CA"/>
         </w:rPr>
       </w:pPr>
-      <w:commentRangeStart w:id="0"/>
+      <w:commentRangeStart w:id="1"/>
       <w:r>
         <w:rPr>
           <w:rFonts w:ascii="Times New Roman" w:eastAsia="Times New Roman" w:hAnsi="Times New Roman" w:cs="Times New Roman"/>
@@ -112,10 +128,10 @@
         </w:rPr>
         <w:t>Originally conceptualised and formalised by Harvard’s Institute of Quantitative Social Sciences (</w:t>
       </w:r>
-      <w:hyperlink r:id="rId8" w:history="1">
-        <w:r>
-          <w:rPr>
-            <w:rStyle w:val="Hyperlien"/>
+      <w:hyperlink r:id="rId12" w:history="1">
+        <w:r>
+          <w:rPr>
+            <w:rStyle w:val="Hyperlink"/>
             <w:rFonts w:ascii="Times New Roman" w:eastAsia="Times New Roman" w:hAnsi="Times New Roman" w:cs="Times New Roman"/>
             <w:lang w:eastAsia="fr-CA"/>
           </w:rPr>
@@ -130,10 +146,10 @@
         </w:rPr>
         <w:t xml:space="preserve">), </w:t>
       </w:r>
-      <w:hyperlink r:id="rId9" w:history="1">
-        <w:r>
-          <w:rPr>
-            <w:rStyle w:val="Hyperlien"/>
+      <w:hyperlink r:id="rId13" w:history="1">
+        <w:r>
+          <w:rPr>
+            <w:rStyle w:val="Hyperlink"/>
             <w:rFonts w:ascii="Times New Roman" w:eastAsia="Times New Roman" w:hAnsi="Times New Roman" w:cs="Times New Roman"/>
             <w:i/>
             <w:iCs/>
@@ -143,7 +159,7 @@
         </w:r>
         <w:r>
           <w:rPr>
-            <w:rStyle w:val="Hyperlien"/>
+            <w:rStyle w:val="Hyperlink"/>
             <w:rFonts w:ascii="Times New Roman" w:eastAsia="Times New Roman" w:hAnsi="Times New Roman" w:cs="Times New Roman"/>
             <w:lang w:eastAsia="fr-CA"/>
           </w:rPr>
@@ -182,12 +198,12 @@
         </w:rPr>
         <w:t xml:space="preserve"> as its goal to facilitate the sharing, preservation, citation, exploration, and analysis of research data, all the while proliferating the web-based accessibility of virtual archives. </w:t>
       </w:r>
-      <w:commentRangeEnd w:id="0"/>
-      <w:r>
-        <w:rPr>
-          <w:rStyle w:val="Marquedecommentaire"/>
-        </w:rPr>
-        <w:commentReference w:id="0"/>
+      <w:commentRangeEnd w:id="1"/>
+      <w:r>
+        <w:rPr>
+          <w:rStyle w:val="CommentReference"/>
+        </w:rPr>
+        <w:commentReference w:id="1"/>
       </w:r>
       <w:r>
         <w:rPr>
@@ -218,7 +234,7 @@
       <w:hyperlink r:id="rId14" w:history="1">
         <w:r>
           <w:rPr>
-            <w:rStyle w:val="Hyperlien"/>
+            <w:rStyle w:val="Hyperlink"/>
             <w:rFonts w:ascii="Times New Roman" w:eastAsia="Times New Roman" w:hAnsi="Times New Roman" w:cs="Times New Roman"/>
             <w:lang w:eastAsia="fr-CA"/>
           </w:rPr>
@@ -286,7 +302,7 @@
       <w:hyperlink r:id="rId15" w:history="1">
         <w:r>
           <w:rPr>
-            <w:rStyle w:val="Hyperlien"/>
+            <w:rStyle w:val="Hyperlink"/>
             <w:rFonts w:ascii="Times New Roman" w:eastAsia="Times New Roman" w:hAnsi="Times New Roman" w:cs="Times New Roman"/>
             <w:lang w:eastAsia="fr-CA"/>
           </w:rPr>
@@ -312,7 +328,7 @@
       <w:hyperlink r:id="rId16" w:history="1">
         <w:r>
           <w:rPr>
-            <w:rStyle w:val="Hyperlien"/>
+            <w:rStyle w:val="Hyperlink"/>
             <w:rFonts w:ascii="Times New Roman" w:eastAsia="Times New Roman" w:hAnsi="Times New Roman" w:cs="Times New Roman"/>
             <w:lang w:eastAsia="fr-CA"/>
           </w:rPr>
@@ -359,7 +375,7 @@
         </w:rPr>
         <w:t xml:space="preserve">of the Dataverse Project, Borealis is dedicated to providing a multi-disciplinary and safe research repositories for its </w:t>
       </w:r>
-      <w:commentRangeStart w:id="1"/>
+      <w:commentRangeStart w:id="2"/>
       <w:r>
         <w:rPr>
           <w:rFonts w:ascii="Times New Roman" w:eastAsia="Times New Roman" w:hAnsi="Times New Roman" w:cs="Times New Roman"/>
@@ -371,7 +387,7 @@
       <w:hyperlink r:id="rId17" w:anchor="partners" w:history="1">
         <w:r>
           <w:rPr>
-            <w:rStyle w:val="Hyperlien"/>
+            <w:rStyle w:val="Hyperlink"/>
             <w:rFonts w:ascii="Times New Roman" w:eastAsia="Times New Roman" w:hAnsi="Times New Roman" w:cs="Times New Roman"/>
             <w:lang w:eastAsia="fr-CA"/>
           </w:rPr>
@@ -386,12 +402,12 @@
         </w:rPr>
         <w:t xml:space="preserve">. </w:t>
       </w:r>
-      <w:commentRangeEnd w:id="1"/>
-      <w:r>
-        <w:rPr>
-          <w:rStyle w:val="Marquedecommentaire"/>
-        </w:rPr>
-        <w:commentReference w:id="1"/>
+      <w:commentRangeEnd w:id="2"/>
+      <w:r>
+        <w:rPr>
+          <w:rStyle w:val="CommentReference"/>
+        </w:rPr>
+        <w:commentReference w:id="2"/>
       </w:r>
       <w:r>
         <w:rPr>
@@ -483,7 +499,7 @@
         </w:rPr>
         <w:t xml:space="preserve"> repositories called “Dataverses”. </w:t>
       </w:r>
-      <w:commentRangeStart w:id="2"/>
+      <w:commentRangeStart w:id="3"/>
       <w:r>
         <w:rPr>
           <w:rFonts w:ascii="Times New Roman" w:eastAsia="Times New Roman" w:hAnsi="Times New Roman" w:cs="Times New Roman"/>
@@ -492,12 +508,12 @@
         </w:rPr>
         <w:t xml:space="preserve">In essence, </w:t>
       </w:r>
-      <w:commentRangeEnd w:id="2"/>
-      <w:r>
-        <w:rPr>
-          <w:rStyle w:val="Marquedecommentaire"/>
-        </w:rPr>
-        <w:commentReference w:id="2"/>
+      <w:commentRangeEnd w:id="3"/>
+      <w:r>
+        <w:rPr>
+          <w:rStyle w:val="CommentReference"/>
+        </w:rPr>
+        <w:commentReference w:id="3"/>
       </w:r>
       <w:r>
         <w:rPr>
@@ -917,7 +933,7 @@
       <w:hyperlink r:id="rId18" w:history="1">
         <w:r>
           <w:rPr>
-            <w:rStyle w:val="Hyperlien"/>
+            <w:rStyle w:val="Hyperlink"/>
             <w:rFonts w:ascii="Times New Roman" w:eastAsia="Times New Roman" w:hAnsi="Times New Roman" w:cs="Times New Roman"/>
             <w:lang w:eastAsia="fr-CA"/>
           </w:rPr>
@@ -1039,8 +1055,8 @@
         <w:lastRenderedPageBreak/>
         <w:t xml:space="preserve">Although Borealis does not permit the upload any </w:t>
       </w:r>
-      <w:commentRangeStart w:id="3"/>
       <w:commentRangeStart w:id="4"/>
+      <w:commentRangeStart w:id="5"/>
       <w:r>
         <w:rPr>
           <w:rFonts w:ascii="Times New Roman" w:eastAsia="Times New Roman" w:hAnsi="Times New Roman" w:cs="Times New Roman"/>
@@ -1057,20 +1073,20 @@
         </w:rPr>
         <w:t xml:space="preserve"> datasets</w:t>
       </w:r>
-      <w:commentRangeEnd w:id="3"/>
-      <w:r>
-        <w:rPr>
-          <w:rStyle w:val="Marquedecommentaire"/>
-        </w:rPr>
-        <w:commentReference w:id="3"/>
-      </w:r>
       <w:commentRangeEnd w:id="4"/>
       <w:r>
         <w:rPr>
-          <w:rStyle w:val="Marquedecommentaire"/>
+          <w:rStyle w:val="CommentReference"/>
         </w:rPr>
         <w:commentReference w:id="4"/>
       </w:r>
+      <w:commentRangeEnd w:id="5"/>
+      <w:r>
+        <w:rPr>
+          <w:rStyle w:val="CommentReference"/>
+        </w:rPr>
+        <w:commentReference w:id="5"/>
+      </w:r>
       <w:r>
         <w:rPr>
           <w:rFonts w:ascii="Times New Roman" w:eastAsia="Times New Roman" w:hAnsi="Times New Roman" w:cs="Times New Roman"/>
@@ -1151,7 +1167,7 @@
         </w:rPr>
         <w:t xml:space="preserve">cs would be permissible. That is, information </w:t>
       </w:r>
-      <w:commentRangeStart w:id="5"/>
+      <w:commentRangeStart w:id="6"/>
       <w:r>
         <w:rPr>
           <w:rFonts w:ascii="Times New Roman" w:eastAsia="Times New Roman" w:hAnsi="Times New Roman" w:cs="Times New Roman"/>
@@ -1165,13 +1181,13 @@
         </w:rPr>
         <w:t>about</w:t>
       </w:r>
-      <w:commentRangeEnd w:id="5"/>
-      <w:r>
-        <w:rPr>
-          <w:rStyle w:val="Marquedecommentaire"/>
+      <w:commentRangeEnd w:id="6"/>
+      <w:r>
+        <w:rPr>
+          <w:rStyle w:val="CommentReference"/>
           <w:spacing w:val="2"/>
         </w:rPr>
-        <w:commentReference w:id="5"/>
+        <w:commentReference w:id="6"/>
       </w:r>
       <w:r>
         <w:rPr>
@@ -1396,7 +1412,7 @@
       </w:r>
       <w:r>
         <w:rPr>
-          <w:rStyle w:val="Appelnotedebasdep"/>
+          <w:rStyle w:val="FootnoteReference"/>
           <w:rFonts w:ascii="Times New Roman" w:eastAsia="Times New Roman" w:hAnsi="Times New Roman" w:cs="Times New Roman"/>
           <w:color w:val="000000"/>
           <w:lang w:eastAsia="fr-CA"/>
@@ -1477,7 +1493,7 @@
       </w:r>
       <w:r>
         <w:rPr>
-          <w:rStyle w:val="Appelnotedebasdep"/>
+          <w:rStyle w:val="FootnoteReference"/>
           <w:rFonts w:ascii="Times New Roman" w:hAnsi="Times New Roman" w:cs="Times New Roman"/>
           <w:color w:val="333333"/>
           <w:shd w:val="clear" w:color="auto" w:fill="FFFFFF"/>
@@ -1500,7 +1516,7 @@
         </w:rPr>
         <w:t xml:space="preserve"> </w:t>
       </w:r>
-      <w:commentRangeStart w:id="6"/>
+      <w:commentRangeStart w:id="7"/>
       <w:r>
         <w:rPr>
           <w:rFonts w:ascii="Times New Roman" w:hAnsi="Times New Roman" w:cs="Times New Roman"/>
@@ -1549,12 +1565,12 @@
         </w:rPr>
         <w:t xml:space="preserve">. </w:t>
       </w:r>
-      <w:commentRangeEnd w:id="6"/>
-      <w:r>
-        <w:rPr>
-          <w:rStyle w:val="Marquedecommentaire"/>
-        </w:rPr>
-        <w:commentReference w:id="6"/>
+      <w:commentRangeEnd w:id="7"/>
+      <w:r>
+        <w:rPr>
+          <w:rStyle w:val="CommentReference"/>
+        </w:rPr>
+        <w:commentReference w:id="7"/>
       </w:r>
     </w:p>
     <w:p>
@@ -1618,7 +1634,7 @@
     </w:p>
     <w:p>
       <w:pPr>
-        <w:pStyle w:val="Paragraphedeliste"/>
+        <w:pStyle w:val="ListParagraph"/>
         <w:numPr>
           <w:ilvl w:val="0"/>
           <w:numId w:val="12"/>
@@ -1640,7 +1656,7 @@
     </w:p>
     <w:p>
       <w:pPr>
-        <w:pStyle w:val="Paragraphedeliste"/>
+        <w:pStyle w:val="ListParagraph"/>
         <w:numPr>
           <w:ilvl w:val="0"/>
           <w:numId w:val="12"/>
@@ -1726,7 +1742,7 @@
     </w:p>
     <w:p>
       <w:pPr>
-        <w:pStyle w:val="Paragraphedeliste"/>
+        <w:pStyle w:val="ListParagraph"/>
         <w:numPr>
           <w:ilvl w:val="0"/>
           <w:numId w:val="12"/>
@@ -1875,7 +1891,7 @@
           <w:lang w:eastAsia="fr-CA"/>
         </w:rPr>
       </w:pPr>
-      <w:commentRangeStart w:id="7"/>
+      <w:commentRangeStart w:id="8"/>
       <w:r>
         <w:rPr>
           <w:rFonts w:ascii="Times New Roman" w:eastAsia="Times New Roman" w:hAnsi="Times New Roman" w:cs="Times New Roman"/>
@@ -1936,7 +1952,7 @@
     </w:p>
     <w:p>
       <w:pPr>
-        <w:pStyle w:val="Paragraphedeliste"/>
+        <w:pStyle w:val="ListParagraph"/>
         <w:numPr>
           <w:ilvl w:val="0"/>
           <w:numId w:val="17"/>
@@ -1982,7 +1998,7 @@
     </w:p>
     <w:p>
       <w:pPr>
-        <w:pStyle w:val="Paragraphedeliste"/>
+        <w:pStyle w:val="ListParagraph"/>
         <w:numPr>
           <w:ilvl w:val="0"/>
           <w:numId w:val="17"/>
@@ -2161,12 +2177,12 @@
         </w:rPr>
         <w:t>.</w:t>
       </w:r>
-      <w:commentRangeEnd w:id="7"/>
-      <w:r>
-        <w:rPr>
-          <w:rStyle w:val="Marquedecommentaire"/>
-        </w:rPr>
-        <w:commentReference w:id="7"/>
+      <w:commentRangeEnd w:id="8"/>
+      <w:r>
+        <w:rPr>
+          <w:rStyle w:val="CommentReference"/>
+        </w:rPr>
+        <w:commentReference w:id="8"/>
       </w:r>
     </w:p>
     <w:p>
@@ -2226,7 +2242,7 @@
       <w:hyperlink r:id="rId19" w:history="1">
         <w:r>
           <w:rPr>
-            <w:rStyle w:val="Hyperlien"/>
+            <w:rStyle w:val="Hyperlink"/>
             <w:rFonts w:ascii="Times New Roman" w:eastAsia="Times New Roman" w:hAnsi="Times New Roman" w:cs="Times New Roman"/>
             <w:lang w:eastAsia="fr-CA"/>
           </w:rPr>
@@ -2332,7 +2348,7 @@
       <w:hyperlink r:id="rId20" w:anchor="partners" w:history="1">
         <w:r>
           <w:rPr>
-            <w:rStyle w:val="Hyperlien"/>
+            <w:rStyle w:val="Hyperlink"/>
             <w:rFonts w:ascii="Times New Roman" w:eastAsia="Times New Roman" w:hAnsi="Times New Roman" w:cs="Times New Roman"/>
             <w:lang w:eastAsia="fr-CA"/>
           </w:rPr>
@@ -2374,7 +2390,7 @@
       <w:hyperlink r:id="rId21" w:history="1">
         <w:r>
           <w:rPr>
-            <w:rStyle w:val="Hyperlien"/>
+            <w:rStyle w:val="Hyperlink"/>
             <w:rFonts w:ascii="Times New Roman" w:eastAsia="Times New Roman" w:hAnsi="Times New Roman" w:cs="Times New Roman"/>
             <w:lang w:eastAsia="fr-CA"/>
           </w:rPr>
@@ -2407,7 +2423,7 @@
           <w:lang w:eastAsia="fr-CA"/>
         </w:rPr>
       </w:pPr>
-      <w:commentRangeStart w:id="8"/>
+      <w:commentRangeStart w:id="9"/>
       <w:r>
         <w:rPr>
           <w:rFonts w:ascii="Times New Roman" w:eastAsia="Times New Roman" w:hAnsi="Times New Roman" w:cs="Times New Roman"/>
@@ -2515,7 +2531,7 @@
       <w:hyperlink r:id="rId22" w:history="1">
         <w:r>
           <w:rPr>
-            <w:rStyle w:val="Hyperlien"/>
+            <w:rStyle w:val="Hyperlink"/>
             <w:rFonts w:ascii="Times New Roman" w:eastAsia="Times New Roman" w:hAnsi="Times New Roman" w:cs="Times New Roman"/>
             <w:lang w:eastAsia="fr-CA"/>
           </w:rPr>
@@ -2530,12 +2546,12 @@
         </w:rPr>
         <w:t xml:space="preserve"> Scholars Portal learn Borealis website. </w:t>
       </w:r>
-      <w:commentRangeEnd w:id="8"/>
-      <w:r>
-        <w:rPr>
-          <w:rStyle w:val="Marquedecommentaire"/>
-        </w:rPr>
-        <w:commentReference w:id="8"/>
+      <w:commentRangeEnd w:id="9"/>
+      <w:r>
+        <w:rPr>
+          <w:rStyle w:val="CommentReference"/>
+        </w:rPr>
+        <w:commentReference w:id="9"/>
       </w:r>
     </w:p>
     <w:p>
@@ -2611,7 +2627,7 @@
       <w:hyperlink r:id="rId23" w:history="1">
         <w:r>
           <w:rPr>
-            <w:rStyle w:val="Hyperlien"/>
+            <w:rStyle w:val="Hyperlink"/>
             <w:rFonts w:ascii="Times New Roman" w:eastAsia="Times New Roman" w:hAnsi="Times New Roman" w:cs="Times New Roman"/>
             <w:lang w:eastAsia="fr-CA"/>
           </w:rPr>
@@ -2670,7 +2686,7 @@
     </w:p>
     <w:p>
       <w:pPr>
-        <w:pStyle w:val="Paragraphedeliste"/>
+        <w:pStyle w:val="ListParagraph"/>
         <w:numPr>
           <w:ilvl w:val="0"/>
           <w:numId w:val="13"/>
@@ -2692,7 +2708,7 @@
     </w:p>
     <w:p>
       <w:pPr>
-        <w:pStyle w:val="Paragraphedeliste"/>
+        <w:pStyle w:val="ListParagraph"/>
         <w:numPr>
           <w:ilvl w:val="0"/>
           <w:numId w:val="13"/>
@@ -2714,7 +2730,7 @@
     </w:p>
     <w:p>
       <w:pPr>
-        <w:pStyle w:val="Paragraphedeliste"/>
+        <w:pStyle w:val="ListParagraph"/>
         <w:numPr>
           <w:ilvl w:val="0"/>
           <w:numId w:val="13"/>
@@ -2831,7 +2847,7 @@
         </w:rPr>
         <w:t xml:space="preserve"> study participants</w:t>
       </w:r>
-      <w:ins w:id="9" w:author="Grant Gibson" w:date="2025-05-22T09:43:00Z" w16du:dateUtc="2025-05-22T13:43:00Z">
+      <w:ins w:id="10" w:author="Grant Gibson [2]" w:date="2025-05-22T09:43:00Z" w16du:dateUtc="2025-05-22T13:43:00Z">
         <w:r>
           <w:rPr>
             <w:rFonts w:ascii="Times New Roman" w:eastAsia="Times New Roman" w:hAnsi="Times New Roman" w:cs="Times New Roman"/>
@@ -2841,7 +2857,7 @@
           <w:t xml:space="preserve"> [flag to add the SD toolkit data de-identification ma</w:t>
         </w:r>
       </w:ins>
-      <w:ins w:id="10" w:author="Grant Gibson" w:date="2025-05-22T09:44:00Z" w16du:dateUtc="2025-05-22T13:44:00Z">
+      <w:ins w:id="11" w:author="Grant Gibson [2]" w:date="2025-05-22T09:44:00Z" w16du:dateUtc="2025-05-22T13:44:00Z">
         <w:r>
           <w:rPr>
             <w:rFonts w:ascii="Times New Roman" w:eastAsia="Times New Roman" w:hAnsi="Times New Roman" w:cs="Times New Roman"/>
@@ -2902,7 +2918,7 @@
       <w:hyperlink r:id="rId24" w:anchor="Deaccessioning-a-Published-Dataset" w:history="1">
         <w:r>
           <w:rPr>
-            <w:rStyle w:val="Hyperlien"/>
+            <w:rStyle w:val="Hyperlink"/>
             <w:rFonts w:ascii="Times New Roman" w:eastAsia="Times New Roman" w:hAnsi="Times New Roman" w:cs="Times New Roman"/>
             <w:lang w:eastAsia="fr-CA"/>
           </w:rPr>
@@ -3090,7 +3106,7 @@
         </w:rPr>
         <w:t xml:space="preserve"> is discussed in greater details in the following </w:t>
       </w:r>
-      <w:commentRangeStart w:id="11"/>
+      <w:commentRangeStart w:id="12"/>
       <w:r>
         <w:rPr>
           <w:rFonts w:ascii="Times New Roman" w:eastAsia="Times New Roman" w:hAnsi="Times New Roman" w:cs="Times New Roman"/>
@@ -3099,12 +3115,12 @@
         </w:rPr>
         <w:t>section</w:t>
       </w:r>
-      <w:commentRangeEnd w:id="11"/>
-      <w:r>
-        <w:rPr>
-          <w:rStyle w:val="Marquedecommentaire"/>
-        </w:rPr>
-        <w:commentReference w:id="11"/>
+      <w:commentRangeEnd w:id="12"/>
+      <w:r>
+        <w:rPr>
+          <w:rStyle w:val="CommentReference"/>
+        </w:rPr>
+        <w:commentReference w:id="12"/>
       </w:r>
       <w:r>
         <w:rPr>
@@ -3369,7 +3385,7 @@
           <w:lang w:eastAsia="fr-CA"/>
         </w:rPr>
       </w:pPr>
-      <w:commentRangeStart w:id="12"/>
+      <w:commentRangeStart w:id="13"/>
       <w:r>
         <w:rPr>
           <w:rFonts w:ascii="Times New Roman" w:eastAsia="Times New Roman" w:hAnsi="Times New Roman" w:cs="Times New Roman"/>
@@ -3380,6 +3396,7 @@
         </w:rPr>
         <w:t xml:space="preserve">Step 1: </w:t>
       </w:r>
+      <w:commentRangeStart w:id="14"/>
       <w:r>
         <w:rPr>
           <w:rFonts w:ascii="Times New Roman" w:eastAsia="Times New Roman" w:hAnsi="Times New Roman" w:cs="Times New Roman"/>
@@ -3398,7 +3415,14 @@
           <w:szCs w:val="28"/>
           <w:lang w:eastAsia="fr-CA"/>
         </w:rPr>
-        <w:t xml:space="preserve">reating a </w:t>
+        <w:t>reating</w:t>
+      </w:r>
+      <w:commentRangeEnd w:id="14"/>
+      <w:r>
+        <w:rPr>
+          <w:rStyle w:val="CommentReference"/>
+        </w:rPr>
+        <w:commentReference w:id="14"/>
       </w:r>
       <w:r>
         <w:rPr>
@@ -3408,7 +3432,7 @@
           <w:szCs w:val="28"/>
           <w:lang w:eastAsia="fr-CA"/>
         </w:rPr>
-        <w:t>“</w:t>
+        <w:t xml:space="preserve"> a </w:t>
       </w:r>
       <w:r>
         <w:rPr>
@@ -3418,7 +3442,7 @@
           <w:szCs w:val="28"/>
           <w:lang w:eastAsia="fr-CA"/>
         </w:rPr>
-        <w:t>Dataset</w:t>
+        <w:t>“</w:t>
       </w:r>
       <w:r>
         <w:rPr>
@@ -3428,7 +3452,7 @@
           <w:szCs w:val="28"/>
           <w:lang w:eastAsia="fr-CA"/>
         </w:rPr>
-        <w:t>”</w:t>
+        <w:t>Dataset</w:t>
       </w:r>
       <w:r>
         <w:rPr>
@@ -3438,31 +3462,457 @@
           <w:szCs w:val="28"/>
           <w:lang w:eastAsia="fr-CA"/>
         </w:rPr>
+        <w:t>”</w:t>
+      </w:r>
+      <w:r>
+        <w:rPr>
+          <w:rFonts w:ascii="Times New Roman" w:eastAsia="Times New Roman" w:hAnsi="Times New Roman" w:cs="Times New Roman"/>
+          <w:color w:val="000000"/>
+          <w:sz w:val="28"/>
+          <w:szCs w:val="28"/>
+          <w:lang w:eastAsia="fr-CA"/>
+        </w:rPr>
         <w:t xml:space="preserve"> </w:t>
       </w:r>
-      <w:commentRangeEnd w:id="12"/>
-      <w:r>
-        <w:rPr>
-          <w:rStyle w:val="Marquedecommentaire"/>
-        </w:rPr>
-        <w:commentReference w:id="12"/>
-      </w:r>
-    </w:p>
-    <w:p>
-      <w:pPr>
-        <w:rPr>
-          <w:rFonts w:ascii="Times New Roman" w:eastAsia="Times New Roman" w:hAnsi="Times New Roman" w:cs="Times New Roman"/>
-          <w:color w:val="000000"/>
-          <w:lang w:eastAsia="fr-CA"/>
-        </w:rPr>
-      </w:pPr>
-      <w:r>
-        <w:rPr>
-          <w:rFonts w:ascii="Times New Roman" w:eastAsia="Times New Roman" w:hAnsi="Times New Roman" w:cs="Times New Roman"/>
-          <w:color w:val="000000"/>
-          <w:lang w:eastAsia="fr-CA"/>
-        </w:rPr>
-        <w:t>Once in the appropriate Dataverse repository, users can easily create datasets (assuming they hold the appropriate privileges to do so –</w:t>
+      <w:commentRangeEnd w:id="13"/>
+      <w:r>
+        <w:rPr>
+          <w:rStyle w:val="CommentReference"/>
+        </w:rPr>
+        <w:commentReference w:id="13"/>
+      </w:r>
+    </w:p>
+    <w:p>
+      <w:pPr>
+        <w:rPr>
+          <w:ins w:id="15" w:author="Grant Gibson" w:date="2025-05-28T13:52:00Z" w16du:dateUtc="2025-05-28T17:52:00Z"/>
+          <w:rFonts w:ascii="Times New Roman" w:eastAsia="Times New Roman" w:hAnsi="Times New Roman" w:cs="Times New Roman"/>
+          <w:color w:val="000000"/>
+          <w:lang w:eastAsia="fr-CA"/>
+        </w:rPr>
+      </w:pPr>
+      <w:moveToRangeStart w:id="16" w:author="Grant Gibson" w:date="2025-05-28T13:50:00Z" w:name="move199332638"/>
+      <w:moveTo w:id="17" w:author="Grant Gibson" w:date="2025-05-28T13:50:00Z" w16du:dateUtc="2025-05-28T17:50:00Z">
+        <w:r>
+          <w:rPr>
+            <w:rFonts w:ascii="Times New Roman" w:eastAsia="Times New Roman" w:hAnsi="Times New Roman" w:cs="Times New Roman"/>
+            <w:color w:val="000000"/>
+            <w:lang w:eastAsia="fr-CA"/>
+          </w:rPr>
+          <w:t xml:space="preserve">In Borealis, a dataset refers to the </w:t>
+        </w:r>
+        <w:del w:id="18" w:author="Grant Gibson" w:date="2025-05-28T13:53:00Z" w16du:dateUtc="2025-05-28T17:53:00Z">
+          <w:r>
+            <w:rPr>
+              <w:rFonts w:ascii="Times New Roman" w:eastAsia="Times New Roman" w:hAnsi="Times New Roman" w:cs="Times New Roman"/>
+              <w:color w:val="000000"/>
+              <w:lang w:eastAsia="fr-CA"/>
+            </w:rPr>
+            <w:delText>repository in which data or metadata is deposited</w:delText>
+          </w:r>
+        </w:del>
+      </w:moveTo>
+      <w:ins w:id="19" w:author="Grant Gibson" w:date="2025-05-28T13:53:00Z" w16du:dateUtc="2025-05-28T17:53:00Z">
+        <w:r>
+          <w:rPr>
+            <w:rFonts w:ascii="Times New Roman" w:eastAsia="Times New Roman" w:hAnsi="Times New Roman" w:cs="Times New Roman"/>
+            <w:color w:val="000000"/>
+            <w:lang w:eastAsia="fr-CA"/>
+          </w:rPr>
+          <w:t>full contents of a deposit,</w:t>
+        </w:r>
+      </w:ins>
+      <w:moveTo w:id="20" w:author="Grant Gibson" w:date="2025-05-28T13:50:00Z" w16du:dateUtc="2025-05-28T17:50:00Z">
+        <w:del w:id="21" w:author="Grant Gibson" w:date="2025-05-28T13:53:00Z" w16du:dateUtc="2025-05-28T17:53:00Z">
+          <w:r>
+            <w:rPr>
+              <w:rFonts w:ascii="Times New Roman" w:eastAsia="Times New Roman" w:hAnsi="Times New Roman" w:cs="Times New Roman"/>
+              <w:color w:val="000000"/>
+              <w:lang w:eastAsia="fr-CA"/>
+            </w:rPr>
+            <w:delText>,</w:delText>
+          </w:r>
+        </w:del>
+        <w:r>
+          <w:rPr>
+            <w:rFonts w:ascii="Times New Roman" w:eastAsia="Times New Roman" w:hAnsi="Times New Roman" w:cs="Times New Roman"/>
+            <w:color w:val="000000"/>
+            <w:lang w:eastAsia="fr-CA"/>
+          </w:rPr>
+          <w:t xml:space="preserve"> not the data itself.</w:t>
+        </w:r>
+      </w:moveTo>
+      <w:moveToRangeEnd w:id="16"/>
+      <w:ins w:id="22" w:author="Grant Gibson" w:date="2025-05-28T13:50:00Z" w16du:dateUtc="2025-05-28T17:50:00Z">
+        <w:r>
+          <w:rPr>
+            <w:rFonts w:ascii="Times New Roman" w:eastAsia="Times New Roman" w:hAnsi="Times New Roman" w:cs="Times New Roman"/>
+            <w:color w:val="000000"/>
+            <w:lang w:eastAsia="fr-CA"/>
+          </w:rPr>
+          <w:t xml:space="preserve"> In the context of sensitive data, you might think of this as an “entry” or a “record” where information about the dataset that isn’t being deposited is cre</w:t>
+        </w:r>
+      </w:ins>
+      <w:ins w:id="23" w:author="Grant Gibson" w:date="2025-05-28T13:51:00Z" w16du:dateUtc="2025-05-28T17:51:00Z">
+        <w:r>
+          <w:rPr>
+            <w:rFonts w:ascii="Times New Roman" w:eastAsia="Times New Roman" w:hAnsi="Times New Roman" w:cs="Times New Roman"/>
+            <w:color w:val="000000"/>
+            <w:lang w:eastAsia="fr-CA"/>
+          </w:rPr>
+          <w:t xml:space="preserve">ated. In Borealis lingo, a “dataset” is </w:t>
+        </w:r>
+      </w:ins>
+      <w:ins w:id="24" w:author="Grant Gibson" w:date="2025-05-28T13:52:00Z" w16du:dateUtc="2025-05-28T17:52:00Z">
+        <w:r>
+          <w:rPr>
+            <w:rFonts w:ascii="Times New Roman" w:eastAsia="Times New Roman" w:hAnsi="Times New Roman" w:cs="Times New Roman"/>
+            <w:color w:val="000000"/>
+            <w:lang w:eastAsia="fr-CA"/>
+          </w:rPr>
+          <w:t>not only the raw data, but also the metadata that describes it, any code that goes alongside it, and any documentation t</w:t>
+        </w:r>
+      </w:ins>
+      <w:ins w:id="25" w:author="Grant Gibson" w:date="2025-05-28T13:53:00Z" w16du:dateUtc="2025-05-28T17:53:00Z">
+        <w:r>
+          <w:rPr>
+            <w:rFonts w:ascii="Times New Roman" w:eastAsia="Times New Roman" w:hAnsi="Times New Roman" w:cs="Times New Roman"/>
+            <w:color w:val="000000"/>
+            <w:lang w:eastAsia="fr-CA"/>
+          </w:rPr>
+          <w:t>hat helps make sense of it. For restricted data, the “data</w:t>
+        </w:r>
+      </w:ins>
+      <w:ins w:id="26" w:author="Grant Gibson" w:date="2025-05-28T13:54:00Z" w16du:dateUtc="2025-05-28T17:54:00Z">
+        <w:r>
+          <w:rPr>
+            <w:rFonts w:ascii="Times New Roman" w:eastAsia="Times New Roman" w:hAnsi="Times New Roman" w:cs="Times New Roman"/>
+            <w:color w:val="000000"/>
+            <w:lang w:eastAsia="fr-CA"/>
+          </w:rPr>
+          <w:t xml:space="preserve">set” would refer to all the items in the below </w:t>
+        </w:r>
+        <w:proofErr w:type="gramStart"/>
+        <w:r>
+          <w:rPr>
+            <w:rFonts w:ascii="Times New Roman" w:eastAsia="Times New Roman" w:hAnsi="Times New Roman" w:cs="Times New Roman"/>
+            <w:color w:val="000000"/>
+            <w:lang w:eastAsia="fr-CA"/>
+          </w:rPr>
+          <w:t>diagram, but</w:t>
+        </w:r>
+        <w:proofErr w:type="gramEnd"/>
+        <w:r>
+          <w:rPr>
+            <w:rFonts w:ascii="Times New Roman" w:eastAsia="Times New Roman" w:hAnsi="Times New Roman" w:cs="Times New Roman"/>
+            <w:color w:val="000000"/>
+            <w:lang w:eastAsia="fr-CA"/>
+          </w:rPr>
+          <w:t xml:space="preserve"> </w:t>
+        </w:r>
+        <w:r>
+          <w:rPr>
+            <w:rFonts w:ascii="Times New Roman" w:eastAsia="Times New Roman" w:hAnsi="Times New Roman" w:cs="Times New Roman"/>
+            <w:i/>
+            <w:iCs/>
+            <w:color w:val="000000"/>
+            <w:lang w:eastAsia="fr-CA"/>
+            <w:rPrChange w:id="27" w:author="Grant Gibson" w:date="2025-05-28T13:54:00Z" w16du:dateUtc="2025-05-28T17:54:00Z">
+              <w:rPr>
+                <w:rFonts w:ascii="Times New Roman" w:eastAsia="Times New Roman" w:hAnsi="Times New Roman" w:cs="Times New Roman"/>
+                <w:color w:val="000000"/>
+                <w:lang w:eastAsia="fr-CA"/>
+              </w:rPr>
+            </w:rPrChange>
+          </w:rPr>
+          <w:t>could</w:t>
+        </w:r>
+        <w:r>
+          <w:rPr>
+            <w:rFonts w:ascii="Times New Roman" w:eastAsia="Times New Roman" w:hAnsi="Times New Roman" w:cs="Times New Roman"/>
+            <w:color w:val="000000"/>
+            <w:lang w:eastAsia="fr-CA"/>
+          </w:rPr>
+          <w:t xml:space="preserve"> exclude any of the blue items</w:t>
+        </w:r>
+      </w:ins>
+      <w:ins w:id="28" w:author="Grant Gibson" w:date="2025-05-28T13:53:00Z" w16du:dateUtc="2025-05-28T17:53:00Z">
+        <w:r>
+          <w:rPr>
+            <w:rFonts w:ascii="Times New Roman" w:eastAsia="Times New Roman" w:hAnsi="Times New Roman" w:cs="Times New Roman"/>
+            <w:color w:val="000000"/>
+            <w:lang w:eastAsia="fr-CA"/>
+          </w:rPr>
+          <w:t xml:space="preserve"> </w:t>
+        </w:r>
+      </w:ins>
+      <w:ins w:id="29" w:author="Grant Gibson" w:date="2025-05-28T13:54:00Z" w16du:dateUtc="2025-05-28T17:54:00Z">
+        <w:r>
+          <w:rPr>
+            <w:rFonts w:ascii="Times New Roman" w:eastAsia="Times New Roman" w:hAnsi="Times New Roman" w:cs="Times New Roman"/>
+            <w:color w:val="000000"/>
+            <w:lang w:eastAsia="fr-CA"/>
+          </w:rPr>
+          <w:t xml:space="preserve">as these might not be </w:t>
+        </w:r>
+      </w:ins>
+      <w:ins w:id="30" w:author="Grant Gibson" w:date="2025-05-28T13:55:00Z" w16du:dateUtc="2025-05-28T17:55:00Z">
+        <w:r>
+          <w:rPr>
+            <w:rFonts w:ascii="Times New Roman" w:eastAsia="Times New Roman" w:hAnsi="Times New Roman" w:cs="Times New Roman"/>
+            <w:color w:val="000000"/>
+            <w:lang w:eastAsia="fr-CA"/>
+          </w:rPr>
+          <w:t xml:space="preserve">able to be </w:t>
+        </w:r>
+      </w:ins>
+      <w:ins w:id="31" w:author="Grant Gibson" w:date="2025-05-28T13:54:00Z" w16du:dateUtc="2025-05-28T17:54:00Z">
+        <w:r>
+          <w:rPr>
+            <w:rFonts w:ascii="Times New Roman" w:eastAsia="Times New Roman" w:hAnsi="Times New Roman" w:cs="Times New Roman"/>
+            <w:color w:val="000000"/>
+            <w:lang w:eastAsia="fr-CA"/>
+          </w:rPr>
+          <w:t>deposite</w:t>
+        </w:r>
+      </w:ins>
+      <w:ins w:id="32" w:author="Grant Gibson" w:date="2025-05-28T13:55:00Z" w16du:dateUtc="2025-05-28T17:55:00Z">
+        <w:r>
+          <w:rPr>
+            <w:rFonts w:ascii="Times New Roman" w:eastAsia="Times New Roman" w:hAnsi="Times New Roman" w:cs="Times New Roman"/>
+            <w:color w:val="000000"/>
+            <w:lang w:eastAsia="fr-CA"/>
+          </w:rPr>
+          <w:t>d</w:t>
+        </w:r>
+      </w:ins>
+      <w:ins w:id="33" w:author="Grant Gibson" w:date="2025-05-28T13:54:00Z" w16du:dateUtc="2025-05-28T17:54:00Z">
+        <w:r>
+          <w:rPr>
+            <w:rFonts w:ascii="Times New Roman" w:eastAsia="Times New Roman" w:hAnsi="Times New Roman" w:cs="Times New Roman"/>
+            <w:color w:val="000000"/>
+            <w:lang w:eastAsia="fr-CA"/>
+          </w:rPr>
+          <w:t>.</w:t>
+        </w:r>
+      </w:ins>
+      <w:ins w:id="34" w:author="Grant Gibson" w:date="2025-05-28T13:59:00Z" w16du:dateUtc="2025-05-28T17:59:00Z">
+        <w:r>
+          <w:rPr>
+            <w:rFonts w:ascii="Times New Roman" w:eastAsia="Times New Roman" w:hAnsi="Times New Roman" w:cs="Times New Roman"/>
+            <w:color w:val="000000"/>
+            <w:lang w:eastAsia="fr-CA"/>
+          </w:rPr>
+          <w:t xml:space="preserve"> For the remainder of this do</w:t>
+        </w:r>
+      </w:ins>
+      <w:ins w:id="35" w:author="Grant Gibson" w:date="2025-05-28T14:00:00Z" w16du:dateUtc="2025-05-28T18:00:00Z">
+        <w:r>
+          <w:rPr>
+            <w:rFonts w:ascii="Times New Roman" w:eastAsia="Times New Roman" w:hAnsi="Times New Roman" w:cs="Times New Roman"/>
+            <w:color w:val="000000"/>
+            <w:lang w:eastAsia="fr-CA"/>
+          </w:rPr>
+          <w:t xml:space="preserve">cument, we will refer to a “Borealis dataset” as some combination of the components in figure 1 to distinguish them from a “dataset” (of raw or processed data) that </w:t>
+        </w:r>
+      </w:ins>
+      <w:ins w:id="36" w:author="Grant Gibson" w:date="2025-05-28T14:01:00Z" w16du:dateUtc="2025-05-28T18:01:00Z">
+        <w:r>
+          <w:rPr>
+            <w:rFonts w:ascii="Times New Roman" w:eastAsia="Times New Roman" w:hAnsi="Times New Roman" w:cs="Times New Roman"/>
+            <w:color w:val="000000"/>
+            <w:lang w:eastAsia="fr-CA"/>
+          </w:rPr>
+          <w:t>fits the conventional understanding</w:t>
+        </w:r>
+      </w:ins>
+      <w:ins w:id="37" w:author="Grant Gibson" w:date="2025-05-28T14:19:00Z" w16du:dateUtc="2025-05-28T18:19:00Z">
+        <w:r>
+          <w:rPr>
+            <w:rFonts w:ascii="Times New Roman" w:eastAsia="Times New Roman" w:hAnsi="Times New Roman" w:cs="Times New Roman"/>
+            <w:color w:val="000000"/>
+            <w:lang w:eastAsia="fr-CA"/>
+          </w:rPr>
+          <w:t xml:space="preserve"> of the term</w:t>
+        </w:r>
+      </w:ins>
+      <w:ins w:id="38" w:author="Grant Gibson" w:date="2025-05-28T14:01:00Z" w16du:dateUtc="2025-05-28T18:01:00Z">
+        <w:r>
+          <w:rPr>
+            <w:rFonts w:ascii="Times New Roman" w:eastAsia="Times New Roman" w:hAnsi="Times New Roman" w:cs="Times New Roman"/>
+            <w:color w:val="000000"/>
+            <w:lang w:eastAsia="fr-CA"/>
+          </w:rPr>
+          <w:t>.</w:t>
+        </w:r>
+      </w:ins>
+    </w:p>
+    <w:p>
+      <w:pPr>
+        <w:rPr>
+          <w:ins w:id="39" w:author="Grant Gibson" w:date="2025-05-28T13:52:00Z" w16du:dateUtc="2025-05-28T17:52:00Z"/>
+          <w:rFonts w:ascii="Times New Roman" w:eastAsia="Times New Roman" w:hAnsi="Times New Roman" w:cs="Times New Roman"/>
+          <w:color w:val="000000"/>
+          <w:lang w:eastAsia="fr-CA"/>
+        </w:rPr>
+      </w:pPr>
+    </w:p>
+    <w:p>
+      <w:pPr>
+        <w:pStyle w:val="Caption"/>
+        <w:keepNext/>
+        <w:rPr>
+          <w:ins w:id="40" w:author="Grant Gibson" w:date="2025-05-28T13:56:00Z" w16du:dateUtc="2025-05-28T17:56:00Z"/>
+        </w:rPr>
+        <w:pPrChange w:id="41" w:author="Grant Gibson" w:date="2025-05-28T13:56:00Z" w16du:dateUtc="2025-05-28T17:56:00Z">
+          <w:pPr>
+            <w:pStyle w:val="Caption"/>
+          </w:pPr>
+        </w:pPrChange>
+      </w:pPr>
+      <w:ins w:id="42" w:author="Grant Gibson" w:date="2025-05-28T13:56:00Z" w16du:dateUtc="2025-05-28T17:56:00Z">
+        <w:r>
+          <w:t xml:space="preserve">Figure </w:t>
+        </w:r>
+      </w:ins>
+      <w:ins w:id="43" w:author="Grant Gibson" w:date="2025-05-28T14:14:00Z" w16du:dateUtc="2025-05-28T18:14:00Z">
+        <w:r>
+          <w:fldChar w:fldCharType="begin"/>
+        </w:r>
+        <w:r>
+          <w:instrText xml:space="preserve"> SEQ Figure \* ARABIC </w:instrText>
+        </w:r>
+      </w:ins>
+      <w:r>
+        <w:fldChar w:fldCharType="separate"/>
+      </w:r>
+      <w:ins w:id="44" w:author="Grant Gibson" w:date="2025-05-28T14:15:00Z" w16du:dateUtc="2025-05-28T18:15:00Z">
+        <w:r>
+          <w:rPr>
+            <w:noProof/>
+          </w:rPr>
+          <w:t>1</w:t>
+        </w:r>
+      </w:ins>
+      <w:ins w:id="45" w:author="Grant Gibson" w:date="2025-05-28T14:14:00Z" w16du:dateUtc="2025-05-28T18:14:00Z">
+        <w:r>
+          <w:fldChar w:fldCharType="end"/>
+        </w:r>
+      </w:ins>
+      <w:ins w:id="46" w:author="Grant Gibson" w:date="2025-05-28T13:56:00Z" w16du:dateUtc="2025-05-28T17:56:00Z">
+        <w:r>
+          <w:t>: The contents of a Borealis "dataset"</w:t>
+        </w:r>
+      </w:ins>
+    </w:p>
+    <w:p>
+      <w:pPr>
+        <w:rPr>
+          <w:ins w:id="47" w:author="Grant Gibson" w:date="2025-05-28T13:50:00Z" w16du:dateUtc="2025-05-28T17:50:00Z"/>
+          <w:rFonts w:ascii="Times New Roman" w:eastAsia="Times New Roman" w:hAnsi="Times New Roman" w:cs="Times New Roman"/>
+          <w:color w:val="000000"/>
+          <w:lang w:eastAsia="fr-CA"/>
+        </w:rPr>
+      </w:pPr>
+      <w:ins w:id="48" w:author="Grant Gibson" w:date="2025-05-28T13:52:00Z" w16du:dateUtc="2025-05-28T17:52:00Z">
+        <w:r>
+          <w:rPr>
+            <w:noProof/>
+          </w:rPr>
+          <w:drawing>
+            <wp:inline distT="0" distB="0" distL="0" distR="0" wp14:anchorId="0EB41B3A" wp14:editId="54097294">
+              <wp:extent cx="2543175" cy="2857500"/>
+              <wp:effectExtent l="0" t="0" r="9525" b="0"/>
+              <wp:docPr id="1123770311" name="Picture 1" descr="A diagram showing the types of files that may be contained in a dataset."/>
+              <wp:cNvGraphicFramePr>
+                <a:graphicFrameLocks xmlns:a="http://schemas.openxmlformats.org/drawingml/2006/main" noChangeAspect="1"/>
+              </wp:cNvGraphicFramePr>
+              <a:graphic xmlns:a="http://schemas.openxmlformats.org/drawingml/2006/main">
+                <a:graphicData uri="http://schemas.openxmlformats.org/drawingml/2006/picture">
+                  <pic:pic xmlns:pic="http://schemas.openxmlformats.org/drawingml/2006/picture">
+                    <pic:nvPicPr>
+                      <pic:cNvPr id="0" name="Picture 1" descr="A diagram showing the types of files that may be contained in a dataset."/>
+                      <pic:cNvPicPr>
+                        <a:picLocks noChangeAspect="1" noChangeArrowheads="1"/>
+                      </pic:cNvPicPr>
+                    </pic:nvPicPr>
+                    <pic:blipFill>
+                      <a:blip r:embed="rId25">
+                        <a:extLst>
+                          <a:ext uri="{28A0092B-C50C-407E-A947-70E740481C1C}">
+                            <a14:useLocalDpi xmlns:a14="http://schemas.microsoft.com/office/drawing/2010/main" val="0"/>
+                          </a:ext>
+                        </a:extLst>
+                      </a:blip>
+                      <a:srcRect/>
+                      <a:stretch>
+                        <a:fillRect/>
+                      </a:stretch>
+                    </pic:blipFill>
+                    <pic:spPr bwMode="auto">
+                      <a:xfrm>
+                        <a:off x="0" y="0"/>
+                        <a:ext cx="2543175" cy="2857500"/>
+                      </a:xfrm>
+                      <a:prstGeom prst="rect">
+                        <a:avLst/>
+                      </a:prstGeom>
+                      <a:noFill/>
+                      <a:ln>
+                        <a:noFill/>
+                      </a:ln>
+                    </pic:spPr>
+                  </pic:pic>
+                </a:graphicData>
+              </a:graphic>
+            </wp:inline>
+          </w:drawing>
+        </w:r>
+      </w:ins>
+    </w:p>
+    <w:p>
+      <w:pPr>
+        <w:rPr>
+          <w:ins w:id="49" w:author="Grant Gibson" w:date="2025-05-28T13:50:00Z" w16du:dateUtc="2025-05-28T17:50:00Z"/>
+          <w:rFonts w:ascii="Times New Roman" w:eastAsia="Times New Roman" w:hAnsi="Times New Roman" w:cs="Times New Roman"/>
+          <w:color w:val="000000"/>
+          <w:lang w:eastAsia="fr-CA"/>
+        </w:rPr>
+      </w:pPr>
+    </w:p>
+    <w:p>
+      <w:pPr>
+        <w:rPr>
+          <w:rFonts w:ascii="Times New Roman" w:eastAsia="Times New Roman" w:hAnsi="Times New Roman" w:cs="Times New Roman"/>
+          <w:color w:val="000000"/>
+          <w:lang w:eastAsia="fr-CA"/>
+        </w:rPr>
+      </w:pPr>
+      <w:r>
+        <w:rPr>
+          <w:rFonts w:ascii="Times New Roman" w:eastAsia="Times New Roman" w:hAnsi="Times New Roman" w:cs="Times New Roman"/>
+          <w:color w:val="000000"/>
+          <w:lang w:eastAsia="fr-CA"/>
+        </w:rPr>
+        <w:t>Once in the appropriate Dataverse repository, users can easily create</w:t>
+      </w:r>
+      <w:ins w:id="50" w:author="Grant Gibson" w:date="2025-05-28T14:01:00Z" w16du:dateUtc="2025-05-28T18:01:00Z">
+        <w:r>
+          <w:rPr>
+            <w:rFonts w:ascii="Times New Roman" w:eastAsia="Times New Roman" w:hAnsi="Times New Roman" w:cs="Times New Roman"/>
+            <w:color w:val="000000"/>
+            <w:lang w:eastAsia="fr-CA"/>
+          </w:rPr>
+          <w:t xml:space="preserve"> Borealis</w:t>
+        </w:r>
+      </w:ins>
+      <w:r>
+        <w:rPr>
+          <w:rFonts w:ascii="Times New Roman" w:eastAsia="Times New Roman" w:hAnsi="Times New Roman" w:cs="Times New Roman"/>
+          <w:color w:val="000000"/>
+          <w:lang w:eastAsia="fr-CA"/>
+        </w:rPr>
+        <w:t xml:space="preserve"> datasets (assuming they hold the appropriate privileges to do so –</w:t>
       </w:r>
       <w:r>
         <w:rPr>
@@ -3486,28 +3936,66 @@
           <w:color w:val="000000"/>
           <w:lang w:eastAsia="fr-CA"/>
         </w:rPr>
-        <w:t xml:space="preserve"> In Borealis, a dataset refers to </w:t>
-      </w:r>
-      <w:r>
-        <w:rPr>
-          <w:rFonts w:ascii="Times New Roman" w:eastAsia="Times New Roman" w:hAnsi="Times New Roman" w:cs="Times New Roman"/>
-          <w:color w:val="000000"/>
-          <w:lang w:eastAsia="fr-CA"/>
-        </w:rPr>
-        <w:t>the repository in which data or metadata is deposited, not the data itself.</w:t>
-      </w:r>
-      <w:r>
-        <w:rPr>
-          <w:rFonts w:ascii="Times New Roman" w:eastAsia="Times New Roman" w:hAnsi="Times New Roman" w:cs="Times New Roman"/>
-          <w:color w:val="000000"/>
-          <w:lang w:eastAsia="fr-CA"/>
-        </w:rPr>
-        <w:t xml:space="preserve"> An in-depth guide on how to create a dataset as a user can be found on Scholars Portal’ Borealis </w:t>
-      </w:r>
-      <w:hyperlink r:id="rId25" w:history="1">
-        <w:r>
-          <w:rPr>
-            <w:rStyle w:val="Hyperlien"/>
+        <w:t xml:space="preserve"> </w:t>
+      </w:r>
+      <w:moveFromRangeStart w:id="51" w:author="Grant Gibson" w:date="2025-05-28T13:50:00Z" w:name="move199332638"/>
+      <w:moveFrom w:id="52" w:author="Grant Gibson" w:date="2025-05-28T13:50:00Z" w16du:dateUtc="2025-05-28T17:50:00Z">
+        <w:r>
+          <w:rPr>
+            <w:rFonts w:ascii="Times New Roman" w:eastAsia="Times New Roman" w:hAnsi="Times New Roman" w:cs="Times New Roman"/>
+            <w:color w:val="000000"/>
+            <w:lang w:eastAsia="fr-CA"/>
+          </w:rPr>
+          <w:t xml:space="preserve">In Borealis, a dataset refers to </w:t>
+        </w:r>
+        <w:r>
+          <w:rPr>
+            <w:rFonts w:ascii="Times New Roman" w:eastAsia="Times New Roman" w:hAnsi="Times New Roman" w:cs="Times New Roman"/>
+            <w:color w:val="000000"/>
+            <w:lang w:eastAsia="fr-CA"/>
+          </w:rPr>
+          <w:t>the repository in which data or metadata is deposited, not the data itself.</w:t>
+        </w:r>
+        <w:r>
+          <w:rPr>
+            <w:rFonts w:ascii="Times New Roman" w:eastAsia="Times New Roman" w:hAnsi="Times New Roman" w:cs="Times New Roman"/>
+            <w:color w:val="000000"/>
+            <w:lang w:eastAsia="fr-CA"/>
+          </w:rPr>
+          <w:t xml:space="preserve"> </w:t>
+        </w:r>
+      </w:moveFrom>
+      <w:moveFromRangeEnd w:id="51"/>
+      <w:r>
+        <w:rPr>
+          <w:rFonts w:ascii="Times New Roman" w:eastAsia="Times New Roman" w:hAnsi="Times New Roman" w:cs="Times New Roman"/>
+          <w:color w:val="000000"/>
+          <w:lang w:eastAsia="fr-CA"/>
+        </w:rPr>
+        <w:t xml:space="preserve">An in-depth guide on how to create a </w:t>
+      </w:r>
+      <w:ins w:id="53" w:author="Grant Gibson" w:date="2025-05-28T14:01:00Z" w16du:dateUtc="2025-05-28T18:01:00Z">
+        <w:r>
+          <w:rPr>
+            <w:rFonts w:ascii="Times New Roman" w:eastAsia="Times New Roman" w:hAnsi="Times New Roman" w:cs="Times New Roman"/>
+            <w:color w:val="000000"/>
+            <w:lang w:eastAsia="fr-CA"/>
+          </w:rPr>
+          <w:t xml:space="preserve">Borealis </w:t>
+        </w:r>
+      </w:ins>
+      <w:r>
+        <w:rPr>
+          <w:rFonts w:ascii="Times New Roman" w:eastAsia="Times New Roman" w:hAnsi="Times New Roman" w:cs="Times New Roman"/>
+          <w:color w:val="000000"/>
+          <w:lang w:eastAsia="fr-CA"/>
+        </w:rPr>
+        <w:t xml:space="preserve">dataset as a user can be found on Scholars Portal’ Borealis </w:t>
+      </w:r>
+      <w:hyperlink r:id="rId26" w:history="1">
+        <w:r>
+          <w:rPr>
+            <w:rStyle w:val="Hyperlink"/>
             <w:rFonts w:ascii="Times New Roman" w:eastAsia="Times New Roman" w:hAnsi="Times New Roman" w:cs="Times New Roman"/>
             <w:lang w:eastAsia="fr-CA"/>
           </w:rPr>
@@ -3588,7 +4076,43 @@
           <w:color w:val="000000"/>
           <w:lang w:eastAsia="fr-CA"/>
         </w:rPr>
-        <w:t>Once the dataset creation process is initiated, users can select a dataset template (which vary between institutions and Dataverses). Selecting a template attributes c</w:t>
+        <w:t>Once the</w:t>
+      </w:r>
+      <w:ins w:id="54" w:author="Grant Gibson" w:date="2025-05-28T14:01:00Z" w16du:dateUtc="2025-05-28T18:01:00Z">
+        <w:r>
+          <w:rPr>
+            <w:rFonts w:ascii="Times New Roman" w:eastAsia="Times New Roman" w:hAnsi="Times New Roman" w:cs="Times New Roman"/>
+            <w:color w:val="000000"/>
+            <w:lang w:eastAsia="fr-CA"/>
+          </w:rPr>
+          <w:t xml:space="preserve"> Borealis</w:t>
+        </w:r>
+      </w:ins>
+      <w:r>
+        <w:rPr>
+          <w:rFonts w:ascii="Times New Roman" w:eastAsia="Times New Roman" w:hAnsi="Times New Roman" w:cs="Times New Roman"/>
+          <w:color w:val="000000"/>
+          <w:lang w:eastAsia="fr-CA"/>
+        </w:rPr>
+        <w:t xml:space="preserve"> dataset creation process is initiated, users can select a </w:t>
+      </w:r>
+      <w:del w:id="55" w:author="Grant Gibson" w:date="2025-05-28T14:01:00Z" w16du:dateUtc="2025-05-28T18:01:00Z">
+        <w:r>
+          <w:rPr>
+            <w:rFonts w:ascii="Times New Roman" w:eastAsia="Times New Roman" w:hAnsi="Times New Roman" w:cs="Times New Roman"/>
+            <w:color w:val="000000"/>
+            <w:lang w:eastAsia="fr-CA"/>
+          </w:rPr>
+          <w:delText xml:space="preserve">dataset </w:delText>
+        </w:r>
+      </w:del>
+      <w:r>
+        <w:rPr>
+          <w:rFonts w:ascii="Times New Roman" w:eastAsia="Times New Roman" w:hAnsi="Times New Roman" w:cs="Times New Roman"/>
+          <w:color w:val="000000"/>
+          <w:lang w:eastAsia="fr-CA"/>
+        </w:rPr>
+        <w:t>template (which vary between institutions and Dataverses). Selecting a template attributes c</w:t>
       </w:r>
       <w:r>
         <w:rPr>
@@ -3638,12 +4162,40 @@
           <w:color w:val="000000"/>
           <w:lang w:eastAsia="fr-CA"/>
         </w:rPr>
-        <w:t xml:space="preserve">By default, datasets in Dataverse are given </w:t>
-      </w:r>
-      <w:hyperlink r:id="rId26" w:history="1">
-        <w:r>
-          <w:rPr>
-            <w:rStyle w:val="Hyperlien"/>
+        <w:t>By default, d</w:t>
+      </w:r>
+      <w:del w:id="56" w:author="Grant Gibson" w:date="2025-05-28T14:01:00Z" w16du:dateUtc="2025-05-28T18:01:00Z">
+        <w:r>
+          <w:rPr>
+            <w:rFonts w:ascii="Times New Roman" w:eastAsia="Times New Roman" w:hAnsi="Times New Roman" w:cs="Times New Roman"/>
+            <w:color w:val="000000"/>
+            <w:lang w:eastAsia="fr-CA"/>
+          </w:rPr>
+          <w:delText>atasets</w:delText>
+        </w:r>
+      </w:del>
+      <w:ins w:id="57" w:author="Grant Gibson" w:date="2025-05-28T14:01:00Z" w16du:dateUtc="2025-05-28T18:01:00Z">
+        <w:r>
+          <w:rPr>
+            <w:rFonts w:ascii="Times New Roman" w:eastAsia="Times New Roman" w:hAnsi="Times New Roman" w:cs="Times New Roman"/>
+            <w:color w:val="000000"/>
+            <w:lang w:eastAsia="fr-CA"/>
+          </w:rPr>
+          <w:t>eposits</w:t>
+        </w:r>
+      </w:ins>
+      <w:r>
+        <w:rPr>
+          <w:rFonts w:ascii="Times New Roman" w:eastAsia="Times New Roman" w:hAnsi="Times New Roman" w:cs="Times New Roman"/>
+          <w:color w:val="000000"/>
+          <w:lang w:eastAsia="fr-CA"/>
+        </w:rPr>
+        <w:t xml:space="preserve"> in Dataverse are given </w:t>
+      </w:r>
+      <w:hyperlink r:id="rId27" w:history="1">
+        <w:r>
+          <w:rPr>
+            <w:rStyle w:val="Hyperlink"/>
             <w:rFonts w:ascii="Times New Roman" w:eastAsia="Times New Roman" w:hAnsi="Times New Roman" w:cs="Times New Roman"/>
             <w:lang w:eastAsia="fr-CA"/>
           </w:rPr>
@@ -3656,12 +4208,58 @@
           <w:color w:val="000000"/>
           <w:lang w:eastAsia="fr-CA"/>
         </w:rPr>
-        <w:t xml:space="preserve"> unless specified otherwise. This means that, by default, all uploaded data is considered Public Domain. That being said, data depositors can input their own copyright guidelines to establish restrictions on how their uploaded data can be used. For instance, users can attribute </w:t>
-      </w:r>
-      <w:hyperlink r:id="rId27" w:history="1">
-        <w:r>
-          <w:rPr>
-            <w:rStyle w:val="Hyperlien"/>
+        <w:t xml:space="preserve"> unless specified otherwise. This means that, by default, all uploaded data is considered Public Domain. That being said, </w:t>
+      </w:r>
+      <w:del w:id="58" w:author="Grant Gibson" w:date="2025-05-28T14:02:00Z" w16du:dateUtc="2025-05-28T18:02:00Z">
+        <w:r>
+          <w:rPr>
+            <w:rFonts w:ascii="Times New Roman" w:eastAsia="Times New Roman" w:hAnsi="Times New Roman" w:cs="Times New Roman"/>
+            <w:color w:val="000000"/>
+            <w:lang w:eastAsia="fr-CA"/>
+          </w:rPr>
+          <w:delText xml:space="preserve">data </w:delText>
+        </w:r>
+      </w:del>
+      <w:r>
+        <w:rPr>
+          <w:rFonts w:ascii="Times New Roman" w:eastAsia="Times New Roman" w:hAnsi="Times New Roman" w:cs="Times New Roman"/>
+          <w:color w:val="000000"/>
+          <w:lang w:eastAsia="fr-CA"/>
+        </w:rPr>
+        <w:t xml:space="preserve">depositors can input their own copyright guidelines to establish restrictions on how their </w:t>
+      </w:r>
+      <w:ins w:id="59" w:author="Grant Gibson" w:date="2025-05-28T14:02:00Z" w16du:dateUtc="2025-05-28T18:02:00Z">
+        <w:r>
+          <w:rPr>
+            <w:rFonts w:ascii="Times New Roman" w:eastAsia="Times New Roman" w:hAnsi="Times New Roman" w:cs="Times New Roman"/>
+            <w:color w:val="000000"/>
+            <w:lang w:eastAsia="fr-CA"/>
+          </w:rPr>
+          <w:t>deposit</w:t>
+        </w:r>
+      </w:ins>
+      <w:del w:id="60" w:author="Grant Gibson" w:date="2025-05-28T14:02:00Z" w16du:dateUtc="2025-05-28T18:02:00Z">
+        <w:r>
+          <w:rPr>
+            <w:rFonts w:ascii="Times New Roman" w:eastAsia="Times New Roman" w:hAnsi="Times New Roman" w:cs="Times New Roman"/>
+            <w:color w:val="000000"/>
+            <w:lang w:eastAsia="fr-CA"/>
+          </w:rPr>
+          <w:delText>uploaded data</w:delText>
+        </w:r>
+      </w:del>
+      <w:r>
+        <w:rPr>
+          <w:rFonts w:ascii="Times New Roman" w:eastAsia="Times New Roman" w:hAnsi="Times New Roman" w:cs="Times New Roman"/>
+          <w:color w:val="000000"/>
+          <w:lang w:eastAsia="fr-CA"/>
+        </w:rPr>
+        <w:t xml:space="preserve"> can be used. For instance, users can attribute </w:t>
+      </w:r>
+      <w:hyperlink r:id="rId28" w:history="1">
+        <w:r>
+          <w:rPr>
+            <w:rStyle w:val="Hyperlink"/>
             <w:rFonts w:ascii="Times New Roman" w:eastAsia="Times New Roman" w:hAnsi="Times New Roman" w:cs="Times New Roman"/>
             <w:lang w:eastAsia="fr-CA"/>
           </w:rPr>
@@ -3692,10 +4290,10 @@
         </w:rPr>
         <w:t xml:space="preserve"> (see </w:t>
       </w:r>
-      <w:hyperlink r:id="rId28" w:history="1">
-        <w:r>
-          <w:rPr>
-            <w:rStyle w:val="Hyperlien"/>
+      <w:hyperlink r:id="rId29" w:history="1">
+        <w:r>
+          <w:rPr>
+            <w:rStyle w:val="Hyperlink"/>
             <w:rFonts w:ascii="Times New Roman" w:eastAsia="Times New Roman" w:hAnsi="Times New Roman" w:cs="Times New Roman"/>
             <w:lang w:eastAsia="fr-CA"/>
           </w:rPr>
@@ -3731,13 +4329,105 @@
           <w:lang w:eastAsia="fr-CA"/>
         </w:rPr>
       </w:pPr>
-      <w:r>
-        <w:rPr>
-          <w:rFonts w:ascii="Times New Roman" w:eastAsia="Times New Roman" w:hAnsi="Times New Roman" w:cs="Times New Roman"/>
-          <w:color w:val="000000"/>
-          <w:lang w:eastAsia="fr-CA"/>
-        </w:rPr>
-        <w:t xml:space="preserve">Data depositors are not limited to Creative Commons attributions, and can create their own custom terms of use. Given the nature of the submitted data and metadata, it is advised </w:t>
+      <w:del w:id="61" w:author="Grant Gibson" w:date="2025-05-28T14:02:00Z" w16du:dateUtc="2025-05-28T18:02:00Z">
+        <w:r>
+          <w:rPr>
+            <w:rFonts w:ascii="Times New Roman" w:eastAsia="Times New Roman" w:hAnsi="Times New Roman" w:cs="Times New Roman"/>
+            <w:color w:val="000000"/>
+            <w:lang w:eastAsia="fr-CA"/>
+          </w:rPr>
+          <w:delText>Data d</w:delText>
+        </w:r>
+      </w:del>
+      <w:ins w:id="62" w:author="Grant Gibson" w:date="2025-05-28T14:02:00Z" w16du:dateUtc="2025-05-28T18:02:00Z">
+        <w:r>
+          <w:rPr>
+            <w:rFonts w:ascii="Times New Roman" w:eastAsia="Times New Roman" w:hAnsi="Times New Roman" w:cs="Times New Roman"/>
+            <w:color w:val="000000"/>
+            <w:lang w:eastAsia="fr-CA"/>
+          </w:rPr>
+          <w:t>D</w:t>
+        </w:r>
+      </w:ins>
+      <w:r>
+        <w:rPr>
+          <w:rFonts w:ascii="Times New Roman" w:eastAsia="Times New Roman" w:hAnsi="Times New Roman" w:cs="Times New Roman"/>
+          <w:color w:val="000000"/>
+          <w:lang w:eastAsia="fr-CA"/>
+        </w:rPr>
+        <w:t xml:space="preserve">epositors are not limited to Creative Commons </w:t>
+      </w:r>
+      <w:proofErr w:type="gramStart"/>
+      <w:r>
+        <w:rPr>
+          <w:rFonts w:ascii="Times New Roman" w:eastAsia="Times New Roman" w:hAnsi="Times New Roman" w:cs="Times New Roman"/>
+          <w:color w:val="000000"/>
+          <w:lang w:eastAsia="fr-CA"/>
+        </w:rPr>
+        <w:t>attributions, and</w:t>
+      </w:r>
+      <w:proofErr w:type="gramEnd"/>
+      <w:r>
+        <w:rPr>
+          <w:rFonts w:ascii="Times New Roman" w:eastAsia="Times New Roman" w:hAnsi="Times New Roman" w:cs="Times New Roman"/>
+          <w:color w:val="000000"/>
+          <w:lang w:eastAsia="fr-CA"/>
+        </w:rPr>
+        <w:t xml:space="preserve"> can create their own custom terms of use. Given the nature of the submitted</w:t>
+      </w:r>
+      <w:ins w:id="63" w:author="Grant Gibson" w:date="2025-05-28T14:02:00Z" w16du:dateUtc="2025-05-28T18:02:00Z">
+        <w:r>
+          <w:rPr>
+            <w:rFonts w:ascii="Times New Roman" w:eastAsia="Times New Roman" w:hAnsi="Times New Roman" w:cs="Times New Roman"/>
+            <w:color w:val="000000"/>
+            <w:lang w:eastAsia="fr-CA"/>
+          </w:rPr>
+          <w:t xml:space="preserve"> files,</w:t>
+        </w:r>
+      </w:ins>
+      <w:r>
+        <w:rPr>
+          <w:rFonts w:ascii="Times New Roman" w:eastAsia="Times New Roman" w:hAnsi="Times New Roman" w:cs="Times New Roman"/>
+          <w:color w:val="000000"/>
+          <w:lang w:eastAsia="fr-CA"/>
+        </w:rPr>
+        <w:t xml:space="preserve"> data</w:t>
+      </w:r>
+      <w:ins w:id="64" w:author="Grant Gibson" w:date="2025-05-28T14:02:00Z" w16du:dateUtc="2025-05-28T18:02:00Z">
+        <w:r>
+          <w:rPr>
+            <w:rFonts w:ascii="Times New Roman" w:eastAsia="Times New Roman" w:hAnsi="Times New Roman" w:cs="Times New Roman"/>
+            <w:color w:val="000000"/>
+            <w:lang w:eastAsia="fr-CA"/>
+          </w:rPr>
+          <w:t>,</w:t>
+        </w:r>
+      </w:ins>
+      <w:r>
+        <w:rPr>
+          <w:rFonts w:ascii="Times New Roman" w:eastAsia="Times New Roman" w:hAnsi="Times New Roman" w:cs="Times New Roman"/>
+          <w:color w:val="000000"/>
+          <w:lang w:eastAsia="fr-CA"/>
+        </w:rPr>
+        <w:t xml:space="preserve"> and metadata</w:t>
+      </w:r>
+      <w:del w:id="65" w:author="Grant Gibson" w:date="2025-05-28T14:02:00Z" w16du:dateUtc="2025-05-28T18:02:00Z">
+        <w:r>
+          <w:rPr>
+            <w:rFonts w:ascii="Times New Roman" w:eastAsia="Times New Roman" w:hAnsi="Times New Roman" w:cs="Times New Roman"/>
+            <w:color w:val="000000"/>
+            <w:lang w:eastAsia="fr-CA"/>
+          </w:rPr>
+          <w:delText>,</w:delText>
+        </w:r>
+      </w:del>
+      <w:r>
+        <w:rPr>
+          <w:rFonts w:ascii="Times New Roman" w:eastAsia="Times New Roman" w:hAnsi="Times New Roman" w:cs="Times New Roman"/>
+          <w:color w:val="000000"/>
+          <w:lang w:eastAsia="fr-CA"/>
+        </w:rPr>
+        <w:t xml:space="preserve"> it is advised </w:t>
       </w:r>
       <w:r>
         <w:rPr>
@@ -3785,7 +4475,89 @@
           <w:color w:val="000000"/>
           <w:lang w:eastAsia="fr-CA"/>
         </w:rPr>
-        <w:t xml:space="preserve">der how they would like to see the data be used, and establish a solid ground for restricted usage. </w:t>
+        <w:t xml:space="preserve">der how they would like to see the data be </w:t>
+      </w:r>
+      <w:proofErr w:type="gramStart"/>
+      <w:r>
+        <w:rPr>
+          <w:rFonts w:ascii="Times New Roman" w:eastAsia="Times New Roman" w:hAnsi="Times New Roman" w:cs="Times New Roman"/>
+          <w:color w:val="000000"/>
+          <w:lang w:eastAsia="fr-CA"/>
+        </w:rPr>
+        <w:t>used, and</w:t>
+      </w:r>
+      <w:proofErr w:type="gramEnd"/>
+      <w:r>
+        <w:rPr>
+          <w:rFonts w:ascii="Times New Roman" w:eastAsia="Times New Roman" w:hAnsi="Times New Roman" w:cs="Times New Roman"/>
+          <w:color w:val="000000"/>
+          <w:lang w:eastAsia="fr-CA"/>
+        </w:rPr>
+        <w:t xml:space="preserve"> establish </w:t>
+      </w:r>
+      <w:del w:id="66" w:author="Grant Gibson" w:date="2025-05-28T14:03:00Z" w16du:dateUtc="2025-05-28T18:03:00Z">
+        <w:r>
+          <w:rPr>
+            <w:rFonts w:ascii="Times New Roman" w:eastAsia="Times New Roman" w:hAnsi="Times New Roman" w:cs="Times New Roman"/>
+            <w:color w:val="000000"/>
+            <w:lang w:eastAsia="fr-CA"/>
+          </w:rPr>
+          <w:delText xml:space="preserve">a </w:delText>
+        </w:r>
+      </w:del>
+      <w:r>
+        <w:rPr>
+          <w:rFonts w:ascii="Times New Roman" w:eastAsia="Times New Roman" w:hAnsi="Times New Roman" w:cs="Times New Roman"/>
+          <w:color w:val="000000"/>
+          <w:lang w:eastAsia="fr-CA"/>
+        </w:rPr>
+        <w:t>solid ground</w:t>
+      </w:r>
+      <w:ins w:id="67" w:author="Grant Gibson" w:date="2025-05-28T14:03:00Z" w16du:dateUtc="2025-05-28T18:03:00Z">
+        <w:r>
+          <w:rPr>
+            <w:rFonts w:ascii="Times New Roman" w:eastAsia="Times New Roman" w:hAnsi="Times New Roman" w:cs="Times New Roman"/>
+            <w:color w:val="000000"/>
+            <w:lang w:eastAsia="fr-CA"/>
+          </w:rPr>
+          <w:t>s</w:t>
+        </w:r>
+      </w:ins>
+      <w:r>
+        <w:rPr>
+          <w:rFonts w:ascii="Times New Roman" w:eastAsia="Times New Roman" w:hAnsi="Times New Roman" w:cs="Times New Roman"/>
+          <w:color w:val="000000"/>
+          <w:lang w:eastAsia="fr-CA"/>
+        </w:rPr>
+        <w:t xml:space="preserve"> for restrict</w:t>
+      </w:r>
+      <w:del w:id="68" w:author="Grant Gibson" w:date="2025-05-28T14:03:00Z" w16du:dateUtc="2025-05-28T18:03:00Z">
+        <w:r>
+          <w:rPr>
+            <w:rFonts w:ascii="Times New Roman" w:eastAsia="Times New Roman" w:hAnsi="Times New Roman" w:cs="Times New Roman"/>
+            <w:color w:val="000000"/>
+            <w:lang w:eastAsia="fr-CA"/>
+          </w:rPr>
+          <w:delText>ed</w:delText>
+        </w:r>
+      </w:del>
+      <w:ins w:id="69" w:author="Grant Gibson" w:date="2025-05-28T14:03:00Z" w16du:dateUtc="2025-05-28T18:03:00Z">
+        <w:r>
+          <w:rPr>
+            <w:rFonts w:ascii="Times New Roman" w:eastAsia="Times New Roman" w:hAnsi="Times New Roman" w:cs="Times New Roman"/>
+            <w:color w:val="000000"/>
+            <w:lang w:eastAsia="fr-CA"/>
+          </w:rPr>
+          <w:t>ing</w:t>
+        </w:r>
+      </w:ins>
+      <w:r>
+        <w:rPr>
+          <w:rFonts w:ascii="Times New Roman" w:eastAsia="Times New Roman" w:hAnsi="Times New Roman" w:cs="Times New Roman"/>
+          <w:color w:val="000000"/>
+          <w:lang w:eastAsia="fr-CA"/>
+        </w:rPr>
+        <w:t xml:space="preserve"> usage. </w:t>
       </w:r>
     </w:p>
     <w:p>
@@ -3863,7 +4635,43 @@
           <w:color w:val="000000"/>
           <w:lang w:eastAsia="fr-CA"/>
         </w:rPr>
-        <w:t xml:space="preserve">Users must now create a title, description, select a subject category, and identify keywords for their dataset. This step is essential for base level dataset findability. </w:t>
+        <w:t>Users must now create a title, description, select a subject category, and identify keywords for their</w:t>
+      </w:r>
+      <w:ins w:id="70" w:author="Grant Gibson" w:date="2025-05-28T14:03:00Z" w16du:dateUtc="2025-05-28T18:03:00Z">
+        <w:r>
+          <w:rPr>
+            <w:rFonts w:ascii="Times New Roman" w:eastAsia="Times New Roman" w:hAnsi="Times New Roman" w:cs="Times New Roman"/>
+            <w:color w:val="000000"/>
+            <w:lang w:eastAsia="fr-CA"/>
+          </w:rPr>
+          <w:t xml:space="preserve"> Borealis</w:t>
+        </w:r>
+      </w:ins>
+      <w:r>
+        <w:rPr>
+          <w:rFonts w:ascii="Times New Roman" w:eastAsia="Times New Roman" w:hAnsi="Times New Roman" w:cs="Times New Roman"/>
+          <w:color w:val="000000"/>
+          <w:lang w:eastAsia="fr-CA"/>
+        </w:rPr>
+        <w:t xml:space="preserve"> dataset. This step is essential for base level </w:t>
+      </w:r>
+      <w:del w:id="71" w:author="Grant Gibson" w:date="2025-05-28T14:03:00Z" w16du:dateUtc="2025-05-28T18:03:00Z">
+        <w:r>
+          <w:rPr>
+            <w:rFonts w:ascii="Times New Roman" w:eastAsia="Times New Roman" w:hAnsi="Times New Roman" w:cs="Times New Roman"/>
+            <w:color w:val="000000"/>
+            <w:lang w:eastAsia="fr-CA"/>
+          </w:rPr>
+          <w:delText xml:space="preserve">dataset </w:delText>
+        </w:r>
+      </w:del>
+      <w:r>
+        <w:rPr>
+          <w:rFonts w:ascii="Times New Roman" w:eastAsia="Times New Roman" w:hAnsi="Times New Roman" w:cs="Times New Roman"/>
+          <w:color w:val="000000"/>
+          <w:lang w:eastAsia="fr-CA"/>
+        </w:rPr>
+        <w:t xml:space="preserve">findability. </w:t>
       </w:r>
       <w:r>
         <w:rPr>
@@ -3895,47 +4703,143 @@
           <w:color w:val="000000"/>
           <w:lang w:eastAsia="fr-CA"/>
         </w:rPr>
-        <w:t xml:space="preserve"> It is advised to fill out as many as the metadata fields as possible to maximise findability, though not all will apply to every dataset. Once this is completed users may Save the Dataset and proceed to the next step. </w:t>
-      </w:r>
-      <w:commentRangeStart w:id="13"/>
-      <w:r>
-        <w:rPr>
-          <w:rFonts w:ascii="Times New Roman" w:eastAsia="Times New Roman" w:hAnsi="Times New Roman" w:cs="Times New Roman"/>
-          <w:b/>
-          <w:bCs/>
-          <w:i/>
-          <w:iCs/>
-          <w:color w:val="C00000"/>
-          <w:lang w:eastAsia="fr-CA"/>
-        </w:rPr>
-        <w:t>Do not upload any files ye</w:t>
-      </w:r>
-      <w:r>
-        <w:rPr>
-          <w:rFonts w:ascii="Times New Roman" w:eastAsia="Times New Roman" w:hAnsi="Times New Roman" w:cs="Times New Roman"/>
-          <w:b/>
-          <w:bCs/>
-          <w:i/>
-          <w:iCs/>
-          <w:color w:val="C00000"/>
-          <w:lang w:eastAsia="fr-CA"/>
-        </w:rPr>
-        <w:t>t – this will be done in a higher tier</w:t>
-      </w:r>
-      <w:r>
-        <w:rPr>
-          <w:rFonts w:ascii="Times New Roman" w:eastAsia="Times New Roman" w:hAnsi="Times New Roman" w:cs="Times New Roman"/>
-          <w:color w:val="000000"/>
-          <w:lang w:eastAsia="fr-CA"/>
-        </w:rPr>
-        <w:t>.</w:t>
-      </w:r>
-      <w:commentRangeEnd w:id="13"/>
-      <w:r>
-        <w:rPr>
-          <w:rStyle w:val="Marquedecommentaire"/>
-        </w:rPr>
-        <w:commentReference w:id="13"/>
+        <w:t xml:space="preserve"> It is advised to fill out as many as the metadata fields as possible to maximise findability, though not all will apply to every d</w:t>
+      </w:r>
+      <w:del w:id="72" w:author="Grant Gibson" w:date="2025-05-28T14:03:00Z" w16du:dateUtc="2025-05-28T18:03:00Z">
+        <w:r>
+          <w:rPr>
+            <w:rFonts w:ascii="Times New Roman" w:eastAsia="Times New Roman" w:hAnsi="Times New Roman" w:cs="Times New Roman"/>
+            <w:color w:val="000000"/>
+            <w:lang w:eastAsia="fr-CA"/>
+          </w:rPr>
+          <w:delText>ataset</w:delText>
+        </w:r>
+      </w:del>
+      <w:ins w:id="73" w:author="Grant Gibson" w:date="2025-05-28T14:03:00Z" w16du:dateUtc="2025-05-28T18:03:00Z">
+        <w:r>
+          <w:rPr>
+            <w:rFonts w:ascii="Times New Roman" w:eastAsia="Times New Roman" w:hAnsi="Times New Roman" w:cs="Times New Roman"/>
+            <w:color w:val="000000"/>
+            <w:lang w:eastAsia="fr-CA"/>
+          </w:rPr>
+          <w:t>eposit</w:t>
+        </w:r>
+      </w:ins>
+      <w:r>
+        <w:rPr>
+          <w:rFonts w:ascii="Times New Roman" w:eastAsia="Times New Roman" w:hAnsi="Times New Roman" w:cs="Times New Roman"/>
+          <w:color w:val="000000"/>
+          <w:lang w:eastAsia="fr-CA"/>
+        </w:rPr>
+        <w:t>. Once this is completed users may Save the</w:t>
+      </w:r>
+      <w:ins w:id="74" w:author="Grant Gibson" w:date="2025-05-28T14:04:00Z" w16du:dateUtc="2025-05-28T18:04:00Z">
+        <w:r>
+          <w:rPr>
+            <w:rFonts w:ascii="Times New Roman" w:eastAsia="Times New Roman" w:hAnsi="Times New Roman" w:cs="Times New Roman"/>
+            <w:color w:val="000000"/>
+            <w:lang w:eastAsia="fr-CA"/>
+          </w:rPr>
+          <w:t>ir progress</w:t>
+        </w:r>
+      </w:ins>
+      <w:r>
+        <w:rPr>
+          <w:rFonts w:ascii="Times New Roman" w:eastAsia="Times New Roman" w:hAnsi="Times New Roman" w:cs="Times New Roman"/>
+          <w:color w:val="000000"/>
+          <w:lang w:eastAsia="fr-CA"/>
+        </w:rPr>
+        <w:t xml:space="preserve"> </w:t>
+      </w:r>
+      <w:del w:id="75" w:author="Grant Gibson" w:date="2025-05-28T14:04:00Z" w16du:dateUtc="2025-05-28T18:04:00Z">
+        <w:r>
+          <w:rPr>
+            <w:rFonts w:ascii="Times New Roman" w:eastAsia="Times New Roman" w:hAnsi="Times New Roman" w:cs="Times New Roman"/>
+            <w:color w:val="000000"/>
+            <w:lang w:eastAsia="fr-CA"/>
+          </w:rPr>
+          <w:delText>Dataset</w:delText>
+        </w:r>
+      </w:del>
+      <w:r>
+        <w:rPr>
+          <w:rFonts w:ascii="Times New Roman" w:eastAsia="Times New Roman" w:hAnsi="Times New Roman" w:cs="Times New Roman"/>
+          <w:color w:val="000000"/>
+          <w:lang w:eastAsia="fr-CA"/>
+        </w:rPr>
+        <w:t xml:space="preserve"> and proceed to the next step. </w:t>
+      </w:r>
+      <w:commentRangeStart w:id="76"/>
+      <w:del w:id="77" w:author="Grant Gibson" w:date="2025-05-28T13:57:00Z" w16du:dateUtc="2025-05-28T17:57:00Z">
+        <w:r>
+          <w:rPr>
+            <w:rFonts w:ascii="Times New Roman" w:eastAsia="Times New Roman" w:hAnsi="Times New Roman" w:cs="Times New Roman"/>
+            <w:b/>
+            <w:bCs/>
+            <w:i/>
+            <w:iCs/>
+            <w:color w:val="C00000"/>
+            <w:lang w:eastAsia="fr-CA"/>
+          </w:rPr>
+          <w:delText>Do not upload any files ye</w:delText>
+        </w:r>
+        <w:r>
+          <w:rPr>
+            <w:rFonts w:ascii="Times New Roman" w:eastAsia="Times New Roman" w:hAnsi="Times New Roman" w:cs="Times New Roman"/>
+            <w:b/>
+            <w:bCs/>
+            <w:i/>
+            <w:iCs/>
+            <w:color w:val="C00000"/>
+            <w:lang w:eastAsia="fr-CA"/>
+          </w:rPr>
+          <w:delText>t – this will be done in a higher tier</w:delText>
+        </w:r>
+      </w:del>
+      <w:ins w:id="78" w:author="Grant Gibson" w:date="2025-05-28T13:57:00Z" w16du:dateUtc="2025-05-28T17:57:00Z">
+        <w:r>
+          <w:rPr>
+            <w:rFonts w:ascii="Times New Roman" w:eastAsia="Times New Roman" w:hAnsi="Times New Roman" w:cs="Times New Roman"/>
+            <w:b/>
+            <w:bCs/>
+            <w:i/>
+            <w:iCs/>
+            <w:color w:val="C00000"/>
+            <w:lang w:eastAsia="fr-CA"/>
+          </w:rPr>
+          <w:t>File uploads aren’t part of tier 1</w:t>
+        </w:r>
+      </w:ins>
+      <w:ins w:id="79" w:author="Grant Gibson" w:date="2025-05-28T13:58:00Z" w16du:dateUtc="2025-05-28T17:58:00Z">
+        <w:r>
+          <w:rPr>
+            <w:rFonts w:ascii="Times New Roman" w:eastAsia="Times New Roman" w:hAnsi="Times New Roman" w:cs="Times New Roman"/>
+            <w:b/>
+            <w:bCs/>
+            <w:i/>
+            <w:iCs/>
+            <w:color w:val="C00000"/>
+            <w:lang w:eastAsia="fr-CA"/>
+          </w:rPr>
+          <w:t>. If you have files to deposit as part of your Borealis dataset, guidance is available in the higher tiers.</w:t>
+        </w:r>
+      </w:ins>
+      <w:del w:id="80" w:author="Grant Gibson" w:date="2025-05-28T13:58:00Z" w16du:dateUtc="2025-05-28T17:58:00Z">
+        <w:r>
+          <w:rPr>
+            <w:rFonts w:ascii="Times New Roman" w:eastAsia="Times New Roman" w:hAnsi="Times New Roman" w:cs="Times New Roman"/>
+            <w:color w:val="000000"/>
+            <w:lang w:eastAsia="fr-CA"/>
+          </w:rPr>
+          <w:delText>.</w:delText>
+        </w:r>
+      </w:del>
+      <w:commentRangeEnd w:id="76"/>
+      <w:r>
+        <w:rPr>
+          <w:rStyle w:val="CommentReference"/>
+        </w:rPr>
+        <w:commentReference w:id="76"/>
       </w:r>
     </w:p>
     <w:p>
@@ -4011,8 +4915,25 @@
           <w:color w:val="000000"/>
           <w:lang w:eastAsia="fr-CA"/>
         </w:rPr>
-        <w:lastRenderedPageBreak/>
-        <w:t>After saving the dataset, depositors can go back and edit their metadata in newly available metadata sections (“Add + Edit Metadata” button</w:t>
+        <w:t>After saving the</w:t>
+      </w:r>
+      <w:ins w:id="81" w:author="Grant Gibson" w:date="2025-05-28T14:04:00Z" w16du:dateUtc="2025-05-28T18:04:00Z">
+        <w:r>
+          <w:rPr>
+            <w:rFonts w:ascii="Times New Roman" w:eastAsia="Times New Roman" w:hAnsi="Times New Roman" w:cs="Times New Roman"/>
+            <w:color w:val="000000"/>
+            <w:lang w:eastAsia="fr-CA"/>
+          </w:rPr>
+          <w:t xml:space="preserve"> Borealis</w:t>
+        </w:r>
+      </w:ins>
+      <w:r>
+        <w:rPr>
+          <w:rFonts w:ascii="Times New Roman" w:eastAsia="Times New Roman" w:hAnsi="Times New Roman" w:cs="Times New Roman"/>
+          <w:color w:val="000000"/>
+          <w:lang w:eastAsia="fr-CA"/>
+        </w:rPr>
+        <w:t xml:space="preserve"> dataset, depositors can go back and edit their metadata in newly available metadata sections (“Add + Edit Metadata” button</w:t>
       </w:r>
       <w:r>
         <w:rPr>
@@ -4042,7 +4963,7 @@
     </w:p>
     <w:p>
       <w:pPr>
-        <w:pStyle w:val="Paragraphedeliste"/>
+        <w:pStyle w:val="ListParagraph"/>
         <w:numPr>
           <w:ilvl w:val="0"/>
           <w:numId w:val="14"/>
@@ -4053,7 +4974,7 @@
           <w:lang w:eastAsia="fr-CA"/>
         </w:rPr>
       </w:pPr>
-      <w:commentRangeStart w:id="14"/>
+      <w:commentRangeStart w:id="82"/>
       <w:r>
         <w:rPr>
           <w:rFonts w:ascii="Times New Roman" w:eastAsia="Times New Roman" w:hAnsi="Times New Roman" w:cs="Times New Roman"/>
@@ -4068,12 +4989,42 @@
           <w:color w:val="000000"/>
           <w:lang w:eastAsia="fr-CA"/>
         </w:rPr>
-        <w:t xml:space="preserve"> (geographical region data that pertains to the dataset);</w:t>
-      </w:r>
-    </w:p>
-    <w:p>
-      <w:pPr>
-        <w:pStyle w:val="Paragraphedeliste"/>
+        <w:t xml:space="preserve"> (geographical region data that pertains to the d</w:t>
+      </w:r>
+      <w:del w:id="83" w:author="Grant Gibson" w:date="2025-05-28T14:04:00Z" w16du:dateUtc="2025-05-28T18:04:00Z">
+        <w:r>
+          <w:rPr>
+            <w:rFonts w:ascii="Times New Roman" w:eastAsia="Times New Roman" w:hAnsi="Times New Roman" w:cs="Times New Roman"/>
+            <w:color w:val="000000"/>
+            <w:lang w:eastAsia="fr-CA"/>
+          </w:rPr>
+          <w:delText>ataset</w:delText>
+        </w:r>
+      </w:del>
+      <w:ins w:id="84" w:author="Grant Gibson" w:date="2025-05-28T14:04:00Z" w16du:dateUtc="2025-05-28T18:04:00Z">
+        <w:r>
+          <w:rPr>
+            <w:rFonts w:ascii="Times New Roman" w:eastAsia="Times New Roman" w:hAnsi="Times New Roman" w:cs="Times New Roman"/>
+            <w:color w:val="000000"/>
+            <w:lang w:eastAsia="fr-CA"/>
+          </w:rPr>
+          <w:t>eposit</w:t>
+        </w:r>
+      </w:ins>
+      <w:proofErr w:type="gramStart"/>
+      <w:r>
+        <w:rPr>
+          <w:rFonts w:ascii="Times New Roman" w:eastAsia="Times New Roman" w:hAnsi="Times New Roman" w:cs="Times New Roman"/>
+          <w:color w:val="000000"/>
+          <w:lang w:eastAsia="fr-CA"/>
+        </w:rPr>
+        <w:t>);</w:t>
+      </w:r>
+      <w:proofErr w:type="gramEnd"/>
+    </w:p>
+    <w:p>
+      <w:pPr>
+        <w:pStyle w:val="ListParagraph"/>
         <w:numPr>
           <w:ilvl w:val="0"/>
           <w:numId w:val="14"/>
@@ -4103,7 +5054,7 @@
     </w:p>
     <w:p>
       <w:pPr>
-        <w:pStyle w:val="Paragraphedeliste"/>
+        <w:pStyle w:val="ListParagraph"/>
         <w:numPr>
           <w:ilvl w:val="0"/>
           <w:numId w:val="14"/>
@@ -4133,7 +5084,7 @@
     </w:p>
     <w:p>
       <w:pPr>
-        <w:pStyle w:val="Paragraphedeliste"/>
+        <w:pStyle w:val="ListParagraph"/>
         <w:numPr>
           <w:ilvl w:val="0"/>
           <w:numId w:val="14"/>
@@ -4163,7 +5114,7 @@
     </w:p>
     <w:p>
       <w:pPr>
-        <w:pStyle w:val="Paragraphedeliste"/>
+        <w:pStyle w:val="ListParagraph"/>
         <w:numPr>
           <w:ilvl w:val="0"/>
           <w:numId w:val="14"/>
@@ -4193,7 +5144,7 @@
     </w:p>
     <w:p>
       <w:pPr>
-        <w:pStyle w:val="Paragraphedeliste"/>
+        <w:pStyle w:val="ListParagraph"/>
         <w:numPr>
           <w:ilvl w:val="0"/>
           <w:numId w:val="14"/>
@@ -4212,12 +5163,12 @@
         </w:rPr>
         <w:t>Computational Workflow Metadata</w:t>
       </w:r>
-      <w:commentRangeEnd w:id="14"/>
-      <w:r>
-        <w:rPr>
-          <w:rStyle w:val="Marquedecommentaire"/>
-        </w:rPr>
-        <w:commentReference w:id="14"/>
+      <w:commentRangeEnd w:id="82"/>
+      <w:r>
+        <w:rPr>
+          <w:rStyle w:val="CommentReference"/>
+        </w:rPr>
+        <w:commentReference w:id="82"/>
       </w:r>
       <w:r>
         <w:rPr>
@@ -4289,7 +5240,7 @@
           <w:lang w:eastAsia="fr-CA"/>
         </w:rPr>
       </w:pPr>
-      <w:commentRangeStart w:id="15"/>
+      <w:commentRangeStart w:id="85"/>
       <w:r>
         <w:rPr>
           <w:rFonts w:ascii="Times New Roman" w:eastAsia="Times New Roman" w:hAnsi="Times New Roman" w:cs="Times New Roman"/>
@@ -4300,12 +5251,12 @@
         </w:rPr>
         <w:t>Accomplished so far</w:t>
       </w:r>
-      <w:commentRangeEnd w:id="15"/>
-      <w:r>
-        <w:rPr>
-          <w:rStyle w:val="Marquedecommentaire"/>
-        </w:rPr>
-        <w:commentReference w:id="15"/>
+      <w:commentRangeEnd w:id="85"/>
+      <w:r>
+        <w:rPr>
+          <w:rStyle w:val="CommentReference"/>
+        </w:rPr>
+        <w:commentReference w:id="85"/>
       </w:r>
     </w:p>
     <w:p>
@@ -4338,7 +5289,25 @@
           <w:color w:val="000000"/>
           <w:lang w:eastAsia="fr-CA"/>
         </w:rPr>
-        <w:t xml:space="preserve">, your dataset will have a </w:t>
+        <w:t>, your</w:t>
+      </w:r>
+      <w:ins w:id="86" w:author="Grant Gibson" w:date="2025-05-28T14:05:00Z" w16du:dateUtc="2025-05-28T18:05:00Z">
+        <w:r>
+          <w:rPr>
+            <w:rFonts w:ascii="Times New Roman" w:eastAsia="Times New Roman" w:hAnsi="Times New Roman" w:cs="Times New Roman"/>
+            <w:color w:val="000000"/>
+            <w:lang w:eastAsia="fr-CA"/>
+          </w:rPr>
+          <w:t xml:space="preserve"> Borealis</w:t>
+        </w:r>
+      </w:ins>
+      <w:r>
+        <w:rPr>
+          <w:rFonts w:ascii="Times New Roman" w:eastAsia="Times New Roman" w:hAnsi="Times New Roman" w:cs="Times New Roman"/>
+          <w:color w:val="000000"/>
+          <w:lang w:eastAsia="fr-CA"/>
+        </w:rPr>
+        <w:t xml:space="preserve"> dataset will have a </w:t>
       </w:r>
       <w:r>
         <w:rPr>
@@ -4458,7 +5427,7 @@
         </w:rPr>
         <w:t>Is moving forward to tier 2 the right thing for you?</w:t>
       </w:r>
-      <w:commentRangeStart w:id="16"/>
+      <w:commentRangeStart w:id="87"/>
       <w:r>
         <w:rPr>
           <w:rFonts w:ascii="Times New Roman" w:eastAsia="Times New Roman" w:hAnsi="Times New Roman" w:cs="Times New Roman"/>
@@ -4469,12 +5438,12 @@
         </w:rPr>
         <w:t>:</w:t>
       </w:r>
-      <w:commentRangeEnd w:id="16"/>
-      <w:r>
-        <w:rPr>
-          <w:rStyle w:val="Marquedecommentaire"/>
-        </w:rPr>
-        <w:commentReference w:id="16"/>
+      <w:commentRangeEnd w:id="87"/>
+      <w:r>
+        <w:rPr>
+          <w:rStyle w:val="CommentReference"/>
+        </w:rPr>
+        <w:commentReference w:id="87"/>
       </w:r>
       <w:r>
         <w:rPr>
@@ -4541,7 +5510,43 @@
           <w:color w:val="000000"/>
           <w:lang w:eastAsia="fr-CA"/>
         </w:rPr>
-        <w:t xml:space="preserve"> can come back later after publishing to expand the dataset. </w:t>
+        <w:t xml:space="preserve"> can come back later after publishing to expand the </w:t>
+      </w:r>
+      <w:del w:id="88" w:author="Grant Gibson" w:date="2025-05-28T14:05:00Z" w16du:dateUtc="2025-05-28T18:05:00Z">
+        <w:r>
+          <w:rPr>
+            <w:rFonts w:ascii="Times New Roman" w:eastAsia="Times New Roman" w:hAnsi="Times New Roman" w:cs="Times New Roman"/>
+            <w:color w:val="000000"/>
+            <w:lang w:eastAsia="fr-CA"/>
+          </w:rPr>
+          <w:delText>dataset</w:delText>
+        </w:r>
+      </w:del>
+      <w:ins w:id="89" w:author="Grant Gibson" w:date="2025-05-28T14:05:00Z" w16du:dateUtc="2025-05-28T18:05:00Z">
+        <w:r>
+          <w:rPr>
+            <w:rFonts w:ascii="Times New Roman" w:eastAsia="Times New Roman" w:hAnsi="Times New Roman" w:cs="Times New Roman"/>
+            <w:color w:val="000000"/>
+            <w:lang w:eastAsia="fr-CA"/>
+          </w:rPr>
+          <w:t>d</w:t>
+        </w:r>
+        <w:r>
+          <w:rPr>
+            <w:rFonts w:ascii="Times New Roman" w:eastAsia="Times New Roman" w:hAnsi="Times New Roman" w:cs="Times New Roman"/>
+            <w:color w:val="000000"/>
+            <w:lang w:eastAsia="fr-CA"/>
+          </w:rPr>
+          <w:t>eposit</w:t>
+        </w:r>
+      </w:ins>
+      <w:r>
+        <w:rPr>
+          <w:rFonts w:ascii="Times New Roman" w:eastAsia="Times New Roman" w:hAnsi="Times New Roman" w:cs="Times New Roman"/>
+          <w:color w:val="000000"/>
+          <w:lang w:eastAsia="fr-CA"/>
+        </w:rPr>
+        <w:t xml:space="preserve">. </w:t>
       </w:r>
     </w:p>
     <w:p>
@@ -4633,15 +5638,89 @@
           <w:lang w:eastAsia="fr-CA"/>
         </w:rPr>
       </w:pPr>
-      <w:commentRangeStart w:id="17"/>
-      <w:r>
-        <w:rPr>
-          <w:rFonts w:ascii="Times New Roman" w:eastAsia="Times New Roman" w:hAnsi="Times New Roman" w:cs="Times New Roman"/>
-          <w:color w:val="000000"/>
-          <w:lang w:eastAsia="fr-CA"/>
-        </w:rPr>
-        <w:t>This step does not necessarily make the dataset more findable by means of search engines; that is, it will not add any substantial machine readable metadata. It will however contextualise the present metadata. While the manually added metadata allows for findability, it can be rather limited in describing what the dataset is a stand-in for</w:t>
-      </w:r>
+      <w:commentRangeStart w:id="90"/>
+      <w:r>
+        <w:rPr>
+          <w:rFonts w:ascii="Times New Roman" w:eastAsia="Times New Roman" w:hAnsi="Times New Roman" w:cs="Times New Roman"/>
+          <w:color w:val="000000"/>
+          <w:lang w:eastAsia="fr-CA"/>
+        </w:rPr>
+        <w:t xml:space="preserve">This step does not necessarily make the </w:t>
+      </w:r>
+      <w:ins w:id="91" w:author="Grant Gibson" w:date="2025-05-28T14:05:00Z" w16du:dateUtc="2025-05-28T18:05:00Z">
+        <w:r>
+          <w:rPr>
+            <w:rFonts w:ascii="Times New Roman" w:eastAsia="Times New Roman" w:hAnsi="Times New Roman" w:cs="Times New Roman"/>
+            <w:color w:val="000000"/>
+            <w:lang w:eastAsia="fr-CA"/>
+          </w:rPr>
+          <w:t xml:space="preserve">Borealis </w:t>
+        </w:r>
+      </w:ins>
+      <w:r>
+        <w:rPr>
+          <w:rFonts w:ascii="Times New Roman" w:eastAsia="Times New Roman" w:hAnsi="Times New Roman" w:cs="Times New Roman"/>
+          <w:color w:val="000000"/>
+          <w:lang w:eastAsia="fr-CA"/>
+        </w:rPr>
+        <w:t xml:space="preserve">dataset more findable by means of search engines; that is, it will not add any substantial </w:t>
+      </w:r>
+      <w:proofErr w:type="gramStart"/>
+      <w:r>
+        <w:rPr>
+          <w:rFonts w:ascii="Times New Roman" w:eastAsia="Times New Roman" w:hAnsi="Times New Roman" w:cs="Times New Roman"/>
+          <w:color w:val="000000"/>
+          <w:lang w:eastAsia="fr-CA"/>
+        </w:rPr>
+        <w:t>machine readable</w:t>
+      </w:r>
+      <w:proofErr w:type="gramEnd"/>
+      <w:r>
+        <w:rPr>
+          <w:rFonts w:ascii="Times New Roman" w:eastAsia="Times New Roman" w:hAnsi="Times New Roman" w:cs="Times New Roman"/>
+          <w:color w:val="000000"/>
+          <w:lang w:eastAsia="fr-CA"/>
+        </w:rPr>
+        <w:t xml:space="preserve"> metadata. It will however contextualise the present metadata. While the manually added metadata allows for findability, it can be rather limited in describing what the </w:t>
+      </w:r>
+      <w:ins w:id="92" w:author="Grant Gibson" w:date="2025-05-28T14:06:00Z" w16du:dateUtc="2025-05-28T18:06:00Z">
+        <w:r>
+          <w:rPr>
+            <w:rFonts w:ascii="Times New Roman" w:eastAsia="Times New Roman" w:hAnsi="Times New Roman" w:cs="Times New Roman"/>
+            <w:color w:val="000000"/>
+            <w:lang w:eastAsia="fr-CA"/>
+          </w:rPr>
+          <w:t xml:space="preserve">contents of the restricted </w:t>
+        </w:r>
+      </w:ins>
+      <w:r>
+        <w:rPr>
+          <w:rFonts w:ascii="Times New Roman" w:eastAsia="Times New Roman" w:hAnsi="Times New Roman" w:cs="Times New Roman"/>
+          <w:color w:val="000000"/>
+          <w:lang w:eastAsia="fr-CA"/>
+        </w:rPr>
+        <w:t xml:space="preserve">dataset </w:t>
+      </w:r>
+      <w:del w:id="93" w:author="Grant Gibson" w:date="2025-05-28T14:06:00Z" w16du:dateUtc="2025-05-28T18:06:00Z">
+        <w:r>
+          <w:rPr>
+            <w:rFonts w:ascii="Times New Roman" w:eastAsia="Times New Roman" w:hAnsi="Times New Roman" w:cs="Times New Roman"/>
+            <w:color w:val="000000"/>
+            <w:lang w:eastAsia="fr-CA"/>
+          </w:rPr>
+          <w:delText>is a stand-in for</w:delText>
+        </w:r>
+      </w:del>
+      <w:ins w:id="94" w:author="Grant Gibson" w:date="2025-05-28T14:06:00Z" w16du:dateUtc="2025-05-28T18:06:00Z">
+        <w:r>
+          <w:rPr>
+            <w:rFonts w:ascii="Times New Roman" w:eastAsia="Times New Roman" w:hAnsi="Times New Roman" w:cs="Times New Roman"/>
+            <w:color w:val="000000"/>
+            <w:lang w:eastAsia="fr-CA"/>
+          </w:rPr>
+          <w:t>are</w:t>
+        </w:r>
+      </w:ins>
       <w:r>
         <w:rPr>
           <w:rFonts w:ascii="Times New Roman" w:eastAsia="Times New Roman" w:hAnsi="Times New Roman" w:cs="Times New Roman"/>
@@ -4656,7 +5735,71 @@
           <w:color w:val="000000"/>
           <w:lang w:eastAsia="fr-CA"/>
         </w:rPr>
-        <w:t xml:space="preserve"> The submission of supporting documentation will provide a more in-depth description of what the study itself contains. This can be particularly useful if the collected data was not used or referred to in a published research article. As such, tier 2 provides a human element that will help inform other researchers of the nature of the data.  </w:t>
+        <w:t xml:space="preserve"> The submission of supporting documentation will provide a more in-depth description of what the </w:t>
+      </w:r>
+      <w:del w:id="95" w:author="Grant Gibson" w:date="2025-05-28T14:06:00Z" w16du:dateUtc="2025-05-28T18:06:00Z">
+        <w:r>
+          <w:rPr>
+            <w:rFonts w:ascii="Times New Roman" w:eastAsia="Times New Roman" w:hAnsi="Times New Roman" w:cs="Times New Roman"/>
+            <w:color w:val="000000"/>
+            <w:lang w:eastAsia="fr-CA"/>
+          </w:rPr>
+          <w:delText>study</w:delText>
+        </w:r>
+      </w:del>
+      <w:ins w:id="96" w:author="Grant Gibson" w:date="2025-05-28T14:06:00Z" w16du:dateUtc="2025-05-28T18:06:00Z">
+        <w:r>
+          <w:rPr>
+            <w:rFonts w:ascii="Times New Roman" w:eastAsia="Times New Roman" w:hAnsi="Times New Roman" w:cs="Times New Roman"/>
+            <w:color w:val="000000"/>
+            <w:lang w:eastAsia="fr-CA"/>
+          </w:rPr>
+          <w:t>dataset</w:t>
+        </w:r>
+      </w:ins>
+      <w:r>
+        <w:rPr>
+          <w:rFonts w:ascii="Times New Roman" w:eastAsia="Times New Roman" w:hAnsi="Times New Roman" w:cs="Times New Roman"/>
+          <w:color w:val="000000"/>
+          <w:lang w:eastAsia="fr-CA"/>
+        </w:rPr>
+        <w:t xml:space="preserve"> itself contains. This can be particularly useful if the collected data was not used or referred to in</w:t>
+      </w:r>
+      <w:ins w:id="97" w:author="Grant Gibson" w:date="2025-05-28T14:17:00Z" w16du:dateUtc="2025-05-28T18:17:00Z">
+        <w:r>
+          <w:rPr>
+            <w:rFonts w:ascii="Times New Roman" w:eastAsia="Times New Roman" w:hAnsi="Times New Roman" w:cs="Times New Roman"/>
+            <w:color w:val="000000"/>
+            <w:lang w:eastAsia="fr-CA"/>
+          </w:rPr>
+          <w:t xml:space="preserve"> depth in</w:t>
+        </w:r>
+      </w:ins>
+      <w:r>
+        <w:rPr>
+          <w:rFonts w:ascii="Times New Roman" w:eastAsia="Times New Roman" w:hAnsi="Times New Roman" w:cs="Times New Roman"/>
+          <w:color w:val="000000"/>
+          <w:lang w:eastAsia="fr-CA"/>
+        </w:rPr>
+        <w:t xml:space="preserve"> a published research article. As such, tier 2 provides a human element that will help inform other researchers of the nature of the data</w:t>
+      </w:r>
+      <w:ins w:id="98" w:author="Grant Gibson" w:date="2025-05-28T14:06:00Z" w16du:dateUtc="2025-05-28T18:06:00Z">
+        <w:r>
+          <w:rPr>
+            <w:rFonts w:ascii="Times New Roman" w:eastAsia="Times New Roman" w:hAnsi="Times New Roman" w:cs="Times New Roman"/>
+            <w:color w:val="000000"/>
+            <w:lang w:eastAsia="fr-CA"/>
+          </w:rPr>
+          <w:t>set</w:t>
+        </w:r>
+      </w:ins>
+      <w:r>
+        <w:rPr>
+          <w:rFonts w:ascii="Times New Roman" w:eastAsia="Times New Roman" w:hAnsi="Times New Roman" w:cs="Times New Roman"/>
+          <w:color w:val="000000"/>
+          <w:lang w:eastAsia="fr-CA"/>
+        </w:rPr>
+        <w:t xml:space="preserve">.  </w:t>
       </w:r>
     </w:p>
     <w:p>
@@ -4674,16 +5817,151 @@
           <w:color w:val="000000"/>
           <w:lang w:eastAsia="fr-CA"/>
         </w:rPr>
-        <w:lastRenderedPageBreak/>
-        <w:t>In this case, a simple .txt, .docx, .pdf or other text format is sufficient to provide vague contextualisation for the dataset. This contextualising file can be used to explain the goal of the study at hand, rationale,</w:t>
-      </w:r>
-      <w:r>
-        <w:rPr>
-          <w:rFonts w:ascii="Times New Roman" w:eastAsia="Times New Roman" w:hAnsi="Times New Roman" w:cs="Times New Roman"/>
-          <w:color w:val="000000"/>
-          <w:lang w:eastAsia="fr-CA"/>
-        </w:rPr>
-        <w:t xml:space="preserve"> collected data,</w:t>
+        <w:t xml:space="preserve">In this case, a simple .txt, .docx, .pdf or other text format is sufficient to provide </w:t>
+      </w:r>
+      <w:del w:id="99" w:author="Grant Gibson" w:date="2025-05-28T14:07:00Z" w16du:dateUtc="2025-05-28T18:07:00Z">
+        <w:r>
+          <w:rPr>
+            <w:rFonts w:ascii="Times New Roman" w:eastAsia="Times New Roman" w:hAnsi="Times New Roman" w:cs="Times New Roman"/>
+            <w:color w:val="000000"/>
+            <w:lang w:eastAsia="fr-CA"/>
+          </w:rPr>
+          <w:delText xml:space="preserve">vague </w:delText>
+        </w:r>
+      </w:del>
+      <w:r>
+        <w:rPr>
+          <w:rFonts w:ascii="Times New Roman" w:eastAsia="Times New Roman" w:hAnsi="Times New Roman" w:cs="Times New Roman"/>
+          <w:color w:val="000000"/>
+          <w:lang w:eastAsia="fr-CA"/>
+        </w:rPr>
+        <w:t>context</w:t>
+      </w:r>
+      <w:del w:id="100" w:author="Grant Gibson" w:date="2025-05-28T14:07:00Z" w16du:dateUtc="2025-05-28T18:07:00Z">
+        <w:r>
+          <w:rPr>
+            <w:rFonts w:ascii="Times New Roman" w:eastAsia="Times New Roman" w:hAnsi="Times New Roman" w:cs="Times New Roman"/>
+            <w:color w:val="000000"/>
+            <w:lang w:eastAsia="fr-CA"/>
+          </w:rPr>
+          <w:delText>ualisation</w:delText>
+        </w:r>
+      </w:del>
+      <w:r>
+        <w:rPr>
+          <w:rFonts w:ascii="Times New Roman" w:eastAsia="Times New Roman" w:hAnsi="Times New Roman" w:cs="Times New Roman"/>
+          <w:color w:val="000000"/>
+          <w:lang w:eastAsia="fr-CA"/>
+        </w:rPr>
+        <w:t xml:space="preserve"> for the dataset. This context</w:t>
+      </w:r>
+      <w:del w:id="101" w:author="Grant Gibson" w:date="2025-05-28T14:07:00Z" w16du:dateUtc="2025-05-28T18:07:00Z">
+        <w:r>
+          <w:rPr>
+            <w:rFonts w:ascii="Times New Roman" w:eastAsia="Times New Roman" w:hAnsi="Times New Roman" w:cs="Times New Roman"/>
+            <w:color w:val="000000"/>
+            <w:lang w:eastAsia="fr-CA"/>
+          </w:rPr>
+          <w:delText>ualising</w:delText>
+        </w:r>
+      </w:del>
+      <w:r>
+        <w:rPr>
+          <w:rFonts w:ascii="Times New Roman" w:eastAsia="Times New Roman" w:hAnsi="Times New Roman" w:cs="Times New Roman"/>
+          <w:color w:val="000000"/>
+          <w:lang w:eastAsia="fr-CA"/>
+        </w:rPr>
+        <w:t xml:space="preserve"> file can be used to explain the goal</w:t>
+      </w:r>
+      <w:ins w:id="102" w:author="Grant Gibson" w:date="2025-05-28T14:07:00Z" w16du:dateUtc="2025-05-28T18:07:00Z">
+        <w:r>
+          <w:rPr>
+            <w:rFonts w:ascii="Times New Roman" w:eastAsia="Times New Roman" w:hAnsi="Times New Roman" w:cs="Times New Roman"/>
+            <w:color w:val="000000"/>
+            <w:lang w:eastAsia="fr-CA"/>
+          </w:rPr>
+          <w:t xml:space="preserve"> or rationale</w:t>
+        </w:r>
+      </w:ins>
+      <w:r>
+        <w:rPr>
+          <w:rFonts w:ascii="Times New Roman" w:eastAsia="Times New Roman" w:hAnsi="Times New Roman" w:cs="Times New Roman"/>
+          <w:color w:val="000000"/>
+          <w:lang w:eastAsia="fr-CA"/>
+        </w:rPr>
+        <w:t xml:space="preserve"> of </w:t>
+      </w:r>
+      <w:ins w:id="103" w:author="Grant Gibson" w:date="2025-05-28T14:07:00Z" w16du:dateUtc="2025-05-28T18:07:00Z">
+        <w:r>
+          <w:rPr>
+            <w:rFonts w:ascii="Times New Roman" w:eastAsia="Times New Roman" w:hAnsi="Times New Roman" w:cs="Times New Roman"/>
+            <w:color w:val="000000"/>
+            <w:lang w:eastAsia="fr-CA"/>
+          </w:rPr>
+          <w:t>an original</w:t>
+        </w:r>
+      </w:ins>
+      <w:del w:id="104" w:author="Grant Gibson" w:date="2025-05-28T14:07:00Z" w16du:dateUtc="2025-05-28T18:07:00Z">
+        <w:r>
+          <w:rPr>
+            <w:rFonts w:ascii="Times New Roman" w:eastAsia="Times New Roman" w:hAnsi="Times New Roman" w:cs="Times New Roman"/>
+            <w:color w:val="000000"/>
+            <w:lang w:eastAsia="fr-CA"/>
+          </w:rPr>
+          <w:delText>the</w:delText>
+        </w:r>
+      </w:del>
+      <w:r>
+        <w:rPr>
+          <w:rFonts w:ascii="Times New Roman" w:eastAsia="Times New Roman" w:hAnsi="Times New Roman" w:cs="Times New Roman"/>
+          <w:color w:val="000000"/>
+          <w:lang w:eastAsia="fr-CA"/>
+        </w:rPr>
+        <w:t xml:space="preserve"> study</w:t>
+      </w:r>
+      <w:del w:id="105" w:author="Grant Gibson" w:date="2025-05-28T14:07:00Z" w16du:dateUtc="2025-05-28T18:07:00Z">
+        <w:r>
+          <w:rPr>
+            <w:rFonts w:ascii="Times New Roman" w:eastAsia="Times New Roman" w:hAnsi="Times New Roman" w:cs="Times New Roman"/>
+            <w:color w:val="000000"/>
+            <w:lang w:eastAsia="fr-CA"/>
+          </w:rPr>
+          <w:delText xml:space="preserve"> at hand</w:delText>
+        </w:r>
+      </w:del>
+      <w:r>
+        <w:rPr>
+          <w:rFonts w:ascii="Times New Roman" w:eastAsia="Times New Roman" w:hAnsi="Times New Roman" w:cs="Times New Roman"/>
+          <w:color w:val="000000"/>
+          <w:lang w:eastAsia="fr-CA"/>
+        </w:rPr>
+        <w:t xml:space="preserve">, </w:t>
+      </w:r>
+      <w:del w:id="106" w:author="Grant Gibson" w:date="2025-05-28T14:07:00Z" w16du:dateUtc="2025-05-28T18:07:00Z">
+        <w:r>
+          <w:rPr>
+            <w:rFonts w:ascii="Times New Roman" w:eastAsia="Times New Roman" w:hAnsi="Times New Roman" w:cs="Times New Roman"/>
+            <w:color w:val="000000"/>
+            <w:lang w:eastAsia="fr-CA"/>
+          </w:rPr>
+          <w:delText>rationale,</w:delText>
+        </w:r>
+        <w:r>
+          <w:rPr>
+            <w:rFonts w:ascii="Times New Roman" w:eastAsia="Times New Roman" w:hAnsi="Times New Roman" w:cs="Times New Roman"/>
+            <w:color w:val="000000"/>
+            <w:lang w:eastAsia="fr-CA"/>
+          </w:rPr>
+          <w:delText xml:space="preserve"> </w:delText>
+        </w:r>
+      </w:del>
+      <w:r>
+        <w:rPr>
+          <w:rFonts w:ascii="Times New Roman" w:eastAsia="Times New Roman" w:hAnsi="Times New Roman" w:cs="Times New Roman"/>
+          <w:color w:val="000000"/>
+          <w:lang w:eastAsia="fr-CA"/>
+        </w:rPr>
+        <w:t>collected data,</w:t>
       </w:r>
       <w:r>
         <w:rPr>
@@ -4717,10 +5995,10 @@
         </w:rPr>
         <w:t xml:space="preserve">An in-depth upload guide can be found on the Borealis </w:t>
       </w:r>
-      <w:hyperlink r:id="rId29" w:anchor="Uploading-Files-to-a-Dataset" w:history="1">
-        <w:r>
-          <w:rPr>
-            <w:rStyle w:val="Hyperlien"/>
+      <w:hyperlink r:id="rId30" w:anchor="Uploading-Files-to-a-Dataset" w:history="1">
+        <w:r>
+          <w:rPr>
+            <w:rStyle w:val="Hyperlink"/>
             <w:rFonts w:ascii="Times New Roman" w:eastAsia="Times New Roman" w:hAnsi="Times New Roman" w:cs="Times New Roman"/>
             <w:lang w:eastAsia="fr-CA"/>
           </w:rPr>
@@ -4735,12 +6013,12 @@
         </w:rPr>
         <w:t xml:space="preserve"> guide.</w:t>
       </w:r>
-      <w:commentRangeEnd w:id="17"/>
-      <w:r>
-        <w:rPr>
-          <w:rStyle w:val="Marquedecommentaire"/>
-        </w:rPr>
-        <w:commentReference w:id="17"/>
+      <w:commentRangeEnd w:id="90"/>
+      <w:r>
+        <w:rPr>
+          <w:rStyle w:val="CommentReference"/>
+        </w:rPr>
+        <w:commentReference w:id="90"/>
       </w:r>
     </w:p>
     <w:p>
@@ -4817,18 +6095,247 @@
       <w:r>
         <w:rPr>
           <w:rFonts w:ascii="Times New Roman" w:eastAsia="Times New Roman" w:hAnsi="Times New Roman" w:cs="Times New Roman"/>
+          <w:color w:val="000000"/>
+          <w:sz w:val="28"/>
+          <w:szCs w:val="28"/>
+          <w:lang w:eastAsia="fr-CA"/>
+        </w:rPr>
+        <w:t xml:space="preserve">Step 6: </w:t>
+      </w:r>
+      <w:r>
+        <w:rPr>
+          <w:rFonts w:ascii="Times New Roman" w:eastAsia="Times New Roman" w:hAnsi="Times New Roman" w:cs="Times New Roman"/>
+          <w:color w:val="000000"/>
+          <w:sz w:val="28"/>
+          <w:szCs w:val="28"/>
+          <w:lang w:eastAsia="fr-CA"/>
+        </w:rPr>
+        <w:t xml:space="preserve">Thinking About Tabular </w:t>
+      </w:r>
+      <w:r>
+        <w:rPr>
+          <w:rFonts w:ascii="Times New Roman" w:eastAsia="Times New Roman" w:hAnsi="Times New Roman" w:cs="Times New Roman"/>
+          <w:color w:val="000000"/>
+          <w:sz w:val="28"/>
+          <w:szCs w:val="28"/>
+          <w:lang w:eastAsia="fr-CA"/>
+        </w:rPr>
+        <w:t>File Preparation</w:t>
+      </w:r>
+    </w:p>
+    <w:p>
+      <w:pPr>
+        <w:spacing w:after="120"/>
+        <w:rPr>
+          <w:rFonts w:ascii="Times New Roman" w:eastAsia="Times New Roman" w:hAnsi="Times New Roman" w:cs="Times New Roman"/>
+          <w:color w:val="000000"/>
+          <w:sz w:val="28"/>
+          <w:szCs w:val="28"/>
+          <w:lang w:eastAsia="fr-CA"/>
+        </w:rPr>
+      </w:pPr>
+      <w:ins w:id="107" w:author="Grant Gibson" w:date="2025-05-28T14:08:00Z" w16du:dateUtc="2025-05-28T18:08:00Z">
+        <w:r>
+          <w:rPr>
+            <w:noProof/>
+          </w:rPr>
+          <w:lastRenderedPageBreak/>
+          <mc:AlternateContent>
+            <mc:Choice Requires="wps">
+              <w:drawing>
+                <wp:anchor distT="0" distB="0" distL="114300" distR="114300" simplePos="0" relativeHeight="251669504" behindDoc="0" locked="0" layoutInCell="1" allowOverlap="1" wp14:anchorId="0D5C33B3" wp14:editId="06AD2BA0">
+                  <wp:simplePos x="0" y="0"/>
+                  <wp:positionH relativeFrom="column">
+                    <wp:posOffset>105410</wp:posOffset>
+                  </wp:positionH>
+                  <wp:positionV relativeFrom="paragraph">
+                    <wp:posOffset>5080</wp:posOffset>
+                  </wp:positionV>
+                  <wp:extent cx="5575935" cy="457200"/>
+                  <wp:effectExtent l="0" t="0" r="5715" b="0"/>
+                  <wp:wrapSquare wrapText="bothSides"/>
+                  <wp:docPr id="1115835263" name="Text Box 1"/>
+                  <wp:cNvGraphicFramePr/>
+                  <a:graphic xmlns:a="http://schemas.openxmlformats.org/drawingml/2006/main">
+                    <a:graphicData uri="http://schemas.microsoft.com/office/word/2010/wordprocessingShape">
+                      <wps:wsp>
+                        <wps:cNvSpPr txBox="1"/>
+                        <wps:spPr>
+                          <a:xfrm>
+                            <a:off x="0" y="0"/>
+                            <a:ext cx="5575935" cy="457200"/>
+                          </a:xfrm>
+                          <a:prstGeom prst="rect">
+                            <a:avLst/>
+                          </a:prstGeom>
+                          <a:solidFill>
+                            <a:prstClr val="white"/>
+                          </a:solidFill>
+                          <a:ln>
+                            <a:noFill/>
+                          </a:ln>
+                        </wps:spPr>
+                        <wps:txbx>
+                          <w:txbxContent>
+                            <w:p>
+                              <w:pPr>
+                                <w:pStyle w:val="Caption"/>
+                                <w:rPr>
+                                  <w:rFonts w:ascii="Times New Roman" w:eastAsia="Times New Roman" w:hAnsi="Times New Roman" w:cs="Times New Roman"/>
+                                  <w:noProof/>
+                                  <w:color w:val="000000"/>
+                                  <w:lang w:eastAsia="fr-CA"/>
+                                </w:rPr>
+                                <w:pPrChange w:id="108" w:author="Grant Gibson" w:date="2025-05-28T14:08:00Z" w16du:dateUtc="2025-05-28T18:08:00Z">
+                                  <w:pPr/>
+                                </w:pPrChange>
+                              </w:pPr>
+                              <w:ins w:id="109" w:author="Grant Gibson" w:date="2025-05-28T14:08:00Z" w16du:dateUtc="2025-05-28T18:08:00Z">
+                                <w:r>
+                                  <w:t xml:space="preserve">Figure </w:t>
+                                </w:r>
+                              </w:ins>
+                              <w:ins w:id="110" w:author="Grant Gibson" w:date="2025-05-28T14:14:00Z" w16du:dateUtc="2025-05-28T18:14:00Z">
+                                <w:r>
+                                  <w:fldChar w:fldCharType="begin"/>
+                                </w:r>
+                                <w:r>
+                                  <w:instrText xml:space="preserve"> SEQ Figure \* ARABIC </w:instrText>
+                                </w:r>
+                              </w:ins>
+                              <w:r>
+                                <w:fldChar w:fldCharType="separate"/>
+                              </w:r>
+                              <w:ins w:id="111" w:author="Grant Gibson" w:date="2025-05-28T14:15:00Z" w16du:dateUtc="2025-05-28T18:15:00Z">
+                                <w:r>
+                                  <w:rPr>
+                                    <w:noProof/>
+                                  </w:rPr>
+                                  <w:t>2</w:t>
+                                </w:r>
+                              </w:ins>
+                              <w:ins w:id="112" w:author="Grant Gibson" w:date="2025-05-28T14:14:00Z" w16du:dateUtc="2025-05-28T18:14:00Z">
+                                <w:r>
+                                  <w:fldChar w:fldCharType="end"/>
+                                </w:r>
+                              </w:ins>
+                              <w:ins w:id="113" w:author="Grant Gibson" w:date="2025-05-28T14:08:00Z" w16du:dateUtc="2025-05-28T18:08:00Z">
+                                <w:r>
+                                  <w:t xml:space="preserve"> A decision tree diagram for depositing </w:t>
+                                </w:r>
+                                <w:proofErr w:type="spellStart"/>
+                                <w:r>
+                                  <w:t>tablular</w:t>
+                                </w:r>
+                                <w:proofErr w:type="spellEnd"/>
+                                <w:r>
+                                  <w:t xml:space="preserve"> information in a Borealis dataset</w:t>
+                                </w:r>
+                              </w:ins>
+                            </w:p>
+                          </w:txbxContent>
+                        </wps:txbx>
+                        <wps:bodyPr rot="0" spcFirstLastPara="0" vertOverflow="overflow" horzOverflow="overflow" vert="horz" wrap="square" lIns="0" tIns="0" rIns="0" bIns="0" numCol="1" spcCol="0" rtlCol="0" fromWordArt="0" anchor="t" anchorCtr="0" forceAA="0" compatLnSpc="1">
+                          <a:prstTxWarp prst="textNoShape">
+                            <a:avLst/>
+                          </a:prstTxWarp>
+                          <a:noAutofit/>
+                        </wps:bodyPr>
+                      </wps:wsp>
+                    </a:graphicData>
+                  </a:graphic>
+                </wp:anchor>
+              </w:drawing>
+            </mc:Choice>
+            <mc:Fallback>
+              <w:pict>
+                <v:shapetype w14:anchorId="0D5C33B3" id="_x0000_t202" coordsize="21600,21600" o:spt="202" path="m,l,21600r21600,l21600,xe">
+                  <v:stroke joinstyle="miter"/>
+                  <v:path gradientshapeok="t" o:connecttype="rect"/>
+                </v:shapetype>
+                <v:shape id="Text Box 1" o:spid="_x0000_s1026" type="#_x0000_t202" style="position:absolute;margin-left:8.3pt;margin-top:.4pt;width:439.05pt;height:36pt;z-index:251669504;visibility:visible;mso-wrap-style:square;mso-wrap-distance-left:9pt;mso-wrap-distance-top:0;mso-wrap-distance-right:9pt;mso-wrap-distance-bottom:0;mso-position-horizontal:absolute;mso-position-horizontal-relative:text;mso-position-vertical:absolute;mso-position-vertical-relative:text;v-text-anchor:top" o:gfxdata="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" stroked="f">
+                  <v:textbox inset="0,0,0,0">
+                    <w:txbxContent>
+                      <w:p>
+                        <w:pPr>
+                          <w:pStyle w:val="Caption"/>
+                          <w:rPr>
+                            <w:rFonts w:ascii="Times New Roman" w:eastAsia="Times New Roman" w:hAnsi="Times New Roman" w:cs="Times New Roman"/>
+                            <w:noProof/>
+                            <w:color w:val="000000"/>
+                            <w:lang w:eastAsia="fr-CA"/>
+                          </w:rPr>
+                          <w:pPrChange w:id="114" w:author="Grant Gibson" w:date="2025-05-28T14:08:00Z" w16du:dateUtc="2025-05-28T18:08:00Z">
+                            <w:pPr/>
+                          </w:pPrChange>
+                        </w:pPr>
+                        <w:ins w:id="115" w:author="Grant Gibson" w:date="2025-05-28T14:08:00Z" w16du:dateUtc="2025-05-28T18:08:00Z">
+                          <w:r>
+                            <w:t xml:space="preserve">Figure </w:t>
+                          </w:r>
+                        </w:ins>
+                        <w:ins w:id="116" w:author="Grant Gibson" w:date="2025-05-28T14:14:00Z" w16du:dateUtc="2025-05-28T18:14:00Z">
+                          <w:r>
+                            <w:fldChar w:fldCharType="begin"/>
+                          </w:r>
+                          <w:r>
+                            <w:instrText xml:space="preserve"> SEQ Figure \* ARABIC </w:instrText>
+                          </w:r>
+                        </w:ins>
+                        <w:r>
+                          <w:fldChar w:fldCharType="separate"/>
+                        </w:r>
+                        <w:ins w:id="117" w:author="Grant Gibson" w:date="2025-05-28T14:15:00Z" w16du:dateUtc="2025-05-28T18:15:00Z">
+                          <w:r>
+                            <w:rPr>
+                              <w:noProof/>
+                            </w:rPr>
+                            <w:t>2</w:t>
+                          </w:r>
+                        </w:ins>
+                        <w:ins w:id="118" w:author="Grant Gibson" w:date="2025-05-28T14:14:00Z" w16du:dateUtc="2025-05-28T18:14:00Z">
+                          <w:r>
+                            <w:fldChar w:fldCharType="end"/>
+                          </w:r>
+                        </w:ins>
+                        <w:ins w:id="119" w:author="Grant Gibson" w:date="2025-05-28T14:08:00Z" w16du:dateUtc="2025-05-28T18:08:00Z">
+                          <w:r>
+                            <w:t xml:space="preserve"> A decision tree diagram for depositing </w:t>
+                          </w:r>
+                          <w:proofErr w:type="spellStart"/>
+                          <w:r>
+                            <w:t>tablular</w:t>
+                          </w:r>
+                          <w:proofErr w:type="spellEnd"/>
+                          <w:r>
+                            <w:t xml:space="preserve"> information in a Borealis dataset</w:t>
+                          </w:r>
+                        </w:ins>
+                      </w:p>
+                    </w:txbxContent>
+                  </v:textbox>
+                  <w10:wrap type="square"/>
+                </v:shape>
+              </w:pict>
+            </mc:Fallback>
+          </mc:AlternateContent>
+        </w:r>
+      </w:ins>
+      <w:r>
+        <w:rPr>
+          <w:rFonts w:ascii="Times New Roman" w:eastAsia="Times New Roman" w:hAnsi="Times New Roman" w:cs="Times New Roman"/>
           <w:noProof/>
           <w:color w:val="000000"/>
           <w:lang w:eastAsia="fr-CA"/>
         </w:rPr>
         <w:drawing>
-          <wp:anchor distT="0" distB="0" distL="114300" distR="114300" simplePos="0" relativeHeight="251665408" behindDoc="0" locked="0" layoutInCell="1" allowOverlap="1" wp14:anchorId="1096028A" wp14:editId="1CB08EF1">
+          <wp:anchor distT="0" distB="0" distL="114300" distR="114300" simplePos="0" relativeHeight="251665408" behindDoc="0" locked="0" layoutInCell="1" allowOverlap="1" wp14:anchorId="1096028A" wp14:editId="2492BD5F">
             <wp:simplePos x="0" y="0"/>
             <wp:positionH relativeFrom="column">
               <wp:posOffset>105410</wp:posOffset>
             </wp:positionH>
             <wp:positionV relativeFrom="paragraph">
-              <wp:posOffset>210185</wp:posOffset>
+              <wp:posOffset>215265</wp:posOffset>
             </wp:positionV>
             <wp:extent cx="5575935" cy="6652260"/>
             <wp:effectExtent l="0" t="0" r="0" b="2540"/>
@@ -4845,7 +6352,7 @@
                     <pic:cNvPicPr/>
                   </pic:nvPicPr>
                   <pic:blipFill>
-                    <a:blip r:embed="rId30">
+                    <a:blip r:embed="rId31">
                       <a:extLst>
                         <a:ext uri="{28A0092B-C50C-407E-A947-70E740481C1C}">
                           <a14:useLocalDpi xmlns:a14="http://schemas.microsoft.com/office/drawing/2010/main" val="0"/>
@@ -4885,7 +6392,7 @@
           <w:szCs w:val="28"/>
           <w:lang w:eastAsia="fr-CA"/>
         </w:rPr>
-        <w:t xml:space="preserve">Step 6: </w:t>
+        <w:t xml:space="preserve">Step </w:t>
       </w:r>
       <w:r>
         <w:rPr>
@@ -4895,7 +6402,7 @@
           <w:szCs w:val="28"/>
           <w:lang w:eastAsia="fr-CA"/>
         </w:rPr>
-        <w:t xml:space="preserve">Thinking About Tabular </w:t>
+        <w:t>7</w:t>
       </w:r>
       <w:r>
         <w:rPr>
@@ -4905,12 +6412,9 @@
           <w:szCs w:val="28"/>
           <w:lang w:eastAsia="fr-CA"/>
         </w:rPr>
-        <w:t>File Preparation</w:t>
-      </w:r>
-    </w:p>
-    <w:p>
-      <w:pPr>
-        <w:spacing w:after="120"/>
+        <w:t xml:space="preserve">: </w:t>
+      </w:r>
+      <w:r>
         <w:rPr>
           <w:rFonts w:ascii="Times New Roman" w:eastAsia="Times New Roman" w:hAnsi="Times New Roman" w:cs="Times New Roman"/>
           <w:color w:val="000000"/>
@@ -4918,46 +6422,6 @@
           <w:szCs w:val="28"/>
           <w:lang w:eastAsia="fr-CA"/>
         </w:rPr>
-      </w:pPr>
-      <w:r>
-        <w:rPr>
-          <w:rFonts w:ascii="Times New Roman" w:eastAsia="Times New Roman" w:hAnsi="Times New Roman" w:cs="Times New Roman"/>
-          <w:color w:val="000000"/>
-          <w:sz w:val="28"/>
-          <w:szCs w:val="28"/>
-          <w:lang w:eastAsia="fr-CA"/>
-        </w:rPr>
-        <w:lastRenderedPageBreak/>
-        <w:t xml:space="preserve">Step </w:t>
-      </w:r>
-      <w:r>
-        <w:rPr>
-          <w:rFonts w:ascii="Times New Roman" w:eastAsia="Times New Roman" w:hAnsi="Times New Roman" w:cs="Times New Roman"/>
-          <w:color w:val="000000"/>
-          <w:sz w:val="28"/>
-          <w:szCs w:val="28"/>
-          <w:lang w:eastAsia="fr-CA"/>
-        </w:rPr>
-        <w:t>7</w:t>
-      </w:r>
-      <w:r>
-        <w:rPr>
-          <w:rFonts w:ascii="Times New Roman" w:eastAsia="Times New Roman" w:hAnsi="Times New Roman" w:cs="Times New Roman"/>
-          <w:color w:val="000000"/>
-          <w:sz w:val="28"/>
-          <w:szCs w:val="28"/>
-          <w:lang w:eastAsia="fr-CA"/>
-        </w:rPr>
-        <w:t xml:space="preserve">: </w:t>
-      </w:r>
-      <w:r>
-        <w:rPr>
-          <w:rFonts w:ascii="Times New Roman" w:eastAsia="Times New Roman" w:hAnsi="Times New Roman" w:cs="Times New Roman"/>
-          <w:color w:val="000000"/>
-          <w:sz w:val="28"/>
-          <w:szCs w:val="28"/>
-          <w:lang w:eastAsia="fr-CA"/>
-        </w:rPr>
         <w:t>Creating Tabular File</w:t>
       </w:r>
     </w:p>
@@ -4975,12 +6439,30 @@
           <w:color w:val="000000"/>
           <w:lang w:eastAsia="fr-CA"/>
         </w:rPr>
-        <w:t>Borealis has what we call a “</w:t>
-      </w:r>
-      <w:hyperlink r:id="rId31" w:anchor="Tabular-Ingest" w:history="1">
-        <w:r>
-          <w:rPr>
-            <w:rStyle w:val="Hyperlien"/>
+        <w:t xml:space="preserve">Borealis has </w:t>
+      </w:r>
+      <w:del w:id="120" w:author="Grant Gibson" w:date="2025-05-28T14:09:00Z" w16du:dateUtc="2025-05-28T18:09:00Z">
+        <w:r>
+          <w:rPr>
+            <w:rFonts w:ascii="Times New Roman" w:eastAsia="Times New Roman" w:hAnsi="Times New Roman" w:cs="Times New Roman"/>
+            <w:color w:val="000000"/>
+            <w:lang w:eastAsia="fr-CA"/>
+          </w:rPr>
+          <w:delText xml:space="preserve">what we call </w:delText>
+        </w:r>
+      </w:del>
+      <w:r>
+        <w:rPr>
+          <w:rFonts w:ascii="Times New Roman" w:eastAsia="Times New Roman" w:hAnsi="Times New Roman" w:cs="Times New Roman"/>
+          <w:color w:val="000000"/>
+          <w:lang w:eastAsia="fr-CA"/>
+        </w:rPr>
+        <w:t>a “</w:t>
+      </w:r>
+      <w:hyperlink r:id="rId32" w:anchor="Tabular-Ingest" w:history="1">
+        <w:r>
+          <w:rPr>
+            <w:rStyle w:val="Hyperlink"/>
             <w:rFonts w:ascii="Times New Roman" w:eastAsia="Times New Roman" w:hAnsi="Times New Roman" w:cs="Times New Roman"/>
             <w:lang w:eastAsia="fr-CA"/>
           </w:rPr>
@@ -5035,7 +6517,45 @@
           <w:color w:val="000000"/>
           <w:lang w:eastAsia="fr-CA"/>
         </w:rPr>
-        <w:t>This ingestion process has the distinct advantage of making file variables machine readable, and therefore findable by search engines. It follows from this that submitting anonymized metadata files under a tabular format (such as the ones listed above) can allow other users to find the sensitive data’s</w:t>
+        <w:t xml:space="preserve">This ingestion process has the distinct advantage of making file variables machine readable, and therefore findable by search engines. </w:t>
+      </w:r>
+      <w:del w:id="121" w:author="Grant Gibson" w:date="2025-05-28T14:17:00Z" w16du:dateUtc="2025-05-28T18:17:00Z">
+        <w:r>
+          <w:rPr>
+            <w:rFonts w:ascii="Times New Roman" w:eastAsia="Times New Roman" w:hAnsi="Times New Roman" w:cs="Times New Roman"/>
+            <w:color w:val="000000"/>
+            <w:lang w:eastAsia="fr-CA"/>
+          </w:rPr>
+          <w:delText xml:space="preserve">It follows from this that </w:delText>
+        </w:r>
+      </w:del>
+      <w:ins w:id="122" w:author="Grant Gibson" w:date="2025-05-28T14:16:00Z" w16du:dateUtc="2025-05-28T18:16:00Z">
+        <w:r>
+          <w:rPr>
+            <w:rFonts w:ascii="Times New Roman" w:eastAsia="Times New Roman" w:hAnsi="Times New Roman" w:cs="Times New Roman"/>
+            <w:color w:val="000000"/>
+            <w:lang w:eastAsia="fr-CA"/>
+          </w:rPr>
+          <w:t>S</w:t>
+        </w:r>
+      </w:ins>
+      <w:del w:id="123" w:author="Grant Gibson" w:date="2025-05-28T14:16:00Z" w16du:dateUtc="2025-05-28T18:16:00Z">
+        <w:r>
+          <w:rPr>
+            <w:rFonts w:ascii="Times New Roman" w:eastAsia="Times New Roman" w:hAnsi="Times New Roman" w:cs="Times New Roman"/>
+            <w:color w:val="000000"/>
+            <w:lang w:eastAsia="fr-CA"/>
+          </w:rPr>
+          <w:delText>s</w:delText>
+        </w:r>
+      </w:del>
+      <w:r>
+        <w:rPr>
+          <w:rFonts w:ascii="Times New Roman" w:eastAsia="Times New Roman" w:hAnsi="Times New Roman" w:cs="Times New Roman"/>
+          <w:color w:val="000000"/>
+          <w:lang w:eastAsia="fr-CA"/>
+        </w:rPr>
+        <w:t>ubmitting anonymized metadata files under a tabular format (such as the ones listed above) can allow other users to find the sensitive data’s</w:t>
       </w:r>
       <w:r>
         <w:rPr>
@@ -5067,23 +6587,96 @@
           <w:color w:val="000000"/>
           <w:lang w:eastAsia="fr-CA"/>
         </w:rPr>
-        <w:t xml:space="preserve"> such as the data universe</w:t>
-      </w:r>
-      <w:r>
-        <w:rPr>
-          <w:rFonts w:ascii="Times New Roman" w:eastAsia="Times New Roman" w:hAnsi="Times New Roman" w:cs="Times New Roman"/>
-          <w:color w:val="000000"/>
-          <w:lang w:eastAsia="fr-CA"/>
-        </w:rPr>
-        <w:t xml:space="preserve"> (study population)</w:t>
-      </w:r>
-      <w:r>
-        <w:rPr>
-          <w:rFonts w:ascii="Times New Roman" w:eastAsia="Times New Roman" w:hAnsi="Times New Roman" w:cs="Times New Roman"/>
-          <w:color w:val="000000"/>
-          <w:lang w:eastAsia="fr-CA"/>
-        </w:rPr>
-        <w:t xml:space="preserve">, interviewer question, literal question, </w:t>
+        <w:t xml:space="preserve"> </w:t>
+      </w:r>
+      <w:r>
+        <w:rPr>
+          <w:rFonts w:ascii="Times New Roman" w:eastAsia="Times New Roman" w:hAnsi="Times New Roman" w:cs="Times New Roman"/>
+          <w:color w:val="000000"/>
+          <w:lang w:eastAsia="fr-CA"/>
+        </w:rPr>
+        <w:lastRenderedPageBreak/>
+        <w:t xml:space="preserve">such as the </w:t>
+      </w:r>
+      <w:del w:id="124" w:author="Grant Gibson" w:date="2025-05-28T14:09:00Z" w16du:dateUtc="2025-05-28T18:09:00Z">
+        <w:r>
+          <w:rPr>
+            <w:rFonts w:ascii="Times New Roman" w:eastAsia="Times New Roman" w:hAnsi="Times New Roman" w:cs="Times New Roman"/>
+            <w:color w:val="000000"/>
+            <w:lang w:eastAsia="fr-CA"/>
+          </w:rPr>
+          <w:delText>data universe</w:delText>
+        </w:r>
+        <w:r>
+          <w:rPr>
+            <w:rFonts w:ascii="Times New Roman" w:eastAsia="Times New Roman" w:hAnsi="Times New Roman" w:cs="Times New Roman"/>
+            <w:color w:val="000000"/>
+            <w:lang w:eastAsia="fr-CA"/>
+          </w:rPr>
+          <w:delText xml:space="preserve"> (</w:delText>
+        </w:r>
+      </w:del>
+      <w:r>
+        <w:rPr>
+          <w:rFonts w:ascii="Times New Roman" w:eastAsia="Times New Roman" w:hAnsi="Times New Roman" w:cs="Times New Roman"/>
+          <w:color w:val="000000"/>
+          <w:lang w:eastAsia="fr-CA"/>
+        </w:rPr>
+        <w:t>study population</w:t>
+      </w:r>
+      <w:del w:id="125" w:author="Grant Gibson" w:date="2025-05-28T14:09:00Z" w16du:dateUtc="2025-05-28T18:09:00Z">
+        <w:r>
+          <w:rPr>
+            <w:rFonts w:ascii="Times New Roman" w:eastAsia="Times New Roman" w:hAnsi="Times New Roman" w:cs="Times New Roman"/>
+            <w:color w:val="000000"/>
+            <w:lang w:eastAsia="fr-CA"/>
+          </w:rPr>
+          <w:delText>)</w:delText>
+        </w:r>
+      </w:del>
+      <w:r>
+        <w:rPr>
+          <w:rFonts w:ascii="Times New Roman" w:eastAsia="Times New Roman" w:hAnsi="Times New Roman" w:cs="Times New Roman"/>
+          <w:color w:val="000000"/>
+          <w:lang w:eastAsia="fr-CA"/>
+        </w:rPr>
+        <w:t>, interviewer question</w:t>
+      </w:r>
+      <w:ins w:id="126" w:author="Grant Gibson" w:date="2025-05-28T14:09:00Z" w16du:dateUtc="2025-05-28T18:09:00Z">
+        <w:r>
+          <w:rPr>
+            <w:rFonts w:ascii="Times New Roman" w:eastAsia="Times New Roman" w:hAnsi="Times New Roman" w:cs="Times New Roman"/>
+            <w:color w:val="000000"/>
+            <w:lang w:eastAsia="fr-CA"/>
+          </w:rPr>
+          <w:t>s</w:t>
+        </w:r>
+      </w:ins>
+      <w:r>
+        <w:rPr>
+          <w:rFonts w:ascii="Times New Roman" w:eastAsia="Times New Roman" w:hAnsi="Times New Roman" w:cs="Times New Roman"/>
+          <w:color w:val="000000"/>
+          <w:lang w:eastAsia="fr-CA"/>
+        </w:rPr>
+        <w:t>, literal question</w:t>
+      </w:r>
+      <w:ins w:id="127" w:author="Grant Gibson" w:date="2025-05-28T14:09:00Z" w16du:dateUtc="2025-05-28T18:09:00Z">
+        <w:r>
+          <w:rPr>
+            <w:rFonts w:ascii="Times New Roman" w:eastAsia="Times New Roman" w:hAnsi="Times New Roman" w:cs="Times New Roman"/>
+            <w:color w:val="000000"/>
+            <w:lang w:eastAsia="fr-CA"/>
+          </w:rPr>
+          <w:t>s</w:t>
+        </w:r>
+      </w:ins>
+      <w:r>
+        <w:rPr>
+          <w:rFonts w:ascii="Times New Roman" w:eastAsia="Times New Roman" w:hAnsi="Times New Roman" w:cs="Times New Roman"/>
+          <w:color w:val="000000"/>
+          <w:lang w:eastAsia="fr-CA"/>
+        </w:rPr>
+        <w:t xml:space="preserve">, </w:t>
       </w:r>
       <w:r>
         <w:rPr>
@@ -5165,7 +6758,25 @@
           <w:color w:val="000000"/>
           <w:lang w:eastAsia="fr-CA"/>
         </w:rPr>
-        <w:t xml:space="preserve">The present example uses excel – though the same rules apply for other data softwares that can create tabular formatted files (Jasp, Google Sheets, Numbers, etc.). </w:t>
+        <w:t>The present example uses excel – though the same rules apply for other data software</w:t>
+      </w:r>
+      <w:del w:id="128" w:author="Grant Gibson" w:date="2025-05-28T14:10:00Z" w16du:dateUtc="2025-05-28T18:10:00Z">
+        <w:r>
+          <w:rPr>
+            <w:rFonts w:ascii="Times New Roman" w:eastAsia="Times New Roman" w:hAnsi="Times New Roman" w:cs="Times New Roman"/>
+            <w:color w:val="000000"/>
+            <w:lang w:eastAsia="fr-CA"/>
+          </w:rPr>
+          <w:delText>s</w:delText>
+        </w:r>
+      </w:del>
+      <w:r>
+        <w:rPr>
+          <w:rFonts w:ascii="Times New Roman" w:eastAsia="Times New Roman" w:hAnsi="Times New Roman" w:cs="Times New Roman"/>
+          <w:color w:val="000000"/>
+          <w:lang w:eastAsia="fr-CA"/>
+        </w:rPr>
+        <w:t xml:space="preserve"> that can create tabular formatted files (Jasp, Google Sheets, Numbers, etc.). </w:t>
       </w:r>
       <w:r>
         <w:rPr>
@@ -5187,7 +6798,7 @@
     </w:p>
     <w:p>
       <w:pPr>
-        <w:pStyle w:val="Paragraphedeliste"/>
+        <w:pStyle w:val="ListParagraph"/>
         <w:numPr>
           <w:ilvl w:val="0"/>
           <w:numId w:val="16"/>
@@ -5209,7 +6820,7 @@
     </w:p>
     <w:p>
       <w:pPr>
-        <w:pStyle w:val="Paragraphedeliste"/>
+        <w:pStyle w:val="ListParagraph"/>
         <w:numPr>
           <w:ilvl w:val="0"/>
           <w:numId w:val="16"/>
@@ -5231,17 +6842,194 @@
     </w:p>
     <w:p>
       <w:pPr>
-        <w:pStyle w:val="Paragraphedeliste"/>
+        <w:pStyle w:val="ListParagraph"/>
         <w:numPr>
           <w:ilvl w:val="0"/>
           <w:numId w:val="16"/>
         </w:numPr>
         <w:rPr>
-          <w:rFonts w:ascii="Times New Roman" w:eastAsia="Times New Roman" w:hAnsi="Times New Roman" w:cs="Times New Roman"/>
-          <w:color w:val="000000"/>
-          <w:lang w:eastAsia="fr-CA"/>
-        </w:rPr>
-      </w:pPr>
+          <w:del w:id="129" w:author="Grant Gibson" w:date="2025-05-28T14:12:00Z" w16du:dateUtc="2025-05-28T18:12:00Z"/>
+          <w:rFonts w:ascii="Times New Roman" w:eastAsia="Times New Roman" w:hAnsi="Times New Roman" w:cs="Times New Roman"/>
+          <w:color w:val="000000"/>
+          <w:lang w:eastAsia="fr-CA"/>
+          <w:rPrChange w:id="130" w:author="Grant Gibson" w:date="2025-05-28T14:13:00Z" w16du:dateUtc="2025-05-28T18:13:00Z">
+            <w:rPr>
+              <w:del w:id="131" w:author="Grant Gibson" w:date="2025-05-28T14:12:00Z" w16du:dateUtc="2025-05-28T18:12:00Z"/>
+              <w:lang w:eastAsia="fr-CA"/>
+            </w:rPr>
+          </w:rPrChange>
+        </w:rPr>
+      </w:pPr>
+      <w:ins w:id="132" w:author="Grant Gibson" w:date="2025-05-28T14:14:00Z" w16du:dateUtc="2025-05-28T18:14:00Z">
+        <w:r>
+          <w:rPr>
+            <w:noProof/>
+          </w:rPr>
+          <mc:AlternateContent>
+            <mc:Choice Requires="wps">
+              <w:drawing>
+                <wp:anchor distT="0" distB="0" distL="114300" distR="114300" simplePos="0" relativeHeight="251671552" behindDoc="0" locked="0" layoutInCell="1" allowOverlap="1" wp14:anchorId="1E496FAA" wp14:editId="1D54DDF4">
+                  <wp:simplePos x="0" y="0"/>
+                  <wp:positionH relativeFrom="column">
+                    <wp:posOffset>-57150</wp:posOffset>
+                  </wp:positionH>
+                  <wp:positionV relativeFrom="paragraph">
+                    <wp:posOffset>3308985</wp:posOffset>
+                  </wp:positionV>
+                  <wp:extent cx="6026785" cy="635"/>
+                  <wp:effectExtent l="0" t="0" r="0" b="0"/>
+                  <wp:wrapSquare wrapText="bothSides"/>
+                  <wp:docPr id="27002781" name="Text Box 1"/>
+                  <wp:cNvGraphicFramePr/>
+                  <a:graphic xmlns:a="http://schemas.openxmlformats.org/drawingml/2006/main">
+                    <a:graphicData uri="http://schemas.microsoft.com/office/word/2010/wordprocessingShape">
+                      <wps:wsp>
+                        <wps:cNvSpPr txBox="1"/>
+                        <wps:spPr>
+                          <a:xfrm>
+                            <a:off x="0" y="0"/>
+                            <a:ext cx="6026785" cy="635"/>
+                          </a:xfrm>
+                          <a:prstGeom prst="rect">
+                            <a:avLst/>
+                          </a:prstGeom>
+                          <a:solidFill>
+                            <a:prstClr val="white"/>
+                          </a:solidFill>
+                          <a:ln>
+                            <a:noFill/>
+                          </a:ln>
+                        </wps:spPr>
+                        <wps:txbx>
+                          <w:txbxContent>
+                            <w:p>
+                              <w:pPr>
+                                <w:pStyle w:val="Caption"/>
+                                <w:rPr>
+                                  <w:rFonts w:ascii="Times New Roman" w:eastAsia="Times New Roman" w:hAnsi="Times New Roman" w:cs="Times New Roman"/>
+                                  <w:noProof/>
+                                  <w:color w:val="000000"/>
+                                  <w:lang w:eastAsia="fr-CA"/>
+                                </w:rPr>
+                                <w:pPrChange w:id="133" w:author="Grant Gibson" w:date="2025-05-28T14:14:00Z" w16du:dateUtc="2025-05-28T18:14:00Z">
+                                  <w:pPr>
+                                    <w:pStyle w:val="ListParagraph"/>
+                                    <w:numPr>
+                                      <w:numId w:val="16"/>
+                                    </w:numPr>
+                                    <w:ind w:hanging="360"/>
+                                  </w:pPr>
+                                </w:pPrChange>
+                              </w:pPr>
+                              <w:ins w:id="134" w:author="Grant Gibson" w:date="2025-05-28T14:14:00Z" w16du:dateUtc="2025-05-28T18:14:00Z">
+                                <w:r>
+                                  <w:t xml:space="preserve">Figure </w:t>
+                                </w:r>
+                                <w:r>
+                                  <w:fldChar w:fldCharType="begin"/>
+                                </w:r>
+                                <w:r>
+                                  <w:instrText xml:space="preserve"> SEQ Figure \* ARABIC </w:instrText>
+                                </w:r>
+                              </w:ins>
+                              <w:r>
+                                <w:fldChar w:fldCharType="separate"/>
+                              </w:r>
+                              <w:ins w:id="135" w:author="Grant Gibson" w:date="2025-05-28T14:15:00Z" w16du:dateUtc="2025-05-28T18:15:00Z">
+                                <w:r>
+                                  <w:rPr>
+                                    <w:noProof/>
+                                  </w:rPr>
+                                  <w:t>3</w:t>
+                                </w:r>
+                              </w:ins>
+                              <w:ins w:id="136" w:author="Grant Gibson" w:date="2025-05-28T14:14:00Z" w16du:dateUtc="2025-05-28T18:14:00Z">
+                                <w:r>
+                                  <w:fldChar w:fldCharType="end"/>
+                                </w:r>
+                                <w:r>
+                                  <w:t>A sample tabular file for ingestion</w:t>
+                                </w:r>
+                              </w:ins>
+                            </w:p>
+                          </w:txbxContent>
+                        </wps:txbx>
+                        <wps:bodyPr rot="0" spcFirstLastPara="0" vertOverflow="overflow" horzOverflow="overflow" vert="horz" wrap="square" lIns="0" tIns="0" rIns="0" bIns="0" numCol="1" spcCol="0" rtlCol="0" fromWordArt="0" anchor="t" anchorCtr="0" forceAA="0" compatLnSpc="1">
+                          <a:prstTxWarp prst="textNoShape">
+                            <a:avLst/>
+                          </a:prstTxWarp>
+                          <a:spAutoFit/>
+                        </wps:bodyPr>
+                      </wps:wsp>
+                    </a:graphicData>
+                  </a:graphic>
+                </wp:anchor>
+              </w:drawing>
+            </mc:Choice>
+            <mc:Fallback>
+              <w:pict>
+                <v:shape w14:anchorId="1E496FAA" id="_x0000_s1027" type="#_x0000_t202" style="position:absolute;left:0;text-align:left;margin-left:-4.5pt;margin-top:260.55pt;width:474.55pt;height:.05pt;z-index:251671552;visibility:visible;mso-wrap-style:square;mso-wrap-distance-left:9pt;mso-wrap-distance-top:0;mso-wrap-distance-right:9pt;mso-wrap-distance-bottom:0;mso-position-horizontal:absolute;mso-position-horizontal-relative:text;mso-position-vertical:absolute;mso-position-vertical-relative:text;v-text-anchor:top" o:gfxdata="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" stroked="f">
+                  <v:textbox style="mso-fit-shape-to-text:t" inset="0,0,0,0">
+                    <w:txbxContent>
+                      <w:p>
+                        <w:pPr>
+                          <w:pStyle w:val="Caption"/>
+                          <w:rPr>
+                            <w:rFonts w:ascii="Times New Roman" w:eastAsia="Times New Roman" w:hAnsi="Times New Roman" w:cs="Times New Roman"/>
+                            <w:noProof/>
+                            <w:color w:val="000000"/>
+                            <w:lang w:eastAsia="fr-CA"/>
+                          </w:rPr>
+                          <w:pPrChange w:id="137" w:author="Grant Gibson" w:date="2025-05-28T14:14:00Z" w16du:dateUtc="2025-05-28T18:14:00Z">
+                            <w:pPr>
+                              <w:pStyle w:val="ListParagraph"/>
+                              <w:numPr>
+                                <w:numId w:val="16"/>
+                              </w:numPr>
+                              <w:ind w:hanging="360"/>
+                            </w:pPr>
+                          </w:pPrChange>
+                        </w:pPr>
+                        <w:ins w:id="138" w:author="Grant Gibson" w:date="2025-05-28T14:14:00Z" w16du:dateUtc="2025-05-28T18:14:00Z">
+                          <w:r>
+                            <w:t xml:space="preserve">Figure </w:t>
+                          </w:r>
+                          <w:r>
+                            <w:fldChar w:fldCharType="begin"/>
+                          </w:r>
+                          <w:r>
+                            <w:instrText xml:space="preserve"> SEQ Figure \* ARABIC </w:instrText>
+                          </w:r>
+                        </w:ins>
+                        <w:r>
+                          <w:fldChar w:fldCharType="separate"/>
+                        </w:r>
+                        <w:ins w:id="139" w:author="Grant Gibson" w:date="2025-05-28T14:15:00Z" w16du:dateUtc="2025-05-28T18:15:00Z">
+                          <w:r>
+                            <w:rPr>
+                              <w:noProof/>
+                            </w:rPr>
+                            <w:t>3</w:t>
+                          </w:r>
+                        </w:ins>
+                        <w:ins w:id="140" w:author="Grant Gibson" w:date="2025-05-28T14:14:00Z" w16du:dateUtc="2025-05-28T18:14:00Z">
+                          <w:r>
+                            <w:fldChar w:fldCharType="end"/>
+                          </w:r>
+                          <w:r>
+                            <w:t>A sample tabular file for ingestion</w:t>
+                          </w:r>
+                        </w:ins>
+                      </w:p>
+                    </w:txbxContent>
+                  </v:textbox>
+                  <w10:wrap type="square"/>
+                </v:shape>
+              </w:pict>
+            </mc:Fallback>
+          </mc:AlternateContent>
+        </w:r>
+      </w:ins>
       <w:r>
         <w:rPr>
           <w:rFonts w:ascii="Times New Roman" w:eastAsia="Times New Roman" w:hAnsi="Times New Roman" w:cs="Times New Roman"/>
@@ -5250,13 +7038,13 @@
           <w:lang w:eastAsia="fr-CA"/>
         </w:rPr>
         <w:drawing>
-          <wp:anchor distT="0" distB="0" distL="114300" distR="114300" simplePos="0" relativeHeight="251666432" behindDoc="0" locked="0" layoutInCell="1" allowOverlap="1" wp14:anchorId="3D8BD866" wp14:editId="368FA57C">
+          <wp:anchor distT="0" distB="0" distL="114300" distR="114300" simplePos="0" relativeHeight="251666432" behindDoc="0" locked="0" layoutInCell="1" allowOverlap="1" wp14:anchorId="3D8BD866" wp14:editId="09BF605E">
             <wp:simplePos x="0" y="0"/>
             <wp:positionH relativeFrom="column">
-              <wp:posOffset>-76200</wp:posOffset>
+              <wp:posOffset>-57150</wp:posOffset>
             </wp:positionH>
             <wp:positionV relativeFrom="paragraph">
-              <wp:posOffset>1209040</wp:posOffset>
+              <wp:posOffset>1191260</wp:posOffset>
             </wp:positionV>
             <wp:extent cx="6026785" cy="2060575"/>
             <wp:effectExtent l="0" t="0" r="5715" b="0"/>
@@ -5273,7 +7061,7 @@
                     <pic:cNvPicPr/>
                   </pic:nvPicPr>
                   <pic:blipFill>
-                    <a:blip r:embed="rId32">
+                    <a:blip r:embed="rId33">
                       <a:extLst>
                         <a:ext uri="{28A0092B-C50C-407E-A947-70E740481C1C}">
                           <a14:useLocalDpi xmlns:a14="http://schemas.microsoft.com/office/drawing/2010/main" val="0"/>
@@ -5311,7 +7099,15 @@
           <w:color w:val="000000"/>
           <w:lang w:eastAsia="fr-CA"/>
         </w:rPr>
-        <w:t xml:space="preserve">In order to facilitate machine readability post ingestion, users </w:t>
+        <w:t>To</w:t>
+      </w:r>
+      <w:r>
+        <w:rPr>
+          <w:rFonts w:ascii="Times New Roman" w:eastAsia="Times New Roman" w:hAnsi="Times New Roman" w:cs="Times New Roman"/>
+          <w:color w:val="000000"/>
+          <w:lang w:eastAsia="fr-CA"/>
+        </w:rPr>
+        <w:t xml:space="preserve"> facilitate machine readability post ingestion, users </w:t>
       </w:r>
       <w:r>
         <w:rPr>
@@ -5349,15 +7145,16 @@
           <w:color w:val="000000" w:themeColor="text1"/>
           <w:lang w:eastAsia="fr-CA"/>
         </w:rPr>
-        <w:t>code for spaces (</w:t>
-      </w:r>
+        <w:t xml:space="preserve">code for spaces </w:t>
+      </w:r>
+      <w:proofErr w:type="gramStart"/>
       <w:r>
         <w:rPr>
           <w:rFonts w:ascii="Times New Roman" w:eastAsia="Times New Roman" w:hAnsi="Times New Roman" w:cs="Times New Roman"/>
           <w:color w:val="000000" w:themeColor="text1"/>
           <w:lang w:eastAsia="fr-CA"/>
         </w:rPr>
-        <w:t xml:space="preserve"> </w:t>
+        <w:t xml:space="preserve">( </w:t>
       </w:r>
       <w:r>
         <w:rPr>
@@ -5365,20 +7162,40 @@
           <w:color w:val="000000" w:themeColor="text1"/>
           <w:shd w:val="clear" w:color="auto" w:fill="FFFFFF"/>
         </w:rPr>
-        <w:t>&amp;#32;</w:t>
-      </w:r>
+        <w:t>&amp;</w:t>
+      </w:r>
+      <w:proofErr w:type="gramEnd"/>
       <w:r>
         <w:rPr>
           <w:rFonts w:ascii="Times New Roman" w:hAnsi="Times New Roman" w:cs="Times New Roman"/>
           <w:color w:val="000000" w:themeColor="text1"/>
           <w:shd w:val="clear" w:color="auto" w:fill="FFFFFF"/>
         </w:rPr>
-        <w:t xml:space="preserve"> ) in their variable names. During the ingestion process, all spaces and underscores ( _ ) are removed, merging multiword variable names into a singular string of letters, which prevents any benefits in findability from uploading a file. Dashes/hyphens are strongly recommended as it is more user friendly (and human readable) than the HTML code for spaces. </w:t>
-      </w:r>
-    </w:p>
-    <w:p>
-      <w:pPr>
-        <w:rPr>
+        <w:t>#32</w:t>
+      </w:r>
+      <w:proofErr w:type="gramStart"/>
+      <w:r>
+        <w:rPr>
+          <w:rFonts w:ascii="Times New Roman" w:hAnsi="Times New Roman" w:cs="Times New Roman"/>
+          <w:color w:val="000000" w:themeColor="text1"/>
+          <w:shd w:val="clear" w:color="auto" w:fill="FFFFFF"/>
+        </w:rPr>
+        <w:t>; )</w:t>
+      </w:r>
+      <w:proofErr w:type="gramEnd"/>
+      <w:r>
+        <w:rPr>
+          <w:rFonts w:ascii="Times New Roman" w:hAnsi="Times New Roman" w:cs="Times New Roman"/>
+          <w:color w:val="000000" w:themeColor="text1"/>
+          <w:shd w:val="clear" w:color="auto" w:fill="FFFFFF"/>
+        </w:rPr>
+        <w:t xml:space="preserve"> in their variable names. During the ingestion process, all spaces and underscores ( _ ) are removed, merging multiword variable names into a singular string of letters, which prevents any benefits in findability from uploading a file. Dashes/hyphens are strongly recommended as it is more user friendly (and human readable) than the HTML code for spaces. </w:t>
+      </w:r>
+    </w:p>
+    <w:p>
+      <w:pPr>
+        <w:rPr>
+          <w:del w:id="141" w:author="Grant Gibson" w:date="2025-05-28T14:12:00Z" w16du:dateUtc="2025-05-28T18:12:00Z"/>
           <w:rFonts w:ascii="Times New Roman" w:eastAsia="Times New Roman" w:hAnsi="Times New Roman" w:cs="Times New Roman"/>
           <w:color w:val="000000"/>
           <w:lang w:eastAsia="fr-CA"/>
@@ -5422,6 +7239,7 @@
       <w:pPr>
         <w:spacing w:after="120"/>
         <w:rPr>
+          <w:ins w:id="142" w:author="Grant Gibson" w:date="2025-05-28T14:14:00Z" w16du:dateUtc="2025-05-28T18:14:00Z"/>
           <w:rFonts w:ascii="Times New Roman" w:eastAsia="Times New Roman" w:hAnsi="Times New Roman" w:cs="Times New Roman"/>
           <w:color w:val="000000"/>
           <w:sz w:val="28"/>
@@ -5429,7 +7247,10 @@
           <w:lang w:eastAsia="fr-CA"/>
         </w:rPr>
       </w:pPr>
-      <w:r>
+    </w:p>
+    <w:p>
+      <w:pPr>
+        <w:spacing w:after="120"/>
         <w:rPr>
           <w:rFonts w:ascii="Times New Roman" w:eastAsia="Times New Roman" w:hAnsi="Times New Roman" w:cs="Times New Roman"/>
           <w:color w:val="000000"/>
@@ -5437,9 +7258,7 @@
           <w:szCs w:val="28"/>
           <w:lang w:eastAsia="fr-CA"/>
         </w:rPr>
-        <w:lastRenderedPageBreak/>
-        <w:t xml:space="preserve">Step </w:t>
-      </w:r>
+      </w:pPr>
       <w:r>
         <w:rPr>
           <w:rFonts w:ascii="Times New Roman" w:eastAsia="Times New Roman" w:hAnsi="Times New Roman" w:cs="Times New Roman"/>
@@ -5448,7 +7267,7 @@
           <w:szCs w:val="28"/>
           <w:lang w:eastAsia="fr-CA"/>
         </w:rPr>
-        <w:t>8</w:t>
+        <w:t xml:space="preserve">Step </w:t>
       </w:r>
       <w:r>
         <w:rPr>
@@ -5458,7 +7277,7 @@
           <w:szCs w:val="28"/>
           <w:lang w:eastAsia="fr-CA"/>
         </w:rPr>
-        <w:t xml:space="preserve">: </w:t>
+        <w:t>8</w:t>
       </w:r>
       <w:r>
         <w:rPr>
@@ -5468,6 +7287,16 @@
           <w:szCs w:val="28"/>
           <w:lang w:eastAsia="fr-CA"/>
         </w:rPr>
+        <w:t xml:space="preserve">: </w:t>
+      </w:r>
+      <w:r>
+        <w:rPr>
+          <w:rFonts w:ascii="Times New Roman" w:eastAsia="Times New Roman" w:hAnsi="Times New Roman" w:cs="Times New Roman"/>
+          <w:color w:val="000000"/>
+          <w:sz w:val="28"/>
+          <w:szCs w:val="28"/>
+          <w:lang w:eastAsia="fr-CA"/>
+        </w:rPr>
         <w:t>Uploading Metadata File and Curation.</w:t>
       </w:r>
     </w:p>
@@ -5488,10 +7317,10 @@
         </w:rPr>
         <w:t>The upload process is quite similar to the one linked in Step 5. However, after uploading the file (and its ingestion), users can manually curate the metadata file using the “</w:t>
       </w:r>
-      <w:hyperlink r:id="rId33" w:history="1">
-        <w:r>
-          <w:rPr>
-            <w:rStyle w:val="Hyperlien"/>
+      <w:hyperlink r:id="rId34" w:history="1">
+        <w:r>
+          <w:rPr>
+            <w:rStyle w:val="Hyperlink"/>
             <w:rFonts w:ascii="Times New Roman" w:eastAsia="Times New Roman" w:hAnsi="Times New Roman" w:cs="Times New Roman"/>
             <w:lang w:eastAsia="fr-CA"/>
           </w:rPr>
@@ -5504,7 +7333,16 @@
           <w:color w:val="000000"/>
           <w:lang w:eastAsia="fr-CA"/>
         </w:rPr>
-        <w:t>” tool integrated in Borealis. With this tool, users can add additional useful metadata to their ingested files. These are useful for other researchers seeking to better understand the variables, potential response types, study population/dataset universe, or relevant context related to the present metadata</w:t>
+        <w:t xml:space="preserve">” tool integrated in Borealis. With this tool, users can add additional useful metadata to their ingested </w:t>
+      </w:r>
+      <w:r>
+        <w:rPr>
+          <w:rFonts w:ascii="Times New Roman" w:eastAsia="Times New Roman" w:hAnsi="Times New Roman" w:cs="Times New Roman"/>
+          <w:color w:val="000000"/>
+          <w:lang w:eastAsia="fr-CA"/>
+        </w:rPr>
+        <w:lastRenderedPageBreak/>
+        <w:t>files. These are useful for other researchers seeking to better understand the variables, potential response types, study population/dataset universe, or relevant context related to the present metadata</w:t>
       </w:r>
       <w:r>
         <w:rPr>
@@ -5538,10 +7376,10 @@
         </w:rPr>
         <w:t xml:space="preserve"> The </w:t>
       </w:r>
-      <w:hyperlink r:id="rId34" w:history="1">
-        <w:r>
-          <w:rPr>
-            <w:rStyle w:val="Hyperlien"/>
+      <w:hyperlink r:id="rId35" w:history="1">
+        <w:r>
+          <w:rPr>
+            <w:rStyle w:val="Hyperlink"/>
             <w:rFonts w:ascii="Times New Roman" w:eastAsia="Times New Roman" w:hAnsi="Times New Roman" w:cs="Times New Roman"/>
             <w:lang w:eastAsia="fr-CA"/>
           </w:rPr>
@@ -5556,6 +7394,162 @@
         </w:rPr>
         <w:t xml:space="preserve"> provides an in-depth look at </w:t>
       </w:r>
+      <w:ins w:id="143" w:author="Grant Gibson" w:date="2025-05-28T14:15:00Z" w16du:dateUtc="2025-05-28T18:15:00Z">
+        <w:r>
+          <w:rPr>
+            <w:noProof/>
+          </w:rPr>
+          <mc:AlternateContent>
+            <mc:Choice Requires="wps">
+              <w:drawing>
+                <wp:anchor distT="0" distB="0" distL="114300" distR="114300" simplePos="0" relativeHeight="251673600" behindDoc="0" locked="0" layoutInCell="1" allowOverlap="1" wp14:anchorId="7C7A1BA8" wp14:editId="633948FE">
+                  <wp:simplePos x="0" y="0"/>
+                  <wp:positionH relativeFrom="column">
+                    <wp:posOffset>0</wp:posOffset>
+                  </wp:positionH>
+                  <wp:positionV relativeFrom="paragraph">
+                    <wp:posOffset>5113020</wp:posOffset>
+                  </wp:positionV>
+                  <wp:extent cx="4361815" cy="635"/>
+                  <wp:effectExtent l="0" t="0" r="0" b="0"/>
+                  <wp:wrapTopAndBottom/>
+                  <wp:docPr id="3990015" name="Text Box 1"/>
+                  <wp:cNvGraphicFramePr/>
+                  <a:graphic xmlns:a="http://schemas.openxmlformats.org/drawingml/2006/main">
+                    <a:graphicData uri="http://schemas.microsoft.com/office/word/2010/wordprocessingShape">
+                      <wps:wsp>
+                        <wps:cNvSpPr txBox="1"/>
+                        <wps:spPr>
+                          <a:xfrm>
+                            <a:off x="0" y="0"/>
+                            <a:ext cx="4361815" cy="635"/>
+                          </a:xfrm>
+                          <a:prstGeom prst="rect">
+                            <a:avLst/>
+                          </a:prstGeom>
+                          <a:solidFill>
+                            <a:prstClr val="white"/>
+                          </a:solidFill>
+                          <a:ln>
+                            <a:noFill/>
+                          </a:ln>
+                        </wps:spPr>
+                        <wps:txbx>
+                          <w:txbxContent>
+                            <w:p>
+                              <w:pPr>
+                                <w:pStyle w:val="Caption"/>
+                                <w:rPr>
+                                  <w:rFonts w:ascii="Times New Roman" w:eastAsia="Times New Roman" w:hAnsi="Times New Roman" w:cs="Times New Roman"/>
+                                  <w:color w:val="000000"/>
+                                  <w:lang w:eastAsia="fr-CA"/>
+                                </w:rPr>
+                                <w:pPrChange w:id="144" w:author="Grant Gibson" w:date="2025-05-28T14:15:00Z" w16du:dateUtc="2025-05-28T18:15:00Z">
+                                  <w:pPr>
+                                    <w:spacing w:after="120"/>
+                                  </w:pPr>
+                                </w:pPrChange>
+                              </w:pPr>
+                              <w:ins w:id="145" w:author="Grant Gibson" w:date="2025-05-28T14:15:00Z" w16du:dateUtc="2025-05-28T18:15:00Z">
+                                <w:r>
+                                  <w:t xml:space="preserve">Figure </w:t>
+                                </w:r>
+                                <w:r>
+                                  <w:fldChar w:fldCharType="begin"/>
+                                </w:r>
+                                <w:r>
+                                  <w:instrText xml:space="preserve"> SEQ Figure \* ARABIC </w:instrText>
+                                </w:r>
+                              </w:ins>
+                              <w:r>
+                                <w:fldChar w:fldCharType="separate"/>
+                              </w:r>
+                              <w:ins w:id="146" w:author="Grant Gibson" w:date="2025-05-28T14:15:00Z" w16du:dateUtc="2025-05-28T18:15:00Z">
+                                <w:r>
+                                  <w:rPr>
+                                    <w:noProof/>
+                                  </w:rPr>
+                                  <w:t>4</w:t>
+                                </w:r>
+                                <w:r>
+                                  <w:fldChar w:fldCharType="end"/>
+                                </w:r>
+                                <w:r>
+                                  <w:t xml:space="preserve"> Screenshot of the variable editor</w:t>
+                                </w:r>
+                              </w:ins>
+                            </w:p>
+                          </w:txbxContent>
+                        </wps:txbx>
+                        <wps:bodyPr rot="0" spcFirstLastPara="0" vertOverflow="overflow" horzOverflow="overflow" vert="horz" wrap="square" lIns="0" tIns="0" rIns="0" bIns="0" numCol="1" spcCol="0" rtlCol="0" fromWordArt="0" anchor="t" anchorCtr="0" forceAA="0" compatLnSpc="1">
+                          <a:prstTxWarp prst="textNoShape">
+                            <a:avLst/>
+                          </a:prstTxWarp>
+                          <a:spAutoFit/>
+                        </wps:bodyPr>
+                      </wps:wsp>
+                    </a:graphicData>
+                  </a:graphic>
+                </wp:anchor>
+              </w:drawing>
+            </mc:Choice>
+            <mc:Fallback>
+              <w:pict>
+                <v:shape w14:anchorId="7C7A1BA8" id="_x0000_s1028" type="#_x0000_t202" style="position:absolute;margin-left:0;margin-top:402.6pt;width:343.45pt;height:.05pt;z-index:251673600;visibility:visible;mso-wrap-style:square;mso-wrap-distance-left:9pt;mso-wrap-distance-top:0;mso-wrap-distance-right:9pt;mso-wrap-distance-bottom:0;mso-position-horizontal:absolute;mso-position-horizontal-relative:text;mso-position-vertical:absolute;mso-position-vertical-relative:text;v-text-anchor:top" o:gfxdata="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" stroked="f">
+                  <v:textbox style="mso-fit-shape-to-text:t" inset="0,0,0,0">
+                    <w:txbxContent>
+                      <w:p>
+                        <w:pPr>
+                          <w:pStyle w:val="Caption"/>
+                          <w:rPr>
+                            <w:rFonts w:ascii="Times New Roman" w:eastAsia="Times New Roman" w:hAnsi="Times New Roman" w:cs="Times New Roman"/>
+                            <w:color w:val="000000"/>
+                            <w:lang w:eastAsia="fr-CA"/>
+                          </w:rPr>
+                          <w:pPrChange w:id="147" w:author="Grant Gibson" w:date="2025-05-28T14:15:00Z" w16du:dateUtc="2025-05-28T18:15:00Z">
+                            <w:pPr>
+                              <w:spacing w:after="120"/>
+                            </w:pPr>
+                          </w:pPrChange>
+                        </w:pPr>
+                        <w:ins w:id="148" w:author="Grant Gibson" w:date="2025-05-28T14:15:00Z" w16du:dateUtc="2025-05-28T18:15:00Z">
+                          <w:r>
+                            <w:t xml:space="preserve">Figure </w:t>
+                          </w:r>
+                          <w:r>
+                            <w:fldChar w:fldCharType="begin"/>
+                          </w:r>
+                          <w:r>
+                            <w:instrText xml:space="preserve"> SEQ Figure \* ARABIC </w:instrText>
+                          </w:r>
+                        </w:ins>
+                        <w:r>
+                          <w:fldChar w:fldCharType="separate"/>
+                        </w:r>
+                        <w:ins w:id="149" w:author="Grant Gibson" w:date="2025-05-28T14:15:00Z" w16du:dateUtc="2025-05-28T18:15:00Z">
+                          <w:r>
+                            <w:rPr>
+                              <w:noProof/>
+                            </w:rPr>
+                            <w:t>4</w:t>
+                          </w:r>
+                          <w:r>
+                            <w:fldChar w:fldCharType="end"/>
+                          </w:r>
+                          <w:r>
+                            <w:t xml:space="preserve"> Screenshot of the variable editor</w:t>
+                          </w:r>
+                        </w:ins>
+                      </w:p>
+                    </w:txbxContent>
+                  </v:textbox>
+                  <w10:wrap type="topAndBottom"/>
+                </v:shape>
+              </w:pict>
+            </mc:Fallback>
+          </mc:AlternateContent>
+        </w:r>
+      </w:ins>
       <w:r>
         <w:rPr>
           <w:rFonts w:ascii="Times New Roman" w:eastAsia="Times New Roman" w:hAnsi="Times New Roman" w:cs="Times New Roman"/>
@@ -5564,13 +7558,13 @@
           <w:lang w:eastAsia="fr-CA"/>
         </w:rPr>
         <w:drawing>
-          <wp:anchor distT="0" distB="0" distL="114300" distR="114300" simplePos="0" relativeHeight="251667456" behindDoc="0" locked="0" layoutInCell="1" allowOverlap="1" wp14:anchorId="772BA196" wp14:editId="10D78BCD">
+          <wp:anchor distT="0" distB="0" distL="114300" distR="114300" simplePos="0" relativeHeight="251667456" behindDoc="0" locked="0" layoutInCell="1" allowOverlap="1" wp14:anchorId="772BA196" wp14:editId="668FCAF3">
             <wp:simplePos x="0" y="0"/>
             <wp:positionH relativeFrom="column">
-              <wp:posOffset>628650</wp:posOffset>
+              <wp:posOffset>0</wp:posOffset>
             </wp:positionH>
             <wp:positionV relativeFrom="paragraph">
-              <wp:posOffset>547544</wp:posOffset>
+              <wp:posOffset>785495</wp:posOffset>
             </wp:positionV>
             <wp:extent cx="4361815" cy="4270375"/>
             <wp:effectExtent l="0" t="0" r="0" b="0"/>
@@ -5587,7 +7581,7 @@
                     <pic:cNvPicPr/>
                   </pic:nvPicPr>
                   <pic:blipFill rotWithShape="1">
-                    <a:blip r:embed="rId35">
+                    <a:blip r:embed="rId36">
                       <a:extLst>
                         <a:ext uri="{28A0092B-C50C-407E-A947-70E740481C1C}">
                           <a14:useLocalDpi xmlns:a14="http://schemas.microsoft.com/office/drawing/2010/main" val="0"/>
@@ -5760,27 +7754,54 @@
           <w:color w:val="000000"/>
           <w:lang w:eastAsia="fr-CA"/>
         </w:rPr>
-        <w:t xml:space="preserve">more advanced formats can do so. </w:t>
-      </w:r>
-    </w:p>
-    <w:p>
-      <w:pPr>
-        <w:rPr>
-          <w:rFonts w:ascii="Times New Roman" w:eastAsia="Times New Roman" w:hAnsi="Times New Roman" w:cs="Times New Roman"/>
-          <w:color w:val="000000"/>
-          <w:lang w:eastAsia="fr-CA"/>
-        </w:rPr>
-      </w:pPr>
-      <w:r>
-        <w:rPr>
-          <w:rFonts w:ascii="Times New Roman" w:eastAsia="Times New Roman" w:hAnsi="Times New Roman" w:cs="Times New Roman"/>
-          <w:color w:val="000000"/>
-          <w:lang w:eastAsia="fr-CA"/>
-        </w:rPr>
-        <w:lastRenderedPageBreak/>
+        <w:t>more advanced formats c</w:t>
+      </w:r>
+      <w:ins w:id="150" w:author="Grant Gibson" w:date="2025-05-28T14:16:00Z" w16du:dateUtc="2025-05-28T18:16:00Z">
+        <w:r>
+          <w:rPr>
+            <w:rFonts w:ascii="Times New Roman" w:eastAsia="Times New Roman" w:hAnsi="Times New Roman" w:cs="Times New Roman"/>
+            <w:color w:val="000000"/>
+            <w:lang w:eastAsia="fr-CA"/>
+          </w:rPr>
+          <w:t>ould</w:t>
+        </w:r>
+      </w:ins>
+      <w:del w:id="151" w:author="Grant Gibson" w:date="2025-05-28T14:16:00Z" w16du:dateUtc="2025-05-28T18:16:00Z">
+        <w:r>
+          <w:rPr>
+            <w:rFonts w:ascii="Times New Roman" w:eastAsia="Times New Roman" w:hAnsi="Times New Roman" w:cs="Times New Roman"/>
+            <w:color w:val="000000"/>
+            <w:lang w:eastAsia="fr-CA"/>
+          </w:rPr>
+          <w:delText>an do so</w:delText>
+        </w:r>
+      </w:del>
+      <w:r>
+        <w:rPr>
+          <w:rFonts w:ascii="Times New Roman" w:eastAsia="Times New Roman" w:hAnsi="Times New Roman" w:cs="Times New Roman"/>
+          <w:color w:val="000000"/>
+          <w:lang w:eastAsia="fr-CA"/>
+        </w:rPr>
+        <w:t xml:space="preserve">. </w:t>
+      </w:r>
+    </w:p>
+    <w:p>
+      <w:pPr>
+        <w:rPr>
+          <w:rFonts w:ascii="Times New Roman" w:eastAsia="Times New Roman" w:hAnsi="Times New Roman" w:cs="Times New Roman"/>
+          <w:color w:val="000000"/>
+          <w:lang w:eastAsia="fr-CA"/>
+        </w:rPr>
+      </w:pPr>
+      <w:r>
+        <w:rPr>
+          <w:rFonts w:ascii="Times New Roman" w:eastAsia="Times New Roman" w:hAnsi="Times New Roman" w:cs="Times New Roman"/>
+          <w:color w:val="000000"/>
+          <w:lang w:eastAsia="fr-CA"/>
+        </w:rPr>
         <w:t xml:space="preserve">It follows from this that there are very distinct advantages to using a statistical software such as SPSS to make the metadata even more findable than the approach discussed in Tier 3 </w:t>
       </w:r>
-      <w:commentRangeStart w:id="18"/>
+      <w:commentRangeStart w:id="152"/>
       <w:r>
         <w:rPr>
           <w:rFonts w:ascii="Times New Roman" w:eastAsia="Times New Roman" w:hAnsi="Times New Roman" w:cs="Times New Roman"/>
@@ -5789,12 +7810,12 @@
         </w:rPr>
         <w:t>above</w:t>
       </w:r>
-      <w:commentRangeEnd w:id="18"/>
-      <w:r>
-        <w:rPr>
-          <w:rStyle w:val="Marquedecommentaire"/>
-        </w:rPr>
-        <w:commentReference w:id="18"/>
+      <w:commentRangeEnd w:id="152"/>
+      <w:r>
+        <w:rPr>
+          <w:rStyle w:val="CommentReference"/>
+        </w:rPr>
+        <w:commentReference w:id="152"/>
       </w:r>
       <w:r>
         <w:rPr>
@@ -5852,30 +7873,46 @@
 
 <file path=word/comments.xml><?xml version="1.0" encoding="utf-8"?>
 <w:comments xmlns:wpc="http://schemas.microsoft.com/office/word/2010/wordprocessingCanvas" xmlns:cx="http://schemas.microsoft.com/office/drawing/2014/chartex" xmlns:cx1="http://schemas.microsoft.com/office/drawing/2015/9/8/chartex" xmlns:cx2="http://schemas.microsoft.com/office/drawing/2015/10/21/chartex" xmlns:cx3="http://schemas.microsoft.com/office/drawing/2016/5/9/chartex" xmlns:cx4="http://schemas.microsoft.com/office/drawing/2016/5/10/chartex" xmlns:cx5="http://schemas.microsoft.com/office/drawing/2016/5/11/chartex" xmlns:cx6="http://schemas.microsoft.com/office/drawing/2016/5/12/chartex" xmlns:cx7="http://schemas.microsoft.com/office/drawing/2016/5/13/chartex" xmlns:cx8="http://schemas.microsoft.com/office/drawing/2016/5/14/chartex" xmlns:mc="http://schemas.openxmlformats.org/markup-compatibility/2006" xmlns:aink="http://schemas.microsoft.com/office/drawing/2016/ink" xmlns:am3d="http://schemas.microsoft.com/office/drawing/2017/model3d" xmlns:o="urn:schemas-microsoft-com:office:office" xmlns:oel="http://schemas.microsoft.com/office/2019/extlst" xmlns:r="http://schemas.openxmlformats.org/officeDocument/2006/relationships" xmlns:m="http://schemas.openxmlformats.org/officeDocument/2006/math" xmlns:v="urn:schemas-microsoft-com:vml" xmlns:wp14="http://schemas.microsoft.com/office/word/2010/wordprocessingDrawing" xmlns:wp="http://schemas.openxmlformats.org/drawingml/2006/wordprocessingDrawing" xmlns:w10="urn:schemas-microsoft-com:office:word" xmlns:w="http://schemas.openxmlformats.org/wordprocessingml/2006/main" xmlns:w14="http://schemas.microsoft.com/office/word/2010/wordml" xmlns:w15="http://schemas.microsoft.com/office/word/2012/wordml" xmlns:w16cex="http://schemas.microsoft.com/office/word/2018/wordml/cex" xmlns:w16cid="http://schemas.microsoft.com/office/word/2016/wordml/cid" xmlns:w16="http://schemas.microsoft.com/office/word/2018/wordml" xmlns:w16du="http://schemas.microsoft.com/office/word/2023/wordml/word16du" xmlns:w16sdtdh="http://schemas.microsoft.com/office/word/2020/wordml/sdtdatahash" xmlns:w16sdtfl="http://schemas.microsoft.com/office/word/2024/wordml/sdtformatlock" xmlns:w16se="http://schemas.microsoft.com/office/word/2015/wordml/symex" xmlns:wpg="http://schemas.microsoft.com/office/word/2010/wordprocessingGroup" xmlns:wpi="http://schemas.microsoft.com/office/word/2010/wordprocessingInk" xmlns:wne="http://schemas.microsoft.com/office/word/2006/wordml" xmlns:wps="http://schemas.microsoft.com/office/word/2010/wordprocessingShape" mc:Ignorable="w14 w15 w16se w16cid w16 w16cex w16sdtdh w16sdtfl w16du wp14">
-  <w:comment w:id="0" w:author="Grant Gibson" w:date="2025-05-22T09:12:00Z" w:initials="GG">
-    <w:p>
-      <w:pPr>
-        <w:pStyle w:val="Commentaire"/>
-      </w:pPr>
-      <w:r>
-        <w:rPr>
-          <w:rStyle w:val="Marquedecommentaire"/>
+  <w:comment w:id="0" w:author="Grant Gibson" w:date="2025-05-28T14:20:00Z" w:initials="GG">
+    <w:p>
+      <w:pPr>
+        <w:pStyle w:val="CommentText"/>
+      </w:pPr>
+      <w:r>
+        <w:rPr>
+          <w:rStyle w:val="CommentReference"/>
         </w:rPr>
         <w:annotationRef/>
       </w:r>
       <w:r>
+        <w:t>Thierry, Please review fig captions and remaining TC (esp around language shift for “dataset” vs. “Borealis dataset” towards the end of the doc) for accuracy. I feel very strongly that trying to use “dataset” and redefine it on the fly from how it’s ingrained will dramatically hurt readability.</w:t>
+      </w:r>
+    </w:p>
+  </w:comment>
+  <w:comment w:id="1" w:author="Grant Gibson [2]" w:date="2025-05-22T09:12:00Z" w:initials="GG">
+    <w:p>
+      <w:pPr>
+        <w:pStyle w:val="CommentText"/>
+      </w:pPr>
+      <w:r>
+        <w:rPr>
+          <w:rStyle w:val="CommentReference"/>
+        </w:rPr>
+        <w:annotationRef/>
+      </w:r>
+      <w:r>
         <w:t>This isn’t technically a run-on, but it’s a very long and dense sentence to open a document with. Can we split it in two?</w:t>
       </w:r>
     </w:p>
   </w:comment>
-  <w:comment w:id="1" w:author="Grant Gibson" w:date="2025-05-22T09:12:00Z" w:initials="GG">
-    <w:p>
-      <w:pPr>
-        <w:pStyle w:val="Commentaire"/>
-      </w:pPr>
-      <w:r>
-        <w:rPr>
-          <w:rStyle w:val="Marquedecommentaire"/>
+  <w:comment w:id="2" w:author="Grant Gibson [2]" w:date="2025-05-22T09:12:00Z" w:initials="GG">
+    <w:p>
+      <w:pPr>
+        <w:pStyle w:val="CommentText"/>
+      </w:pPr>
+      <w:r>
+        <w:rPr>
+          <w:rStyle w:val="CommentReference"/>
         </w:rPr>
         <w:annotationRef/>
       </w:r>
@@ -5884,14 +7921,14 @@
       </w:r>
     </w:p>
   </w:comment>
-  <w:comment w:id="2" w:author="Grant Gibson" w:date="2025-05-22T09:15:00Z" w:initials="GG">
-    <w:p>
-      <w:pPr>
-        <w:pStyle w:val="Commentaire"/>
-      </w:pPr>
-      <w:r>
-        <w:rPr>
-          <w:rStyle w:val="Marquedecommentaire"/>
+  <w:comment w:id="3" w:author="Grant Gibson [2]" w:date="2025-05-22T09:15:00Z" w:initials="GG">
+    <w:p>
+      <w:pPr>
+        <w:pStyle w:val="CommentText"/>
+      </w:pPr>
+      <w:r>
+        <w:rPr>
+          <w:rStyle w:val="CommentReference"/>
         </w:rPr>
         <w:annotationRef/>
       </w:r>
@@ -5900,14 +7937,14 @@
       </w:r>
     </w:p>
   </w:comment>
-  <w:comment w:id="3" w:author="Grant Gibson" w:date="2025-05-22T09:19:00Z" w:initials="GG">
-    <w:p>
-      <w:pPr>
-        <w:pStyle w:val="Commentaire"/>
-      </w:pPr>
-      <w:r>
-        <w:rPr>
-          <w:rStyle w:val="Marquedecommentaire"/>
+  <w:comment w:id="4" w:author="Grant Gibson [2]" w:date="2025-05-22T09:19:00Z" w:initials="GG">
+    <w:p>
+      <w:pPr>
+        <w:pStyle w:val="CommentText"/>
+      </w:pPr>
+      <w:r>
+        <w:rPr>
+          <w:rStyle w:val="CommentReference"/>
         </w:rPr>
         <w:annotationRef/>
       </w:r>
@@ -5916,11 +7953,11 @@
       </w:r>
     </w:p>
   </w:comment>
-  <w:comment w:id="4" w:author="Thierry Letendre" w:date="2025-05-28T08:43:00Z" w:initials="TL">
-    <w:p>
-      <w:r>
-        <w:rPr>
-          <w:rStyle w:val="Marquedecommentaire"/>
+  <w:comment w:id="5" w:author="Thierry Letendre" w:date="2025-05-28T08:43:00Z" w:initials="TL">
+    <w:p>
+      <w:r>
+        <w:rPr>
+          <w:rStyle w:val="CommentReference"/>
         </w:rPr>
         <w:annotationRef/>
       </w:r>
@@ -5933,14 +7970,14 @@
       </w:r>
     </w:p>
   </w:comment>
-  <w:comment w:id="5" w:author="Grant Gibson" w:date="2025-05-22T09:22:00Z" w:initials="GG">
-    <w:p>
-      <w:pPr>
-        <w:pStyle w:val="Commentaire"/>
-      </w:pPr>
-      <w:r>
-        <w:rPr>
-          <w:rStyle w:val="Marquedecommentaire"/>
+  <w:comment w:id="6" w:author="Grant Gibson [2]" w:date="2025-05-22T09:22:00Z" w:initials="GG">
+    <w:p>
+      <w:pPr>
+        <w:pStyle w:val="CommentText"/>
+      </w:pPr>
+      <w:r>
+        <w:rPr>
+          <w:rStyle w:val="CommentReference"/>
         </w:rPr>
         <w:annotationRef/>
       </w:r>
@@ -5949,14 +7986,14 @@
       </w:r>
     </w:p>
   </w:comment>
-  <w:comment w:id="6" w:author="Grant Gibson" w:date="2025-05-22T09:22:00Z" w:initials="GG">
-    <w:p>
-      <w:pPr>
-        <w:pStyle w:val="Commentaire"/>
-      </w:pPr>
-      <w:r>
-        <w:rPr>
-          <w:rStyle w:val="Marquedecommentaire"/>
+  <w:comment w:id="7" w:author="Grant Gibson [2]" w:date="2025-05-22T09:22:00Z" w:initials="GG">
+    <w:p>
+      <w:pPr>
+        <w:pStyle w:val="CommentText"/>
+      </w:pPr>
+      <w:r>
+        <w:rPr>
+          <w:rStyle w:val="CommentReference"/>
         </w:rPr>
         <w:annotationRef/>
       </w:r>
@@ -5965,14 +8002,14 @@
       </w:r>
     </w:p>
   </w:comment>
-  <w:comment w:id="7" w:author="Grant Gibson" w:date="2025-05-22T09:29:00Z" w:initials="GG">
-    <w:p>
-      <w:pPr>
-        <w:pStyle w:val="Commentaire"/>
-      </w:pPr>
-      <w:r>
-        <w:rPr>
-          <w:rStyle w:val="Marquedecommentaire"/>
+  <w:comment w:id="8" w:author="Grant Gibson [2]" w:date="2025-05-22T09:29:00Z" w:initials="GG">
+    <w:p>
+      <w:pPr>
+        <w:pStyle w:val="CommentText"/>
+      </w:pPr>
+      <w:r>
+        <w:rPr>
+          <w:rStyle w:val="CommentReference"/>
         </w:rPr>
         <w:annotationRef/>
       </w:r>
@@ -5981,14 +8018,14 @@
       </w:r>
     </w:p>
   </w:comment>
-  <w:comment w:id="8" w:author="Grant Gibson" w:date="2025-05-22T09:40:00Z" w:initials="GG">
-    <w:p>
-      <w:pPr>
-        <w:pStyle w:val="Commentaire"/>
-      </w:pPr>
-      <w:r>
-        <w:rPr>
-          <w:rStyle w:val="Marquedecommentaire"/>
+  <w:comment w:id="9" w:author="Grant Gibson [2]" w:date="2025-05-22T09:40:00Z" w:initials="GG">
+    <w:p>
+      <w:pPr>
+        <w:pStyle w:val="CommentText"/>
+      </w:pPr>
+      <w:r>
+        <w:rPr>
+          <w:rStyle w:val="CommentReference"/>
         </w:rPr>
         <w:annotationRef/>
       </w:r>
@@ -5997,14 +8034,14 @@
       </w:r>
     </w:p>
   </w:comment>
-  <w:comment w:id="11" w:author="Grant Gibson" w:date="2025-05-22T09:46:00Z" w:initials="GG">
-    <w:p>
-      <w:pPr>
-        <w:pStyle w:val="Commentaire"/>
-      </w:pPr>
-      <w:r>
-        <w:rPr>
-          <w:rStyle w:val="Marquedecommentaire"/>
+  <w:comment w:id="12" w:author="Grant Gibson [2]" w:date="2025-05-22T09:46:00Z" w:initials="GG">
+    <w:p>
+      <w:pPr>
+        <w:pStyle w:val="CommentText"/>
+      </w:pPr>
+      <w:r>
+        <w:rPr>
+          <w:rStyle w:val="CommentReference"/>
         </w:rPr>
         <w:annotationRef/>
       </w:r>
@@ -6013,30 +8050,46 @@
       </w:r>
     </w:p>
   </w:comment>
-  <w:comment w:id="12" w:author="Grant Gibson" w:date="2025-05-22T09:49:00Z" w:initials="GG">
-    <w:p>
-      <w:pPr>
-        <w:pStyle w:val="Commentaire"/>
-      </w:pPr>
-      <w:r>
-        <w:rPr>
-          <w:rStyle w:val="Marquedecommentaire"/>
+  <w:comment w:id="14" w:author="Grant Gibson" w:date="2025-05-28T14:18:00Z" w:initials="GG">
+    <w:p>
+      <w:pPr>
+        <w:pStyle w:val="CommentText"/>
+      </w:pPr>
+      <w:r>
+        <w:rPr>
+          <w:rStyle w:val="CommentReference"/>
         </w:rPr>
         <w:annotationRef/>
       </w:r>
       <w:r>
+        <w:t>I think this new framing helps bridge the gap between the Borealis specific def’n of “dataset” and what everyone outside that project thinks a dataset is.</w:t>
+      </w:r>
+    </w:p>
+  </w:comment>
+  <w:comment w:id="13" w:author="Grant Gibson [2]" w:date="2025-05-22T09:49:00Z" w:initials="GG">
+    <w:p>
+      <w:pPr>
+        <w:pStyle w:val="CommentText"/>
+      </w:pPr>
+      <w:r>
+        <w:rPr>
+          <w:rStyle w:val="CommentReference"/>
+        </w:rPr>
+        <w:annotationRef/>
+      </w:r>
+      <w:r>
         <w:t>Go more basic, what do you mean by dataset? (I think you mean entry or record) What we’re doing in tier 1 is creating a metadata entry to represent a dataset that we are never going to deposit</w:t>
       </w:r>
     </w:p>
   </w:comment>
-  <w:comment w:id="13" w:author="Grant Gibson" w:date="2025-05-22T09:50:00Z" w:initials="GG">
-    <w:p>
-      <w:pPr>
-        <w:pStyle w:val="Commentaire"/>
-      </w:pPr>
-      <w:r>
-        <w:rPr>
-          <w:rStyle w:val="Marquedecommentaire"/>
+  <w:comment w:id="76" w:author="Grant Gibson [2]" w:date="2025-05-22T09:50:00Z" w:initials="GG">
+    <w:p>
+      <w:pPr>
+        <w:pStyle w:val="CommentText"/>
+      </w:pPr>
+      <w:r>
+        <w:rPr>
+          <w:rStyle w:val="CommentReference"/>
         </w:rPr>
         <w:annotationRef/>
       </w:r>
@@ -6045,14 +8098,14 @@
       </w:r>
     </w:p>
   </w:comment>
-  <w:comment w:id="14" w:author="Grant Gibson" w:date="2025-05-22T09:50:00Z" w:initials="GG">
-    <w:p>
-      <w:pPr>
-        <w:pStyle w:val="Commentaire"/>
-      </w:pPr>
-      <w:r>
-        <w:rPr>
-          <w:rStyle w:val="Marquedecommentaire"/>
+  <w:comment w:id="82" w:author="Grant Gibson [2]" w:date="2025-05-22T09:50:00Z" w:initials="GG">
+    <w:p>
+      <w:pPr>
+        <w:pStyle w:val="CommentText"/>
+      </w:pPr>
+      <w:r>
+        <w:rPr>
+          <w:rStyle w:val="CommentReference"/>
         </w:rPr>
         <w:annotationRef/>
       </w:r>
@@ -6061,14 +8114,14 @@
       </w:r>
     </w:p>
   </w:comment>
-  <w:comment w:id="15" w:author="Grant Gibson" w:date="2025-05-22T09:52:00Z" w:initials="GG">
-    <w:p>
-      <w:pPr>
-        <w:pStyle w:val="Commentaire"/>
-      </w:pPr>
-      <w:r>
-        <w:rPr>
-          <w:rStyle w:val="Marquedecommentaire"/>
+  <w:comment w:id="85" w:author="Grant Gibson [2]" w:date="2025-05-22T09:52:00Z" w:initials="GG">
+    <w:p>
+      <w:pPr>
+        <w:pStyle w:val="CommentText"/>
+      </w:pPr>
+      <w:r>
+        <w:rPr>
+          <w:rStyle w:val="CommentReference"/>
         </w:rPr>
         <w:annotationRef/>
       </w:r>
@@ -6077,14 +8130,14 @@
       </w:r>
     </w:p>
   </w:comment>
-  <w:comment w:id="16" w:author="Grant Gibson" w:date="2025-05-22T09:53:00Z" w:initials="GG">
-    <w:p>
-      <w:pPr>
-        <w:pStyle w:val="Commentaire"/>
-      </w:pPr>
-      <w:r>
-        <w:rPr>
-          <w:rStyle w:val="Marquedecommentaire"/>
+  <w:comment w:id="87" w:author="Grant Gibson [2]" w:date="2025-05-22T09:53:00Z" w:initials="GG">
+    <w:p>
+      <w:pPr>
+        <w:pStyle w:val="CommentText"/>
+      </w:pPr>
+      <w:r>
+        <w:rPr>
+          <w:rStyle w:val="CommentReference"/>
         </w:rPr>
         <w:annotationRef/>
       </w:r>
@@ -6093,14 +8146,14 @@
       </w:r>
     </w:p>
   </w:comment>
-  <w:comment w:id="17" w:author="Grant Gibson" w:date="2025-05-22T09:55:00Z" w:initials="GG">
-    <w:p>
-      <w:pPr>
-        <w:pStyle w:val="Commentaire"/>
-      </w:pPr>
-      <w:r>
-        <w:rPr>
-          <w:rStyle w:val="Marquedecommentaire"/>
+  <w:comment w:id="90" w:author="Grant Gibson [2]" w:date="2025-05-22T09:55:00Z" w:initials="GG">
+    <w:p>
+      <w:pPr>
+        <w:pStyle w:val="CommentText"/>
+      </w:pPr>
+      <w:r>
+        <w:rPr>
+          <w:rStyle w:val="CommentReference"/>
         </w:rPr>
         <w:annotationRef/>
       </w:r>
@@ -6109,14 +8162,14 @@
       </w:r>
     </w:p>
   </w:comment>
-  <w:comment w:id="18" w:author="Grant Gibson" w:date="2025-05-22T09:57:00Z" w:initials="GG">
-    <w:p>
-      <w:pPr>
-        <w:pStyle w:val="Commentaire"/>
-      </w:pPr>
-      <w:r>
-        <w:rPr>
-          <w:rStyle w:val="Marquedecommentaire"/>
+  <w:comment w:id="152" w:author="Grant Gibson [2]" w:date="2025-05-22T09:57:00Z" w:initials="GG">
+    <w:p>
+      <w:pPr>
+        <w:pStyle w:val="CommentText"/>
+      </w:pPr>
+      <w:r>
+        <w:rPr>
+          <w:rStyle w:val="CommentReference"/>
         </w:rPr>
         <w:annotationRef/>
       </w:r>
@@ -6130,6 +8183,7 @@
 
 <file path=word/commentsExtended.xml><?xml version="1.0" encoding="utf-8"?>
 <w15:commentsEx xmlns:wpc="http://schemas.microsoft.com/office/word/2010/wordprocessingCanvas" xmlns:cx="http://schemas.microsoft.com/office/drawing/2014/chartex" xmlns:cx1="http://schemas.microsoft.com/office/drawing/2015/9/8/chartex" xmlns:cx2="http://schemas.microsoft.com/office/drawing/2015/10/21/chartex" xmlns:cx3="http://schemas.microsoft.com/office/drawing/2016/5/9/chartex" xmlns:cx4="http://schemas.microsoft.com/office/drawing/2016/5/10/chartex" xmlns:cx5="http://schemas.microsoft.com/office/drawing/2016/5/11/chartex" xmlns:cx6="http://schemas.microsoft.com/office/drawing/2016/5/12/chartex" xmlns:cx7="http://schemas.microsoft.com/office/drawing/2016/5/13/chartex" xmlns:cx8="http://schemas.microsoft.com/office/drawing/2016/5/14/chartex" xmlns:mc="http://schemas.openxmlformats.org/markup-compatibility/2006" xmlns:aink="http://schemas.microsoft.com/office/drawing/2016/ink" xmlns:am3d="http://schemas.microsoft.com/office/drawing/2017/model3d" xmlns:o="urn:schemas-microsoft-com:office:office" xmlns:oel="http://schemas.microsoft.com/office/2019/extlst" xmlns:r="http://schemas.openxmlformats.org/officeDocument/2006/relationships" xmlns:m="http://schemas.openxmlformats.org/officeDocument/2006/math" xmlns:v="urn:schemas-microsoft-com:vml" xmlns:wp14="http://schemas.microsoft.com/office/word/2010/wordprocessingDrawing" xmlns:wp="http://schemas.openxmlformats.org/drawingml/2006/wordprocessingDrawing" xmlns:w10="urn:schemas-microsoft-com:office:word" xmlns:w="http://schemas.openxmlformats.org/wordprocessingml/2006/main" xmlns:w14="http://schemas.microsoft.com/office/word/2010/wordml" xmlns:w15="http://schemas.microsoft.com/office/word/2012/wordml" xmlns:w16cex="http://schemas.microsoft.com/office/word/2018/wordml/cex" xmlns:w16cid="http://schemas.microsoft.com/office/word/2016/wordml/cid" xmlns:w16="http://schemas.microsoft.com/office/word/2018/wordml" xmlns:w16du="http://schemas.microsoft.com/office/word/2023/wordml/word16du" xmlns:w16sdtdh="http://schemas.microsoft.com/office/word/2020/wordml/sdtdatahash" xmlns:w16sdtfl="http://schemas.microsoft.com/office/word/2024/wordml/sdtformatlock" xmlns:w16se="http://schemas.microsoft.com/office/word/2015/wordml/symex" xmlns:wpg="http://schemas.microsoft.com/office/word/2010/wordprocessingGroup" xmlns:wpi="http://schemas.microsoft.com/office/word/2010/wordprocessingInk" xmlns:wne="http://schemas.microsoft.com/office/word/2006/wordml" xmlns:wps="http://schemas.microsoft.com/office/word/2010/wordprocessingShape" mc:Ignorable="w14 w15 w16se w16cid w16 w16cex w16sdtdh w16sdtfl w16du wp14">
+  <w15:commentEx w15:paraId="24FD1FD0" w15:done="0"/>
   <w15:commentEx w15:paraId="3173A977" w15:done="0"/>
   <w15:commentEx w15:paraId="6AC02B31" w15:done="1"/>
   <w15:commentEx w15:paraId="5F6A9CAC" w15:done="1"/>
@@ -6140,6 +8194,7 @@
   <w15:commentEx w15:paraId="616849CC" w15:done="1"/>
   <w15:commentEx w15:paraId="0AFE700E" w15:done="1"/>
   <w15:commentEx w15:paraId="69E832FD" w15:done="0"/>
+  <w15:commentEx w15:paraId="2EBC47A6" w15:done="0"/>
   <w15:commentEx w15:paraId="10C4B841" w15:done="1"/>
   <w15:commentEx w15:paraId="446F7A0F" w15:done="1"/>
   <w15:commentEx w15:paraId="6F128AAE" w15:done="1"/>
@@ -6152,6 +8207,7 @@
 
 <file path=word/commentsExtensible.xml><?xml version="1.0" encoding="utf-8"?>
 <w16cex:commentsExtensible xmlns:wpc="http://schemas.microsoft.com/office/word/2010/wordprocessingCanvas" xmlns:cx="http://schemas.microsoft.com/office/drawing/2014/chartex" xmlns:cx1="http://schemas.microsoft.com/office/drawing/2015/9/8/chartex" xmlns:cx2="http://schemas.microsoft.com/office/drawing/2015/10/21/chartex" xmlns:cx3="http://schemas.microsoft.com/office/drawing/2016/5/9/chartex" xmlns:cx4="http://schemas.microsoft.com/office/drawing/2016/5/10/chartex" xmlns:cx5="http://schemas.microsoft.com/office/drawing/2016/5/11/chartex" xmlns:cx6="http://schemas.microsoft.com/office/drawing/2016/5/12/chartex" xmlns:cx7="http://schemas.microsoft.com/office/drawing/2016/5/13/chartex" xmlns:cx8="http://schemas.microsoft.com/office/drawing/2016/5/14/chartex" xmlns:cr="http://schemas.microsoft.com/office/comments/2020/reactions" xmlns:mc="http://schemas.openxmlformats.org/markup-compatibility/2006" xmlns:aink="http://schemas.microsoft.com/office/drawing/2016/ink" xmlns:am3d="http://schemas.microsoft.com/office/drawing/2017/model3d" xmlns:o="urn:schemas-microsoft-com:office:office" xmlns:oel="http://schemas.microsoft.com/office/2019/extlst" xmlns:r="http://schemas.openxmlformats.org/officeDocument/2006/relationships" xmlns:m="http://schemas.openxmlformats.org/officeDocument/2006/math" xmlns:v="urn:schemas-microsoft-com:vml" xmlns:wp14="http://schemas.microsoft.com/office/word/2010/wordprocessingDrawing" xmlns:wp="http://schemas.openxmlformats.org/drawingml/2006/wordprocessingDrawing" xmlns:w10="urn:schemas-microsoft-com:office:word" xmlns:w="http://schemas.openxmlformats.org/wordprocessingml/2006/main" xmlns:w14="http://schemas.microsoft.com/office/word/2010/wordml" xmlns:w15="http://schemas.microsoft.com/office/word/2012/wordml" xmlns:w16cex="http://schemas.microsoft.com/office/word/2018/wordml/cex" xmlns:w16cid="http://schemas.microsoft.com/office/word/2016/wordml/cid" xmlns:w16="http://schemas.microsoft.com/office/word/2018/wordml" xmlns:w16du="http://schemas.microsoft.com/office/word/2023/wordml/word16du" xmlns:w16sdtdh="http://schemas.microsoft.com/office/word/2020/wordml/sdtdatahash" xmlns:w16sdtfl="http://schemas.microsoft.com/office/word/2024/wordml/sdtformatlock" xmlns:w16se="http://schemas.microsoft.com/office/word/2015/wordml/symex" xmlns:wpg="http://schemas.microsoft.com/office/word/2010/wordprocessingGroup" xmlns:wpi="http://schemas.microsoft.com/office/word/2010/wordprocessingInk" xmlns:wne="http://schemas.microsoft.com/office/word/2006/wordml" xmlns:wps="http://schemas.microsoft.com/office/word/2010/wordprocessingShape" mc:Ignorable="w14 w15 w16se w16cid w16 w16cex w16sdtdh w16sdtfl cr w16du wp14">
+  <w16cex:commentExtensible w16cex:durableId="7792A92A" w16cex:dateUtc="2025-05-28T18:20:00Z"/>
   <w16cex:commentExtensible w16cex:durableId="29229F6D" w16cex:dateUtc="2025-05-22T13:12:00Z"/>
   <w16cex:commentExtensible w16cex:durableId="61A8D373" w16cex:dateUtc="2025-05-22T13:12:00Z"/>
   <w16cex:commentExtensible w16cex:durableId="462827DC" w16cex:dateUtc="2025-05-22T13:15:00Z"/>
@@ -6162,6 +8218,7 @@
   <w16cex:commentExtensible w16cex:durableId="5EEAA032" w16cex:dateUtc="2025-05-22T13:29:00Z"/>
   <w16cex:commentExtensible w16cex:durableId="143F2763" w16cex:dateUtc="2025-05-22T13:40:00Z"/>
   <w16cex:commentExtensible w16cex:durableId="730DFF1A" w16cex:dateUtc="2025-05-22T13:46:00Z"/>
+  <w16cex:commentExtensible w16cex:durableId="31879A31" w16cex:dateUtc="2025-05-28T18:18:00Z"/>
   <w16cex:commentExtensible w16cex:durableId="58DDD18D" w16cex:dateUtc="2025-05-22T13:49:00Z"/>
   <w16cex:commentExtensible w16cex:durableId="05C46D66" w16cex:dateUtc="2025-05-22T13:50:00Z"/>
   <w16cex:commentExtensible w16cex:durableId="0CF5BE90" w16cex:dateUtc="2025-05-22T13:50:00Z"/>
@@ -6174,6 +8231,7 @@
 
 <file path=word/commentsIds.xml><?xml version="1.0" encoding="utf-8"?>
 <w16cid:commentsIds xmlns:wpc="http://schemas.microsoft.com/office/word/2010/wordprocessingCanvas" xmlns:cx="http://schemas.microsoft.com/office/drawing/2014/chartex" xmlns:cx1="http://schemas.microsoft.com/office/drawing/2015/9/8/chartex" xmlns:cx2="http://schemas.microsoft.com/office/drawing/2015/10/21/chartex" xmlns:cx3="http://schemas.microsoft.com/office/drawing/2016/5/9/chartex" xmlns:cx4="http://schemas.microsoft.com/office/drawing/2016/5/10/chartex" xmlns:cx5="http://schemas.microsoft.com/office/drawing/2016/5/11/chartex" xmlns:cx6="http://schemas.microsoft.com/office/drawing/2016/5/12/chartex" xmlns:cx7="http://schemas.microsoft.com/office/drawing/2016/5/13/chartex" xmlns:cx8="http://schemas.microsoft.com/office/drawing/2016/5/14/chartex" xmlns:mc="http://schemas.openxmlformats.org/markup-compatibility/2006" xmlns:aink="http://schemas.microsoft.com/office/drawing/2016/ink" xmlns:am3d="http://schemas.microsoft.com/office/drawing/2017/model3d" xmlns:o="urn:schemas-microsoft-com:office:office" xmlns:oel="http://schemas.microsoft.com/office/2019/extlst" xmlns:r="http://schemas.openxmlformats.org/officeDocument/2006/relationships" xmlns:m="http://schemas.openxmlformats.org/officeDocument/2006/math" xmlns:v="urn:schemas-microsoft-com:vml" xmlns:wp14="http://schemas.microsoft.com/office/word/2010/wordprocessingDrawing" xmlns:wp="http://schemas.openxmlformats.org/drawingml/2006/wordprocessingDrawing" xmlns:w10="urn:schemas-microsoft-com:office:word" xmlns:w="http://schemas.openxmlformats.org/wordprocessingml/2006/main" xmlns:w14="http://schemas.microsoft.com/office/word/2010/wordml" xmlns:w15="http://schemas.microsoft.com/office/word/2012/wordml" xmlns:w16cex="http://schemas.microsoft.com/office/word/2018/wordml/cex" xmlns:w16cid="http://schemas.microsoft.com/office/word/2016/wordml/cid" xmlns:w16="http://schemas.microsoft.com/office/word/2018/wordml" xmlns:w16du="http://schemas.microsoft.com/office/word/2023/wordml/word16du" xmlns:w16sdtdh="http://schemas.microsoft.com/office/word/2020/wordml/sdtdatahash" xmlns:w16sdtfl="http://schemas.microsoft.com/office/word/2024/wordml/sdtformatlock" xmlns:w16se="http://schemas.microsoft.com/office/word/2015/wordml/symex" xmlns:wpg="http://schemas.microsoft.com/office/word/2010/wordprocessingGroup" xmlns:wpi="http://schemas.microsoft.com/office/word/2010/wordprocessingInk" xmlns:wne="http://schemas.microsoft.com/office/word/2006/wordml" xmlns:wps="http://schemas.microsoft.com/office/word/2010/wordprocessingShape" mc:Ignorable="w14 w15 w16se w16cid w16 w16cex w16sdtdh w16sdtfl w16du wp14">
+  <w16cid:commentId w16cid:paraId="24FD1FD0" w16cid:durableId="7792A92A"/>
   <w16cid:commentId w16cid:paraId="3173A977" w16cid:durableId="29229F6D"/>
   <w16cid:commentId w16cid:paraId="6AC02B31" w16cid:durableId="61A8D373"/>
   <w16cid:commentId w16cid:paraId="5F6A9CAC" w16cid:durableId="462827DC"/>
@@ -6184,6 +8242,7 @@
   <w16cid:commentId w16cid:paraId="616849CC" w16cid:durableId="5EEAA032"/>
   <w16cid:commentId w16cid:paraId="0AFE700E" w16cid:durableId="143F2763"/>
   <w16cid:commentId w16cid:paraId="69E832FD" w16cid:durableId="730DFF1A"/>
+  <w16cid:commentId w16cid:paraId="2EBC47A6" w16cid:durableId="31879A31"/>
   <w16cid:commentId w16cid:paraId="10C4B841" w16cid:durableId="58DDD18D"/>
   <w16cid:commentId w16cid:paraId="446F7A0F" w16cid:durableId="05C46D66"/>
   <w16cid:commentId w16cid:paraId="6F128AAE" w16cid:durableId="0CF5BE90"/>
@@ -6232,11 +8291,11 @@
   <w:footnote w:id="1">
     <w:p>
       <w:pPr>
-        <w:pStyle w:val="Notedebasdepage"/>
-      </w:pPr>
-      <w:r>
-        <w:rPr>
-          <w:rStyle w:val="Appelnotedebasdep"/>
+        <w:pStyle w:val="FootnoteText"/>
+      </w:pPr>
+      <w:r>
+        <w:rPr>
+          <w:rStyle w:val="FootnoteReference"/>
         </w:rPr>
         <w:footnoteRef/>
       </w:r>
@@ -6256,11 +8315,11 @@
   <w:footnote w:id="2">
     <w:p>
       <w:pPr>
-        <w:pStyle w:val="Notedebasdepage"/>
-      </w:pPr>
-      <w:r>
-        <w:rPr>
-          <w:rStyle w:val="Appelnotedebasdep"/>
+        <w:pStyle w:val="FootnoteText"/>
+      </w:pPr>
+      <w:r>
+        <w:rPr>
+          <w:rStyle w:val="FootnoteReference"/>
         </w:rPr>
         <w:footnoteRef/>
       </w:r>
@@ -6273,7 +8332,7 @@
       <w:hyperlink r:id="rId1" w:history="1">
         <w:r>
           <w:rPr>
-            <w:rStyle w:val="Hyperlien"/>
+            <w:rStyle w:val="Hyperlink"/>
           </w:rPr>
           <w:t>https://science.ised-isde.canada.ca/site/science/en/interagency-research-funding/policies-and-guidelines/research-data-management/tri-agency-statement-principles-digital-data-management</w:t>
         </w:r>
@@ -8311,6 +10370,9 @@
 <file path=word/people.xml><?xml version="1.0" encoding="utf-8"?>
 <w15:people xmlns:wpc="http://schemas.microsoft.com/office/word/2010/wordprocessingCanvas" xmlns:cx="http://schemas.microsoft.com/office/drawing/2014/chartex" xmlns:cx1="http://schemas.microsoft.com/office/drawing/2015/9/8/chartex" xmlns:cx2="http://schemas.microsoft.com/office/drawing/2015/10/21/chartex" xmlns:cx3="http://schemas.microsoft.com/office/drawing/2016/5/9/chartex" xmlns:cx4="http://schemas.microsoft.com/office/drawing/2016/5/10/chartex" xmlns:cx5="http://schemas.microsoft.com/office/drawing/2016/5/11/chartex" xmlns:cx6="http://schemas.microsoft.com/office/drawing/2016/5/12/chartex" xmlns:cx7="http://schemas.microsoft.com/office/drawing/2016/5/13/chartex" xmlns:cx8="http://schemas.microsoft.com/office/drawing/2016/5/14/chartex" xmlns:mc="http://schemas.openxmlformats.org/markup-compatibility/2006" xmlns:aink="http://schemas.microsoft.com/office/drawing/2016/ink" xmlns:am3d="http://schemas.microsoft.com/office/drawing/2017/model3d" xmlns:o="urn:schemas-microsoft-com:office:office" xmlns:oel="http://schemas.microsoft.com/office/2019/extlst" xmlns:r="http://schemas.openxmlformats.org/officeDocument/2006/relationships" xmlns:m="http://schemas.openxmlformats.org/officeDocument/2006/math" xmlns:v="urn:schemas-microsoft-com:vml" xmlns:wp14="http://schemas.microsoft.com/office/word/2010/wordprocessingDrawing" xmlns:wp="http://schemas.openxmlformats.org/drawingml/2006/wordprocessingDrawing" xmlns:w10="urn:schemas-microsoft-com:office:word" xmlns:w="http://schemas.openxmlformats.org/wordprocessingml/2006/main" xmlns:w14="http://schemas.microsoft.com/office/word/2010/wordml" xmlns:w15="http://schemas.microsoft.com/office/word/2012/wordml" xmlns:w16cex="http://schemas.microsoft.com/office/word/2018/wordml/cex" xmlns:w16cid="http://schemas.microsoft.com/office/word/2016/wordml/cid" xmlns:w16="http://schemas.microsoft.com/office/word/2018/wordml" xmlns:w16du="http://schemas.microsoft.com/office/word/2023/wordml/word16du" xmlns:w16sdtdh="http://schemas.microsoft.com/office/word/2020/wordml/sdtdatahash" xmlns:w16sdtfl="http://schemas.microsoft.com/office/word/2024/wordml/sdtformatlock" xmlns:w16se="http://schemas.microsoft.com/office/word/2015/wordml/symex" xmlns:wpg="http://schemas.microsoft.com/office/word/2010/wordprocessingGroup" xmlns:wpi="http://schemas.microsoft.com/office/word/2010/wordprocessingInk" xmlns:wne="http://schemas.microsoft.com/office/word/2006/wordml" xmlns:wps="http://schemas.microsoft.com/office/word/2010/wordprocessingShape" mc:Ignorable="w14 w15 w16se w16cid w16 w16cex w16sdtdh w16sdtfl w16du wp14">
   <w15:person w15:author="Grant Gibson">
+    <w15:presenceInfo w15:providerId="Windows Live" w15:userId="bca5fb665c5946e6"/>
+  </w15:person>
+  <w15:person w15:author="Grant Gibson [2]">
     <w15:presenceInfo w15:providerId="AD" w15:userId="S::grant.gibson@crdcn.ca::986fbb49-9b20-40cb-b792-7e1154e60928"/>
   </w15:person>
   <w15:person w15:author="Thierry Letendre">
@@ -8715,11 +10777,11 @@
       <w:lang w:val="en-CA"/>
     </w:rPr>
   </w:style>
-  <w:style w:type="paragraph" w:styleId="Titre1">
+  <w:style w:type="paragraph" w:styleId="Heading1">
     <w:name w:val="heading 1"/>
     <w:basedOn w:val="Normal"/>
     <w:next w:val="Normal"/>
-    <w:link w:val="Titre1Car"/>
+    <w:link w:val="Heading1Char"/>
     <w:uiPriority w:val="9"/>
     <w:qFormat/>
     <w:rsid w:val="00AE791F"/>
@@ -8736,11 +10798,11 @@
       <w:szCs w:val="40"/>
     </w:rPr>
   </w:style>
-  <w:style w:type="paragraph" w:styleId="Titre2">
+  <w:style w:type="paragraph" w:styleId="Heading2">
     <w:name w:val="heading 2"/>
     <w:basedOn w:val="Normal"/>
     <w:next w:val="Normal"/>
-    <w:link w:val="Titre2Car"/>
+    <w:link w:val="Heading2Char"/>
     <w:uiPriority w:val="9"/>
     <w:unhideWhenUsed/>
     <w:qFormat/>
@@ -8758,11 +10820,11 @@
       <w:szCs w:val="32"/>
     </w:rPr>
   </w:style>
-  <w:style w:type="paragraph" w:styleId="Titre3">
+  <w:style w:type="paragraph" w:styleId="Heading3">
     <w:name w:val="heading 3"/>
     <w:basedOn w:val="Normal"/>
     <w:next w:val="Normal"/>
-    <w:link w:val="Titre3Car"/>
+    <w:link w:val="Heading3Char"/>
     <w:uiPriority w:val="9"/>
     <w:unhideWhenUsed/>
     <w:qFormat/>
@@ -8780,11 +10842,11 @@
       <w:szCs w:val="28"/>
     </w:rPr>
   </w:style>
-  <w:style w:type="paragraph" w:styleId="Titre4">
+  <w:style w:type="paragraph" w:styleId="Heading4">
     <w:name w:val="heading 4"/>
     <w:basedOn w:val="Normal"/>
     <w:next w:val="Normal"/>
-    <w:link w:val="Titre4Car"/>
+    <w:link w:val="Heading4Char"/>
     <w:uiPriority w:val="9"/>
     <w:semiHidden/>
     <w:unhideWhenUsed/>
@@ -8803,11 +10865,11 @@
       <w:color w:val="2F5496" w:themeColor="accent1" w:themeShade="BF"/>
     </w:rPr>
   </w:style>
-  <w:style w:type="paragraph" w:styleId="Titre5">
+  <w:style w:type="paragraph" w:styleId="Heading5">
     <w:name w:val="heading 5"/>
     <w:basedOn w:val="Normal"/>
     <w:next w:val="Normal"/>
-    <w:link w:val="Titre5Car"/>
+    <w:link w:val="Heading5Char"/>
     <w:uiPriority w:val="9"/>
     <w:semiHidden/>
     <w:unhideWhenUsed/>
@@ -8824,11 +10886,11 @@
       <w:color w:val="2F5496" w:themeColor="accent1" w:themeShade="BF"/>
     </w:rPr>
   </w:style>
-  <w:style w:type="paragraph" w:styleId="Titre6">
+  <w:style w:type="paragraph" w:styleId="Heading6">
     <w:name w:val="heading 6"/>
     <w:basedOn w:val="Normal"/>
     <w:next w:val="Normal"/>
-    <w:link w:val="Titre6Car"/>
+    <w:link w:val="Heading6Char"/>
     <w:uiPriority w:val="9"/>
     <w:semiHidden/>
     <w:unhideWhenUsed/>
@@ -8847,11 +10909,11 @@
       <w:color w:val="595959" w:themeColor="text1" w:themeTint="A6"/>
     </w:rPr>
   </w:style>
-  <w:style w:type="paragraph" w:styleId="Titre7">
+  <w:style w:type="paragraph" w:styleId="Heading7">
     <w:name w:val="heading 7"/>
     <w:basedOn w:val="Normal"/>
     <w:next w:val="Normal"/>
-    <w:link w:val="Titre7Car"/>
+    <w:link w:val="Heading7Char"/>
     <w:uiPriority w:val="9"/>
     <w:semiHidden/>
     <w:unhideWhenUsed/>
@@ -8868,11 +10930,11 @@
       <w:color w:val="595959" w:themeColor="text1" w:themeTint="A6"/>
     </w:rPr>
   </w:style>
-  <w:style w:type="paragraph" w:styleId="Titre8">
+  <w:style w:type="paragraph" w:styleId="Heading8">
     <w:name w:val="heading 8"/>
     <w:basedOn w:val="Normal"/>
     <w:next w:val="Normal"/>
-    <w:link w:val="Titre8Car"/>
+    <w:link w:val="Heading8Char"/>
     <w:uiPriority w:val="9"/>
     <w:semiHidden/>
     <w:unhideWhenUsed/>
@@ -8890,11 +10952,11 @@
       <w:color w:val="272727" w:themeColor="text1" w:themeTint="D8"/>
     </w:rPr>
   </w:style>
-  <w:style w:type="paragraph" w:styleId="Titre9">
+  <w:style w:type="paragraph" w:styleId="Heading9">
     <w:name w:val="heading 9"/>
     <w:basedOn w:val="Normal"/>
     <w:next w:val="Normal"/>
-    <w:link w:val="Titre9Car"/>
+    <w:link w:val="Heading9Char"/>
     <w:uiPriority w:val="9"/>
     <w:semiHidden/>
     <w:unhideWhenUsed/>
@@ -8910,13 +10972,13 @@
       <w:color w:val="272727" w:themeColor="text1" w:themeTint="D8"/>
     </w:rPr>
   </w:style>
-  <w:style w:type="character" w:default="1" w:styleId="Policepardfaut">
+  <w:style w:type="character" w:default="1" w:styleId="DefaultParagraphFont">
     <w:name w:val="Default Paragraph Font"/>
     <w:uiPriority w:val="1"/>
     <w:semiHidden/>
     <w:unhideWhenUsed/>
   </w:style>
-  <w:style w:type="table" w:default="1" w:styleId="TableauNormal">
+  <w:style w:type="table" w:default="1" w:styleId="TableNormal">
     <w:name w:val="Normal Table"/>
     <w:uiPriority w:val="99"/>
     <w:semiHidden/>
@@ -8931,16 +10993,16 @@
       </w:tblCellMar>
     </w:tblPr>
   </w:style>
-  <w:style w:type="numbering" w:default="1" w:styleId="Aucuneliste">
+  <w:style w:type="numbering" w:default="1" w:styleId="NoList">
     <w:name w:val="No List"/>
     <w:uiPriority w:val="99"/>
     <w:semiHidden/>
     <w:unhideWhenUsed/>
   </w:style>
-  <w:style w:type="character" w:customStyle="1" w:styleId="Titre1Car">
-    <w:name w:val="Titre 1 Car"/>
-    <w:basedOn w:val="Policepardfaut"/>
-    <w:link w:val="Titre1"/>
+  <w:style w:type="character" w:customStyle="1" w:styleId="Heading1Char">
+    <w:name w:val="Heading 1 Char"/>
+    <w:basedOn w:val="DefaultParagraphFont"/>
+    <w:link w:val="Heading1"/>
     <w:uiPriority w:val="9"/>
     <w:rsid w:val="00AE791F"/>
     <w:rPr>
@@ -8951,10 +11013,10 @@
       <w:lang w:val="en-CA"/>
     </w:rPr>
   </w:style>
-  <w:style w:type="character" w:customStyle="1" w:styleId="Titre2Car">
-    <w:name w:val="Titre 2 Car"/>
-    <w:basedOn w:val="Policepardfaut"/>
-    <w:link w:val="Titre2"/>
+  <w:style w:type="character" w:customStyle="1" w:styleId="Heading2Char">
+    <w:name w:val="Heading 2 Char"/>
+    <w:basedOn w:val="DefaultParagraphFont"/>
+    <w:link w:val="Heading2"/>
     <w:uiPriority w:val="9"/>
     <w:rsid w:val="00AE791F"/>
     <w:rPr>
@@ -8965,10 +11027,10 @@
       <w:lang w:val="en-CA"/>
     </w:rPr>
   </w:style>
-  <w:style w:type="character" w:customStyle="1" w:styleId="Titre3Car">
-    <w:name w:val="Titre 3 Car"/>
-    <w:basedOn w:val="Policepardfaut"/>
-    <w:link w:val="Titre3"/>
+  <w:style w:type="character" w:customStyle="1" w:styleId="Heading3Char">
+    <w:name w:val="Heading 3 Char"/>
+    <w:basedOn w:val="DefaultParagraphFont"/>
+    <w:link w:val="Heading3"/>
     <w:uiPriority w:val="9"/>
     <w:rsid w:val="00AE791F"/>
     <w:rPr>
@@ -8979,10 +11041,10 @@
       <w:lang w:val="en-CA"/>
     </w:rPr>
   </w:style>
-  <w:style w:type="character" w:customStyle="1" w:styleId="Titre4Car">
-    <w:name w:val="Titre 4 Car"/>
-    <w:basedOn w:val="Policepardfaut"/>
-    <w:link w:val="Titre4"/>
+  <w:style w:type="character" w:customStyle="1" w:styleId="Heading4Char">
+    <w:name w:val="Heading 4 Char"/>
+    <w:basedOn w:val="DefaultParagraphFont"/>
+    <w:link w:val="Heading4"/>
     <w:uiPriority w:val="9"/>
     <w:semiHidden/>
     <w:rsid w:val="00AE791F"/>
@@ -8994,10 +11056,10 @@
       <w:lang w:val="en-CA"/>
     </w:rPr>
   </w:style>
-  <w:style w:type="character" w:customStyle="1" w:styleId="Titre5Car">
-    <w:name w:val="Titre 5 Car"/>
-    <w:basedOn w:val="Policepardfaut"/>
-    <w:link w:val="Titre5"/>
+  <w:style w:type="character" w:customStyle="1" w:styleId="Heading5Char">
+    <w:name w:val="Heading 5 Char"/>
+    <w:basedOn w:val="DefaultParagraphFont"/>
+    <w:link w:val="Heading5"/>
     <w:uiPriority w:val="9"/>
     <w:semiHidden/>
     <w:rsid w:val="00AE791F"/>
@@ -9007,10 +11069,10 @@
       <w:lang w:val="en-CA"/>
     </w:rPr>
   </w:style>
-  <w:style w:type="character" w:customStyle="1" w:styleId="Titre6Car">
-    <w:name w:val="Titre 6 Car"/>
-    <w:basedOn w:val="Policepardfaut"/>
-    <w:link w:val="Titre6"/>
+  <w:style w:type="character" w:customStyle="1" w:styleId="Heading6Char">
+    <w:name w:val="Heading 6 Char"/>
+    <w:basedOn w:val="DefaultParagraphFont"/>
+    <w:link w:val="Heading6"/>
     <w:uiPriority w:val="9"/>
     <w:semiHidden/>
     <w:rsid w:val="00AE791F"/>
@@ -9022,10 +11084,10 @@
       <w:lang w:val="en-CA"/>
     </w:rPr>
   </w:style>
-  <w:style w:type="character" w:customStyle="1" w:styleId="Titre7Car">
-    <w:name w:val="Titre 7 Car"/>
-    <w:basedOn w:val="Policepardfaut"/>
-    <w:link w:val="Titre7"/>
+  <w:style w:type="character" w:customStyle="1" w:styleId="Heading7Char">
+    <w:name w:val="Heading 7 Char"/>
+    <w:basedOn w:val="DefaultParagraphFont"/>
+    <w:link w:val="Heading7"/>
     <w:uiPriority w:val="9"/>
     <w:semiHidden/>
     <w:rsid w:val="00AE791F"/>
@@ -9035,10 +11097,10 @@
       <w:lang w:val="en-CA"/>
     </w:rPr>
   </w:style>
-  <w:style w:type="character" w:customStyle="1" w:styleId="Titre8Car">
-    <w:name w:val="Titre 8 Car"/>
-    <w:basedOn w:val="Policepardfaut"/>
-    <w:link w:val="Titre8"/>
+  <w:style w:type="character" w:customStyle="1" w:styleId="Heading8Char">
+    <w:name w:val="Heading 8 Char"/>
+    <w:basedOn w:val="DefaultParagraphFont"/>
+    <w:link w:val="Heading8"/>
     <w:uiPriority w:val="9"/>
     <w:semiHidden/>
     <w:rsid w:val="00AE791F"/>
@@ -9050,10 +11112,10 @@
       <w:lang w:val="en-CA"/>
     </w:rPr>
   </w:style>
-  <w:style w:type="character" w:customStyle="1" w:styleId="Titre9Car">
-    <w:name w:val="Titre 9 Car"/>
-    <w:basedOn w:val="Policepardfaut"/>
-    <w:link w:val="Titre9"/>
+  <w:style w:type="character" w:customStyle="1" w:styleId="Heading9Char">
+    <w:name w:val="Heading 9 Char"/>
+    <w:basedOn w:val="DefaultParagraphFont"/>
+    <w:link w:val="Heading9"/>
     <w:uiPriority w:val="9"/>
     <w:semiHidden/>
     <w:rsid w:val="00AE791F"/>
@@ -9063,11 +11125,11 @@
       <w:lang w:val="en-CA"/>
     </w:rPr>
   </w:style>
-  <w:style w:type="paragraph" w:styleId="Titre">
+  <w:style w:type="paragraph" w:styleId="Title">
     <w:name w:val="Title"/>
     <w:basedOn w:val="Normal"/>
     <w:next w:val="Normal"/>
-    <w:link w:val="TitreCar"/>
+    <w:link w:val="TitleChar"/>
     <w:uiPriority w:val="10"/>
     <w:qFormat/>
     <w:rsid w:val="00AE791F"/>
@@ -9083,10 +11145,10 @@
       <w:szCs w:val="56"/>
     </w:rPr>
   </w:style>
-  <w:style w:type="character" w:customStyle="1" w:styleId="TitreCar">
-    <w:name w:val="Titre Car"/>
-    <w:basedOn w:val="Policepardfaut"/>
-    <w:link w:val="Titre"/>
+  <w:style w:type="character" w:customStyle="1" w:styleId="TitleChar">
+    <w:name w:val="Title Char"/>
+    <w:basedOn w:val="DefaultParagraphFont"/>
+    <w:link w:val="Title"/>
     <w:uiPriority w:val="10"/>
     <w:rsid w:val="00AE791F"/>
     <w:rPr>
@@ -9098,11 +11160,11 @@
       <w:lang w:val="en-CA"/>
     </w:rPr>
   </w:style>
-  <w:style w:type="paragraph" w:styleId="Sous-titre">
+  <w:style w:type="paragraph" w:styleId="Subtitle">
     <w:name w:val="Subtitle"/>
     <w:basedOn w:val="Normal"/>
     <w:next w:val="Normal"/>
-    <w:link w:val="Sous-titreCar"/>
+    <w:link w:val="SubtitleChar"/>
     <w:uiPriority w:val="11"/>
     <w:qFormat/>
     <w:rsid w:val="00AE791F"/>
@@ -9120,10 +11182,10 @@
       <w:szCs w:val="28"/>
     </w:rPr>
   </w:style>
-  <w:style w:type="character" w:customStyle="1" w:styleId="Sous-titreCar">
-    <w:name w:val="Sous-titre Car"/>
-    <w:basedOn w:val="Policepardfaut"/>
-    <w:link w:val="Sous-titre"/>
+  <w:style w:type="character" w:customStyle="1" w:styleId="SubtitleChar">
+    <w:name w:val="Subtitle Char"/>
+    <w:basedOn w:val="DefaultParagraphFont"/>
+    <w:link w:val="Subtitle"/>
     <w:uiPriority w:val="11"/>
     <w:rsid w:val="00AE791F"/>
     <w:rPr>
@@ -9135,11 +11197,11 @@
       <w:lang w:val="en-CA"/>
     </w:rPr>
   </w:style>
-  <w:style w:type="paragraph" w:styleId="Citation">
+  <w:style w:type="paragraph" w:styleId="Quote">
     <w:name w:val="Quote"/>
     <w:basedOn w:val="Normal"/>
     <w:next w:val="Normal"/>
-    <w:link w:val="CitationCar"/>
+    <w:link w:val="QuoteChar"/>
     <w:uiPriority w:val="29"/>
     <w:qFormat/>
     <w:rsid w:val="00AE791F"/>
@@ -9153,10 +11215,10 @@
       <w:color w:val="404040" w:themeColor="text1" w:themeTint="BF"/>
     </w:rPr>
   </w:style>
-  <w:style w:type="character" w:customStyle="1" w:styleId="CitationCar">
-    <w:name w:val="Citation Car"/>
-    <w:basedOn w:val="Policepardfaut"/>
-    <w:link w:val="Citation"/>
+  <w:style w:type="character" w:customStyle="1" w:styleId="QuoteChar">
+    <w:name w:val="Quote Char"/>
+    <w:basedOn w:val="DefaultParagraphFont"/>
+    <w:link w:val="Quote"/>
     <w:uiPriority w:val="29"/>
     <w:rsid w:val="00AE791F"/>
     <w:rPr>
@@ -9166,7 +11228,7 @@
       <w:lang w:val="en-CA"/>
     </w:rPr>
   </w:style>
-  <w:style w:type="paragraph" w:styleId="Paragraphedeliste">
+  <w:style w:type="paragraph" w:styleId="ListParagraph">
     <w:name w:val="List Paragraph"/>
     <w:basedOn w:val="Normal"/>
     <w:uiPriority w:val="34"/>
@@ -9177,9 +11239,9 @@
       <w:contextualSpacing/>
     </w:pPr>
   </w:style>
-  <w:style w:type="character" w:styleId="Accentuationintense">
+  <w:style w:type="character" w:styleId="IntenseEmphasis">
     <w:name w:val="Intense Emphasis"/>
-    <w:basedOn w:val="Policepardfaut"/>
+    <w:basedOn w:val="DefaultParagraphFont"/>
     <w:uiPriority w:val="21"/>
     <w:qFormat/>
     <w:rsid w:val="00AE791F"/>
@@ -9189,11 +11251,11 @@
       <w:color w:val="2F5496" w:themeColor="accent1" w:themeShade="BF"/>
     </w:rPr>
   </w:style>
-  <w:style w:type="paragraph" w:styleId="Citationintense">
+  <w:style w:type="paragraph" w:styleId="IntenseQuote">
     <w:name w:val="Intense Quote"/>
     <w:basedOn w:val="Normal"/>
     <w:next w:val="Normal"/>
-    <w:link w:val="CitationintenseCar"/>
+    <w:link w:val="IntenseQuoteChar"/>
     <w:uiPriority w:val="30"/>
     <w:qFormat/>
     <w:rsid w:val="00AE791F"/>
@@ -9212,10 +11274,10 @@
       <w:color w:val="2F5496" w:themeColor="accent1" w:themeShade="BF"/>
     </w:rPr>
   </w:style>
-  <w:style w:type="character" w:customStyle="1" w:styleId="CitationintenseCar">
-    <w:name w:val="Citation intense Car"/>
-    <w:basedOn w:val="Policepardfaut"/>
-    <w:link w:val="Citationintense"/>
+  <w:style w:type="character" w:customStyle="1" w:styleId="IntenseQuoteChar">
+    <w:name w:val="Intense Quote Char"/>
+    <w:basedOn w:val="DefaultParagraphFont"/>
+    <w:link w:val="IntenseQuote"/>
     <w:uiPriority w:val="30"/>
     <w:rsid w:val="00AE791F"/>
     <w:rPr>
@@ -9225,9 +11287,9 @@
       <w:lang w:val="en-CA"/>
     </w:rPr>
   </w:style>
-  <w:style w:type="character" w:styleId="Rfrenceintense">
+  <w:style w:type="character" w:styleId="IntenseReference">
     <w:name w:val="Intense Reference"/>
-    <w:basedOn w:val="Policepardfaut"/>
+    <w:basedOn w:val="DefaultParagraphFont"/>
     <w:uiPriority w:val="32"/>
     <w:qFormat/>
     <w:rsid w:val="00AE791F"/>
@@ -9254,10 +11316,10 @@
       <w:lang w:val="fr-CA" w:eastAsia="fr-CA"/>
     </w:rPr>
   </w:style>
-  <w:style w:type="paragraph" w:styleId="En-tte">
+  <w:style w:type="paragraph" w:styleId="Header">
     <w:name w:val="header"/>
     <w:basedOn w:val="Normal"/>
-    <w:link w:val="En-tteCar"/>
+    <w:link w:val="HeaderChar"/>
     <w:uiPriority w:val="99"/>
     <w:unhideWhenUsed/>
     <w:rsid w:val="00CF62BA"/>
@@ -9268,20 +11330,20 @@
       </w:tabs>
     </w:pPr>
   </w:style>
-  <w:style w:type="character" w:customStyle="1" w:styleId="En-tteCar">
-    <w:name w:val="En-tête Car"/>
-    <w:basedOn w:val="Policepardfaut"/>
-    <w:link w:val="En-tte"/>
+  <w:style w:type="character" w:customStyle="1" w:styleId="HeaderChar">
+    <w:name w:val="Header Char"/>
+    <w:basedOn w:val="DefaultParagraphFont"/>
+    <w:link w:val="Header"/>
     <w:uiPriority w:val="99"/>
     <w:rsid w:val="00CF62BA"/>
     <w:rPr>
       <w:lang w:val="en-CA"/>
     </w:rPr>
   </w:style>
-  <w:style w:type="paragraph" w:styleId="Pieddepage">
+  <w:style w:type="paragraph" w:styleId="Footer">
     <w:name w:val="footer"/>
     <w:basedOn w:val="Normal"/>
-    <w:link w:val="PieddepageCar"/>
+    <w:link w:val="FooterChar"/>
     <w:uiPriority w:val="99"/>
     <w:unhideWhenUsed/>
     <w:rsid w:val="00CF62BA"/>
@@ -9292,19 +11354,19 @@
       </w:tabs>
     </w:pPr>
   </w:style>
-  <w:style w:type="character" w:customStyle="1" w:styleId="PieddepageCar">
-    <w:name w:val="Pied de page Car"/>
-    <w:basedOn w:val="Policepardfaut"/>
-    <w:link w:val="Pieddepage"/>
+  <w:style w:type="character" w:customStyle="1" w:styleId="FooterChar">
+    <w:name w:val="Footer Char"/>
+    <w:basedOn w:val="DefaultParagraphFont"/>
+    <w:link w:val="Footer"/>
     <w:uiPriority w:val="99"/>
     <w:rsid w:val="00CF62BA"/>
     <w:rPr>
       <w:lang w:val="en-CA"/>
     </w:rPr>
   </w:style>
-  <w:style w:type="character" w:styleId="Hyperlien">
+  <w:style w:type="character" w:styleId="Hyperlink">
     <w:name w:val="Hyperlink"/>
-    <w:basedOn w:val="Policepardfaut"/>
+    <w:basedOn w:val="DefaultParagraphFont"/>
     <w:uiPriority w:val="99"/>
     <w:unhideWhenUsed/>
     <w:rsid w:val="00EB6BAD"/>
@@ -9313,9 +11375,9 @@
       <w:u w:val="single"/>
     </w:rPr>
   </w:style>
-  <w:style w:type="character" w:styleId="Mentionnonrsolue">
+  <w:style w:type="character" w:styleId="UnresolvedMention">
     <w:name w:val="Unresolved Mention"/>
-    <w:basedOn w:val="Policepardfaut"/>
+    <w:basedOn w:val="DefaultParagraphFont"/>
     <w:uiPriority w:val="99"/>
     <w:rsid w:val="00EB6BAD"/>
     <w:rPr>
@@ -9323,9 +11385,9 @@
       <w:shd w:val="clear" w:color="auto" w:fill="E1DFDD"/>
     </w:rPr>
   </w:style>
-  <w:style w:type="character" w:styleId="Lienvisit">
+  <w:style w:type="character" w:styleId="FollowedHyperlink">
     <w:name w:val="FollowedHyperlink"/>
-    <w:basedOn w:val="Policepardfaut"/>
+    <w:basedOn w:val="DefaultParagraphFont"/>
     <w:uiPriority w:val="99"/>
     <w:semiHidden/>
     <w:unhideWhenUsed/>
@@ -9335,9 +11397,9 @@
       <w:u w:val="single"/>
     </w:rPr>
   </w:style>
-  <w:style w:type="character" w:styleId="Accentuation">
+  <w:style w:type="character" w:styleId="Emphasis">
     <w:name w:val="Emphasis"/>
-    <w:basedOn w:val="Policepardfaut"/>
+    <w:basedOn w:val="DefaultParagraphFont"/>
     <w:uiPriority w:val="20"/>
     <w:qFormat/>
     <w:rsid w:val="005728B2"/>
@@ -9348,12 +11410,12 @@
   </w:style>
   <w:style w:type="character" w:customStyle="1" w:styleId="apple-converted-space">
     <w:name w:val="apple-converted-space"/>
-    <w:basedOn w:val="Policepardfaut"/>
+    <w:basedOn w:val="DefaultParagraphFont"/>
     <w:rsid w:val="005728B2"/>
   </w:style>
-  <w:style w:type="character" w:styleId="Marquedecommentaire">
+  <w:style w:type="character" w:styleId="CommentReference">
     <w:name w:val="annotation reference"/>
-    <w:basedOn w:val="Policepardfaut"/>
+    <w:basedOn w:val="DefaultParagraphFont"/>
     <w:uiPriority w:val="99"/>
     <w:semiHidden/>
     <w:unhideWhenUsed/>
@@ -9363,10 +11425,10 @@
       <w:szCs w:val="16"/>
     </w:rPr>
   </w:style>
-  <w:style w:type="paragraph" w:styleId="Commentaire">
+  <w:style w:type="paragraph" w:styleId="CommentText">
     <w:name w:val="annotation text"/>
     <w:basedOn w:val="Normal"/>
-    <w:link w:val="CommentaireCar"/>
+    <w:link w:val="CommentTextChar"/>
     <w:uiPriority w:val="99"/>
     <w:unhideWhenUsed/>
     <w:rsid w:val="00735711"/>
@@ -9375,10 +11437,10 @@
       <w:szCs w:val="20"/>
     </w:rPr>
   </w:style>
-  <w:style w:type="character" w:customStyle="1" w:styleId="CommentaireCar">
-    <w:name w:val="Commentaire Car"/>
-    <w:basedOn w:val="Policepardfaut"/>
-    <w:link w:val="Commentaire"/>
+  <w:style w:type="character" w:customStyle="1" w:styleId="CommentTextChar">
+    <w:name w:val="Comment Text Char"/>
+    <w:basedOn w:val="DefaultParagraphFont"/>
+    <w:link w:val="CommentText"/>
     <w:uiPriority w:val="99"/>
     <w:rsid w:val="00735711"/>
     <w:rPr>
@@ -9387,11 +11449,11 @@
       <w:lang w:val="en-CA"/>
     </w:rPr>
   </w:style>
-  <w:style w:type="paragraph" w:styleId="Objetducommentaire">
+  <w:style w:type="paragraph" w:styleId="CommentSubject">
     <w:name w:val="annotation subject"/>
-    <w:basedOn w:val="Commentaire"/>
-    <w:next w:val="Commentaire"/>
-    <w:link w:val="ObjetducommentaireCar"/>
+    <w:basedOn w:val="CommentText"/>
+    <w:next w:val="CommentText"/>
+    <w:link w:val="CommentSubjectChar"/>
     <w:uiPriority w:val="99"/>
     <w:semiHidden/>
     <w:unhideWhenUsed/>
@@ -9401,10 +11463,10 @@
       <w:bCs/>
     </w:rPr>
   </w:style>
-  <w:style w:type="character" w:customStyle="1" w:styleId="ObjetducommentaireCar">
-    <w:name w:val="Objet du commentaire Car"/>
-    <w:basedOn w:val="CommentaireCar"/>
-    <w:link w:val="Objetducommentaire"/>
+  <w:style w:type="character" w:customStyle="1" w:styleId="CommentSubjectChar">
+    <w:name w:val="Comment Subject Char"/>
+    <w:basedOn w:val="CommentTextChar"/>
+    <w:link w:val="CommentSubject"/>
     <w:uiPriority w:val="99"/>
     <w:semiHidden/>
     <w:rsid w:val="00735711"/>
@@ -9416,7 +11478,7 @@
       <w:lang w:val="en-CA"/>
     </w:rPr>
   </w:style>
-  <w:style w:type="paragraph" w:styleId="Rvision">
+  <w:style w:type="paragraph" w:styleId="Revision">
     <w:name w:val="Revision"/>
     <w:hidden/>
     <w:uiPriority w:val="99"/>
@@ -9426,10 +11488,10 @@
       <w:lang w:val="en-CA"/>
     </w:rPr>
   </w:style>
-  <w:style w:type="paragraph" w:styleId="Notedebasdepage">
+  <w:style w:type="paragraph" w:styleId="FootnoteText">
     <w:name w:val="footnote text"/>
     <w:basedOn w:val="Normal"/>
-    <w:link w:val="NotedebasdepageCar"/>
+    <w:link w:val="FootnoteTextChar"/>
     <w:uiPriority w:val="99"/>
     <w:semiHidden/>
     <w:unhideWhenUsed/>
@@ -9439,10 +11501,10 @@
       <w:szCs w:val="20"/>
     </w:rPr>
   </w:style>
-  <w:style w:type="character" w:customStyle="1" w:styleId="NotedebasdepageCar">
-    <w:name w:val="Note de bas de page Car"/>
-    <w:basedOn w:val="Policepardfaut"/>
-    <w:link w:val="Notedebasdepage"/>
+  <w:style w:type="character" w:customStyle="1" w:styleId="FootnoteTextChar">
+    <w:name w:val="Footnote Text Char"/>
+    <w:basedOn w:val="DefaultParagraphFont"/>
+    <w:link w:val="FootnoteText"/>
     <w:uiPriority w:val="99"/>
     <w:semiHidden/>
     <w:rsid w:val="00271790"/>
@@ -9452,15 +11514,34 @@
       <w:lang w:val="en-CA"/>
     </w:rPr>
   </w:style>
-  <w:style w:type="character" w:styleId="Appelnotedebasdep">
+  <w:style w:type="character" w:styleId="FootnoteReference">
     <w:name w:val="footnote reference"/>
-    <w:basedOn w:val="Policepardfaut"/>
+    <w:basedOn w:val="DefaultParagraphFont"/>
     <w:uiPriority w:val="99"/>
     <w:semiHidden/>
     <w:unhideWhenUsed/>
     <w:rsid w:val="00271790"/>
     <w:rPr>
       <w:vertAlign w:val="superscript"/>
+    </w:rPr>
+  </w:style>
+  <w:style w:type="paragraph" w:styleId="Caption">
+    <w:name w:val="caption"/>
+    <w:basedOn w:val="Normal"/>
+    <w:next w:val="Normal"/>
+    <w:uiPriority w:val="35"/>
+    <w:unhideWhenUsed/>
+    <w:qFormat/>
+    <w:rsid w:val="00851837"/>
+    <w:pPr>
+      <w:spacing w:after="200"/>
+    </w:pPr>
+    <w:rPr>
+      <w:i/>
+      <w:iCs/>
+      <w:color w:val="44546A" w:themeColor="text2"/>
+      <w:sz w:val="18"/>
+      <w:szCs w:val="18"/>
     </w:rPr>
   </w:style>
 </w:styles>

</xml_diff>